<commit_message>
WIP - trying to clean up template / build issues
</commit_message>
<xml_diff>
--- a/platform/src/petition/templates/petition/petition.docx
+++ b/platform/src/petition/templates/petition/petition.docx
@@ -370,6 +370,24 @@
               <w:pStyle w:val="Normal"/>
               <w:tabs>
                 <w:tab w:val="clear" w:pos="720"/>
+                <w:tab w:val="left" w:pos="1800" w:leader="none"/>
+                <w:tab w:val="left" w:pos="5040" w:leader="none"/>
+                <w:tab w:val="left" w:pos="5490" w:leader="none"/>
+              </w:tabs>
+              <w:spacing w:lineRule="auto" w:line="240" w:before="0" w:after="0"/>
+              <w:rPr/>
+            </w:pPr>
+            <w:bookmarkStart w:id="1" w:name="__DdeLink__1856_3844194623"/>
+            <w:r>
+              <w:rPr/>
+              <w:t>{% for docket in dockets %}</w:t>
+            </w:r>
+          </w:p>
+          <w:p>
+            <w:pPr>
+              <w:pStyle w:val="Normal"/>
+              <w:tabs>
+                <w:tab w:val="clear" w:pos="720"/>
                 <w:tab w:val="left" w:pos="-1440" w:leader="none"/>
                 <w:tab w:val="left" w:pos="5040" w:leader="none"/>
                 <w:tab w:val="left" w:pos="5490" w:leader="none"/>
@@ -381,6 +399,25 @@
               <w:rPr/>
               <w:t>{{ docket }}</w:t>
             </w:r>
+          </w:p>
+          <w:p>
+            <w:pPr>
+              <w:pStyle w:val="Normal"/>
+              <w:tabs>
+                <w:tab w:val="clear" w:pos="720"/>
+                <w:tab w:val="left" w:pos="-1440" w:leader="none"/>
+                <w:tab w:val="left" w:pos="5040" w:leader="none"/>
+                <w:tab w:val="left" w:pos="5490" w:leader="none"/>
+              </w:tabs>
+              <w:spacing w:lineRule="auto" w:line="240" w:before="0" w:after="0"/>
+              <w:rPr/>
+            </w:pPr>
+            <w:bookmarkStart w:id="2" w:name="__DdeLink__1856_3844194623"/>
+            <w:r>
+              <w:rPr/>
+              <w:t>{% endfor %}</w:t>
+            </w:r>
+            <w:bookmarkEnd w:id="2"/>
           </w:p>
           <w:p>
             <w:pPr>
@@ -1270,9 +1307,49 @@
           </w:tcPr>
           <w:p>
             <w:pPr>
-              <w:pStyle w:val="ListParagraph"/>
+              <w:pStyle w:val="Normal"/>
+              <w:tabs>
+                <w:tab w:val="clear" w:pos="720"/>
+                <w:tab w:val="left" w:pos="1800" w:leader="none"/>
+                <w:tab w:val="left" w:pos="5040" w:leader="none"/>
+                <w:tab w:val="left" w:pos="5490" w:leader="none"/>
+              </w:tabs>
+              <w:spacing w:lineRule="auto" w:line="240" w:before="0" w:after="0"/>
+              <w:rPr/>
+            </w:pPr>
+            <w:r>
+              <w:rPr/>
+              <w:t>{% for docket in dockets %}</w:t>
+            </w:r>
+          </w:p>
+          <w:p>
+            <w:pPr>
+              <w:pStyle w:val="Normal"/>
+              <w:tabs>
+                <w:tab w:val="clear" w:pos="720"/>
+                <w:tab w:val="left" w:pos="-1440" w:leader="none"/>
+                <w:tab w:val="left" w:pos="5040" w:leader="none"/>
+                <w:tab w:val="left" w:pos="5490" w:leader="none"/>
+              </w:tabs>
+              <w:spacing w:lineRule="auto" w:line="240" w:before="0" w:after="0"/>
+              <w:rPr/>
+            </w:pPr>
+            <w:r>
+              <w:rPr/>
+              <w:t>{{ docket }}</w:t>
+            </w:r>
+          </w:p>
+          <w:p>
+            <w:pPr>
+              <w:pStyle w:val="Normal"/>
               <w:widowControl w:val="false"/>
-              <w:spacing w:lineRule="exact" w:line="206" w:before="0" w:after="0"/>
+              <w:tabs>
+                <w:tab w:val="clear" w:pos="720"/>
+                <w:tab w:val="left" w:pos="-1440" w:leader="none"/>
+                <w:tab w:val="left" w:pos="5040" w:leader="none"/>
+                <w:tab w:val="left" w:pos="5490" w:leader="none"/>
+              </w:tabs>
+              <w:spacing w:lineRule="auto" w:line="240" w:before="0" w:after="0"/>
               <w:ind w:left="-18" w:right="-20" w:hanging="0"/>
               <w:rPr/>
             </w:pPr>
@@ -1280,7 +1357,7 @@
               <w:rPr>
                 <w:rFonts w:cs="Arial"/>
               </w:rPr>
-              <w:t>{{ docket }}</w:t>
+              <w:t>{% endfor %}</w:t>
             </w:r>
           </w:p>
         </w:tc>
@@ -2440,12 +2517,12 @@
         <w:br/>
         <w:t xml:space="preserve">BY: </w:t>
       </w:r>
-      <w:bookmarkStart w:id="1" w:name="__DdeLink__4370_1075642877"/>
+      <w:bookmarkStart w:id="3" w:name="__DdeLink__4370_1075642877"/>
       <w:r>
         <w:rPr/>
         <w:t>{{ attorney.user.first_name }} {{ attorney.user.last_name }}</w:t>
       </w:r>
-      <w:bookmarkEnd w:id="1"/>
+      <w:bookmarkEnd w:id="3"/>
       <w:r>
         <w:rPr/>
         <w:br/>
@@ -2648,6 +2725,23 @@
               <w:pStyle w:val="Normal"/>
               <w:tabs>
                 <w:tab w:val="clear" w:pos="720"/>
+                <w:tab w:val="left" w:pos="1800" w:leader="none"/>
+                <w:tab w:val="left" w:pos="5040" w:leader="none"/>
+                <w:tab w:val="left" w:pos="5490" w:leader="none"/>
+              </w:tabs>
+              <w:spacing w:lineRule="auto" w:line="240" w:before="0" w:after="0"/>
+              <w:rPr/>
+            </w:pPr>
+            <w:r>
+              <w:rPr/>
+              <w:t>{% for docket in dockets %}</w:t>
+            </w:r>
+          </w:p>
+          <w:p>
+            <w:pPr>
+              <w:pStyle w:val="Normal"/>
+              <w:tabs>
+                <w:tab w:val="clear" w:pos="720"/>
                 <w:tab w:val="left" w:pos="-1440" w:leader="none"/>
                 <w:tab w:val="left" w:pos="5040" w:leader="none"/>
                 <w:tab w:val="left" w:pos="5490" w:leader="none"/>
@@ -2658,6 +2752,23 @@
             <w:r>
               <w:rPr/>
               <w:t>{{ docket }}</w:t>
+            </w:r>
+          </w:p>
+          <w:p>
+            <w:pPr>
+              <w:pStyle w:val="Normal"/>
+              <w:tabs>
+                <w:tab w:val="clear" w:pos="720"/>
+                <w:tab w:val="left" w:pos="-1440" w:leader="none"/>
+                <w:tab w:val="left" w:pos="5040" w:leader="none"/>
+                <w:tab w:val="left" w:pos="5490" w:leader="none"/>
+              </w:tabs>
+              <w:spacing w:lineRule="auto" w:line="240" w:before="0" w:after="0"/>
+              <w:rPr/>
+            </w:pPr>
+            <w:r>
+              <w:rPr/>
+              <w:t>{% endfor %}</w:t>
             </w:r>
           </w:p>
         </w:tc>
@@ -2675,12 +2786,12 @@
         <w:spacing w:lineRule="auto" w:line="240" w:before="0" w:after="0"/>
         <w:rPr/>
       </w:pPr>
-      <w:bookmarkStart w:id="2" w:name="__DdeLink__927_906998473"/>
+      <w:bookmarkStart w:id="4" w:name="__DdeLink__927_906998473"/>
       <w:r>
         <w:rPr/>
         <w:t>{{ petitioner.name }}</w:t>
       </w:r>
-      <w:bookmarkEnd w:id="2"/>
+      <w:bookmarkEnd w:id="4"/>
       <w:r>
         <w:rPr/>
         <w:tab/>
@@ -4985,9 +5096,7 @@
               <w:widowControl w:val="false"/>
               <w:spacing w:lineRule="exact" w:line="206" w:before="0" w:after="0"/>
               <w:ind w:left="102" w:right="-20" w:hanging="0"/>
-              <w:rPr>
-                <w:rFonts w:cs="Arial"/>
-              </w:rPr>
+              <w:rPr/>
             </w:pPr>
             <w:r>
               <w:rPr>
@@ -5101,8 +5210,48 @@
                 <w:p>
                   <w:pPr>
                     <w:pStyle w:val="Normal"/>
+                    <w:tabs>
+                      <w:tab w:val="clear" w:pos="720"/>
+                      <w:tab w:val="left" w:pos="1800" w:leader="none"/>
+                      <w:tab w:val="left" w:pos="5040" w:leader="none"/>
+                      <w:tab w:val="left" w:pos="5490" w:leader="none"/>
+                    </w:tabs>
+                    <w:spacing w:lineRule="auto" w:line="240" w:before="0" w:after="0"/>
+                    <w:rPr/>
+                  </w:pPr>
+                  <w:r>
+                    <w:rPr/>
+                    <w:t>{% for docket in dockets %}</w:t>
+                  </w:r>
+                </w:p>
+                <w:p>
+                  <w:pPr>
+                    <w:pStyle w:val="Normal"/>
+                    <w:tabs>
+                      <w:tab w:val="clear" w:pos="720"/>
+                      <w:tab w:val="left" w:pos="-1440" w:leader="none"/>
+                      <w:tab w:val="left" w:pos="5040" w:leader="none"/>
+                      <w:tab w:val="left" w:pos="5490" w:leader="none"/>
+                    </w:tabs>
+                    <w:spacing w:lineRule="auto" w:line="240" w:before="0" w:after="0"/>
+                    <w:rPr/>
+                  </w:pPr>
+                  <w:r>
+                    <w:rPr/>
+                    <w:t>{{ docket }}</w:t>
+                  </w:r>
+                </w:p>
+                <w:p>
+                  <w:pPr>
+                    <w:pStyle w:val="Normal"/>
                     <w:widowControl w:val="false"/>
-                    <w:spacing w:lineRule="exact" w:line="206" w:before="0" w:after="0"/>
+                    <w:tabs>
+                      <w:tab w:val="clear" w:pos="720"/>
+                      <w:tab w:val="left" w:pos="-1440" w:leader="none"/>
+                      <w:tab w:val="left" w:pos="5040" w:leader="none"/>
+                      <w:tab w:val="left" w:pos="5490" w:leader="none"/>
+                    </w:tabs>
+                    <w:spacing w:lineRule="auto" w:line="240" w:before="0" w:after="0"/>
                     <w:ind w:right="-20" w:hanging="0"/>
                     <w:rPr/>
                   </w:pPr>
@@ -5110,7 +5259,7 @@
                     <w:rPr>
                       <w:rFonts w:cs="Arial"/>
                     </w:rPr>
-                    <w:t>{{ docket }}</w:t>
+                    <w:t>{% endfor %}</w:t>
                   </w:r>
                 </w:p>
               </w:tc>
@@ -9564,6 +9713,14 @@
       <w:sz w:val="24"/>
     </w:rPr>
   </w:style>
+  <w:style w:type="character" w:styleId="ListLabel10">
+    <w:name w:val="ListLabel 10"/>
+    <w:qFormat/>
+    <w:rPr>
+      <w:b/>
+      <w:sz w:val="24"/>
+    </w:rPr>
+  </w:style>
   <w:style w:type="paragraph" w:styleId="Heading">
     <w:name w:val="Heading"/>
     <w:basedOn w:val="Normal"/>

</xml_diff>

<commit_message>
Petition template works with multiple docket numbers.
</commit_message>
<xml_diff>
--- a/platform/src/petition/templates/petition/petition.docx
+++ b/platform/src/petition/templates/petition/petition.docx
@@ -48,7 +48,7 @@
         <w:rPr>
           <w:rFonts w:cs="Arial"/>
         </w:rPr>
-        <w:t>_______________________________________</w:t>
+        <w:t>_____________________________________________</w:t>
       </w:r>
     </w:p>
     <w:tbl>
@@ -87,7 +87,7 @@
                 <w:tab w:val="left" w:pos="5490" w:leader="none"/>
               </w:tabs>
               <w:spacing w:lineRule="auto" w:line="240" w:before="0" w:after="0"/>
-              <w:jc w:val="left"/>
+              <w:jc w:val="center"/>
               <w:rPr/>
             </w:pPr>
             <w:r>
@@ -122,13 +122,12 @@
                 <w:tab w:val="left" w:pos="5490" w:leader="none"/>
               </w:tabs>
               <w:spacing w:lineRule="auto" w:line="240" w:before="0" w:after="0"/>
-              <w:jc w:val="left"/>
-              <w:rPr/>
-            </w:pPr>
-            <w:r>
-              <w:rPr/>
-              <w:tab/>
-              <w:t>vs.</w:t>
+              <w:jc w:val="center"/>
+              <w:rPr/>
+            </w:pPr>
+            <w:r>
+              <w:rPr/>
+              <w:t xml:space="preserve">vs.                             </w:t>
             </w:r>
           </w:p>
           <w:p>
@@ -158,12 +157,30 @@
                 <w:tab w:val="left" w:pos="5490" w:leader="none"/>
               </w:tabs>
               <w:spacing w:lineRule="auto" w:line="240" w:before="0" w:after="0"/>
-              <w:jc w:val="left"/>
+              <w:jc w:val="center"/>
               <w:rPr/>
             </w:pPr>
             <w:r>
               <w:rPr/>
               <w:t>{{ petitioner.name }}</w:t>
+            </w:r>
+          </w:p>
+          <w:p>
+            <w:pPr>
+              <w:pStyle w:val="Normal"/>
+              <w:tabs>
+                <w:tab w:val="clear" w:pos="720"/>
+                <w:tab w:val="left" w:pos="-1440" w:leader="none"/>
+                <w:tab w:val="left" w:pos="5040" w:leader="none"/>
+                <w:tab w:val="left" w:pos="5490" w:leader="none"/>
+              </w:tabs>
+              <w:spacing w:lineRule="auto" w:line="240" w:before="0" w:after="0"/>
+              <w:jc w:val="center"/>
+              <w:rPr/>
+            </w:pPr>
+            <w:r>
+              <w:rPr/>
+              <w:t>{{ petitioner.address }}</w:t>
             </w:r>
           </w:p>
           <w:p>
@@ -181,9 +198,110 @@
             </w:pPr>
             <w:r>
               <w:rPr/>
-              <w:t>{{ petitioner.address }}</w:t>
-            </w:r>
-          </w:p>
+            </w:r>
+          </w:p>
+        </w:tc>
+        <w:tc>
+          <w:tcPr>
+            <w:tcW w:w="533" w:type="dxa"/>
+            <w:tcBorders/>
+            <w:shd w:fill="auto" w:val="clear"/>
+          </w:tcPr>
+          <w:p>
+            <w:pPr>
+              <w:pStyle w:val="TableContents"/>
+              <w:jc w:val="left"/>
+              <w:rPr/>
+            </w:pPr>
+            <w:r>
+              <w:rPr/>
+              <w:t>:</w:t>
+            </w:r>
+          </w:p>
+          <w:p>
+            <w:pPr>
+              <w:pStyle w:val="TableContents"/>
+              <w:jc w:val="left"/>
+              <w:rPr/>
+            </w:pPr>
+            <w:r>
+              <w:rPr/>
+              <w:t>:</w:t>
+            </w:r>
+          </w:p>
+          <w:p>
+            <w:pPr>
+              <w:pStyle w:val="TableContents"/>
+              <w:jc w:val="left"/>
+              <w:rPr/>
+            </w:pPr>
+            <w:r>
+              <w:rPr/>
+              <w:t>:</w:t>
+            </w:r>
+          </w:p>
+          <w:p>
+            <w:pPr>
+              <w:pStyle w:val="TableContents"/>
+              <w:jc w:val="left"/>
+              <w:rPr/>
+            </w:pPr>
+            <w:r>
+              <w:rPr/>
+              <w:t>:</w:t>
+            </w:r>
+          </w:p>
+          <w:p>
+            <w:pPr>
+              <w:pStyle w:val="TableContents"/>
+              <w:jc w:val="left"/>
+              <w:rPr/>
+            </w:pPr>
+            <w:r>
+              <w:rPr/>
+              <w:t>:</w:t>
+            </w:r>
+          </w:p>
+          <w:p>
+            <w:pPr>
+              <w:pStyle w:val="TableContents"/>
+              <w:jc w:val="left"/>
+              <w:rPr/>
+            </w:pPr>
+            <w:r>
+              <w:rPr/>
+              <w:t>:</w:t>
+            </w:r>
+          </w:p>
+          <w:p>
+            <w:pPr>
+              <w:pStyle w:val="TableContents"/>
+              <w:jc w:val="left"/>
+              <w:rPr/>
+            </w:pPr>
+            <w:r>
+              <w:rPr/>
+              <w:t>:</w:t>
+            </w:r>
+          </w:p>
+          <w:p>
+            <w:pPr>
+              <w:pStyle w:val="TableContents"/>
+              <w:jc w:val="left"/>
+              <w:rPr/>
+            </w:pPr>
+            <w:r>
+              <w:rPr/>
+              <w:t>:</w:t>
+            </w:r>
+          </w:p>
+        </w:tc>
+        <w:tc>
+          <w:tcPr>
+            <w:tcW w:w="3876" w:type="dxa"/>
+            <w:tcBorders/>
+            <w:shd w:fill="auto" w:val="clear"/>
+          </w:tcPr>
           <w:p>
             <w:pPr>
               <w:pStyle w:val="Normal"/>
@@ -194,115 +312,75 @@
                 <w:tab w:val="left" w:pos="5490" w:leader="none"/>
               </w:tabs>
               <w:spacing w:lineRule="auto" w:line="240" w:before="0" w:after="0"/>
-              <w:jc w:val="left"/>
-              <w:rPr/>
-            </w:pPr>
-            <w:r>
-              <w:rPr/>
-            </w:r>
-          </w:p>
-        </w:tc>
-        <w:tc>
-          <w:tcPr>
-            <w:tcW w:w="533" w:type="dxa"/>
-            <w:tcBorders/>
-            <w:shd w:fill="auto" w:val="clear"/>
-          </w:tcPr>
-          <w:p>
-            <w:pPr>
-              <w:pStyle w:val="TableContents"/>
-              <w:jc w:val="left"/>
-              <w:rPr/>
-            </w:pPr>
-            <w:r>
-              <w:rPr/>
-              <w:t>:</w:t>
-            </w:r>
-          </w:p>
-          <w:p>
-            <w:pPr>
-              <w:pStyle w:val="TableContents"/>
-              <w:jc w:val="left"/>
-              <w:rPr/>
-            </w:pPr>
-            <w:r>
-              <w:rPr/>
-              <w:t>:</w:t>
-            </w:r>
-          </w:p>
-          <w:p>
-            <w:pPr>
-              <w:pStyle w:val="TableContents"/>
-              <w:jc w:val="left"/>
-              <w:rPr/>
-            </w:pPr>
-            <w:r>
-              <w:rPr/>
-              <w:t>:</w:t>
-            </w:r>
-          </w:p>
-          <w:p>
-            <w:pPr>
-              <w:pStyle w:val="TableContents"/>
-              <w:jc w:val="left"/>
-              <w:rPr/>
-            </w:pPr>
-            <w:r>
-              <w:rPr/>
-              <w:t>:</w:t>
-            </w:r>
-          </w:p>
-          <w:p>
-            <w:pPr>
-              <w:pStyle w:val="TableContents"/>
-              <w:jc w:val="left"/>
-              <w:rPr/>
-            </w:pPr>
-            <w:r>
-              <w:rPr/>
-              <w:t>:</w:t>
-            </w:r>
-          </w:p>
-          <w:p>
-            <w:pPr>
-              <w:pStyle w:val="TableContents"/>
-              <w:jc w:val="left"/>
-              <w:rPr/>
-            </w:pPr>
-            <w:r>
-              <w:rPr/>
-              <w:t>:</w:t>
-            </w:r>
-          </w:p>
-          <w:p>
-            <w:pPr>
-              <w:pStyle w:val="TableContents"/>
-              <w:jc w:val="left"/>
-              <w:rPr/>
-            </w:pPr>
-            <w:r>
-              <w:rPr/>
-              <w:t>:</w:t>
-            </w:r>
-          </w:p>
-          <w:p>
-            <w:pPr>
-              <w:pStyle w:val="TableContents"/>
-              <w:jc w:val="left"/>
-              <w:rPr/>
-            </w:pPr>
-            <w:r>
-              <w:rPr/>
-              <w:t>:</w:t>
-            </w:r>
-          </w:p>
-        </w:tc>
-        <w:tc>
-          <w:tcPr>
-            <w:tcW w:w="3876" w:type="dxa"/>
-            <w:tcBorders/>
-            <w:shd w:fill="auto" w:val="clear"/>
-          </w:tcPr>
+              <w:rPr/>
+            </w:pPr>
+            <w:r>
+              <w:rPr/>
+              <w:t>COURT OF COM</w:t>
+            </w:r>
+            <w:bookmarkStart w:id="0" w:name="_GoBack2"/>
+            <w:bookmarkEnd w:id="0"/>
+            <w:r>
+              <w:rPr/>
+              <w:t>MON PLEAS</w:t>
+            </w:r>
+          </w:p>
+          <w:p>
+            <w:pPr>
+              <w:pStyle w:val="Normal"/>
+              <w:tabs>
+                <w:tab w:val="clear" w:pos="720"/>
+                <w:tab w:val="left" w:pos="5040" w:leader="none"/>
+                <w:tab w:val="left" w:pos="5490" w:leader="none"/>
+              </w:tabs>
+              <w:spacing w:lineRule="auto" w:line="240" w:before="0" w:after="0"/>
+              <w:rPr/>
+            </w:pPr>
+            <w:r>
+              <w:rPr/>
+              <w:t>CRIMINAL TRIAL DIVISION</w:t>
+            </w:r>
+          </w:p>
+          <w:p>
+            <w:pPr>
+              <w:pStyle w:val="Normal"/>
+              <w:tabs>
+                <w:tab w:val="clear" w:pos="720"/>
+                <w:tab w:val="left" w:pos="1800" w:leader="none"/>
+                <w:tab w:val="left" w:pos="5040" w:leader="none"/>
+                <w:tab w:val="left" w:pos="5490" w:leader="none"/>
+              </w:tabs>
+              <w:spacing w:lineRule="auto" w:line="240" w:before="0" w:after="0"/>
+              <w:rPr/>
+            </w:pPr>
+            <w:r>
+              <w:rPr>
+                <w:caps/>
+              </w:rPr>
+              <w:t xml:space="preserve">Philadelphia </w:t>
+            </w:r>
+            <w:r>
+              <w:rPr/>
+              <w:t>COUNTY</w:t>
+            </w:r>
+          </w:p>
+          <w:p>
+            <w:pPr>
+              <w:pStyle w:val="Normal"/>
+              <w:tabs>
+                <w:tab w:val="clear" w:pos="720"/>
+                <w:tab w:val="left" w:pos="1800" w:leader="none"/>
+                <w:tab w:val="left" w:pos="5040" w:leader="none"/>
+                <w:tab w:val="left" w:pos="5490" w:leader="none"/>
+              </w:tabs>
+              <w:spacing w:lineRule="auto" w:line="240" w:before="0" w:after="0"/>
+              <w:rPr/>
+            </w:pPr>
+            <w:r>
+              <w:rPr/>
+              <w:t>{% for docket in dockets -%}</w:t>
+            </w:r>
+          </w:p>
           <w:p>
             <w:pPr>
               <w:pStyle w:val="Normal"/>
@@ -317,70 +395,7 @@
             </w:pPr>
             <w:r>
               <w:rPr/>
-              <w:t>COURT OF COM</w:t>
-            </w:r>
-            <w:bookmarkStart w:id="0" w:name="_GoBack2"/>
-            <w:bookmarkEnd w:id="0"/>
-            <w:r>
-              <w:rPr/>
-              <w:t>MON PLEAS</w:t>
-            </w:r>
-          </w:p>
-          <w:p>
-            <w:pPr>
-              <w:pStyle w:val="Normal"/>
-              <w:tabs>
-                <w:tab w:val="clear" w:pos="720"/>
-                <w:tab w:val="left" w:pos="5040" w:leader="none"/>
-                <w:tab w:val="left" w:pos="5490" w:leader="none"/>
-              </w:tabs>
-              <w:spacing w:lineRule="auto" w:line="240" w:before="0" w:after="0"/>
-              <w:rPr/>
-            </w:pPr>
-            <w:r>
-              <w:rPr/>
-              <w:t>CRIMINAL TRIAL DIVISION</w:t>
-            </w:r>
-          </w:p>
-          <w:p>
-            <w:pPr>
-              <w:pStyle w:val="Normal"/>
-              <w:tabs>
-                <w:tab w:val="clear" w:pos="720"/>
-                <w:tab w:val="left" w:pos="1800" w:leader="none"/>
-                <w:tab w:val="left" w:pos="5040" w:leader="none"/>
-                <w:tab w:val="left" w:pos="5490" w:leader="none"/>
-              </w:tabs>
-              <w:spacing w:lineRule="auto" w:line="240" w:before="0" w:after="0"/>
-              <w:rPr/>
-            </w:pPr>
-            <w:r>
-              <w:rPr>
-                <w:caps/>
-              </w:rPr>
-              <w:t xml:space="preserve">Philadelphia </w:t>
-            </w:r>
-            <w:r>
-              <w:rPr/>
-              <w:t>COUNTY</w:t>
-            </w:r>
-          </w:p>
-          <w:p>
-            <w:pPr>
-              <w:pStyle w:val="Normal"/>
-              <w:tabs>
-                <w:tab w:val="clear" w:pos="720"/>
-                <w:tab w:val="left" w:pos="1800" w:leader="none"/>
-                <w:tab w:val="left" w:pos="5040" w:leader="none"/>
-                <w:tab w:val="left" w:pos="5490" w:leader="none"/>
-              </w:tabs>
-              <w:spacing w:lineRule="auto" w:line="240" w:before="0" w:after="0"/>
-              <w:rPr/>
-            </w:pPr>
-            <w:bookmarkStart w:id="1" w:name="__DdeLink__1856_3844194623"/>
-            <w:r>
-              <w:rPr/>
-              <w:t>{% for docket in dockets %}</w:t>
+              <w:t>{{ docket }}</w:t>
             </w:r>
           </w:p>
           <w:p>
@@ -395,29 +410,12 @@
               <w:spacing w:lineRule="auto" w:line="240" w:before="0" w:after="0"/>
               <w:rPr/>
             </w:pPr>
-            <w:r>
-              <w:rPr/>
-              <w:t>{{ docket }}</w:t>
-            </w:r>
-          </w:p>
-          <w:p>
-            <w:pPr>
-              <w:pStyle w:val="Normal"/>
-              <w:tabs>
-                <w:tab w:val="clear" w:pos="720"/>
-                <w:tab w:val="left" w:pos="-1440" w:leader="none"/>
-                <w:tab w:val="left" w:pos="5040" w:leader="none"/>
-                <w:tab w:val="left" w:pos="5490" w:leader="none"/>
-              </w:tabs>
-              <w:spacing w:lineRule="auto" w:line="240" w:before="0" w:after="0"/>
-              <w:rPr/>
-            </w:pPr>
-            <w:bookmarkStart w:id="2" w:name="__DdeLink__1856_3844194623"/>
-            <w:r>
-              <w:rPr/>
-              <w:t>{% endfor %}</w:t>
-            </w:r>
-            <w:bookmarkEnd w:id="2"/>
+            <w:bookmarkStart w:id="1" w:name="__DdeLink__1856_3844194623"/>
+            <w:r>
+              <w:rPr/>
+              <w:t>{% endfor -%}</w:t>
+            </w:r>
+            <w:bookmarkEnd w:id="1"/>
           </w:p>
           <w:p>
             <w:pPr>
@@ -470,7 +468,7 @@
         <w:rPr>
           <w:rFonts w:cs="Arial"/>
         </w:rPr>
-        <w:t>_______________________________________</w:t>
+        <w:t>_____________________________________________</w:t>
       </w:r>
     </w:p>
     <w:p>
@@ -1319,9 +1317,34 @@
             </w:pPr>
             <w:r>
               <w:rPr/>
-              <w:t>{% for docket in dockets %}</w:t>
-            </w:r>
-          </w:p>
+              <w:t>{%</w:t>
+            </w:r>
+            <w:r>
+              <w:rPr/>
+              <w:t>tr</w:t>
+            </w:r>
+            <w:r>
+              <w:rPr/>
+              <w:t xml:space="preserve"> for docket in dockets %}</w:t>
+            </w:r>
+          </w:p>
+        </w:tc>
+      </w:tr>
+      <w:tr>
+        <w:trPr/>
+        <w:tc>
+          <w:tcPr>
+            <w:tcW w:w="9350" w:type="dxa"/>
+            <w:tcBorders>
+              <w:top w:val="nil"/>
+              <w:left w:val="nil"/>
+              <w:bottom w:val="nil"/>
+              <w:right w:val="nil"/>
+              <w:insideH w:val="nil"/>
+              <w:insideV w:val="nil"/>
+            </w:tcBorders>
+            <w:shd w:fill="auto" w:val="clear"/>
+          </w:tcPr>
           <w:p>
             <w:pPr>
               <w:pStyle w:val="Normal"/>
@@ -1339,6 +1362,23 @@
               <w:t>{{ docket }}</w:t>
             </w:r>
           </w:p>
+        </w:tc>
+      </w:tr>
+      <w:tr>
+        <w:trPr/>
+        <w:tc>
+          <w:tcPr>
+            <w:tcW w:w="9350" w:type="dxa"/>
+            <w:tcBorders>
+              <w:top w:val="nil"/>
+              <w:left w:val="nil"/>
+              <w:bottom w:val="nil"/>
+              <w:right w:val="nil"/>
+              <w:insideH w:val="nil"/>
+              <w:insideV w:val="nil"/>
+            </w:tcBorders>
+            <w:shd w:fill="auto" w:val="clear"/>
+          </w:tcPr>
           <w:p>
             <w:pPr>
               <w:pStyle w:val="Normal"/>
@@ -1357,7 +1397,19 @@
               <w:rPr>
                 <w:rFonts w:cs="Arial"/>
               </w:rPr>
-              <w:t>{% endfor %}</w:t>
+              <w:t>{%</w:t>
+            </w:r>
+            <w:r>
+              <w:rPr>
+                <w:rFonts w:cs="Arial"/>
+              </w:rPr>
+              <w:t>tr</w:t>
+            </w:r>
+            <w:r>
+              <w:rPr>
+                <w:rFonts w:cs="Arial"/>
+              </w:rPr>
+              <w:t xml:space="preserve"> endfor %}</w:t>
             </w:r>
           </w:p>
         </w:tc>
@@ -2517,12 +2569,12 @@
         <w:br/>
         <w:t xml:space="preserve">BY: </w:t>
       </w:r>
-      <w:bookmarkStart w:id="3" w:name="__DdeLink__4370_1075642877"/>
+      <w:bookmarkStart w:id="2" w:name="__DdeLink__4370_1075642877"/>
       <w:r>
         <w:rPr/>
         <w:t>{{ attorney.user.first_name }} {{ attorney.user.last_name }}</w:t>
       </w:r>
-      <w:bookmarkEnd w:id="3"/>
+      <w:bookmarkEnd w:id="2"/>
       <w:r>
         <w:rPr/>
         <w:br/>
@@ -2548,114 +2600,37 @@
         <w:spacing w:lineRule="auto" w:line="240" w:before="0" w:after="0"/>
         <w:rPr/>
       </w:pPr>
+      <w:bookmarkStart w:id="3" w:name="__DdeLink__9106_4273878477"/>
       <w:r>
         <w:rPr/>
-        <w:t>_______________________________________</w:t>
-      </w:r>
-    </w:p>
-    <w:p>
-      <w:pPr>
-        <w:pStyle w:val="Normal"/>
-        <w:tabs>
-          <w:tab w:val="clear" w:pos="720"/>
-          <w:tab w:val="left" w:pos="-1440" w:leader="none"/>
-          <w:tab w:val="left" w:pos="5040" w:leader="none"/>
-          <w:tab w:val="left" w:pos="5490" w:leader="none"/>
-        </w:tabs>
-        <w:spacing w:lineRule="auto" w:line="240" w:before="0" w:after="0"/>
-        <w:rPr/>
-      </w:pPr>
-      <w:r>
-        <w:rPr/>
-        <w:t>COMMONWEALTH OF PENNSYLVANIA</w:t>
-        <w:tab/>
-        <w:t>:</w:t>
-        <w:tab/>
-        <w:t>COURT OF COMMON PLEAS</w:t>
-      </w:r>
-    </w:p>
-    <w:p>
-      <w:pPr>
-        <w:pStyle w:val="Normal"/>
-        <w:tabs>
-          <w:tab w:val="clear" w:pos="720"/>
-          <w:tab w:val="left" w:pos="5040" w:leader="none"/>
-          <w:tab w:val="left" w:pos="5490" w:leader="none"/>
-        </w:tabs>
-        <w:spacing w:lineRule="auto" w:line="240" w:before="0" w:after="0"/>
-        <w:rPr/>
-      </w:pPr>
-      <w:r>
-        <w:rPr/>
-        <w:tab/>
-        <w:t>:</w:t>
-        <w:tab/>
-        <w:t>CRIMINAL TRIAL DIVISION</w:t>
-      </w:r>
-    </w:p>
-    <w:p>
-      <w:pPr>
-        <w:pStyle w:val="Normal"/>
-        <w:tabs>
-          <w:tab w:val="clear" w:pos="720"/>
-          <w:tab w:val="left" w:pos="1800" w:leader="none"/>
-          <w:tab w:val="left" w:pos="5040" w:leader="none"/>
-          <w:tab w:val="left" w:pos="5490" w:leader="none"/>
-        </w:tabs>
-        <w:spacing w:lineRule="auto" w:line="240" w:before="0" w:after="0"/>
-        <w:rPr/>
-      </w:pPr>
-      <w:r>
-        <w:rPr/>
-        <w:tab/>
-        <w:t>vs.</w:t>
-        <w:tab/>
-        <w:t xml:space="preserve">:  </w:t>
-        <w:tab/>
-      </w:r>
-      <w:r>
-        <w:rPr>
-          <w:caps/>
-        </w:rPr>
-        <w:t xml:space="preserve">Philadelphia </w:t>
-      </w:r>
-      <w:r>
-        <w:rPr/>
-        <w:t>COUNTY</w:t>
-      </w:r>
+        <w:t>_____________________________________________</w:t>
+      </w:r>
+      <w:bookmarkEnd w:id="3"/>
     </w:p>
     <w:tbl>
       <w:tblPr>
-        <w:tblStyle w:val="TableGrid"/>
-        <w:tblW w:w="9650" w:type="dxa"/>
+        <w:tblW w:w="9360" w:type="dxa"/>
         <w:jc w:val="left"/>
         <w:tblInd w:w="0" w:type="dxa"/>
+        <w:tblBorders/>
         <w:tblCellMar>
-          <w:top w:w="0" w:type="dxa"/>
-          <w:left w:w="145" w:type="dxa"/>
-          <w:bottom w:w="0" w:type="dxa"/>
-          <w:right w:w="115" w:type="dxa"/>
+          <w:top w:w="55" w:type="dxa"/>
+          <w:left w:w="55" w:type="dxa"/>
+          <w:bottom w:w="55" w:type="dxa"/>
+          <w:right w:w="55" w:type="dxa"/>
         </w:tblCellMar>
-        <w:tblLook w:noVBand="1" w:val="04a0" w:noHBand="0" w:lastColumn="0" w:firstColumn="1" w:lastRow="0" w:firstRow="1"/>
       </w:tblPr>
       <w:tblGrid>
-        <w:gridCol w:w="5065"/>
-        <w:gridCol w:w="421"/>
-        <w:gridCol w:w="4164"/>
+        <w:gridCol w:w="4951"/>
+        <w:gridCol w:w="272"/>
+        <w:gridCol w:w="4137"/>
       </w:tblGrid>
       <w:tr>
         <w:trPr/>
         <w:tc>
           <w:tcPr>
-            <w:tcW w:w="5065" w:type="dxa"/>
-            <w:tcBorders>
-              <w:top w:val="nil"/>
-              <w:left w:val="nil"/>
-              <w:bottom w:val="nil"/>
-              <w:right w:val="nil"/>
-              <w:insideH w:val="nil"/>
-              <w:insideV w:val="nil"/>
-            </w:tcBorders>
+            <w:tcW w:w="4951" w:type="dxa"/>
+            <w:tcBorders/>
             <w:shd w:fill="auto" w:val="clear"/>
           </w:tcPr>
           <w:p>
@@ -2668,73 +2643,16 @@
                 <w:tab w:val="left" w:pos="5490" w:leader="none"/>
               </w:tabs>
               <w:spacing w:lineRule="auto" w:line="240" w:before="0" w:after="0"/>
-              <w:ind w:firstLine="720"/>
-              <w:rPr/>
-            </w:pPr>
-            <w:r>
-              <w:rPr/>
-            </w:r>
-          </w:p>
-        </w:tc>
-        <w:tc>
-          <w:tcPr>
-            <w:tcW w:w="421" w:type="dxa"/>
-            <w:tcBorders>
-              <w:top w:val="nil"/>
-              <w:left w:val="nil"/>
-              <w:bottom w:val="nil"/>
-              <w:right w:val="nil"/>
-              <w:insideH w:val="nil"/>
-              <w:insideV w:val="nil"/>
-            </w:tcBorders>
-            <w:shd w:fill="auto" w:val="clear"/>
-          </w:tcPr>
-          <w:p>
-            <w:pPr>
-              <w:pStyle w:val="Normal"/>
-              <w:tabs>
-                <w:tab w:val="clear" w:pos="720"/>
-                <w:tab w:val="left" w:pos="5040" w:leader="none"/>
-                <w:tab w:val="left" w:pos="5490" w:leader="none"/>
-              </w:tabs>
-              <w:spacing w:lineRule="auto" w:line="240" w:before="0" w:after="0"/>
-              <w:ind w:left="-25" w:hanging="0"/>
-              <w:rPr/>
-            </w:pPr>
-            <w:r>
-              <w:rPr/>
-              <w:t>:</w:t>
-            </w:r>
-          </w:p>
-        </w:tc>
-        <w:tc>
-          <w:tcPr>
-            <w:tcW w:w="4164" w:type="dxa"/>
-            <w:tcBorders>
-              <w:top w:val="nil"/>
-              <w:left w:val="nil"/>
-              <w:bottom w:val="nil"/>
-              <w:right w:val="nil"/>
-              <w:insideH w:val="nil"/>
-              <w:insideV w:val="nil"/>
-            </w:tcBorders>
-            <w:shd w:fill="auto" w:val="clear"/>
-          </w:tcPr>
-          <w:p>
-            <w:pPr>
-              <w:pStyle w:val="Normal"/>
-              <w:tabs>
-                <w:tab w:val="clear" w:pos="720"/>
-                <w:tab w:val="left" w:pos="1800" w:leader="none"/>
-                <w:tab w:val="left" w:pos="5040" w:leader="none"/>
-                <w:tab w:val="left" w:pos="5490" w:leader="none"/>
-              </w:tabs>
-              <w:spacing w:lineRule="auto" w:line="240" w:before="0" w:after="0"/>
-              <w:rPr/>
-            </w:pPr>
-            <w:r>
-              <w:rPr/>
-              <w:t>{% for docket in dockets %}</w:t>
+              <w:jc w:val="center"/>
+              <w:rPr/>
+            </w:pPr>
+            <w:r>
+              <w:rPr/>
+              <w:t>COMMONWEALTH OF PENNSYLVANI</w:t>
+            </w:r>
+            <w:r>
+              <w:rPr/>
+              <w:t>A</w:t>
             </w:r>
           </w:p>
           <w:p>
@@ -2747,11 +2665,11 @@
                 <w:tab w:val="left" w:pos="5490" w:leader="none"/>
               </w:tabs>
               <w:spacing w:lineRule="auto" w:line="240" w:before="0" w:after="0"/>
-              <w:rPr/>
-            </w:pPr>
-            <w:r>
-              <w:rPr/>
-              <w:t>{{ docket }}</w:t>
+              <w:jc w:val="center"/>
+              <w:rPr/>
+            </w:pPr>
+            <w:r>
+              <w:rPr/>
             </w:r>
           </w:p>
           <w:p>
@@ -2764,81 +2682,310 @@
                 <w:tab w:val="left" w:pos="5490" w:leader="none"/>
               </w:tabs>
               <w:spacing w:lineRule="auto" w:line="240" w:before="0" w:after="0"/>
-              <w:rPr/>
-            </w:pPr>
-            <w:r>
-              <w:rPr/>
-              <w:t>{% endfor %}</w:t>
+              <w:jc w:val="center"/>
+              <w:rPr/>
+            </w:pPr>
+            <w:r>
+              <w:rPr/>
+              <w:t xml:space="preserve">vs.                                                                                       </w:t>
+            </w:r>
+          </w:p>
+          <w:p>
+            <w:pPr>
+              <w:pStyle w:val="Normal"/>
+              <w:tabs>
+                <w:tab w:val="clear" w:pos="720"/>
+                <w:tab w:val="left" w:pos="-1440" w:leader="none"/>
+                <w:tab w:val="left" w:pos="5040" w:leader="none"/>
+                <w:tab w:val="left" w:pos="5490" w:leader="none"/>
+              </w:tabs>
+              <w:spacing w:lineRule="auto" w:line="240" w:before="0" w:after="0"/>
+              <w:jc w:val="center"/>
+              <w:rPr/>
+            </w:pPr>
+            <w:r>
+              <w:rPr/>
+            </w:r>
+          </w:p>
+          <w:p>
+            <w:pPr>
+              <w:pStyle w:val="Normal"/>
+              <w:tabs>
+                <w:tab w:val="clear" w:pos="720"/>
+                <w:tab w:val="left" w:pos="-1440" w:leader="none"/>
+                <w:tab w:val="left" w:pos="5040" w:leader="none"/>
+                <w:tab w:val="left" w:pos="5490" w:leader="none"/>
+              </w:tabs>
+              <w:spacing w:lineRule="auto" w:line="240" w:before="0" w:after="0"/>
+              <w:jc w:val="center"/>
+              <w:rPr/>
+            </w:pPr>
+            <w:r>
+              <w:rPr/>
+              <w:t>{{ petitioner.name }}</w:t>
+            </w:r>
+          </w:p>
+          <w:p>
+            <w:pPr>
+              <w:pStyle w:val="Normal"/>
+              <w:tabs>
+                <w:tab w:val="clear" w:pos="720"/>
+                <w:tab w:val="left" w:pos="5040" w:leader="none"/>
+                <w:tab w:val="left" w:pos="5490" w:leader="none"/>
+              </w:tabs>
+              <w:spacing w:lineRule="auto" w:line="240" w:before="0" w:after="0"/>
+              <w:jc w:val="center"/>
+              <w:rPr/>
+            </w:pPr>
+            <w:r>
+              <w:rPr/>
+              <w:t xml:space="preserve">{{ petitioner.address }}                                                                                    </w:t>
+            </w:r>
+          </w:p>
+        </w:tc>
+        <w:tc>
+          <w:tcPr>
+            <w:tcW w:w="272" w:type="dxa"/>
+            <w:tcBorders/>
+            <w:shd w:fill="auto" w:val="clear"/>
+          </w:tcPr>
+          <w:p>
+            <w:pPr>
+              <w:pStyle w:val="TableContents"/>
+              <w:jc w:val="center"/>
+              <w:rPr/>
+            </w:pPr>
+            <w:r>
+              <w:rPr/>
+              <w:t>:</w:t>
+            </w:r>
+          </w:p>
+          <w:p>
+            <w:pPr>
+              <w:pStyle w:val="TableContents"/>
+              <w:jc w:val="center"/>
+              <w:rPr/>
+            </w:pPr>
+            <w:r>
+              <w:rPr/>
+              <w:t>:</w:t>
+            </w:r>
+          </w:p>
+          <w:p>
+            <w:pPr>
+              <w:pStyle w:val="TableContents"/>
+              <w:jc w:val="center"/>
+              <w:rPr/>
+            </w:pPr>
+            <w:r>
+              <w:rPr/>
+              <w:t>:</w:t>
+            </w:r>
+          </w:p>
+          <w:p>
+            <w:pPr>
+              <w:pStyle w:val="TableContents"/>
+              <w:jc w:val="center"/>
+              <w:rPr/>
+            </w:pPr>
+            <w:r>
+              <w:rPr/>
+              <w:t>:</w:t>
+            </w:r>
+          </w:p>
+          <w:p>
+            <w:pPr>
+              <w:pStyle w:val="TableContents"/>
+              <w:jc w:val="center"/>
+              <w:rPr/>
+            </w:pPr>
+            <w:r>
+              <w:rPr/>
+              <w:t>:</w:t>
+            </w:r>
+          </w:p>
+          <w:p>
+            <w:pPr>
+              <w:pStyle w:val="TableContents"/>
+              <w:jc w:val="center"/>
+              <w:rPr/>
+            </w:pPr>
+            <w:r>
+              <w:rPr/>
+              <w:t>:</w:t>
+            </w:r>
+          </w:p>
+          <w:p>
+            <w:pPr>
+              <w:pStyle w:val="TableContents"/>
+              <w:jc w:val="center"/>
+              <w:rPr/>
+            </w:pPr>
+            <w:r>
+              <w:rPr/>
+              <w:t>:</w:t>
+            </w:r>
+          </w:p>
+          <w:p>
+            <w:pPr>
+              <w:pStyle w:val="TableContents"/>
+              <w:jc w:val="center"/>
+              <w:rPr/>
+            </w:pPr>
+            <w:r>
+              <w:rPr/>
+              <w:t>:</w:t>
+            </w:r>
+          </w:p>
+        </w:tc>
+        <w:tc>
+          <w:tcPr>
+            <w:tcW w:w="4137" w:type="dxa"/>
+            <w:tcBorders/>
+            <w:shd w:fill="auto" w:val="clear"/>
+          </w:tcPr>
+          <w:p>
+            <w:pPr>
+              <w:pStyle w:val="Normal"/>
+              <w:tabs>
+                <w:tab w:val="clear" w:pos="720"/>
+                <w:tab w:val="left" w:pos="-1440" w:leader="none"/>
+                <w:tab w:val="left" w:pos="5040" w:leader="none"/>
+                <w:tab w:val="left" w:pos="5490" w:leader="none"/>
+              </w:tabs>
+              <w:spacing w:lineRule="auto" w:line="240" w:before="0" w:after="0"/>
+              <w:rPr/>
+            </w:pPr>
+            <w:r>
+              <w:rPr/>
+              <w:t>COURT OF COMMON PLEAS</w:t>
+            </w:r>
+          </w:p>
+          <w:p>
+            <w:pPr>
+              <w:pStyle w:val="Normal"/>
+              <w:tabs>
+                <w:tab w:val="clear" w:pos="720"/>
+                <w:tab w:val="left" w:pos="5040" w:leader="none"/>
+                <w:tab w:val="left" w:pos="5490" w:leader="none"/>
+              </w:tabs>
+              <w:spacing w:lineRule="auto" w:line="240" w:before="0" w:after="0"/>
+              <w:rPr/>
+            </w:pPr>
+            <w:r>
+              <w:rPr/>
+              <w:t>CRIMINAL TRIAL DIVISION</w:t>
+            </w:r>
+          </w:p>
+          <w:p>
+            <w:pPr>
+              <w:pStyle w:val="Normal"/>
+              <w:tabs>
+                <w:tab w:val="clear" w:pos="720"/>
+                <w:tab w:val="left" w:pos="-1440" w:leader="none"/>
+                <w:tab w:val="left" w:pos="5040" w:leader="none"/>
+                <w:tab w:val="left" w:pos="5490" w:leader="none"/>
+              </w:tabs>
+              <w:spacing w:lineRule="auto" w:line="240" w:before="0" w:after="0"/>
+              <w:jc w:val="left"/>
+              <w:rPr/>
+            </w:pPr>
+            <w:r>
+              <w:rPr/>
+              <w:t>{% for docket in dockets -%}</w:t>
+            </w:r>
+          </w:p>
+          <w:p>
+            <w:pPr>
+              <w:pStyle w:val="Normal"/>
+              <w:tabs>
+                <w:tab w:val="clear" w:pos="720"/>
+                <w:tab w:val="left" w:pos="-1440" w:leader="none"/>
+                <w:tab w:val="left" w:pos="5040" w:leader="none"/>
+                <w:tab w:val="left" w:pos="5490" w:leader="none"/>
+              </w:tabs>
+              <w:spacing w:lineRule="auto" w:line="240" w:before="0" w:after="0"/>
+              <w:jc w:val="left"/>
+              <w:rPr/>
+            </w:pPr>
+            <w:r>
+              <w:rPr/>
+              <w:t>{{ docket }}</w:t>
+            </w:r>
+          </w:p>
+          <w:p>
+            <w:pPr>
+              <w:pStyle w:val="Normal"/>
+              <w:tabs>
+                <w:tab w:val="clear" w:pos="720"/>
+                <w:tab w:val="left" w:pos="-1440" w:leader="none"/>
+                <w:tab w:val="left" w:pos="5040" w:leader="none"/>
+                <w:tab w:val="left" w:pos="5490" w:leader="none"/>
+              </w:tabs>
+              <w:spacing w:lineRule="auto" w:line="240" w:before="0" w:after="0"/>
+              <w:jc w:val="left"/>
+              <w:rPr/>
+            </w:pPr>
+            <w:r>
+              <w:rPr/>
+              <w:t>{% endfor -%}</w:t>
+            </w:r>
+          </w:p>
+          <w:p>
+            <w:pPr>
+              <w:pStyle w:val="Normal"/>
+              <w:tabs>
+                <w:tab w:val="clear" w:pos="720"/>
+                <w:tab w:val="left" w:pos="-1440" w:leader="none"/>
+                <w:tab w:val="left" w:pos="5040" w:leader="none"/>
+                <w:tab w:val="left" w:pos="5490" w:leader="none"/>
+              </w:tabs>
+              <w:spacing w:lineRule="auto" w:line="240" w:before="0" w:after="0"/>
+              <w:jc w:val="left"/>
+              <w:rPr/>
+            </w:pPr>
+            <w:r>
+              <w:rPr/>
+              <w:t>OTN# {{ petition.otn }}</w:t>
+            </w:r>
+          </w:p>
+          <w:p>
+            <w:pPr>
+              <w:pStyle w:val="Normal"/>
+              <w:tabs>
+                <w:tab w:val="clear" w:pos="720"/>
+                <w:tab w:val="left" w:pos="5040" w:leader="none"/>
+                <w:tab w:val="left" w:pos="5490" w:leader="none"/>
+              </w:tabs>
+              <w:spacing w:lineRule="auto" w:line="240" w:before="0" w:after="0"/>
+              <w:jc w:val="left"/>
+              <w:rPr/>
+            </w:pPr>
+            <w:r>
+              <w:rPr/>
+              <w:t>DOB: {{ petitioner.dob|date }}</w:t>
+            </w:r>
+          </w:p>
+          <w:p>
+            <w:pPr>
+              <w:pStyle w:val="Normal"/>
+              <w:tabs>
+                <w:tab w:val="clear" w:pos="720"/>
+                <w:tab w:val="left" w:pos="5040" w:leader="none"/>
+                <w:tab w:val="left" w:pos="5490" w:leader="none"/>
+              </w:tabs>
+              <w:spacing w:lineRule="auto" w:line="240" w:before="0" w:after="0"/>
+              <w:jc w:val="left"/>
+              <w:rPr/>
+            </w:pPr>
+            <w:r>
+              <w:rPr/>
+              <w:t>SSN: {{ petitioner.ssn }}</w:t>
             </w:r>
           </w:p>
         </w:tc>
       </w:tr>
     </w:tbl>
-    <w:p>
-      <w:pPr>
-        <w:pStyle w:val="Normal"/>
-        <w:tabs>
-          <w:tab w:val="clear" w:pos="720"/>
-          <w:tab w:val="left" w:pos="-1440" w:leader="none"/>
-          <w:tab w:val="left" w:pos="5040" w:leader="none"/>
-          <w:tab w:val="left" w:pos="5490" w:leader="none"/>
-        </w:tabs>
-        <w:spacing w:lineRule="auto" w:line="240" w:before="0" w:after="0"/>
-        <w:rPr/>
-      </w:pPr>
-      <w:bookmarkStart w:id="4" w:name="__DdeLink__927_906998473"/>
-      <w:r>
-        <w:rPr/>
-        <w:t>{{ petitioner.name }}</w:t>
-      </w:r>
-      <w:bookmarkEnd w:id="4"/>
-      <w:r>
-        <w:rPr/>
-        <w:tab/>
-        <w:t>:</w:t>
-        <w:tab/>
-        <w:t>OTN# {{ petition.otn }}</w:t>
-      </w:r>
-    </w:p>
-    <w:p>
-      <w:pPr>
-        <w:pStyle w:val="Normal"/>
-        <w:tabs>
-          <w:tab w:val="clear" w:pos="720"/>
-          <w:tab w:val="left" w:pos="5040" w:leader="none"/>
-          <w:tab w:val="left" w:pos="5490" w:leader="none"/>
-        </w:tabs>
-        <w:spacing w:lineRule="auto" w:line="240" w:before="0" w:after="0"/>
-        <w:rPr/>
-      </w:pPr>
-      <w:r>
-        <w:rPr/>
-        <w:t>{{ petitioner.address }}</w:t>
-        <w:tab/>
-        <w:t>:</w:t>
-        <w:tab/>
-        <w:t>DOB: {{ petitioner.dob|date }}</w:t>
-      </w:r>
-    </w:p>
-    <w:p>
-      <w:pPr>
-        <w:pStyle w:val="Normal"/>
-        <w:tabs>
-          <w:tab w:val="clear" w:pos="720"/>
-          <w:tab w:val="left" w:pos="5040" w:leader="none"/>
-          <w:tab w:val="left" w:pos="5490" w:leader="none"/>
-        </w:tabs>
-        <w:spacing w:lineRule="auto" w:line="240" w:before="0" w:after="0"/>
-        <w:rPr/>
-      </w:pPr>
-      <w:r>
-        <w:rPr/>
-        <w:tab/>
-        <w:t>:</w:t>
-        <w:tab/>
-        <w:t>SSN: {{ petitioner.ssn }}</w:t>
-      </w:r>
-    </w:p>
     <w:p>
       <w:pPr>
         <w:pStyle w:val="Normal"/>
@@ -2853,10 +3000,7 @@
       </w:pPr>
       <w:r>
         <w:rPr/>
-        <w:t>____________________________________</w:t>
-        <w:tab/>
-        <w:t>:</w:t>
-        <w:tab/>
+        <w:t>_____________________________________________</w:t>
       </w:r>
     </w:p>
     <w:p>
@@ -2876,6 +3020,7 @@
           <w:sz w:val="19"/>
           <w:szCs w:val="19"/>
         </w:rPr>
+        <w:t xml:space="preserve">                                                                                                                                         </w:t>
       </w:r>
     </w:p>
     <w:p>
@@ -5221,9 +5366,34 @@
                   </w:pPr>
                   <w:r>
                     <w:rPr/>
-                    <w:t>{% for docket in dockets %}</w:t>
+                    <w:t>{%</w:t>
+                  </w:r>
+                  <w:r>
+                    <w:rPr/>
+                    <w:t>tr</w:t>
+                  </w:r>
+                  <w:r>
+                    <w:rPr/>
+                    <w:t xml:space="preserve"> for docket in dockets %}</w:t>
                   </w:r>
                 </w:p>
+              </w:tc>
+            </w:tr>
+            <w:tr>
+              <w:trPr/>
+              <w:tc>
+                <w:tcPr>
+                  <w:tcW w:w="5182" w:type="dxa"/>
+                  <w:tcBorders>
+                    <w:top w:val="nil"/>
+                    <w:left w:val="nil"/>
+                    <w:bottom w:val="nil"/>
+                    <w:right w:val="nil"/>
+                    <w:insideH w:val="nil"/>
+                    <w:insideV w:val="nil"/>
+                  </w:tcBorders>
+                  <w:shd w:fill="auto" w:val="clear"/>
+                </w:tcPr>
                 <w:p>
                   <w:pPr>
                     <w:pStyle w:val="Normal"/>
@@ -5241,6 +5411,23 @@
                     <w:t>{{ docket }}</w:t>
                   </w:r>
                 </w:p>
+              </w:tc>
+            </w:tr>
+            <w:tr>
+              <w:trPr/>
+              <w:tc>
+                <w:tcPr>
+                  <w:tcW w:w="5182" w:type="dxa"/>
+                  <w:tcBorders>
+                    <w:top w:val="nil"/>
+                    <w:left w:val="nil"/>
+                    <w:bottom w:val="nil"/>
+                    <w:right w:val="nil"/>
+                    <w:insideH w:val="nil"/>
+                    <w:insideV w:val="nil"/>
+                  </w:tcBorders>
+                  <w:shd w:fill="auto" w:val="clear"/>
+                </w:tcPr>
                 <w:p>
                   <w:pPr>
                     <w:pStyle w:val="Normal"/>
@@ -5259,7 +5446,19 @@
                     <w:rPr>
                       <w:rFonts w:cs="Arial"/>
                     </w:rPr>
-                    <w:t>{% endfor %}</w:t>
+                    <w:t>{%</w:t>
+                  </w:r>
+                  <w:r>
+                    <w:rPr>
+                      <w:rFonts w:cs="Arial"/>
+                    </w:rPr>
+                    <w:t>tr</w:t>
+                  </w:r>
+                  <w:r>
+                    <w:rPr>
+                      <w:rFonts w:cs="Arial"/>
+                    </w:rPr>
+                    <w:t xml:space="preserve"> endfor %}</w:t>
                   </w:r>
                 </w:p>
               </w:tc>
@@ -9721,6 +9920,14 @@
       <w:sz w:val="24"/>
     </w:rPr>
   </w:style>
+  <w:style w:type="character" w:styleId="ListLabel11">
+    <w:name w:val="ListLabel 11"/>
+    <w:qFormat/>
+    <w:rPr>
+      <w:b/>
+      <w:sz w:val="24"/>
+    </w:rPr>
+  </w:style>
   <w:style w:type="paragraph" w:styleId="Heading">
     <w:name w:val="Heading"/>
     <w:basedOn w:val="Normal"/>
@@ -9852,6 +10059,19 @@
       <w:spacing w:lineRule="auto" w:line="240" w:before="0" w:after="0"/>
     </w:pPr>
     <w:rPr/>
+  </w:style>
+  <w:style w:type="paragraph" w:styleId="TableHeading">
+    <w:name w:val="Table Heading"/>
+    <w:basedOn w:val="TableContents"/>
+    <w:qFormat/>
+    <w:pPr>
+      <w:suppressLineNumbers/>
+      <w:jc w:val="center"/>
+    </w:pPr>
+    <w:rPr>
+      <w:b/>
+      <w:bCs/>
+    </w:rPr>
   </w:style>
   <w:style w:type="numbering" w:styleId="NoList" w:default="1">
     <w:name w:val="No List"/>

</xml_diff>

<commit_message>
Fixed #10 and #11 ensuring that PPD is not the default or the address.
</commit_message>
<xml_diff>
--- a/platform/src/petition/templates/petition/petition.docx
+++ b/platform/src/petition/templates/petition/petition.docx
@@ -54,14 +54,14 @@
     <w:tbl>
       <w:tblPr>
         <w:tblW w:w="9360" w:type="dxa"/>
-        <w:jc w:val="left"/>
+        <w:jc w:val="start"/>
         <w:tblInd w:w="0" w:type="dxa"/>
-        <w:tblBorders/>
+        <w:tblLayout w:type="fixed"/>
         <w:tblCellMar>
           <w:top w:w="0" w:type="dxa"/>
-          <w:left w:w="0" w:type="dxa"/>
+          <w:start w:w="0" w:type="dxa"/>
           <w:bottom w:w="0" w:type="dxa"/>
-          <w:right w:w="0" w:type="dxa"/>
+          <w:end w:w="0" w:type="dxa"/>
         </w:tblCellMar>
       </w:tblPr>
       <w:tblGrid>
@@ -80,6 +80,7 @@
           <w:p>
             <w:pPr>
               <w:pStyle w:val="Normal"/>
+              <w:widowControl w:val="false"/>
               <w:tabs>
                 <w:tab w:val="clear" w:pos="720"/>
                 <w:tab w:val="left" w:pos="-1440" w:leader="none"/>
@@ -98,6 +99,7 @@
           <w:p>
             <w:pPr>
               <w:pStyle w:val="Normal"/>
+              <w:widowControl w:val="false"/>
               <w:tabs>
                 <w:tab w:val="clear" w:pos="720"/>
                 <w:tab w:val="left" w:pos="-1440" w:leader="none"/>
@@ -105,7 +107,7 @@
                 <w:tab w:val="left" w:pos="5490" w:leader="none"/>
               </w:tabs>
               <w:spacing w:lineRule="auto" w:line="240" w:before="0" w:after="0"/>
-              <w:jc w:val="left"/>
+              <w:jc w:val="start"/>
               <w:rPr/>
             </w:pPr>
             <w:r>
@@ -115,6 +117,7 @@
           <w:p>
             <w:pPr>
               <w:pStyle w:val="Normal"/>
+              <w:widowControl w:val="false"/>
               <w:tabs>
                 <w:tab w:val="clear" w:pos="720"/>
                 <w:tab w:val="left" w:pos="1800" w:leader="none"/>
@@ -133,6 +136,7 @@
           <w:p>
             <w:pPr>
               <w:pStyle w:val="Normal"/>
+              <w:widowControl w:val="false"/>
               <w:tabs>
                 <w:tab w:val="clear" w:pos="720"/>
                 <w:tab w:val="left" w:pos="1800" w:leader="none"/>
@@ -140,7 +144,7 @@
                 <w:tab w:val="left" w:pos="5490" w:leader="none"/>
               </w:tabs>
               <w:spacing w:lineRule="auto" w:line="240" w:before="0" w:after="0"/>
-              <w:jc w:val="left"/>
+              <w:jc w:val="start"/>
               <w:rPr/>
             </w:pPr>
             <w:r>
@@ -150,6 +154,7 @@
           <w:p>
             <w:pPr>
               <w:pStyle w:val="Normal"/>
+              <w:widowControl w:val="false"/>
               <w:tabs>
                 <w:tab w:val="clear" w:pos="720"/>
                 <w:tab w:val="left" w:pos="-1440" w:leader="none"/>
@@ -168,6 +173,7 @@
           <w:p>
             <w:pPr>
               <w:pStyle w:val="Normal"/>
+              <w:widowControl w:val="false"/>
               <w:tabs>
                 <w:tab w:val="clear" w:pos="720"/>
                 <w:tab w:val="left" w:pos="-1440" w:leader="none"/>
@@ -186,6 +192,7 @@
           <w:p>
             <w:pPr>
               <w:pStyle w:val="Normal"/>
+              <w:widowControl w:val="false"/>
               <w:tabs>
                 <w:tab w:val="clear" w:pos="720"/>
                 <w:tab w:val="left" w:pos="-1440" w:leader="none"/>
@@ -193,7 +200,7 @@
                 <w:tab w:val="left" w:pos="5490" w:leader="none"/>
               </w:tabs>
               <w:spacing w:lineRule="auto" w:line="240" w:before="0" w:after="0"/>
-              <w:jc w:val="left"/>
+              <w:jc w:val="start"/>
               <w:rPr/>
             </w:pPr>
             <w:r>
@@ -210,7 +217,8 @@
           <w:p>
             <w:pPr>
               <w:pStyle w:val="TableContents"/>
-              <w:jc w:val="left"/>
+              <w:widowControl w:val="false"/>
+              <w:jc w:val="start"/>
               <w:rPr/>
             </w:pPr>
             <w:r>
@@ -221,7 +229,8 @@
           <w:p>
             <w:pPr>
               <w:pStyle w:val="TableContents"/>
-              <w:jc w:val="left"/>
+              <w:widowControl w:val="false"/>
+              <w:jc w:val="start"/>
               <w:rPr/>
             </w:pPr>
             <w:r>
@@ -232,7 +241,8 @@
           <w:p>
             <w:pPr>
               <w:pStyle w:val="TableContents"/>
-              <w:jc w:val="left"/>
+              <w:widowControl w:val="false"/>
+              <w:jc w:val="start"/>
               <w:rPr/>
             </w:pPr>
             <w:r>
@@ -243,7 +253,8 @@
           <w:p>
             <w:pPr>
               <w:pStyle w:val="TableContents"/>
-              <w:jc w:val="left"/>
+              <w:widowControl w:val="false"/>
+              <w:jc w:val="start"/>
               <w:rPr/>
             </w:pPr>
             <w:r>
@@ -254,7 +265,8 @@
           <w:p>
             <w:pPr>
               <w:pStyle w:val="TableContents"/>
-              <w:jc w:val="left"/>
+              <w:widowControl w:val="false"/>
+              <w:jc w:val="start"/>
               <w:rPr/>
             </w:pPr>
             <w:r>
@@ -265,7 +277,8 @@
           <w:p>
             <w:pPr>
               <w:pStyle w:val="TableContents"/>
-              <w:jc w:val="left"/>
+              <w:widowControl w:val="false"/>
+              <w:jc w:val="start"/>
               <w:rPr/>
             </w:pPr>
             <w:r>
@@ -276,7 +289,8 @@
           <w:p>
             <w:pPr>
               <w:pStyle w:val="TableContents"/>
-              <w:jc w:val="left"/>
+              <w:widowControl w:val="false"/>
+              <w:jc w:val="start"/>
               <w:rPr/>
             </w:pPr>
             <w:r>
@@ -287,7 +301,8 @@
           <w:p>
             <w:pPr>
               <w:pStyle w:val="TableContents"/>
-              <w:jc w:val="left"/>
+              <w:widowControl w:val="false"/>
+              <w:jc w:val="start"/>
               <w:rPr/>
             </w:pPr>
             <w:r>
@@ -305,6 +320,7 @@
           <w:p>
             <w:pPr>
               <w:pStyle w:val="Normal"/>
+              <w:widowControl w:val="false"/>
               <w:tabs>
                 <w:tab w:val="clear" w:pos="720"/>
                 <w:tab w:val="left" w:pos="-1440" w:leader="none"/>
@@ -328,6 +344,7 @@
           <w:p>
             <w:pPr>
               <w:pStyle w:val="Normal"/>
+              <w:widowControl w:val="false"/>
               <w:tabs>
                 <w:tab w:val="clear" w:pos="720"/>
                 <w:tab w:val="left" w:pos="5040" w:leader="none"/>
@@ -344,6 +361,7 @@
           <w:p>
             <w:pPr>
               <w:pStyle w:val="Normal"/>
+              <w:widowControl w:val="false"/>
               <w:tabs>
                 <w:tab w:val="clear" w:pos="720"/>
                 <w:tab w:val="left" w:pos="1800" w:leader="none"/>
@@ -367,6 +385,7 @@
           <w:p>
             <w:pPr>
               <w:pStyle w:val="Normal"/>
+              <w:widowControl w:val="false"/>
               <w:tabs>
                 <w:tab w:val="clear" w:pos="720"/>
                 <w:tab w:val="left" w:pos="1800" w:leader="none"/>
@@ -384,6 +403,7 @@
           <w:p>
             <w:pPr>
               <w:pStyle w:val="Normal"/>
+              <w:widowControl w:val="false"/>
               <w:tabs>
                 <w:tab w:val="clear" w:pos="720"/>
                 <w:tab w:val="left" w:pos="-1440" w:leader="none"/>
@@ -401,6 +421,7 @@
           <w:p>
             <w:pPr>
               <w:pStyle w:val="Normal"/>
+              <w:widowControl w:val="false"/>
               <w:tabs>
                 <w:tab w:val="clear" w:pos="720"/>
                 <w:tab w:val="left" w:pos="-1440" w:leader="none"/>
@@ -420,6 +441,7 @@
           <w:p>
             <w:pPr>
               <w:pStyle w:val="Normal"/>
+              <w:widowControl w:val="false"/>
               <w:tabs>
                 <w:tab w:val="clear" w:pos="720"/>
                 <w:tab w:val="left" w:pos="-1440" w:leader="none"/>
@@ -437,6 +459,7 @@
           <w:p>
             <w:pPr>
               <w:pStyle w:val="Normal"/>
+              <w:widowControl w:val="false"/>
               <w:tabs>
                 <w:tab w:val="clear" w:pos="720"/>
                 <w:tab w:val="left" w:pos="5040" w:leader="none"/>
@@ -461,7 +484,7 @@
           <w:tab w:val="left" w:pos="5490" w:leader="none"/>
         </w:tabs>
         <w:spacing w:lineRule="auto" w:line="240" w:before="0" w:after="0"/>
-        <w:jc w:val="left"/>
+        <w:jc w:val="start"/>
         <w:rPr/>
       </w:pPr>
       <w:r>
@@ -526,7 +549,7 @@
           <w:tab w:val="left" w:pos="9720" w:leader="none"/>
         </w:tabs>
         <w:spacing w:lineRule="auto" w:line="240" w:before="0" w:after="0"/>
-        <w:ind w:right="360" w:hanging="0"/>
+        <w:ind w:end="360" w:hanging="0"/>
         <w:jc w:val="center"/>
         <w:rPr>
           <w:rFonts w:cs="Arial"/>
@@ -709,7 +732,7 @@
           <w:tab w:val="left" w:pos="9720" w:leader="none"/>
         </w:tabs>
         <w:spacing w:lineRule="auto" w:line="240" w:before="0" w:after="0"/>
-        <w:ind w:right="360" w:hanging="0"/>
+        <w:ind w:end="360" w:hanging="0"/>
         <w:rPr>
           <w:rFonts w:cs="Arial"/>
           <w:sz w:val="24"/>
@@ -742,7 +765,7 @@
           <w:tab w:val="left" w:pos="9720" w:leader="none"/>
         </w:tabs>
         <w:spacing w:lineRule="auto" w:line="240" w:before="0" w:after="0"/>
-        <w:ind w:right="360" w:hanging="0"/>
+        <w:ind w:end="360" w:hanging="0"/>
         <w:rPr>
           <w:rFonts w:cs="Arial"/>
           <w:sz w:val="24"/>
@@ -772,7 +795,7 @@
           <w:tab w:val="left" w:pos="9720" w:leader="none"/>
         </w:tabs>
         <w:spacing w:lineRule="auto" w:line="240" w:before="0" w:after="0"/>
-        <w:ind w:right="360" w:hanging="0"/>
+        <w:ind w:end="360" w:hanging="0"/>
         <w:rPr>
           <w:rFonts w:cs="Arial"/>
           <w:sz w:val="24"/>
@@ -794,7 +817,7 @@
       <w:pPr>
         <w:pStyle w:val="Normal"/>
         <w:spacing w:lineRule="auto" w:line="240" w:before="0" w:after="0"/>
-        <w:ind w:left="7200" w:firstLine="720"/>
+        <w:ind w:start="7200" w:firstLine="720"/>
         <w:rPr>
           <w:rFonts w:cs="Arial"/>
         </w:rPr>
@@ -900,7 +923,7 @@
       <w:pPr>
         <w:pStyle w:val="ListParagraph"/>
         <w:spacing w:lineRule="auto" w:line="240" w:before="0" w:after="0"/>
-        <w:ind w:left="360" w:hanging="0"/>
+        <w:ind w:start="360" w:hanging="0"/>
         <w:jc w:val="both"/>
         <w:rPr>
           <w:rFonts w:cs="Arial"/>
@@ -992,7 +1015,7 @@
         <w:pStyle w:val="ListParagraph"/>
         <w:widowControl w:val="false"/>
         <w:spacing w:lineRule="auto" w:line="240" w:before="0" w:after="0"/>
-        <w:ind w:left="360" w:right="-20" w:hanging="0"/>
+        <w:ind w:start="360" w:end="-20" w:hanging="0"/>
         <w:rPr/>
       </w:pPr>
       <w:r>
@@ -1006,7 +1029,7 @@
       <w:pPr>
         <w:pStyle w:val="ListParagraph"/>
         <w:spacing w:lineRule="auto" w:line="240" w:before="0" w:after="0"/>
-        <w:ind w:left="360" w:hanging="0"/>
+        <w:ind w:start="360" w:hanging="0"/>
         <w:rPr>
           <w:rFonts w:cs="Arial"/>
         </w:rPr>
@@ -1050,7 +1073,7 @@
       <w:pPr>
         <w:pStyle w:val="ListParagraph"/>
         <w:spacing w:lineRule="auto" w:line="240" w:before="0" w:after="0"/>
-        <w:ind w:left="360" w:hanging="0"/>
+        <w:ind w:start="360" w:hanging="0"/>
         <w:jc w:val="both"/>
         <w:rPr>
           <w:rFonts w:cs="Arial"/>
@@ -1143,7 +1166,7 @@
         <w:pStyle w:val="ListParagraph"/>
         <w:widowControl w:val="false"/>
         <w:spacing w:lineRule="auto" w:line="240" w:before="0" w:after="0"/>
-        <w:ind w:left="360" w:right="-20" w:hanging="0"/>
+        <w:ind w:start="360" w:end="-20" w:hanging="0"/>
         <w:rPr/>
       </w:pPr>
       <w:r>
@@ -1157,7 +1180,7 @@
       <w:pPr>
         <w:pStyle w:val="ListParagraph"/>
         <w:spacing w:lineRule="auto" w:line="240" w:before="0" w:after="0"/>
-        <w:ind w:left="360" w:hanging="0"/>
+        <w:ind w:start="360" w:hanging="0"/>
         <w:rPr/>
       </w:pPr>
       <w:r>
@@ -1173,7 +1196,7 @@
       <w:pPr>
         <w:pStyle w:val="ListParagraph"/>
         <w:spacing w:lineRule="auto" w:line="240" w:before="0" w:after="0"/>
-        <w:ind w:left="360" w:hanging="0"/>
+        <w:ind w:start="360" w:hanging="0"/>
         <w:rPr/>
       </w:pPr>
       <w:r>
@@ -1211,7 +1234,7 @@
       <w:pPr>
         <w:pStyle w:val="ListParagraph"/>
         <w:spacing w:lineRule="auto" w:line="240" w:before="0" w:after="0"/>
-        <w:ind w:left="360" w:hanging="0"/>
+        <w:ind w:start="360" w:hanging="0"/>
         <w:jc w:val="both"/>
         <w:rPr/>
       </w:pPr>
@@ -1221,14 +1244,14 @@
           <w:sz w:val="24"/>
           <w:szCs w:val="24"/>
         </w:rPr>
-        <w:t>{{ petition.arrest_officer }}, Philadelphia Police Dept, Philadelphia County, PA</w:t>
+        <w:t>{{ petition.arrest_officer }}, Philadelphia County, PA</w:t>
       </w:r>
     </w:p>
     <w:p>
       <w:pPr>
         <w:pStyle w:val="ListParagraph"/>
         <w:spacing w:lineRule="auto" w:line="240" w:before="0" w:after="0"/>
-        <w:ind w:left="360" w:hanging="0"/>
+        <w:ind w:start="360" w:hanging="0"/>
         <w:jc w:val="both"/>
         <w:rPr>
           <w:rFonts w:cs="Arial"/>
@@ -1275,15 +1298,16 @@
       <w:tblPr>
         <w:tblStyle w:val="TableGrid"/>
         <w:tblW w:w="9350" w:type="dxa"/>
-        <w:jc w:val="left"/>
+        <w:jc w:val="start"/>
         <w:tblInd w:w="378" w:type="dxa"/>
+        <w:tblLayout w:type="fixed"/>
         <w:tblCellMar>
           <w:top w:w="0" w:type="dxa"/>
-          <w:left w:w="138" w:type="dxa"/>
+          <w:start w:w="138" w:type="dxa"/>
           <w:bottom w:w="0" w:type="dxa"/>
-          <w:right w:w="108" w:type="dxa"/>
+          <w:end w:w="108" w:type="dxa"/>
         </w:tblCellMar>
-        <w:tblLook w:lastRow="0" w:firstRow="1" w:lastColumn="0" w:firstColumn="1" w:val="04a0" w:noHBand="0" w:noVBand="1"/>
+        <w:tblLook w:val="04a0" w:noVBand="1" w:noHBand="0" w:lastColumn="0" w:firstColumn="1" w:lastRow="0" w:firstRow="1"/>
       </w:tblPr>
       <w:tblGrid>
         <w:gridCol w:w="9350"/>
@@ -1295,17 +1319,16 @@
             <w:tcW w:w="9350" w:type="dxa"/>
             <w:tcBorders>
               <w:top w:val="nil"/>
-              <w:left w:val="nil"/>
+              <w:start w:val="nil"/>
               <w:bottom w:val="nil"/>
-              <w:right w:val="nil"/>
-              <w:insideH w:val="nil"/>
-              <w:insideV w:val="nil"/>
+              <w:end w:val="nil"/>
             </w:tcBorders>
             <w:shd w:fill="auto" w:val="clear"/>
           </w:tcPr>
           <w:p>
             <w:pPr>
               <w:pStyle w:val="Normal"/>
+              <w:widowControl w:val="false"/>
               <w:tabs>
                 <w:tab w:val="clear" w:pos="720"/>
                 <w:tab w:val="left" w:pos="1800" w:leader="none"/>
@@ -1317,15 +1340,7 @@
             </w:pPr>
             <w:r>
               <w:rPr/>
-              <w:t>{%</w:t>
-            </w:r>
-            <w:r>
-              <w:rPr/>
-              <w:t>tr</w:t>
-            </w:r>
-            <w:r>
-              <w:rPr/>
-              <w:t xml:space="preserve"> for docket in dockets %}</w:t>
+              <w:t>{%tr for docket in dockets %}</w:t>
             </w:r>
           </w:p>
         </w:tc>
@@ -1337,17 +1352,16 @@
             <w:tcW w:w="9350" w:type="dxa"/>
             <w:tcBorders>
               <w:top w:val="nil"/>
-              <w:left w:val="nil"/>
+              <w:start w:val="nil"/>
               <w:bottom w:val="nil"/>
-              <w:right w:val="nil"/>
-              <w:insideH w:val="nil"/>
-              <w:insideV w:val="nil"/>
+              <w:end w:val="nil"/>
             </w:tcBorders>
             <w:shd w:fill="auto" w:val="clear"/>
           </w:tcPr>
           <w:p>
             <w:pPr>
               <w:pStyle w:val="Normal"/>
+              <w:widowControl w:val="false"/>
               <w:tabs>
                 <w:tab w:val="clear" w:pos="720"/>
                 <w:tab w:val="left" w:pos="-1440" w:leader="none"/>
@@ -1371,11 +1385,9 @@
             <w:tcW w:w="9350" w:type="dxa"/>
             <w:tcBorders>
               <w:top w:val="nil"/>
-              <w:left w:val="nil"/>
+              <w:start w:val="nil"/>
               <w:bottom w:val="nil"/>
-              <w:right w:val="nil"/>
-              <w:insideH w:val="nil"/>
-              <w:insideV w:val="nil"/>
+              <w:end w:val="nil"/>
             </w:tcBorders>
             <w:shd w:fill="auto" w:val="clear"/>
           </w:tcPr>
@@ -1390,26 +1402,14 @@
                 <w:tab w:val="left" w:pos="5490" w:leader="none"/>
               </w:tabs>
               <w:spacing w:lineRule="auto" w:line="240" w:before="0" w:after="0"/>
-              <w:ind w:left="-18" w:right="-20" w:hanging="0"/>
-              <w:rPr/>
-            </w:pPr>
-            <w:r>
-              <w:rPr>
-                <w:rFonts w:cs="Arial"/>
-              </w:rPr>
-              <w:t>{%</w:t>
-            </w:r>
-            <w:r>
-              <w:rPr>
-                <w:rFonts w:cs="Arial"/>
-              </w:rPr>
-              <w:t>tr</w:t>
-            </w:r>
-            <w:r>
-              <w:rPr>
-                <w:rFonts w:cs="Arial"/>
-              </w:rPr>
-              <w:t xml:space="preserve"> endfor %}</w:t>
+              <w:ind w:start="-18" w:end="-20" w:hanging="0"/>
+              <w:rPr/>
+            </w:pPr>
+            <w:r>
+              <w:rPr>
+                <w:rFonts w:cs="Arial"/>
+              </w:rPr>
+              <w:t>{%tr endfor %}</w:t>
             </w:r>
           </w:p>
         </w:tc>
@@ -1420,7 +1420,7 @@
         <w:pStyle w:val="ListParagraph"/>
         <w:widowControl w:val="false"/>
         <w:spacing w:lineRule="exact" w:line="206" w:before="0" w:after="0"/>
-        <w:ind w:left="360" w:right="-20" w:hanging="0"/>
+        <w:ind w:start="360" w:end="-20" w:hanging="0"/>
         <w:rPr/>
       </w:pPr>
       <w:r>
@@ -1462,7 +1462,7 @@
       <w:pPr>
         <w:pStyle w:val="ListParagraph"/>
         <w:spacing w:lineRule="auto" w:line="240" w:before="0" w:after="0"/>
-        <w:ind w:left="360" w:hanging="0"/>
+        <w:ind w:start="360" w:hanging="0"/>
         <w:jc w:val="both"/>
         <w:rPr>
           <w:rFonts w:cs="Arial"/>
@@ -1504,7 +1504,18 @@
           <w:sz w:val="24"/>
           <w:szCs w:val="24"/>
         </w:rPr>
-        <w:t>Arrest Date: {{ petition.arrest_date|date }}; Arresting Agency: Philadelphia Police Dept</w:t>
+        <w:t xml:space="preserve">Arrest Date: {{ petition.arrest_date|date }}; Arresting Agency: </w:t>
+      </w:r>
+      <w:r>
+        <w:rPr>
+          <w:rFonts w:eastAsia="Times New Roman" w:cs="Arial"/>
+          <w:color w:val="00000A"/>
+          <w:kern w:val="0"/>
+          <w:sz w:val="24"/>
+          <w:szCs w:val="24"/>
+          <w:lang w:val="en-US" w:eastAsia="en-US" w:bidi="ar-SA"/>
+        </w:rPr>
+        <w:t>{{ petition.arrest_agency }}</w:t>
       </w:r>
     </w:p>
     <w:p>
@@ -1542,30 +1553,23 @@
     <w:tbl>
       <w:tblPr>
         <w:tblW w:w="10779" w:type="dxa"/>
-        <w:jc w:val="left"/>
+        <w:jc w:val="start"/>
         <w:tblInd w:w="-621" w:type="dxa"/>
-        <w:tblBorders>
-          <w:top w:val="single" w:sz="4" w:space="0" w:color="000001"/>
-          <w:left w:val="single" w:sz="4" w:space="0" w:color="000001"/>
-          <w:bottom w:val="single" w:sz="4" w:space="0" w:color="000001"/>
-          <w:right w:val="single" w:sz="4" w:space="0" w:color="000001"/>
-          <w:insideH w:val="single" w:sz="4" w:space="0" w:color="000001"/>
-          <w:insideV w:val="single" w:sz="4" w:space="0" w:color="000001"/>
-        </w:tblBorders>
+        <w:tblLayout w:type="fixed"/>
         <w:tblCellMar>
           <w:top w:w="0" w:type="dxa"/>
-          <w:left w:w="5" w:type="dxa"/>
+          <w:start w:w="5" w:type="dxa"/>
           <w:bottom w:w="14" w:type="dxa"/>
-          <w:right w:w="5" w:type="dxa"/>
+          <w:end w:w="5" w:type="dxa"/>
         </w:tblCellMar>
-        <w:tblLook w:noVBand="0" w:val="0000" w:noHBand="0" w:lastColumn="0" w:firstColumn="0" w:lastRow="0" w:firstRow="0"/>
+        <w:tblLook w:val="0000" w:noVBand="0" w:noHBand="0" w:lastColumn="0" w:firstColumn="0" w:lastRow="0" w:firstRow="0"/>
       </w:tblPr>
       <w:tblGrid>
         <w:gridCol w:w="2049"/>
-        <w:gridCol w:w="2968"/>
-        <w:gridCol w:w="812"/>
-        <w:gridCol w:w="1529"/>
-        <w:gridCol w:w="3421"/>
+        <w:gridCol w:w="2967"/>
+        <w:gridCol w:w="813"/>
+        <w:gridCol w:w="1528"/>
+        <w:gridCol w:w="3422"/>
       </w:tblGrid>
       <w:tr>
         <w:trPr/>
@@ -1574,11 +1578,9 @@
             <w:tcW w:w="2049" w:type="dxa"/>
             <w:tcBorders>
               <w:top w:val="single" w:sz="4" w:space="0" w:color="000001"/>
-              <w:left w:val="single" w:sz="4" w:space="0" w:color="000001"/>
+              <w:start w:val="single" w:sz="4" w:space="0" w:color="000001"/>
               <w:bottom w:val="single" w:sz="4" w:space="0" w:color="000001"/>
-              <w:right w:val="single" w:sz="4" w:space="0" w:color="000001"/>
-              <w:insideH w:val="single" w:sz="4" w:space="0" w:color="000001"/>
-              <w:insideV w:val="single" w:sz="4" w:space="0" w:color="000001"/>
+              <w:end w:val="single" w:sz="4" w:space="0" w:color="000001"/>
             </w:tcBorders>
             <w:shd w:fill="auto" w:val="clear"/>
           </w:tcPr>
@@ -1587,7 +1589,7 @@
               <w:pStyle w:val="Normal"/>
               <w:widowControl w:val="false"/>
               <w:spacing w:lineRule="auto" w:line="240" w:before="1" w:after="0"/>
-              <w:ind w:left="102" w:right="-20" w:hanging="0"/>
+              <w:ind w:start="102" w:end="-20" w:hanging="0"/>
               <w:rPr/>
             </w:pPr>
             <w:r>
@@ -1602,14 +1604,12 @@
         </w:tc>
         <w:tc>
           <w:tcPr>
-            <w:tcW w:w="2968" w:type="dxa"/>
+            <w:tcW w:w="2967" w:type="dxa"/>
             <w:tcBorders>
               <w:top w:val="single" w:sz="4" w:space="0" w:color="000001"/>
-              <w:left w:val="single" w:sz="4" w:space="0" w:color="000001"/>
+              <w:start w:val="single" w:sz="4" w:space="0" w:color="000001"/>
               <w:bottom w:val="single" w:sz="4" w:space="0" w:color="000001"/>
-              <w:right w:val="single" w:sz="4" w:space="0" w:color="000001"/>
-              <w:insideH w:val="single" w:sz="4" w:space="0" w:color="000001"/>
-              <w:insideV w:val="single" w:sz="4" w:space="0" w:color="000001"/>
+              <w:end w:val="single" w:sz="4" w:space="0" w:color="000001"/>
             </w:tcBorders>
             <w:shd w:fill="auto" w:val="clear"/>
           </w:tcPr>
@@ -1618,7 +1618,7 @@
               <w:pStyle w:val="Normal"/>
               <w:widowControl w:val="false"/>
               <w:spacing w:lineRule="auto" w:line="240" w:before="0" w:after="0"/>
-              <w:ind w:left="102" w:right="-20" w:hanging="0"/>
+              <w:ind w:start="102" w:end="-20" w:hanging="0"/>
               <w:rPr/>
             </w:pPr>
             <w:r>
@@ -1741,14 +1741,12 @@
         </w:tc>
         <w:tc>
           <w:tcPr>
-            <w:tcW w:w="812" w:type="dxa"/>
+            <w:tcW w:w="813" w:type="dxa"/>
             <w:tcBorders>
               <w:top w:val="single" w:sz="4" w:space="0" w:color="000001"/>
-              <w:left w:val="single" w:sz="4" w:space="0" w:color="000001"/>
+              <w:start w:val="single" w:sz="4" w:space="0" w:color="000001"/>
               <w:bottom w:val="single" w:sz="4" w:space="0" w:color="000001"/>
-              <w:right w:val="single" w:sz="4" w:space="0" w:color="000001"/>
-              <w:insideH w:val="single" w:sz="4" w:space="0" w:color="000001"/>
-              <w:insideV w:val="single" w:sz="4" w:space="0" w:color="000001"/>
+              <w:end w:val="single" w:sz="4" w:space="0" w:color="000001"/>
             </w:tcBorders>
             <w:shd w:fill="auto" w:val="clear"/>
           </w:tcPr>
@@ -1757,7 +1755,7 @@
               <w:pStyle w:val="Normal"/>
               <w:widowControl w:val="false"/>
               <w:spacing w:lineRule="auto" w:line="240" w:before="0" w:after="0"/>
-              <w:ind w:left="100" w:right="-20" w:hanging="0"/>
+              <w:ind w:start="100" w:end="-20" w:hanging="0"/>
               <w:jc w:val="both"/>
               <w:rPr/>
             </w:pPr>
@@ -1787,14 +1785,12 @@
         </w:tc>
         <w:tc>
           <w:tcPr>
-            <w:tcW w:w="1529" w:type="dxa"/>
+            <w:tcW w:w="1528" w:type="dxa"/>
             <w:tcBorders>
               <w:top w:val="single" w:sz="4" w:space="0" w:color="000001"/>
-              <w:left w:val="single" w:sz="4" w:space="0" w:color="000001"/>
+              <w:start w:val="single" w:sz="4" w:space="0" w:color="000001"/>
               <w:bottom w:val="single" w:sz="4" w:space="0" w:color="000001"/>
-              <w:right w:val="single" w:sz="4" w:space="0" w:color="000001"/>
-              <w:insideH w:val="single" w:sz="4" w:space="0" w:color="000001"/>
-              <w:insideV w:val="single" w:sz="4" w:space="0" w:color="000001"/>
+              <w:end w:val="single" w:sz="4" w:space="0" w:color="000001"/>
             </w:tcBorders>
             <w:shd w:fill="auto" w:val="clear"/>
           </w:tcPr>
@@ -1803,7 +1799,7 @@
               <w:pStyle w:val="Normal"/>
               <w:widowControl w:val="false"/>
               <w:spacing w:lineRule="auto" w:line="240" w:before="0" w:after="0"/>
-              <w:ind w:left="100" w:right="-20" w:hanging="0"/>
+              <w:ind w:start="100" w:end="-20" w:hanging="0"/>
               <w:jc w:val="both"/>
               <w:rPr>
                 <w:b/>
@@ -1820,14 +1816,12 @@
         </w:tc>
         <w:tc>
           <w:tcPr>
-            <w:tcW w:w="3421" w:type="dxa"/>
+            <w:tcW w:w="3422" w:type="dxa"/>
             <w:tcBorders>
               <w:top w:val="single" w:sz="4" w:space="0" w:color="000001"/>
-              <w:left w:val="single" w:sz="4" w:space="0" w:color="000001"/>
+              <w:start w:val="single" w:sz="4" w:space="0" w:color="000001"/>
               <w:bottom w:val="single" w:sz="4" w:space="0" w:color="000001"/>
-              <w:right w:val="single" w:sz="4" w:space="0" w:color="000001"/>
-              <w:insideH w:val="single" w:sz="4" w:space="0" w:color="000001"/>
-              <w:insideV w:val="single" w:sz="4" w:space="0" w:color="000001"/>
+              <w:end w:val="single" w:sz="4" w:space="0" w:color="000001"/>
             </w:tcBorders>
             <w:shd w:fill="auto" w:val="clear"/>
           </w:tcPr>
@@ -1836,7 +1830,7 @@
               <w:pStyle w:val="Normal"/>
               <w:widowControl w:val="false"/>
               <w:spacing w:lineRule="auto" w:line="240" w:before="0" w:after="0"/>
-              <w:ind w:left="100" w:right="-20" w:hanging="0"/>
+              <w:ind w:start="100" w:end="-20" w:hanging="0"/>
               <w:rPr/>
             </w:pPr>
             <w:r>
@@ -1914,11 +1908,9 @@
             <w:gridSpan w:val="5"/>
             <w:tcBorders>
               <w:top w:val="single" w:sz="4" w:space="0" w:color="000001"/>
-              <w:left w:val="single" w:sz="4" w:space="0" w:color="000001"/>
+              <w:start w:val="single" w:sz="4" w:space="0" w:color="000001"/>
               <w:bottom w:val="single" w:sz="4" w:space="0" w:color="000001"/>
-              <w:right w:val="single" w:sz="4" w:space="0" w:color="000001"/>
-              <w:insideH w:val="single" w:sz="4" w:space="0" w:color="000001"/>
-              <w:insideV w:val="single" w:sz="4" w:space="0" w:color="000001"/>
+              <w:end w:val="single" w:sz="4" w:space="0" w:color="000001"/>
             </w:tcBorders>
             <w:shd w:fill="auto" w:val="clear"/>
           </w:tcPr>
@@ -1927,7 +1919,7 @@
               <w:pStyle w:val="Normal"/>
               <w:widowControl w:val="false"/>
               <w:spacing w:lineRule="auto" w:line="240" w:before="0" w:after="0"/>
-              <w:ind w:left="100" w:right="-20" w:hanging="0"/>
+              <w:ind w:start="100" w:end="-20" w:hanging="0"/>
               <w:rPr/>
             </w:pPr>
             <w:r>
@@ -1949,11 +1941,9 @@
             <w:tcW w:w="2049" w:type="dxa"/>
             <w:tcBorders>
               <w:top w:val="single" w:sz="4" w:space="0" w:color="000001"/>
-              <w:left w:val="single" w:sz="4" w:space="0" w:color="000001"/>
+              <w:start w:val="single" w:sz="4" w:space="0" w:color="000001"/>
               <w:bottom w:val="single" w:sz="4" w:space="0" w:color="000001"/>
-              <w:right w:val="single" w:sz="4" w:space="0" w:color="000001"/>
-              <w:insideH w:val="single" w:sz="4" w:space="0" w:color="000001"/>
-              <w:insideV w:val="single" w:sz="4" w:space="0" w:color="000001"/>
+              <w:end w:val="single" w:sz="4" w:space="0" w:color="000001"/>
             </w:tcBorders>
             <w:shd w:fill="auto" w:val="clear"/>
           </w:tcPr>
@@ -1962,7 +1952,7 @@
               <w:pStyle w:val="Normal"/>
               <w:widowControl w:val="false"/>
               <w:spacing w:lineRule="auto" w:line="240" w:before="0" w:after="0"/>
-              <w:ind w:left="100" w:right="-20" w:hanging="0"/>
+              <w:ind w:start="100" w:end="-20" w:hanging="0"/>
               <w:rPr/>
             </w:pPr>
             <w:r>
@@ -1973,14 +1963,12 @@
         </w:tc>
         <w:tc>
           <w:tcPr>
-            <w:tcW w:w="2968" w:type="dxa"/>
+            <w:tcW w:w="2967" w:type="dxa"/>
             <w:tcBorders>
               <w:top w:val="single" w:sz="4" w:space="0" w:color="000001"/>
-              <w:left w:val="single" w:sz="4" w:space="0" w:color="000001"/>
+              <w:start w:val="single" w:sz="4" w:space="0" w:color="000001"/>
               <w:bottom w:val="single" w:sz="4" w:space="0" w:color="000001"/>
-              <w:right w:val="single" w:sz="4" w:space="0" w:color="000001"/>
-              <w:insideH w:val="single" w:sz="4" w:space="0" w:color="000001"/>
-              <w:insideV w:val="single" w:sz="4" w:space="0" w:color="000001"/>
+              <w:end w:val="single" w:sz="4" w:space="0" w:color="000001"/>
             </w:tcBorders>
             <w:shd w:fill="auto" w:val="clear"/>
           </w:tcPr>
@@ -1989,7 +1977,7 @@
               <w:pStyle w:val="Normal"/>
               <w:widowControl w:val="false"/>
               <w:spacing w:lineRule="auto" w:line="240" w:before="0" w:after="0"/>
-              <w:ind w:left="100" w:right="-20" w:hanging="0"/>
+              <w:ind w:start="100" w:end="-20" w:hanging="0"/>
               <w:rPr/>
             </w:pPr>
             <w:r>
@@ -2000,14 +1988,12 @@
         </w:tc>
         <w:tc>
           <w:tcPr>
-            <w:tcW w:w="812" w:type="dxa"/>
+            <w:tcW w:w="813" w:type="dxa"/>
             <w:tcBorders>
               <w:top w:val="single" w:sz="4" w:space="0" w:color="000001"/>
-              <w:left w:val="single" w:sz="4" w:space="0" w:color="000001"/>
+              <w:start w:val="single" w:sz="4" w:space="0" w:color="000001"/>
               <w:bottom w:val="single" w:sz="4" w:space="0" w:color="000001"/>
-              <w:right w:val="single" w:sz="4" w:space="0" w:color="000001"/>
-              <w:insideH w:val="single" w:sz="4" w:space="0" w:color="000001"/>
-              <w:insideV w:val="single" w:sz="4" w:space="0" w:color="000001"/>
+              <w:end w:val="single" w:sz="4" w:space="0" w:color="000001"/>
             </w:tcBorders>
             <w:shd w:fill="auto" w:val="clear"/>
           </w:tcPr>
@@ -2016,7 +2002,7 @@
               <w:pStyle w:val="Normal"/>
               <w:widowControl w:val="false"/>
               <w:spacing w:lineRule="auto" w:line="240" w:before="0" w:after="0"/>
-              <w:ind w:left="100" w:right="-20" w:hanging="0"/>
+              <w:ind w:start="100" w:end="-20" w:hanging="0"/>
               <w:rPr/>
             </w:pPr>
             <w:r>
@@ -2027,14 +2013,12 @@
         </w:tc>
         <w:tc>
           <w:tcPr>
-            <w:tcW w:w="1529" w:type="dxa"/>
+            <w:tcW w:w="1528" w:type="dxa"/>
             <w:tcBorders>
               <w:top w:val="single" w:sz="4" w:space="0" w:color="000001"/>
-              <w:left w:val="single" w:sz="4" w:space="0" w:color="000001"/>
+              <w:start w:val="single" w:sz="4" w:space="0" w:color="000001"/>
               <w:bottom w:val="single" w:sz="4" w:space="0" w:color="000001"/>
-              <w:right w:val="single" w:sz="4" w:space="0" w:color="000001"/>
-              <w:insideH w:val="single" w:sz="4" w:space="0" w:color="000001"/>
-              <w:insideV w:val="single" w:sz="4" w:space="0" w:color="000001"/>
+              <w:end w:val="single" w:sz="4" w:space="0" w:color="000001"/>
             </w:tcBorders>
             <w:shd w:fill="auto" w:val="clear"/>
           </w:tcPr>
@@ -2043,7 +2027,7 @@
               <w:pStyle w:val="Normal"/>
               <w:widowControl w:val="false"/>
               <w:spacing w:lineRule="auto" w:line="240" w:before="0" w:after="0"/>
-              <w:ind w:left="100" w:right="-20" w:hanging="0"/>
+              <w:ind w:start="100" w:end="-20" w:hanging="0"/>
               <w:rPr/>
             </w:pPr>
             <w:r>
@@ -2054,14 +2038,12 @@
         </w:tc>
         <w:tc>
           <w:tcPr>
-            <w:tcW w:w="3421" w:type="dxa"/>
+            <w:tcW w:w="3422" w:type="dxa"/>
             <w:tcBorders>
               <w:top w:val="single" w:sz="4" w:space="0" w:color="000001"/>
-              <w:left w:val="single" w:sz="4" w:space="0" w:color="000001"/>
+              <w:start w:val="single" w:sz="4" w:space="0" w:color="000001"/>
               <w:bottom w:val="single" w:sz="4" w:space="0" w:color="000001"/>
-              <w:right w:val="single" w:sz="4" w:space="0" w:color="000001"/>
-              <w:insideH w:val="single" w:sz="4" w:space="0" w:color="000001"/>
-              <w:insideV w:val="single" w:sz="4" w:space="0" w:color="000001"/>
+              <w:end w:val="single" w:sz="4" w:space="0" w:color="000001"/>
             </w:tcBorders>
             <w:shd w:fill="auto" w:val="clear"/>
           </w:tcPr>
@@ -2070,7 +2052,7 @@
               <w:pStyle w:val="Normal"/>
               <w:widowControl w:val="false"/>
               <w:spacing w:lineRule="auto" w:line="240" w:before="0" w:after="0"/>
-              <w:ind w:left="100" w:right="-20" w:hanging="0"/>
+              <w:ind w:start="100" w:end="-20" w:hanging="0"/>
               <w:rPr/>
             </w:pPr>
             <w:r>
@@ -2091,11 +2073,9 @@
             <w:gridSpan w:val="5"/>
             <w:tcBorders>
               <w:top w:val="single" w:sz="4" w:space="0" w:color="000001"/>
-              <w:left w:val="single" w:sz="4" w:space="0" w:color="000001"/>
+              <w:start w:val="single" w:sz="4" w:space="0" w:color="000001"/>
               <w:bottom w:val="single" w:sz="4" w:space="0" w:color="000001"/>
-              <w:right w:val="single" w:sz="4" w:space="0" w:color="000001"/>
-              <w:insideH w:val="single" w:sz="4" w:space="0" w:color="000001"/>
-              <w:insideV w:val="single" w:sz="4" w:space="0" w:color="000001"/>
+              <w:end w:val="single" w:sz="4" w:space="0" w:color="000001"/>
             </w:tcBorders>
             <w:shd w:fill="auto" w:val="clear"/>
           </w:tcPr>
@@ -2104,7 +2084,7 @@
               <w:pStyle w:val="Normal"/>
               <w:widowControl w:val="false"/>
               <w:spacing w:lineRule="auto" w:line="240" w:before="0" w:after="0"/>
-              <w:ind w:left="100" w:right="-20" w:hanging="0"/>
+              <w:ind w:start="100" w:end="-20" w:hanging="0"/>
               <w:rPr/>
             </w:pPr>
             <w:r>
@@ -2169,7 +2149,7 @@
         <w:pStyle w:val="ListParagraph"/>
         <w:widowControl w:val="false"/>
         <w:spacing w:lineRule="auto" w:line="240" w:before="0" w:after="0"/>
-        <w:ind w:left="360" w:hanging="0"/>
+        <w:ind w:start="360" w:hanging="0"/>
         <w:rPr/>
       </w:pPr>
       <w:r>
@@ -2181,7 +2161,7 @@
       <w:pPr>
         <w:pStyle w:val="ListParagraph"/>
         <w:spacing w:lineRule="auto" w:line="240" w:before="0" w:after="0"/>
-        <w:ind w:left="360" w:hanging="0"/>
+        <w:ind w:start="360" w:hanging="0"/>
         <w:jc w:val="both"/>
         <w:rPr>
           <w:rFonts w:cs="Arial"/>
@@ -2228,7 +2208,7 @@
       <w:pPr>
         <w:pStyle w:val="Normal"/>
         <w:spacing w:lineRule="auto" w:line="240" w:before="0" w:after="0"/>
-        <w:ind w:left="360" w:hanging="0"/>
+        <w:ind w:start="360" w:hanging="0"/>
         <w:rPr/>
       </w:pPr>
       <w:r>
@@ -2267,15 +2247,16 @@
       <w:tblPr>
         <w:tblStyle w:val="TableGrid"/>
         <w:tblW w:w="8820" w:type="dxa"/>
-        <w:jc w:val="left"/>
+        <w:jc w:val="start"/>
         <w:tblInd w:w="378" w:type="dxa"/>
+        <w:tblLayout w:type="fixed"/>
         <w:tblCellMar>
           <w:top w:w="0" w:type="dxa"/>
-          <w:left w:w="138" w:type="dxa"/>
+          <w:start w:w="138" w:type="dxa"/>
           <w:bottom w:w="0" w:type="dxa"/>
-          <w:right w:w="108" w:type="dxa"/>
+          <w:end w:w="108" w:type="dxa"/>
         </w:tblCellMar>
-        <w:tblLook w:noVBand="1" w:val="04a0" w:noHBand="0" w:lastColumn="0" w:firstColumn="1" w:lastRow="0" w:firstRow="1"/>
+        <w:tblLook w:val="04a0" w:noVBand="1" w:noHBand="0" w:lastColumn="0" w:firstColumn="1" w:lastRow="0" w:firstRow="1"/>
       </w:tblPr>
       <w:tblGrid>
         <w:gridCol w:w="8820"/>
@@ -2287,17 +2268,16 @@
             <w:tcW w:w="8820" w:type="dxa"/>
             <w:tcBorders>
               <w:top w:val="nil"/>
-              <w:left w:val="nil"/>
+              <w:start w:val="nil"/>
               <w:bottom w:val="nil"/>
-              <w:right w:val="nil"/>
-              <w:insideH w:val="nil"/>
-              <w:insideV w:val="nil"/>
+              <w:end w:val="nil"/>
             </w:tcBorders>
             <w:shd w:fill="auto" w:val="clear"/>
           </w:tcPr>
           <w:p>
             <w:pPr>
               <w:pStyle w:val="Normal"/>
+              <w:widowControl w:val="false"/>
               <w:tabs>
                 <w:tab w:val="clear" w:pos="720"/>
                 <w:tab w:val="left" w:pos="8280" w:leader="none"/>
@@ -2305,7 +2285,7 @@
                 <w:tab w:val="left" w:pos="9720" w:leader="none"/>
               </w:tabs>
               <w:spacing w:lineRule="auto" w:line="240" w:before="0" w:after="0"/>
-              <w:ind w:right="360" w:hanging="0"/>
+              <w:ind w:end="360" w:hanging="0"/>
               <w:rPr>
                 <w:rFonts w:cs="Arial"/>
                 <w:sz w:val="24"/>
@@ -2330,17 +2310,16 @@
             <w:tcW w:w="8820" w:type="dxa"/>
             <w:tcBorders>
               <w:top w:val="nil"/>
-              <w:left w:val="nil"/>
+              <w:start w:val="nil"/>
               <w:bottom w:val="nil"/>
-              <w:right w:val="nil"/>
-              <w:insideH w:val="nil"/>
-              <w:insideV w:val="nil"/>
+              <w:end w:val="nil"/>
             </w:tcBorders>
             <w:shd w:fill="auto" w:val="clear"/>
           </w:tcPr>
           <w:p>
             <w:pPr>
               <w:pStyle w:val="Normal"/>
+              <w:widowControl w:val="false"/>
               <w:tabs>
                 <w:tab w:val="clear" w:pos="720"/>
                 <w:tab w:val="left" w:pos="8280" w:leader="none"/>
@@ -2348,7 +2327,7 @@
                 <w:tab w:val="left" w:pos="9720" w:leader="none"/>
               </w:tabs>
               <w:spacing w:lineRule="auto" w:line="240" w:before="0" w:after="0"/>
-              <w:ind w:right="360" w:hanging="0"/>
+              <w:ind w:end="360" w:hanging="0"/>
               <w:rPr>
                 <w:rFonts w:cs="Arial"/>
                 <w:sz w:val="24"/>
@@ -2373,17 +2352,16 @@
             <w:tcW w:w="8820" w:type="dxa"/>
             <w:tcBorders>
               <w:top w:val="nil"/>
-              <w:left w:val="nil"/>
+              <w:start w:val="nil"/>
               <w:bottom w:val="nil"/>
-              <w:right w:val="nil"/>
-              <w:insideH w:val="nil"/>
-              <w:insideV w:val="nil"/>
+              <w:end w:val="nil"/>
             </w:tcBorders>
             <w:shd w:fill="auto" w:val="clear"/>
           </w:tcPr>
           <w:p>
             <w:pPr>
               <w:pStyle w:val="Normal"/>
+              <w:widowControl w:val="false"/>
               <w:tabs>
                 <w:tab w:val="clear" w:pos="720"/>
                 <w:tab w:val="left" w:pos="8280" w:leader="none"/>
@@ -2391,7 +2369,7 @@
                 <w:tab w:val="left" w:pos="9720" w:leader="none"/>
               </w:tabs>
               <w:spacing w:lineRule="auto" w:line="240" w:before="0" w:after="0"/>
-              <w:ind w:right="360" w:hanging="0"/>
+              <w:ind w:end="360" w:hanging="0"/>
               <w:rPr>
                 <w:rFonts w:cs="Arial"/>
                 <w:sz w:val="24"/>
@@ -2416,17 +2394,16 @@
             <w:tcW w:w="8820" w:type="dxa"/>
             <w:tcBorders>
               <w:top w:val="nil"/>
-              <w:left w:val="nil"/>
+              <w:start w:val="nil"/>
               <w:bottom w:val="nil"/>
-              <w:right w:val="nil"/>
-              <w:insideH w:val="nil"/>
-              <w:insideV w:val="nil"/>
+              <w:end w:val="nil"/>
             </w:tcBorders>
             <w:shd w:fill="auto" w:val="clear"/>
           </w:tcPr>
           <w:p>
             <w:pPr>
               <w:pStyle w:val="Normal"/>
+              <w:widowControl w:val="false"/>
               <w:tabs>
                 <w:tab w:val="clear" w:pos="720"/>
                 <w:tab w:val="left" w:pos="8280" w:leader="none"/>
@@ -2434,7 +2411,7 @@
                 <w:tab w:val="left" w:pos="9720" w:leader="none"/>
               </w:tabs>
               <w:spacing w:lineRule="auto" w:line="240" w:before="0" w:after="0"/>
-              <w:ind w:right="360" w:hanging="0"/>
+              <w:ind w:end="360" w:hanging="0"/>
               <w:rPr>
                 <w:rFonts w:cs="Arial"/>
                 <w:sz w:val="24"/>
@@ -2459,17 +2436,16 @@
             <w:tcW w:w="8820" w:type="dxa"/>
             <w:tcBorders>
               <w:top w:val="nil"/>
-              <w:left w:val="nil"/>
+              <w:start w:val="nil"/>
               <w:bottom w:val="nil"/>
-              <w:right w:val="nil"/>
-              <w:insideH w:val="nil"/>
-              <w:insideV w:val="nil"/>
+              <w:end w:val="nil"/>
             </w:tcBorders>
             <w:shd w:fill="auto" w:val="clear"/>
           </w:tcPr>
           <w:p>
             <w:pPr>
               <w:pStyle w:val="Normal"/>
+              <w:widowControl w:val="false"/>
               <w:tabs>
                 <w:tab w:val="clear" w:pos="720"/>
                 <w:tab w:val="left" w:pos="8280" w:leader="none"/>
@@ -2477,7 +2453,7 @@
                 <w:tab w:val="left" w:pos="9720" w:leader="none"/>
               </w:tabs>
               <w:spacing w:lineRule="auto" w:line="240" w:before="0" w:after="0"/>
-              <w:ind w:right="360" w:hanging="0"/>
+              <w:ind w:end="360" w:hanging="0"/>
               <w:rPr>
                 <w:rFonts w:cs="Arial"/>
                 <w:sz w:val="24"/>
@@ -2502,17 +2478,16 @@
             <w:tcW w:w="8820" w:type="dxa"/>
             <w:tcBorders>
               <w:top w:val="nil"/>
-              <w:left w:val="nil"/>
+              <w:start w:val="nil"/>
               <w:bottom w:val="nil"/>
-              <w:right w:val="nil"/>
-              <w:insideH w:val="nil"/>
-              <w:insideV w:val="nil"/>
+              <w:end w:val="nil"/>
             </w:tcBorders>
             <w:shd w:fill="auto" w:val="clear"/>
           </w:tcPr>
           <w:p>
             <w:pPr>
               <w:pStyle w:val="Normal"/>
+              <w:widowControl w:val="false"/>
               <w:tabs>
                 <w:tab w:val="clear" w:pos="720"/>
                 <w:tab w:val="left" w:pos="8280" w:leader="none"/>
@@ -2520,7 +2495,7 @@
                 <w:tab w:val="left" w:pos="9720" w:leader="none"/>
               </w:tabs>
               <w:spacing w:lineRule="auto" w:line="240" w:before="0" w:after="0"/>
-              <w:ind w:right="360" w:hanging="0"/>
+              <w:ind w:end="360" w:hanging="0"/>
               <w:rPr>
                 <w:rFonts w:cs="Arial"/>
                 <w:sz w:val="24"/>
@@ -2610,20 +2585,20 @@
     <w:tbl>
       <w:tblPr>
         <w:tblW w:w="9360" w:type="dxa"/>
-        <w:jc w:val="left"/>
+        <w:jc w:val="start"/>
         <w:tblInd w:w="0" w:type="dxa"/>
-        <w:tblBorders/>
+        <w:tblLayout w:type="fixed"/>
         <w:tblCellMar>
           <w:top w:w="55" w:type="dxa"/>
-          <w:left w:w="55" w:type="dxa"/>
+          <w:start w:w="55" w:type="dxa"/>
           <w:bottom w:w="55" w:type="dxa"/>
-          <w:right w:w="55" w:type="dxa"/>
+          <w:end w:w="55" w:type="dxa"/>
         </w:tblCellMar>
       </w:tblPr>
       <w:tblGrid>
         <w:gridCol w:w="4951"/>
-        <w:gridCol w:w="272"/>
-        <w:gridCol w:w="4137"/>
+        <w:gridCol w:w="271"/>
+        <w:gridCol w:w="4138"/>
       </w:tblGrid>
       <w:tr>
         <w:trPr/>
@@ -2636,6 +2611,7 @@
           <w:p>
             <w:pPr>
               <w:pStyle w:val="Normal"/>
+              <w:widowControl w:val="false"/>
               <w:tabs>
                 <w:tab w:val="clear" w:pos="720"/>
                 <w:tab w:val="left" w:pos="-1440" w:leader="none"/>
@@ -2648,16 +2624,13 @@
             </w:pPr>
             <w:r>
               <w:rPr/>
-              <w:t>COMMONWEALTH OF PENNSYLVANI</w:t>
-            </w:r>
-            <w:r>
-              <w:rPr/>
-              <w:t>A</w:t>
+              <w:t>COMMONWEALTH OF PENNSYLVANIA</w:t>
             </w:r>
           </w:p>
           <w:p>
             <w:pPr>
               <w:pStyle w:val="Normal"/>
+              <w:widowControl w:val="false"/>
               <w:tabs>
                 <w:tab w:val="clear" w:pos="720"/>
                 <w:tab w:val="left" w:pos="-1440" w:leader="none"/>
@@ -2675,6 +2648,7 @@
           <w:p>
             <w:pPr>
               <w:pStyle w:val="Normal"/>
+              <w:widowControl w:val="false"/>
               <w:tabs>
                 <w:tab w:val="clear" w:pos="720"/>
                 <w:tab w:val="left" w:pos="-1440" w:leader="none"/>
@@ -2693,6 +2667,7 @@
           <w:p>
             <w:pPr>
               <w:pStyle w:val="Normal"/>
+              <w:widowControl w:val="false"/>
               <w:tabs>
                 <w:tab w:val="clear" w:pos="720"/>
                 <w:tab w:val="left" w:pos="-1440" w:leader="none"/>
@@ -2710,6 +2685,7 @@
           <w:p>
             <w:pPr>
               <w:pStyle w:val="Normal"/>
+              <w:widowControl w:val="false"/>
               <w:tabs>
                 <w:tab w:val="clear" w:pos="720"/>
                 <w:tab w:val="left" w:pos="-1440" w:leader="none"/>
@@ -2728,6 +2704,7 @@
           <w:p>
             <w:pPr>
               <w:pStyle w:val="Normal"/>
+              <w:widowControl w:val="false"/>
               <w:tabs>
                 <w:tab w:val="clear" w:pos="720"/>
                 <w:tab w:val="left" w:pos="5040" w:leader="none"/>
@@ -2745,13 +2722,14 @@
         </w:tc>
         <w:tc>
           <w:tcPr>
-            <w:tcW w:w="272" w:type="dxa"/>
+            <w:tcW w:w="271" w:type="dxa"/>
             <w:tcBorders/>
             <w:shd w:fill="auto" w:val="clear"/>
           </w:tcPr>
           <w:p>
             <w:pPr>
               <w:pStyle w:val="TableContents"/>
+              <w:widowControl w:val="false"/>
               <w:jc w:val="center"/>
               <w:rPr/>
             </w:pPr>
@@ -2763,6 +2741,7 @@
           <w:p>
             <w:pPr>
               <w:pStyle w:val="TableContents"/>
+              <w:widowControl w:val="false"/>
               <w:jc w:val="center"/>
               <w:rPr/>
             </w:pPr>
@@ -2774,6 +2753,7 @@
           <w:p>
             <w:pPr>
               <w:pStyle w:val="TableContents"/>
+              <w:widowControl w:val="false"/>
               <w:jc w:val="center"/>
               <w:rPr/>
             </w:pPr>
@@ -2785,6 +2765,7 @@
           <w:p>
             <w:pPr>
               <w:pStyle w:val="TableContents"/>
+              <w:widowControl w:val="false"/>
               <w:jc w:val="center"/>
               <w:rPr/>
             </w:pPr>
@@ -2796,6 +2777,7 @@
           <w:p>
             <w:pPr>
               <w:pStyle w:val="TableContents"/>
+              <w:widowControl w:val="false"/>
               <w:jc w:val="center"/>
               <w:rPr/>
             </w:pPr>
@@ -2807,6 +2789,7 @@
           <w:p>
             <w:pPr>
               <w:pStyle w:val="TableContents"/>
+              <w:widowControl w:val="false"/>
               <w:jc w:val="center"/>
               <w:rPr/>
             </w:pPr>
@@ -2818,6 +2801,7 @@
           <w:p>
             <w:pPr>
               <w:pStyle w:val="TableContents"/>
+              <w:widowControl w:val="false"/>
               <w:jc w:val="center"/>
               <w:rPr/>
             </w:pPr>
@@ -2829,6 +2813,7 @@
           <w:p>
             <w:pPr>
               <w:pStyle w:val="TableContents"/>
+              <w:widowControl w:val="false"/>
               <w:jc w:val="center"/>
               <w:rPr/>
             </w:pPr>
@@ -2840,13 +2825,14 @@
         </w:tc>
         <w:tc>
           <w:tcPr>
-            <w:tcW w:w="4137" w:type="dxa"/>
+            <w:tcW w:w="4138" w:type="dxa"/>
             <w:tcBorders/>
             <w:shd w:fill="auto" w:val="clear"/>
           </w:tcPr>
           <w:p>
             <w:pPr>
               <w:pStyle w:val="Normal"/>
+              <w:widowControl w:val="false"/>
               <w:tabs>
                 <w:tab w:val="clear" w:pos="720"/>
                 <w:tab w:val="left" w:pos="-1440" w:leader="none"/>
@@ -2864,6 +2850,7 @@
           <w:p>
             <w:pPr>
               <w:pStyle w:val="Normal"/>
+              <w:widowControl w:val="false"/>
               <w:tabs>
                 <w:tab w:val="clear" w:pos="720"/>
                 <w:tab w:val="left" w:pos="5040" w:leader="none"/>
@@ -2880,6 +2867,7 @@
           <w:p>
             <w:pPr>
               <w:pStyle w:val="Normal"/>
+              <w:widowControl w:val="false"/>
               <w:tabs>
                 <w:tab w:val="clear" w:pos="720"/>
                 <w:tab w:val="left" w:pos="-1440" w:leader="none"/>
@@ -2887,7 +2875,7 @@
                 <w:tab w:val="left" w:pos="5490" w:leader="none"/>
               </w:tabs>
               <w:spacing w:lineRule="auto" w:line="240" w:before="0" w:after="0"/>
-              <w:jc w:val="left"/>
+              <w:jc w:val="start"/>
               <w:rPr/>
             </w:pPr>
             <w:r>
@@ -2898,6 +2886,7 @@
           <w:p>
             <w:pPr>
               <w:pStyle w:val="Normal"/>
+              <w:widowControl w:val="false"/>
               <w:tabs>
                 <w:tab w:val="clear" w:pos="720"/>
                 <w:tab w:val="left" w:pos="-1440" w:leader="none"/>
@@ -2905,7 +2894,7 @@
                 <w:tab w:val="left" w:pos="5490" w:leader="none"/>
               </w:tabs>
               <w:spacing w:lineRule="auto" w:line="240" w:before="0" w:after="0"/>
-              <w:jc w:val="left"/>
+              <w:jc w:val="start"/>
               <w:rPr/>
             </w:pPr>
             <w:r>
@@ -2916,6 +2905,7 @@
           <w:p>
             <w:pPr>
               <w:pStyle w:val="Normal"/>
+              <w:widowControl w:val="false"/>
               <w:tabs>
                 <w:tab w:val="clear" w:pos="720"/>
                 <w:tab w:val="left" w:pos="-1440" w:leader="none"/>
@@ -2923,7 +2913,7 @@
                 <w:tab w:val="left" w:pos="5490" w:leader="none"/>
               </w:tabs>
               <w:spacing w:lineRule="auto" w:line="240" w:before="0" w:after="0"/>
-              <w:jc w:val="left"/>
+              <w:jc w:val="start"/>
               <w:rPr/>
             </w:pPr>
             <w:r>
@@ -2934,6 +2924,7 @@
           <w:p>
             <w:pPr>
               <w:pStyle w:val="Normal"/>
+              <w:widowControl w:val="false"/>
               <w:tabs>
                 <w:tab w:val="clear" w:pos="720"/>
                 <w:tab w:val="left" w:pos="-1440" w:leader="none"/>
@@ -2941,7 +2932,7 @@
                 <w:tab w:val="left" w:pos="5490" w:leader="none"/>
               </w:tabs>
               <w:spacing w:lineRule="auto" w:line="240" w:before="0" w:after="0"/>
-              <w:jc w:val="left"/>
+              <w:jc w:val="start"/>
               <w:rPr/>
             </w:pPr>
             <w:r>
@@ -2952,13 +2943,14 @@
           <w:p>
             <w:pPr>
               <w:pStyle w:val="Normal"/>
+              <w:widowControl w:val="false"/>
               <w:tabs>
                 <w:tab w:val="clear" w:pos="720"/>
                 <w:tab w:val="left" w:pos="5040" w:leader="none"/>
                 <w:tab w:val="left" w:pos="5490" w:leader="none"/>
               </w:tabs>
               <w:spacing w:lineRule="auto" w:line="240" w:before="0" w:after="0"/>
-              <w:jc w:val="left"/>
+              <w:jc w:val="start"/>
               <w:rPr/>
             </w:pPr>
             <w:r>
@@ -2969,13 +2961,14 @@
           <w:p>
             <w:pPr>
               <w:pStyle w:val="Normal"/>
+              <w:widowControl w:val="false"/>
               <w:tabs>
                 <w:tab w:val="clear" w:pos="720"/>
                 <w:tab w:val="left" w:pos="5040" w:leader="none"/>
                 <w:tab w:val="left" w:pos="5490" w:leader="none"/>
               </w:tabs>
               <w:spacing w:lineRule="auto" w:line="240" w:before="0" w:after="0"/>
-              <w:jc w:val="left"/>
+              <w:jc w:val="start"/>
               <w:rPr/>
             </w:pPr>
             <w:r>
@@ -3028,7 +3021,7 @@
         <w:pStyle w:val="Normal"/>
         <w:widowControl w:val="false"/>
         <w:spacing w:lineRule="auto" w:line="240" w:before="20" w:after="0"/>
-        <w:ind w:right="-20" w:hanging="0"/>
+        <w:ind w:end="-20" w:hanging="0"/>
         <w:jc w:val="center"/>
         <w:rPr/>
       </w:pPr>
@@ -3258,7 +3251,7 @@
         <w:pStyle w:val="Normal"/>
         <w:widowControl w:val="false"/>
         <w:spacing w:lineRule="auto" w:line="240" w:before="0" w:after="0"/>
-        <w:ind w:right="-20" w:hanging="0"/>
+        <w:ind w:end="-20" w:hanging="0"/>
         <w:rPr/>
       </w:pPr>
       <w:r>
@@ -4246,32 +4239,25 @@
     <w:tbl>
       <w:tblPr>
         <w:tblW w:w="10779" w:type="dxa"/>
-        <w:jc w:val="left"/>
+        <w:jc w:val="start"/>
         <w:tblInd w:w="-621" w:type="dxa"/>
-        <w:tblBorders>
-          <w:top w:val="single" w:sz="4" w:space="0" w:color="000001"/>
-          <w:left w:val="single" w:sz="4" w:space="0" w:color="000001"/>
-          <w:bottom w:val="single" w:sz="4" w:space="0" w:color="000001"/>
-          <w:right w:val="single" w:sz="4" w:space="0" w:color="000001"/>
-          <w:insideH w:val="single" w:sz="4" w:space="0" w:color="000001"/>
-          <w:insideV w:val="single" w:sz="4" w:space="0" w:color="000001"/>
-        </w:tblBorders>
+        <w:tblLayout w:type="fixed"/>
         <w:tblCellMar>
           <w:top w:w="0" w:type="dxa"/>
-          <w:left w:w="5" w:type="dxa"/>
+          <w:start w:w="5" w:type="dxa"/>
           <w:bottom w:w="14" w:type="dxa"/>
-          <w:right w:w="5" w:type="dxa"/>
+          <w:end w:w="5" w:type="dxa"/>
         </w:tblCellMar>
-        <w:tblLook w:noVBand="0" w:val="0000" w:noHBand="0" w:lastColumn="0" w:firstColumn="0" w:lastRow="0" w:firstRow="0"/>
+        <w:tblLook w:val="0000" w:noVBand="0" w:noHBand="0" w:lastColumn="0" w:firstColumn="0" w:lastRow="0" w:firstRow="0"/>
       </w:tblPr>
       <w:tblGrid>
         <w:gridCol w:w="2136"/>
-        <w:gridCol w:w="2272"/>
-        <w:gridCol w:w="519"/>
+        <w:gridCol w:w="2271"/>
+        <w:gridCol w:w="520"/>
         <w:gridCol w:w="292"/>
         <w:gridCol w:w="428"/>
-        <w:gridCol w:w="768"/>
-        <w:gridCol w:w="939"/>
+        <w:gridCol w:w="767"/>
+        <w:gridCol w:w="940"/>
         <w:gridCol w:w="520"/>
         <w:gridCol w:w="2905"/>
       </w:tblGrid>
@@ -4285,11 +4271,9 @@
             <w:gridSpan w:val="9"/>
             <w:tcBorders>
               <w:top w:val="single" w:sz="4" w:space="0" w:color="000001"/>
-              <w:left w:val="single" w:sz="4" w:space="0" w:color="000001"/>
+              <w:start w:val="single" w:sz="4" w:space="0" w:color="000001"/>
               <w:bottom w:val="single" w:sz="4" w:space="0" w:color="000001"/>
-              <w:right w:val="single" w:sz="4" w:space="0" w:color="000001"/>
-              <w:insideH w:val="single" w:sz="4" w:space="0" w:color="000001"/>
-              <w:insideV w:val="single" w:sz="4" w:space="0" w:color="000001"/>
+              <w:end w:val="single" w:sz="4" w:space="0" w:color="000001"/>
             </w:tcBorders>
             <w:shd w:color="auto" w:fill="BFBFBF" w:themeFill="background1" w:themeFillShade="bf" w:val="clear"/>
           </w:tcPr>
@@ -4303,7 +4287,7 @@
                 <w:tab w:val="left" w:pos="10600" w:leader="none"/>
               </w:tabs>
               <w:spacing w:lineRule="auto" w:line="240" w:before="11" w:after="0"/>
-              <w:ind w:left="-1" w:right="-120" w:hanging="0"/>
+              <w:ind w:start="-1" w:end="-120" w:hanging="0"/>
               <w:rPr/>
             </w:pPr>
             <w:r>
@@ -4501,15 +4485,13 @@
         </w:trPr>
         <w:tc>
           <w:tcPr>
-            <w:tcW w:w="4408" w:type="dxa"/>
+            <w:tcW w:w="4407" w:type="dxa"/>
             <w:gridSpan w:val="2"/>
             <w:tcBorders>
               <w:top w:val="single" w:sz="4" w:space="0" w:color="000001"/>
-              <w:left w:val="single" w:sz="4" w:space="0" w:color="000001"/>
+              <w:start w:val="single" w:sz="4" w:space="0" w:color="000001"/>
               <w:bottom w:val="single" w:sz="4" w:space="0" w:color="000001"/>
-              <w:right w:val="single" w:sz="4" w:space="0" w:color="000001"/>
-              <w:insideH w:val="single" w:sz="4" w:space="0" w:color="000001"/>
-              <w:insideV w:val="single" w:sz="4" w:space="0" w:color="000001"/>
+              <w:end w:val="single" w:sz="4" w:space="0" w:color="000001"/>
             </w:tcBorders>
             <w:shd w:fill="auto" w:val="clear"/>
           </w:tcPr>
@@ -4518,7 +4500,7 @@
               <w:pStyle w:val="Normal"/>
               <w:widowControl w:val="false"/>
               <w:spacing w:lineRule="auto" w:line="240" w:before="39" w:after="0"/>
-              <w:ind w:left="102" w:right="-20" w:hanging="0"/>
+              <w:ind w:start="102" w:end="-20" w:hanging="0"/>
               <w:rPr/>
             </w:pPr>
             <w:r>
@@ -4542,11 +4524,9 @@
             <w:gridSpan w:val="4"/>
             <w:tcBorders>
               <w:top w:val="single" w:sz="4" w:space="0" w:color="000001"/>
-              <w:left w:val="single" w:sz="4" w:space="0" w:color="000001"/>
+              <w:start w:val="single" w:sz="4" w:space="0" w:color="000001"/>
               <w:bottom w:val="single" w:sz="4" w:space="0" w:color="000001"/>
-              <w:right w:val="single" w:sz="4" w:space="0" w:color="000001"/>
-              <w:insideH w:val="single" w:sz="4" w:space="0" w:color="000001"/>
-              <w:insideV w:val="single" w:sz="4" w:space="0" w:color="000001"/>
+              <w:end w:val="single" w:sz="4" w:space="0" w:color="000001"/>
             </w:tcBorders>
             <w:shd w:fill="auto" w:val="clear"/>
           </w:tcPr>
@@ -4555,7 +4535,7 @@
               <w:pStyle w:val="Normal"/>
               <w:widowControl w:val="false"/>
               <w:spacing w:lineRule="auto" w:line="240" w:before="39" w:after="0"/>
-              <w:ind w:left="100" w:right="-20" w:hanging="0"/>
+              <w:ind w:start="100" w:end="-20" w:hanging="0"/>
               <w:rPr/>
             </w:pPr>
             <w:r>
@@ -4571,21 +4551,27 @@
                 <w:b w:val="false"/>
                 <w:bCs w:val="false"/>
               </w:rPr>
-              <w:t xml:space="preserve"> {{ petitioner.dob }}</w:t>
+              <w:t xml:space="preserve"> {{ petitioner.dob</w:t>
+            </w:r>
+            <w:r>
+              <w:rPr>
+                <w:rFonts w:cs="Arial"/>
+                <w:b w:val="false"/>
+                <w:bCs w:val="false"/>
+              </w:rPr>
+              <w:t xml:space="preserve"> }}</w:t>
             </w:r>
           </w:p>
         </w:tc>
         <w:tc>
           <w:tcPr>
-            <w:tcW w:w="4364" w:type="dxa"/>
+            <w:tcW w:w="4365" w:type="dxa"/>
             <w:gridSpan w:val="3"/>
             <w:tcBorders>
               <w:top w:val="single" w:sz="4" w:space="0" w:color="000001"/>
-              <w:left w:val="single" w:sz="4" w:space="0" w:color="000001"/>
+              <w:start w:val="single" w:sz="4" w:space="0" w:color="000001"/>
               <w:bottom w:val="single" w:sz="4" w:space="0" w:color="000001"/>
-              <w:right w:val="single" w:sz="4" w:space="0" w:color="000001"/>
-              <w:insideH w:val="single" w:sz="4" w:space="0" w:color="000001"/>
-              <w:insideV w:val="single" w:sz="4" w:space="0" w:color="000001"/>
+              <w:end w:val="single" w:sz="4" w:space="0" w:color="000001"/>
             </w:tcBorders>
             <w:shd w:fill="auto" w:val="clear"/>
           </w:tcPr>
@@ -4594,7 +4580,7 @@
               <w:pStyle w:val="Normal"/>
               <w:widowControl w:val="false"/>
               <w:spacing w:lineRule="auto" w:line="240" w:before="39" w:after="0"/>
-              <w:ind w:left="102" w:right="-20" w:hanging="0"/>
+              <w:ind w:start="102" w:end="-20" w:hanging="0"/>
               <w:rPr/>
             </w:pPr>
             <w:r>
@@ -4741,15 +4727,13 @@
         </w:trPr>
         <w:tc>
           <w:tcPr>
-            <w:tcW w:w="4408" w:type="dxa"/>
+            <w:tcW w:w="4407" w:type="dxa"/>
             <w:gridSpan w:val="2"/>
             <w:tcBorders>
               <w:top w:val="single" w:sz="4" w:space="0" w:color="000001"/>
-              <w:left w:val="single" w:sz="4" w:space="0" w:color="000001"/>
+              <w:start w:val="single" w:sz="4" w:space="0" w:color="000001"/>
               <w:bottom w:val="single" w:sz="4" w:space="0" w:color="000001"/>
-              <w:right w:val="single" w:sz="4" w:space="0" w:color="000001"/>
-              <w:insideH w:val="single" w:sz="4" w:space="0" w:color="000001"/>
-              <w:insideV w:val="single" w:sz="4" w:space="0" w:color="000001"/>
+              <w:end w:val="single" w:sz="4" w:space="0" w:color="000001"/>
             </w:tcBorders>
             <w:shd w:fill="auto" w:val="clear"/>
           </w:tcPr>
@@ -4758,7 +4742,7 @@
               <w:pStyle w:val="Normal"/>
               <w:widowControl w:val="false"/>
               <w:spacing w:lineRule="exact" w:line="205" w:before="0" w:after="0"/>
-              <w:ind w:left="102" w:right="-20" w:hanging="0"/>
+              <w:ind w:start="102" w:end="-20" w:hanging="0"/>
               <w:rPr/>
             </w:pPr>
             <w:r>
@@ -4820,7 +4804,7 @@
               <w:pStyle w:val="Normal"/>
               <w:widowControl w:val="false"/>
               <w:spacing w:lineRule="exact" w:line="205" w:before="0" w:after="0"/>
-              <w:ind w:left="102" w:right="-20" w:hanging="0"/>
+              <w:ind w:start="102" w:end="-20" w:hanging="0"/>
               <w:rPr/>
             </w:pPr>
             <w:r>
@@ -4833,15 +4817,13 @@
         </w:tc>
         <w:tc>
           <w:tcPr>
-            <w:tcW w:w="6371" w:type="dxa"/>
+            <w:tcW w:w="6372" w:type="dxa"/>
             <w:gridSpan w:val="7"/>
             <w:tcBorders>
               <w:top w:val="single" w:sz="4" w:space="0" w:color="000001"/>
-              <w:left w:val="single" w:sz="4" w:space="0" w:color="000001"/>
+              <w:start w:val="single" w:sz="4" w:space="0" w:color="000001"/>
               <w:bottom w:val="single" w:sz="4" w:space="0" w:color="000001"/>
-              <w:right w:val="single" w:sz="4" w:space="0" w:color="000001"/>
-              <w:insideH w:val="single" w:sz="4" w:space="0" w:color="000001"/>
-              <w:insideV w:val="single" w:sz="4" w:space="0" w:color="000001"/>
+              <w:end w:val="single" w:sz="4" w:space="0" w:color="000001"/>
             </w:tcBorders>
             <w:shd w:fill="auto" w:val="clear"/>
           </w:tcPr>
@@ -4850,7 +4832,7 @@
               <w:pStyle w:val="Normal"/>
               <w:widowControl w:val="false"/>
               <w:spacing w:lineRule="auto" w:line="240" w:before="17" w:after="0"/>
-              <w:ind w:left="102" w:right="-20" w:hanging="0"/>
+              <w:ind w:start="102" w:end="-20" w:hanging="0"/>
               <w:rPr/>
             </w:pPr>
             <w:r>
@@ -4910,11 +4892,9 @@
             <w:gridSpan w:val="9"/>
             <w:tcBorders>
               <w:top w:val="single" w:sz="4" w:space="0" w:color="000001"/>
-              <w:left w:val="single" w:sz="4" w:space="0" w:color="000001"/>
+              <w:start w:val="single" w:sz="4" w:space="0" w:color="000001"/>
               <w:bottom w:val="single" w:sz="4" w:space="0" w:color="000001"/>
-              <w:right w:val="single" w:sz="4" w:space="0" w:color="000001"/>
-              <w:insideH w:val="single" w:sz="4" w:space="0" w:color="000001"/>
-              <w:insideV w:val="single" w:sz="4" w:space="0" w:color="000001"/>
+              <w:end w:val="single" w:sz="4" w:space="0" w:color="000001"/>
             </w:tcBorders>
             <w:shd w:color="auto" w:fill="C0C0C0" w:val="clear"/>
           </w:tcPr>
@@ -4923,7 +4903,7 @@
               <w:pStyle w:val="Normal"/>
               <w:widowControl w:val="false"/>
               <w:spacing w:lineRule="auto" w:line="240" w:before="30" w:after="0"/>
-              <w:ind w:left="4155" w:right="4089" w:hanging="0"/>
+              <w:ind w:start="4155" w:end="4089" w:hanging="0"/>
               <w:jc w:val="center"/>
               <w:rPr/>
             </w:pPr>
@@ -5063,11 +5043,9 @@
             <w:gridSpan w:val="4"/>
             <w:tcBorders>
               <w:top w:val="single" w:sz="8" w:space="0" w:color="000001"/>
-              <w:left w:val="single" w:sz="4" w:space="0" w:color="000001"/>
+              <w:start w:val="single" w:sz="4" w:space="0" w:color="000001"/>
               <w:bottom w:val="single" w:sz="8" w:space="0" w:color="000001"/>
-              <w:right w:val="single" w:sz="4" w:space="0" w:color="000001"/>
-              <w:insideH w:val="single" w:sz="8" w:space="0" w:color="000001"/>
-              <w:insideV w:val="single" w:sz="4" w:space="0" w:color="000001"/>
+              <w:end w:val="single" w:sz="4" w:space="0" w:color="000001"/>
             </w:tcBorders>
             <w:shd w:fill="auto" w:val="clear"/>
           </w:tcPr>
@@ -5076,7 +5054,7 @@
               <w:pStyle w:val="Normal"/>
               <w:widowControl w:val="false"/>
               <w:spacing w:lineRule="exact" w:line="204" w:before="0" w:after="0"/>
-              <w:ind w:left="102" w:right="-20" w:hanging="0"/>
+              <w:ind w:start="102" w:end="-20" w:hanging="0"/>
               <w:rPr/>
             </w:pPr>
             <w:r>
@@ -5123,7 +5101,7 @@
               <w:pStyle w:val="Normal"/>
               <w:widowControl w:val="false"/>
               <w:spacing w:lineRule="exact" w:line="204" w:before="0" w:after="0"/>
-              <w:ind w:left="102" w:right="-20" w:hanging="0"/>
+              <w:ind w:start="102" w:end="-20" w:hanging="0"/>
               <w:rPr/>
             </w:pPr>
             <w:r>
@@ -5137,11 +5115,9 @@
             <w:gridSpan w:val="5"/>
             <w:tcBorders>
               <w:top w:val="single" w:sz="8" w:space="0" w:color="000001"/>
-              <w:left w:val="single" w:sz="4" w:space="0" w:color="000001"/>
+              <w:start w:val="single" w:sz="4" w:space="0" w:color="000001"/>
               <w:bottom w:val="single" w:sz="8" w:space="0" w:color="000001"/>
-              <w:right w:val="single" w:sz="4" w:space="0" w:color="000001"/>
-              <w:insideH w:val="single" w:sz="8" w:space="0" w:color="000001"/>
-              <w:insideV w:val="single" w:sz="4" w:space="0" w:color="000001"/>
+              <w:end w:val="single" w:sz="4" w:space="0" w:color="000001"/>
             </w:tcBorders>
             <w:shd w:fill="auto" w:val="clear"/>
           </w:tcPr>
@@ -5150,7 +5126,7 @@
               <w:pStyle w:val="Normal"/>
               <w:widowControl w:val="false"/>
               <w:spacing w:lineRule="exact" w:line="203" w:before="0" w:after="0"/>
-              <w:ind w:left="102" w:right="-20" w:hanging="0"/>
+              <w:ind w:start="102" w:end="-20" w:hanging="0"/>
               <w:rPr/>
             </w:pPr>
             <w:r>
@@ -5227,11 +5203,9 @@
             <w:gridSpan w:val="4"/>
             <w:tcBorders>
               <w:top w:val="single" w:sz="8" w:space="0" w:color="000001"/>
-              <w:left w:val="single" w:sz="4" w:space="0" w:color="000001"/>
+              <w:start w:val="single" w:sz="4" w:space="0" w:color="000001"/>
               <w:bottom w:val="single" w:sz="8" w:space="0" w:color="000001"/>
-              <w:right w:val="single" w:sz="4" w:space="0" w:color="000001"/>
-              <w:insideH w:val="single" w:sz="8" w:space="0" w:color="000001"/>
-              <w:insideV w:val="single" w:sz="4" w:space="0" w:color="000001"/>
+              <w:end w:val="single" w:sz="4" w:space="0" w:color="000001"/>
             </w:tcBorders>
             <w:shd w:fill="auto" w:val="clear"/>
           </w:tcPr>
@@ -5240,7 +5214,7 @@
               <w:pStyle w:val="Normal"/>
               <w:widowControl w:val="false"/>
               <w:spacing w:lineRule="exact" w:line="206" w:before="0" w:after="0"/>
-              <w:ind w:left="102" w:right="-20" w:hanging="0"/>
+              <w:ind w:start="102" w:end="-20" w:hanging="0"/>
               <w:rPr/>
             </w:pPr>
             <w:r>
@@ -5324,15 +5298,16 @@
             <w:tblPr>
               <w:tblStyle w:val="TableGrid"/>
               <w:tblW w:w="5182" w:type="dxa"/>
-              <w:jc w:val="left"/>
+              <w:jc w:val="start"/>
               <w:tblInd w:w="0" w:type="dxa"/>
+              <w:tblLayout w:type="fixed"/>
               <w:tblCellMar>
                 <w:top w:w="0" w:type="dxa"/>
-                <w:left w:w="108" w:type="dxa"/>
+                <w:start w:w="108" w:type="dxa"/>
                 <w:bottom w:w="0" w:type="dxa"/>
-                <w:right w:w="108" w:type="dxa"/>
+                <w:end w:w="108" w:type="dxa"/>
               </w:tblCellMar>
-              <w:tblLook w:noVBand="1" w:val="04a0" w:noHBand="0" w:lastColumn="0" w:firstColumn="1" w:lastRow="0" w:firstRow="1"/>
+              <w:tblLook w:val="04a0" w:noVBand="1" w:noHBand="0" w:lastColumn="0" w:firstColumn="1" w:lastRow="0" w:firstRow="1"/>
             </w:tblPr>
             <w:tblGrid>
               <w:gridCol w:w="5182"/>
@@ -5344,17 +5319,16 @@
                   <w:tcW w:w="5182" w:type="dxa"/>
                   <w:tcBorders>
                     <w:top w:val="nil"/>
-                    <w:left w:val="nil"/>
+                    <w:start w:val="nil"/>
                     <w:bottom w:val="nil"/>
-                    <w:right w:val="nil"/>
-                    <w:insideH w:val="nil"/>
-                    <w:insideV w:val="nil"/>
+                    <w:end w:val="nil"/>
                   </w:tcBorders>
                   <w:shd w:fill="auto" w:val="clear"/>
                 </w:tcPr>
                 <w:p>
                   <w:pPr>
                     <w:pStyle w:val="Normal"/>
+                    <w:widowControl w:val="false"/>
                     <w:tabs>
                       <w:tab w:val="clear" w:pos="720"/>
                       <w:tab w:val="left" w:pos="1800" w:leader="none"/>
@@ -5366,15 +5340,7 @@
                   </w:pPr>
                   <w:r>
                     <w:rPr/>
-                    <w:t>{%</w:t>
-                  </w:r>
-                  <w:r>
-                    <w:rPr/>
-                    <w:t>tr</w:t>
-                  </w:r>
-                  <w:r>
-                    <w:rPr/>
-                    <w:t xml:space="preserve"> for docket in dockets %}</w:t>
+                    <w:t>{%tr for docket in dockets %}</w:t>
                   </w:r>
                 </w:p>
               </w:tc>
@@ -5386,17 +5352,16 @@
                   <w:tcW w:w="5182" w:type="dxa"/>
                   <w:tcBorders>
                     <w:top w:val="nil"/>
-                    <w:left w:val="nil"/>
+                    <w:start w:val="nil"/>
                     <w:bottom w:val="nil"/>
-                    <w:right w:val="nil"/>
-                    <w:insideH w:val="nil"/>
-                    <w:insideV w:val="nil"/>
+                    <w:end w:val="nil"/>
                   </w:tcBorders>
                   <w:shd w:fill="auto" w:val="clear"/>
                 </w:tcPr>
                 <w:p>
                   <w:pPr>
                     <w:pStyle w:val="Normal"/>
+                    <w:widowControl w:val="false"/>
                     <w:tabs>
                       <w:tab w:val="clear" w:pos="720"/>
                       <w:tab w:val="left" w:pos="-1440" w:leader="none"/>
@@ -5420,11 +5385,9 @@
                   <w:tcW w:w="5182" w:type="dxa"/>
                   <w:tcBorders>
                     <w:top w:val="nil"/>
-                    <w:left w:val="nil"/>
+                    <w:start w:val="nil"/>
                     <w:bottom w:val="nil"/>
-                    <w:right w:val="nil"/>
-                    <w:insideH w:val="nil"/>
-                    <w:insideV w:val="nil"/>
+                    <w:end w:val="nil"/>
                   </w:tcBorders>
                   <w:shd w:fill="auto" w:val="clear"/>
                 </w:tcPr>
@@ -5439,26 +5402,14 @@
                       <w:tab w:val="left" w:pos="5490" w:leader="none"/>
                     </w:tabs>
                     <w:spacing w:lineRule="auto" w:line="240" w:before="0" w:after="0"/>
-                    <w:ind w:right="-20" w:hanging="0"/>
+                    <w:ind w:end="-20" w:hanging="0"/>
                     <w:rPr/>
                   </w:pPr>
                   <w:r>
                     <w:rPr>
                       <w:rFonts w:cs="Arial"/>
                     </w:rPr>
-                    <w:t>{%</w:t>
-                  </w:r>
-                  <w:r>
-                    <w:rPr>
-                      <w:rFonts w:cs="Arial"/>
-                    </w:rPr>
-                    <w:t>tr</w:t>
-                  </w:r>
-                  <w:r>
-                    <w:rPr>
-                      <w:rFonts w:cs="Arial"/>
-                    </w:rPr>
-                    <w:t xml:space="preserve"> endfor %}</w:t>
+                    <w:t>{%tr endfor %}</w:t>
                   </w:r>
                 </w:p>
               </w:tc>
@@ -5469,7 +5420,7 @@
               <w:pStyle w:val="Normal"/>
               <w:widowControl w:val="false"/>
               <w:spacing w:lineRule="exact" w:line="206" w:before="0" w:after="0"/>
-              <w:ind w:left="102" w:right="-20" w:hanging="0"/>
+              <w:ind w:start="102" w:end="-20" w:hanging="0"/>
               <w:rPr/>
             </w:pPr>
             <w:r>
@@ -5483,11 +5434,9 @@
             <w:gridSpan w:val="5"/>
             <w:tcBorders>
               <w:top w:val="single" w:sz="8" w:space="0" w:color="000001"/>
-              <w:left w:val="single" w:sz="4" w:space="0" w:color="000001"/>
+              <w:start w:val="single" w:sz="4" w:space="0" w:color="000001"/>
               <w:bottom w:val="single" w:sz="4" w:space="0" w:color="000001"/>
-              <w:right w:val="single" w:sz="4" w:space="0" w:color="000001"/>
-              <w:insideH w:val="single" w:sz="4" w:space="0" w:color="000001"/>
-              <w:insideV w:val="single" w:sz="4" w:space="0" w:color="000001"/>
+              <w:end w:val="single" w:sz="4" w:space="0" w:color="000001"/>
             </w:tcBorders>
             <w:shd w:fill="auto" w:val="clear"/>
           </w:tcPr>
@@ -5496,7 +5445,7 @@
               <w:pStyle w:val="Normal"/>
               <w:widowControl w:val="false"/>
               <w:spacing w:lineRule="exact" w:line="205" w:before="0" w:after="0"/>
-              <w:ind w:left="85" w:right="-20" w:hanging="0"/>
+              <w:ind w:start="85" w:end="-20" w:hanging="0"/>
               <w:rPr/>
             </w:pPr>
             <w:r>
@@ -5702,11 +5651,9 @@
             <w:gridSpan w:val="4"/>
             <w:tcBorders>
               <w:top w:val="single" w:sz="8" w:space="0" w:color="000001"/>
-              <w:left w:val="single" w:sz="4" w:space="0" w:color="000001"/>
+              <w:start w:val="single" w:sz="4" w:space="0" w:color="000001"/>
               <w:bottom w:val="single" w:sz="8" w:space="0" w:color="000001"/>
-              <w:right w:val="single" w:sz="4" w:space="0" w:color="000001"/>
-              <w:insideH w:val="single" w:sz="8" w:space="0" w:color="000001"/>
-              <w:insideV w:val="single" w:sz="4" w:space="0" w:color="000001"/>
+              <w:end w:val="single" w:sz="4" w:space="0" w:color="000001"/>
             </w:tcBorders>
             <w:shd w:fill="auto" w:val="clear"/>
           </w:tcPr>
@@ -5715,7 +5662,7 @@
               <w:pStyle w:val="Normal"/>
               <w:widowControl w:val="false"/>
               <w:spacing w:lineRule="exact" w:line="205" w:before="0" w:after="0"/>
-              <w:ind w:left="102" w:right="-20" w:hanging="0"/>
+              <w:ind w:start="102" w:end="-20" w:hanging="0"/>
               <w:rPr/>
             </w:pPr>
             <w:r>
@@ -5877,7 +5824,7 @@
               <w:pStyle w:val="Normal"/>
               <w:widowControl w:val="false"/>
               <w:spacing w:lineRule="exact" w:line="205" w:before="0" w:after="0"/>
-              <w:ind w:left="102" w:right="-20" w:hanging="0"/>
+              <w:ind w:start="102" w:end="-20" w:hanging="0"/>
               <w:rPr/>
             </w:pPr>
             <w:r>
@@ -5888,9 +5835,14 @@
             </w:r>
             <w:r>
               <w:rPr>
-                <w:rFonts w:cs="Arial"/>
-              </w:rPr>
-              <w:t>Philadelphia Police Dept</w:t>
+                <w:rFonts w:eastAsia="Times New Roman" w:cs="Arial"/>
+                <w:color w:val="00000A"/>
+                <w:kern w:val="0"/>
+                <w:sz w:val="22"/>
+                <w:szCs w:val="22"/>
+                <w:lang w:val="en-US" w:eastAsia="en-US" w:bidi="ar-SA"/>
+              </w:rPr>
+              <w:t>{{ petition.arrest_agency }}</w:t>
             </w:r>
           </w:p>
         </w:tc>
@@ -5900,11 +5852,9 @@
             <w:gridSpan w:val="4"/>
             <w:tcBorders>
               <w:top w:val="single" w:sz="8" w:space="0" w:color="000001"/>
-              <w:left w:val="single" w:sz="4" w:space="0" w:color="000001"/>
+              <w:start w:val="single" w:sz="4" w:space="0" w:color="000001"/>
               <w:bottom w:val="single" w:sz="8" w:space="0" w:color="000001"/>
-              <w:right w:val="single" w:sz="4" w:space="0" w:color="000001"/>
-              <w:insideH w:val="single" w:sz="8" w:space="0" w:color="000001"/>
-              <w:insideV w:val="single" w:sz="4" w:space="0" w:color="000001"/>
+              <w:end w:val="single" w:sz="4" w:space="0" w:color="000001"/>
             </w:tcBorders>
             <w:shd w:fill="auto" w:val="clear"/>
           </w:tcPr>
@@ -5913,7 +5863,7 @@
               <w:pStyle w:val="Normal"/>
               <w:widowControl w:val="false"/>
               <w:spacing w:lineRule="exact" w:line="205" w:before="0" w:after="0"/>
-              <w:ind w:left="102" w:right="-20" w:hanging="0"/>
+              <w:ind w:start="102" w:end="-20" w:hanging="0"/>
               <w:rPr/>
             </w:pPr>
             <w:r>
@@ -5990,7 +5940,7 @@
               <w:pStyle w:val="Normal"/>
               <w:widowControl w:val="false"/>
               <w:spacing w:lineRule="exact" w:line="205" w:before="0" w:after="0"/>
-              <w:ind w:left="102" w:right="-20" w:hanging="0"/>
+              <w:ind w:start="102" w:end="-20" w:hanging="0"/>
               <w:rPr/>
             </w:pPr>
             <w:r>
@@ -6006,11 +5956,9 @@
             <w:tcW w:w="2905" w:type="dxa"/>
             <w:tcBorders>
               <w:top w:val="single" w:sz="8" w:space="0" w:color="000001"/>
-              <w:left w:val="single" w:sz="4" w:space="0" w:color="000001"/>
+              <w:start w:val="single" w:sz="4" w:space="0" w:color="000001"/>
               <w:bottom w:val="single" w:sz="8" w:space="0" w:color="000001"/>
-              <w:right w:val="single" w:sz="4" w:space="0" w:color="000001"/>
-              <w:insideH w:val="single" w:sz="8" w:space="0" w:color="000001"/>
-              <w:insideV w:val="single" w:sz="4" w:space="0" w:color="000001"/>
+              <w:end w:val="single" w:sz="4" w:space="0" w:color="000001"/>
             </w:tcBorders>
             <w:shd w:fill="auto" w:val="clear"/>
           </w:tcPr>
@@ -6019,7 +5967,7 @@
               <w:pStyle w:val="Normal"/>
               <w:widowControl w:val="false"/>
               <w:spacing w:lineRule="exact" w:line="204" w:before="0" w:after="0"/>
-              <w:ind w:left="102" w:right="-20" w:hanging="0"/>
+              <w:ind w:start="102" w:end="-20" w:hanging="0"/>
               <w:rPr/>
             </w:pPr>
             <w:r>
@@ -6144,7 +6092,7 @@
               <w:pStyle w:val="Normal"/>
               <w:widowControl w:val="false"/>
               <w:spacing w:lineRule="exact" w:line="204" w:before="0" w:after="0"/>
-              <w:ind w:left="102" w:right="-20" w:hanging="0"/>
+              <w:ind w:start="102" w:end="-20" w:hanging="0"/>
               <w:rPr/>
             </w:pPr>
             <w:r>
@@ -6164,11 +6112,9 @@
             <w:gridSpan w:val="4"/>
             <w:tcBorders>
               <w:top w:val="single" w:sz="4" w:space="0" w:color="000001"/>
-              <w:left w:val="single" w:sz="4" w:space="0" w:color="000001"/>
+              <w:start w:val="single" w:sz="4" w:space="0" w:color="000001"/>
               <w:bottom w:val="single" w:sz="4" w:space="0" w:color="000001"/>
-              <w:right w:val="single" w:sz="4" w:space="0" w:color="000001"/>
-              <w:insideH w:val="single" w:sz="4" w:space="0" w:color="000001"/>
-              <w:insideV w:val="single" w:sz="4" w:space="0" w:color="000001"/>
+              <w:end w:val="single" w:sz="4" w:space="0" w:color="000001"/>
             </w:tcBorders>
             <w:shd w:fill="auto" w:val="clear"/>
           </w:tcPr>
@@ -6177,7 +6123,7 @@
               <w:pStyle w:val="Normal"/>
               <w:widowControl w:val="false"/>
               <w:spacing w:lineRule="exact" w:line="205" w:before="0" w:after="0"/>
-              <w:ind w:left="102" w:right="-20" w:hanging="0"/>
+              <w:ind w:start="102" w:end="-20" w:hanging="0"/>
               <w:rPr/>
             </w:pPr>
             <w:r>
@@ -6262,7 +6208,7 @@
               <w:pStyle w:val="Normal"/>
               <w:widowControl w:val="false"/>
               <w:spacing w:lineRule="exact" w:line="205" w:before="0" w:after="0"/>
-              <w:ind w:left="102" w:right="-20" w:hanging="0"/>
+              <w:ind w:start="102" w:end="-20" w:hanging="0"/>
               <w:rPr/>
             </w:pPr>
             <w:r>
@@ -6277,11 +6223,9 @@
             <w:gridSpan w:val="5"/>
             <w:tcBorders>
               <w:top w:val="single" w:sz="4" w:space="0" w:color="000001"/>
-              <w:left w:val="single" w:sz="4" w:space="0" w:color="000001"/>
+              <w:start w:val="single" w:sz="4" w:space="0" w:color="000001"/>
               <w:bottom w:val="single" w:sz="4" w:space="0" w:color="000001"/>
-              <w:right w:val="single" w:sz="4" w:space="0" w:color="000001"/>
-              <w:insideH w:val="single" w:sz="4" w:space="0" w:color="000001"/>
-              <w:insideV w:val="single" w:sz="4" w:space="0" w:color="000001"/>
+              <w:end w:val="single" w:sz="4" w:space="0" w:color="000001"/>
             </w:tcBorders>
             <w:shd w:fill="auto" w:val="clear"/>
           </w:tcPr>
@@ -6290,7 +6234,7 @@
               <w:pStyle w:val="Normal"/>
               <w:widowControl w:val="false"/>
               <w:spacing w:lineRule="exact" w:line="205" w:before="0" w:after="0"/>
-              <w:ind w:left="102" w:right="-20" w:hanging="0"/>
+              <w:ind w:start="102" w:end="-20" w:hanging="0"/>
               <w:rPr/>
             </w:pPr>
             <w:r>
@@ -6352,14 +6296,14 @@
               <w:pStyle w:val="Normal"/>
               <w:widowControl w:val="false"/>
               <w:spacing w:lineRule="exact" w:line="205" w:before="0" w:after="0"/>
-              <w:ind w:left="102" w:right="-20" w:hanging="0"/>
-              <w:rPr/>
-            </w:pPr>
-            <w:r>
-              <w:rPr>
-                <w:rFonts w:cs="Arial"/>
-              </w:rPr>
-              <w:t>Philadelphia Police Dept, Philadelphia County, PA</w:t>
+              <w:ind w:start="102" w:end="-20" w:hanging="0"/>
+              <w:rPr/>
+            </w:pPr>
+            <w:r>
+              <w:rPr>
+                <w:rFonts w:cs="Arial"/>
+              </w:rPr>
+              <w:t>Philadelphia County, PA</w:t>
             </w:r>
           </w:p>
         </w:tc>
@@ -6372,11 +6316,9 @@
             <w:gridSpan w:val="9"/>
             <w:tcBorders>
               <w:top w:val="single" w:sz="4" w:space="0" w:color="000001"/>
-              <w:left w:val="single" w:sz="4" w:space="0" w:color="000001"/>
+              <w:start w:val="single" w:sz="4" w:space="0" w:color="000001"/>
               <w:bottom w:val="single" w:sz="4" w:space="0" w:color="000001"/>
-              <w:right w:val="single" w:sz="4" w:space="0" w:color="000001"/>
-              <w:insideH w:val="single" w:sz="4" w:space="0" w:color="000001"/>
-              <w:insideV w:val="single" w:sz="4" w:space="0" w:color="000001"/>
+              <w:end w:val="single" w:sz="4" w:space="0" w:color="000001"/>
             </w:tcBorders>
             <w:shd w:fill="auto" w:val="clear"/>
           </w:tcPr>
@@ -6385,7 +6327,7 @@
               <w:pStyle w:val="Normal"/>
               <w:widowControl w:val="false"/>
               <w:spacing w:lineRule="auto" w:line="240" w:before="31" w:after="0"/>
-              <w:ind w:left="102" w:right="52" w:hanging="0"/>
+              <w:ind w:start="102" w:end="52" w:hanging="0"/>
               <w:jc w:val="center"/>
               <w:rPr/>
             </w:pPr>
@@ -6407,11 +6349,9 @@
             <w:tcW w:w="2136" w:type="dxa"/>
             <w:tcBorders>
               <w:top w:val="single" w:sz="4" w:space="0" w:color="000001"/>
-              <w:left w:val="single" w:sz="4" w:space="0" w:color="000001"/>
+              <w:start w:val="single" w:sz="4" w:space="0" w:color="000001"/>
               <w:bottom w:val="single" w:sz="4" w:space="0" w:color="000001"/>
-              <w:right w:val="single" w:sz="4" w:space="0" w:color="000001"/>
-              <w:insideH w:val="single" w:sz="4" w:space="0" w:color="000001"/>
-              <w:insideV w:val="single" w:sz="4" w:space="0" w:color="000001"/>
+              <w:end w:val="single" w:sz="4" w:space="0" w:color="000001"/>
             </w:tcBorders>
             <w:shd w:fill="auto" w:val="clear"/>
           </w:tcPr>
@@ -6420,7 +6360,7 @@
               <w:pStyle w:val="Normal"/>
               <w:widowControl w:val="false"/>
               <w:spacing w:lineRule="auto" w:line="240" w:before="1" w:after="0"/>
-              <w:ind w:left="102" w:right="-20" w:hanging="0"/>
+              <w:ind w:start="102" w:end="-20" w:hanging="0"/>
               <w:rPr/>
             </w:pPr>
             <w:r>
@@ -6439,11 +6379,9 @@
             <w:gridSpan w:val="2"/>
             <w:tcBorders>
               <w:top w:val="single" w:sz="4" w:space="0" w:color="000001"/>
-              <w:left w:val="single" w:sz="4" w:space="0" w:color="000001"/>
+              <w:start w:val="single" w:sz="4" w:space="0" w:color="000001"/>
               <w:bottom w:val="single" w:sz="4" w:space="0" w:color="000001"/>
-              <w:right w:val="single" w:sz="4" w:space="0" w:color="000001"/>
-              <w:insideH w:val="single" w:sz="4" w:space="0" w:color="000001"/>
-              <w:insideV w:val="single" w:sz="4" w:space="0" w:color="000001"/>
+              <w:end w:val="single" w:sz="4" w:space="0" w:color="000001"/>
             </w:tcBorders>
             <w:shd w:fill="auto" w:val="clear"/>
           </w:tcPr>
@@ -6452,7 +6390,7 @@
               <w:pStyle w:val="Normal"/>
               <w:widowControl w:val="false"/>
               <w:spacing w:lineRule="auto" w:line="240" w:before="0" w:after="0"/>
-              <w:ind w:left="102" w:right="-20" w:hanging="0"/>
+              <w:ind w:start="102" w:end="-20" w:hanging="0"/>
               <w:rPr/>
             </w:pPr>
             <w:r>
@@ -6579,11 +6517,9 @@
             <w:gridSpan w:val="2"/>
             <w:tcBorders>
               <w:top w:val="single" w:sz="4" w:space="0" w:color="000001"/>
-              <w:left w:val="single" w:sz="4" w:space="0" w:color="000001"/>
+              <w:start w:val="single" w:sz="4" w:space="0" w:color="000001"/>
               <w:bottom w:val="single" w:sz="4" w:space="0" w:color="000001"/>
-              <w:right w:val="single" w:sz="4" w:space="0" w:color="000001"/>
-              <w:insideH w:val="single" w:sz="4" w:space="0" w:color="000001"/>
-              <w:insideV w:val="single" w:sz="4" w:space="0" w:color="000001"/>
+              <w:end w:val="single" w:sz="4" w:space="0" w:color="000001"/>
             </w:tcBorders>
             <w:shd w:fill="auto" w:val="clear"/>
           </w:tcPr>
@@ -6592,7 +6528,7 @@
               <w:pStyle w:val="Normal"/>
               <w:widowControl w:val="false"/>
               <w:spacing w:lineRule="auto" w:line="240" w:before="0" w:after="0"/>
-              <w:ind w:left="100" w:right="-20" w:hanging="0"/>
+              <w:ind w:start="100" w:end="-20" w:hanging="0"/>
               <w:jc w:val="both"/>
               <w:rPr/>
             </w:pPr>
@@ -6626,11 +6562,9 @@
             <w:gridSpan w:val="2"/>
             <w:tcBorders>
               <w:top w:val="single" w:sz="4" w:space="0" w:color="000001"/>
-              <w:left w:val="single" w:sz="4" w:space="0" w:color="000001"/>
+              <w:start w:val="single" w:sz="4" w:space="0" w:color="000001"/>
               <w:bottom w:val="single" w:sz="4" w:space="0" w:color="000001"/>
-              <w:right w:val="single" w:sz="4" w:space="0" w:color="000001"/>
-              <w:insideH w:val="single" w:sz="4" w:space="0" w:color="000001"/>
-              <w:insideV w:val="single" w:sz="4" w:space="0" w:color="000001"/>
+              <w:end w:val="single" w:sz="4" w:space="0" w:color="000001"/>
             </w:tcBorders>
             <w:shd w:fill="auto" w:val="clear"/>
           </w:tcPr>
@@ -6639,7 +6573,7 @@
               <w:pStyle w:val="Normal"/>
               <w:widowControl w:val="false"/>
               <w:spacing w:lineRule="auto" w:line="240" w:before="0" w:after="0"/>
-              <w:ind w:left="100" w:right="-20" w:hanging="0"/>
+              <w:ind w:start="100" w:end="-20" w:hanging="0"/>
               <w:jc w:val="both"/>
               <w:rPr>
                 <w:b/>
@@ -6660,11 +6594,9 @@
             <w:gridSpan w:val="2"/>
             <w:tcBorders>
               <w:top w:val="single" w:sz="4" w:space="0" w:color="000001"/>
-              <w:left w:val="single" w:sz="4" w:space="0" w:color="000001"/>
+              <w:start w:val="single" w:sz="4" w:space="0" w:color="000001"/>
               <w:bottom w:val="single" w:sz="4" w:space="0" w:color="000001"/>
-              <w:right w:val="single" w:sz="4" w:space="0" w:color="000001"/>
-              <w:insideH w:val="single" w:sz="4" w:space="0" w:color="000001"/>
-              <w:insideV w:val="single" w:sz="4" w:space="0" w:color="000001"/>
+              <w:end w:val="single" w:sz="4" w:space="0" w:color="000001"/>
             </w:tcBorders>
             <w:shd w:fill="auto" w:val="clear"/>
           </w:tcPr>
@@ -6673,7 +6605,7 @@
               <w:pStyle w:val="Normal"/>
               <w:widowControl w:val="false"/>
               <w:spacing w:lineRule="auto" w:line="240" w:before="0" w:after="0"/>
-              <w:ind w:left="100" w:right="-20" w:hanging="0"/>
+              <w:ind w:start="100" w:end="-20" w:hanging="0"/>
               <w:rPr/>
             </w:pPr>
             <w:r>
@@ -6751,11 +6683,9 @@
             <w:gridSpan w:val="9"/>
             <w:tcBorders>
               <w:top w:val="single" w:sz="4" w:space="0" w:color="000001"/>
-              <w:left w:val="single" w:sz="4" w:space="0" w:color="000001"/>
+              <w:start w:val="single" w:sz="4" w:space="0" w:color="000001"/>
               <w:bottom w:val="single" w:sz="4" w:space="0" w:color="000001"/>
-              <w:right w:val="single" w:sz="4" w:space="0" w:color="000001"/>
-              <w:insideH w:val="single" w:sz="4" w:space="0" w:color="000001"/>
-              <w:insideV w:val="single" w:sz="4" w:space="0" w:color="000001"/>
+              <w:end w:val="single" w:sz="4" w:space="0" w:color="000001"/>
             </w:tcBorders>
             <w:shd w:fill="auto" w:val="clear"/>
           </w:tcPr>
@@ -6764,7 +6694,7 @@
               <w:pStyle w:val="Normal"/>
               <w:widowControl w:val="false"/>
               <w:spacing w:lineRule="auto" w:line="240" w:before="0" w:after="0"/>
-              <w:ind w:left="100" w:right="-20" w:hanging="0"/>
+              <w:ind w:start="100" w:end="-20" w:hanging="0"/>
               <w:rPr/>
             </w:pPr>
             <w:r>
@@ -6786,11 +6716,9 @@
             <w:tcW w:w="2136" w:type="dxa"/>
             <w:tcBorders>
               <w:top w:val="single" w:sz="4" w:space="0" w:color="000001"/>
-              <w:left w:val="single" w:sz="4" w:space="0" w:color="000001"/>
+              <w:start w:val="single" w:sz="4" w:space="0" w:color="000001"/>
               <w:bottom w:val="single" w:sz="4" w:space="0" w:color="000001"/>
-              <w:right w:val="single" w:sz="4" w:space="0" w:color="000001"/>
-              <w:insideH w:val="single" w:sz="4" w:space="0" w:color="000001"/>
-              <w:insideV w:val="single" w:sz="4" w:space="0" w:color="000001"/>
+              <w:end w:val="single" w:sz="4" w:space="0" w:color="000001"/>
             </w:tcBorders>
             <w:shd w:fill="auto" w:val="clear"/>
           </w:tcPr>
@@ -6799,7 +6727,7 @@
               <w:pStyle w:val="Normal"/>
               <w:widowControl w:val="false"/>
               <w:spacing w:lineRule="auto" w:line="240" w:before="0" w:after="0"/>
-              <w:ind w:left="100" w:right="-20" w:hanging="0"/>
+              <w:ind w:start="100" w:end="-20" w:hanging="0"/>
               <w:rPr/>
             </w:pPr>
             <w:r>
@@ -6816,11 +6744,9 @@
             <w:gridSpan w:val="2"/>
             <w:tcBorders>
               <w:top w:val="single" w:sz="4" w:space="0" w:color="000001"/>
-              <w:left w:val="single" w:sz="4" w:space="0" w:color="000001"/>
+              <w:start w:val="single" w:sz="4" w:space="0" w:color="000001"/>
               <w:bottom w:val="single" w:sz="4" w:space="0" w:color="000001"/>
-              <w:right w:val="single" w:sz="4" w:space="0" w:color="000001"/>
-              <w:insideH w:val="single" w:sz="4" w:space="0" w:color="000001"/>
-              <w:insideV w:val="single" w:sz="4" w:space="0" w:color="000001"/>
+              <w:end w:val="single" w:sz="4" w:space="0" w:color="000001"/>
             </w:tcBorders>
             <w:shd w:fill="auto" w:val="clear"/>
           </w:tcPr>
@@ -6829,7 +6755,7 @@
               <w:pStyle w:val="Normal"/>
               <w:widowControl w:val="false"/>
               <w:spacing w:lineRule="auto" w:line="240" w:before="0" w:after="0"/>
-              <w:ind w:left="100" w:right="-20" w:hanging="0"/>
+              <w:ind w:start="100" w:end="-20" w:hanging="0"/>
               <w:rPr/>
             </w:pPr>
             <w:r>
@@ -6846,11 +6772,9 @@
             <w:gridSpan w:val="2"/>
             <w:tcBorders>
               <w:top w:val="single" w:sz="4" w:space="0" w:color="000001"/>
-              <w:left w:val="single" w:sz="4" w:space="0" w:color="000001"/>
+              <w:start w:val="single" w:sz="4" w:space="0" w:color="000001"/>
               <w:bottom w:val="single" w:sz="4" w:space="0" w:color="000001"/>
-              <w:right w:val="single" w:sz="4" w:space="0" w:color="000001"/>
-              <w:insideH w:val="single" w:sz="4" w:space="0" w:color="000001"/>
-              <w:insideV w:val="single" w:sz="4" w:space="0" w:color="000001"/>
+              <w:end w:val="single" w:sz="4" w:space="0" w:color="000001"/>
             </w:tcBorders>
             <w:shd w:fill="auto" w:val="clear"/>
           </w:tcPr>
@@ -6859,7 +6783,7 @@
               <w:pStyle w:val="Normal"/>
               <w:widowControl w:val="false"/>
               <w:spacing w:lineRule="auto" w:line="240" w:before="0" w:after="0"/>
-              <w:ind w:left="100" w:right="-20" w:hanging="0"/>
+              <w:ind w:start="100" w:end="-20" w:hanging="0"/>
               <w:rPr/>
             </w:pPr>
             <w:r>
@@ -6876,11 +6800,9 @@
             <w:gridSpan w:val="2"/>
             <w:tcBorders>
               <w:top w:val="single" w:sz="4" w:space="0" w:color="000001"/>
-              <w:left w:val="single" w:sz="4" w:space="0" w:color="000001"/>
+              <w:start w:val="single" w:sz="4" w:space="0" w:color="000001"/>
               <w:bottom w:val="single" w:sz="4" w:space="0" w:color="000001"/>
-              <w:right w:val="single" w:sz="4" w:space="0" w:color="000001"/>
-              <w:insideH w:val="single" w:sz="4" w:space="0" w:color="000001"/>
-              <w:insideV w:val="single" w:sz="4" w:space="0" w:color="000001"/>
+              <w:end w:val="single" w:sz="4" w:space="0" w:color="000001"/>
             </w:tcBorders>
             <w:shd w:fill="auto" w:val="clear"/>
           </w:tcPr>
@@ -6889,7 +6811,7 @@
               <w:pStyle w:val="Normal"/>
               <w:widowControl w:val="false"/>
               <w:spacing w:lineRule="auto" w:line="240" w:before="0" w:after="0"/>
-              <w:ind w:left="100" w:right="-20" w:hanging="0"/>
+              <w:ind w:start="100" w:end="-20" w:hanging="0"/>
               <w:rPr/>
             </w:pPr>
             <w:r>
@@ -6904,11 +6826,9 @@
             <w:gridSpan w:val="2"/>
             <w:tcBorders>
               <w:top w:val="single" w:sz="4" w:space="0" w:color="000001"/>
-              <w:left w:val="single" w:sz="4" w:space="0" w:color="000001"/>
+              <w:start w:val="single" w:sz="4" w:space="0" w:color="000001"/>
               <w:bottom w:val="single" w:sz="4" w:space="0" w:color="000001"/>
-              <w:right w:val="single" w:sz="4" w:space="0" w:color="000001"/>
-              <w:insideH w:val="single" w:sz="4" w:space="0" w:color="000001"/>
-              <w:insideV w:val="single" w:sz="4" w:space="0" w:color="000001"/>
+              <w:end w:val="single" w:sz="4" w:space="0" w:color="000001"/>
             </w:tcBorders>
             <w:shd w:fill="auto" w:val="clear"/>
           </w:tcPr>
@@ -6917,7 +6837,7 @@
               <w:pStyle w:val="Normal"/>
               <w:widowControl w:val="false"/>
               <w:spacing w:lineRule="auto" w:line="240" w:before="0" w:after="0"/>
-              <w:ind w:left="100" w:right="-20" w:hanging="0"/>
+              <w:ind w:start="100" w:end="-20" w:hanging="0"/>
               <w:rPr/>
             </w:pPr>
             <w:r>
@@ -6940,11 +6860,9 @@
             <w:gridSpan w:val="9"/>
             <w:tcBorders>
               <w:top w:val="single" w:sz="4" w:space="0" w:color="000001"/>
-              <w:left w:val="single" w:sz="4" w:space="0" w:color="000001"/>
+              <w:start w:val="single" w:sz="4" w:space="0" w:color="000001"/>
               <w:bottom w:val="single" w:sz="4" w:space="0" w:color="000001"/>
-              <w:right w:val="single" w:sz="4" w:space="0" w:color="000001"/>
-              <w:insideH w:val="single" w:sz="4" w:space="0" w:color="000001"/>
-              <w:insideV w:val="single" w:sz="4" w:space="0" w:color="000001"/>
+              <w:end w:val="single" w:sz="4" w:space="0" w:color="000001"/>
             </w:tcBorders>
             <w:shd w:fill="auto" w:val="clear"/>
           </w:tcPr>
@@ -6953,7 +6871,7 @@
               <w:pStyle w:val="Normal"/>
               <w:widowControl w:val="false"/>
               <w:spacing w:lineRule="auto" w:line="240" w:before="0" w:after="0"/>
-              <w:ind w:left="100" w:right="-20" w:hanging="0"/>
+              <w:ind w:start="100" w:end="-20" w:hanging="0"/>
               <w:rPr/>
             </w:pPr>
             <w:r>
@@ -6975,11 +6893,9 @@
             <w:gridSpan w:val="9"/>
             <w:tcBorders>
               <w:top w:val="single" w:sz="2" w:space="0" w:color="000001"/>
-              <w:left w:val="single" w:sz="4" w:space="0" w:color="000001"/>
+              <w:start w:val="single" w:sz="4" w:space="0" w:color="000001"/>
               <w:bottom w:val="single" w:sz="8" w:space="0" w:color="000001"/>
-              <w:right w:val="single" w:sz="4" w:space="0" w:color="000001"/>
-              <w:insideH w:val="single" w:sz="8" w:space="0" w:color="000001"/>
-              <w:insideV w:val="single" w:sz="4" w:space="0" w:color="000001"/>
+              <w:end w:val="single" w:sz="4" w:space="0" w:color="000001"/>
             </w:tcBorders>
             <w:shd w:fill="auto" w:val="clear"/>
           </w:tcPr>
@@ -6988,7 +6904,7 @@
               <w:pStyle w:val="Normal"/>
               <w:widowControl w:val="false"/>
               <w:spacing w:lineRule="auto" w:line="240" w:before="0" w:after="0"/>
-              <w:ind w:left="55" w:hanging="0"/>
+              <w:ind w:start="55" w:hanging="0"/>
               <w:rPr/>
             </w:pPr>
             <w:r>
@@ -7006,7 +6922,7 @@
                 <w:tab w:val="left" w:pos="10060" w:leader="none"/>
               </w:tabs>
               <w:spacing w:lineRule="auto" w:line="240" w:before="20" w:after="0"/>
-              <w:ind w:left="102" w:right="-20" w:hanging="0"/>
+              <w:ind w:start="102" w:end="-20" w:hanging="0"/>
               <w:rPr>
                 <w:b/>
                 <w:b/>
@@ -7030,11 +6946,9 @@
             <w:gridSpan w:val="9"/>
             <w:tcBorders>
               <w:top w:val="single" w:sz="8" w:space="0" w:color="000001"/>
-              <w:left w:val="single" w:sz="4" w:space="0" w:color="000001"/>
+              <w:start w:val="single" w:sz="4" w:space="0" w:color="000001"/>
               <w:bottom w:val="single" w:sz="8" w:space="0" w:color="000001"/>
-              <w:right w:val="single" w:sz="4" w:space="0" w:color="000001"/>
-              <w:insideH w:val="single" w:sz="8" w:space="0" w:color="000001"/>
-              <w:insideV w:val="single" w:sz="4" w:space="0" w:color="000001"/>
+              <w:end w:val="single" w:sz="4" w:space="0" w:color="000001"/>
             </w:tcBorders>
             <w:shd w:fill="auto" w:val="clear"/>
           </w:tcPr>
@@ -7043,7 +6957,7 @@
               <w:pStyle w:val="Normal"/>
               <w:widowControl w:val="false"/>
               <w:spacing w:lineRule="auto" w:line="240" w:before="17" w:after="0"/>
-              <w:ind w:left="102" w:right="-20" w:hanging="0"/>
+              <w:ind w:start="102" w:end="-20" w:hanging="0"/>
               <w:rPr/>
             </w:pPr>
             <w:r>
@@ -7561,7 +7475,7 @@
               <w:pStyle w:val="Normal"/>
               <w:widowControl w:val="false"/>
               <w:spacing w:lineRule="auto" w:line="240" w:before="17" w:after="0"/>
-              <w:ind w:left="102" w:right="-20" w:hanging="0"/>
+              <w:ind w:start="102" w:end="-20" w:hanging="0"/>
               <w:rPr/>
             </w:pPr>
             <w:r>
@@ -7581,11 +7495,9 @@
             <w:gridSpan w:val="9"/>
             <w:tcBorders>
               <w:top w:val="single" w:sz="8" w:space="0" w:color="000001"/>
-              <w:left w:val="single" w:sz="4" w:space="0" w:color="000001"/>
+              <w:start w:val="single" w:sz="4" w:space="0" w:color="000001"/>
               <w:bottom w:val="single" w:sz="4" w:space="0" w:color="000001"/>
-              <w:right w:val="single" w:sz="4" w:space="0" w:color="000001"/>
-              <w:insideH w:val="single" w:sz="4" w:space="0" w:color="000001"/>
-              <w:insideV w:val="single" w:sz="4" w:space="0" w:color="000001"/>
+              <w:end w:val="single" w:sz="4" w:space="0" w:color="000001"/>
             </w:tcBorders>
             <w:shd w:fill="auto" w:val="clear"/>
           </w:tcPr>
@@ -7594,7 +7506,7 @@
               <w:pStyle w:val="Normal"/>
               <w:widowControl w:val="false"/>
               <w:spacing w:lineRule="auto" w:line="240" w:before="15" w:after="0"/>
-              <w:ind w:left="102" w:right="57" w:hanging="0"/>
+              <w:ind w:start="102" w:end="57" w:hanging="0"/>
               <w:rPr>
                 <w:b/>
                 <w:b/>
@@ -7626,7 +7538,7 @@
         <w:pStyle w:val="Normal"/>
         <w:widowControl w:val="false"/>
         <w:spacing w:lineRule="auto" w:line="240" w:before="0" w:after="0"/>
-        <w:ind w:right="78" w:hanging="0"/>
+        <w:ind w:end="78" w:hanging="0"/>
         <w:rPr/>
       </w:pPr>
       <w:r>
@@ -9026,7 +8938,7 @@
         <w:pStyle w:val="Normal"/>
         <w:spacing w:lineRule="auto" w:line="240" w:before="0" w:after="0"/>
         <w:ind w:hanging="0"/>
-        <w:jc w:val="right"/>
+        <w:jc w:val="end"/>
         <w:rPr>
           <w:sz w:val="24"/>
           <w:szCs w:val="24"/>
@@ -9046,7 +8958,7 @@
         <w:pStyle w:val="Normal"/>
         <w:spacing w:lineRule="auto" w:line="240" w:before="0" w:after="0"/>
         <w:ind w:hanging="0"/>
-        <w:jc w:val="right"/>
+        <w:jc w:val="end"/>
         <w:rPr/>
       </w:pPr>
       <w:r>
@@ -9063,7 +8975,7 @@
         <w:pStyle w:val="Normal"/>
         <w:spacing w:lineRule="auto" w:line="240" w:before="0" w:after="0"/>
         <w:ind w:hanging="0"/>
-        <w:jc w:val="right"/>
+        <w:jc w:val="end"/>
         <w:rPr/>
       </w:pPr>
       <w:r>
@@ -9079,7 +8991,7 @@
         <w:pStyle w:val="Normal"/>
         <w:spacing w:lineRule="auto" w:line="240" w:before="0" w:after="0"/>
         <w:ind w:firstLine="4320"/>
-        <w:jc w:val="right"/>
+        <w:jc w:val="end"/>
         <w:rPr/>
       </w:pPr>
       <w:r>
@@ -9098,8 +9010,8 @@
           <w:tab w:val="left" w:pos="-1440" w:leader="none"/>
         </w:tabs>
         <w:spacing w:lineRule="auto" w:line="240" w:before="0" w:after="0"/>
-        <w:ind w:left="810" w:hanging="810"/>
-        <w:jc w:val="left"/>
+        <w:ind w:start="810" w:hanging="810"/>
+        <w:jc w:val="start"/>
         <w:rPr>
           <w:sz w:val="24"/>
           <w:szCs w:val="24"/>
@@ -9120,8 +9032,8 @@
           <w:tab w:val="left" w:pos="-1440" w:leader="none"/>
         </w:tabs>
         <w:spacing w:lineRule="auto" w:line="240" w:before="0" w:after="0"/>
-        <w:ind w:left="810" w:hanging="810"/>
-        <w:jc w:val="left"/>
+        <w:ind w:start="810" w:hanging="810"/>
+        <w:jc w:val="start"/>
         <w:rPr/>
       </w:pPr>
       <w:r>
@@ -9205,15 +9117,18 @@
 </file>
 
 <file path=word/numbering.xml><?xml version="1.0" encoding="utf-8"?>
-<w:numbering xmlns:w="http://schemas.openxmlformats.org/wordprocessingml/2006/main" xmlns:o="urn:schemas-microsoft-com:office:office" xmlns:r="http://schemas.openxmlformats.org/officeDocument/2006/relationships" xmlns:v="urn:schemas-microsoft-com:vml">
+<w:numbering xmlns:w="http://schemas.openxmlformats.org/wordprocessingml/2006/main" xmlns:o="urn:schemas-microsoft-com:office:office" xmlns:r="http://schemas.openxmlformats.org/officeDocument/2006/relationships" xmlns:v="urn:schemas-microsoft-com:vml" xmlns:mc="http://schemas.openxmlformats.org/markup-compatibility/2006" xmlns:w14="http://schemas.microsoft.com/office/word/2010/wordml" mc:Ignorable="w14">
   <w:abstractNum w:abstractNumId="1">
     <w:lvl w:ilvl="0">
       <w:start w:val="1"/>
       <w:numFmt w:val="decimal"/>
       <w:lvlText w:val="%1."/>
-      <w:lvlJc w:val="left"/>
+      <w:lvlJc w:val="start"/>
       <w:pPr>
-        <w:ind w:left="360" w:hanging="360"/>
+        <w:tabs>
+          <w:tab w:val="num" w:pos="0"/>
+        </w:tabs>
+        <w:ind w:start="360" w:hanging="360"/>
       </w:pPr>
       <w:rPr>
         <w:sz w:val="24"/>
@@ -9224,72 +9139,96 @@
       <w:start w:val="1"/>
       <w:numFmt w:val="lowerLetter"/>
       <w:lvlText w:val="%2."/>
-      <w:lvlJc w:val="left"/>
+      <w:lvlJc w:val="start"/>
       <w:pPr>
-        <w:ind w:left="1080" w:hanging="360"/>
+        <w:tabs>
+          <w:tab w:val="num" w:pos="0"/>
+        </w:tabs>
+        <w:ind w:start="1080" w:hanging="360"/>
       </w:pPr>
     </w:lvl>
     <w:lvl w:ilvl="2">
       <w:start w:val="1"/>
       <w:numFmt w:val="lowerRoman"/>
       <w:lvlText w:val="%3."/>
-      <w:lvlJc w:val="right"/>
+      <w:lvlJc w:val="end"/>
       <w:pPr>
-        <w:ind w:left="1800" w:hanging="180"/>
+        <w:tabs>
+          <w:tab w:val="num" w:pos="0"/>
+        </w:tabs>
+        <w:ind w:start="1800" w:hanging="180"/>
       </w:pPr>
     </w:lvl>
     <w:lvl w:ilvl="3">
       <w:start w:val="1"/>
       <w:numFmt w:val="decimal"/>
       <w:lvlText w:val="%4."/>
-      <w:lvlJc w:val="left"/>
+      <w:lvlJc w:val="start"/>
       <w:pPr>
-        <w:ind w:left="2520" w:hanging="360"/>
+        <w:tabs>
+          <w:tab w:val="num" w:pos="0"/>
+        </w:tabs>
+        <w:ind w:start="2520" w:hanging="360"/>
       </w:pPr>
     </w:lvl>
     <w:lvl w:ilvl="4">
       <w:start w:val="1"/>
       <w:numFmt w:val="lowerLetter"/>
       <w:lvlText w:val="%5."/>
-      <w:lvlJc w:val="left"/>
+      <w:lvlJc w:val="start"/>
       <w:pPr>
-        <w:ind w:left="3240" w:hanging="360"/>
+        <w:tabs>
+          <w:tab w:val="num" w:pos="0"/>
+        </w:tabs>
+        <w:ind w:start="3240" w:hanging="360"/>
       </w:pPr>
     </w:lvl>
     <w:lvl w:ilvl="5">
       <w:start w:val="1"/>
       <w:numFmt w:val="lowerRoman"/>
       <w:lvlText w:val="%6."/>
-      <w:lvlJc w:val="right"/>
+      <w:lvlJc w:val="end"/>
       <w:pPr>
-        <w:ind w:left="3960" w:hanging="180"/>
+        <w:tabs>
+          <w:tab w:val="num" w:pos="0"/>
+        </w:tabs>
+        <w:ind w:start="3960" w:hanging="180"/>
       </w:pPr>
     </w:lvl>
     <w:lvl w:ilvl="6">
       <w:start w:val="1"/>
       <w:numFmt w:val="decimal"/>
       <w:lvlText w:val="%7."/>
-      <w:lvlJc w:val="left"/>
+      <w:lvlJc w:val="start"/>
       <w:pPr>
-        <w:ind w:left="4680" w:hanging="360"/>
+        <w:tabs>
+          <w:tab w:val="num" w:pos="0"/>
+        </w:tabs>
+        <w:ind w:start="4680" w:hanging="360"/>
       </w:pPr>
     </w:lvl>
     <w:lvl w:ilvl="7">
       <w:start w:val="1"/>
       <w:numFmt w:val="lowerLetter"/>
       <w:lvlText w:val="%8."/>
-      <w:lvlJc w:val="left"/>
+      <w:lvlJc w:val="start"/>
       <w:pPr>
-        <w:ind w:left="5400" w:hanging="360"/>
+        <w:tabs>
+          <w:tab w:val="num" w:pos="0"/>
+        </w:tabs>
+        <w:ind w:start="5400" w:hanging="360"/>
       </w:pPr>
     </w:lvl>
     <w:lvl w:ilvl="8">
       <w:start w:val="1"/>
       <w:numFmt w:val="lowerRoman"/>
       <w:lvlText w:val="%9."/>
-      <w:lvlJc w:val="right"/>
+      <w:lvlJc w:val="end"/>
       <w:pPr>
-        <w:ind w:left="6120" w:hanging="180"/>
+        <w:tabs>
+          <w:tab w:val="num" w:pos="0"/>
+        </w:tabs>
+        <w:ind w:start="6120" w:hanging="180"/>
       </w:pPr>
     </w:lvl>
   </w:abstractNum>
@@ -9299,9 +9238,12 @@
       <w:numFmt w:val="none"/>
       <w:suff w:val="nothing"/>
       <w:lvlText w:val=""/>
-      <w:lvlJc w:val="left"/>
+      <w:lvlJc w:val="start"/>
       <w:pPr>
-        <w:ind w:left="0" w:hanging="0"/>
+        <w:tabs>
+          <w:tab w:val="num" w:pos="0"/>
+        </w:tabs>
+        <w:ind w:start="0" w:hanging="0"/>
       </w:pPr>
     </w:lvl>
     <w:lvl w:ilvl="1">
@@ -9309,9 +9251,12 @@
       <w:numFmt w:val="none"/>
       <w:suff w:val="nothing"/>
       <w:lvlText w:val=""/>
-      <w:lvlJc w:val="left"/>
+      <w:lvlJc w:val="start"/>
       <w:pPr>
-        <w:ind w:left="0" w:hanging="0"/>
+        <w:tabs>
+          <w:tab w:val="num" w:pos="0"/>
+        </w:tabs>
+        <w:ind w:start="0" w:hanging="0"/>
       </w:pPr>
     </w:lvl>
     <w:lvl w:ilvl="2">
@@ -9319,9 +9264,12 @@
       <w:numFmt w:val="none"/>
       <w:suff w:val="nothing"/>
       <w:lvlText w:val=""/>
-      <w:lvlJc w:val="left"/>
+      <w:lvlJc w:val="start"/>
       <w:pPr>
-        <w:ind w:left="0" w:hanging="0"/>
+        <w:tabs>
+          <w:tab w:val="num" w:pos="0"/>
+        </w:tabs>
+        <w:ind w:start="0" w:hanging="0"/>
       </w:pPr>
     </w:lvl>
     <w:lvl w:ilvl="3">
@@ -9329,9 +9277,12 @@
       <w:numFmt w:val="none"/>
       <w:suff w:val="nothing"/>
       <w:lvlText w:val=""/>
-      <w:lvlJc w:val="left"/>
+      <w:lvlJc w:val="start"/>
       <w:pPr>
-        <w:ind w:left="0" w:hanging="0"/>
+        <w:tabs>
+          <w:tab w:val="num" w:pos="0"/>
+        </w:tabs>
+        <w:ind w:start="0" w:hanging="0"/>
       </w:pPr>
     </w:lvl>
     <w:lvl w:ilvl="4">
@@ -9339,9 +9290,12 @@
       <w:numFmt w:val="none"/>
       <w:suff w:val="nothing"/>
       <w:lvlText w:val=""/>
-      <w:lvlJc w:val="left"/>
+      <w:lvlJc w:val="start"/>
       <w:pPr>
-        <w:ind w:left="0" w:hanging="0"/>
+        <w:tabs>
+          <w:tab w:val="num" w:pos="0"/>
+        </w:tabs>
+        <w:ind w:start="0" w:hanging="0"/>
       </w:pPr>
     </w:lvl>
     <w:lvl w:ilvl="5">
@@ -9349,9 +9303,12 @@
       <w:numFmt w:val="none"/>
       <w:suff w:val="nothing"/>
       <w:lvlText w:val=""/>
-      <w:lvlJc w:val="left"/>
+      <w:lvlJc w:val="start"/>
       <w:pPr>
-        <w:ind w:left="0" w:hanging="0"/>
+        <w:tabs>
+          <w:tab w:val="num" w:pos="0"/>
+        </w:tabs>
+        <w:ind w:start="0" w:hanging="0"/>
       </w:pPr>
     </w:lvl>
     <w:lvl w:ilvl="6">
@@ -9359,9 +9316,12 @@
       <w:numFmt w:val="none"/>
       <w:suff w:val="nothing"/>
       <w:lvlText w:val=""/>
-      <w:lvlJc w:val="left"/>
+      <w:lvlJc w:val="start"/>
       <w:pPr>
-        <w:ind w:left="0" w:hanging="0"/>
+        <w:tabs>
+          <w:tab w:val="num" w:pos="0"/>
+        </w:tabs>
+        <w:ind w:start="0" w:hanging="0"/>
       </w:pPr>
     </w:lvl>
     <w:lvl w:ilvl="7">
@@ -9369,9 +9329,12 @@
       <w:numFmt w:val="none"/>
       <w:suff w:val="nothing"/>
       <w:lvlText w:val=""/>
-      <w:lvlJc w:val="left"/>
+      <w:lvlJc w:val="start"/>
       <w:pPr>
-        <w:ind w:left="0" w:hanging="0"/>
+        <w:tabs>
+          <w:tab w:val="num" w:pos="0"/>
+        </w:tabs>
+        <w:ind w:start="0" w:hanging="0"/>
       </w:pPr>
     </w:lvl>
     <w:lvl w:ilvl="8">
@@ -9379,9 +9342,12 @@
       <w:numFmt w:val="none"/>
       <w:suff w:val="nothing"/>
       <w:lvlText w:val=""/>
-      <w:lvlJc w:val="left"/>
+      <w:lvlJc w:val="start"/>
       <w:pPr>
-        <w:ind w:left="0" w:hanging="0"/>
+        <w:tabs>
+          <w:tab w:val="num" w:pos="0"/>
+        </w:tabs>
+        <w:ind w:start="0" w:hanging="0"/>
       </w:pPr>
     </w:lvl>
   </w:abstractNum>
@@ -9404,7 +9370,9 @@
       </w:rPr>
     </w:rPrDefault>
     <w:pPrDefault>
-      <w:pPr/>
+      <w:pPr>
+        <w:suppressAutoHyphens w:val="true"/>
+      </w:pPr>
     </w:pPrDefault>
   </w:docDefaults>
   <w:latentStyles w:defLockedState="0" w:defUIPriority="99" w:defSemiHidden="0" w:defUnhideWhenUsed="0" w:defQFormat="0" w:count="375">
@@ -9792,7 +9760,7 @@
       <w:suppressAutoHyphens w:val="true"/>
       <w:bidi w:val="0"/>
       <w:spacing w:lineRule="auto" w:line="276" w:before="0" w:after="200"/>
-      <w:jc w:val="left"/>
+      <w:jc w:val="start"/>
       <w:textAlignment w:val="baseline"/>
     </w:pPr>
     <w:rPr>
@@ -9838,94 +9806,6 @@
     <w:rPr>
       <w:sz w:val="22"/>
       <w:szCs w:val="22"/>
-    </w:rPr>
-  </w:style>
-  <w:style w:type="character" w:styleId="ListLabel1">
-    <w:name w:val="ListLabel 1"/>
-    <w:qFormat/>
-    <w:rPr>
-      <w:b/>
-      <w:sz w:val="24"/>
-    </w:rPr>
-  </w:style>
-  <w:style w:type="character" w:styleId="ListLabel2">
-    <w:name w:val="ListLabel 2"/>
-    <w:qFormat/>
-    <w:rPr>
-      <w:b/>
-      <w:sz w:val="24"/>
-    </w:rPr>
-  </w:style>
-  <w:style w:type="character" w:styleId="ListLabel3">
-    <w:name w:val="ListLabel 3"/>
-    <w:qFormat/>
-    <w:rPr>
-      <w:b/>
-      <w:sz w:val="24"/>
-    </w:rPr>
-  </w:style>
-  <w:style w:type="character" w:styleId="ListLabel4">
-    <w:name w:val="ListLabel 4"/>
-    <w:qFormat/>
-    <w:rPr>
-      <w:b/>
-      <w:sz w:val="24"/>
-    </w:rPr>
-  </w:style>
-  <w:style w:type="character" w:styleId="ListLabel5">
-    <w:name w:val="ListLabel 5"/>
-    <w:qFormat/>
-    <w:rPr>
-      <w:b/>
-      <w:sz w:val="24"/>
-    </w:rPr>
-  </w:style>
-  <w:style w:type="character" w:styleId="ListLabel6">
-    <w:name w:val="ListLabel 6"/>
-    <w:qFormat/>
-    <w:rPr>
-      <w:b/>
-      <w:sz w:val="24"/>
-    </w:rPr>
-  </w:style>
-  <w:style w:type="character" w:styleId="ListLabel7">
-    <w:name w:val="ListLabel 7"/>
-    <w:qFormat/>
-    <w:rPr>
-      <w:b/>
-      <w:sz w:val="24"/>
-    </w:rPr>
-  </w:style>
-  <w:style w:type="character" w:styleId="ListLabel8">
-    <w:name w:val="ListLabel 8"/>
-    <w:qFormat/>
-    <w:rPr>
-      <w:b/>
-      <w:sz w:val="24"/>
-    </w:rPr>
-  </w:style>
-  <w:style w:type="character" w:styleId="ListLabel9">
-    <w:name w:val="ListLabel 9"/>
-    <w:qFormat/>
-    <w:rPr>
-      <w:b/>
-      <w:sz w:val="24"/>
-    </w:rPr>
-  </w:style>
-  <w:style w:type="character" w:styleId="ListLabel10">
-    <w:name w:val="ListLabel 10"/>
-    <w:qFormat/>
-    <w:rPr>
-      <w:b/>
-      <w:sz w:val="24"/>
-    </w:rPr>
-  </w:style>
-  <w:style w:type="character" w:styleId="ListLabel11">
-    <w:name w:val="ListLabel 11"/>
-    <w:qFormat/>
-    <w:rPr>
-      <w:b/>
-      <w:sz w:val="24"/>
     </w:rPr>
   </w:style>
   <w:style w:type="paragraph" w:styleId="Heading">
@@ -9992,7 +9872,8 @@
     <w:pPr>
       <w:widowControl/>
       <w:bidi w:val="0"/>
-      <w:jc w:val="left"/>
+      <w:spacing w:before="0" w:after="0"/>
+      <w:jc w:val="start"/>
     </w:pPr>
     <w:rPr>
       <w:rFonts w:ascii="Calibri" w:hAnsi="Calibri" w:eastAsia="Times New Roman" w:cs="Times New Roman"/>
@@ -10030,8 +9911,15 @@
     <w:basedOn w:val="Normal"/>
     <w:qFormat/>
     <w:pPr>
-      <w:ind w:left="720" w:hanging="0"/>
+      <w:ind w:start="720" w:hanging="0"/>
     </w:pPr>
+    <w:rPr/>
+  </w:style>
+  <w:style w:type="paragraph" w:styleId="HeaderandFooter">
+    <w:name w:val="Header and Footer"/>
+    <w:basedOn w:val="Normal"/>
+    <w:qFormat/>
+    <w:pPr/>
     <w:rPr/>
   </w:style>
   <w:style w:type="paragraph" w:styleId="Header">
@@ -10086,7 +9974,6 @@
     <w:semiHidden/>
     <w:unhideWhenUsed/>
     <w:tblPr>
-      <w:tblInd w:w="0" w:type="dxa"/>
       <w:tblCellMar>
         <w:top w:w="0" w:type="dxa"/>
         <w:left w:w="108" w:type="dxa"/>

</xml_diff>

<commit_message>
Removed timestamp from the petitioner DOB with the |date template function
</commit_message>
<xml_diff>
--- a/platform/src/petition/templates/petition/petition.docx
+++ b/platform/src/petition/templates/petition/petition.docx
@@ -1566,10 +1566,10 @@
       </w:tblPr>
       <w:tblGrid>
         <w:gridCol w:w="2049"/>
-        <w:gridCol w:w="2967"/>
-        <w:gridCol w:w="813"/>
-        <w:gridCol w:w="1528"/>
-        <w:gridCol w:w="3422"/>
+        <w:gridCol w:w="2966"/>
+        <w:gridCol w:w="814"/>
+        <w:gridCol w:w="1527"/>
+        <w:gridCol w:w="3423"/>
       </w:tblGrid>
       <w:tr>
         <w:trPr/>
@@ -1604,7 +1604,7 @@
         </w:tc>
         <w:tc>
           <w:tcPr>
-            <w:tcW w:w="2967" w:type="dxa"/>
+            <w:tcW w:w="2966" w:type="dxa"/>
             <w:tcBorders>
               <w:top w:val="single" w:sz="4" w:space="0" w:color="000001"/>
               <w:start w:val="single" w:sz="4" w:space="0" w:color="000001"/>
@@ -1741,7 +1741,7 @@
         </w:tc>
         <w:tc>
           <w:tcPr>
-            <w:tcW w:w="813" w:type="dxa"/>
+            <w:tcW w:w="814" w:type="dxa"/>
             <w:tcBorders>
               <w:top w:val="single" w:sz="4" w:space="0" w:color="000001"/>
               <w:start w:val="single" w:sz="4" w:space="0" w:color="000001"/>
@@ -1785,7 +1785,7 @@
         </w:tc>
         <w:tc>
           <w:tcPr>
-            <w:tcW w:w="1528" w:type="dxa"/>
+            <w:tcW w:w="1527" w:type="dxa"/>
             <w:tcBorders>
               <w:top w:val="single" w:sz="4" w:space="0" w:color="000001"/>
               <w:start w:val="single" w:sz="4" w:space="0" w:color="000001"/>
@@ -1816,7 +1816,7 @@
         </w:tc>
         <w:tc>
           <w:tcPr>
-            <w:tcW w:w="3422" w:type="dxa"/>
+            <w:tcW w:w="3423" w:type="dxa"/>
             <w:tcBorders>
               <w:top w:val="single" w:sz="4" w:space="0" w:color="000001"/>
               <w:start w:val="single" w:sz="4" w:space="0" w:color="000001"/>
@@ -1963,7 +1963,7 @@
         </w:tc>
         <w:tc>
           <w:tcPr>
-            <w:tcW w:w="2967" w:type="dxa"/>
+            <w:tcW w:w="2966" w:type="dxa"/>
             <w:tcBorders>
               <w:top w:val="single" w:sz="4" w:space="0" w:color="000001"/>
               <w:start w:val="single" w:sz="4" w:space="0" w:color="000001"/>
@@ -1988,7 +1988,7 @@
         </w:tc>
         <w:tc>
           <w:tcPr>
-            <w:tcW w:w="813" w:type="dxa"/>
+            <w:tcW w:w="814" w:type="dxa"/>
             <w:tcBorders>
               <w:top w:val="single" w:sz="4" w:space="0" w:color="000001"/>
               <w:start w:val="single" w:sz="4" w:space="0" w:color="000001"/>
@@ -2013,7 +2013,7 @@
         </w:tc>
         <w:tc>
           <w:tcPr>
-            <w:tcW w:w="1528" w:type="dxa"/>
+            <w:tcW w:w="1527" w:type="dxa"/>
             <w:tcBorders>
               <w:top w:val="single" w:sz="4" w:space="0" w:color="000001"/>
               <w:start w:val="single" w:sz="4" w:space="0" w:color="000001"/>
@@ -2038,7 +2038,7 @@
         </w:tc>
         <w:tc>
           <w:tcPr>
-            <w:tcW w:w="3422" w:type="dxa"/>
+            <w:tcW w:w="3423" w:type="dxa"/>
             <w:tcBorders>
               <w:top w:val="single" w:sz="4" w:space="0" w:color="000001"/>
               <w:start w:val="single" w:sz="4" w:space="0" w:color="000001"/>
@@ -2597,8 +2597,8 @@
       </w:tblPr>
       <w:tblGrid>
         <w:gridCol w:w="4951"/>
-        <w:gridCol w:w="271"/>
-        <w:gridCol w:w="4138"/>
+        <w:gridCol w:w="270"/>
+        <w:gridCol w:w="4139"/>
       </w:tblGrid>
       <w:tr>
         <w:trPr/>
@@ -2722,7 +2722,7 @@
         </w:tc>
         <w:tc>
           <w:tcPr>
-            <w:tcW w:w="271" w:type="dxa"/>
+            <w:tcW w:w="270" w:type="dxa"/>
             <w:tcBorders/>
             <w:shd w:fill="auto" w:val="clear"/>
           </w:tcPr>
@@ -2825,7 +2825,7 @@
         </w:tc>
         <w:tc>
           <w:tcPr>
-            <w:tcW w:w="4138" w:type="dxa"/>
+            <w:tcW w:w="4139" w:type="dxa"/>
             <w:tcBorders/>
             <w:shd w:fill="auto" w:val="clear"/>
           </w:tcPr>
@@ -4256,8 +4256,8 @@
         <w:gridCol w:w="520"/>
         <w:gridCol w:w="292"/>
         <w:gridCol w:w="428"/>
-        <w:gridCol w:w="767"/>
-        <w:gridCol w:w="940"/>
+        <w:gridCol w:w="766"/>
+        <w:gridCol w:w="941"/>
         <w:gridCol w:w="520"/>
         <w:gridCol w:w="2905"/>
       </w:tblGrid>
@@ -4520,7 +4520,7 @@
         </w:tc>
         <w:tc>
           <w:tcPr>
-            <w:tcW w:w="2007" w:type="dxa"/>
+            <w:tcW w:w="2006" w:type="dxa"/>
             <w:gridSpan w:val="4"/>
             <w:tcBorders>
               <w:top w:val="single" w:sz="4" w:space="0" w:color="000001"/>
@@ -4559,13 +4559,21 @@
                 <w:b w:val="false"/>
                 <w:bCs w:val="false"/>
               </w:rPr>
+              <w:t>|date</w:t>
+            </w:r>
+            <w:r>
+              <w:rPr>
+                <w:rFonts w:cs="Arial"/>
+                <w:b w:val="false"/>
+                <w:bCs w:val="false"/>
+              </w:rPr>
               <w:t xml:space="preserve"> }}</w:t>
             </w:r>
           </w:p>
         </w:tc>
         <w:tc>
           <w:tcPr>
-            <w:tcW w:w="4365" w:type="dxa"/>
+            <w:tcW w:w="4366" w:type="dxa"/>
             <w:gridSpan w:val="3"/>
             <w:tcBorders>
               <w:top w:val="single" w:sz="4" w:space="0" w:color="000001"/>
@@ -9871,6 +9879,7 @@
     <w:qFormat/>
     <w:pPr>
       <w:widowControl/>
+      <w:suppressAutoHyphens w:val="true"/>
       <w:bidi w:val="0"/>
       <w:spacing w:before="0" w:after="0"/>
       <w:jc w:val="start"/>

</xml_diff>

<commit_message>
ratio included in front end
</commit_message>
<xml_diff>
--- a/platform/src/petition/templates/petition/petition.docx
+++ b/platform/src/petition/templates/petition/petition.docx
@@ -54,14 +54,14 @@
     <w:tbl>
       <w:tblPr>
         <w:tblW w:w="9360" w:type="dxa"/>
-        <w:jc w:val="start"/>
+        <w:jc w:val="left"/>
         <w:tblInd w:w="0" w:type="dxa"/>
-        <w:tblLayout w:type="fixed"/>
+        <w:tblBorders/>
         <w:tblCellMar>
           <w:top w:w="0" w:type="dxa"/>
-          <w:start w:w="0" w:type="dxa"/>
+          <w:left w:w="0" w:type="dxa"/>
           <w:bottom w:w="0" w:type="dxa"/>
-          <w:end w:w="0" w:type="dxa"/>
+          <w:right w:w="0" w:type="dxa"/>
         </w:tblCellMar>
       </w:tblPr>
       <w:tblGrid>
@@ -107,7 +107,7 @@
                 <w:tab w:val="left" w:pos="5490" w:leader="none"/>
               </w:tabs>
               <w:spacing w:lineRule="auto" w:line="240" w:before="0" w:after="0"/>
-              <w:jc w:val="start"/>
+              <w:jc w:val="left"/>
               <w:rPr/>
             </w:pPr>
             <w:r>
@@ -144,7 +144,7 @@
                 <w:tab w:val="left" w:pos="5490" w:leader="none"/>
               </w:tabs>
               <w:spacing w:lineRule="auto" w:line="240" w:before="0" w:after="0"/>
-              <w:jc w:val="start"/>
+              <w:jc w:val="left"/>
               <w:rPr/>
             </w:pPr>
             <w:r>
@@ -200,7 +200,7 @@
                 <w:tab w:val="left" w:pos="5490" w:leader="none"/>
               </w:tabs>
               <w:spacing w:lineRule="auto" w:line="240" w:before="0" w:after="0"/>
-              <w:jc w:val="start"/>
+              <w:jc w:val="left"/>
               <w:rPr/>
             </w:pPr>
             <w:r>
@@ -218,7 +218,7 @@
             <w:pPr>
               <w:pStyle w:val="TableContents"/>
               <w:widowControl w:val="false"/>
-              <w:jc w:val="start"/>
+              <w:jc w:val="left"/>
               <w:rPr/>
             </w:pPr>
             <w:r>
@@ -230,7 +230,7 @@
             <w:pPr>
               <w:pStyle w:val="TableContents"/>
               <w:widowControl w:val="false"/>
-              <w:jc w:val="start"/>
+              <w:jc w:val="left"/>
               <w:rPr/>
             </w:pPr>
             <w:r>
@@ -242,7 +242,7 @@
             <w:pPr>
               <w:pStyle w:val="TableContents"/>
               <w:widowControl w:val="false"/>
-              <w:jc w:val="start"/>
+              <w:jc w:val="left"/>
               <w:rPr/>
             </w:pPr>
             <w:r>
@@ -254,7 +254,7 @@
             <w:pPr>
               <w:pStyle w:val="TableContents"/>
               <w:widowControl w:val="false"/>
-              <w:jc w:val="start"/>
+              <w:jc w:val="left"/>
               <w:rPr/>
             </w:pPr>
             <w:r>
@@ -266,7 +266,7 @@
             <w:pPr>
               <w:pStyle w:val="TableContents"/>
               <w:widowControl w:val="false"/>
-              <w:jc w:val="start"/>
+              <w:jc w:val="left"/>
               <w:rPr/>
             </w:pPr>
             <w:r>
@@ -278,7 +278,7 @@
             <w:pPr>
               <w:pStyle w:val="TableContents"/>
               <w:widowControl w:val="false"/>
-              <w:jc w:val="start"/>
+              <w:jc w:val="left"/>
               <w:rPr/>
             </w:pPr>
             <w:r>
@@ -290,7 +290,7 @@
             <w:pPr>
               <w:pStyle w:val="TableContents"/>
               <w:widowControl w:val="false"/>
-              <w:jc w:val="start"/>
+              <w:jc w:val="left"/>
               <w:rPr/>
             </w:pPr>
             <w:r>
@@ -302,7 +302,7 @@
             <w:pPr>
               <w:pStyle w:val="TableContents"/>
               <w:widowControl w:val="false"/>
-              <w:jc w:val="start"/>
+              <w:jc w:val="left"/>
               <w:rPr/>
             </w:pPr>
             <w:r>
@@ -484,7 +484,7 @@
           <w:tab w:val="left" w:pos="5490" w:leader="none"/>
         </w:tabs>
         <w:spacing w:lineRule="auto" w:line="240" w:before="0" w:after="0"/>
-        <w:jc w:val="start"/>
+        <w:jc w:val="left"/>
         <w:rPr/>
       </w:pPr>
       <w:r>
@@ -549,7 +549,7 @@
           <w:tab w:val="left" w:pos="9720" w:leader="none"/>
         </w:tabs>
         <w:spacing w:lineRule="auto" w:line="240" w:before="0" w:after="0"/>
-        <w:ind w:end="360" w:hanging="0"/>
+        <w:ind w:right="360" w:hanging="0"/>
         <w:jc w:val="center"/>
         <w:rPr>
           <w:rFonts w:cs="Arial"/>
@@ -578,7 +578,7 @@
           <w:sz w:val="24"/>
           <w:szCs w:val="24"/>
         </w:rPr>
-        <w:t>AND NOW, this ____ day of ___________, 20__, after consideration of the Petition for {{ petition.type }} Pursuant to Pa.R.Crim.P. 790 presented by {{ petitioner.name }}, it is ORDERED that the Petition/Motion is _____________.</w:t>
+        <w:t>AND NOW, this ____ day of ___________, 20__, after consideration of the Petition for {{ petition.ratio.value }} Pursuant to Pa.R.Crim.P. 790 presented by {{ petitioner.name }}, it is ORDERED that the Petition/Motion is _____________.</w:t>
       </w:r>
     </w:p>
     <w:p>
@@ -732,7 +732,7 @@
           <w:tab w:val="left" w:pos="9720" w:leader="none"/>
         </w:tabs>
         <w:spacing w:lineRule="auto" w:line="240" w:before="0" w:after="0"/>
-        <w:ind w:end="360" w:hanging="0"/>
+        <w:ind w:right="360" w:hanging="0"/>
         <w:rPr>
           <w:rFonts w:cs="Arial"/>
           <w:sz w:val="24"/>
@@ -765,7 +765,7 @@
           <w:tab w:val="left" w:pos="9720" w:leader="none"/>
         </w:tabs>
         <w:spacing w:lineRule="auto" w:line="240" w:before="0" w:after="0"/>
-        <w:ind w:end="360" w:hanging="0"/>
+        <w:ind w:right="360" w:hanging="0"/>
         <w:rPr>
           <w:rFonts w:cs="Arial"/>
           <w:sz w:val="24"/>
@@ -795,7 +795,7 @@
           <w:tab w:val="left" w:pos="9720" w:leader="none"/>
         </w:tabs>
         <w:spacing w:lineRule="auto" w:line="240" w:before="0" w:after="0"/>
-        <w:ind w:end="360" w:hanging="0"/>
+        <w:ind w:right="360" w:hanging="0"/>
         <w:rPr>
           <w:rFonts w:cs="Arial"/>
           <w:sz w:val="24"/>
@@ -817,7 +817,7 @@
       <w:pPr>
         <w:pStyle w:val="Normal"/>
         <w:spacing w:lineRule="auto" w:line="240" w:before="0" w:after="0"/>
-        <w:ind w:start="7200" w:firstLine="720"/>
+        <w:ind w:left="7200" w:firstLine="720"/>
         <w:rPr>
           <w:rFonts w:cs="Arial"/>
         </w:rPr>
@@ -923,7 +923,7 @@
       <w:pPr>
         <w:pStyle w:val="ListParagraph"/>
         <w:spacing w:lineRule="auto" w:line="240" w:before="0" w:after="0"/>
-        <w:ind w:start="360" w:hanging="0"/>
+        <w:ind w:left="360" w:hanging="0"/>
         <w:jc w:val="both"/>
         <w:rPr>
           <w:rFonts w:cs="Arial"/>
@@ -1015,7 +1015,7 @@
         <w:pStyle w:val="ListParagraph"/>
         <w:widowControl w:val="false"/>
         <w:spacing w:lineRule="auto" w:line="240" w:before="0" w:after="0"/>
-        <w:ind w:start="360" w:end="-20" w:hanging="0"/>
+        <w:ind w:left="360" w:right="-20" w:hanging="0"/>
         <w:rPr/>
       </w:pPr>
       <w:r>
@@ -1029,7 +1029,7 @@
       <w:pPr>
         <w:pStyle w:val="ListParagraph"/>
         <w:spacing w:lineRule="auto" w:line="240" w:before="0" w:after="0"/>
-        <w:ind w:start="360" w:hanging="0"/>
+        <w:ind w:left="360" w:hanging="0"/>
         <w:rPr>
           <w:rFonts w:cs="Arial"/>
         </w:rPr>
@@ -1073,7 +1073,7 @@
       <w:pPr>
         <w:pStyle w:val="ListParagraph"/>
         <w:spacing w:lineRule="auto" w:line="240" w:before="0" w:after="0"/>
-        <w:ind w:start="360" w:hanging="0"/>
+        <w:ind w:left="360" w:hanging="0"/>
         <w:jc w:val="both"/>
         <w:rPr>
           <w:rFonts w:cs="Arial"/>
@@ -1166,7 +1166,7 @@
         <w:pStyle w:val="ListParagraph"/>
         <w:widowControl w:val="false"/>
         <w:spacing w:lineRule="auto" w:line="240" w:before="0" w:after="0"/>
-        <w:ind w:start="360" w:end="-20" w:hanging="0"/>
+        <w:ind w:left="360" w:right="-20" w:hanging="0"/>
         <w:rPr/>
       </w:pPr>
       <w:r>
@@ -1180,7 +1180,7 @@
       <w:pPr>
         <w:pStyle w:val="ListParagraph"/>
         <w:spacing w:lineRule="auto" w:line="240" w:before="0" w:after="0"/>
-        <w:ind w:start="360" w:hanging="0"/>
+        <w:ind w:left="360" w:hanging="0"/>
         <w:rPr/>
       </w:pPr>
       <w:r>
@@ -1196,7 +1196,7 @@
       <w:pPr>
         <w:pStyle w:val="ListParagraph"/>
         <w:spacing w:lineRule="auto" w:line="240" w:before="0" w:after="0"/>
-        <w:ind w:start="360" w:hanging="0"/>
+        <w:ind w:left="360" w:hanging="0"/>
         <w:rPr/>
       </w:pPr>
       <w:r>
@@ -1234,7 +1234,7 @@
       <w:pPr>
         <w:pStyle w:val="ListParagraph"/>
         <w:spacing w:lineRule="auto" w:line="240" w:before="0" w:after="0"/>
-        <w:ind w:start="360" w:hanging="0"/>
+        <w:ind w:left="360" w:hanging="0"/>
         <w:jc w:val="both"/>
         <w:rPr/>
       </w:pPr>
@@ -1251,7 +1251,7 @@
       <w:pPr>
         <w:pStyle w:val="ListParagraph"/>
         <w:spacing w:lineRule="auto" w:line="240" w:before="0" w:after="0"/>
-        <w:ind w:start="360" w:hanging="0"/>
+        <w:ind w:left="360" w:hanging="0"/>
         <w:jc w:val="both"/>
         <w:rPr>
           <w:rFonts w:cs="Arial"/>
@@ -1298,16 +1298,15 @@
       <w:tblPr>
         <w:tblStyle w:val="TableGrid"/>
         <w:tblW w:w="9350" w:type="dxa"/>
-        <w:jc w:val="start"/>
+        <w:jc w:val="left"/>
         <w:tblInd w:w="378" w:type="dxa"/>
-        <w:tblLayout w:type="fixed"/>
         <w:tblCellMar>
           <w:top w:w="0" w:type="dxa"/>
-          <w:start w:w="138" w:type="dxa"/>
+          <w:left w:w="138" w:type="dxa"/>
           <w:bottom w:w="0" w:type="dxa"/>
-          <w:end w:w="108" w:type="dxa"/>
+          <w:right w:w="108" w:type="dxa"/>
         </w:tblCellMar>
-        <w:tblLook w:val="04a0" w:noVBand="1" w:noHBand="0" w:lastColumn="0" w:firstColumn="1" w:lastRow="0" w:firstRow="1"/>
+        <w:tblLook w:noVBand="1" w:val="04a0" w:noHBand="0" w:lastColumn="0" w:firstColumn="1" w:lastRow="0" w:firstRow="1"/>
       </w:tblPr>
       <w:tblGrid>
         <w:gridCol w:w="9350"/>
@@ -1319,9 +1318,11 @@
             <w:tcW w:w="9350" w:type="dxa"/>
             <w:tcBorders>
               <w:top w:val="nil"/>
-              <w:start w:val="nil"/>
+              <w:left w:val="nil"/>
               <w:bottom w:val="nil"/>
-              <w:end w:val="nil"/>
+              <w:right w:val="nil"/>
+              <w:insideH w:val="nil"/>
+              <w:insideV w:val="nil"/>
             </w:tcBorders>
             <w:shd w:fill="auto" w:val="clear"/>
           </w:tcPr>
@@ -1352,9 +1353,11 @@
             <w:tcW w:w="9350" w:type="dxa"/>
             <w:tcBorders>
               <w:top w:val="nil"/>
-              <w:start w:val="nil"/>
+              <w:left w:val="nil"/>
               <w:bottom w:val="nil"/>
-              <w:end w:val="nil"/>
+              <w:right w:val="nil"/>
+              <w:insideH w:val="nil"/>
+              <w:insideV w:val="nil"/>
             </w:tcBorders>
             <w:shd w:fill="auto" w:val="clear"/>
           </w:tcPr>
@@ -1385,9 +1388,11 @@
             <w:tcW w:w="9350" w:type="dxa"/>
             <w:tcBorders>
               <w:top w:val="nil"/>
-              <w:start w:val="nil"/>
+              <w:left w:val="nil"/>
               <w:bottom w:val="nil"/>
-              <w:end w:val="nil"/>
+              <w:right w:val="nil"/>
+              <w:insideH w:val="nil"/>
+              <w:insideV w:val="nil"/>
             </w:tcBorders>
             <w:shd w:fill="auto" w:val="clear"/>
           </w:tcPr>
@@ -1402,7 +1407,7 @@
                 <w:tab w:val="left" w:pos="5490" w:leader="none"/>
               </w:tabs>
               <w:spacing w:lineRule="auto" w:line="240" w:before="0" w:after="0"/>
-              <w:ind w:start="-18" w:end="-20" w:hanging="0"/>
+              <w:ind w:left="-18" w:right="-20" w:hanging="0"/>
               <w:rPr/>
             </w:pPr>
             <w:r>
@@ -1420,7 +1425,7 @@
         <w:pStyle w:val="ListParagraph"/>
         <w:widowControl w:val="false"/>
         <w:spacing w:lineRule="exact" w:line="206" w:before="0" w:after="0"/>
-        <w:ind w:start="360" w:end="-20" w:hanging="0"/>
+        <w:ind w:left="360" w:right="-20" w:hanging="0"/>
         <w:rPr/>
       </w:pPr>
       <w:r>
@@ -1462,7 +1467,7 @@
       <w:pPr>
         <w:pStyle w:val="ListParagraph"/>
         <w:spacing w:lineRule="auto" w:line="240" w:before="0" w:after="0"/>
-        <w:ind w:start="360" w:hanging="0"/>
+        <w:ind w:left="360" w:hanging="0"/>
         <w:jc w:val="both"/>
         <w:rPr>
           <w:rFonts w:cs="Arial"/>
@@ -1553,23 +1558,30 @@
     <w:tbl>
       <w:tblPr>
         <w:tblW w:w="10779" w:type="dxa"/>
-        <w:jc w:val="start"/>
+        <w:jc w:val="left"/>
         <w:tblInd w:w="-621" w:type="dxa"/>
-        <w:tblLayout w:type="fixed"/>
+        <w:tblBorders>
+          <w:top w:val="single" w:sz="4" w:space="0" w:color="000001"/>
+          <w:left w:val="single" w:sz="4" w:space="0" w:color="000001"/>
+          <w:bottom w:val="single" w:sz="4" w:space="0" w:color="000001"/>
+          <w:right w:val="single" w:sz="4" w:space="0" w:color="000001"/>
+          <w:insideH w:val="single" w:sz="4" w:space="0" w:color="000001"/>
+          <w:insideV w:val="single" w:sz="4" w:space="0" w:color="000001"/>
+        </w:tblBorders>
         <w:tblCellMar>
           <w:top w:w="0" w:type="dxa"/>
-          <w:start w:w="5" w:type="dxa"/>
+          <w:left w:w="5" w:type="dxa"/>
           <w:bottom w:w="14" w:type="dxa"/>
-          <w:end w:w="5" w:type="dxa"/>
+          <w:right w:w="5" w:type="dxa"/>
         </w:tblCellMar>
-        <w:tblLook w:val="0000" w:noVBand="0" w:noHBand="0" w:lastColumn="0" w:firstColumn="0" w:lastRow="0" w:firstRow="0"/>
+        <w:tblLook w:noVBand="0" w:val="0000" w:noHBand="0" w:lastColumn="0" w:firstColumn="0" w:lastRow="0" w:firstRow="0"/>
       </w:tblPr>
       <w:tblGrid>
         <w:gridCol w:w="2049"/>
         <w:gridCol w:w="2966"/>
         <w:gridCol w:w="814"/>
-        <w:gridCol w:w="1527"/>
-        <w:gridCol w:w="3423"/>
+        <w:gridCol w:w="1526"/>
+        <w:gridCol w:w="3424"/>
       </w:tblGrid>
       <w:tr>
         <w:trPr/>
@@ -1578,9 +1590,11 @@
             <w:tcW w:w="2049" w:type="dxa"/>
             <w:tcBorders>
               <w:top w:val="single" w:sz="4" w:space="0" w:color="000001"/>
-              <w:start w:val="single" w:sz="4" w:space="0" w:color="000001"/>
+              <w:left w:val="single" w:sz="4" w:space="0" w:color="000001"/>
               <w:bottom w:val="single" w:sz="4" w:space="0" w:color="000001"/>
-              <w:end w:val="single" w:sz="4" w:space="0" w:color="000001"/>
+              <w:right w:val="single" w:sz="4" w:space="0" w:color="000001"/>
+              <w:insideH w:val="single" w:sz="4" w:space="0" w:color="000001"/>
+              <w:insideV w:val="single" w:sz="4" w:space="0" w:color="000001"/>
             </w:tcBorders>
             <w:shd w:fill="auto" w:val="clear"/>
           </w:tcPr>
@@ -1589,7 +1603,7 @@
               <w:pStyle w:val="Normal"/>
               <w:widowControl w:val="false"/>
               <w:spacing w:lineRule="auto" w:line="240" w:before="1" w:after="0"/>
-              <w:ind w:start="102" w:end="-20" w:hanging="0"/>
+              <w:ind w:left="102" w:right="-20" w:hanging="0"/>
               <w:rPr/>
             </w:pPr>
             <w:r>
@@ -1607,9 +1621,11 @@
             <w:tcW w:w="2966" w:type="dxa"/>
             <w:tcBorders>
               <w:top w:val="single" w:sz="4" w:space="0" w:color="000001"/>
-              <w:start w:val="single" w:sz="4" w:space="0" w:color="000001"/>
+              <w:left w:val="single" w:sz="4" w:space="0" w:color="000001"/>
               <w:bottom w:val="single" w:sz="4" w:space="0" w:color="000001"/>
-              <w:end w:val="single" w:sz="4" w:space="0" w:color="000001"/>
+              <w:right w:val="single" w:sz="4" w:space="0" w:color="000001"/>
+              <w:insideH w:val="single" w:sz="4" w:space="0" w:color="000001"/>
+              <w:insideV w:val="single" w:sz="4" w:space="0" w:color="000001"/>
             </w:tcBorders>
             <w:shd w:fill="auto" w:val="clear"/>
           </w:tcPr>
@@ -1618,7 +1634,7 @@
               <w:pStyle w:val="Normal"/>
               <w:widowControl w:val="false"/>
               <w:spacing w:lineRule="auto" w:line="240" w:before="0" w:after="0"/>
-              <w:ind w:start="102" w:end="-20" w:hanging="0"/>
+              <w:ind w:left="102" w:right="-20" w:hanging="0"/>
               <w:rPr/>
             </w:pPr>
             <w:r>
@@ -1744,9 +1760,11 @@
             <w:tcW w:w="814" w:type="dxa"/>
             <w:tcBorders>
               <w:top w:val="single" w:sz="4" w:space="0" w:color="000001"/>
-              <w:start w:val="single" w:sz="4" w:space="0" w:color="000001"/>
+              <w:left w:val="single" w:sz="4" w:space="0" w:color="000001"/>
               <w:bottom w:val="single" w:sz="4" w:space="0" w:color="000001"/>
-              <w:end w:val="single" w:sz="4" w:space="0" w:color="000001"/>
+              <w:right w:val="single" w:sz="4" w:space="0" w:color="000001"/>
+              <w:insideH w:val="single" w:sz="4" w:space="0" w:color="000001"/>
+              <w:insideV w:val="single" w:sz="4" w:space="0" w:color="000001"/>
             </w:tcBorders>
             <w:shd w:fill="auto" w:val="clear"/>
           </w:tcPr>
@@ -1755,7 +1773,7 @@
               <w:pStyle w:val="Normal"/>
               <w:widowControl w:val="false"/>
               <w:spacing w:lineRule="auto" w:line="240" w:before="0" w:after="0"/>
-              <w:ind w:start="100" w:end="-20" w:hanging="0"/>
+              <w:ind w:left="100" w:right="-20" w:hanging="0"/>
               <w:jc w:val="both"/>
               <w:rPr/>
             </w:pPr>
@@ -1785,12 +1803,14 @@
         </w:tc>
         <w:tc>
           <w:tcPr>
-            <w:tcW w:w="1527" w:type="dxa"/>
+            <w:tcW w:w="1526" w:type="dxa"/>
             <w:tcBorders>
               <w:top w:val="single" w:sz="4" w:space="0" w:color="000001"/>
-              <w:start w:val="single" w:sz="4" w:space="0" w:color="000001"/>
+              <w:left w:val="single" w:sz="4" w:space="0" w:color="000001"/>
               <w:bottom w:val="single" w:sz="4" w:space="0" w:color="000001"/>
-              <w:end w:val="single" w:sz="4" w:space="0" w:color="000001"/>
+              <w:right w:val="single" w:sz="4" w:space="0" w:color="000001"/>
+              <w:insideH w:val="single" w:sz="4" w:space="0" w:color="000001"/>
+              <w:insideV w:val="single" w:sz="4" w:space="0" w:color="000001"/>
             </w:tcBorders>
             <w:shd w:fill="auto" w:val="clear"/>
           </w:tcPr>
@@ -1799,7 +1819,7 @@
               <w:pStyle w:val="Normal"/>
               <w:widowControl w:val="false"/>
               <w:spacing w:lineRule="auto" w:line="240" w:before="0" w:after="0"/>
-              <w:ind w:start="100" w:end="-20" w:hanging="0"/>
+              <w:ind w:left="100" w:right="-20" w:hanging="0"/>
               <w:jc w:val="both"/>
               <w:rPr>
                 <w:b/>
@@ -1816,12 +1836,14 @@
         </w:tc>
         <w:tc>
           <w:tcPr>
-            <w:tcW w:w="3423" w:type="dxa"/>
+            <w:tcW w:w="3424" w:type="dxa"/>
             <w:tcBorders>
               <w:top w:val="single" w:sz="4" w:space="0" w:color="000001"/>
-              <w:start w:val="single" w:sz="4" w:space="0" w:color="000001"/>
+              <w:left w:val="single" w:sz="4" w:space="0" w:color="000001"/>
               <w:bottom w:val="single" w:sz="4" w:space="0" w:color="000001"/>
-              <w:end w:val="single" w:sz="4" w:space="0" w:color="000001"/>
+              <w:right w:val="single" w:sz="4" w:space="0" w:color="000001"/>
+              <w:insideH w:val="single" w:sz="4" w:space="0" w:color="000001"/>
+              <w:insideV w:val="single" w:sz="4" w:space="0" w:color="000001"/>
             </w:tcBorders>
             <w:shd w:fill="auto" w:val="clear"/>
           </w:tcPr>
@@ -1830,7 +1852,7 @@
               <w:pStyle w:val="Normal"/>
               <w:widowControl w:val="false"/>
               <w:spacing w:lineRule="auto" w:line="240" w:before="0" w:after="0"/>
-              <w:ind w:start="100" w:end="-20" w:hanging="0"/>
+              <w:ind w:left="100" w:right="-20" w:hanging="0"/>
               <w:rPr/>
             </w:pPr>
             <w:r>
@@ -1908,9 +1930,11 @@
             <w:gridSpan w:val="5"/>
             <w:tcBorders>
               <w:top w:val="single" w:sz="4" w:space="0" w:color="000001"/>
-              <w:start w:val="single" w:sz="4" w:space="0" w:color="000001"/>
+              <w:left w:val="single" w:sz="4" w:space="0" w:color="000001"/>
               <w:bottom w:val="single" w:sz="4" w:space="0" w:color="000001"/>
-              <w:end w:val="single" w:sz="4" w:space="0" w:color="000001"/>
+              <w:right w:val="single" w:sz="4" w:space="0" w:color="000001"/>
+              <w:insideH w:val="single" w:sz="4" w:space="0" w:color="000001"/>
+              <w:insideV w:val="single" w:sz="4" w:space="0" w:color="000001"/>
             </w:tcBorders>
             <w:shd w:fill="auto" w:val="clear"/>
           </w:tcPr>
@@ -1919,7 +1943,7 @@
               <w:pStyle w:val="Normal"/>
               <w:widowControl w:val="false"/>
               <w:spacing w:lineRule="auto" w:line="240" w:before="0" w:after="0"/>
-              <w:ind w:start="100" w:end="-20" w:hanging="0"/>
+              <w:ind w:left="100" w:right="-20" w:hanging="0"/>
               <w:rPr/>
             </w:pPr>
             <w:r>
@@ -1941,9 +1965,11 @@
             <w:tcW w:w="2049" w:type="dxa"/>
             <w:tcBorders>
               <w:top w:val="single" w:sz="4" w:space="0" w:color="000001"/>
-              <w:start w:val="single" w:sz="4" w:space="0" w:color="000001"/>
+              <w:left w:val="single" w:sz="4" w:space="0" w:color="000001"/>
               <w:bottom w:val="single" w:sz="4" w:space="0" w:color="000001"/>
-              <w:end w:val="single" w:sz="4" w:space="0" w:color="000001"/>
+              <w:right w:val="single" w:sz="4" w:space="0" w:color="000001"/>
+              <w:insideH w:val="single" w:sz="4" w:space="0" w:color="000001"/>
+              <w:insideV w:val="single" w:sz="4" w:space="0" w:color="000001"/>
             </w:tcBorders>
             <w:shd w:fill="auto" w:val="clear"/>
           </w:tcPr>
@@ -1952,7 +1978,7 @@
               <w:pStyle w:val="Normal"/>
               <w:widowControl w:val="false"/>
               <w:spacing w:lineRule="auto" w:line="240" w:before="0" w:after="0"/>
-              <w:ind w:start="100" w:end="-20" w:hanging="0"/>
+              <w:ind w:left="100" w:right="-20" w:hanging="0"/>
               <w:rPr/>
             </w:pPr>
             <w:r>
@@ -1966,9 +1992,11 @@
             <w:tcW w:w="2966" w:type="dxa"/>
             <w:tcBorders>
               <w:top w:val="single" w:sz="4" w:space="0" w:color="000001"/>
-              <w:start w:val="single" w:sz="4" w:space="0" w:color="000001"/>
+              <w:left w:val="single" w:sz="4" w:space="0" w:color="000001"/>
               <w:bottom w:val="single" w:sz="4" w:space="0" w:color="000001"/>
-              <w:end w:val="single" w:sz="4" w:space="0" w:color="000001"/>
+              <w:right w:val="single" w:sz="4" w:space="0" w:color="000001"/>
+              <w:insideH w:val="single" w:sz="4" w:space="0" w:color="000001"/>
+              <w:insideV w:val="single" w:sz="4" w:space="0" w:color="000001"/>
             </w:tcBorders>
             <w:shd w:fill="auto" w:val="clear"/>
           </w:tcPr>
@@ -1977,7 +2005,7 @@
               <w:pStyle w:val="Normal"/>
               <w:widowControl w:val="false"/>
               <w:spacing w:lineRule="auto" w:line="240" w:before="0" w:after="0"/>
-              <w:ind w:start="100" w:end="-20" w:hanging="0"/>
+              <w:ind w:left="100" w:right="-20" w:hanging="0"/>
               <w:rPr/>
             </w:pPr>
             <w:r>
@@ -1991,9 +2019,11 @@
             <w:tcW w:w="814" w:type="dxa"/>
             <w:tcBorders>
               <w:top w:val="single" w:sz="4" w:space="0" w:color="000001"/>
-              <w:start w:val="single" w:sz="4" w:space="0" w:color="000001"/>
+              <w:left w:val="single" w:sz="4" w:space="0" w:color="000001"/>
               <w:bottom w:val="single" w:sz="4" w:space="0" w:color="000001"/>
-              <w:end w:val="single" w:sz="4" w:space="0" w:color="000001"/>
+              <w:right w:val="single" w:sz="4" w:space="0" w:color="000001"/>
+              <w:insideH w:val="single" w:sz="4" w:space="0" w:color="000001"/>
+              <w:insideV w:val="single" w:sz="4" w:space="0" w:color="000001"/>
             </w:tcBorders>
             <w:shd w:fill="auto" w:val="clear"/>
           </w:tcPr>
@@ -2002,7 +2032,7 @@
               <w:pStyle w:val="Normal"/>
               <w:widowControl w:val="false"/>
               <w:spacing w:lineRule="auto" w:line="240" w:before="0" w:after="0"/>
-              <w:ind w:start="100" w:end="-20" w:hanging="0"/>
+              <w:ind w:left="100" w:right="-20" w:hanging="0"/>
               <w:rPr/>
             </w:pPr>
             <w:r>
@@ -2013,12 +2043,14 @@
         </w:tc>
         <w:tc>
           <w:tcPr>
-            <w:tcW w:w="1527" w:type="dxa"/>
+            <w:tcW w:w="1526" w:type="dxa"/>
             <w:tcBorders>
               <w:top w:val="single" w:sz="4" w:space="0" w:color="000001"/>
-              <w:start w:val="single" w:sz="4" w:space="0" w:color="000001"/>
+              <w:left w:val="single" w:sz="4" w:space="0" w:color="000001"/>
               <w:bottom w:val="single" w:sz="4" w:space="0" w:color="000001"/>
-              <w:end w:val="single" w:sz="4" w:space="0" w:color="000001"/>
+              <w:right w:val="single" w:sz="4" w:space="0" w:color="000001"/>
+              <w:insideH w:val="single" w:sz="4" w:space="0" w:color="000001"/>
+              <w:insideV w:val="single" w:sz="4" w:space="0" w:color="000001"/>
             </w:tcBorders>
             <w:shd w:fill="auto" w:val="clear"/>
           </w:tcPr>
@@ -2027,7 +2059,7 @@
               <w:pStyle w:val="Normal"/>
               <w:widowControl w:val="false"/>
               <w:spacing w:lineRule="auto" w:line="240" w:before="0" w:after="0"/>
-              <w:ind w:start="100" w:end="-20" w:hanging="0"/>
+              <w:ind w:left="100" w:right="-20" w:hanging="0"/>
               <w:rPr/>
             </w:pPr>
             <w:r>
@@ -2038,12 +2070,14 @@
         </w:tc>
         <w:tc>
           <w:tcPr>
-            <w:tcW w:w="3423" w:type="dxa"/>
+            <w:tcW w:w="3424" w:type="dxa"/>
             <w:tcBorders>
               <w:top w:val="single" w:sz="4" w:space="0" w:color="000001"/>
-              <w:start w:val="single" w:sz="4" w:space="0" w:color="000001"/>
+              <w:left w:val="single" w:sz="4" w:space="0" w:color="000001"/>
               <w:bottom w:val="single" w:sz="4" w:space="0" w:color="000001"/>
-              <w:end w:val="single" w:sz="4" w:space="0" w:color="000001"/>
+              <w:right w:val="single" w:sz="4" w:space="0" w:color="000001"/>
+              <w:insideH w:val="single" w:sz="4" w:space="0" w:color="000001"/>
+              <w:insideV w:val="single" w:sz="4" w:space="0" w:color="000001"/>
             </w:tcBorders>
             <w:shd w:fill="auto" w:val="clear"/>
           </w:tcPr>
@@ -2052,7 +2086,7 @@
               <w:pStyle w:val="Normal"/>
               <w:widowControl w:val="false"/>
               <w:spacing w:lineRule="auto" w:line="240" w:before="0" w:after="0"/>
-              <w:ind w:start="100" w:end="-20" w:hanging="0"/>
+              <w:ind w:left="100" w:right="-20" w:hanging="0"/>
               <w:rPr/>
             </w:pPr>
             <w:r>
@@ -2073,9 +2107,11 @@
             <w:gridSpan w:val="5"/>
             <w:tcBorders>
               <w:top w:val="single" w:sz="4" w:space="0" w:color="000001"/>
-              <w:start w:val="single" w:sz="4" w:space="0" w:color="000001"/>
+              <w:left w:val="single" w:sz="4" w:space="0" w:color="000001"/>
               <w:bottom w:val="single" w:sz="4" w:space="0" w:color="000001"/>
-              <w:end w:val="single" w:sz="4" w:space="0" w:color="000001"/>
+              <w:right w:val="single" w:sz="4" w:space="0" w:color="000001"/>
+              <w:insideH w:val="single" w:sz="4" w:space="0" w:color="000001"/>
+              <w:insideV w:val="single" w:sz="4" w:space="0" w:color="000001"/>
             </w:tcBorders>
             <w:shd w:fill="auto" w:val="clear"/>
           </w:tcPr>
@@ -2084,7 +2120,7 @@
               <w:pStyle w:val="Normal"/>
               <w:widowControl w:val="false"/>
               <w:spacing w:lineRule="auto" w:line="240" w:before="0" w:after="0"/>
-              <w:ind w:start="100" w:end="-20" w:hanging="0"/>
+              <w:ind w:left="100" w:right="-20" w:hanging="0"/>
               <w:rPr/>
             </w:pPr>
             <w:r>
@@ -2149,7 +2185,7 @@
         <w:pStyle w:val="ListParagraph"/>
         <w:widowControl w:val="false"/>
         <w:spacing w:lineRule="auto" w:line="240" w:before="0" w:after="0"/>
-        <w:ind w:start="360" w:hanging="0"/>
+        <w:ind w:left="360" w:hanging="0"/>
         <w:rPr/>
       </w:pPr>
       <w:r>
@@ -2161,7 +2197,7 @@
       <w:pPr>
         <w:pStyle w:val="ListParagraph"/>
         <w:spacing w:lineRule="auto" w:line="240" w:before="0" w:after="0"/>
-        <w:ind w:start="360" w:hanging="0"/>
+        <w:ind w:left="360" w:hanging="0"/>
         <w:jc w:val="both"/>
         <w:rPr>
           <w:rFonts w:cs="Arial"/>
@@ -2208,7 +2244,7 @@
       <w:pPr>
         <w:pStyle w:val="Normal"/>
         <w:spacing w:lineRule="auto" w:line="240" w:before="0" w:after="0"/>
-        <w:ind w:start="360" w:hanging="0"/>
+        <w:ind w:left="360" w:hanging="0"/>
         <w:rPr/>
       </w:pPr>
       <w:r>
@@ -2247,16 +2283,15 @@
       <w:tblPr>
         <w:tblStyle w:val="TableGrid"/>
         <w:tblW w:w="8820" w:type="dxa"/>
-        <w:jc w:val="start"/>
+        <w:jc w:val="left"/>
         <w:tblInd w:w="378" w:type="dxa"/>
-        <w:tblLayout w:type="fixed"/>
         <w:tblCellMar>
           <w:top w:w="0" w:type="dxa"/>
-          <w:start w:w="138" w:type="dxa"/>
+          <w:left w:w="138" w:type="dxa"/>
           <w:bottom w:w="0" w:type="dxa"/>
-          <w:end w:w="108" w:type="dxa"/>
+          <w:right w:w="108" w:type="dxa"/>
         </w:tblCellMar>
-        <w:tblLook w:val="04a0" w:noVBand="1" w:noHBand="0" w:lastColumn="0" w:firstColumn="1" w:lastRow="0" w:firstRow="1"/>
+        <w:tblLook w:noVBand="1" w:val="04a0" w:noHBand="0" w:lastColumn="0" w:firstColumn="1" w:lastRow="0" w:firstRow="1"/>
       </w:tblPr>
       <w:tblGrid>
         <w:gridCol w:w="8820"/>
@@ -2268,9 +2303,11 @@
             <w:tcW w:w="8820" w:type="dxa"/>
             <w:tcBorders>
               <w:top w:val="nil"/>
-              <w:start w:val="nil"/>
+              <w:left w:val="nil"/>
               <w:bottom w:val="nil"/>
-              <w:end w:val="nil"/>
+              <w:right w:val="nil"/>
+              <w:insideH w:val="nil"/>
+              <w:insideV w:val="nil"/>
             </w:tcBorders>
             <w:shd w:fill="auto" w:val="clear"/>
           </w:tcPr>
@@ -2285,7 +2322,7 @@
                 <w:tab w:val="left" w:pos="9720" w:leader="none"/>
               </w:tabs>
               <w:spacing w:lineRule="auto" w:line="240" w:before="0" w:after="0"/>
-              <w:ind w:end="360" w:hanging="0"/>
+              <w:ind w:right="360" w:hanging="0"/>
               <w:rPr>
                 <w:rFonts w:cs="Arial"/>
                 <w:sz w:val="24"/>
@@ -2310,9 +2347,11 @@
             <w:tcW w:w="8820" w:type="dxa"/>
             <w:tcBorders>
               <w:top w:val="nil"/>
-              <w:start w:val="nil"/>
+              <w:left w:val="nil"/>
               <w:bottom w:val="nil"/>
-              <w:end w:val="nil"/>
+              <w:right w:val="nil"/>
+              <w:insideH w:val="nil"/>
+              <w:insideV w:val="nil"/>
             </w:tcBorders>
             <w:shd w:fill="auto" w:val="clear"/>
           </w:tcPr>
@@ -2327,7 +2366,7 @@
                 <w:tab w:val="left" w:pos="9720" w:leader="none"/>
               </w:tabs>
               <w:spacing w:lineRule="auto" w:line="240" w:before="0" w:after="0"/>
-              <w:ind w:end="360" w:hanging="0"/>
+              <w:ind w:right="360" w:hanging="0"/>
               <w:rPr>
                 <w:rFonts w:cs="Arial"/>
                 <w:sz w:val="24"/>
@@ -2352,9 +2391,11 @@
             <w:tcW w:w="8820" w:type="dxa"/>
             <w:tcBorders>
               <w:top w:val="nil"/>
-              <w:start w:val="nil"/>
+              <w:left w:val="nil"/>
               <w:bottom w:val="nil"/>
-              <w:end w:val="nil"/>
+              <w:right w:val="nil"/>
+              <w:insideH w:val="nil"/>
+              <w:insideV w:val="nil"/>
             </w:tcBorders>
             <w:shd w:fill="auto" w:val="clear"/>
           </w:tcPr>
@@ -2369,7 +2410,7 @@
                 <w:tab w:val="left" w:pos="9720" w:leader="none"/>
               </w:tabs>
               <w:spacing w:lineRule="auto" w:line="240" w:before="0" w:after="0"/>
-              <w:ind w:end="360" w:hanging="0"/>
+              <w:ind w:right="360" w:hanging="0"/>
               <w:rPr>
                 <w:rFonts w:cs="Arial"/>
                 <w:sz w:val="24"/>
@@ -2394,9 +2435,11 @@
             <w:tcW w:w="8820" w:type="dxa"/>
             <w:tcBorders>
               <w:top w:val="nil"/>
-              <w:start w:val="nil"/>
+              <w:left w:val="nil"/>
               <w:bottom w:val="nil"/>
-              <w:end w:val="nil"/>
+              <w:right w:val="nil"/>
+              <w:insideH w:val="nil"/>
+              <w:insideV w:val="nil"/>
             </w:tcBorders>
             <w:shd w:fill="auto" w:val="clear"/>
           </w:tcPr>
@@ -2411,7 +2454,7 @@
                 <w:tab w:val="left" w:pos="9720" w:leader="none"/>
               </w:tabs>
               <w:spacing w:lineRule="auto" w:line="240" w:before="0" w:after="0"/>
-              <w:ind w:end="360" w:hanging="0"/>
+              <w:ind w:right="360" w:hanging="0"/>
               <w:rPr>
                 <w:rFonts w:cs="Arial"/>
                 <w:sz w:val="24"/>
@@ -2436,9 +2479,11 @@
             <w:tcW w:w="8820" w:type="dxa"/>
             <w:tcBorders>
               <w:top w:val="nil"/>
-              <w:start w:val="nil"/>
+              <w:left w:val="nil"/>
               <w:bottom w:val="nil"/>
-              <w:end w:val="nil"/>
+              <w:right w:val="nil"/>
+              <w:insideH w:val="nil"/>
+              <w:insideV w:val="nil"/>
             </w:tcBorders>
             <w:shd w:fill="auto" w:val="clear"/>
           </w:tcPr>
@@ -2453,7 +2498,7 @@
                 <w:tab w:val="left" w:pos="9720" w:leader="none"/>
               </w:tabs>
               <w:spacing w:lineRule="auto" w:line="240" w:before="0" w:after="0"/>
-              <w:ind w:end="360" w:hanging="0"/>
+              <w:ind w:right="360" w:hanging="0"/>
               <w:rPr>
                 <w:rFonts w:cs="Arial"/>
                 <w:sz w:val="24"/>
@@ -2478,9 +2523,11 @@
             <w:tcW w:w="8820" w:type="dxa"/>
             <w:tcBorders>
               <w:top w:val="nil"/>
-              <w:start w:val="nil"/>
+              <w:left w:val="nil"/>
               <w:bottom w:val="nil"/>
-              <w:end w:val="nil"/>
+              <w:right w:val="nil"/>
+              <w:insideH w:val="nil"/>
+              <w:insideV w:val="nil"/>
             </w:tcBorders>
             <w:shd w:fill="auto" w:val="clear"/>
           </w:tcPr>
@@ -2495,7 +2542,7 @@
                 <w:tab w:val="left" w:pos="9720" w:leader="none"/>
               </w:tabs>
               <w:spacing w:lineRule="auto" w:line="240" w:before="0" w:after="0"/>
-              <w:ind w:end="360" w:hanging="0"/>
+              <w:ind w:right="360" w:hanging="0"/>
               <w:rPr>
                 <w:rFonts w:cs="Arial"/>
                 <w:sz w:val="24"/>
@@ -2585,14 +2632,14 @@
     <w:tbl>
       <w:tblPr>
         <w:tblW w:w="9360" w:type="dxa"/>
-        <w:jc w:val="start"/>
+        <w:jc w:val="left"/>
         <w:tblInd w:w="0" w:type="dxa"/>
-        <w:tblLayout w:type="fixed"/>
+        <w:tblBorders/>
         <w:tblCellMar>
           <w:top w:w="55" w:type="dxa"/>
-          <w:start w:w="55" w:type="dxa"/>
+          <w:left w:w="55" w:type="dxa"/>
           <w:bottom w:w="55" w:type="dxa"/>
-          <w:end w:w="55" w:type="dxa"/>
+          <w:right w:w="55" w:type="dxa"/>
         </w:tblCellMar>
       </w:tblPr>
       <w:tblGrid>
@@ -2875,7 +2922,7 @@
                 <w:tab w:val="left" w:pos="5490" w:leader="none"/>
               </w:tabs>
               <w:spacing w:lineRule="auto" w:line="240" w:before="0" w:after="0"/>
-              <w:jc w:val="start"/>
+              <w:jc w:val="left"/>
               <w:rPr/>
             </w:pPr>
             <w:r>
@@ -2894,7 +2941,7 @@
                 <w:tab w:val="left" w:pos="5490" w:leader="none"/>
               </w:tabs>
               <w:spacing w:lineRule="auto" w:line="240" w:before="0" w:after="0"/>
-              <w:jc w:val="start"/>
+              <w:jc w:val="left"/>
               <w:rPr/>
             </w:pPr>
             <w:r>
@@ -2913,7 +2960,7 @@
                 <w:tab w:val="left" w:pos="5490" w:leader="none"/>
               </w:tabs>
               <w:spacing w:lineRule="auto" w:line="240" w:before="0" w:after="0"/>
-              <w:jc w:val="start"/>
+              <w:jc w:val="left"/>
               <w:rPr/>
             </w:pPr>
             <w:r>
@@ -2932,7 +2979,7 @@
                 <w:tab w:val="left" w:pos="5490" w:leader="none"/>
               </w:tabs>
               <w:spacing w:lineRule="auto" w:line="240" w:before="0" w:after="0"/>
-              <w:jc w:val="start"/>
+              <w:jc w:val="left"/>
               <w:rPr/>
             </w:pPr>
             <w:r>
@@ -2950,7 +2997,7 @@
                 <w:tab w:val="left" w:pos="5490" w:leader="none"/>
               </w:tabs>
               <w:spacing w:lineRule="auto" w:line="240" w:before="0" w:after="0"/>
-              <w:jc w:val="start"/>
+              <w:jc w:val="left"/>
               <w:rPr/>
             </w:pPr>
             <w:r>
@@ -2968,7 +3015,7 @@
                 <w:tab w:val="left" w:pos="5490" w:leader="none"/>
               </w:tabs>
               <w:spacing w:lineRule="auto" w:line="240" w:before="0" w:after="0"/>
-              <w:jc w:val="start"/>
+              <w:jc w:val="left"/>
               <w:rPr/>
             </w:pPr>
             <w:r>
@@ -3021,7 +3068,7 @@
         <w:pStyle w:val="Normal"/>
         <w:widowControl w:val="false"/>
         <w:spacing w:lineRule="auto" w:line="240" w:before="20" w:after="0"/>
-        <w:ind w:end="-20" w:hanging="0"/>
+        <w:ind w:right="-20" w:hanging="0"/>
         <w:jc w:val="center"/>
         <w:rPr/>
       </w:pPr>
@@ -3067,7 +3114,7 @@
           <w:sz w:val="24"/>
           <w:szCs w:val="24"/>
         </w:rPr>
-        <w:t xml:space="preserve"> </w:t>
+        <w:t xml:space="preserve"> {{ petition.ratio.value }}</w:t>
       </w:r>
       <w:r>
         <w:rPr>
@@ -3078,7 +3125,7 @@
           <w:sz w:val="24"/>
           <w:szCs w:val="24"/>
         </w:rPr>
-        <w:t>Expungement Pursuant</w:t>
+        <w:t xml:space="preserve"> Pursuant</w:t>
       </w:r>
       <w:r>
         <w:rPr>
@@ -3251,7 +3298,7 @@
         <w:pStyle w:val="Normal"/>
         <w:widowControl w:val="false"/>
         <w:spacing w:lineRule="auto" w:line="240" w:before="0" w:after="0"/>
-        <w:ind w:end="-20" w:hanging="0"/>
+        <w:ind w:right="-20" w:hanging="0"/>
         <w:rPr/>
       </w:pPr>
       <w:r>
@@ -3793,7 +3840,7 @@
           <w:sz w:val="24"/>
           <w:szCs w:val="24"/>
         </w:rPr>
-        <w:t xml:space="preserve"> {{ petition.type }}</w:t>
+        <w:t xml:space="preserve"> {{ petition.ratio.value }}</w:t>
       </w:r>
       <w:r>
         <w:rPr>
@@ -4239,16 +4286,23 @@
     <w:tbl>
       <w:tblPr>
         <w:tblW w:w="10779" w:type="dxa"/>
-        <w:jc w:val="start"/>
+        <w:jc w:val="left"/>
         <w:tblInd w:w="-621" w:type="dxa"/>
-        <w:tblLayout w:type="fixed"/>
+        <w:tblBorders>
+          <w:top w:val="single" w:sz="4" w:space="0" w:color="000001"/>
+          <w:left w:val="single" w:sz="4" w:space="0" w:color="000001"/>
+          <w:bottom w:val="single" w:sz="4" w:space="0" w:color="000001"/>
+          <w:right w:val="single" w:sz="4" w:space="0" w:color="000001"/>
+          <w:insideH w:val="single" w:sz="4" w:space="0" w:color="000001"/>
+          <w:insideV w:val="single" w:sz="4" w:space="0" w:color="000001"/>
+        </w:tblBorders>
         <w:tblCellMar>
           <w:top w:w="0" w:type="dxa"/>
-          <w:start w:w="5" w:type="dxa"/>
+          <w:left w:w="5" w:type="dxa"/>
           <w:bottom w:w="14" w:type="dxa"/>
-          <w:end w:w="5" w:type="dxa"/>
+          <w:right w:w="5" w:type="dxa"/>
         </w:tblCellMar>
-        <w:tblLook w:val="0000" w:noVBand="0" w:noHBand="0" w:lastColumn="0" w:firstColumn="0" w:lastRow="0" w:firstRow="0"/>
+        <w:tblLook w:noVBand="0" w:val="0000" w:noHBand="0" w:lastColumn="0" w:firstColumn="0" w:lastRow="0" w:firstRow="0"/>
       </w:tblPr>
       <w:tblGrid>
         <w:gridCol w:w="2136"/>
@@ -4271,9 +4325,11 @@
             <w:gridSpan w:val="9"/>
             <w:tcBorders>
               <w:top w:val="single" w:sz="4" w:space="0" w:color="000001"/>
-              <w:start w:val="single" w:sz="4" w:space="0" w:color="000001"/>
+              <w:left w:val="single" w:sz="4" w:space="0" w:color="000001"/>
               <w:bottom w:val="single" w:sz="4" w:space="0" w:color="000001"/>
-              <w:end w:val="single" w:sz="4" w:space="0" w:color="000001"/>
+              <w:right w:val="single" w:sz="4" w:space="0" w:color="000001"/>
+              <w:insideH w:val="single" w:sz="4" w:space="0" w:color="000001"/>
+              <w:insideV w:val="single" w:sz="4" w:space="0" w:color="000001"/>
             </w:tcBorders>
             <w:shd w:color="auto" w:fill="BFBFBF" w:themeFill="background1" w:themeFillShade="bf" w:val="clear"/>
           </w:tcPr>
@@ -4287,7 +4343,7 @@
                 <w:tab w:val="left" w:pos="10600" w:leader="none"/>
               </w:tabs>
               <w:spacing w:lineRule="auto" w:line="240" w:before="11" w:after="0"/>
-              <w:ind w:start="-1" w:end="-120" w:hanging="0"/>
+              <w:ind w:left="-1" w:right="-120" w:hanging="0"/>
               <w:rPr/>
             </w:pPr>
             <w:r>
@@ -4489,9 +4545,11 @@
             <w:gridSpan w:val="2"/>
             <w:tcBorders>
               <w:top w:val="single" w:sz="4" w:space="0" w:color="000001"/>
-              <w:start w:val="single" w:sz="4" w:space="0" w:color="000001"/>
+              <w:left w:val="single" w:sz="4" w:space="0" w:color="000001"/>
               <w:bottom w:val="single" w:sz="4" w:space="0" w:color="000001"/>
-              <w:end w:val="single" w:sz="4" w:space="0" w:color="000001"/>
+              <w:right w:val="single" w:sz="4" w:space="0" w:color="000001"/>
+              <w:insideH w:val="single" w:sz="4" w:space="0" w:color="000001"/>
+              <w:insideV w:val="single" w:sz="4" w:space="0" w:color="000001"/>
             </w:tcBorders>
             <w:shd w:fill="auto" w:val="clear"/>
           </w:tcPr>
@@ -4500,7 +4558,7 @@
               <w:pStyle w:val="Normal"/>
               <w:widowControl w:val="false"/>
               <w:spacing w:lineRule="auto" w:line="240" w:before="39" w:after="0"/>
-              <w:ind w:start="102" w:end="-20" w:hanging="0"/>
+              <w:ind w:left="102" w:right="-20" w:hanging="0"/>
               <w:rPr/>
             </w:pPr>
             <w:r>
@@ -4524,9 +4582,11 @@
             <w:gridSpan w:val="4"/>
             <w:tcBorders>
               <w:top w:val="single" w:sz="4" w:space="0" w:color="000001"/>
-              <w:start w:val="single" w:sz="4" w:space="0" w:color="000001"/>
+              <w:left w:val="single" w:sz="4" w:space="0" w:color="000001"/>
               <w:bottom w:val="single" w:sz="4" w:space="0" w:color="000001"/>
-              <w:end w:val="single" w:sz="4" w:space="0" w:color="000001"/>
+              <w:right w:val="single" w:sz="4" w:space="0" w:color="000001"/>
+              <w:insideH w:val="single" w:sz="4" w:space="0" w:color="000001"/>
+              <w:insideV w:val="single" w:sz="4" w:space="0" w:color="000001"/>
             </w:tcBorders>
             <w:shd w:fill="auto" w:val="clear"/>
           </w:tcPr>
@@ -4535,7 +4595,7 @@
               <w:pStyle w:val="Normal"/>
               <w:widowControl w:val="false"/>
               <w:spacing w:lineRule="auto" w:line="240" w:before="39" w:after="0"/>
-              <w:ind w:start="100" w:end="-20" w:hanging="0"/>
+              <w:ind w:left="100" w:right="-20" w:hanging="0"/>
               <w:rPr/>
             </w:pPr>
             <w:r>
@@ -4551,23 +4611,7 @@
                 <w:b w:val="false"/>
                 <w:bCs w:val="false"/>
               </w:rPr>
-              <w:t xml:space="preserve"> {{ petitioner.dob</w:t>
-            </w:r>
-            <w:r>
-              <w:rPr>
-                <w:rFonts w:cs="Arial"/>
-                <w:b w:val="false"/>
-                <w:bCs w:val="false"/>
-              </w:rPr>
-              <w:t>|date</w:t>
-            </w:r>
-            <w:r>
-              <w:rPr>
-                <w:rFonts w:cs="Arial"/>
-                <w:b w:val="false"/>
-                <w:bCs w:val="false"/>
-              </w:rPr>
-              <w:t xml:space="preserve"> }}</w:t>
+              <w:t xml:space="preserve"> {{ petitioner.dob|date }}</w:t>
             </w:r>
           </w:p>
         </w:tc>
@@ -4577,9 +4621,11 @@
             <w:gridSpan w:val="3"/>
             <w:tcBorders>
               <w:top w:val="single" w:sz="4" w:space="0" w:color="000001"/>
-              <w:start w:val="single" w:sz="4" w:space="0" w:color="000001"/>
+              <w:left w:val="single" w:sz="4" w:space="0" w:color="000001"/>
               <w:bottom w:val="single" w:sz="4" w:space="0" w:color="000001"/>
-              <w:end w:val="single" w:sz="4" w:space="0" w:color="000001"/>
+              <w:right w:val="single" w:sz="4" w:space="0" w:color="000001"/>
+              <w:insideH w:val="single" w:sz="4" w:space="0" w:color="000001"/>
+              <w:insideV w:val="single" w:sz="4" w:space="0" w:color="000001"/>
             </w:tcBorders>
             <w:shd w:fill="auto" w:val="clear"/>
           </w:tcPr>
@@ -4588,7 +4634,7 @@
               <w:pStyle w:val="Normal"/>
               <w:widowControl w:val="false"/>
               <w:spacing w:lineRule="auto" w:line="240" w:before="39" w:after="0"/>
-              <w:ind w:start="102" w:end="-20" w:hanging="0"/>
+              <w:ind w:left="102" w:right="-20" w:hanging="0"/>
               <w:rPr/>
             </w:pPr>
             <w:r>
@@ -4739,9 +4785,11 @@
             <w:gridSpan w:val="2"/>
             <w:tcBorders>
               <w:top w:val="single" w:sz="4" w:space="0" w:color="000001"/>
-              <w:start w:val="single" w:sz="4" w:space="0" w:color="000001"/>
+              <w:left w:val="single" w:sz="4" w:space="0" w:color="000001"/>
               <w:bottom w:val="single" w:sz="4" w:space="0" w:color="000001"/>
-              <w:end w:val="single" w:sz="4" w:space="0" w:color="000001"/>
+              <w:right w:val="single" w:sz="4" w:space="0" w:color="000001"/>
+              <w:insideH w:val="single" w:sz="4" w:space="0" w:color="000001"/>
+              <w:insideV w:val="single" w:sz="4" w:space="0" w:color="000001"/>
             </w:tcBorders>
             <w:shd w:fill="auto" w:val="clear"/>
           </w:tcPr>
@@ -4750,7 +4798,7 @@
               <w:pStyle w:val="Normal"/>
               <w:widowControl w:val="false"/>
               <w:spacing w:lineRule="exact" w:line="205" w:before="0" w:after="0"/>
-              <w:ind w:start="102" w:end="-20" w:hanging="0"/>
+              <w:ind w:left="102" w:right="-20" w:hanging="0"/>
               <w:rPr/>
             </w:pPr>
             <w:r>
@@ -4812,7 +4860,7 @@
               <w:pStyle w:val="Normal"/>
               <w:widowControl w:val="false"/>
               <w:spacing w:lineRule="exact" w:line="205" w:before="0" w:after="0"/>
-              <w:ind w:start="102" w:end="-20" w:hanging="0"/>
+              <w:ind w:left="102" w:right="-20" w:hanging="0"/>
               <w:rPr/>
             </w:pPr>
             <w:r>
@@ -4829,9 +4877,11 @@
             <w:gridSpan w:val="7"/>
             <w:tcBorders>
               <w:top w:val="single" w:sz="4" w:space="0" w:color="000001"/>
-              <w:start w:val="single" w:sz="4" w:space="0" w:color="000001"/>
+              <w:left w:val="single" w:sz="4" w:space="0" w:color="000001"/>
               <w:bottom w:val="single" w:sz="4" w:space="0" w:color="000001"/>
-              <w:end w:val="single" w:sz="4" w:space="0" w:color="000001"/>
+              <w:right w:val="single" w:sz="4" w:space="0" w:color="000001"/>
+              <w:insideH w:val="single" w:sz="4" w:space="0" w:color="000001"/>
+              <w:insideV w:val="single" w:sz="4" w:space="0" w:color="000001"/>
             </w:tcBorders>
             <w:shd w:fill="auto" w:val="clear"/>
           </w:tcPr>
@@ -4840,7 +4890,7 @@
               <w:pStyle w:val="Normal"/>
               <w:widowControl w:val="false"/>
               <w:spacing w:lineRule="auto" w:line="240" w:before="17" w:after="0"/>
-              <w:ind w:start="102" w:end="-20" w:hanging="0"/>
+              <w:ind w:left="102" w:right="-20" w:hanging="0"/>
               <w:rPr/>
             </w:pPr>
             <w:r>
@@ -4900,9 +4950,11 @@
             <w:gridSpan w:val="9"/>
             <w:tcBorders>
               <w:top w:val="single" w:sz="4" w:space="0" w:color="000001"/>
-              <w:start w:val="single" w:sz="4" w:space="0" w:color="000001"/>
+              <w:left w:val="single" w:sz="4" w:space="0" w:color="000001"/>
               <w:bottom w:val="single" w:sz="4" w:space="0" w:color="000001"/>
-              <w:end w:val="single" w:sz="4" w:space="0" w:color="000001"/>
+              <w:right w:val="single" w:sz="4" w:space="0" w:color="000001"/>
+              <w:insideH w:val="single" w:sz="4" w:space="0" w:color="000001"/>
+              <w:insideV w:val="single" w:sz="4" w:space="0" w:color="000001"/>
             </w:tcBorders>
             <w:shd w:color="auto" w:fill="C0C0C0" w:val="clear"/>
           </w:tcPr>
@@ -4911,7 +4963,7 @@
               <w:pStyle w:val="Normal"/>
               <w:widowControl w:val="false"/>
               <w:spacing w:lineRule="auto" w:line="240" w:before="30" w:after="0"/>
-              <w:ind w:start="4155" w:end="4089" w:hanging="0"/>
+              <w:ind w:left="4155" w:right="4089" w:hanging="0"/>
               <w:jc w:val="center"/>
               <w:rPr/>
             </w:pPr>
@@ -5051,9 +5103,11 @@
             <w:gridSpan w:val="4"/>
             <w:tcBorders>
               <w:top w:val="single" w:sz="8" w:space="0" w:color="000001"/>
-              <w:start w:val="single" w:sz="4" w:space="0" w:color="000001"/>
+              <w:left w:val="single" w:sz="4" w:space="0" w:color="000001"/>
               <w:bottom w:val="single" w:sz="8" w:space="0" w:color="000001"/>
-              <w:end w:val="single" w:sz="4" w:space="0" w:color="000001"/>
+              <w:right w:val="single" w:sz="4" w:space="0" w:color="000001"/>
+              <w:insideH w:val="single" w:sz="8" w:space="0" w:color="000001"/>
+              <w:insideV w:val="single" w:sz="4" w:space="0" w:color="000001"/>
             </w:tcBorders>
             <w:shd w:fill="auto" w:val="clear"/>
           </w:tcPr>
@@ -5062,7 +5116,7 @@
               <w:pStyle w:val="Normal"/>
               <w:widowControl w:val="false"/>
               <w:spacing w:lineRule="exact" w:line="204" w:before="0" w:after="0"/>
-              <w:ind w:start="102" w:end="-20" w:hanging="0"/>
+              <w:ind w:left="102" w:right="-20" w:hanging="0"/>
               <w:rPr/>
             </w:pPr>
             <w:r>
@@ -5109,7 +5163,7 @@
               <w:pStyle w:val="Normal"/>
               <w:widowControl w:val="false"/>
               <w:spacing w:lineRule="exact" w:line="204" w:before="0" w:after="0"/>
-              <w:ind w:start="102" w:end="-20" w:hanging="0"/>
+              <w:ind w:left="102" w:right="-20" w:hanging="0"/>
               <w:rPr/>
             </w:pPr>
             <w:r>
@@ -5123,9 +5177,11 @@
             <w:gridSpan w:val="5"/>
             <w:tcBorders>
               <w:top w:val="single" w:sz="8" w:space="0" w:color="000001"/>
-              <w:start w:val="single" w:sz="4" w:space="0" w:color="000001"/>
+              <w:left w:val="single" w:sz="4" w:space="0" w:color="000001"/>
               <w:bottom w:val="single" w:sz="8" w:space="0" w:color="000001"/>
-              <w:end w:val="single" w:sz="4" w:space="0" w:color="000001"/>
+              <w:right w:val="single" w:sz="4" w:space="0" w:color="000001"/>
+              <w:insideH w:val="single" w:sz="8" w:space="0" w:color="000001"/>
+              <w:insideV w:val="single" w:sz="4" w:space="0" w:color="000001"/>
             </w:tcBorders>
             <w:shd w:fill="auto" w:val="clear"/>
           </w:tcPr>
@@ -5134,7 +5190,7 @@
               <w:pStyle w:val="Normal"/>
               <w:widowControl w:val="false"/>
               <w:spacing w:lineRule="exact" w:line="203" w:before="0" w:after="0"/>
-              <w:ind w:start="102" w:end="-20" w:hanging="0"/>
+              <w:ind w:left="102" w:right="-20" w:hanging="0"/>
               <w:rPr/>
             </w:pPr>
             <w:r>
@@ -5211,9 +5267,11 @@
             <w:gridSpan w:val="4"/>
             <w:tcBorders>
               <w:top w:val="single" w:sz="8" w:space="0" w:color="000001"/>
-              <w:start w:val="single" w:sz="4" w:space="0" w:color="000001"/>
+              <w:left w:val="single" w:sz="4" w:space="0" w:color="000001"/>
               <w:bottom w:val="single" w:sz="8" w:space="0" w:color="000001"/>
-              <w:end w:val="single" w:sz="4" w:space="0" w:color="000001"/>
+              <w:right w:val="single" w:sz="4" w:space="0" w:color="000001"/>
+              <w:insideH w:val="single" w:sz="8" w:space="0" w:color="000001"/>
+              <w:insideV w:val="single" w:sz="4" w:space="0" w:color="000001"/>
             </w:tcBorders>
             <w:shd w:fill="auto" w:val="clear"/>
           </w:tcPr>
@@ -5222,7 +5280,7 @@
               <w:pStyle w:val="Normal"/>
               <w:widowControl w:val="false"/>
               <w:spacing w:lineRule="exact" w:line="206" w:before="0" w:after="0"/>
-              <w:ind w:start="102" w:end="-20" w:hanging="0"/>
+              <w:ind w:left="102" w:right="-20" w:hanging="0"/>
               <w:rPr/>
             </w:pPr>
             <w:r>
@@ -5306,16 +5364,15 @@
             <w:tblPr>
               <w:tblStyle w:val="TableGrid"/>
               <w:tblW w:w="5182" w:type="dxa"/>
-              <w:jc w:val="start"/>
+              <w:jc w:val="left"/>
               <w:tblInd w:w="0" w:type="dxa"/>
-              <w:tblLayout w:type="fixed"/>
               <w:tblCellMar>
                 <w:top w:w="0" w:type="dxa"/>
-                <w:start w:w="108" w:type="dxa"/>
+                <w:left w:w="108" w:type="dxa"/>
                 <w:bottom w:w="0" w:type="dxa"/>
-                <w:end w:w="108" w:type="dxa"/>
+                <w:right w:w="108" w:type="dxa"/>
               </w:tblCellMar>
-              <w:tblLook w:val="04a0" w:noVBand="1" w:noHBand="0" w:lastColumn="0" w:firstColumn="1" w:lastRow="0" w:firstRow="1"/>
+              <w:tblLook w:noVBand="1" w:val="04a0" w:noHBand="0" w:lastColumn="0" w:firstColumn="1" w:lastRow="0" w:firstRow="1"/>
             </w:tblPr>
             <w:tblGrid>
               <w:gridCol w:w="5182"/>
@@ -5327,9 +5384,11 @@
                   <w:tcW w:w="5182" w:type="dxa"/>
                   <w:tcBorders>
                     <w:top w:val="nil"/>
-                    <w:start w:val="nil"/>
+                    <w:left w:val="nil"/>
                     <w:bottom w:val="nil"/>
-                    <w:end w:val="nil"/>
+                    <w:right w:val="nil"/>
+                    <w:insideH w:val="nil"/>
+                    <w:insideV w:val="nil"/>
                   </w:tcBorders>
                   <w:shd w:fill="auto" w:val="clear"/>
                 </w:tcPr>
@@ -5360,9 +5419,11 @@
                   <w:tcW w:w="5182" w:type="dxa"/>
                   <w:tcBorders>
                     <w:top w:val="nil"/>
-                    <w:start w:val="nil"/>
+                    <w:left w:val="nil"/>
                     <w:bottom w:val="nil"/>
-                    <w:end w:val="nil"/>
+                    <w:right w:val="nil"/>
+                    <w:insideH w:val="nil"/>
+                    <w:insideV w:val="nil"/>
                   </w:tcBorders>
                   <w:shd w:fill="auto" w:val="clear"/>
                 </w:tcPr>
@@ -5393,9 +5454,11 @@
                   <w:tcW w:w="5182" w:type="dxa"/>
                   <w:tcBorders>
                     <w:top w:val="nil"/>
-                    <w:start w:val="nil"/>
+                    <w:left w:val="nil"/>
                     <w:bottom w:val="nil"/>
-                    <w:end w:val="nil"/>
+                    <w:right w:val="nil"/>
+                    <w:insideH w:val="nil"/>
+                    <w:insideV w:val="nil"/>
                   </w:tcBorders>
                   <w:shd w:fill="auto" w:val="clear"/>
                 </w:tcPr>
@@ -5410,7 +5473,7 @@
                       <w:tab w:val="left" w:pos="5490" w:leader="none"/>
                     </w:tabs>
                     <w:spacing w:lineRule="auto" w:line="240" w:before="0" w:after="0"/>
-                    <w:ind w:end="-20" w:hanging="0"/>
+                    <w:ind w:right="-20" w:hanging="0"/>
                     <w:rPr/>
                   </w:pPr>
                   <w:r>
@@ -5428,7 +5491,7 @@
               <w:pStyle w:val="Normal"/>
               <w:widowControl w:val="false"/>
               <w:spacing w:lineRule="exact" w:line="206" w:before="0" w:after="0"/>
-              <w:ind w:start="102" w:end="-20" w:hanging="0"/>
+              <w:ind w:left="102" w:right="-20" w:hanging="0"/>
               <w:rPr/>
             </w:pPr>
             <w:r>
@@ -5442,9 +5505,11 @@
             <w:gridSpan w:val="5"/>
             <w:tcBorders>
               <w:top w:val="single" w:sz="8" w:space="0" w:color="000001"/>
-              <w:start w:val="single" w:sz="4" w:space="0" w:color="000001"/>
+              <w:left w:val="single" w:sz="4" w:space="0" w:color="000001"/>
               <w:bottom w:val="single" w:sz="4" w:space="0" w:color="000001"/>
-              <w:end w:val="single" w:sz="4" w:space="0" w:color="000001"/>
+              <w:right w:val="single" w:sz="4" w:space="0" w:color="000001"/>
+              <w:insideH w:val="single" w:sz="4" w:space="0" w:color="000001"/>
+              <w:insideV w:val="single" w:sz="4" w:space="0" w:color="000001"/>
             </w:tcBorders>
             <w:shd w:fill="auto" w:val="clear"/>
           </w:tcPr>
@@ -5453,7 +5518,7 @@
               <w:pStyle w:val="Normal"/>
               <w:widowControl w:val="false"/>
               <w:spacing w:lineRule="exact" w:line="205" w:before="0" w:after="0"/>
-              <w:ind w:start="85" w:end="-20" w:hanging="0"/>
+              <w:ind w:left="85" w:right="-20" w:hanging="0"/>
               <w:rPr/>
             </w:pPr>
             <w:r>
@@ -5659,9 +5724,11 @@
             <w:gridSpan w:val="4"/>
             <w:tcBorders>
               <w:top w:val="single" w:sz="8" w:space="0" w:color="000001"/>
-              <w:start w:val="single" w:sz="4" w:space="0" w:color="000001"/>
+              <w:left w:val="single" w:sz="4" w:space="0" w:color="000001"/>
               <w:bottom w:val="single" w:sz="8" w:space="0" w:color="000001"/>
-              <w:end w:val="single" w:sz="4" w:space="0" w:color="000001"/>
+              <w:right w:val="single" w:sz="4" w:space="0" w:color="000001"/>
+              <w:insideH w:val="single" w:sz="8" w:space="0" w:color="000001"/>
+              <w:insideV w:val="single" w:sz="4" w:space="0" w:color="000001"/>
             </w:tcBorders>
             <w:shd w:fill="auto" w:val="clear"/>
           </w:tcPr>
@@ -5670,7 +5737,7 @@
               <w:pStyle w:val="Normal"/>
               <w:widowControl w:val="false"/>
               <w:spacing w:lineRule="exact" w:line="205" w:before="0" w:after="0"/>
-              <w:ind w:start="102" w:end="-20" w:hanging="0"/>
+              <w:ind w:left="102" w:right="-20" w:hanging="0"/>
               <w:rPr/>
             </w:pPr>
             <w:r>
@@ -5832,7 +5899,7 @@
               <w:pStyle w:val="Normal"/>
               <w:widowControl w:val="false"/>
               <w:spacing w:lineRule="exact" w:line="205" w:before="0" w:after="0"/>
-              <w:ind w:start="102" w:end="-20" w:hanging="0"/>
+              <w:ind w:left="102" w:right="-20" w:hanging="0"/>
               <w:rPr/>
             </w:pPr>
             <w:r>
@@ -5860,9 +5927,11 @@
             <w:gridSpan w:val="4"/>
             <w:tcBorders>
               <w:top w:val="single" w:sz="8" w:space="0" w:color="000001"/>
-              <w:start w:val="single" w:sz="4" w:space="0" w:color="000001"/>
+              <w:left w:val="single" w:sz="4" w:space="0" w:color="000001"/>
               <w:bottom w:val="single" w:sz="8" w:space="0" w:color="000001"/>
-              <w:end w:val="single" w:sz="4" w:space="0" w:color="000001"/>
+              <w:right w:val="single" w:sz="4" w:space="0" w:color="000001"/>
+              <w:insideH w:val="single" w:sz="8" w:space="0" w:color="000001"/>
+              <w:insideV w:val="single" w:sz="4" w:space="0" w:color="000001"/>
             </w:tcBorders>
             <w:shd w:fill="auto" w:val="clear"/>
           </w:tcPr>
@@ -5871,7 +5940,7 @@
               <w:pStyle w:val="Normal"/>
               <w:widowControl w:val="false"/>
               <w:spacing w:lineRule="exact" w:line="205" w:before="0" w:after="0"/>
-              <w:ind w:start="102" w:end="-20" w:hanging="0"/>
+              <w:ind w:left="102" w:right="-20" w:hanging="0"/>
               <w:rPr/>
             </w:pPr>
             <w:r>
@@ -5948,7 +6017,7 @@
               <w:pStyle w:val="Normal"/>
               <w:widowControl w:val="false"/>
               <w:spacing w:lineRule="exact" w:line="205" w:before="0" w:after="0"/>
-              <w:ind w:start="102" w:end="-20" w:hanging="0"/>
+              <w:ind w:left="102" w:right="-20" w:hanging="0"/>
               <w:rPr/>
             </w:pPr>
             <w:r>
@@ -5964,9 +6033,11 @@
             <w:tcW w:w="2905" w:type="dxa"/>
             <w:tcBorders>
               <w:top w:val="single" w:sz="8" w:space="0" w:color="000001"/>
-              <w:start w:val="single" w:sz="4" w:space="0" w:color="000001"/>
+              <w:left w:val="single" w:sz="4" w:space="0" w:color="000001"/>
               <w:bottom w:val="single" w:sz="8" w:space="0" w:color="000001"/>
-              <w:end w:val="single" w:sz="4" w:space="0" w:color="000001"/>
+              <w:right w:val="single" w:sz="4" w:space="0" w:color="000001"/>
+              <w:insideH w:val="single" w:sz="8" w:space="0" w:color="000001"/>
+              <w:insideV w:val="single" w:sz="4" w:space="0" w:color="000001"/>
             </w:tcBorders>
             <w:shd w:fill="auto" w:val="clear"/>
           </w:tcPr>
@@ -5975,7 +6046,7 @@
               <w:pStyle w:val="Normal"/>
               <w:widowControl w:val="false"/>
               <w:spacing w:lineRule="exact" w:line="204" w:before="0" w:after="0"/>
-              <w:ind w:start="102" w:end="-20" w:hanging="0"/>
+              <w:ind w:left="102" w:right="-20" w:hanging="0"/>
               <w:rPr/>
             </w:pPr>
             <w:r>
@@ -6100,7 +6171,7 @@
               <w:pStyle w:val="Normal"/>
               <w:widowControl w:val="false"/>
               <w:spacing w:lineRule="exact" w:line="204" w:before="0" w:after="0"/>
-              <w:ind w:start="102" w:end="-20" w:hanging="0"/>
+              <w:ind w:left="102" w:right="-20" w:hanging="0"/>
               <w:rPr/>
             </w:pPr>
             <w:r>
@@ -6120,9 +6191,11 @@
             <w:gridSpan w:val="4"/>
             <w:tcBorders>
               <w:top w:val="single" w:sz="4" w:space="0" w:color="000001"/>
-              <w:start w:val="single" w:sz="4" w:space="0" w:color="000001"/>
+              <w:left w:val="single" w:sz="4" w:space="0" w:color="000001"/>
               <w:bottom w:val="single" w:sz="4" w:space="0" w:color="000001"/>
-              <w:end w:val="single" w:sz="4" w:space="0" w:color="000001"/>
+              <w:right w:val="single" w:sz="4" w:space="0" w:color="000001"/>
+              <w:insideH w:val="single" w:sz="4" w:space="0" w:color="000001"/>
+              <w:insideV w:val="single" w:sz="4" w:space="0" w:color="000001"/>
             </w:tcBorders>
             <w:shd w:fill="auto" w:val="clear"/>
           </w:tcPr>
@@ -6131,7 +6204,7 @@
               <w:pStyle w:val="Normal"/>
               <w:widowControl w:val="false"/>
               <w:spacing w:lineRule="exact" w:line="205" w:before="0" w:after="0"/>
-              <w:ind w:start="102" w:end="-20" w:hanging="0"/>
+              <w:ind w:left="102" w:right="-20" w:hanging="0"/>
               <w:rPr/>
             </w:pPr>
             <w:r>
@@ -6216,7 +6289,7 @@
               <w:pStyle w:val="Normal"/>
               <w:widowControl w:val="false"/>
               <w:spacing w:lineRule="exact" w:line="205" w:before="0" w:after="0"/>
-              <w:ind w:start="102" w:end="-20" w:hanging="0"/>
+              <w:ind w:left="102" w:right="-20" w:hanging="0"/>
               <w:rPr/>
             </w:pPr>
             <w:r>
@@ -6231,9 +6304,11 @@
             <w:gridSpan w:val="5"/>
             <w:tcBorders>
               <w:top w:val="single" w:sz="4" w:space="0" w:color="000001"/>
-              <w:start w:val="single" w:sz="4" w:space="0" w:color="000001"/>
+              <w:left w:val="single" w:sz="4" w:space="0" w:color="000001"/>
               <w:bottom w:val="single" w:sz="4" w:space="0" w:color="000001"/>
-              <w:end w:val="single" w:sz="4" w:space="0" w:color="000001"/>
+              <w:right w:val="single" w:sz="4" w:space="0" w:color="000001"/>
+              <w:insideH w:val="single" w:sz="4" w:space="0" w:color="000001"/>
+              <w:insideV w:val="single" w:sz="4" w:space="0" w:color="000001"/>
             </w:tcBorders>
             <w:shd w:fill="auto" w:val="clear"/>
           </w:tcPr>
@@ -6242,7 +6317,7 @@
               <w:pStyle w:val="Normal"/>
               <w:widowControl w:val="false"/>
               <w:spacing w:lineRule="exact" w:line="205" w:before="0" w:after="0"/>
-              <w:ind w:start="102" w:end="-20" w:hanging="0"/>
+              <w:ind w:left="102" w:right="-20" w:hanging="0"/>
               <w:rPr/>
             </w:pPr>
             <w:r>
@@ -6304,7 +6379,7 @@
               <w:pStyle w:val="Normal"/>
               <w:widowControl w:val="false"/>
               <w:spacing w:lineRule="exact" w:line="205" w:before="0" w:after="0"/>
-              <w:ind w:start="102" w:end="-20" w:hanging="0"/>
+              <w:ind w:left="102" w:right="-20" w:hanging="0"/>
               <w:rPr/>
             </w:pPr>
             <w:r>
@@ -6324,9 +6399,11 @@
             <w:gridSpan w:val="9"/>
             <w:tcBorders>
               <w:top w:val="single" w:sz="4" w:space="0" w:color="000001"/>
-              <w:start w:val="single" w:sz="4" w:space="0" w:color="000001"/>
+              <w:left w:val="single" w:sz="4" w:space="0" w:color="000001"/>
               <w:bottom w:val="single" w:sz="4" w:space="0" w:color="000001"/>
-              <w:end w:val="single" w:sz="4" w:space="0" w:color="000001"/>
+              <w:right w:val="single" w:sz="4" w:space="0" w:color="000001"/>
+              <w:insideH w:val="single" w:sz="4" w:space="0" w:color="000001"/>
+              <w:insideV w:val="single" w:sz="4" w:space="0" w:color="000001"/>
             </w:tcBorders>
             <w:shd w:fill="auto" w:val="clear"/>
           </w:tcPr>
@@ -6335,7 +6412,7 @@
               <w:pStyle w:val="Normal"/>
               <w:widowControl w:val="false"/>
               <w:spacing w:lineRule="auto" w:line="240" w:before="31" w:after="0"/>
-              <w:ind w:start="102" w:end="52" w:hanging="0"/>
+              <w:ind w:left="102" w:right="52" w:hanging="0"/>
               <w:jc w:val="center"/>
               <w:rPr/>
             </w:pPr>
@@ -6357,9 +6434,11 @@
             <w:tcW w:w="2136" w:type="dxa"/>
             <w:tcBorders>
               <w:top w:val="single" w:sz="4" w:space="0" w:color="000001"/>
-              <w:start w:val="single" w:sz="4" w:space="0" w:color="000001"/>
+              <w:left w:val="single" w:sz="4" w:space="0" w:color="000001"/>
               <w:bottom w:val="single" w:sz="4" w:space="0" w:color="000001"/>
-              <w:end w:val="single" w:sz="4" w:space="0" w:color="000001"/>
+              <w:right w:val="single" w:sz="4" w:space="0" w:color="000001"/>
+              <w:insideH w:val="single" w:sz="4" w:space="0" w:color="000001"/>
+              <w:insideV w:val="single" w:sz="4" w:space="0" w:color="000001"/>
             </w:tcBorders>
             <w:shd w:fill="auto" w:val="clear"/>
           </w:tcPr>
@@ -6368,7 +6447,7 @@
               <w:pStyle w:val="Normal"/>
               <w:widowControl w:val="false"/>
               <w:spacing w:lineRule="auto" w:line="240" w:before="1" w:after="0"/>
-              <w:ind w:start="102" w:end="-20" w:hanging="0"/>
+              <w:ind w:left="102" w:right="-20" w:hanging="0"/>
               <w:rPr/>
             </w:pPr>
             <w:r>
@@ -6387,9 +6466,11 @@
             <w:gridSpan w:val="2"/>
             <w:tcBorders>
               <w:top w:val="single" w:sz="4" w:space="0" w:color="000001"/>
-              <w:start w:val="single" w:sz="4" w:space="0" w:color="000001"/>
+              <w:left w:val="single" w:sz="4" w:space="0" w:color="000001"/>
               <w:bottom w:val="single" w:sz="4" w:space="0" w:color="000001"/>
-              <w:end w:val="single" w:sz="4" w:space="0" w:color="000001"/>
+              <w:right w:val="single" w:sz="4" w:space="0" w:color="000001"/>
+              <w:insideH w:val="single" w:sz="4" w:space="0" w:color="000001"/>
+              <w:insideV w:val="single" w:sz="4" w:space="0" w:color="000001"/>
             </w:tcBorders>
             <w:shd w:fill="auto" w:val="clear"/>
           </w:tcPr>
@@ -6398,7 +6479,7 @@
               <w:pStyle w:val="Normal"/>
               <w:widowControl w:val="false"/>
               <w:spacing w:lineRule="auto" w:line="240" w:before="0" w:after="0"/>
-              <w:ind w:start="102" w:end="-20" w:hanging="0"/>
+              <w:ind w:left="102" w:right="-20" w:hanging="0"/>
               <w:rPr/>
             </w:pPr>
             <w:r>
@@ -6525,9 +6606,11 @@
             <w:gridSpan w:val="2"/>
             <w:tcBorders>
               <w:top w:val="single" w:sz="4" w:space="0" w:color="000001"/>
-              <w:start w:val="single" w:sz="4" w:space="0" w:color="000001"/>
+              <w:left w:val="single" w:sz="4" w:space="0" w:color="000001"/>
               <w:bottom w:val="single" w:sz="4" w:space="0" w:color="000001"/>
-              <w:end w:val="single" w:sz="4" w:space="0" w:color="000001"/>
+              <w:right w:val="single" w:sz="4" w:space="0" w:color="000001"/>
+              <w:insideH w:val="single" w:sz="4" w:space="0" w:color="000001"/>
+              <w:insideV w:val="single" w:sz="4" w:space="0" w:color="000001"/>
             </w:tcBorders>
             <w:shd w:fill="auto" w:val="clear"/>
           </w:tcPr>
@@ -6536,7 +6619,7 @@
               <w:pStyle w:val="Normal"/>
               <w:widowControl w:val="false"/>
               <w:spacing w:lineRule="auto" w:line="240" w:before="0" w:after="0"/>
-              <w:ind w:start="100" w:end="-20" w:hanging="0"/>
+              <w:ind w:left="100" w:right="-20" w:hanging="0"/>
               <w:jc w:val="both"/>
               <w:rPr/>
             </w:pPr>
@@ -6570,9 +6653,11 @@
             <w:gridSpan w:val="2"/>
             <w:tcBorders>
               <w:top w:val="single" w:sz="4" w:space="0" w:color="000001"/>
-              <w:start w:val="single" w:sz="4" w:space="0" w:color="000001"/>
+              <w:left w:val="single" w:sz="4" w:space="0" w:color="000001"/>
               <w:bottom w:val="single" w:sz="4" w:space="0" w:color="000001"/>
-              <w:end w:val="single" w:sz="4" w:space="0" w:color="000001"/>
+              <w:right w:val="single" w:sz="4" w:space="0" w:color="000001"/>
+              <w:insideH w:val="single" w:sz="4" w:space="0" w:color="000001"/>
+              <w:insideV w:val="single" w:sz="4" w:space="0" w:color="000001"/>
             </w:tcBorders>
             <w:shd w:fill="auto" w:val="clear"/>
           </w:tcPr>
@@ -6581,7 +6666,7 @@
               <w:pStyle w:val="Normal"/>
               <w:widowControl w:val="false"/>
               <w:spacing w:lineRule="auto" w:line="240" w:before="0" w:after="0"/>
-              <w:ind w:start="100" w:end="-20" w:hanging="0"/>
+              <w:ind w:left="100" w:right="-20" w:hanging="0"/>
               <w:jc w:val="both"/>
               <w:rPr>
                 <w:b/>
@@ -6602,9 +6687,11 @@
             <w:gridSpan w:val="2"/>
             <w:tcBorders>
               <w:top w:val="single" w:sz="4" w:space="0" w:color="000001"/>
-              <w:start w:val="single" w:sz="4" w:space="0" w:color="000001"/>
+              <w:left w:val="single" w:sz="4" w:space="0" w:color="000001"/>
               <w:bottom w:val="single" w:sz="4" w:space="0" w:color="000001"/>
-              <w:end w:val="single" w:sz="4" w:space="0" w:color="000001"/>
+              <w:right w:val="single" w:sz="4" w:space="0" w:color="000001"/>
+              <w:insideH w:val="single" w:sz="4" w:space="0" w:color="000001"/>
+              <w:insideV w:val="single" w:sz="4" w:space="0" w:color="000001"/>
             </w:tcBorders>
             <w:shd w:fill="auto" w:val="clear"/>
           </w:tcPr>
@@ -6613,7 +6700,7 @@
               <w:pStyle w:val="Normal"/>
               <w:widowControl w:val="false"/>
               <w:spacing w:lineRule="auto" w:line="240" w:before="0" w:after="0"/>
-              <w:ind w:start="100" w:end="-20" w:hanging="0"/>
+              <w:ind w:left="100" w:right="-20" w:hanging="0"/>
               <w:rPr/>
             </w:pPr>
             <w:r>
@@ -6691,9 +6778,11 @@
             <w:gridSpan w:val="9"/>
             <w:tcBorders>
               <w:top w:val="single" w:sz="4" w:space="0" w:color="000001"/>
-              <w:start w:val="single" w:sz="4" w:space="0" w:color="000001"/>
+              <w:left w:val="single" w:sz="4" w:space="0" w:color="000001"/>
               <w:bottom w:val="single" w:sz="4" w:space="0" w:color="000001"/>
-              <w:end w:val="single" w:sz="4" w:space="0" w:color="000001"/>
+              <w:right w:val="single" w:sz="4" w:space="0" w:color="000001"/>
+              <w:insideH w:val="single" w:sz="4" w:space="0" w:color="000001"/>
+              <w:insideV w:val="single" w:sz="4" w:space="0" w:color="000001"/>
             </w:tcBorders>
             <w:shd w:fill="auto" w:val="clear"/>
           </w:tcPr>
@@ -6702,7 +6791,7 @@
               <w:pStyle w:val="Normal"/>
               <w:widowControl w:val="false"/>
               <w:spacing w:lineRule="auto" w:line="240" w:before="0" w:after="0"/>
-              <w:ind w:start="100" w:end="-20" w:hanging="0"/>
+              <w:ind w:left="100" w:right="-20" w:hanging="0"/>
               <w:rPr/>
             </w:pPr>
             <w:r>
@@ -6724,9 +6813,11 @@
             <w:tcW w:w="2136" w:type="dxa"/>
             <w:tcBorders>
               <w:top w:val="single" w:sz="4" w:space="0" w:color="000001"/>
-              <w:start w:val="single" w:sz="4" w:space="0" w:color="000001"/>
+              <w:left w:val="single" w:sz="4" w:space="0" w:color="000001"/>
               <w:bottom w:val="single" w:sz="4" w:space="0" w:color="000001"/>
-              <w:end w:val="single" w:sz="4" w:space="0" w:color="000001"/>
+              <w:right w:val="single" w:sz="4" w:space="0" w:color="000001"/>
+              <w:insideH w:val="single" w:sz="4" w:space="0" w:color="000001"/>
+              <w:insideV w:val="single" w:sz="4" w:space="0" w:color="000001"/>
             </w:tcBorders>
             <w:shd w:fill="auto" w:val="clear"/>
           </w:tcPr>
@@ -6735,7 +6826,7 @@
               <w:pStyle w:val="Normal"/>
               <w:widowControl w:val="false"/>
               <w:spacing w:lineRule="auto" w:line="240" w:before="0" w:after="0"/>
-              <w:ind w:start="100" w:end="-20" w:hanging="0"/>
+              <w:ind w:left="100" w:right="-20" w:hanging="0"/>
               <w:rPr/>
             </w:pPr>
             <w:r>
@@ -6752,9 +6843,11 @@
             <w:gridSpan w:val="2"/>
             <w:tcBorders>
               <w:top w:val="single" w:sz="4" w:space="0" w:color="000001"/>
-              <w:start w:val="single" w:sz="4" w:space="0" w:color="000001"/>
+              <w:left w:val="single" w:sz="4" w:space="0" w:color="000001"/>
               <w:bottom w:val="single" w:sz="4" w:space="0" w:color="000001"/>
-              <w:end w:val="single" w:sz="4" w:space="0" w:color="000001"/>
+              <w:right w:val="single" w:sz="4" w:space="0" w:color="000001"/>
+              <w:insideH w:val="single" w:sz="4" w:space="0" w:color="000001"/>
+              <w:insideV w:val="single" w:sz="4" w:space="0" w:color="000001"/>
             </w:tcBorders>
             <w:shd w:fill="auto" w:val="clear"/>
           </w:tcPr>
@@ -6763,7 +6856,7 @@
               <w:pStyle w:val="Normal"/>
               <w:widowControl w:val="false"/>
               <w:spacing w:lineRule="auto" w:line="240" w:before="0" w:after="0"/>
-              <w:ind w:start="100" w:end="-20" w:hanging="0"/>
+              <w:ind w:left="100" w:right="-20" w:hanging="0"/>
               <w:rPr/>
             </w:pPr>
             <w:r>
@@ -6780,9 +6873,11 @@
             <w:gridSpan w:val="2"/>
             <w:tcBorders>
               <w:top w:val="single" w:sz="4" w:space="0" w:color="000001"/>
-              <w:start w:val="single" w:sz="4" w:space="0" w:color="000001"/>
+              <w:left w:val="single" w:sz="4" w:space="0" w:color="000001"/>
               <w:bottom w:val="single" w:sz="4" w:space="0" w:color="000001"/>
-              <w:end w:val="single" w:sz="4" w:space="0" w:color="000001"/>
+              <w:right w:val="single" w:sz="4" w:space="0" w:color="000001"/>
+              <w:insideH w:val="single" w:sz="4" w:space="0" w:color="000001"/>
+              <w:insideV w:val="single" w:sz="4" w:space="0" w:color="000001"/>
             </w:tcBorders>
             <w:shd w:fill="auto" w:val="clear"/>
           </w:tcPr>
@@ -6791,7 +6886,7 @@
               <w:pStyle w:val="Normal"/>
               <w:widowControl w:val="false"/>
               <w:spacing w:lineRule="auto" w:line="240" w:before="0" w:after="0"/>
-              <w:ind w:start="100" w:end="-20" w:hanging="0"/>
+              <w:ind w:left="100" w:right="-20" w:hanging="0"/>
               <w:rPr/>
             </w:pPr>
             <w:r>
@@ -6808,9 +6903,11 @@
             <w:gridSpan w:val="2"/>
             <w:tcBorders>
               <w:top w:val="single" w:sz="4" w:space="0" w:color="000001"/>
-              <w:start w:val="single" w:sz="4" w:space="0" w:color="000001"/>
+              <w:left w:val="single" w:sz="4" w:space="0" w:color="000001"/>
               <w:bottom w:val="single" w:sz="4" w:space="0" w:color="000001"/>
-              <w:end w:val="single" w:sz="4" w:space="0" w:color="000001"/>
+              <w:right w:val="single" w:sz="4" w:space="0" w:color="000001"/>
+              <w:insideH w:val="single" w:sz="4" w:space="0" w:color="000001"/>
+              <w:insideV w:val="single" w:sz="4" w:space="0" w:color="000001"/>
             </w:tcBorders>
             <w:shd w:fill="auto" w:val="clear"/>
           </w:tcPr>
@@ -6819,7 +6916,7 @@
               <w:pStyle w:val="Normal"/>
               <w:widowControl w:val="false"/>
               <w:spacing w:lineRule="auto" w:line="240" w:before="0" w:after="0"/>
-              <w:ind w:start="100" w:end="-20" w:hanging="0"/>
+              <w:ind w:left="100" w:right="-20" w:hanging="0"/>
               <w:rPr/>
             </w:pPr>
             <w:r>
@@ -6834,9 +6931,11 @@
             <w:gridSpan w:val="2"/>
             <w:tcBorders>
               <w:top w:val="single" w:sz="4" w:space="0" w:color="000001"/>
-              <w:start w:val="single" w:sz="4" w:space="0" w:color="000001"/>
+              <w:left w:val="single" w:sz="4" w:space="0" w:color="000001"/>
               <w:bottom w:val="single" w:sz="4" w:space="0" w:color="000001"/>
-              <w:end w:val="single" w:sz="4" w:space="0" w:color="000001"/>
+              <w:right w:val="single" w:sz="4" w:space="0" w:color="000001"/>
+              <w:insideH w:val="single" w:sz="4" w:space="0" w:color="000001"/>
+              <w:insideV w:val="single" w:sz="4" w:space="0" w:color="000001"/>
             </w:tcBorders>
             <w:shd w:fill="auto" w:val="clear"/>
           </w:tcPr>
@@ -6845,7 +6944,7 @@
               <w:pStyle w:val="Normal"/>
               <w:widowControl w:val="false"/>
               <w:spacing w:lineRule="auto" w:line="240" w:before="0" w:after="0"/>
-              <w:ind w:start="100" w:end="-20" w:hanging="0"/>
+              <w:ind w:left="100" w:right="-20" w:hanging="0"/>
               <w:rPr/>
             </w:pPr>
             <w:r>
@@ -6868,9 +6967,11 @@
             <w:gridSpan w:val="9"/>
             <w:tcBorders>
               <w:top w:val="single" w:sz="4" w:space="0" w:color="000001"/>
-              <w:start w:val="single" w:sz="4" w:space="0" w:color="000001"/>
+              <w:left w:val="single" w:sz="4" w:space="0" w:color="000001"/>
               <w:bottom w:val="single" w:sz="4" w:space="0" w:color="000001"/>
-              <w:end w:val="single" w:sz="4" w:space="0" w:color="000001"/>
+              <w:right w:val="single" w:sz="4" w:space="0" w:color="000001"/>
+              <w:insideH w:val="single" w:sz="4" w:space="0" w:color="000001"/>
+              <w:insideV w:val="single" w:sz="4" w:space="0" w:color="000001"/>
             </w:tcBorders>
             <w:shd w:fill="auto" w:val="clear"/>
           </w:tcPr>
@@ -6879,7 +6980,7 @@
               <w:pStyle w:val="Normal"/>
               <w:widowControl w:val="false"/>
               <w:spacing w:lineRule="auto" w:line="240" w:before="0" w:after="0"/>
-              <w:ind w:start="100" w:end="-20" w:hanging="0"/>
+              <w:ind w:left="100" w:right="-20" w:hanging="0"/>
               <w:rPr/>
             </w:pPr>
             <w:r>
@@ -6901,9 +7002,11 @@
             <w:gridSpan w:val="9"/>
             <w:tcBorders>
               <w:top w:val="single" w:sz="2" w:space="0" w:color="000001"/>
-              <w:start w:val="single" w:sz="4" w:space="0" w:color="000001"/>
+              <w:left w:val="single" w:sz="4" w:space="0" w:color="000001"/>
               <w:bottom w:val="single" w:sz="8" w:space="0" w:color="000001"/>
-              <w:end w:val="single" w:sz="4" w:space="0" w:color="000001"/>
+              <w:right w:val="single" w:sz="4" w:space="0" w:color="000001"/>
+              <w:insideH w:val="single" w:sz="8" w:space="0" w:color="000001"/>
+              <w:insideV w:val="single" w:sz="4" w:space="0" w:color="000001"/>
             </w:tcBorders>
             <w:shd w:fill="auto" w:val="clear"/>
           </w:tcPr>
@@ -6912,7 +7015,7 @@
               <w:pStyle w:val="Normal"/>
               <w:widowControl w:val="false"/>
               <w:spacing w:lineRule="auto" w:line="240" w:before="0" w:after="0"/>
-              <w:ind w:start="55" w:hanging="0"/>
+              <w:ind w:left="55" w:hanging="0"/>
               <w:rPr/>
             </w:pPr>
             <w:r>
@@ -6930,7 +7033,7 @@
                 <w:tab w:val="left" w:pos="10060" w:leader="none"/>
               </w:tabs>
               <w:spacing w:lineRule="auto" w:line="240" w:before="20" w:after="0"/>
-              <w:ind w:start="102" w:end="-20" w:hanging="0"/>
+              <w:ind w:left="102" w:right="-20" w:hanging="0"/>
               <w:rPr>
                 <w:b/>
                 <w:b/>
@@ -6954,9 +7057,11 @@
             <w:gridSpan w:val="9"/>
             <w:tcBorders>
               <w:top w:val="single" w:sz="8" w:space="0" w:color="000001"/>
-              <w:start w:val="single" w:sz="4" w:space="0" w:color="000001"/>
+              <w:left w:val="single" w:sz="4" w:space="0" w:color="000001"/>
               <w:bottom w:val="single" w:sz="8" w:space="0" w:color="000001"/>
-              <w:end w:val="single" w:sz="4" w:space="0" w:color="000001"/>
+              <w:right w:val="single" w:sz="4" w:space="0" w:color="000001"/>
+              <w:insideH w:val="single" w:sz="8" w:space="0" w:color="000001"/>
+              <w:insideV w:val="single" w:sz="4" w:space="0" w:color="000001"/>
             </w:tcBorders>
             <w:shd w:fill="auto" w:val="clear"/>
           </w:tcPr>
@@ -6965,7 +7070,7 @@
               <w:pStyle w:val="Normal"/>
               <w:widowControl w:val="false"/>
               <w:spacing w:lineRule="auto" w:line="240" w:before="17" w:after="0"/>
-              <w:ind w:start="102" w:end="-20" w:hanging="0"/>
+              <w:ind w:left="102" w:right="-20" w:hanging="0"/>
               <w:rPr/>
             </w:pPr>
             <w:r>
@@ -7143,7 +7248,7 @@
                 <w:b/>
                 <w:spacing w:val="1"/>
               </w:rPr>
-              <w:t>Expungement</w:t>
+              <w:t>{{ petition.ratio.value }}</w:t>
             </w:r>
             <w:r>
               <w:rPr>
@@ -7483,7 +7588,7 @@
               <w:pStyle w:val="Normal"/>
               <w:widowControl w:val="false"/>
               <w:spacing w:lineRule="auto" w:line="240" w:before="17" w:after="0"/>
-              <w:ind w:start="102" w:end="-20" w:hanging="0"/>
+              <w:ind w:left="102" w:right="-20" w:hanging="0"/>
               <w:rPr/>
             </w:pPr>
             <w:r>
@@ -7503,9 +7608,11 @@
             <w:gridSpan w:val="9"/>
             <w:tcBorders>
               <w:top w:val="single" w:sz="8" w:space="0" w:color="000001"/>
-              <w:start w:val="single" w:sz="4" w:space="0" w:color="000001"/>
+              <w:left w:val="single" w:sz="4" w:space="0" w:color="000001"/>
               <w:bottom w:val="single" w:sz="4" w:space="0" w:color="000001"/>
-              <w:end w:val="single" w:sz="4" w:space="0" w:color="000001"/>
+              <w:right w:val="single" w:sz="4" w:space="0" w:color="000001"/>
+              <w:insideH w:val="single" w:sz="4" w:space="0" w:color="000001"/>
+              <w:insideV w:val="single" w:sz="4" w:space="0" w:color="000001"/>
             </w:tcBorders>
             <w:shd w:fill="auto" w:val="clear"/>
           </w:tcPr>
@@ -7514,7 +7621,7 @@
               <w:pStyle w:val="Normal"/>
               <w:widowControl w:val="false"/>
               <w:spacing w:lineRule="auto" w:line="240" w:before="15" w:after="0"/>
-              <w:ind w:start="102" w:end="57" w:hanging="0"/>
+              <w:ind w:left="102" w:right="57" w:hanging="0"/>
               <w:rPr>
                 <w:b/>
                 <w:b/>
@@ -7546,7 +7653,7 @@
         <w:pStyle w:val="Normal"/>
         <w:widowControl w:val="false"/>
         <w:spacing w:lineRule="auto" w:line="240" w:before="0" w:after="0"/>
-        <w:ind w:end="78" w:hanging="0"/>
+        <w:ind w:right="78" w:hanging="0"/>
         <w:rPr/>
       </w:pPr>
       <w:r>
@@ -8946,7 +9053,7 @@
         <w:pStyle w:val="Normal"/>
         <w:spacing w:lineRule="auto" w:line="240" w:before="0" w:after="0"/>
         <w:ind w:hanging="0"/>
-        <w:jc w:val="end"/>
+        <w:jc w:val="right"/>
         <w:rPr>
           <w:sz w:val="24"/>
           <w:szCs w:val="24"/>
@@ -8966,7 +9073,7 @@
         <w:pStyle w:val="Normal"/>
         <w:spacing w:lineRule="auto" w:line="240" w:before="0" w:after="0"/>
         <w:ind w:hanging="0"/>
-        <w:jc w:val="end"/>
+        <w:jc w:val="right"/>
         <w:rPr/>
       </w:pPr>
       <w:r>
@@ -8983,7 +9090,7 @@
         <w:pStyle w:val="Normal"/>
         <w:spacing w:lineRule="auto" w:line="240" w:before="0" w:after="0"/>
         <w:ind w:hanging="0"/>
-        <w:jc w:val="end"/>
+        <w:jc w:val="right"/>
         <w:rPr/>
       </w:pPr>
       <w:r>
@@ -8999,7 +9106,7 @@
         <w:pStyle w:val="Normal"/>
         <w:spacing w:lineRule="auto" w:line="240" w:before="0" w:after="0"/>
         <w:ind w:firstLine="4320"/>
-        <w:jc w:val="end"/>
+        <w:jc w:val="right"/>
         <w:rPr/>
       </w:pPr>
       <w:r>
@@ -9018,8 +9125,8 @@
           <w:tab w:val="left" w:pos="-1440" w:leader="none"/>
         </w:tabs>
         <w:spacing w:lineRule="auto" w:line="240" w:before="0" w:after="0"/>
-        <w:ind w:start="810" w:hanging="810"/>
-        <w:jc w:val="start"/>
+        <w:ind w:left="810" w:hanging="810"/>
+        <w:jc w:val="left"/>
         <w:rPr>
           <w:sz w:val="24"/>
           <w:szCs w:val="24"/>
@@ -9040,8 +9147,8 @@
           <w:tab w:val="left" w:pos="-1440" w:leader="none"/>
         </w:tabs>
         <w:spacing w:lineRule="auto" w:line="240" w:before="0" w:after="0"/>
-        <w:ind w:start="810" w:hanging="810"/>
-        <w:jc w:val="start"/>
+        <w:ind w:left="810" w:hanging="810"/>
+        <w:jc w:val="left"/>
         <w:rPr/>
       </w:pPr>
       <w:r>
@@ -9091,7 +9198,7 @@
     </w:r>
     <w:r>
       <w:rPr/>
-      <w:t>2</w:t>
+      <w:t>5</w:t>
     </w:r>
     <w:r>
       <w:rPr/>
@@ -9125,18 +9232,15 @@
 </file>
 
 <file path=word/numbering.xml><?xml version="1.0" encoding="utf-8"?>
-<w:numbering xmlns:w="http://schemas.openxmlformats.org/wordprocessingml/2006/main" xmlns:o="urn:schemas-microsoft-com:office:office" xmlns:r="http://schemas.openxmlformats.org/officeDocument/2006/relationships" xmlns:v="urn:schemas-microsoft-com:vml" xmlns:mc="http://schemas.openxmlformats.org/markup-compatibility/2006" xmlns:w14="http://schemas.microsoft.com/office/word/2010/wordml" mc:Ignorable="w14">
+<w:numbering xmlns:w="http://schemas.openxmlformats.org/wordprocessingml/2006/main" xmlns:o="urn:schemas-microsoft-com:office:office" xmlns:r="http://schemas.openxmlformats.org/officeDocument/2006/relationships" xmlns:v="urn:schemas-microsoft-com:vml">
   <w:abstractNum w:abstractNumId="1">
     <w:lvl w:ilvl="0">
       <w:start w:val="1"/>
       <w:numFmt w:val="decimal"/>
       <w:lvlText w:val="%1."/>
-      <w:lvlJc w:val="start"/>
+      <w:lvlJc w:val="left"/>
       <w:pPr>
-        <w:tabs>
-          <w:tab w:val="num" w:pos="0"/>
-        </w:tabs>
-        <w:ind w:start="360" w:hanging="360"/>
+        <w:ind w:left="360" w:hanging="360"/>
       </w:pPr>
       <w:rPr>
         <w:sz w:val="24"/>
@@ -9147,96 +9251,72 @@
       <w:start w:val="1"/>
       <w:numFmt w:val="lowerLetter"/>
       <w:lvlText w:val="%2."/>
-      <w:lvlJc w:val="start"/>
+      <w:lvlJc w:val="left"/>
       <w:pPr>
-        <w:tabs>
-          <w:tab w:val="num" w:pos="0"/>
-        </w:tabs>
-        <w:ind w:start="1080" w:hanging="360"/>
+        <w:ind w:left="1080" w:hanging="360"/>
       </w:pPr>
     </w:lvl>
     <w:lvl w:ilvl="2">
       <w:start w:val="1"/>
       <w:numFmt w:val="lowerRoman"/>
       <w:lvlText w:val="%3."/>
-      <w:lvlJc w:val="end"/>
+      <w:lvlJc w:val="right"/>
       <w:pPr>
-        <w:tabs>
-          <w:tab w:val="num" w:pos="0"/>
-        </w:tabs>
-        <w:ind w:start="1800" w:hanging="180"/>
+        <w:ind w:left="1800" w:hanging="180"/>
       </w:pPr>
     </w:lvl>
     <w:lvl w:ilvl="3">
       <w:start w:val="1"/>
       <w:numFmt w:val="decimal"/>
       <w:lvlText w:val="%4."/>
-      <w:lvlJc w:val="start"/>
+      <w:lvlJc w:val="left"/>
       <w:pPr>
-        <w:tabs>
-          <w:tab w:val="num" w:pos="0"/>
-        </w:tabs>
-        <w:ind w:start="2520" w:hanging="360"/>
+        <w:ind w:left="2520" w:hanging="360"/>
       </w:pPr>
     </w:lvl>
     <w:lvl w:ilvl="4">
       <w:start w:val="1"/>
       <w:numFmt w:val="lowerLetter"/>
       <w:lvlText w:val="%5."/>
-      <w:lvlJc w:val="start"/>
+      <w:lvlJc w:val="left"/>
       <w:pPr>
-        <w:tabs>
-          <w:tab w:val="num" w:pos="0"/>
-        </w:tabs>
-        <w:ind w:start="3240" w:hanging="360"/>
+        <w:ind w:left="3240" w:hanging="360"/>
       </w:pPr>
     </w:lvl>
     <w:lvl w:ilvl="5">
       <w:start w:val="1"/>
       <w:numFmt w:val="lowerRoman"/>
       <w:lvlText w:val="%6."/>
-      <w:lvlJc w:val="end"/>
+      <w:lvlJc w:val="right"/>
       <w:pPr>
-        <w:tabs>
-          <w:tab w:val="num" w:pos="0"/>
-        </w:tabs>
-        <w:ind w:start="3960" w:hanging="180"/>
+        <w:ind w:left="3960" w:hanging="180"/>
       </w:pPr>
     </w:lvl>
     <w:lvl w:ilvl="6">
       <w:start w:val="1"/>
       <w:numFmt w:val="decimal"/>
       <w:lvlText w:val="%7."/>
-      <w:lvlJc w:val="start"/>
+      <w:lvlJc w:val="left"/>
       <w:pPr>
-        <w:tabs>
-          <w:tab w:val="num" w:pos="0"/>
-        </w:tabs>
-        <w:ind w:start="4680" w:hanging="360"/>
+        <w:ind w:left="4680" w:hanging="360"/>
       </w:pPr>
     </w:lvl>
     <w:lvl w:ilvl="7">
       <w:start w:val="1"/>
       <w:numFmt w:val="lowerLetter"/>
       <w:lvlText w:val="%8."/>
-      <w:lvlJc w:val="start"/>
+      <w:lvlJc w:val="left"/>
       <w:pPr>
-        <w:tabs>
-          <w:tab w:val="num" w:pos="0"/>
-        </w:tabs>
-        <w:ind w:start="5400" w:hanging="360"/>
+        <w:ind w:left="5400" w:hanging="360"/>
       </w:pPr>
     </w:lvl>
     <w:lvl w:ilvl="8">
       <w:start w:val="1"/>
       <w:numFmt w:val="lowerRoman"/>
       <w:lvlText w:val="%9."/>
-      <w:lvlJc w:val="end"/>
+      <w:lvlJc w:val="right"/>
       <w:pPr>
-        <w:tabs>
-          <w:tab w:val="num" w:pos="0"/>
-        </w:tabs>
-        <w:ind w:start="6120" w:hanging="180"/>
+        <w:ind w:left="6120" w:hanging="180"/>
       </w:pPr>
     </w:lvl>
   </w:abstractNum>
@@ -9246,12 +9326,9 @@
       <w:numFmt w:val="none"/>
       <w:suff w:val="nothing"/>
       <w:lvlText w:val=""/>
-      <w:lvlJc w:val="start"/>
+      <w:lvlJc w:val="left"/>
       <w:pPr>
-        <w:tabs>
-          <w:tab w:val="num" w:pos="0"/>
-        </w:tabs>
-        <w:ind w:start="0" w:hanging="0"/>
+        <w:ind w:left="0" w:hanging="0"/>
       </w:pPr>
     </w:lvl>
     <w:lvl w:ilvl="1">
@@ -9259,12 +9336,9 @@
       <w:numFmt w:val="none"/>
       <w:suff w:val="nothing"/>
       <w:lvlText w:val=""/>
-      <w:lvlJc w:val="start"/>
+      <w:lvlJc w:val="left"/>
       <w:pPr>
-        <w:tabs>
-          <w:tab w:val="num" w:pos="0"/>
-        </w:tabs>
-        <w:ind w:start="0" w:hanging="0"/>
+        <w:ind w:left="0" w:hanging="0"/>
       </w:pPr>
     </w:lvl>
     <w:lvl w:ilvl="2">
@@ -9272,12 +9346,9 @@
       <w:numFmt w:val="none"/>
       <w:suff w:val="nothing"/>
       <w:lvlText w:val=""/>
-      <w:lvlJc w:val="start"/>
+      <w:lvlJc w:val="left"/>
       <w:pPr>
-        <w:tabs>
-          <w:tab w:val="num" w:pos="0"/>
-        </w:tabs>
-        <w:ind w:start="0" w:hanging="0"/>
+        <w:ind w:left="0" w:hanging="0"/>
       </w:pPr>
     </w:lvl>
     <w:lvl w:ilvl="3">
@@ -9285,12 +9356,9 @@
       <w:numFmt w:val="none"/>
       <w:suff w:val="nothing"/>
       <w:lvlText w:val=""/>
-      <w:lvlJc w:val="start"/>
+      <w:lvlJc w:val="left"/>
       <w:pPr>
-        <w:tabs>
-          <w:tab w:val="num" w:pos="0"/>
-        </w:tabs>
-        <w:ind w:start="0" w:hanging="0"/>
+        <w:ind w:left="0" w:hanging="0"/>
       </w:pPr>
     </w:lvl>
     <w:lvl w:ilvl="4">
@@ -9298,12 +9366,9 @@
       <w:numFmt w:val="none"/>
       <w:suff w:val="nothing"/>
       <w:lvlText w:val=""/>
-      <w:lvlJc w:val="start"/>
+      <w:lvlJc w:val="left"/>
       <w:pPr>
-        <w:tabs>
-          <w:tab w:val="num" w:pos="0"/>
-        </w:tabs>
-        <w:ind w:start="0" w:hanging="0"/>
+        <w:ind w:left="0" w:hanging="0"/>
       </w:pPr>
     </w:lvl>
     <w:lvl w:ilvl="5">
@@ -9311,12 +9376,9 @@
       <w:numFmt w:val="none"/>
       <w:suff w:val="nothing"/>
       <w:lvlText w:val=""/>
-      <w:lvlJc w:val="start"/>
+      <w:lvlJc w:val="left"/>
       <w:pPr>
-        <w:tabs>
-          <w:tab w:val="num" w:pos="0"/>
-        </w:tabs>
-        <w:ind w:start="0" w:hanging="0"/>
+        <w:ind w:left="0" w:hanging="0"/>
       </w:pPr>
     </w:lvl>
     <w:lvl w:ilvl="6">
@@ -9324,12 +9386,9 @@
       <w:numFmt w:val="none"/>
       <w:suff w:val="nothing"/>
       <w:lvlText w:val=""/>
-      <w:lvlJc w:val="start"/>
+      <w:lvlJc w:val="left"/>
       <w:pPr>
-        <w:tabs>
-          <w:tab w:val="num" w:pos="0"/>
-        </w:tabs>
-        <w:ind w:start="0" w:hanging="0"/>
+        <w:ind w:left="0" w:hanging="0"/>
       </w:pPr>
     </w:lvl>
     <w:lvl w:ilvl="7">
@@ -9337,12 +9396,9 @@
       <w:numFmt w:val="none"/>
       <w:suff w:val="nothing"/>
       <w:lvlText w:val=""/>
-      <w:lvlJc w:val="start"/>
+      <w:lvlJc w:val="left"/>
       <w:pPr>
-        <w:tabs>
-          <w:tab w:val="num" w:pos="0"/>
-        </w:tabs>
-        <w:ind w:start="0" w:hanging="0"/>
+        <w:ind w:left="0" w:hanging="0"/>
       </w:pPr>
     </w:lvl>
     <w:lvl w:ilvl="8">
@@ -9350,12 +9406,9 @@
       <w:numFmt w:val="none"/>
       <w:suff w:val="nothing"/>
       <w:lvlText w:val=""/>
-      <w:lvlJc w:val="start"/>
+      <w:lvlJc w:val="left"/>
       <w:pPr>
-        <w:tabs>
-          <w:tab w:val="num" w:pos="0"/>
-        </w:tabs>
-        <w:ind w:start="0" w:hanging="0"/>
+        <w:ind w:left="0" w:hanging="0"/>
       </w:pPr>
     </w:lvl>
   </w:abstractNum>
@@ -9378,9 +9431,7 @@
       </w:rPr>
     </w:rPrDefault>
     <w:pPrDefault>
-      <w:pPr>
-        <w:suppressAutoHyphens w:val="true"/>
-      </w:pPr>
+      <w:pPr/>
     </w:pPrDefault>
   </w:docDefaults>
   <w:latentStyles w:defLockedState="0" w:defUIPriority="99" w:defSemiHidden="0" w:defUnhideWhenUsed="0" w:defQFormat="0" w:count="375">
@@ -9768,7 +9819,7 @@
       <w:suppressAutoHyphens w:val="true"/>
       <w:bidi w:val="0"/>
       <w:spacing w:lineRule="auto" w:line="276" w:before="0" w:after="200"/>
-      <w:jc w:val="start"/>
+      <w:jc w:val="left"/>
       <w:textAlignment w:val="baseline"/>
     </w:pPr>
     <w:rPr>
@@ -9814,6 +9865,22 @@
     <w:rPr>
       <w:sz w:val="22"/>
       <w:szCs w:val="22"/>
+    </w:rPr>
+  </w:style>
+  <w:style w:type="character" w:styleId="ListLabel1">
+    <w:name w:val="ListLabel 1"/>
+    <w:qFormat/>
+    <w:rPr>
+      <w:b/>
+      <w:sz w:val="24"/>
+    </w:rPr>
+  </w:style>
+  <w:style w:type="character" w:styleId="ListLabel2">
+    <w:name w:val="ListLabel 2"/>
+    <w:qFormat/>
+    <w:rPr>
+      <w:b/>
+      <w:sz w:val="24"/>
     </w:rPr>
   </w:style>
   <w:style w:type="paragraph" w:styleId="Heading">
@@ -9882,7 +9949,7 @@
       <w:suppressAutoHyphens w:val="true"/>
       <w:bidi w:val="0"/>
       <w:spacing w:before="0" w:after="0"/>
-      <w:jc w:val="start"/>
+      <w:jc w:val="left"/>
     </w:pPr>
     <w:rPr>
       <w:rFonts w:ascii="Calibri" w:hAnsi="Calibri" w:eastAsia="Times New Roman" w:cs="Times New Roman"/>
@@ -9920,7 +9987,7 @@
     <w:basedOn w:val="Normal"/>
     <w:qFormat/>
     <w:pPr>
-      <w:ind w:start="720" w:hanging="0"/>
+      <w:ind w:left="720" w:hanging="0"/>
     </w:pPr>
     <w:rPr/>
   </w:style>

</xml_diff>

<commit_message>
add word 'judge' preceding the judge name in template
</commit_message>
<xml_diff>
--- a/platform/src/petition/templates/petition/petition.docx
+++ b/platform/src/petition/templates/petition/petition.docx
@@ -56,7 +56,7 @@
         <w:tblW w:w="9360" w:type="dxa"/>
         <w:jc w:val="left"/>
         <w:tblInd w:w="0" w:type="dxa"/>
-        <w:tblBorders/>
+        <w:tblLayout w:type="fixed"/>
         <w:tblCellMar>
           <w:top w:w="0" w:type="dxa"/>
           <w:left w:w="0" w:type="dxa"/>
@@ -1173,6 +1173,12 @@
         <w:rPr>
           <w:rFonts w:cs="Arial"/>
         </w:rPr>
+        <w:t xml:space="preserve">Judge </w:t>
+      </w:r>
+      <w:r>
+        <w:rPr>
+          <w:rFonts w:cs="Arial"/>
+        </w:rPr>
         <w:t>{{ petition.judge }}</w:t>
       </w:r>
     </w:p>
@@ -1300,13 +1306,14 @@
         <w:tblW w:w="9350" w:type="dxa"/>
         <w:jc w:val="left"/>
         <w:tblInd w:w="378" w:type="dxa"/>
+        <w:tblLayout w:type="fixed"/>
         <w:tblCellMar>
           <w:top w:w="0" w:type="dxa"/>
           <w:left w:w="138" w:type="dxa"/>
           <w:bottom w:w="0" w:type="dxa"/>
           <w:right w:w="108" w:type="dxa"/>
         </w:tblCellMar>
-        <w:tblLook w:noVBand="1" w:val="04a0" w:noHBand="0" w:lastColumn="0" w:firstColumn="1" w:lastRow="0" w:firstRow="1"/>
+        <w:tblLook w:val="04a0" w:noVBand="1" w:noHBand="0" w:lastColumn="0" w:firstColumn="1" w:lastRow="0" w:firstRow="1"/>
       </w:tblPr>
       <w:tblGrid>
         <w:gridCol w:w="9350"/>
@@ -1321,8 +1328,6 @@
               <w:left w:val="nil"/>
               <w:bottom w:val="nil"/>
               <w:right w:val="nil"/>
-              <w:insideH w:val="nil"/>
-              <w:insideV w:val="nil"/>
             </w:tcBorders>
             <w:shd w:fill="auto" w:val="clear"/>
           </w:tcPr>
@@ -1356,8 +1361,6 @@
               <w:left w:val="nil"/>
               <w:bottom w:val="nil"/>
               <w:right w:val="nil"/>
-              <w:insideH w:val="nil"/>
-              <w:insideV w:val="nil"/>
             </w:tcBorders>
             <w:shd w:fill="auto" w:val="clear"/>
           </w:tcPr>
@@ -1391,8 +1394,6 @@
               <w:left w:val="nil"/>
               <w:bottom w:val="nil"/>
               <w:right w:val="nil"/>
-              <w:insideH w:val="nil"/>
-              <w:insideV w:val="nil"/>
             </w:tcBorders>
             <w:shd w:fill="auto" w:val="clear"/>
           </w:tcPr>
@@ -1560,28 +1561,21 @@
         <w:tblW w:w="10779" w:type="dxa"/>
         <w:jc w:val="left"/>
         <w:tblInd w:w="-621" w:type="dxa"/>
-        <w:tblBorders>
-          <w:top w:val="single" w:sz="4" w:space="0" w:color="000001"/>
-          <w:left w:val="single" w:sz="4" w:space="0" w:color="000001"/>
-          <w:bottom w:val="single" w:sz="4" w:space="0" w:color="000001"/>
-          <w:right w:val="single" w:sz="4" w:space="0" w:color="000001"/>
-          <w:insideH w:val="single" w:sz="4" w:space="0" w:color="000001"/>
-          <w:insideV w:val="single" w:sz="4" w:space="0" w:color="000001"/>
-        </w:tblBorders>
+        <w:tblLayout w:type="fixed"/>
         <w:tblCellMar>
           <w:top w:w="0" w:type="dxa"/>
           <w:left w:w="5" w:type="dxa"/>
           <w:bottom w:w="14" w:type="dxa"/>
           <w:right w:w="5" w:type="dxa"/>
         </w:tblCellMar>
-        <w:tblLook w:noVBand="0" w:val="0000" w:noHBand="0" w:lastColumn="0" w:firstColumn="0" w:lastRow="0" w:firstRow="0"/>
+        <w:tblLook w:val="0000" w:noVBand="0" w:noHBand="0" w:lastColumn="0" w:firstColumn="0" w:lastRow="0" w:firstRow="0"/>
       </w:tblPr>
       <w:tblGrid>
         <w:gridCol w:w="2049"/>
         <w:gridCol w:w="2966"/>
         <w:gridCol w:w="814"/>
-        <w:gridCol w:w="1526"/>
-        <w:gridCol w:w="3424"/>
+        <w:gridCol w:w="1525"/>
+        <w:gridCol w:w="3425"/>
       </w:tblGrid>
       <w:tr>
         <w:trPr/>
@@ -1593,8 +1587,6 @@
               <w:left w:val="single" w:sz="4" w:space="0" w:color="000001"/>
               <w:bottom w:val="single" w:sz="4" w:space="0" w:color="000001"/>
               <w:right w:val="single" w:sz="4" w:space="0" w:color="000001"/>
-              <w:insideH w:val="single" w:sz="4" w:space="0" w:color="000001"/>
-              <w:insideV w:val="single" w:sz="4" w:space="0" w:color="000001"/>
             </w:tcBorders>
             <w:shd w:fill="auto" w:val="clear"/>
           </w:tcPr>
@@ -1624,8 +1616,6 @@
               <w:left w:val="single" w:sz="4" w:space="0" w:color="000001"/>
               <w:bottom w:val="single" w:sz="4" w:space="0" w:color="000001"/>
               <w:right w:val="single" w:sz="4" w:space="0" w:color="000001"/>
-              <w:insideH w:val="single" w:sz="4" w:space="0" w:color="000001"/>
-              <w:insideV w:val="single" w:sz="4" w:space="0" w:color="000001"/>
             </w:tcBorders>
             <w:shd w:fill="auto" w:val="clear"/>
           </w:tcPr>
@@ -1763,8 +1753,6 @@
               <w:left w:val="single" w:sz="4" w:space="0" w:color="000001"/>
               <w:bottom w:val="single" w:sz="4" w:space="0" w:color="000001"/>
               <w:right w:val="single" w:sz="4" w:space="0" w:color="000001"/>
-              <w:insideH w:val="single" w:sz="4" w:space="0" w:color="000001"/>
-              <w:insideV w:val="single" w:sz="4" w:space="0" w:color="000001"/>
             </w:tcBorders>
             <w:shd w:fill="auto" w:val="clear"/>
           </w:tcPr>
@@ -1803,14 +1791,12 @@
         </w:tc>
         <w:tc>
           <w:tcPr>
-            <w:tcW w:w="1526" w:type="dxa"/>
+            <w:tcW w:w="1525" w:type="dxa"/>
             <w:tcBorders>
               <w:top w:val="single" w:sz="4" w:space="0" w:color="000001"/>
               <w:left w:val="single" w:sz="4" w:space="0" w:color="000001"/>
               <w:bottom w:val="single" w:sz="4" w:space="0" w:color="000001"/>
               <w:right w:val="single" w:sz="4" w:space="0" w:color="000001"/>
-              <w:insideH w:val="single" w:sz="4" w:space="0" w:color="000001"/>
-              <w:insideV w:val="single" w:sz="4" w:space="0" w:color="000001"/>
             </w:tcBorders>
             <w:shd w:fill="auto" w:val="clear"/>
           </w:tcPr>
@@ -1836,14 +1822,12 @@
         </w:tc>
         <w:tc>
           <w:tcPr>
-            <w:tcW w:w="3424" w:type="dxa"/>
+            <w:tcW w:w="3425" w:type="dxa"/>
             <w:tcBorders>
               <w:top w:val="single" w:sz="4" w:space="0" w:color="000001"/>
               <w:left w:val="single" w:sz="4" w:space="0" w:color="000001"/>
               <w:bottom w:val="single" w:sz="4" w:space="0" w:color="000001"/>
               <w:right w:val="single" w:sz="4" w:space="0" w:color="000001"/>
-              <w:insideH w:val="single" w:sz="4" w:space="0" w:color="000001"/>
-              <w:insideV w:val="single" w:sz="4" w:space="0" w:color="000001"/>
             </w:tcBorders>
             <w:shd w:fill="auto" w:val="clear"/>
           </w:tcPr>
@@ -1933,8 +1917,6 @@
               <w:left w:val="single" w:sz="4" w:space="0" w:color="000001"/>
               <w:bottom w:val="single" w:sz="4" w:space="0" w:color="000001"/>
               <w:right w:val="single" w:sz="4" w:space="0" w:color="000001"/>
-              <w:insideH w:val="single" w:sz="4" w:space="0" w:color="000001"/>
-              <w:insideV w:val="single" w:sz="4" w:space="0" w:color="000001"/>
             </w:tcBorders>
             <w:shd w:fill="auto" w:val="clear"/>
           </w:tcPr>
@@ -1968,8 +1950,6 @@
               <w:left w:val="single" w:sz="4" w:space="0" w:color="000001"/>
               <w:bottom w:val="single" w:sz="4" w:space="0" w:color="000001"/>
               <w:right w:val="single" w:sz="4" w:space="0" w:color="000001"/>
-              <w:insideH w:val="single" w:sz="4" w:space="0" w:color="000001"/>
-              <w:insideV w:val="single" w:sz="4" w:space="0" w:color="000001"/>
             </w:tcBorders>
             <w:shd w:fill="auto" w:val="clear"/>
           </w:tcPr>
@@ -1995,8 +1975,6 @@
               <w:left w:val="single" w:sz="4" w:space="0" w:color="000001"/>
               <w:bottom w:val="single" w:sz="4" w:space="0" w:color="000001"/>
               <w:right w:val="single" w:sz="4" w:space="0" w:color="000001"/>
-              <w:insideH w:val="single" w:sz="4" w:space="0" w:color="000001"/>
-              <w:insideV w:val="single" w:sz="4" w:space="0" w:color="000001"/>
             </w:tcBorders>
             <w:shd w:fill="auto" w:val="clear"/>
           </w:tcPr>
@@ -2022,8 +2000,6 @@
               <w:left w:val="single" w:sz="4" w:space="0" w:color="000001"/>
               <w:bottom w:val="single" w:sz="4" w:space="0" w:color="000001"/>
               <w:right w:val="single" w:sz="4" w:space="0" w:color="000001"/>
-              <w:insideH w:val="single" w:sz="4" w:space="0" w:color="000001"/>
-              <w:insideV w:val="single" w:sz="4" w:space="0" w:color="000001"/>
             </w:tcBorders>
             <w:shd w:fill="auto" w:val="clear"/>
           </w:tcPr>
@@ -2043,14 +2019,12 @@
         </w:tc>
         <w:tc>
           <w:tcPr>
-            <w:tcW w:w="1526" w:type="dxa"/>
+            <w:tcW w:w="1525" w:type="dxa"/>
             <w:tcBorders>
               <w:top w:val="single" w:sz="4" w:space="0" w:color="000001"/>
               <w:left w:val="single" w:sz="4" w:space="0" w:color="000001"/>
               <w:bottom w:val="single" w:sz="4" w:space="0" w:color="000001"/>
               <w:right w:val="single" w:sz="4" w:space="0" w:color="000001"/>
-              <w:insideH w:val="single" w:sz="4" w:space="0" w:color="000001"/>
-              <w:insideV w:val="single" w:sz="4" w:space="0" w:color="000001"/>
             </w:tcBorders>
             <w:shd w:fill="auto" w:val="clear"/>
           </w:tcPr>
@@ -2070,14 +2044,12 @@
         </w:tc>
         <w:tc>
           <w:tcPr>
-            <w:tcW w:w="3424" w:type="dxa"/>
+            <w:tcW w:w="3425" w:type="dxa"/>
             <w:tcBorders>
               <w:top w:val="single" w:sz="4" w:space="0" w:color="000001"/>
               <w:left w:val="single" w:sz="4" w:space="0" w:color="000001"/>
               <w:bottom w:val="single" w:sz="4" w:space="0" w:color="000001"/>
               <w:right w:val="single" w:sz="4" w:space="0" w:color="000001"/>
-              <w:insideH w:val="single" w:sz="4" w:space="0" w:color="000001"/>
-              <w:insideV w:val="single" w:sz="4" w:space="0" w:color="000001"/>
             </w:tcBorders>
             <w:shd w:fill="auto" w:val="clear"/>
           </w:tcPr>
@@ -2110,8 +2082,6 @@
               <w:left w:val="single" w:sz="4" w:space="0" w:color="000001"/>
               <w:bottom w:val="single" w:sz="4" w:space="0" w:color="000001"/>
               <w:right w:val="single" w:sz="4" w:space="0" w:color="000001"/>
-              <w:insideH w:val="single" w:sz="4" w:space="0" w:color="000001"/>
-              <w:insideV w:val="single" w:sz="4" w:space="0" w:color="000001"/>
             </w:tcBorders>
             <w:shd w:fill="auto" w:val="clear"/>
           </w:tcPr>
@@ -2285,13 +2255,14 @@
         <w:tblW w:w="8820" w:type="dxa"/>
         <w:jc w:val="left"/>
         <w:tblInd w:w="378" w:type="dxa"/>
+        <w:tblLayout w:type="fixed"/>
         <w:tblCellMar>
           <w:top w:w="0" w:type="dxa"/>
           <w:left w:w="138" w:type="dxa"/>
           <w:bottom w:w="0" w:type="dxa"/>
           <w:right w:w="108" w:type="dxa"/>
         </w:tblCellMar>
-        <w:tblLook w:noVBand="1" w:val="04a0" w:noHBand="0" w:lastColumn="0" w:firstColumn="1" w:lastRow="0" w:firstRow="1"/>
+        <w:tblLook w:val="04a0" w:noVBand="1" w:noHBand="0" w:lastColumn="0" w:firstColumn="1" w:lastRow="0" w:firstRow="1"/>
       </w:tblPr>
       <w:tblGrid>
         <w:gridCol w:w="8820"/>
@@ -2306,8 +2277,6 @@
               <w:left w:val="nil"/>
               <w:bottom w:val="nil"/>
               <w:right w:val="nil"/>
-              <w:insideH w:val="nil"/>
-              <w:insideV w:val="nil"/>
             </w:tcBorders>
             <w:shd w:fill="auto" w:val="clear"/>
           </w:tcPr>
@@ -2350,8 +2319,6 @@
               <w:left w:val="nil"/>
               <w:bottom w:val="nil"/>
               <w:right w:val="nil"/>
-              <w:insideH w:val="nil"/>
-              <w:insideV w:val="nil"/>
             </w:tcBorders>
             <w:shd w:fill="auto" w:val="clear"/>
           </w:tcPr>
@@ -2394,8 +2361,6 @@
               <w:left w:val="nil"/>
               <w:bottom w:val="nil"/>
               <w:right w:val="nil"/>
-              <w:insideH w:val="nil"/>
-              <w:insideV w:val="nil"/>
             </w:tcBorders>
             <w:shd w:fill="auto" w:val="clear"/>
           </w:tcPr>
@@ -2438,8 +2403,6 @@
               <w:left w:val="nil"/>
               <w:bottom w:val="nil"/>
               <w:right w:val="nil"/>
-              <w:insideH w:val="nil"/>
-              <w:insideV w:val="nil"/>
             </w:tcBorders>
             <w:shd w:fill="auto" w:val="clear"/>
           </w:tcPr>
@@ -2482,8 +2445,6 @@
               <w:left w:val="nil"/>
               <w:bottom w:val="nil"/>
               <w:right w:val="nil"/>
-              <w:insideH w:val="nil"/>
-              <w:insideV w:val="nil"/>
             </w:tcBorders>
             <w:shd w:fill="auto" w:val="clear"/>
           </w:tcPr>
@@ -2526,8 +2487,6 @@
               <w:left w:val="nil"/>
               <w:bottom w:val="nil"/>
               <w:right w:val="nil"/>
-              <w:insideH w:val="nil"/>
-              <w:insideV w:val="nil"/>
             </w:tcBorders>
             <w:shd w:fill="auto" w:val="clear"/>
           </w:tcPr>
@@ -2634,7 +2593,7 @@
         <w:tblW w:w="9360" w:type="dxa"/>
         <w:jc w:val="left"/>
         <w:tblInd w:w="0" w:type="dxa"/>
-        <w:tblBorders/>
+        <w:tblLayout w:type="fixed"/>
         <w:tblCellMar>
           <w:top w:w="55" w:type="dxa"/>
           <w:left w:w="55" w:type="dxa"/>
@@ -4288,21 +4247,14 @@
         <w:tblW w:w="10779" w:type="dxa"/>
         <w:jc w:val="left"/>
         <w:tblInd w:w="-621" w:type="dxa"/>
-        <w:tblBorders>
-          <w:top w:val="single" w:sz="4" w:space="0" w:color="000001"/>
-          <w:left w:val="single" w:sz="4" w:space="0" w:color="000001"/>
-          <w:bottom w:val="single" w:sz="4" w:space="0" w:color="000001"/>
-          <w:right w:val="single" w:sz="4" w:space="0" w:color="000001"/>
-          <w:insideH w:val="single" w:sz="4" w:space="0" w:color="000001"/>
-          <w:insideV w:val="single" w:sz="4" w:space="0" w:color="000001"/>
-        </w:tblBorders>
+        <w:tblLayout w:type="fixed"/>
         <w:tblCellMar>
           <w:top w:w="0" w:type="dxa"/>
           <w:left w:w="5" w:type="dxa"/>
           <w:bottom w:w="14" w:type="dxa"/>
           <w:right w:w="5" w:type="dxa"/>
         </w:tblCellMar>
-        <w:tblLook w:noVBand="0" w:val="0000" w:noHBand="0" w:lastColumn="0" w:firstColumn="0" w:lastRow="0" w:firstRow="0"/>
+        <w:tblLook w:val="0000" w:noVBand="0" w:noHBand="0" w:lastColumn="0" w:firstColumn="0" w:lastRow="0" w:firstRow="0"/>
       </w:tblPr>
       <w:tblGrid>
         <w:gridCol w:w="2136"/>
@@ -4328,8 +4280,6 @@
               <w:left w:val="single" w:sz="4" w:space="0" w:color="000001"/>
               <w:bottom w:val="single" w:sz="4" w:space="0" w:color="000001"/>
               <w:right w:val="single" w:sz="4" w:space="0" w:color="000001"/>
-              <w:insideH w:val="single" w:sz="4" w:space="0" w:color="000001"/>
-              <w:insideV w:val="single" w:sz="4" w:space="0" w:color="000001"/>
             </w:tcBorders>
             <w:shd w:color="auto" w:fill="BFBFBF" w:themeFill="background1" w:themeFillShade="bf" w:val="clear"/>
           </w:tcPr>
@@ -4548,8 +4498,6 @@
               <w:left w:val="single" w:sz="4" w:space="0" w:color="000001"/>
               <w:bottom w:val="single" w:sz="4" w:space="0" w:color="000001"/>
               <w:right w:val="single" w:sz="4" w:space="0" w:color="000001"/>
-              <w:insideH w:val="single" w:sz="4" w:space="0" w:color="000001"/>
-              <w:insideV w:val="single" w:sz="4" w:space="0" w:color="000001"/>
             </w:tcBorders>
             <w:shd w:fill="auto" w:val="clear"/>
           </w:tcPr>
@@ -4585,8 +4533,6 @@
               <w:left w:val="single" w:sz="4" w:space="0" w:color="000001"/>
               <w:bottom w:val="single" w:sz="4" w:space="0" w:color="000001"/>
               <w:right w:val="single" w:sz="4" w:space="0" w:color="000001"/>
-              <w:insideH w:val="single" w:sz="4" w:space="0" w:color="000001"/>
-              <w:insideV w:val="single" w:sz="4" w:space="0" w:color="000001"/>
             </w:tcBorders>
             <w:shd w:fill="auto" w:val="clear"/>
           </w:tcPr>
@@ -4624,8 +4570,6 @@
               <w:left w:val="single" w:sz="4" w:space="0" w:color="000001"/>
               <w:bottom w:val="single" w:sz="4" w:space="0" w:color="000001"/>
               <w:right w:val="single" w:sz="4" w:space="0" w:color="000001"/>
-              <w:insideH w:val="single" w:sz="4" w:space="0" w:color="000001"/>
-              <w:insideV w:val="single" w:sz="4" w:space="0" w:color="000001"/>
             </w:tcBorders>
             <w:shd w:fill="auto" w:val="clear"/>
           </w:tcPr>
@@ -4788,8 +4732,6 @@
               <w:left w:val="single" w:sz="4" w:space="0" w:color="000001"/>
               <w:bottom w:val="single" w:sz="4" w:space="0" w:color="000001"/>
               <w:right w:val="single" w:sz="4" w:space="0" w:color="000001"/>
-              <w:insideH w:val="single" w:sz="4" w:space="0" w:color="000001"/>
-              <w:insideV w:val="single" w:sz="4" w:space="0" w:color="000001"/>
             </w:tcBorders>
             <w:shd w:fill="auto" w:val="clear"/>
           </w:tcPr>
@@ -4880,8 +4822,6 @@
               <w:left w:val="single" w:sz="4" w:space="0" w:color="000001"/>
               <w:bottom w:val="single" w:sz="4" w:space="0" w:color="000001"/>
               <w:right w:val="single" w:sz="4" w:space="0" w:color="000001"/>
-              <w:insideH w:val="single" w:sz="4" w:space="0" w:color="000001"/>
-              <w:insideV w:val="single" w:sz="4" w:space="0" w:color="000001"/>
             </w:tcBorders>
             <w:shd w:fill="auto" w:val="clear"/>
           </w:tcPr>
@@ -4953,8 +4893,6 @@
               <w:left w:val="single" w:sz="4" w:space="0" w:color="000001"/>
               <w:bottom w:val="single" w:sz="4" w:space="0" w:color="000001"/>
               <w:right w:val="single" w:sz="4" w:space="0" w:color="000001"/>
-              <w:insideH w:val="single" w:sz="4" w:space="0" w:color="000001"/>
-              <w:insideV w:val="single" w:sz="4" w:space="0" w:color="000001"/>
             </w:tcBorders>
             <w:shd w:color="auto" w:fill="C0C0C0" w:val="clear"/>
           </w:tcPr>
@@ -5106,8 +5044,6 @@
               <w:left w:val="single" w:sz="4" w:space="0" w:color="000001"/>
               <w:bottom w:val="single" w:sz="8" w:space="0" w:color="000001"/>
               <w:right w:val="single" w:sz="4" w:space="0" w:color="000001"/>
-              <w:insideH w:val="single" w:sz="8" w:space="0" w:color="000001"/>
-              <w:insideV w:val="single" w:sz="4" w:space="0" w:color="000001"/>
             </w:tcBorders>
             <w:shd w:fill="auto" w:val="clear"/>
           </w:tcPr>
@@ -5180,8 +5116,6 @@
               <w:left w:val="single" w:sz="4" w:space="0" w:color="000001"/>
               <w:bottom w:val="single" w:sz="8" w:space="0" w:color="000001"/>
               <w:right w:val="single" w:sz="4" w:space="0" w:color="000001"/>
-              <w:insideH w:val="single" w:sz="8" w:space="0" w:color="000001"/>
-              <w:insideV w:val="single" w:sz="4" w:space="0" w:color="000001"/>
             </w:tcBorders>
             <w:shd w:fill="auto" w:val="clear"/>
           </w:tcPr>
@@ -5270,8 +5204,6 @@
               <w:left w:val="single" w:sz="4" w:space="0" w:color="000001"/>
               <w:bottom w:val="single" w:sz="8" w:space="0" w:color="000001"/>
               <w:right w:val="single" w:sz="4" w:space="0" w:color="000001"/>
-              <w:insideH w:val="single" w:sz="8" w:space="0" w:color="000001"/>
-              <w:insideV w:val="single" w:sz="4" w:space="0" w:color="000001"/>
             </w:tcBorders>
             <w:shd w:fill="auto" w:val="clear"/>
           </w:tcPr>
@@ -5366,13 +5298,14 @@
               <w:tblW w:w="5182" w:type="dxa"/>
               <w:jc w:val="left"/>
               <w:tblInd w:w="0" w:type="dxa"/>
+              <w:tblLayout w:type="fixed"/>
               <w:tblCellMar>
                 <w:top w:w="0" w:type="dxa"/>
                 <w:left w:w="108" w:type="dxa"/>
                 <w:bottom w:w="0" w:type="dxa"/>
                 <w:right w:w="108" w:type="dxa"/>
               </w:tblCellMar>
-              <w:tblLook w:noVBand="1" w:val="04a0" w:noHBand="0" w:lastColumn="0" w:firstColumn="1" w:lastRow="0" w:firstRow="1"/>
+              <w:tblLook w:val="04a0" w:noVBand="1" w:noHBand="0" w:lastColumn="0" w:firstColumn="1" w:lastRow="0" w:firstRow="1"/>
             </w:tblPr>
             <w:tblGrid>
               <w:gridCol w:w="5182"/>
@@ -5387,8 +5320,6 @@
                     <w:left w:val="nil"/>
                     <w:bottom w:val="nil"/>
                     <w:right w:val="nil"/>
-                    <w:insideH w:val="nil"/>
-                    <w:insideV w:val="nil"/>
                   </w:tcBorders>
                   <w:shd w:fill="auto" w:val="clear"/>
                 </w:tcPr>
@@ -5422,8 +5353,6 @@
                     <w:left w:val="nil"/>
                     <w:bottom w:val="nil"/>
                     <w:right w:val="nil"/>
-                    <w:insideH w:val="nil"/>
-                    <w:insideV w:val="nil"/>
                   </w:tcBorders>
                   <w:shd w:fill="auto" w:val="clear"/>
                 </w:tcPr>
@@ -5457,8 +5386,6 @@
                     <w:left w:val="nil"/>
                     <w:bottom w:val="nil"/>
                     <w:right w:val="nil"/>
-                    <w:insideH w:val="nil"/>
-                    <w:insideV w:val="nil"/>
                   </w:tcBorders>
                   <w:shd w:fill="auto" w:val="clear"/>
                 </w:tcPr>
@@ -5508,8 +5435,6 @@
               <w:left w:val="single" w:sz="4" w:space="0" w:color="000001"/>
               <w:bottom w:val="single" w:sz="4" w:space="0" w:color="000001"/>
               <w:right w:val="single" w:sz="4" w:space="0" w:color="000001"/>
-              <w:insideH w:val="single" w:sz="4" w:space="0" w:color="000001"/>
-              <w:insideV w:val="single" w:sz="4" w:space="0" w:color="000001"/>
             </w:tcBorders>
             <w:shd w:fill="auto" w:val="clear"/>
           </w:tcPr>
@@ -5727,8 +5652,6 @@
               <w:left w:val="single" w:sz="4" w:space="0" w:color="000001"/>
               <w:bottom w:val="single" w:sz="8" w:space="0" w:color="000001"/>
               <w:right w:val="single" w:sz="4" w:space="0" w:color="000001"/>
-              <w:insideH w:val="single" w:sz="8" w:space="0" w:color="000001"/>
-              <w:insideV w:val="single" w:sz="4" w:space="0" w:color="000001"/>
             </w:tcBorders>
             <w:shd w:fill="auto" w:val="clear"/>
           </w:tcPr>
@@ -5930,8 +5853,6 @@
               <w:left w:val="single" w:sz="4" w:space="0" w:color="000001"/>
               <w:bottom w:val="single" w:sz="8" w:space="0" w:color="000001"/>
               <w:right w:val="single" w:sz="4" w:space="0" w:color="000001"/>
-              <w:insideH w:val="single" w:sz="8" w:space="0" w:color="000001"/>
-              <w:insideV w:val="single" w:sz="4" w:space="0" w:color="000001"/>
             </w:tcBorders>
             <w:shd w:fill="auto" w:val="clear"/>
           </w:tcPr>
@@ -6036,8 +5957,6 @@
               <w:left w:val="single" w:sz="4" w:space="0" w:color="000001"/>
               <w:bottom w:val="single" w:sz="8" w:space="0" w:color="000001"/>
               <w:right w:val="single" w:sz="4" w:space="0" w:color="000001"/>
-              <w:insideH w:val="single" w:sz="8" w:space="0" w:color="000001"/>
-              <w:insideV w:val="single" w:sz="4" w:space="0" w:color="000001"/>
             </w:tcBorders>
             <w:shd w:fill="auto" w:val="clear"/>
           </w:tcPr>
@@ -6194,8 +6113,6 @@
               <w:left w:val="single" w:sz="4" w:space="0" w:color="000001"/>
               <w:bottom w:val="single" w:sz="4" w:space="0" w:color="000001"/>
               <w:right w:val="single" w:sz="4" w:space="0" w:color="000001"/>
-              <w:insideH w:val="single" w:sz="4" w:space="0" w:color="000001"/>
-              <w:insideV w:val="single" w:sz="4" w:space="0" w:color="000001"/>
             </w:tcBorders>
             <w:shd w:fill="auto" w:val="clear"/>
           </w:tcPr>
@@ -6307,8 +6224,6 @@
               <w:left w:val="single" w:sz="4" w:space="0" w:color="000001"/>
               <w:bottom w:val="single" w:sz="4" w:space="0" w:color="000001"/>
               <w:right w:val="single" w:sz="4" w:space="0" w:color="000001"/>
-              <w:insideH w:val="single" w:sz="4" w:space="0" w:color="000001"/>
-              <w:insideV w:val="single" w:sz="4" w:space="0" w:color="000001"/>
             </w:tcBorders>
             <w:shd w:fill="auto" w:val="clear"/>
           </w:tcPr>
@@ -6402,8 +6317,6 @@
               <w:left w:val="single" w:sz="4" w:space="0" w:color="000001"/>
               <w:bottom w:val="single" w:sz="4" w:space="0" w:color="000001"/>
               <w:right w:val="single" w:sz="4" w:space="0" w:color="000001"/>
-              <w:insideH w:val="single" w:sz="4" w:space="0" w:color="000001"/>
-              <w:insideV w:val="single" w:sz="4" w:space="0" w:color="000001"/>
             </w:tcBorders>
             <w:shd w:fill="auto" w:val="clear"/>
           </w:tcPr>
@@ -6437,8 +6350,6 @@
               <w:left w:val="single" w:sz="4" w:space="0" w:color="000001"/>
               <w:bottom w:val="single" w:sz="4" w:space="0" w:color="000001"/>
               <w:right w:val="single" w:sz="4" w:space="0" w:color="000001"/>
-              <w:insideH w:val="single" w:sz="4" w:space="0" w:color="000001"/>
-              <w:insideV w:val="single" w:sz="4" w:space="0" w:color="000001"/>
             </w:tcBorders>
             <w:shd w:fill="auto" w:val="clear"/>
           </w:tcPr>
@@ -6469,8 +6380,6 @@
               <w:left w:val="single" w:sz="4" w:space="0" w:color="000001"/>
               <w:bottom w:val="single" w:sz="4" w:space="0" w:color="000001"/>
               <w:right w:val="single" w:sz="4" w:space="0" w:color="000001"/>
-              <w:insideH w:val="single" w:sz="4" w:space="0" w:color="000001"/>
-              <w:insideV w:val="single" w:sz="4" w:space="0" w:color="000001"/>
             </w:tcBorders>
             <w:shd w:fill="auto" w:val="clear"/>
           </w:tcPr>
@@ -6609,8 +6518,6 @@
               <w:left w:val="single" w:sz="4" w:space="0" w:color="000001"/>
               <w:bottom w:val="single" w:sz="4" w:space="0" w:color="000001"/>
               <w:right w:val="single" w:sz="4" w:space="0" w:color="000001"/>
-              <w:insideH w:val="single" w:sz="4" w:space="0" w:color="000001"/>
-              <w:insideV w:val="single" w:sz="4" w:space="0" w:color="000001"/>
             </w:tcBorders>
             <w:shd w:fill="auto" w:val="clear"/>
           </w:tcPr>
@@ -6656,8 +6563,6 @@
               <w:left w:val="single" w:sz="4" w:space="0" w:color="000001"/>
               <w:bottom w:val="single" w:sz="4" w:space="0" w:color="000001"/>
               <w:right w:val="single" w:sz="4" w:space="0" w:color="000001"/>
-              <w:insideH w:val="single" w:sz="4" w:space="0" w:color="000001"/>
-              <w:insideV w:val="single" w:sz="4" w:space="0" w:color="000001"/>
             </w:tcBorders>
             <w:shd w:fill="auto" w:val="clear"/>
           </w:tcPr>
@@ -6690,8 +6595,6 @@
               <w:left w:val="single" w:sz="4" w:space="0" w:color="000001"/>
               <w:bottom w:val="single" w:sz="4" w:space="0" w:color="000001"/>
               <w:right w:val="single" w:sz="4" w:space="0" w:color="000001"/>
-              <w:insideH w:val="single" w:sz="4" w:space="0" w:color="000001"/>
-              <w:insideV w:val="single" w:sz="4" w:space="0" w:color="000001"/>
             </w:tcBorders>
             <w:shd w:fill="auto" w:val="clear"/>
           </w:tcPr>
@@ -6781,8 +6684,6 @@
               <w:left w:val="single" w:sz="4" w:space="0" w:color="000001"/>
               <w:bottom w:val="single" w:sz="4" w:space="0" w:color="000001"/>
               <w:right w:val="single" w:sz="4" w:space="0" w:color="000001"/>
-              <w:insideH w:val="single" w:sz="4" w:space="0" w:color="000001"/>
-              <w:insideV w:val="single" w:sz="4" w:space="0" w:color="000001"/>
             </w:tcBorders>
             <w:shd w:fill="auto" w:val="clear"/>
           </w:tcPr>
@@ -6816,8 +6717,6 @@
               <w:left w:val="single" w:sz="4" w:space="0" w:color="000001"/>
               <w:bottom w:val="single" w:sz="4" w:space="0" w:color="000001"/>
               <w:right w:val="single" w:sz="4" w:space="0" w:color="000001"/>
-              <w:insideH w:val="single" w:sz="4" w:space="0" w:color="000001"/>
-              <w:insideV w:val="single" w:sz="4" w:space="0" w:color="000001"/>
             </w:tcBorders>
             <w:shd w:fill="auto" w:val="clear"/>
           </w:tcPr>
@@ -6846,8 +6745,6 @@
               <w:left w:val="single" w:sz="4" w:space="0" w:color="000001"/>
               <w:bottom w:val="single" w:sz="4" w:space="0" w:color="000001"/>
               <w:right w:val="single" w:sz="4" w:space="0" w:color="000001"/>
-              <w:insideH w:val="single" w:sz="4" w:space="0" w:color="000001"/>
-              <w:insideV w:val="single" w:sz="4" w:space="0" w:color="000001"/>
             </w:tcBorders>
             <w:shd w:fill="auto" w:val="clear"/>
           </w:tcPr>
@@ -6876,8 +6773,6 @@
               <w:left w:val="single" w:sz="4" w:space="0" w:color="000001"/>
               <w:bottom w:val="single" w:sz="4" w:space="0" w:color="000001"/>
               <w:right w:val="single" w:sz="4" w:space="0" w:color="000001"/>
-              <w:insideH w:val="single" w:sz="4" w:space="0" w:color="000001"/>
-              <w:insideV w:val="single" w:sz="4" w:space="0" w:color="000001"/>
             </w:tcBorders>
             <w:shd w:fill="auto" w:val="clear"/>
           </w:tcPr>
@@ -6906,8 +6801,6 @@
               <w:left w:val="single" w:sz="4" w:space="0" w:color="000001"/>
               <w:bottom w:val="single" w:sz="4" w:space="0" w:color="000001"/>
               <w:right w:val="single" w:sz="4" w:space="0" w:color="000001"/>
-              <w:insideH w:val="single" w:sz="4" w:space="0" w:color="000001"/>
-              <w:insideV w:val="single" w:sz="4" w:space="0" w:color="000001"/>
             </w:tcBorders>
             <w:shd w:fill="auto" w:val="clear"/>
           </w:tcPr>
@@ -6934,8 +6827,6 @@
               <w:left w:val="single" w:sz="4" w:space="0" w:color="000001"/>
               <w:bottom w:val="single" w:sz="4" w:space="0" w:color="000001"/>
               <w:right w:val="single" w:sz="4" w:space="0" w:color="000001"/>
-              <w:insideH w:val="single" w:sz="4" w:space="0" w:color="000001"/>
-              <w:insideV w:val="single" w:sz="4" w:space="0" w:color="000001"/>
             </w:tcBorders>
             <w:shd w:fill="auto" w:val="clear"/>
           </w:tcPr>
@@ -6970,8 +6861,6 @@
               <w:left w:val="single" w:sz="4" w:space="0" w:color="000001"/>
               <w:bottom w:val="single" w:sz="4" w:space="0" w:color="000001"/>
               <w:right w:val="single" w:sz="4" w:space="0" w:color="000001"/>
-              <w:insideH w:val="single" w:sz="4" w:space="0" w:color="000001"/>
-              <w:insideV w:val="single" w:sz="4" w:space="0" w:color="000001"/>
             </w:tcBorders>
             <w:shd w:fill="auto" w:val="clear"/>
           </w:tcPr>
@@ -7005,8 +6894,6 @@
               <w:left w:val="single" w:sz="4" w:space="0" w:color="000001"/>
               <w:bottom w:val="single" w:sz="8" w:space="0" w:color="000001"/>
               <w:right w:val="single" w:sz="4" w:space="0" w:color="000001"/>
-              <w:insideH w:val="single" w:sz="8" w:space="0" w:color="000001"/>
-              <w:insideV w:val="single" w:sz="4" w:space="0" w:color="000001"/>
             </w:tcBorders>
             <w:shd w:fill="auto" w:val="clear"/>
           </w:tcPr>
@@ -7060,8 +6947,6 @@
               <w:left w:val="single" w:sz="4" w:space="0" w:color="000001"/>
               <w:bottom w:val="single" w:sz="8" w:space="0" w:color="000001"/>
               <w:right w:val="single" w:sz="4" w:space="0" w:color="000001"/>
-              <w:insideH w:val="single" w:sz="8" w:space="0" w:color="000001"/>
-              <w:insideV w:val="single" w:sz="4" w:space="0" w:color="000001"/>
             </w:tcBorders>
             <w:shd w:fill="auto" w:val="clear"/>
           </w:tcPr>
@@ -7611,8 +7496,6 @@
               <w:left w:val="single" w:sz="4" w:space="0" w:color="000001"/>
               <w:bottom w:val="single" w:sz="4" w:space="0" w:color="000001"/>
               <w:right w:val="single" w:sz="4" w:space="0" w:color="000001"/>
-              <w:insideH w:val="single" w:sz="4" w:space="0" w:color="000001"/>
-              <w:insideV w:val="single" w:sz="4" w:space="0" w:color="000001"/>
             </w:tcBorders>
             <w:shd w:fill="auto" w:val="clear"/>
           </w:tcPr>
@@ -9232,7 +9115,7 @@
 </file>
 
 <file path=word/numbering.xml><?xml version="1.0" encoding="utf-8"?>
-<w:numbering xmlns:w="http://schemas.openxmlformats.org/wordprocessingml/2006/main" xmlns:o="urn:schemas-microsoft-com:office:office" xmlns:r="http://schemas.openxmlformats.org/officeDocument/2006/relationships" xmlns:v="urn:schemas-microsoft-com:vml">
+<w:numbering xmlns:w="http://schemas.openxmlformats.org/wordprocessingml/2006/main" xmlns:o="urn:schemas-microsoft-com:office:office" xmlns:r="http://schemas.openxmlformats.org/officeDocument/2006/relationships" xmlns:v="urn:schemas-microsoft-com:vml" xmlns:mc="http://schemas.openxmlformats.org/markup-compatibility/2006" xmlns:w14="http://schemas.microsoft.com/office/word/2010/wordml" mc:Ignorable="w14">
   <w:abstractNum w:abstractNumId="1">
     <w:lvl w:ilvl="0">
       <w:start w:val="1"/>
@@ -9240,6 +9123,9 @@
       <w:lvlText w:val="%1."/>
       <w:lvlJc w:val="left"/>
       <w:pPr>
+        <w:tabs>
+          <w:tab w:val="num" w:pos="0"/>
+        </w:tabs>
         <w:ind w:left="360" w:hanging="360"/>
       </w:pPr>
       <w:rPr>
@@ -9253,6 +9139,9 @@
       <w:lvlText w:val="%2."/>
       <w:lvlJc w:val="left"/>
       <w:pPr>
+        <w:tabs>
+          <w:tab w:val="num" w:pos="0"/>
+        </w:tabs>
         <w:ind w:left="1080" w:hanging="360"/>
       </w:pPr>
     </w:lvl>
@@ -9262,6 +9151,9 @@
       <w:lvlText w:val="%3."/>
       <w:lvlJc w:val="right"/>
       <w:pPr>
+        <w:tabs>
+          <w:tab w:val="num" w:pos="0"/>
+        </w:tabs>
         <w:ind w:left="1800" w:hanging="180"/>
       </w:pPr>
     </w:lvl>
@@ -9271,6 +9163,9 @@
       <w:lvlText w:val="%4."/>
       <w:lvlJc w:val="left"/>
       <w:pPr>
+        <w:tabs>
+          <w:tab w:val="num" w:pos="0"/>
+        </w:tabs>
         <w:ind w:left="2520" w:hanging="360"/>
       </w:pPr>
     </w:lvl>
@@ -9280,6 +9175,9 @@
       <w:lvlText w:val="%5."/>
       <w:lvlJc w:val="left"/>
       <w:pPr>
+        <w:tabs>
+          <w:tab w:val="num" w:pos="0"/>
+        </w:tabs>
         <w:ind w:left="3240" w:hanging="360"/>
       </w:pPr>
     </w:lvl>
@@ -9289,6 +9187,9 @@
       <w:lvlText w:val="%6."/>
       <w:lvlJc w:val="right"/>
       <w:pPr>
+        <w:tabs>
+          <w:tab w:val="num" w:pos="0"/>
+        </w:tabs>
         <w:ind w:left="3960" w:hanging="180"/>
       </w:pPr>
     </w:lvl>
@@ -9298,6 +9199,9 @@
       <w:lvlText w:val="%7."/>
       <w:lvlJc w:val="left"/>
       <w:pPr>
+        <w:tabs>
+          <w:tab w:val="num" w:pos="0"/>
+        </w:tabs>
         <w:ind w:left="4680" w:hanging="360"/>
       </w:pPr>
     </w:lvl>
@@ -9307,6 +9211,9 @@
       <w:lvlText w:val="%8."/>
       <w:lvlJc w:val="left"/>
       <w:pPr>
+        <w:tabs>
+          <w:tab w:val="num" w:pos="0"/>
+        </w:tabs>
         <w:ind w:left="5400" w:hanging="360"/>
       </w:pPr>
     </w:lvl>
@@ -9316,6 +9223,9 @@
       <w:lvlText w:val="%9."/>
       <w:lvlJc w:val="right"/>
       <w:pPr>
+        <w:tabs>
+          <w:tab w:val="num" w:pos="0"/>
+        </w:tabs>
         <w:ind w:left="6120" w:hanging="180"/>
       </w:pPr>
     </w:lvl>
@@ -9328,6 +9238,9 @@
       <w:lvlText w:val=""/>
       <w:lvlJc w:val="left"/>
       <w:pPr>
+        <w:tabs>
+          <w:tab w:val="num" w:pos="0"/>
+        </w:tabs>
         <w:ind w:left="0" w:hanging="0"/>
       </w:pPr>
     </w:lvl>
@@ -9338,6 +9251,9 @@
       <w:lvlText w:val=""/>
       <w:lvlJc w:val="left"/>
       <w:pPr>
+        <w:tabs>
+          <w:tab w:val="num" w:pos="0"/>
+        </w:tabs>
         <w:ind w:left="0" w:hanging="0"/>
       </w:pPr>
     </w:lvl>
@@ -9348,6 +9264,9 @@
       <w:lvlText w:val=""/>
       <w:lvlJc w:val="left"/>
       <w:pPr>
+        <w:tabs>
+          <w:tab w:val="num" w:pos="0"/>
+        </w:tabs>
         <w:ind w:left="0" w:hanging="0"/>
       </w:pPr>
     </w:lvl>
@@ -9358,6 +9277,9 @@
       <w:lvlText w:val=""/>
       <w:lvlJc w:val="left"/>
       <w:pPr>
+        <w:tabs>
+          <w:tab w:val="num" w:pos="0"/>
+        </w:tabs>
         <w:ind w:left="0" w:hanging="0"/>
       </w:pPr>
     </w:lvl>
@@ -9368,6 +9290,9 @@
       <w:lvlText w:val=""/>
       <w:lvlJc w:val="left"/>
       <w:pPr>
+        <w:tabs>
+          <w:tab w:val="num" w:pos="0"/>
+        </w:tabs>
         <w:ind w:left="0" w:hanging="0"/>
       </w:pPr>
     </w:lvl>
@@ -9378,6 +9303,9 @@
       <w:lvlText w:val=""/>
       <w:lvlJc w:val="left"/>
       <w:pPr>
+        <w:tabs>
+          <w:tab w:val="num" w:pos="0"/>
+        </w:tabs>
         <w:ind w:left="0" w:hanging="0"/>
       </w:pPr>
     </w:lvl>
@@ -9388,6 +9316,9 @@
       <w:lvlText w:val=""/>
       <w:lvlJc w:val="left"/>
       <w:pPr>
+        <w:tabs>
+          <w:tab w:val="num" w:pos="0"/>
+        </w:tabs>
         <w:ind w:left="0" w:hanging="0"/>
       </w:pPr>
     </w:lvl>
@@ -9398,6 +9329,9 @@
       <w:lvlText w:val=""/>
       <w:lvlJc w:val="left"/>
       <w:pPr>
+        <w:tabs>
+          <w:tab w:val="num" w:pos="0"/>
+        </w:tabs>
         <w:ind w:left="0" w:hanging="0"/>
       </w:pPr>
     </w:lvl>
@@ -9408,6 +9342,9 @@
       <w:lvlText w:val=""/>
       <w:lvlJc w:val="left"/>
       <w:pPr>
+        <w:tabs>
+          <w:tab w:val="num" w:pos="0"/>
+        </w:tabs>
         <w:ind w:left="0" w:hanging="0"/>
       </w:pPr>
     </w:lvl>
@@ -9431,7 +9368,9 @@
       </w:rPr>
     </w:rPrDefault>
     <w:pPrDefault>
-      <w:pPr/>
+      <w:pPr>
+        <w:suppressAutoHyphens w:val="true"/>
+      </w:pPr>
     </w:pPrDefault>
   </w:docDefaults>
   <w:latentStyles w:defLockedState="0" w:defUIPriority="99" w:defSemiHidden="0" w:defUnhideWhenUsed="0" w:defQFormat="0" w:count="375">
@@ -9865,22 +9804,6 @@
     <w:rPr>
       <w:sz w:val="22"/>
       <w:szCs w:val="22"/>
-    </w:rPr>
-  </w:style>
-  <w:style w:type="character" w:styleId="ListLabel1">
-    <w:name w:val="ListLabel 1"/>
-    <w:qFormat/>
-    <w:rPr>
-      <w:b/>
-      <w:sz w:val="24"/>
-    </w:rPr>
-  </w:style>
-  <w:style w:type="character" w:styleId="ListLabel2">
-    <w:name w:val="ListLabel 2"/>
-    <w:qFormat/>
-    <w:rPr>
-      <w:b/>
-      <w:sz w:val="24"/>
     </w:rPr>
   </w:style>
   <w:style w:type="paragraph" w:styleId="Heading">

</xml_diff>

<commit_message>
re save petition.docx document
</commit_message>
<xml_diff>
--- a/platform/src/petition/templates/petition/petition.docx
+++ b/platform/src/petition/templates/petition/petition.docx
@@ -1172,14 +1172,16 @@
       <w:r>
         <w:rPr>
           <w:rFonts w:cs="Arial"/>
-        </w:rPr>
-        <w:t xml:space="preserve">Judge </w:t>
-      </w:r>
-      <w:r>
-        <w:rPr>
-          <w:rFonts w:cs="Arial"/>
-        </w:rPr>
-        <w:t>{{ petition.judge }}</w:t>
+          <w:b/>
+          <w:bCs/>
+        </w:rPr>
+        <w:t>Judge</w:t>
+      </w:r>
+      <w:r>
+        <w:rPr>
+          <w:rFonts w:cs="Arial"/>
+        </w:rPr>
+        <w:t xml:space="preserve"> {{ petition.judge }}</w:t>
       </w:r>
     </w:p>
     <w:p>

</xml_diff>

<commit_message>
remove form fields dc number, arrest date, arresting agency, officer
</commit_message>
<xml_diff>
--- a/platform/src/petition/templates/petition/petition.docx
+++ b/platform/src/petition/templates/petition/petition.docx
@@ -189,6 +189,116 @@
               <w:t>{{ petitioner.address }}</w:t>
             </w:r>
           </w:p>
+        </w:tc>
+        <w:tc>
+          <w:tcPr>
+            <w:tcW w:w="533" w:type="dxa"/>
+            <w:tcBorders/>
+            <w:shd w:fill="auto" w:val="clear"/>
+          </w:tcPr>
+          <w:p>
+            <w:pPr>
+              <w:pStyle w:val="TableContents"/>
+              <w:widowControl w:val="false"/>
+              <w:jc w:val="left"/>
+              <w:rPr/>
+            </w:pPr>
+            <w:r>
+              <w:rPr/>
+              <w:t>:</w:t>
+            </w:r>
+          </w:p>
+          <w:p>
+            <w:pPr>
+              <w:pStyle w:val="TableContents"/>
+              <w:widowControl w:val="false"/>
+              <w:jc w:val="left"/>
+              <w:rPr/>
+            </w:pPr>
+            <w:r>
+              <w:rPr/>
+              <w:t>:</w:t>
+            </w:r>
+          </w:p>
+          <w:p>
+            <w:pPr>
+              <w:pStyle w:val="TableContents"/>
+              <w:widowControl w:val="false"/>
+              <w:jc w:val="left"/>
+              <w:rPr/>
+            </w:pPr>
+            <w:r>
+              <w:rPr/>
+              <w:t>:</w:t>
+            </w:r>
+          </w:p>
+          <w:p>
+            <w:pPr>
+              <w:pStyle w:val="TableContents"/>
+              <w:widowControl w:val="false"/>
+              <w:jc w:val="left"/>
+              <w:rPr/>
+            </w:pPr>
+            <w:r>
+              <w:rPr/>
+              <w:t>:</w:t>
+            </w:r>
+          </w:p>
+          <w:p>
+            <w:pPr>
+              <w:pStyle w:val="TableContents"/>
+              <w:widowControl w:val="false"/>
+              <w:jc w:val="left"/>
+              <w:rPr/>
+            </w:pPr>
+            <w:r>
+              <w:rPr/>
+              <w:t>:</w:t>
+            </w:r>
+          </w:p>
+          <w:p>
+            <w:pPr>
+              <w:pStyle w:val="TableContents"/>
+              <w:widowControl w:val="false"/>
+              <w:jc w:val="left"/>
+              <w:rPr/>
+            </w:pPr>
+            <w:r>
+              <w:rPr/>
+              <w:t>:</w:t>
+            </w:r>
+          </w:p>
+          <w:p>
+            <w:pPr>
+              <w:pStyle w:val="TableContents"/>
+              <w:widowControl w:val="false"/>
+              <w:jc w:val="left"/>
+              <w:rPr/>
+            </w:pPr>
+            <w:r>
+              <w:rPr/>
+              <w:t>:</w:t>
+            </w:r>
+          </w:p>
+          <w:p>
+            <w:pPr>
+              <w:pStyle w:val="TableContents"/>
+              <w:widowControl w:val="false"/>
+              <w:jc w:val="left"/>
+              <w:rPr/>
+            </w:pPr>
+            <w:r>
+              <w:rPr/>
+              <w:t>:</w:t>
+            </w:r>
+          </w:p>
+        </w:tc>
+        <w:tc>
+          <w:tcPr>
+            <w:tcW w:w="3876" w:type="dxa"/>
+            <w:tcBorders/>
+            <w:shd w:fill="auto" w:val="clear"/>
+          </w:tcPr>
           <w:p>
             <w:pPr>
               <w:pStyle w:val="Normal"/>
@@ -200,123 +310,78 @@
                 <w:tab w:val="left" w:pos="5490" w:leader="none"/>
               </w:tabs>
               <w:spacing w:lineRule="auto" w:line="240" w:before="0" w:after="0"/>
-              <w:jc w:val="left"/>
-              <w:rPr/>
-            </w:pPr>
-            <w:r>
-              <w:rPr/>
-            </w:r>
-          </w:p>
-        </w:tc>
-        <w:tc>
-          <w:tcPr>
-            <w:tcW w:w="533" w:type="dxa"/>
-            <w:tcBorders/>
-            <w:shd w:fill="auto" w:val="clear"/>
-          </w:tcPr>
-          <w:p>
-            <w:pPr>
-              <w:pStyle w:val="TableContents"/>
-              <w:widowControl w:val="false"/>
-              <w:jc w:val="left"/>
-              <w:rPr/>
-            </w:pPr>
-            <w:r>
-              <w:rPr/>
-              <w:t>:</w:t>
-            </w:r>
-          </w:p>
-          <w:p>
-            <w:pPr>
-              <w:pStyle w:val="TableContents"/>
-              <w:widowControl w:val="false"/>
-              <w:jc w:val="left"/>
-              <w:rPr/>
-            </w:pPr>
-            <w:r>
-              <w:rPr/>
-              <w:t>:</w:t>
-            </w:r>
-          </w:p>
-          <w:p>
-            <w:pPr>
-              <w:pStyle w:val="TableContents"/>
-              <w:widowControl w:val="false"/>
-              <w:jc w:val="left"/>
-              <w:rPr/>
-            </w:pPr>
-            <w:r>
-              <w:rPr/>
-              <w:t>:</w:t>
-            </w:r>
-          </w:p>
-          <w:p>
-            <w:pPr>
-              <w:pStyle w:val="TableContents"/>
-              <w:widowControl w:val="false"/>
-              <w:jc w:val="left"/>
-              <w:rPr/>
-            </w:pPr>
-            <w:r>
-              <w:rPr/>
-              <w:t>:</w:t>
-            </w:r>
-          </w:p>
-          <w:p>
-            <w:pPr>
-              <w:pStyle w:val="TableContents"/>
-              <w:widowControl w:val="false"/>
-              <w:jc w:val="left"/>
-              <w:rPr/>
-            </w:pPr>
-            <w:r>
-              <w:rPr/>
-              <w:t>:</w:t>
-            </w:r>
-          </w:p>
-          <w:p>
-            <w:pPr>
-              <w:pStyle w:val="TableContents"/>
-              <w:widowControl w:val="false"/>
-              <w:jc w:val="left"/>
-              <w:rPr/>
-            </w:pPr>
-            <w:r>
-              <w:rPr/>
-              <w:t>:</w:t>
-            </w:r>
-          </w:p>
-          <w:p>
-            <w:pPr>
-              <w:pStyle w:val="TableContents"/>
-              <w:widowControl w:val="false"/>
-              <w:jc w:val="left"/>
-              <w:rPr/>
-            </w:pPr>
-            <w:r>
-              <w:rPr/>
-              <w:t>:</w:t>
-            </w:r>
-          </w:p>
-          <w:p>
-            <w:pPr>
-              <w:pStyle w:val="TableContents"/>
-              <w:widowControl w:val="false"/>
-              <w:jc w:val="left"/>
-              <w:rPr/>
-            </w:pPr>
-            <w:r>
-              <w:rPr/>
-              <w:t>:</w:t>
-            </w:r>
-          </w:p>
-        </w:tc>
-        <w:tc>
-          <w:tcPr>
-            <w:tcW w:w="3876" w:type="dxa"/>
-            <w:tcBorders/>
-            <w:shd w:fill="auto" w:val="clear"/>
-          </w:tcPr>
+              <w:rPr/>
+            </w:pPr>
+            <w:r>
+              <w:rPr/>
+              <w:t>COURT OF COM</w:t>
+            </w:r>
+            <w:bookmarkStart w:id="0" w:name="_GoBack2"/>
+            <w:bookmarkEnd w:id="0"/>
+            <w:r>
+              <w:rPr/>
+              <w:t>MON PLEAS</w:t>
+            </w:r>
+          </w:p>
+          <w:p>
+            <w:pPr>
+              <w:pStyle w:val="Normal"/>
+              <w:widowControl w:val="false"/>
+              <w:tabs>
+                <w:tab w:val="clear" w:pos="720"/>
+                <w:tab w:val="left" w:pos="5040" w:leader="none"/>
+                <w:tab w:val="left" w:pos="5490" w:leader="none"/>
+              </w:tabs>
+              <w:spacing w:lineRule="auto" w:line="240" w:before="0" w:after="0"/>
+              <w:rPr/>
+            </w:pPr>
+            <w:r>
+              <w:rPr/>
+              <w:t>CRIMINAL TRIAL DIVISION</w:t>
+            </w:r>
+          </w:p>
+          <w:p>
+            <w:pPr>
+              <w:pStyle w:val="Normal"/>
+              <w:widowControl w:val="false"/>
+              <w:tabs>
+                <w:tab w:val="clear" w:pos="720"/>
+                <w:tab w:val="left" w:pos="1800" w:leader="none"/>
+                <w:tab w:val="left" w:pos="5040" w:leader="none"/>
+                <w:tab w:val="left" w:pos="5490" w:leader="none"/>
+              </w:tabs>
+              <w:spacing w:lineRule="auto" w:line="240" w:before="0" w:after="0"/>
+              <w:rPr/>
+            </w:pPr>
+            <w:r>
+              <w:rPr>
+                <w:caps/>
+              </w:rPr>
+              <w:t xml:space="preserve">Philadelphia </w:t>
+            </w:r>
+            <w:r>
+              <w:rPr/>
+              <w:t>COUNTY</w:t>
+            </w:r>
+          </w:p>
+          <w:p>
+            <w:pPr>
+              <w:pStyle w:val="Normal"/>
+              <w:widowControl w:val="false"/>
+              <w:tabs>
+                <w:tab w:val="clear" w:pos="720"/>
+                <w:tab w:val="left" w:pos="1800" w:leader="none"/>
+                <w:tab w:val="left" w:pos="5040" w:leader="none"/>
+                <w:tab w:val="left" w:pos="5490" w:leader="none"/>
+              </w:tabs>
+              <w:spacing w:lineRule="auto" w:line="240" w:before="0" w:after="0"/>
+              <w:rPr/>
+            </w:pPr>
+            <w:r>
+              <w:rPr/>
+              <w:t>{% for docket in dockets -%}</w:t>
+            </w:r>
+          </w:p>
           <w:p>
             <w:pPr>
               <w:pStyle w:val="Normal"/>
@@ -332,72 +397,7 @@
             </w:pPr>
             <w:r>
               <w:rPr/>
-              <w:t>COURT OF COM</w:t>
-            </w:r>
-            <w:bookmarkStart w:id="0" w:name="_GoBack2"/>
-            <w:bookmarkEnd w:id="0"/>
-            <w:r>
-              <w:rPr/>
-              <w:t>MON PLEAS</w:t>
-            </w:r>
-          </w:p>
-          <w:p>
-            <w:pPr>
-              <w:pStyle w:val="Normal"/>
-              <w:widowControl w:val="false"/>
-              <w:tabs>
-                <w:tab w:val="clear" w:pos="720"/>
-                <w:tab w:val="left" w:pos="5040" w:leader="none"/>
-                <w:tab w:val="left" w:pos="5490" w:leader="none"/>
-              </w:tabs>
-              <w:spacing w:lineRule="auto" w:line="240" w:before="0" w:after="0"/>
-              <w:rPr/>
-            </w:pPr>
-            <w:r>
-              <w:rPr/>
-              <w:t>CRIMINAL TRIAL DIVISION</w:t>
-            </w:r>
-          </w:p>
-          <w:p>
-            <w:pPr>
-              <w:pStyle w:val="Normal"/>
-              <w:widowControl w:val="false"/>
-              <w:tabs>
-                <w:tab w:val="clear" w:pos="720"/>
-                <w:tab w:val="left" w:pos="1800" w:leader="none"/>
-                <w:tab w:val="left" w:pos="5040" w:leader="none"/>
-                <w:tab w:val="left" w:pos="5490" w:leader="none"/>
-              </w:tabs>
-              <w:spacing w:lineRule="auto" w:line="240" w:before="0" w:after="0"/>
-              <w:rPr/>
-            </w:pPr>
-            <w:r>
-              <w:rPr>
-                <w:caps/>
-              </w:rPr>
-              <w:t xml:space="preserve">Philadelphia </w:t>
-            </w:r>
-            <w:r>
-              <w:rPr/>
-              <w:t>COUNTY</w:t>
-            </w:r>
-          </w:p>
-          <w:p>
-            <w:pPr>
-              <w:pStyle w:val="Normal"/>
-              <w:widowControl w:val="false"/>
-              <w:tabs>
-                <w:tab w:val="clear" w:pos="720"/>
-                <w:tab w:val="left" w:pos="1800" w:leader="none"/>
-                <w:tab w:val="left" w:pos="5040" w:leader="none"/>
-                <w:tab w:val="left" w:pos="5490" w:leader="none"/>
-              </w:tabs>
-              <w:spacing w:lineRule="auto" w:line="240" w:before="0" w:after="0"/>
-              <w:rPr/>
-            </w:pPr>
-            <w:r>
-              <w:rPr/>
-              <w:t>{% for docket in dockets -%}</w:t>
+              <w:t>{{ docket }}</w:t>
             </w:r>
           </w:p>
           <w:p>
@@ -413,10 +413,12 @@
               <w:spacing w:lineRule="auto" w:line="240" w:before="0" w:after="0"/>
               <w:rPr/>
             </w:pPr>
-            <w:r>
-              <w:rPr/>
-              <w:t>{{ docket }}</w:t>
-            </w:r>
+            <w:bookmarkStart w:id="1" w:name="__DdeLink__1856_3844194623"/>
+            <w:r>
+              <w:rPr/>
+              <w:t>{% endfor -%}</w:t>
+            </w:r>
+            <w:bookmarkEnd w:id="1"/>
           </w:p>
           <w:p>
             <w:pPr>
@@ -431,46 +433,9 @@
               <w:spacing w:lineRule="auto" w:line="240" w:before="0" w:after="0"/>
               <w:rPr/>
             </w:pPr>
-            <w:bookmarkStart w:id="1" w:name="__DdeLink__1856_3844194623"/>
-            <w:r>
-              <w:rPr/>
-              <w:t>{% endfor -%}</w:t>
-            </w:r>
-            <w:bookmarkEnd w:id="1"/>
-          </w:p>
-          <w:p>
-            <w:pPr>
-              <w:pStyle w:val="Normal"/>
-              <w:widowControl w:val="false"/>
-              <w:tabs>
-                <w:tab w:val="clear" w:pos="720"/>
-                <w:tab w:val="left" w:pos="-1440" w:leader="none"/>
-                <w:tab w:val="left" w:pos="5040" w:leader="none"/>
-                <w:tab w:val="left" w:pos="5490" w:leader="none"/>
-              </w:tabs>
-              <w:spacing w:lineRule="auto" w:line="240" w:before="0" w:after="0"/>
-              <w:rPr/>
-            </w:pPr>
             <w:r>
               <w:rPr/>
               <w:t>OTN# {{ petition.otn }}</w:t>
-            </w:r>
-          </w:p>
-          <w:p>
-            <w:pPr>
-              <w:pStyle w:val="Normal"/>
-              <w:widowControl w:val="false"/>
-              <w:tabs>
-                <w:tab w:val="clear" w:pos="720"/>
-                <w:tab w:val="left" w:pos="5040" w:leader="none"/>
-                <w:tab w:val="left" w:pos="5490" w:leader="none"/>
-              </w:tabs>
-              <w:spacing w:lineRule="auto" w:line="240" w:before="0" w:after="0"/>
-              <w:rPr/>
-            </w:pPr>
-            <w:r>
-              <w:rPr/>
-              <w:t>DC# {{ petition.dc }}</w:t>
             </w:r>
           </w:p>
         </w:tc>
@@ -485,13 +450,12 @@
         </w:tabs>
         <w:spacing w:lineRule="auto" w:line="240" w:before="0" w:after="0"/>
         <w:jc w:val="left"/>
+        <w:rPr>
+          <w:rFonts w:cs="Arial"/>
+        </w:rPr>
+      </w:pPr>
+      <w:r>
         <w:rPr/>
-      </w:pPr>
-      <w:r>
-        <w:rPr>
-          <w:rFonts w:cs="Arial"/>
-        </w:rPr>
-        <w:t>_____________________________________________</w:t>
       </w:r>
     </w:p>
     <w:p>
@@ -1198,61 +1162,6 @@
         <w:t>1301 Filbert Street</w:t>
         <w:br/>
         <w:t>Philadelphia, PA 19107</w:t>
-      </w:r>
-    </w:p>
-    <w:p>
-      <w:pPr>
-        <w:pStyle w:val="ListParagraph"/>
-        <w:spacing w:lineRule="auto" w:line="240" w:before="0" w:after="0"/>
-        <w:ind w:left="360" w:hanging="0"/>
-        <w:rPr/>
-      </w:pPr>
-      <w:r>
-        <w:rPr/>
-      </w:r>
-    </w:p>
-    <w:p>
-      <w:pPr>
-        <w:pStyle w:val="ListParagraph"/>
-        <w:numPr>
-          <w:ilvl w:val="0"/>
-          <w:numId w:val="1"/>
-        </w:numPr>
-        <w:spacing w:lineRule="auto" w:line="240" w:before="0" w:after="0"/>
-        <w:jc w:val="both"/>
-        <w:rPr>
-          <w:rFonts w:cs="Arial"/>
-          <w:b/>
-          <w:b/>
-          <w:sz w:val="24"/>
-          <w:szCs w:val="24"/>
-        </w:rPr>
-      </w:pPr>
-      <w:r>
-        <w:rPr>
-          <w:rFonts w:cs="Arial"/>
-          <w:b/>
-          <w:sz w:val="24"/>
-          <w:szCs w:val="24"/>
-        </w:rPr>
-        <w:t>Name and mailing address of the affiant as shown on the complaint, if available:</w:t>
-      </w:r>
-    </w:p>
-    <w:p>
-      <w:pPr>
-        <w:pStyle w:val="ListParagraph"/>
-        <w:spacing w:lineRule="auto" w:line="240" w:before="0" w:after="0"/>
-        <w:ind w:left="360" w:hanging="0"/>
-        <w:jc w:val="both"/>
-        <w:rPr/>
-      </w:pPr>
-      <w:r>
-        <w:rPr>
-          <w:rFonts w:cs="Arial"/>
-          <w:sz w:val="24"/>
-          <w:szCs w:val="24"/>
-        </w:rPr>
-        <w:t>{{ petition.arrest_officer }}, Philadelphia County, PA</w:t>
       </w:r>
     </w:p>
     <w:p>
@@ -1464,66 +1373,6 @@
           <w:szCs w:val="24"/>
         </w:rPr>
         <w:t xml:space="preserve"> {{ petition.otn }}</w:t>
-      </w:r>
-    </w:p>
-    <w:p>
-      <w:pPr>
-        <w:pStyle w:val="ListParagraph"/>
-        <w:spacing w:lineRule="auto" w:line="240" w:before="0" w:after="0"/>
-        <w:ind w:left="360" w:hanging="0"/>
-        <w:jc w:val="both"/>
-        <w:rPr>
-          <w:rFonts w:cs="Arial"/>
-          <w:sz w:val="24"/>
-          <w:szCs w:val="24"/>
-        </w:rPr>
-      </w:pPr>
-      <w:r>
-        <w:rPr>
-          <w:rFonts w:cs="Arial"/>
-          <w:sz w:val="24"/>
-          <w:szCs w:val="24"/>
-        </w:rPr>
-      </w:r>
-    </w:p>
-    <w:p>
-      <w:pPr>
-        <w:pStyle w:val="ListParagraph"/>
-        <w:numPr>
-          <w:ilvl w:val="0"/>
-          <w:numId w:val="1"/>
-        </w:numPr>
-        <w:spacing w:lineRule="auto" w:line="240" w:before="0" w:after="0"/>
-        <w:jc w:val="both"/>
-        <w:rPr/>
-      </w:pPr>
-      <w:r>
-        <w:rPr>
-          <w:rFonts w:cs="Arial"/>
-          <w:b/>
-          <w:sz w:val="24"/>
-          <w:szCs w:val="24"/>
-        </w:rPr>
-        <w:t xml:space="preserve">The date on the complaint, or the date of arrest, and if available, the criminal justice agency that made the arrest: </w:t>
-      </w:r>
-      <w:r>
-        <w:rPr>
-          <w:rFonts w:cs="Arial"/>
-          <w:sz w:val="24"/>
-          <w:szCs w:val="24"/>
-        </w:rPr>
-        <w:t xml:space="preserve">Arrest Date: {{ petition.arrest_date|date }}; Arresting Agency: </w:t>
-      </w:r>
-      <w:r>
-        <w:rPr>
-          <w:rFonts w:eastAsia="Times New Roman" w:cs="Arial"/>
-          <w:color w:val="00000A"/>
-          <w:kern w:val="0"/>
-          <w:sz w:val="24"/>
-          <w:szCs w:val="24"/>
-          <w:lang w:val="en-US" w:eastAsia="en-US" w:bidi="ar-SA"/>
-        </w:rPr>
-        <w:t>{{ petition.arrest_agency }}</w:t>
       </w:r>
     </w:p>
     <w:p>
@@ -4266,8 +4115,7 @@
         <w:gridCol w:w="428"/>
         <w:gridCol w:w="766"/>
         <w:gridCol w:w="941"/>
-        <w:gridCol w:w="520"/>
-        <w:gridCol w:w="2905"/>
+        <w:gridCol w:w="3425"/>
       </w:tblGrid>
       <w:tr>
         <w:trPr>
@@ -4276,7 +4124,7 @@
         <w:tc>
           <w:tcPr>
             <w:tcW w:w="10779" w:type="dxa"/>
-            <w:gridSpan w:val="9"/>
+            <w:gridSpan w:val="8"/>
             <w:tcBorders>
               <w:top w:val="single" w:sz="4" w:space="0" w:color="000001"/>
               <w:left w:val="single" w:sz="4" w:space="0" w:color="000001"/>
@@ -4566,7 +4414,7 @@
         <w:tc>
           <w:tcPr>
             <w:tcW w:w="4366" w:type="dxa"/>
-            <w:gridSpan w:val="3"/>
+            <w:gridSpan w:val="2"/>
             <w:tcBorders>
               <w:top w:val="single" w:sz="4" w:space="0" w:color="000001"/>
               <w:left w:val="single" w:sz="4" w:space="0" w:color="000001"/>
@@ -4818,7 +4666,7 @@
         <w:tc>
           <w:tcPr>
             <w:tcW w:w="6372" w:type="dxa"/>
-            <w:gridSpan w:val="7"/>
+            <w:gridSpan w:val="6"/>
             <w:tcBorders>
               <w:top w:val="single" w:sz="4" w:space="0" w:color="000001"/>
               <w:left w:val="single" w:sz="4" w:space="0" w:color="000001"/>
@@ -4889,7 +4737,7 @@
         <w:tc>
           <w:tcPr>
             <w:tcW w:w="10779" w:type="dxa"/>
-            <w:gridSpan w:val="9"/>
+            <w:gridSpan w:val="8"/>
             <w:tcBorders>
               <w:top w:val="single" w:sz="4" w:space="0" w:color="000001"/>
               <w:left w:val="single" w:sz="4" w:space="0" w:color="000001"/>
@@ -5112,7 +4960,7 @@
         <w:tc>
           <w:tcPr>
             <w:tcW w:w="5560" w:type="dxa"/>
-            <w:gridSpan w:val="5"/>
+            <w:gridSpan w:val="4"/>
             <w:tcBorders>
               <w:top w:val="single" w:sz="8" w:space="0" w:color="000001"/>
               <w:left w:val="single" w:sz="4" w:space="0" w:color="000001"/>
@@ -5125,7 +4973,7 @@
             <w:pPr>
               <w:pStyle w:val="Normal"/>
               <w:widowControl w:val="false"/>
-              <w:spacing w:lineRule="exact" w:line="203" w:before="0" w:after="0"/>
+              <w:spacing w:lineRule="exact" w:line="204" w:before="0" w:after="0"/>
               <w:ind w:left="102" w:right="-20" w:hanging="0"/>
               <w:rPr/>
             </w:pPr>
@@ -5134,7 +4982,7 @@
                 <w:rFonts w:cs="Arial"/>
                 <w:b/>
               </w:rPr>
-              <w:t>A</w:t>
+              <w:t>D</w:t>
             </w:r>
             <w:r>
               <w:rPr>
@@ -5142,14 +4990,22 @@
                 <w:b/>
                 <w:spacing w:val="1"/>
               </w:rPr>
-              <w:t>dd</w:t>
-            </w:r>
-            <w:r>
-              <w:rPr>
-                <w:rFonts w:cs="Arial"/>
-                <w:b/>
-              </w:rPr>
-              <w:t>r</w:t>
+              <w:t>a</w:t>
+            </w:r>
+            <w:r>
+              <w:rPr>
+                <w:rFonts w:cs="Arial"/>
+                <w:b/>
+              </w:rPr>
+              <w:t>te</w:t>
+            </w:r>
+            <w:r>
+              <w:rPr>
+                <w:rFonts w:cs="Arial"/>
+                <w:b/>
+                <w:spacing w:val="-3"/>
+              </w:rPr>
+              <w:t xml:space="preserve"> </w:t>
             </w:r>
             <w:r>
               <w:rPr>
@@ -5157,7 +5013,14 @@
                 <w:b/>
                 <w:spacing w:val="1"/>
               </w:rPr>
-              <w:t>e</w:t>
+              <w:t>o</w:t>
+            </w:r>
+            <w:r>
+              <w:rPr>
+                <w:rFonts w:cs="Arial"/>
+                <w:b/>
+              </w:rPr>
+              <w:t>n</w:t>
             </w:r>
             <w:r>
               <w:rPr>
@@ -5165,7 +5028,15 @@
                 <w:b/>
                 <w:spacing w:val="-1"/>
               </w:rPr>
-              <w:t>s</w:t>
+              <w:t xml:space="preserve"> </w:t>
+            </w:r>
+            <w:r>
+              <w:rPr>
+                <w:rFonts w:cs="Arial"/>
+                <w:b/>
+                <w:spacing w:val="-3"/>
+              </w:rPr>
+              <w:t>C</w:t>
             </w:r>
             <w:r>
               <w:rPr>
@@ -5173,36 +5044,80 @@
                 <w:b/>
                 <w:spacing w:val="1"/>
               </w:rPr>
-              <w:t>s</w:t>
-            </w:r>
-            <w:r>
-              <w:rPr>
-                <w:rFonts w:cs="Arial"/>
-                <w:b/>
-              </w:rPr>
-              <w:t>:</w:t>
-            </w:r>
-            <w:r>
-              <w:rPr>
-                <w:rFonts w:cs="Arial"/>
-              </w:rPr>
-              <w:t xml:space="preserve"> Criminal Justice Center</w:t>
-              <w:br/>
-              <w:t>1301 Filbert Street</w:t>
-              <w:br/>
-              <w:t>Philadelphia, PA 19107</w:t>
+              <w:t>o</w:t>
+            </w:r>
+            <w:r>
+              <w:rPr>
+                <w:rFonts w:cs="Arial"/>
+                <w:b/>
+                <w:spacing w:val="2"/>
+              </w:rPr>
+              <w:t>m</w:t>
+            </w:r>
+            <w:r>
+              <w:rPr>
+                <w:rFonts w:cs="Arial"/>
+                <w:b/>
+                <w:spacing w:val="-1"/>
+              </w:rPr>
+              <w:t>p</w:t>
+            </w:r>
+            <w:r>
+              <w:rPr>
+                <w:rFonts w:cs="Arial"/>
+                <w:b/>
+                <w:spacing w:val="1"/>
+              </w:rPr>
+              <w:t>la</w:t>
+            </w:r>
+            <w:r>
+              <w:rPr>
+                <w:rFonts w:cs="Arial"/>
+                <w:b/>
+                <w:spacing w:val="-1"/>
+              </w:rPr>
+              <w:t>i</w:t>
+            </w:r>
+            <w:r>
+              <w:rPr>
+                <w:rFonts w:cs="Arial"/>
+                <w:b/>
+                <w:spacing w:val="1"/>
+              </w:rPr>
+              <w:t>n</w:t>
+            </w:r>
+            <w:r>
+              <w:rPr>
+                <w:rFonts w:cs="Arial"/>
+                <w:b/>
+              </w:rPr>
+              <w:t>t:</w:t>
+            </w:r>
+          </w:p>
+          <w:p>
+            <w:pPr>
+              <w:pStyle w:val="Normal"/>
+              <w:widowControl w:val="false"/>
+              <w:spacing w:lineRule="exact" w:line="204" w:before="0" w:after="0"/>
+              <w:ind w:left="102" w:right="-20" w:hanging="0"/>
+              <w:rPr/>
+            </w:pPr>
+            <w:r>
+              <w:rPr/>
+              <w:t>{{ petition.arrest_date|date }}</w:t>
             </w:r>
           </w:p>
         </w:tc>
       </w:tr>
       <w:tr>
-        <w:trPr/>
+        <w:trPr>
+          <w:trHeight w:val="674" w:hRule="exact"/>
+        </w:trPr>
         <w:tc>
           <w:tcPr>
             <w:tcW w:w="5219" w:type="dxa"/>
             <w:gridSpan w:val="4"/>
             <w:tcBorders>
-              <w:top w:val="single" w:sz="8" w:space="0" w:color="000001"/>
               <w:left w:val="single" w:sz="4" w:space="0" w:color="000001"/>
               <w:bottom w:val="single" w:sz="8" w:space="0" w:color="000001"/>
               <w:right w:val="single" w:sz="4" w:space="0" w:color="000001"/>
@@ -5431,7 +5346,295 @@
         <w:tc>
           <w:tcPr>
             <w:tcW w:w="5560" w:type="dxa"/>
-            <w:gridSpan w:val="5"/>
+            <w:gridSpan w:val="4"/>
+            <w:tcBorders>
+              <w:left w:val="single" w:sz="4" w:space="0" w:color="000001"/>
+              <w:bottom w:val="single" w:sz="8" w:space="0" w:color="000001"/>
+              <w:right w:val="single" w:sz="4" w:space="0" w:color="000001"/>
+            </w:tcBorders>
+            <w:shd w:fill="auto" w:val="clear"/>
+          </w:tcPr>
+          <w:p>
+            <w:pPr>
+              <w:pStyle w:val="Normal"/>
+              <w:widowControl w:val="false"/>
+              <w:spacing w:lineRule="exact" w:line="203" w:before="0" w:after="0"/>
+              <w:ind w:left="102" w:right="-20" w:hanging="0"/>
+              <w:rPr/>
+            </w:pPr>
+            <w:r>
+              <w:rPr>
+                <w:rFonts w:cs="Arial"/>
+                <w:b/>
+              </w:rPr>
+              <w:t>A</w:t>
+            </w:r>
+            <w:r>
+              <w:rPr>
+                <w:rFonts w:cs="Arial"/>
+                <w:b/>
+                <w:spacing w:val="1"/>
+              </w:rPr>
+              <w:t>dd</w:t>
+            </w:r>
+            <w:r>
+              <w:rPr>
+                <w:rFonts w:cs="Arial"/>
+                <w:b/>
+              </w:rPr>
+              <w:t>r</w:t>
+            </w:r>
+            <w:r>
+              <w:rPr>
+                <w:rFonts w:cs="Arial"/>
+                <w:b/>
+                <w:spacing w:val="1"/>
+              </w:rPr>
+              <w:t>e</w:t>
+            </w:r>
+            <w:r>
+              <w:rPr>
+                <w:rFonts w:cs="Arial"/>
+                <w:b/>
+                <w:spacing w:val="-1"/>
+              </w:rPr>
+              <w:t>s</w:t>
+            </w:r>
+            <w:r>
+              <w:rPr>
+                <w:rFonts w:cs="Arial"/>
+                <w:b/>
+                <w:spacing w:val="1"/>
+              </w:rPr>
+              <w:t>s</w:t>
+            </w:r>
+            <w:r>
+              <w:rPr>
+                <w:rFonts w:cs="Arial"/>
+                <w:b/>
+              </w:rPr>
+              <w:t>:</w:t>
+            </w:r>
+            <w:r>
+              <w:rPr>
+                <w:rFonts w:cs="Arial"/>
+              </w:rPr>
+              <w:t xml:space="preserve"> Criminal Justice Center</w:t>
+              <w:br/>
+              <w:t>1301 Filbert Street</w:t>
+              <w:br/>
+              <w:t>Philadelphia, PA 19107</w:t>
+            </w:r>
+          </w:p>
+        </w:tc>
+      </w:tr>
+      <w:tr>
+        <w:trPr/>
+        <w:tc>
+          <w:tcPr>
+            <w:tcW w:w="5219" w:type="dxa"/>
+            <w:gridSpan w:val="4"/>
+            <w:tcBorders>
+              <w:top w:val="single" w:sz="8" w:space="0" w:color="000001"/>
+              <w:left w:val="single" w:sz="4" w:space="0" w:color="000001"/>
+              <w:bottom w:val="single" w:sz="8" w:space="0" w:color="000001"/>
+              <w:right w:val="single" w:sz="4" w:space="0" w:color="000001"/>
+            </w:tcBorders>
+            <w:shd w:fill="auto" w:val="clear"/>
+          </w:tcPr>
+          <w:p>
+            <w:pPr>
+              <w:pStyle w:val="Normal"/>
+              <w:widowControl w:val="false"/>
+              <w:spacing w:lineRule="exact" w:line="205" w:before="0" w:after="0"/>
+              <w:ind w:left="102" w:right="-20" w:hanging="0"/>
+              <w:rPr/>
+            </w:pPr>
+            <w:r>
+              <w:rPr>
+                <w:rFonts w:cs="Arial"/>
+                <w:b/>
+              </w:rPr>
+              <w:t>N</w:t>
+            </w:r>
+            <w:r>
+              <w:rPr>
+                <w:rFonts w:cs="Arial"/>
+                <w:b/>
+                <w:spacing w:val="1"/>
+              </w:rPr>
+              <w:t>a</w:t>
+            </w:r>
+            <w:r>
+              <w:rPr>
+                <w:rFonts w:cs="Arial"/>
+                <w:b/>
+                <w:spacing w:val="2"/>
+              </w:rPr>
+              <w:t>m</w:t>
+            </w:r>
+            <w:r>
+              <w:rPr>
+                <w:rFonts w:cs="Arial"/>
+                <w:b/>
+              </w:rPr>
+              <w:t>e</w:t>
+            </w:r>
+            <w:r>
+              <w:rPr>
+                <w:rFonts w:cs="Arial"/>
+                <w:b/>
+                <w:spacing w:val="-4"/>
+              </w:rPr>
+              <w:t xml:space="preserve"> </w:t>
+            </w:r>
+            <w:r>
+              <w:rPr>
+                <w:rFonts w:cs="Arial"/>
+                <w:b/>
+                <w:spacing w:val="-1"/>
+              </w:rPr>
+              <w:t>o</w:t>
+            </w:r>
+            <w:r>
+              <w:rPr>
+                <w:rFonts w:cs="Arial"/>
+                <w:b/>
+              </w:rPr>
+              <w:t>f Arr</w:t>
+            </w:r>
+            <w:r>
+              <w:rPr>
+                <w:rFonts w:cs="Arial"/>
+                <w:b/>
+                <w:spacing w:val="1"/>
+              </w:rPr>
+              <w:t>e</w:t>
+            </w:r>
+            <w:r>
+              <w:rPr>
+                <w:rFonts w:cs="Arial"/>
+                <w:b/>
+                <w:spacing w:val="-1"/>
+              </w:rPr>
+              <w:t>s</w:t>
+            </w:r>
+            <w:r>
+              <w:rPr>
+                <w:rFonts w:cs="Arial"/>
+                <w:b/>
+              </w:rPr>
+              <w:t>t</w:t>
+            </w:r>
+            <w:r>
+              <w:rPr>
+                <w:rFonts w:cs="Arial"/>
+                <w:b/>
+                <w:spacing w:val="1"/>
+              </w:rPr>
+              <w:t>i</w:t>
+            </w:r>
+            <w:r>
+              <w:rPr>
+                <w:rFonts w:cs="Arial"/>
+                <w:b/>
+                <w:spacing w:val="-1"/>
+              </w:rPr>
+              <w:t>n</w:t>
+            </w:r>
+            <w:r>
+              <w:rPr>
+                <w:rFonts w:cs="Arial"/>
+                <w:b/>
+              </w:rPr>
+              <w:t>g</w:t>
+            </w:r>
+            <w:r>
+              <w:rPr>
+                <w:rFonts w:cs="Arial"/>
+                <w:b/>
+                <w:spacing w:val="-6"/>
+              </w:rPr>
+              <w:t xml:space="preserve"> </w:t>
+            </w:r>
+            <w:r>
+              <w:rPr>
+                <w:rFonts w:cs="Arial"/>
+                <w:b/>
+              </w:rPr>
+              <w:t>A</w:t>
+            </w:r>
+            <w:r>
+              <w:rPr>
+                <w:rFonts w:cs="Arial"/>
+                <w:b/>
+                <w:spacing w:val="1"/>
+              </w:rPr>
+              <w:t>g</w:t>
+            </w:r>
+            <w:r>
+              <w:rPr>
+                <w:rFonts w:cs="Arial"/>
+                <w:b/>
+                <w:spacing w:val="-1"/>
+              </w:rPr>
+              <w:t>e</w:t>
+            </w:r>
+            <w:r>
+              <w:rPr>
+                <w:rFonts w:cs="Arial"/>
+                <w:b/>
+                <w:spacing w:val="1"/>
+              </w:rPr>
+              <w:t>nc</w:t>
+            </w:r>
+            <w:r>
+              <w:rPr>
+                <w:rFonts w:cs="Arial"/>
+                <w:b/>
+                <w:spacing w:val="-1"/>
+              </w:rPr>
+              <w:t>y</w:t>
+            </w:r>
+            <w:r>
+              <w:rPr>
+                <w:rFonts w:cs="Arial"/>
+                <w:b/>
+              </w:rPr>
+              <w:t>:</w:t>
+            </w:r>
+          </w:p>
+          <w:p>
+            <w:pPr>
+              <w:pStyle w:val="Normal"/>
+              <w:widowControl w:val="false"/>
+              <w:spacing w:lineRule="exact" w:line="205" w:before="0" w:after="0"/>
+              <w:ind w:left="102" w:right="-20" w:hanging="0"/>
+              <w:rPr/>
+            </w:pPr>
+            <w:r>
+              <w:rPr>
+                <w:rFonts w:cs="Arial"/>
+              </w:rPr>
+              <w:t xml:space="preserve"> </w:t>
+            </w:r>
+            <w:r>
+              <w:rPr>
+                <w:rFonts w:eastAsia="Times New Roman" w:cs="Arial"/>
+                <w:color w:val="00000A"/>
+                <w:kern w:val="0"/>
+                <w:sz w:val="22"/>
+                <w:szCs w:val="22"/>
+                <w:lang w:val="en-US" w:eastAsia="en-US" w:bidi="ar-SA"/>
+              </w:rPr>
+              <w:t>{{ petition.arrest_agency }}</w:t>
+            </w:r>
+          </w:p>
+        </w:tc>
+        <w:tc>
+          <w:tcPr>
+            <w:tcW w:w="5560" w:type="dxa"/>
+            <w:gridSpan w:val="4"/>
             <w:tcBorders>
               <w:top w:val="single" w:sz="8" w:space="0" w:color="000001"/>
               <w:left w:val="single" w:sz="4" w:space="0" w:color="000001"/>
@@ -5716,7 +5919,15 @@
                 <w:rFonts w:cs="Arial"/>
                 <w:b/>
               </w:rPr>
-              <w:t>f Arr</w:t>
+              <w:t>f Aff</w:t>
+            </w:r>
+            <w:r>
+              <w:rPr>
+                <w:rFonts w:cs="Arial"/>
+                <w:b/>
+                <w:spacing w:val="-1"/>
+              </w:rPr>
+              <w:t>i</w:t>
             </w:r>
             <w:r>
               <w:rPr>
@@ -5724,99 +5935,14 @@
                 <w:b/>
                 <w:spacing w:val="1"/>
               </w:rPr>
-              <w:t>e</w:t>
-            </w:r>
-            <w:r>
-              <w:rPr>
-                <w:rFonts w:cs="Arial"/>
-                <w:b/>
-                <w:spacing w:val="-1"/>
-              </w:rPr>
-              <w:t>s</w:t>
-            </w:r>
-            <w:r>
-              <w:rPr>
-                <w:rFonts w:cs="Arial"/>
-                <w:b/>
-              </w:rPr>
-              <w:t>t</w:t>
-            </w:r>
-            <w:r>
-              <w:rPr>
-                <w:rFonts w:cs="Arial"/>
-                <w:b/>
-                <w:spacing w:val="1"/>
-              </w:rPr>
-              <w:t>i</w:t>
-            </w:r>
-            <w:r>
-              <w:rPr>
-                <w:rFonts w:cs="Arial"/>
-                <w:b/>
-                <w:spacing w:val="-1"/>
-              </w:rPr>
-              <w:t>n</w:t>
-            </w:r>
-            <w:r>
-              <w:rPr>
-                <w:rFonts w:cs="Arial"/>
-                <w:b/>
-              </w:rPr>
-              <w:t>g</w:t>
-            </w:r>
-            <w:r>
-              <w:rPr>
-                <w:rFonts w:cs="Arial"/>
-                <w:b/>
-                <w:spacing w:val="-6"/>
-              </w:rPr>
-              <w:t xml:space="preserve"> </w:t>
-            </w:r>
-            <w:r>
-              <w:rPr>
-                <w:rFonts w:cs="Arial"/>
-                <w:b/>
-              </w:rPr>
-              <w:t>A</w:t>
-            </w:r>
-            <w:r>
-              <w:rPr>
-                <w:rFonts w:cs="Arial"/>
-                <w:b/>
-                <w:spacing w:val="1"/>
-              </w:rPr>
-              <w:t>g</w:t>
-            </w:r>
-            <w:r>
-              <w:rPr>
-                <w:rFonts w:cs="Arial"/>
-                <w:b/>
-                <w:spacing w:val="-1"/>
-              </w:rPr>
-              <w:t>e</w:t>
-            </w:r>
-            <w:r>
-              <w:rPr>
-                <w:rFonts w:cs="Arial"/>
-                <w:b/>
-                <w:spacing w:val="1"/>
-              </w:rPr>
-              <w:t>nc</w:t>
-            </w:r>
-            <w:r>
-              <w:rPr>
-                <w:rFonts w:cs="Arial"/>
-                <w:b/>
-                <w:spacing w:val="-1"/>
-              </w:rPr>
-              <w:t>y</w:t>
-            </w:r>
-            <w:r>
-              <w:rPr>
-                <w:rFonts w:cs="Arial"/>
-                <w:b/>
-              </w:rPr>
-              <w:t>:</w:t>
+              <w:t>an</w:t>
+            </w:r>
+            <w:r>
+              <w:rPr>
+                <w:rFonts w:cs="Arial"/>
+                <w:b/>
+              </w:rPr>
+              <w:t>t:</w:t>
             </w:r>
           </w:p>
           <w:p>
@@ -5828,27 +5954,14 @@
               <w:rPr/>
             </w:pPr>
             <w:r>
-              <w:rPr>
-                <w:rFonts w:cs="Arial"/>
-              </w:rPr>
-              <w:t xml:space="preserve"> </w:t>
-            </w:r>
-            <w:r>
-              <w:rPr>
-                <w:rFonts w:eastAsia="Times New Roman" w:cs="Arial"/>
-                <w:color w:val="00000A"/>
-                <w:kern w:val="0"/>
-                <w:sz w:val="22"/>
-                <w:szCs w:val="22"/>
-                <w:lang w:val="en-US" w:eastAsia="en-US" w:bidi="ar-SA"/>
-              </w:rPr>
-              <w:t>{{ petition.arrest_agency }}</w:t>
+              <w:rPr/>
+              <w:t>{{ petition.arrest_officer }}</w:t>
             </w:r>
           </w:p>
         </w:tc>
         <w:tc>
           <w:tcPr>
-            <w:tcW w:w="2655" w:type="dxa"/>
+            <w:tcW w:w="5560" w:type="dxa"/>
             <w:gridSpan w:val="4"/>
             <w:tcBorders>
               <w:top w:val="single" w:sz="8" w:space="0" w:color="000001"/>
@@ -5871,377 +5984,6 @@
                 <w:rFonts w:cs="Arial"/>
                 <w:b/>
               </w:rPr>
-              <w:t>D</w:t>
-            </w:r>
-            <w:r>
-              <w:rPr>
-                <w:rFonts w:cs="Arial"/>
-                <w:b/>
-                <w:spacing w:val="1"/>
-              </w:rPr>
-              <w:t>a</w:t>
-            </w:r>
-            <w:r>
-              <w:rPr>
-                <w:rFonts w:cs="Arial"/>
-                <w:b/>
-              </w:rPr>
-              <w:t>te</w:t>
-            </w:r>
-            <w:r>
-              <w:rPr>
-                <w:rFonts w:cs="Arial"/>
-                <w:b/>
-                <w:spacing w:val="-3"/>
-              </w:rPr>
-              <w:t xml:space="preserve"> </w:t>
-            </w:r>
-            <w:r>
-              <w:rPr>
-                <w:rFonts w:cs="Arial"/>
-                <w:b/>
-                <w:spacing w:val="1"/>
-              </w:rPr>
-              <w:t>o</w:t>
-            </w:r>
-            <w:r>
-              <w:rPr>
-                <w:rFonts w:cs="Arial"/>
-                <w:b/>
-              </w:rPr>
-              <w:t>f Ar</w:t>
-            </w:r>
-            <w:r>
-              <w:rPr>
-                <w:rFonts w:cs="Arial"/>
-                <w:b/>
-                <w:spacing w:val="-2"/>
-              </w:rPr>
-              <w:t>r</w:t>
-            </w:r>
-            <w:r>
-              <w:rPr>
-                <w:rFonts w:cs="Arial"/>
-                <w:b/>
-                <w:spacing w:val="1"/>
-              </w:rPr>
-              <w:t>es</w:t>
-            </w:r>
-            <w:r>
-              <w:rPr>
-                <w:rFonts w:cs="Arial"/>
-                <w:b/>
-              </w:rPr>
-              <w:t>t:</w:t>
-            </w:r>
-          </w:p>
-          <w:p>
-            <w:pPr>
-              <w:pStyle w:val="Normal"/>
-              <w:widowControl w:val="false"/>
-              <w:spacing w:lineRule="exact" w:line="205" w:before="0" w:after="0"/>
-              <w:ind w:left="102" w:right="-20" w:hanging="0"/>
-              <w:rPr/>
-            </w:pPr>
-            <w:r>
-              <w:rPr>
-                <w:rFonts w:cs="Arial"/>
-              </w:rPr>
-              <w:t>{{ petition.arrest_date|date }}</w:t>
-            </w:r>
-          </w:p>
-        </w:tc>
-        <w:tc>
-          <w:tcPr>
-            <w:tcW w:w="2905" w:type="dxa"/>
-            <w:tcBorders>
-              <w:top w:val="single" w:sz="8" w:space="0" w:color="000001"/>
-              <w:left w:val="single" w:sz="4" w:space="0" w:color="000001"/>
-              <w:bottom w:val="single" w:sz="8" w:space="0" w:color="000001"/>
-              <w:right w:val="single" w:sz="4" w:space="0" w:color="000001"/>
-            </w:tcBorders>
-            <w:shd w:fill="auto" w:val="clear"/>
-          </w:tcPr>
-          <w:p>
-            <w:pPr>
-              <w:pStyle w:val="Normal"/>
-              <w:widowControl w:val="false"/>
-              <w:spacing w:lineRule="exact" w:line="204" w:before="0" w:after="0"/>
-              <w:ind w:left="102" w:right="-20" w:hanging="0"/>
-              <w:rPr/>
-            </w:pPr>
-            <w:r>
-              <w:rPr>
-                <w:rFonts w:cs="Arial"/>
-                <w:b/>
-              </w:rPr>
-              <w:t>D</w:t>
-            </w:r>
-            <w:r>
-              <w:rPr>
-                <w:rFonts w:cs="Arial"/>
-                <w:b/>
-                <w:spacing w:val="1"/>
-              </w:rPr>
-              <w:t>a</w:t>
-            </w:r>
-            <w:r>
-              <w:rPr>
-                <w:rFonts w:cs="Arial"/>
-                <w:b/>
-              </w:rPr>
-              <w:t>te</w:t>
-            </w:r>
-            <w:r>
-              <w:rPr>
-                <w:rFonts w:cs="Arial"/>
-                <w:b/>
-                <w:spacing w:val="-3"/>
-              </w:rPr>
-              <w:t xml:space="preserve"> </w:t>
-            </w:r>
-            <w:r>
-              <w:rPr>
-                <w:rFonts w:cs="Arial"/>
-                <w:b/>
-                <w:spacing w:val="1"/>
-              </w:rPr>
-              <w:t>o</w:t>
-            </w:r>
-            <w:r>
-              <w:rPr>
-                <w:rFonts w:cs="Arial"/>
-                <w:b/>
-              </w:rPr>
-              <w:t>n</w:t>
-            </w:r>
-            <w:r>
-              <w:rPr>
-                <w:rFonts w:cs="Arial"/>
-                <w:b/>
-                <w:spacing w:val="-1"/>
-              </w:rPr>
-              <w:t xml:space="preserve"> </w:t>
-            </w:r>
-            <w:r>
-              <w:rPr>
-                <w:rFonts w:cs="Arial"/>
-                <w:b/>
-                <w:spacing w:val="-3"/>
-              </w:rPr>
-              <w:t>C</w:t>
-            </w:r>
-            <w:r>
-              <w:rPr>
-                <w:rFonts w:cs="Arial"/>
-                <w:b/>
-                <w:spacing w:val="1"/>
-              </w:rPr>
-              <w:t>o</w:t>
-            </w:r>
-            <w:r>
-              <w:rPr>
-                <w:rFonts w:cs="Arial"/>
-                <w:b/>
-                <w:spacing w:val="2"/>
-              </w:rPr>
-              <w:t>m</w:t>
-            </w:r>
-            <w:r>
-              <w:rPr>
-                <w:rFonts w:cs="Arial"/>
-                <w:b/>
-                <w:spacing w:val="-1"/>
-              </w:rPr>
-              <w:t>p</w:t>
-            </w:r>
-            <w:r>
-              <w:rPr>
-                <w:rFonts w:cs="Arial"/>
-                <w:b/>
-                <w:spacing w:val="1"/>
-              </w:rPr>
-              <w:t>la</w:t>
-            </w:r>
-            <w:r>
-              <w:rPr>
-                <w:rFonts w:cs="Arial"/>
-                <w:b/>
-                <w:spacing w:val="-1"/>
-              </w:rPr>
-              <w:t>i</w:t>
-            </w:r>
-            <w:r>
-              <w:rPr>
-                <w:rFonts w:cs="Arial"/>
-                <w:b/>
-                <w:spacing w:val="1"/>
-              </w:rPr>
-              <w:t>n</w:t>
-            </w:r>
-            <w:r>
-              <w:rPr>
-                <w:rFonts w:cs="Arial"/>
-                <w:b/>
-              </w:rPr>
-              <w:t>t:</w:t>
-            </w:r>
-          </w:p>
-          <w:p>
-            <w:pPr>
-              <w:pStyle w:val="Normal"/>
-              <w:widowControl w:val="false"/>
-              <w:spacing w:lineRule="exact" w:line="204" w:before="0" w:after="0"/>
-              <w:ind w:left="102" w:right="-20" w:hanging="0"/>
-              <w:rPr/>
-            </w:pPr>
-            <w:r>
-              <w:rPr/>
-              <w:t>{{ petition.arrest_date|date }}</w:t>
-            </w:r>
-          </w:p>
-        </w:tc>
-      </w:tr>
-      <w:tr>
-        <w:trPr>
-          <w:trHeight w:val="759" w:hRule="exact"/>
-        </w:trPr>
-        <w:tc>
-          <w:tcPr>
-            <w:tcW w:w="5219" w:type="dxa"/>
-            <w:gridSpan w:val="4"/>
-            <w:tcBorders>
-              <w:top w:val="single" w:sz="4" w:space="0" w:color="000001"/>
-              <w:left w:val="single" w:sz="4" w:space="0" w:color="000001"/>
-              <w:bottom w:val="single" w:sz="4" w:space="0" w:color="000001"/>
-              <w:right w:val="single" w:sz="4" w:space="0" w:color="000001"/>
-            </w:tcBorders>
-            <w:shd w:fill="auto" w:val="clear"/>
-          </w:tcPr>
-          <w:p>
-            <w:pPr>
-              <w:pStyle w:val="Normal"/>
-              <w:widowControl w:val="false"/>
-              <w:spacing w:lineRule="exact" w:line="205" w:before="0" w:after="0"/>
-              <w:ind w:left="102" w:right="-20" w:hanging="0"/>
-              <w:rPr/>
-            </w:pPr>
-            <w:r>
-              <w:rPr>
-                <w:rFonts w:cs="Arial"/>
-                <w:b/>
-              </w:rPr>
-              <w:t>N</w:t>
-            </w:r>
-            <w:r>
-              <w:rPr>
-                <w:rFonts w:cs="Arial"/>
-                <w:b/>
-                <w:spacing w:val="1"/>
-              </w:rPr>
-              <w:t>a</w:t>
-            </w:r>
-            <w:r>
-              <w:rPr>
-                <w:rFonts w:cs="Arial"/>
-                <w:b/>
-                <w:spacing w:val="2"/>
-              </w:rPr>
-              <w:t>m</w:t>
-            </w:r>
-            <w:r>
-              <w:rPr>
-                <w:rFonts w:cs="Arial"/>
-                <w:b/>
-              </w:rPr>
-              <w:t>e</w:t>
-            </w:r>
-            <w:r>
-              <w:rPr>
-                <w:rFonts w:cs="Arial"/>
-                <w:b/>
-                <w:spacing w:val="-4"/>
-              </w:rPr>
-              <w:t xml:space="preserve"> </w:t>
-            </w:r>
-            <w:r>
-              <w:rPr>
-                <w:rFonts w:cs="Arial"/>
-                <w:b/>
-                <w:spacing w:val="-1"/>
-              </w:rPr>
-              <w:t>o</w:t>
-            </w:r>
-            <w:r>
-              <w:rPr>
-                <w:rFonts w:cs="Arial"/>
-                <w:b/>
-              </w:rPr>
-              <w:t>f Aff</w:t>
-            </w:r>
-            <w:r>
-              <w:rPr>
-                <w:rFonts w:cs="Arial"/>
-                <w:b/>
-                <w:spacing w:val="-1"/>
-              </w:rPr>
-              <w:t>i</w:t>
-            </w:r>
-            <w:r>
-              <w:rPr>
-                <w:rFonts w:cs="Arial"/>
-                <w:b/>
-                <w:spacing w:val="1"/>
-              </w:rPr>
-              <w:t>an</w:t>
-            </w:r>
-            <w:r>
-              <w:rPr>
-                <w:rFonts w:cs="Arial"/>
-                <w:b/>
-              </w:rPr>
-              <w:t>t:</w:t>
-            </w:r>
-          </w:p>
-          <w:p>
-            <w:pPr>
-              <w:pStyle w:val="Normal"/>
-              <w:widowControl w:val="false"/>
-              <w:spacing w:lineRule="exact" w:line="205" w:before="0" w:after="0"/>
-              <w:ind w:left="102" w:right="-20" w:hanging="0"/>
-              <w:rPr/>
-            </w:pPr>
-            <w:r>
-              <w:rPr/>
-              <w:t>{{ petition.arrest_officer }}</w:t>
-            </w:r>
-          </w:p>
-        </w:tc>
-        <w:tc>
-          <w:tcPr>
-            <w:tcW w:w="5560" w:type="dxa"/>
-            <w:gridSpan w:val="5"/>
-            <w:tcBorders>
-              <w:top w:val="single" w:sz="4" w:space="0" w:color="000001"/>
-              <w:left w:val="single" w:sz="4" w:space="0" w:color="000001"/>
-              <w:bottom w:val="single" w:sz="4" w:space="0" w:color="000001"/>
-              <w:right w:val="single" w:sz="4" w:space="0" w:color="000001"/>
-            </w:tcBorders>
-            <w:shd w:fill="auto" w:val="clear"/>
-          </w:tcPr>
-          <w:p>
-            <w:pPr>
-              <w:pStyle w:val="Normal"/>
-              <w:widowControl w:val="false"/>
-              <w:spacing w:lineRule="exact" w:line="205" w:before="0" w:after="0"/>
-              <w:ind w:left="102" w:right="-20" w:hanging="0"/>
-              <w:rPr/>
-            </w:pPr>
-            <w:r>
-              <w:rPr>
-                <w:rFonts w:cs="Arial"/>
-                <w:b/>
-              </w:rPr>
               <w:t>A</w:t>
             </w:r>
             <w:r>
@@ -6313,7 +6055,7 @@
         <w:tc>
           <w:tcPr>
             <w:tcW w:w="10779" w:type="dxa"/>
-            <w:gridSpan w:val="9"/>
+            <w:gridSpan w:val="8"/>
             <w:tcBorders>
               <w:top w:val="single" w:sz="4" w:space="0" w:color="000001"/>
               <w:left w:val="single" w:sz="4" w:space="0" w:color="000001"/>
@@ -6591,7 +6333,6 @@
         <w:tc>
           <w:tcPr>
             <w:tcW w:w="3425" w:type="dxa"/>
-            <w:gridSpan w:val="2"/>
             <w:tcBorders>
               <w:top w:val="single" w:sz="4" w:space="0" w:color="000001"/>
               <w:left w:val="single" w:sz="4" w:space="0" w:color="000001"/>
@@ -6674,13 +6415,13 @@
       </w:tr>
       <w:tr>
         <w:trPr>
-          <w:trHeight w:val="259" w:hRule="atLeast"/>
+          <w:trHeight w:val="497" w:hRule="atLeast"/>
           <w:cantSplit w:val="true"/>
         </w:trPr>
         <w:tc>
           <w:tcPr>
             <w:tcW w:w="10779" w:type="dxa"/>
-            <w:gridSpan w:val="9"/>
+            <w:gridSpan w:val="8"/>
             <w:tcBorders>
               <w:top w:val="single" w:sz="4" w:space="0" w:color="000001"/>
               <w:left w:val="single" w:sz="4" w:space="0" w:color="000001"/>
@@ -6823,7 +6564,6 @@
         <w:tc>
           <w:tcPr>
             <w:tcW w:w="3425" w:type="dxa"/>
-            <w:gridSpan w:val="2"/>
             <w:tcBorders>
               <w:top w:val="single" w:sz="4" w:space="0" w:color="000001"/>
               <w:left w:val="single" w:sz="4" w:space="0" w:color="000001"/>
@@ -6857,7 +6597,7 @@
         <w:tc>
           <w:tcPr>
             <w:tcW w:w="10779" w:type="dxa"/>
-            <w:gridSpan w:val="9"/>
+            <w:gridSpan w:val="8"/>
             <w:tcBorders>
               <w:top w:val="single" w:sz="4" w:space="0" w:color="000001"/>
               <w:left w:val="single" w:sz="4" w:space="0" w:color="000001"/>
@@ -6890,7 +6630,7 @@
         <w:tc>
           <w:tcPr>
             <w:tcW w:w="10779" w:type="dxa"/>
-            <w:gridSpan w:val="9"/>
+            <w:gridSpan w:val="8"/>
             <w:tcBorders>
               <w:top w:val="single" w:sz="2" w:space="0" w:color="000001"/>
               <w:left w:val="single" w:sz="4" w:space="0" w:color="000001"/>
@@ -6943,7 +6683,7 @@
         <w:tc>
           <w:tcPr>
             <w:tcW w:w="10779" w:type="dxa"/>
-            <w:gridSpan w:val="9"/>
+            <w:gridSpan w:val="8"/>
             <w:tcBorders>
               <w:top w:val="single" w:sz="8" w:space="0" w:color="000001"/>
               <w:left w:val="single" w:sz="4" w:space="0" w:color="000001"/>
@@ -7492,7 +7232,7 @@
         <w:tc>
           <w:tcPr>
             <w:tcW w:w="10779" w:type="dxa"/>
-            <w:gridSpan w:val="9"/>
+            <w:gridSpan w:val="8"/>
             <w:tcBorders>
               <w:top w:val="single" w:sz="8" w:space="0" w:color="000001"/>
               <w:left w:val="single" w:sz="4" w:space="0" w:color="000001"/>

</xml_diff>

<commit_message>
Input error messages on the front end.
</commit_message>
<xml_diff>
--- a/platform/src/petition/templates/petition/petition.docx
+++ b/platform/src/petition/templates/petition/petition.docx
@@ -56,7 +56,7 @@
         <w:tblW w:w="9360" w:type="dxa"/>
         <w:jc w:val="left"/>
         <w:tblInd w:w="0" w:type="dxa"/>
-        <w:tblLayout w:type="fixed"/>
+        <w:tblBorders/>
         <w:tblCellMar>
           <w:top w:w="0" w:type="dxa"/>
           <w:left w:w="0" w:type="dxa"/>
@@ -455,7 +455,9 @@
         </w:rPr>
       </w:pPr>
       <w:r>
-        <w:rPr/>
+        <w:rPr>
+          <w:rFonts w:cs="Arial"/>
+        </w:rPr>
       </w:r>
     </w:p>
     <w:p>
@@ -1217,14 +1219,13 @@
         <w:tblW w:w="9350" w:type="dxa"/>
         <w:jc w:val="left"/>
         <w:tblInd w:w="378" w:type="dxa"/>
-        <w:tblLayout w:type="fixed"/>
         <w:tblCellMar>
           <w:top w:w="0" w:type="dxa"/>
           <w:left w:w="138" w:type="dxa"/>
           <w:bottom w:w="0" w:type="dxa"/>
           <w:right w:w="108" w:type="dxa"/>
         </w:tblCellMar>
-        <w:tblLook w:val="04a0" w:noVBand="1" w:noHBand="0" w:lastColumn="0" w:firstColumn="1" w:lastRow="0" w:firstRow="1"/>
+        <w:tblLook w:noVBand="1" w:val="04a0" w:noHBand="0" w:lastColumn="0" w:firstColumn="1" w:lastRow="0" w:firstRow="1"/>
       </w:tblPr>
       <w:tblGrid>
         <w:gridCol w:w="9350"/>
@@ -1239,6 +1240,8 @@
               <w:left w:val="nil"/>
               <w:bottom w:val="nil"/>
               <w:right w:val="nil"/>
+              <w:insideH w:val="nil"/>
+              <w:insideV w:val="nil"/>
             </w:tcBorders>
             <w:shd w:fill="auto" w:val="clear"/>
           </w:tcPr>
@@ -1272,6 +1275,8 @@
               <w:left w:val="nil"/>
               <w:bottom w:val="nil"/>
               <w:right w:val="nil"/>
+              <w:insideH w:val="nil"/>
+              <w:insideV w:val="nil"/>
             </w:tcBorders>
             <w:shd w:fill="auto" w:val="clear"/>
           </w:tcPr>
@@ -1305,6 +1310,8 @@
               <w:left w:val="nil"/>
               <w:bottom w:val="nil"/>
               <w:right w:val="nil"/>
+              <w:insideH w:val="nil"/>
+              <w:insideV w:val="nil"/>
             </w:tcBorders>
             <w:shd w:fill="auto" w:val="clear"/>
           </w:tcPr>
@@ -1412,14 +1419,21 @@
         <w:tblW w:w="10779" w:type="dxa"/>
         <w:jc w:val="left"/>
         <w:tblInd w:w="-621" w:type="dxa"/>
-        <w:tblLayout w:type="fixed"/>
+        <w:tblBorders>
+          <w:top w:val="single" w:sz="4" w:space="0" w:color="000001"/>
+          <w:left w:val="single" w:sz="4" w:space="0" w:color="000001"/>
+          <w:bottom w:val="single" w:sz="4" w:space="0" w:color="000001"/>
+          <w:right w:val="single" w:sz="4" w:space="0" w:color="000001"/>
+          <w:insideH w:val="single" w:sz="4" w:space="0" w:color="000001"/>
+          <w:insideV w:val="single" w:sz="4" w:space="0" w:color="000001"/>
+        </w:tblBorders>
         <w:tblCellMar>
           <w:top w:w="0" w:type="dxa"/>
           <w:left w:w="5" w:type="dxa"/>
           <w:bottom w:w="14" w:type="dxa"/>
           <w:right w:w="5" w:type="dxa"/>
         </w:tblCellMar>
-        <w:tblLook w:val="0000" w:noVBand="0" w:noHBand="0" w:lastColumn="0" w:firstColumn="0" w:lastRow="0" w:firstRow="0"/>
+        <w:tblLook w:noVBand="0" w:val="0000" w:noHBand="0" w:lastColumn="0" w:firstColumn="0" w:lastRow="0" w:firstRow="0"/>
       </w:tblPr>
       <w:tblGrid>
         <w:gridCol w:w="2049"/>
@@ -1438,6 +1452,8 @@
               <w:left w:val="single" w:sz="4" w:space="0" w:color="000001"/>
               <w:bottom w:val="single" w:sz="4" w:space="0" w:color="000001"/>
               <w:right w:val="single" w:sz="4" w:space="0" w:color="000001"/>
+              <w:insideH w:val="single" w:sz="4" w:space="0" w:color="000001"/>
+              <w:insideV w:val="single" w:sz="4" w:space="0" w:color="000001"/>
             </w:tcBorders>
             <w:shd w:fill="auto" w:val="clear"/>
           </w:tcPr>
@@ -1467,6 +1483,8 @@
               <w:left w:val="single" w:sz="4" w:space="0" w:color="000001"/>
               <w:bottom w:val="single" w:sz="4" w:space="0" w:color="000001"/>
               <w:right w:val="single" w:sz="4" w:space="0" w:color="000001"/>
+              <w:insideH w:val="single" w:sz="4" w:space="0" w:color="000001"/>
+              <w:insideV w:val="single" w:sz="4" w:space="0" w:color="000001"/>
             </w:tcBorders>
             <w:shd w:fill="auto" w:val="clear"/>
           </w:tcPr>
@@ -1604,6 +1622,8 @@
               <w:left w:val="single" w:sz="4" w:space="0" w:color="000001"/>
               <w:bottom w:val="single" w:sz="4" w:space="0" w:color="000001"/>
               <w:right w:val="single" w:sz="4" w:space="0" w:color="000001"/>
+              <w:insideH w:val="single" w:sz="4" w:space="0" w:color="000001"/>
+              <w:insideV w:val="single" w:sz="4" w:space="0" w:color="000001"/>
             </w:tcBorders>
             <w:shd w:fill="auto" w:val="clear"/>
           </w:tcPr>
@@ -1648,6 +1668,8 @@
               <w:left w:val="single" w:sz="4" w:space="0" w:color="000001"/>
               <w:bottom w:val="single" w:sz="4" w:space="0" w:color="000001"/>
               <w:right w:val="single" w:sz="4" w:space="0" w:color="000001"/>
+              <w:insideH w:val="single" w:sz="4" w:space="0" w:color="000001"/>
+              <w:insideV w:val="single" w:sz="4" w:space="0" w:color="000001"/>
             </w:tcBorders>
             <w:shd w:fill="auto" w:val="clear"/>
           </w:tcPr>
@@ -1679,6 +1701,8 @@
               <w:left w:val="single" w:sz="4" w:space="0" w:color="000001"/>
               <w:bottom w:val="single" w:sz="4" w:space="0" w:color="000001"/>
               <w:right w:val="single" w:sz="4" w:space="0" w:color="000001"/>
+              <w:insideH w:val="single" w:sz="4" w:space="0" w:color="000001"/>
+              <w:insideV w:val="single" w:sz="4" w:space="0" w:color="000001"/>
             </w:tcBorders>
             <w:shd w:fill="auto" w:val="clear"/>
           </w:tcPr>
@@ -1768,6 +1792,8 @@
               <w:left w:val="single" w:sz="4" w:space="0" w:color="000001"/>
               <w:bottom w:val="single" w:sz="4" w:space="0" w:color="000001"/>
               <w:right w:val="single" w:sz="4" w:space="0" w:color="000001"/>
+              <w:insideH w:val="single" w:sz="4" w:space="0" w:color="000001"/>
+              <w:insideV w:val="single" w:sz="4" w:space="0" w:color="000001"/>
             </w:tcBorders>
             <w:shd w:fill="auto" w:val="clear"/>
           </w:tcPr>
@@ -1801,6 +1827,8 @@
               <w:left w:val="single" w:sz="4" w:space="0" w:color="000001"/>
               <w:bottom w:val="single" w:sz="4" w:space="0" w:color="000001"/>
               <w:right w:val="single" w:sz="4" w:space="0" w:color="000001"/>
+              <w:insideH w:val="single" w:sz="4" w:space="0" w:color="000001"/>
+              <w:insideV w:val="single" w:sz="4" w:space="0" w:color="000001"/>
             </w:tcBorders>
             <w:shd w:fill="auto" w:val="clear"/>
           </w:tcPr>
@@ -1826,6 +1854,8 @@
               <w:left w:val="single" w:sz="4" w:space="0" w:color="000001"/>
               <w:bottom w:val="single" w:sz="4" w:space="0" w:color="000001"/>
               <w:right w:val="single" w:sz="4" w:space="0" w:color="000001"/>
+              <w:insideH w:val="single" w:sz="4" w:space="0" w:color="000001"/>
+              <w:insideV w:val="single" w:sz="4" w:space="0" w:color="000001"/>
             </w:tcBorders>
             <w:shd w:fill="auto" w:val="clear"/>
           </w:tcPr>
@@ -1851,6 +1881,8 @@
               <w:left w:val="single" w:sz="4" w:space="0" w:color="000001"/>
               <w:bottom w:val="single" w:sz="4" w:space="0" w:color="000001"/>
               <w:right w:val="single" w:sz="4" w:space="0" w:color="000001"/>
+              <w:insideH w:val="single" w:sz="4" w:space="0" w:color="000001"/>
+              <w:insideV w:val="single" w:sz="4" w:space="0" w:color="000001"/>
             </w:tcBorders>
             <w:shd w:fill="auto" w:val="clear"/>
           </w:tcPr>
@@ -1876,6 +1908,8 @@
               <w:left w:val="single" w:sz="4" w:space="0" w:color="000001"/>
               <w:bottom w:val="single" w:sz="4" w:space="0" w:color="000001"/>
               <w:right w:val="single" w:sz="4" w:space="0" w:color="000001"/>
+              <w:insideH w:val="single" w:sz="4" w:space="0" w:color="000001"/>
+              <w:insideV w:val="single" w:sz="4" w:space="0" w:color="000001"/>
             </w:tcBorders>
             <w:shd w:fill="auto" w:val="clear"/>
           </w:tcPr>
@@ -1901,6 +1935,8 @@
               <w:left w:val="single" w:sz="4" w:space="0" w:color="000001"/>
               <w:bottom w:val="single" w:sz="4" w:space="0" w:color="000001"/>
               <w:right w:val="single" w:sz="4" w:space="0" w:color="000001"/>
+              <w:insideH w:val="single" w:sz="4" w:space="0" w:color="000001"/>
+              <w:insideV w:val="single" w:sz="4" w:space="0" w:color="000001"/>
             </w:tcBorders>
             <w:shd w:fill="auto" w:val="clear"/>
           </w:tcPr>
@@ -1933,6 +1969,8 @@
               <w:left w:val="single" w:sz="4" w:space="0" w:color="000001"/>
               <w:bottom w:val="single" w:sz="4" w:space="0" w:color="000001"/>
               <w:right w:val="single" w:sz="4" w:space="0" w:color="000001"/>
+              <w:insideH w:val="single" w:sz="4" w:space="0" w:color="000001"/>
+              <w:insideV w:val="single" w:sz="4" w:space="0" w:color="000001"/>
             </w:tcBorders>
             <w:shd w:fill="auto" w:val="clear"/>
           </w:tcPr>
@@ -2106,14 +2144,13 @@
         <w:tblW w:w="8820" w:type="dxa"/>
         <w:jc w:val="left"/>
         <w:tblInd w:w="378" w:type="dxa"/>
-        <w:tblLayout w:type="fixed"/>
         <w:tblCellMar>
           <w:top w:w="0" w:type="dxa"/>
           <w:left w:w="138" w:type="dxa"/>
           <w:bottom w:w="0" w:type="dxa"/>
           <w:right w:w="108" w:type="dxa"/>
         </w:tblCellMar>
-        <w:tblLook w:val="04a0" w:noVBand="1" w:noHBand="0" w:lastColumn="0" w:firstColumn="1" w:lastRow="0" w:firstRow="1"/>
+        <w:tblLook w:noVBand="1" w:val="04a0" w:noHBand="0" w:lastColumn="0" w:firstColumn="1" w:lastRow="0" w:firstRow="1"/>
       </w:tblPr>
       <w:tblGrid>
         <w:gridCol w:w="8820"/>
@@ -2128,6 +2165,8 @@
               <w:left w:val="nil"/>
               <w:bottom w:val="nil"/>
               <w:right w:val="nil"/>
+              <w:insideH w:val="nil"/>
+              <w:insideV w:val="nil"/>
             </w:tcBorders>
             <w:shd w:fill="auto" w:val="clear"/>
           </w:tcPr>
@@ -2170,6 +2209,8 @@
               <w:left w:val="nil"/>
               <w:bottom w:val="nil"/>
               <w:right w:val="nil"/>
+              <w:insideH w:val="nil"/>
+              <w:insideV w:val="nil"/>
             </w:tcBorders>
             <w:shd w:fill="auto" w:val="clear"/>
           </w:tcPr>
@@ -2212,6 +2253,8 @@
               <w:left w:val="nil"/>
               <w:bottom w:val="nil"/>
               <w:right w:val="nil"/>
+              <w:insideH w:val="nil"/>
+              <w:insideV w:val="nil"/>
             </w:tcBorders>
             <w:shd w:fill="auto" w:val="clear"/>
           </w:tcPr>
@@ -2254,6 +2297,8 @@
               <w:left w:val="nil"/>
               <w:bottom w:val="nil"/>
               <w:right w:val="nil"/>
+              <w:insideH w:val="nil"/>
+              <w:insideV w:val="nil"/>
             </w:tcBorders>
             <w:shd w:fill="auto" w:val="clear"/>
           </w:tcPr>
@@ -2296,6 +2341,8 @@
               <w:left w:val="nil"/>
               <w:bottom w:val="nil"/>
               <w:right w:val="nil"/>
+              <w:insideH w:val="nil"/>
+              <w:insideV w:val="nil"/>
             </w:tcBorders>
             <w:shd w:fill="auto" w:val="clear"/>
           </w:tcPr>
@@ -2338,6 +2385,8 @@
               <w:left w:val="nil"/>
               <w:bottom w:val="nil"/>
               <w:right w:val="nil"/>
+              <w:insideH w:val="nil"/>
+              <w:insideV w:val="nil"/>
             </w:tcBorders>
             <w:shd w:fill="auto" w:val="clear"/>
           </w:tcPr>
@@ -2444,7 +2493,7 @@
         <w:tblW w:w="9360" w:type="dxa"/>
         <w:jc w:val="left"/>
         <w:tblInd w:w="0" w:type="dxa"/>
-        <w:tblLayout w:type="fixed"/>
+        <w:tblBorders/>
         <w:tblCellMar>
           <w:top w:w="55" w:type="dxa"/>
           <w:left w:w="55" w:type="dxa"/>
@@ -4098,14 +4147,21 @@
         <w:tblW w:w="10779" w:type="dxa"/>
         <w:jc w:val="left"/>
         <w:tblInd w:w="-621" w:type="dxa"/>
-        <w:tblLayout w:type="fixed"/>
+        <w:tblBorders>
+          <w:top w:val="single" w:sz="4" w:space="0" w:color="000001"/>
+          <w:left w:val="single" w:sz="4" w:space="0" w:color="000001"/>
+          <w:bottom w:val="single" w:sz="4" w:space="0" w:color="000001"/>
+          <w:right w:val="single" w:sz="4" w:space="0" w:color="000001"/>
+          <w:insideH w:val="single" w:sz="4" w:space="0" w:color="000001"/>
+          <w:insideV w:val="single" w:sz="4" w:space="0" w:color="000001"/>
+        </w:tblBorders>
         <w:tblCellMar>
           <w:top w:w="0" w:type="dxa"/>
           <w:left w:w="5" w:type="dxa"/>
           <w:bottom w:w="14" w:type="dxa"/>
           <w:right w:w="5" w:type="dxa"/>
         </w:tblCellMar>
-        <w:tblLook w:val="0000" w:noVBand="0" w:noHBand="0" w:lastColumn="0" w:firstColumn="0" w:lastRow="0" w:firstRow="0"/>
+        <w:tblLook w:noVBand="0" w:val="0000" w:noHBand="0" w:lastColumn="0" w:firstColumn="0" w:lastRow="0" w:firstRow="0"/>
       </w:tblPr>
       <w:tblGrid>
         <w:gridCol w:w="2136"/>
@@ -4130,6 +4186,8 @@
               <w:left w:val="single" w:sz="4" w:space="0" w:color="000001"/>
               <w:bottom w:val="single" w:sz="4" w:space="0" w:color="000001"/>
               <w:right w:val="single" w:sz="4" w:space="0" w:color="000001"/>
+              <w:insideH w:val="single" w:sz="4" w:space="0" w:color="000001"/>
+              <w:insideV w:val="single" w:sz="4" w:space="0" w:color="000001"/>
             </w:tcBorders>
             <w:shd w:color="auto" w:fill="BFBFBF" w:themeFill="background1" w:themeFillShade="bf" w:val="clear"/>
           </w:tcPr>
@@ -4348,6 +4406,8 @@
               <w:left w:val="single" w:sz="4" w:space="0" w:color="000001"/>
               <w:bottom w:val="single" w:sz="4" w:space="0" w:color="000001"/>
               <w:right w:val="single" w:sz="4" w:space="0" w:color="000001"/>
+              <w:insideH w:val="single" w:sz="4" w:space="0" w:color="000001"/>
+              <w:insideV w:val="single" w:sz="4" w:space="0" w:color="000001"/>
             </w:tcBorders>
             <w:shd w:fill="auto" w:val="clear"/>
           </w:tcPr>
@@ -4383,6 +4443,8 @@
               <w:left w:val="single" w:sz="4" w:space="0" w:color="000001"/>
               <w:bottom w:val="single" w:sz="4" w:space="0" w:color="000001"/>
               <w:right w:val="single" w:sz="4" w:space="0" w:color="000001"/>
+              <w:insideH w:val="single" w:sz="4" w:space="0" w:color="000001"/>
+              <w:insideV w:val="single" w:sz="4" w:space="0" w:color="000001"/>
             </w:tcBorders>
             <w:shd w:fill="auto" w:val="clear"/>
           </w:tcPr>
@@ -4420,6 +4482,8 @@
               <w:left w:val="single" w:sz="4" w:space="0" w:color="000001"/>
               <w:bottom w:val="single" w:sz="4" w:space="0" w:color="000001"/>
               <w:right w:val="single" w:sz="4" w:space="0" w:color="000001"/>
+              <w:insideH w:val="single" w:sz="4" w:space="0" w:color="000001"/>
+              <w:insideV w:val="single" w:sz="4" w:space="0" w:color="000001"/>
             </w:tcBorders>
             <w:shd w:fill="auto" w:val="clear"/>
           </w:tcPr>
@@ -4582,6 +4646,8 @@
               <w:left w:val="single" w:sz="4" w:space="0" w:color="000001"/>
               <w:bottom w:val="single" w:sz="4" w:space="0" w:color="000001"/>
               <w:right w:val="single" w:sz="4" w:space="0" w:color="000001"/>
+              <w:insideH w:val="single" w:sz="4" w:space="0" w:color="000001"/>
+              <w:insideV w:val="single" w:sz="4" w:space="0" w:color="000001"/>
             </w:tcBorders>
             <w:shd w:fill="auto" w:val="clear"/>
           </w:tcPr>
@@ -4672,6 +4738,8 @@
               <w:left w:val="single" w:sz="4" w:space="0" w:color="000001"/>
               <w:bottom w:val="single" w:sz="4" w:space="0" w:color="000001"/>
               <w:right w:val="single" w:sz="4" w:space="0" w:color="000001"/>
+              <w:insideH w:val="single" w:sz="4" w:space="0" w:color="000001"/>
+              <w:insideV w:val="single" w:sz="4" w:space="0" w:color="000001"/>
             </w:tcBorders>
             <w:shd w:fill="auto" w:val="clear"/>
           </w:tcPr>
@@ -4743,6 +4811,8 @@
               <w:left w:val="single" w:sz="4" w:space="0" w:color="000001"/>
               <w:bottom w:val="single" w:sz="4" w:space="0" w:color="000001"/>
               <w:right w:val="single" w:sz="4" w:space="0" w:color="000001"/>
+              <w:insideH w:val="single" w:sz="4" w:space="0" w:color="000001"/>
+              <w:insideV w:val="single" w:sz="4" w:space="0" w:color="000001"/>
             </w:tcBorders>
             <w:shd w:color="auto" w:fill="C0C0C0" w:val="clear"/>
           </w:tcPr>
@@ -4894,6 +4964,8 @@
               <w:left w:val="single" w:sz="4" w:space="0" w:color="000001"/>
               <w:bottom w:val="single" w:sz="8" w:space="0" w:color="000001"/>
               <w:right w:val="single" w:sz="4" w:space="0" w:color="000001"/>
+              <w:insideH w:val="single" w:sz="8" w:space="0" w:color="000001"/>
+              <w:insideV w:val="single" w:sz="4" w:space="0" w:color="000001"/>
             </w:tcBorders>
             <w:shd w:fill="auto" w:val="clear"/>
           </w:tcPr>
@@ -4966,23 +5038,31 @@
               <w:left w:val="single" w:sz="4" w:space="0" w:color="000001"/>
               <w:bottom w:val="single" w:sz="8" w:space="0" w:color="000001"/>
               <w:right w:val="single" w:sz="4" w:space="0" w:color="000001"/>
+              <w:insideH w:val="single" w:sz="8" w:space="0" w:color="000001"/>
+              <w:insideV w:val="single" w:sz="4" w:space="0" w:color="000001"/>
             </w:tcBorders>
             <w:shd w:fill="auto" w:val="clear"/>
           </w:tcPr>
           <w:p>
             <w:pPr>
               <w:pStyle w:val="Normal"/>
-              <w:widowControl w:val="false"/>
-              <w:spacing w:lineRule="exact" w:line="204" w:before="0" w:after="0"/>
-              <w:ind w:left="102" w:right="-20" w:hanging="0"/>
+              <w:spacing w:before="0" w:after="200"/>
               <w:rPr/>
             </w:pPr>
             <w:r>
               <w:rPr>
                 <w:rFonts w:cs="Arial"/>
                 <w:b/>
-              </w:rPr>
-              <w:t>D</w:t>
+                <w:spacing w:val="-1"/>
+              </w:rPr>
+              <w:t>O</w:t>
+            </w:r>
+            <w:r>
+              <w:rPr>
+                <w:rFonts w:cs="Arial"/>
+                <w:b/>
+              </w:rPr>
+              <w:t>ff</w:t>
             </w:r>
             <w:r>
               <w:rPr>
@@ -4990,20 +5070,90 @@
                 <w:b/>
                 <w:spacing w:val="1"/>
               </w:rPr>
+              <w:t>ens</w:t>
+            </w:r>
+            <w:r>
+              <w:rPr>
+                <w:rFonts w:cs="Arial"/>
+                <w:b/>
+              </w:rPr>
+              <w:t>e</w:t>
+            </w:r>
+            <w:r>
+              <w:rPr>
+                <w:rFonts w:cs="Arial"/>
+                <w:b/>
+                <w:spacing w:val="-5"/>
+              </w:rPr>
+              <w:t xml:space="preserve"> </w:t>
+            </w:r>
+            <w:r>
+              <w:rPr>
+                <w:rFonts w:cs="Arial"/>
+                <w:b/>
+                <w:spacing w:val="-2"/>
+              </w:rPr>
+              <w:t>T</w:t>
+            </w:r>
+            <w:r>
+              <w:rPr>
+                <w:rFonts w:cs="Arial"/>
+                <w:b/>
+              </w:rPr>
+              <w:t>r</w:t>
+            </w:r>
+            <w:r>
+              <w:rPr>
+                <w:rFonts w:cs="Arial"/>
+                <w:b/>
+                <w:spacing w:val="1"/>
+              </w:rPr>
               <w:t>a</w:t>
             </w:r>
             <w:r>
               <w:rPr>
                 <w:rFonts w:cs="Arial"/>
                 <w:b/>
-              </w:rPr>
-              <w:t>te</w:t>
-            </w:r>
-            <w:r>
-              <w:rPr>
-                <w:rFonts w:cs="Arial"/>
-                <w:b/>
-                <w:spacing w:val="-3"/>
+                <w:spacing w:val="-1"/>
+              </w:rPr>
+              <w:t>c</w:t>
+            </w:r>
+            <w:r>
+              <w:rPr>
+                <w:rFonts w:cs="Arial"/>
+                <w:b/>
+                <w:spacing w:val="1"/>
+              </w:rPr>
+              <w:t>k</w:t>
+            </w:r>
+            <w:r>
+              <w:rPr>
+                <w:rFonts w:cs="Arial"/>
+                <w:b/>
+                <w:spacing w:val="-1"/>
+              </w:rPr>
+              <w:t>i</w:t>
+            </w:r>
+            <w:r>
+              <w:rPr>
+                <w:rFonts w:cs="Arial"/>
+                <w:b/>
+                <w:spacing w:val="1"/>
+              </w:rPr>
+              <w:t>n</w:t>
+            </w:r>
+            <w:r>
+              <w:rPr>
+                <w:rFonts w:cs="Arial"/>
+                <w:b/>
+              </w:rPr>
+              <w:t>g</w:t>
+            </w:r>
+            <w:r>
+              <w:rPr>
+                <w:rFonts w:cs="Arial"/>
+                <w:b/>
+                <w:spacing w:val="-6"/>
               </w:rPr>
               <w:t xml:space="preserve"> </w:t>
             </w:r>
@@ -5011,16 +5161,54 @@
               <w:rPr>
                 <w:rFonts w:cs="Arial"/>
                 <w:b/>
+              </w:rPr>
+              <w:t>N</w:t>
+            </w:r>
+            <w:r>
+              <w:rPr>
+                <w:rFonts w:cs="Arial"/>
+                <w:b/>
+                <w:spacing w:val="-1"/>
+              </w:rPr>
+              <w:t>u</w:t>
+            </w:r>
+            <w:r>
+              <w:rPr>
+                <w:rFonts w:cs="Arial"/>
+                <w:b/>
+                <w:spacing w:val="2"/>
+              </w:rPr>
+              <w:t>m</w:t>
+            </w:r>
+            <w:r>
+              <w:rPr>
+                <w:rFonts w:cs="Arial"/>
+                <w:b/>
                 <w:spacing w:val="1"/>
               </w:rPr>
-              <w:t>o</w:t>
-            </w:r>
-            <w:r>
-              <w:rPr>
-                <w:rFonts w:cs="Arial"/>
-                <w:b/>
-              </w:rPr>
-              <w:t>n</w:t>
+              <w:t>be</w:t>
+            </w:r>
+            <w:r>
+              <w:rPr>
+                <w:rFonts w:cs="Arial"/>
+                <w:b/>
+              </w:rPr>
+              <w:t>r</w:t>
+            </w:r>
+            <w:r>
+              <w:rPr>
+                <w:rFonts w:cs="Arial"/>
+                <w:b/>
+                <w:spacing w:val="-5"/>
+              </w:rPr>
+              <w:t xml:space="preserve"> </w:t>
+            </w:r>
+            <w:r>
+              <w:rPr>
+                <w:rFonts w:cs="Arial"/>
+                <w:b/>
+              </w:rPr>
+              <w:t>(</w:t>
             </w:r>
             <w:r>
               <w:rPr>
@@ -5028,83 +5216,28 @@
                 <w:b/>
                 <w:spacing w:val="-1"/>
               </w:rPr>
-              <w:t xml:space="preserve"> </w:t>
-            </w:r>
-            <w:r>
-              <w:rPr>
-                <w:rFonts w:cs="Arial"/>
-                <w:b/>
-                <w:spacing w:val="-3"/>
-              </w:rPr>
-              <w:t>C</w:t>
-            </w:r>
-            <w:r>
-              <w:rPr>
-                <w:rFonts w:cs="Arial"/>
-                <w:b/>
-                <w:spacing w:val="1"/>
-              </w:rPr>
-              <w:t>o</w:t>
-            </w:r>
-            <w:r>
-              <w:rPr>
-                <w:rFonts w:cs="Arial"/>
-                <w:b/>
-                <w:spacing w:val="2"/>
-              </w:rPr>
-              <w:t>m</w:t>
-            </w:r>
-            <w:r>
-              <w:rPr>
-                <w:rFonts w:cs="Arial"/>
-                <w:b/>
-                <w:spacing w:val="-1"/>
-              </w:rPr>
-              <w:t>p</w:t>
-            </w:r>
-            <w:r>
-              <w:rPr>
-                <w:rFonts w:cs="Arial"/>
-                <w:b/>
-                <w:spacing w:val="1"/>
-              </w:rPr>
-              <w:t>la</w:t>
-            </w:r>
-            <w:r>
-              <w:rPr>
-                <w:rFonts w:cs="Arial"/>
-                <w:b/>
-                <w:spacing w:val="-1"/>
-              </w:rPr>
-              <w:t>i</w:t>
-            </w:r>
-            <w:r>
-              <w:rPr>
-                <w:rFonts w:cs="Arial"/>
-                <w:b/>
-                <w:spacing w:val="1"/>
-              </w:rPr>
-              <w:t>n</w:t>
-            </w:r>
-            <w:r>
-              <w:rPr>
-                <w:rFonts w:cs="Arial"/>
-                <w:b/>
-              </w:rPr>
-              <w:t>t:</w:t>
-            </w:r>
-          </w:p>
-          <w:p>
-            <w:pPr>
-              <w:pStyle w:val="Normal"/>
-              <w:widowControl w:val="false"/>
-              <w:spacing w:lineRule="exact" w:line="204" w:before="0" w:after="0"/>
-              <w:ind w:left="102" w:right="-20" w:hanging="0"/>
-              <w:rPr/>
-            </w:pPr>
-            <w:r>
-              <w:rPr/>
-              <w:t>{{ petition.arrest_date|date }}</w:t>
+              <w:t>O</w:t>
+            </w:r>
+            <w:r>
+              <w:rPr>
+                <w:rFonts w:cs="Arial"/>
+                <w:b/>
+                <w:spacing w:val="-2"/>
+              </w:rPr>
+              <w:t>T</w:t>
+            </w:r>
+            <w:r>
+              <w:rPr>
+                <w:rFonts w:cs="Arial"/>
+                <w:b/>
+              </w:rPr>
+              <w:t>N):</w:t>
+            </w:r>
+            <w:r>
+              <w:rPr>
+                <w:rFonts w:cs="Arial"/>
+              </w:rPr>
+              <w:t xml:space="preserve">  {{ petition.otn }}</w:t>
             </w:r>
           </w:p>
         </w:tc>
@@ -5121,6 +5254,8 @@
               <w:left w:val="single" w:sz="4" w:space="0" w:color="000001"/>
               <w:bottom w:val="single" w:sz="8" w:space="0" w:color="000001"/>
               <w:right w:val="single" w:sz="4" w:space="0" w:color="000001"/>
+              <w:insideH w:val="single" w:sz="8" w:space="0" w:color="000001"/>
+              <w:insideV w:val="single" w:sz="4" w:space="0" w:color="000001"/>
             </w:tcBorders>
             <w:shd w:fill="auto" w:val="clear"/>
           </w:tcPr>
@@ -5215,14 +5350,13 @@
               <w:tblW w:w="5182" w:type="dxa"/>
               <w:jc w:val="left"/>
               <w:tblInd w:w="0" w:type="dxa"/>
-              <w:tblLayout w:type="fixed"/>
               <w:tblCellMar>
                 <w:top w:w="0" w:type="dxa"/>
                 <w:left w:w="108" w:type="dxa"/>
                 <w:bottom w:w="0" w:type="dxa"/>
                 <w:right w:w="108" w:type="dxa"/>
               </w:tblCellMar>
-              <w:tblLook w:val="04a0" w:noVBand="1" w:noHBand="0" w:lastColumn="0" w:firstColumn="1" w:lastRow="0" w:firstRow="1"/>
+              <w:tblLook w:noVBand="1" w:val="04a0" w:noHBand="0" w:lastColumn="0" w:firstColumn="1" w:lastRow="0" w:firstRow="1"/>
             </w:tblPr>
             <w:tblGrid>
               <w:gridCol w:w="5182"/>
@@ -5237,6 +5371,8 @@
                     <w:left w:val="nil"/>
                     <w:bottom w:val="nil"/>
                     <w:right w:val="nil"/>
+                    <w:insideH w:val="nil"/>
+                    <w:insideV w:val="nil"/>
                   </w:tcBorders>
                   <w:shd w:fill="auto" w:val="clear"/>
                 </w:tcPr>
@@ -5270,6 +5406,8 @@
                     <w:left w:val="nil"/>
                     <w:bottom w:val="nil"/>
                     <w:right w:val="nil"/>
+                    <w:insideH w:val="nil"/>
+                    <w:insideV w:val="nil"/>
                   </w:tcBorders>
                   <w:shd w:fill="auto" w:val="clear"/>
                 </w:tcPr>
@@ -5303,6 +5441,8 @@
                     <w:left w:val="nil"/>
                     <w:bottom w:val="nil"/>
                     <w:right w:val="nil"/>
+                    <w:insideH w:val="nil"/>
+                    <w:insideV w:val="nil"/>
                   </w:tcBorders>
                   <w:shd w:fill="auto" w:val="clear"/>
                 </w:tcPr>
@@ -5351,6 +5491,8 @@
               <w:left w:val="single" w:sz="4" w:space="0" w:color="000001"/>
               <w:bottom w:val="single" w:sz="8" w:space="0" w:color="000001"/>
               <w:right w:val="single" w:sz="4" w:space="0" w:color="000001"/>
+              <w:insideH w:val="single" w:sz="8" w:space="0" w:color="000001"/>
+              <w:insideV w:val="single" w:sz="4" w:space="0" w:color="000001"/>
             </w:tcBorders>
             <w:shd w:fill="auto" w:val="clear"/>
           </w:tcPr>
@@ -5424,628 +5566,6 @@
               <w:t>1301 Filbert Street</w:t>
               <w:br/>
               <w:t>Philadelphia, PA 19107</w:t>
-            </w:r>
-          </w:p>
-        </w:tc>
-      </w:tr>
-      <w:tr>
-        <w:trPr/>
-        <w:tc>
-          <w:tcPr>
-            <w:tcW w:w="5219" w:type="dxa"/>
-            <w:gridSpan w:val="4"/>
-            <w:tcBorders>
-              <w:top w:val="single" w:sz="8" w:space="0" w:color="000001"/>
-              <w:left w:val="single" w:sz="4" w:space="0" w:color="000001"/>
-              <w:bottom w:val="single" w:sz="8" w:space="0" w:color="000001"/>
-              <w:right w:val="single" w:sz="4" w:space="0" w:color="000001"/>
-            </w:tcBorders>
-            <w:shd w:fill="auto" w:val="clear"/>
-          </w:tcPr>
-          <w:p>
-            <w:pPr>
-              <w:pStyle w:val="Normal"/>
-              <w:widowControl w:val="false"/>
-              <w:spacing w:lineRule="exact" w:line="205" w:before="0" w:after="0"/>
-              <w:ind w:left="102" w:right="-20" w:hanging="0"/>
-              <w:rPr/>
-            </w:pPr>
-            <w:r>
-              <w:rPr>
-                <w:rFonts w:cs="Arial"/>
-                <w:b/>
-              </w:rPr>
-              <w:t>N</w:t>
-            </w:r>
-            <w:r>
-              <w:rPr>
-                <w:rFonts w:cs="Arial"/>
-                <w:b/>
-                <w:spacing w:val="1"/>
-              </w:rPr>
-              <w:t>a</w:t>
-            </w:r>
-            <w:r>
-              <w:rPr>
-                <w:rFonts w:cs="Arial"/>
-                <w:b/>
-                <w:spacing w:val="2"/>
-              </w:rPr>
-              <w:t>m</w:t>
-            </w:r>
-            <w:r>
-              <w:rPr>
-                <w:rFonts w:cs="Arial"/>
-                <w:b/>
-              </w:rPr>
-              <w:t>e</w:t>
-            </w:r>
-            <w:r>
-              <w:rPr>
-                <w:rFonts w:cs="Arial"/>
-                <w:b/>
-                <w:spacing w:val="-4"/>
-              </w:rPr>
-              <w:t xml:space="preserve"> </w:t>
-            </w:r>
-            <w:r>
-              <w:rPr>
-                <w:rFonts w:cs="Arial"/>
-                <w:b/>
-                <w:spacing w:val="-1"/>
-              </w:rPr>
-              <w:t>o</w:t>
-            </w:r>
-            <w:r>
-              <w:rPr>
-                <w:rFonts w:cs="Arial"/>
-                <w:b/>
-              </w:rPr>
-              <w:t>f Arr</w:t>
-            </w:r>
-            <w:r>
-              <w:rPr>
-                <w:rFonts w:cs="Arial"/>
-                <w:b/>
-                <w:spacing w:val="1"/>
-              </w:rPr>
-              <w:t>e</w:t>
-            </w:r>
-            <w:r>
-              <w:rPr>
-                <w:rFonts w:cs="Arial"/>
-                <w:b/>
-                <w:spacing w:val="-1"/>
-              </w:rPr>
-              <w:t>s</w:t>
-            </w:r>
-            <w:r>
-              <w:rPr>
-                <w:rFonts w:cs="Arial"/>
-                <w:b/>
-              </w:rPr>
-              <w:t>t</w:t>
-            </w:r>
-            <w:r>
-              <w:rPr>
-                <w:rFonts w:cs="Arial"/>
-                <w:b/>
-                <w:spacing w:val="1"/>
-              </w:rPr>
-              <w:t>i</w:t>
-            </w:r>
-            <w:r>
-              <w:rPr>
-                <w:rFonts w:cs="Arial"/>
-                <w:b/>
-                <w:spacing w:val="-1"/>
-              </w:rPr>
-              <w:t>n</w:t>
-            </w:r>
-            <w:r>
-              <w:rPr>
-                <w:rFonts w:cs="Arial"/>
-                <w:b/>
-              </w:rPr>
-              <w:t>g</w:t>
-            </w:r>
-            <w:r>
-              <w:rPr>
-                <w:rFonts w:cs="Arial"/>
-                <w:b/>
-                <w:spacing w:val="-6"/>
-              </w:rPr>
-              <w:t xml:space="preserve"> </w:t>
-            </w:r>
-            <w:r>
-              <w:rPr>
-                <w:rFonts w:cs="Arial"/>
-                <w:b/>
-              </w:rPr>
-              <w:t>A</w:t>
-            </w:r>
-            <w:r>
-              <w:rPr>
-                <w:rFonts w:cs="Arial"/>
-                <w:b/>
-                <w:spacing w:val="1"/>
-              </w:rPr>
-              <w:t>g</w:t>
-            </w:r>
-            <w:r>
-              <w:rPr>
-                <w:rFonts w:cs="Arial"/>
-                <w:b/>
-                <w:spacing w:val="-1"/>
-              </w:rPr>
-              <w:t>e</w:t>
-            </w:r>
-            <w:r>
-              <w:rPr>
-                <w:rFonts w:cs="Arial"/>
-                <w:b/>
-                <w:spacing w:val="1"/>
-              </w:rPr>
-              <w:t>nc</w:t>
-            </w:r>
-            <w:r>
-              <w:rPr>
-                <w:rFonts w:cs="Arial"/>
-                <w:b/>
-                <w:spacing w:val="-1"/>
-              </w:rPr>
-              <w:t>y</w:t>
-            </w:r>
-            <w:r>
-              <w:rPr>
-                <w:rFonts w:cs="Arial"/>
-                <w:b/>
-              </w:rPr>
-              <w:t>:</w:t>
-            </w:r>
-          </w:p>
-          <w:p>
-            <w:pPr>
-              <w:pStyle w:val="Normal"/>
-              <w:widowControl w:val="false"/>
-              <w:spacing w:lineRule="exact" w:line="205" w:before="0" w:after="0"/>
-              <w:ind w:left="102" w:right="-20" w:hanging="0"/>
-              <w:rPr/>
-            </w:pPr>
-            <w:r>
-              <w:rPr>
-                <w:rFonts w:cs="Arial"/>
-              </w:rPr>
-              <w:t xml:space="preserve"> </w:t>
-            </w:r>
-            <w:r>
-              <w:rPr>
-                <w:rFonts w:eastAsia="Times New Roman" w:cs="Arial"/>
-                <w:color w:val="00000A"/>
-                <w:kern w:val="0"/>
-                <w:sz w:val="22"/>
-                <w:szCs w:val="22"/>
-                <w:lang w:val="en-US" w:eastAsia="en-US" w:bidi="ar-SA"/>
-              </w:rPr>
-              <w:t>{{ petition.arrest_agency }}</w:t>
-            </w:r>
-          </w:p>
-        </w:tc>
-        <w:tc>
-          <w:tcPr>
-            <w:tcW w:w="5560" w:type="dxa"/>
-            <w:gridSpan w:val="4"/>
-            <w:tcBorders>
-              <w:top w:val="single" w:sz="8" w:space="0" w:color="000001"/>
-              <w:left w:val="single" w:sz="4" w:space="0" w:color="000001"/>
-              <w:bottom w:val="single" w:sz="4" w:space="0" w:color="000001"/>
-              <w:right w:val="single" w:sz="4" w:space="0" w:color="000001"/>
-            </w:tcBorders>
-            <w:shd w:fill="auto" w:val="clear"/>
-          </w:tcPr>
-          <w:p>
-            <w:pPr>
-              <w:pStyle w:val="Normal"/>
-              <w:widowControl w:val="false"/>
-              <w:spacing w:lineRule="exact" w:line="205" w:before="0" w:after="0"/>
-              <w:ind w:left="85" w:right="-20" w:hanging="0"/>
-              <w:rPr/>
-            </w:pPr>
-            <w:r>
-              <w:rPr>
-                <w:rFonts w:cs="Arial"/>
-                <w:b/>
-                <w:spacing w:val="-1"/>
-              </w:rPr>
-              <w:t>O</w:t>
-            </w:r>
-            <w:r>
-              <w:rPr>
-                <w:rFonts w:cs="Arial"/>
-                <w:b/>
-              </w:rPr>
-              <w:t>ff</w:t>
-            </w:r>
-            <w:r>
-              <w:rPr>
-                <w:rFonts w:cs="Arial"/>
-                <w:b/>
-                <w:spacing w:val="1"/>
-              </w:rPr>
-              <w:t>ens</w:t>
-            </w:r>
-            <w:r>
-              <w:rPr>
-                <w:rFonts w:cs="Arial"/>
-                <w:b/>
-              </w:rPr>
-              <w:t>e</w:t>
-            </w:r>
-            <w:r>
-              <w:rPr>
-                <w:rFonts w:cs="Arial"/>
-                <w:b/>
-                <w:spacing w:val="-5"/>
-              </w:rPr>
-              <w:t xml:space="preserve"> </w:t>
-            </w:r>
-            <w:r>
-              <w:rPr>
-                <w:rFonts w:cs="Arial"/>
-                <w:b/>
-                <w:spacing w:val="-2"/>
-              </w:rPr>
-              <w:t>T</w:t>
-            </w:r>
-            <w:r>
-              <w:rPr>
-                <w:rFonts w:cs="Arial"/>
-                <w:b/>
-              </w:rPr>
-              <w:t>r</w:t>
-            </w:r>
-            <w:r>
-              <w:rPr>
-                <w:rFonts w:cs="Arial"/>
-                <w:b/>
-                <w:spacing w:val="1"/>
-              </w:rPr>
-              <w:t>a</w:t>
-            </w:r>
-            <w:r>
-              <w:rPr>
-                <w:rFonts w:cs="Arial"/>
-                <w:b/>
-                <w:spacing w:val="-1"/>
-              </w:rPr>
-              <w:t>c</w:t>
-            </w:r>
-            <w:r>
-              <w:rPr>
-                <w:rFonts w:cs="Arial"/>
-                <w:b/>
-                <w:spacing w:val="1"/>
-              </w:rPr>
-              <w:t>k</w:t>
-            </w:r>
-            <w:r>
-              <w:rPr>
-                <w:rFonts w:cs="Arial"/>
-                <w:b/>
-                <w:spacing w:val="-1"/>
-              </w:rPr>
-              <w:t>i</w:t>
-            </w:r>
-            <w:r>
-              <w:rPr>
-                <w:rFonts w:cs="Arial"/>
-                <w:b/>
-                <w:spacing w:val="1"/>
-              </w:rPr>
-              <w:t>n</w:t>
-            </w:r>
-            <w:r>
-              <w:rPr>
-                <w:rFonts w:cs="Arial"/>
-                <w:b/>
-              </w:rPr>
-              <w:t>g</w:t>
-            </w:r>
-            <w:r>
-              <w:rPr>
-                <w:rFonts w:cs="Arial"/>
-                <w:b/>
-                <w:spacing w:val="-6"/>
-              </w:rPr>
-              <w:t xml:space="preserve"> </w:t>
-            </w:r>
-            <w:r>
-              <w:rPr>
-                <w:rFonts w:cs="Arial"/>
-                <w:b/>
-              </w:rPr>
-              <w:t>N</w:t>
-            </w:r>
-            <w:r>
-              <w:rPr>
-                <w:rFonts w:cs="Arial"/>
-                <w:b/>
-                <w:spacing w:val="-1"/>
-              </w:rPr>
-              <w:t>u</w:t>
-            </w:r>
-            <w:r>
-              <w:rPr>
-                <w:rFonts w:cs="Arial"/>
-                <w:b/>
-                <w:spacing w:val="2"/>
-              </w:rPr>
-              <w:t>m</w:t>
-            </w:r>
-            <w:r>
-              <w:rPr>
-                <w:rFonts w:cs="Arial"/>
-                <w:b/>
-                <w:spacing w:val="1"/>
-              </w:rPr>
-              <w:t>be</w:t>
-            </w:r>
-            <w:r>
-              <w:rPr>
-                <w:rFonts w:cs="Arial"/>
-                <w:b/>
-              </w:rPr>
-              <w:t>r</w:t>
-            </w:r>
-            <w:r>
-              <w:rPr>
-                <w:rFonts w:cs="Arial"/>
-                <w:b/>
-                <w:spacing w:val="-5"/>
-              </w:rPr>
-              <w:t xml:space="preserve"> </w:t>
-            </w:r>
-            <w:r>
-              <w:rPr>
-                <w:rFonts w:cs="Arial"/>
-                <w:b/>
-              </w:rPr>
-              <w:t>(</w:t>
-            </w:r>
-            <w:r>
-              <w:rPr>
-                <w:rFonts w:cs="Arial"/>
-                <w:b/>
-                <w:spacing w:val="-1"/>
-              </w:rPr>
-              <w:t>O</w:t>
-            </w:r>
-            <w:r>
-              <w:rPr>
-                <w:rFonts w:cs="Arial"/>
-                <w:b/>
-                <w:spacing w:val="-2"/>
-              </w:rPr>
-              <w:t>T</w:t>
-            </w:r>
-            <w:r>
-              <w:rPr>
-                <w:rFonts w:cs="Arial"/>
-                <w:b/>
-              </w:rPr>
-              <w:t>N):</w:t>
-            </w:r>
-            <w:r>
-              <w:rPr>
-                <w:rFonts w:cs="Arial"/>
-              </w:rPr>
-              <w:t xml:space="preserve">  {{ petition.otn }}</w:t>
-            </w:r>
-          </w:p>
-        </w:tc>
-      </w:tr>
-      <w:tr>
-        <w:trPr>
-          <w:trHeight w:val="444" w:hRule="exact"/>
-        </w:trPr>
-        <w:tc>
-          <w:tcPr>
-            <w:tcW w:w="5219" w:type="dxa"/>
-            <w:gridSpan w:val="4"/>
-            <w:tcBorders>
-              <w:top w:val="single" w:sz="8" w:space="0" w:color="000001"/>
-              <w:left w:val="single" w:sz="4" w:space="0" w:color="000001"/>
-              <w:bottom w:val="single" w:sz="8" w:space="0" w:color="000001"/>
-              <w:right w:val="single" w:sz="4" w:space="0" w:color="000001"/>
-            </w:tcBorders>
-            <w:shd w:fill="auto" w:val="clear"/>
-          </w:tcPr>
-          <w:p>
-            <w:pPr>
-              <w:pStyle w:val="Normal"/>
-              <w:widowControl w:val="false"/>
-              <w:spacing w:lineRule="exact" w:line="205" w:before="0" w:after="0"/>
-              <w:ind w:left="102" w:right="-20" w:hanging="0"/>
-              <w:rPr/>
-            </w:pPr>
-            <w:r>
-              <w:rPr>
-                <w:rFonts w:cs="Arial"/>
-                <w:b/>
-              </w:rPr>
-              <w:t>N</w:t>
-            </w:r>
-            <w:r>
-              <w:rPr>
-                <w:rFonts w:cs="Arial"/>
-                <w:b/>
-                <w:spacing w:val="1"/>
-              </w:rPr>
-              <w:t>a</w:t>
-            </w:r>
-            <w:r>
-              <w:rPr>
-                <w:rFonts w:cs="Arial"/>
-                <w:b/>
-                <w:spacing w:val="2"/>
-              </w:rPr>
-              <w:t>m</w:t>
-            </w:r>
-            <w:r>
-              <w:rPr>
-                <w:rFonts w:cs="Arial"/>
-                <w:b/>
-              </w:rPr>
-              <w:t>e</w:t>
-            </w:r>
-            <w:r>
-              <w:rPr>
-                <w:rFonts w:cs="Arial"/>
-                <w:b/>
-                <w:spacing w:val="-4"/>
-              </w:rPr>
-              <w:t xml:space="preserve"> </w:t>
-            </w:r>
-            <w:r>
-              <w:rPr>
-                <w:rFonts w:cs="Arial"/>
-                <w:b/>
-                <w:spacing w:val="-1"/>
-              </w:rPr>
-              <w:t>o</w:t>
-            </w:r>
-            <w:r>
-              <w:rPr>
-                <w:rFonts w:cs="Arial"/>
-                <w:b/>
-              </w:rPr>
-              <w:t>f Aff</w:t>
-            </w:r>
-            <w:r>
-              <w:rPr>
-                <w:rFonts w:cs="Arial"/>
-                <w:b/>
-                <w:spacing w:val="-1"/>
-              </w:rPr>
-              <w:t>i</w:t>
-            </w:r>
-            <w:r>
-              <w:rPr>
-                <w:rFonts w:cs="Arial"/>
-                <w:b/>
-                <w:spacing w:val="1"/>
-              </w:rPr>
-              <w:t>an</w:t>
-            </w:r>
-            <w:r>
-              <w:rPr>
-                <w:rFonts w:cs="Arial"/>
-                <w:b/>
-              </w:rPr>
-              <w:t>t:</w:t>
-            </w:r>
-          </w:p>
-          <w:p>
-            <w:pPr>
-              <w:pStyle w:val="Normal"/>
-              <w:widowControl w:val="false"/>
-              <w:spacing w:lineRule="exact" w:line="205" w:before="0" w:after="0"/>
-              <w:ind w:left="102" w:right="-20" w:hanging="0"/>
-              <w:rPr/>
-            </w:pPr>
-            <w:r>
-              <w:rPr/>
-              <w:t>{{ petition.arrest_officer }}</w:t>
-            </w:r>
-          </w:p>
-        </w:tc>
-        <w:tc>
-          <w:tcPr>
-            <w:tcW w:w="5560" w:type="dxa"/>
-            <w:gridSpan w:val="4"/>
-            <w:tcBorders>
-              <w:top w:val="single" w:sz="8" w:space="0" w:color="000001"/>
-              <w:left w:val="single" w:sz="4" w:space="0" w:color="000001"/>
-              <w:bottom w:val="single" w:sz="8" w:space="0" w:color="000001"/>
-              <w:right w:val="single" w:sz="4" w:space="0" w:color="000001"/>
-            </w:tcBorders>
-            <w:shd w:fill="auto" w:val="clear"/>
-          </w:tcPr>
-          <w:p>
-            <w:pPr>
-              <w:pStyle w:val="Normal"/>
-              <w:widowControl w:val="false"/>
-              <w:spacing w:lineRule="exact" w:line="205" w:before="0" w:after="0"/>
-              <w:ind w:left="102" w:right="-20" w:hanging="0"/>
-              <w:rPr/>
-            </w:pPr>
-            <w:r>
-              <w:rPr>
-                <w:rFonts w:cs="Arial"/>
-                <w:b/>
-              </w:rPr>
-              <w:t>A</w:t>
-            </w:r>
-            <w:r>
-              <w:rPr>
-                <w:rFonts w:cs="Arial"/>
-                <w:b/>
-                <w:spacing w:val="1"/>
-              </w:rPr>
-              <w:t>dd</w:t>
-            </w:r>
-            <w:r>
-              <w:rPr>
-                <w:rFonts w:cs="Arial"/>
-                <w:b/>
-              </w:rPr>
-              <w:t>r</w:t>
-            </w:r>
-            <w:r>
-              <w:rPr>
-                <w:rFonts w:cs="Arial"/>
-                <w:b/>
-                <w:spacing w:val="1"/>
-              </w:rPr>
-              <w:t>e</w:t>
-            </w:r>
-            <w:r>
-              <w:rPr>
-                <w:rFonts w:cs="Arial"/>
-                <w:b/>
-                <w:spacing w:val="-1"/>
-              </w:rPr>
-              <w:t>s</w:t>
-            </w:r>
-            <w:r>
-              <w:rPr>
-                <w:rFonts w:cs="Arial"/>
-                <w:b/>
-                <w:spacing w:val="1"/>
-              </w:rPr>
-              <w:t>s</w:t>
-            </w:r>
-            <w:r>
-              <w:rPr>
-                <w:rFonts w:cs="Arial"/>
-                <w:b/>
-              </w:rPr>
-              <w:t>:</w:t>
-            </w:r>
-          </w:p>
-          <w:p>
-            <w:pPr>
-              <w:pStyle w:val="Normal"/>
-              <w:widowControl w:val="false"/>
-              <w:spacing w:lineRule="exact" w:line="205" w:before="0" w:after="0"/>
-              <w:ind w:left="102" w:right="-20" w:hanging="0"/>
-              <w:rPr/>
-            </w:pPr>
-            <w:r>
-              <w:rPr>
-                <w:rFonts w:cs="Arial"/>
-              </w:rPr>
-              <w:t>Philadelphia County, PA</w:t>
             </w:r>
           </w:p>
         </w:tc>
@@ -6061,6 +5581,8 @@
               <w:left w:val="single" w:sz="4" w:space="0" w:color="000001"/>
               <w:bottom w:val="single" w:sz="4" w:space="0" w:color="000001"/>
               <w:right w:val="single" w:sz="4" w:space="0" w:color="000001"/>
+              <w:insideH w:val="single" w:sz="4" w:space="0" w:color="000001"/>
+              <w:insideV w:val="single" w:sz="4" w:space="0" w:color="000001"/>
             </w:tcBorders>
             <w:shd w:fill="auto" w:val="clear"/>
           </w:tcPr>
@@ -6094,6 +5616,8 @@
               <w:left w:val="single" w:sz="4" w:space="0" w:color="000001"/>
               <w:bottom w:val="single" w:sz="4" w:space="0" w:color="000001"/>
               <w:right w:val="single" w:sz="4" w:space="0" w:color="000001"/>
+              <w:insideH w:val="single" w:sz="4" w:space="0" w:color="000001"/>
+              <w:insideV w:val="single" w:sz="4" w:space="0" w:color="000001"/>
             </w:tcBorders>
             <w:shd w:fill="auto" w:val="clear"/>
           </w:tcPr>
@@ -6124,6 +5648,8 @@
               <w:left w:val="single" w:sz="4" w:space="0" w:color="000001"/>
               <w:bottom w:val="single" w:sz="4" w:space="0" w:color="000001"/>
               <w:right w:val="single" w:sz="4" w:space="0" w:color="000001"/>
+              <w:insideH w:val="single" w:sz="4" w:space="0" w:color="000001"/>
+              <w:insideV w:val="single" w:sz="4" w:space="0" w:color="000001"/>
             </w:tcBorders>
             <w:shd w:fill="auto" w:val="clear"/>
           </w:tcPr>
@@ -6262,6 +5788,8 @@
               <w:left w:val="single" w:sz="4" w:space="0" w:color="000001"/>
               <w:bottom w:val="single" w:sz="4" w:space="0" w:color="000001"/>
               <w:right w:val="single" w:sz="4" w:space="0" w:color="000001"/>
+              <w:insideH w:val="single" w:sz="4" w:space="0" w:color="000001"/>
+              <w:insideV w:val="single" w:sz="4" w:space="0" w:color="000001"/>
             </w:tcBorders>
             <w:shd w:fill="auto" w:val="clear"/>
           </w:tcPr>
@@ -6307,6 +5835,8 @@
               <w:left w:val="single" w:sz="4" w:space="0" w:color="000001"/>
               <w:bottom w:val="single" w:sz="4" w:space="0" w:color="000001"/>
               <w:right w:val="single" w:sz="4" w:space="0" w:color="000001"/>
+              <w:insideH w:val="single" w:sz="4" w:space="0" w:color="000001"/>
+              <w:insideV w:val="single" w:sz="4" w:space="0" w:color="000001"/>
             </w:tcBorders>
             <w:shd w:fill="auto" w:val="clear"/>
           </w:tcPr>
@@ -6338,6 +5868,8 @@
               <w:left w:val="single" w:sz="4" w:space="0" w:color="000001"/>
               <w:bottom w:val="single" w:sz="4" w:space="0" w:color="000001"/>
               <w:right w:val="single" w:sz="4" w:space="0" w:color="000001"/>
+              <w:insideH w:val="single" w:sz="4" w:space="0" w:color="000001"/>
+              <w:insideV w:val="single" w:sz="4" w:space="0" w:color="000001"/>
             </w:tcBorders>
             <w:shd w:fill="auto" w:val="clear"/>
           </w:tcPr>
@@ -6427,6 +5959,8 @@
               <w:left w:val="single" w:sz="4" w:space="0" w:color="000001"/>
               <w:bottom w:val="single" w:sz="4" w:space="0" w:color="000001"/>
               <w:right w:val="single" w:sz="4" w:space="0" w:color="000001"/>
+              <w:insideH w:val="single" w:sz="4" w:space="0" w:color="000001"/>
+              <w:insideV w:val="single" w:sz="4" w:space="0" w:color="000001"/>
             </w:tcBorders>
             <w:shd w:fill="auto" w:val="clear"/>
           </w:tcPr>
@@ -6460,6 +5994,8 @@
               <w:left w:val="single" w:sz="4" w:space="0" w:color="000001"/>
               <w:bottom w:val="single" w:sz="4" w:space="0" w:color="000001"/>
               <w:right w:val="single" w:sz="4" w:space="0" w:color="000001"/>
+              <w:insideH w:val="single" w:sz="4" w:space="0" w:color="000001"/>
+              <w:insideV w:val="single" w:sz="4" w:space="0" w:color="000001"/>
             </w:tcBorders>
             <w:shd w:fill="auto" w:val="clear"/>
           </w:tcPr>
@@ -6488,6 +6024,8 @@
               <w:left w:val="single" w:sz="4" w:space="0" w:color="000001"/>
               <w:bottom w:val="single" w:sz="4" w:space="0" w:color="000001"/>
               <w:right w:val="single" w:sz="4" w:space="0" w:color="000001"/>
+              <w:insideH w:val="single" w:sz="4" w:space="0" w:color="000001"/>
+              <w:insideV w:val="single" w:sz="4" w:space="0" w:color="000001"/>
             </w:tcBorders>
             <w:shd w:fill="auto" w:val="clear"/>
           </w:tcPr>
@@ -6516,6 +6054,8 @@
               <w:left w:val="single" w:sz="4" w:space="0" w:color="000001"/>
               <w:bottom w:val="single" w:sz="4" w:space="0" w:color="000001"/>
               <w:right w:val="single" w:sz="4" w:space="0" w:color="000001"/>
+              <w:insideH w:val="single" w:sz="4" w:space="0" w:color="000001"/>
+              <w:insideV w:val="single" w:sz="4" w:space="0" w:color="000001"/>
             </w:tcBorders>
             <w:shd w:fill="auto" w:val="clear"/>
           </w:tcPr>
@@ -6544,6 +6084,8 @@
               <w:left w:val="single" w:sz="4" w:space="0" w:color="000001"/>
               <w:bottom w:val="single" w:sz="4" w:space="0" w:color="000001"/>
               <w:right w:val="single" w:sz="4" w:space="0" w:color="000001"/>
+              <w:insideH w:val="single" w:sz="4" w:space="0" w:color="000001"/>
+              <w:insideV w:val="single" w:sz="4" w:space="0" w:color="000001"/>
             </w:tcBorders>
             <w:shd w:fill="auto" w:val="clear"/>
           </w:tcPr>
@@ -6569,6 +6111,8 @@
               <w:left w:val="single" w:sz="4" w:space="0" w:color="000001"/>
               <w:bottom w:val="single" w:sz="4" w:space="0" w:color="000001"/>
               <w:right w:val="single" w:sz="4" w:space="0" w:color="000001"/>
+              <w:insideH w:val="single" w:sz="4" w:space="0" w:color="000001"/>
+              <w:insideV w:val="single" w:sz="4" w:space="0" w:color="000001"/>
             </w:tcBorders>
             <w:shd w:fill="auto" w:val="clear"/>
           </w:tcPr>
@@ -6603,6 +6147,8 @@
               <w:left w:val="single" w:sz="4" w:space="0" w:color="000001"/>
               <w:bottom w:val="single" w:sz="4" w:space="0" w:color="000001"/>
               <w:right w:val="single" w:sz="4" w:space="0" w:color="000001"/>
+              <w:insideH w:val="single" w:sz="4" w:space="0" w:color="000001"/>
+              <w:insideV w:val="single" w:sz="4" w:space="0" w:color="000001"/>
             </w:tcBorders>
             <w:shd w:fill="auto" w:val="clear"/>
           </w:tcPr>
@@ -6636,6 +6182,8 @@
               <w:left w:val="single" w:sz="4" w:space="0" w:color="000001"/>
               <w:bottom w:val="single" w:sz="8" w:space="0" w:color="000001"/>
               <w:right w:val="single" w:sz="4" w:space="0" w:color="000001"/>
+              <w:insideH w:val="single" w:sz="8" w:space="0" w:color="000001"/>
+              <w:insideV w:val="single" w:sz="4" w:space="0" w:color="000001"/>
             </w:tcBorders>
             <w:shd w:fill="auto" w:val="clear"/>
           </w:tcPr>
@@ -6689,6 +6237,8 @@
               <w:left w:val="single" w:sz="4" w:space="0" w:color="000001"/>
               <w:bottom w:val="single" w:sz="8" w:space="0" w:color="000001"/>
               <w:right w:val="single" w:sz="4" w:space="0" w:color="000001"/>
+              <w:insideH w:val="single" w:sz="8" w:space="0" w:color="000001"/>
+              <w:insideV w:val="single" w:sz="4" w:space="0" w:color="000001"/>
             </w:tcBorders>
             <w:shd w:fill="auto" w:val="clear"/>
           </w:tcPr>
@@ -7238,6 +6788,8 @@
               <w:left w:val="single" w:sz="4" w:space="0" w:color="000001"/>
               <w:bottom w:val="single" w:sz="4" w:space="0" w:color="000001"/>
               <w:right w:val="single" w:sz="4" w:space="0" w:color="000001"/>
+              <w:insideH w:val="single" w:sz="4" w:space="0" w:color="000001"/>
+              <w:insideV w:val="single" w:sz="4" w:space="0" w:color="000001"/>
             </w:tcBorders>
             <w:shd w:fill="auto" w:val="clear"/>
           </w:tcPr>
@@ -8857,7 +8409,7 @@
 </file>
 
 <file path=word/numbering.xml><?xml version="1.0" encoding="utf-8"?>
-<w:numbering xmlns:w="http://schemas.openxmlformats.org/wordprocessingml/2006/main" xmlns:o="urn:schemas-microsoft-com:office:office" xmlns:r="http://schemas.openxmlformats.org/officeDocument/2006/relationships" xmlns:v="urn:schemas-microsoft-com:vml" xmlns:mc="http://schemas.openxmlformats.org/markup-compatibility/2006" xmlns:w14="http://schemas.microsoft.com/office/word/2010/wordml" mc:Ignorable="w14">
+<w:numbering xmlns:w="http://schemas.openxmlformats.org/wordprocessingml/2006/main" xmlns:o="urn:schemas-microsoft-com:office:office" xmlns:r="http://schemas.openxmlformats.org/officeDocument/2006/relationships" xmlns:v="urn:schemas-microsoft-com:vml">
   <w:abstractNum w:abstractNumId="1">
     <w:lvl w:ilvl="0">
       <w:start w:val="1"/>
@@ -8865,9 +8417,6 @@
       <w:lvlText w:val="%1."/>
       <w:lvlJc w:val="left"/>
       <w:pPr>
-        <w:tabs>
-          <w:tab w:val="num" w:pos="0"/>
-        </w:tabs>
         <w:ind w:left="360" w:hanging="360"/>
       </w:pPr>
       <w:rPr>
@@ -8881,9 +8430,6 @@
       <w:lvlText w:val="%2."/>
       <w:lvlJc w:val="left"/>
       <w:pPr>
-        <w:tabs>
-          <w:tab w:val="num" w:pos="0"/>
-        </w:tabs>
         <w:ind w:left="1080" w:hanging="360"/>
       </w:pPr>
     </w:lvl>
@@ -8893,9 +8439,6 @@
       <w:lvlText w:val="%3."/>
       <w:lvlJc w:val="right"/>
       <w:pPr>
-        <w:tabs>
-          <w:tab w:val="num" w:pos="0"/>
-        </w:tabs>
         <w:ind w:left="1800" w:hanging="180"/>
       </w:pPr>
     </w:lvl>
@@ -8905,9 +8448,6 @@
       <w:lvlText w:val="%4."/>
       <w:lvlJc w:val="left"/>
       <w:pPr>
-        <w:tabs>
-          <w:tab w:val="num" w:pos="0"/>
-        </w:tabs>
         <w:ind w:left="2520" w:hanging="360"/>
       </w:pPr>
     </w:lvl>
@@ -8917,9 +8457,6 @@
       <w:lvlText w:val="%5."/>
       <w:lvlJc w:val="left"/>
       <w:pPr>
-        <w:tabs>
-          <w:tab w:val="num" w:pos="0"/>
-        </w:tabs>
         <w:ind w:left="3240" w:hanging="360"/>
       </w:pPr>
     </w:lvl>
@@ -8929,9 +8466,6 @@
       <w:lvlText w:val="%6."/>
       <w:lvlJc w:val="right"/>
       <w:pPr>
-        <w:tabs>
-          <w:tab w:val="num" w:pos="0"/>
-        </w:tabs>
         <w:ind w:left="3960" w:hanging="180"/>
       </w:pPr>
     </w:lvl>
@@ -8941,9 +8475,6 @@
       <w:lvlText w:val="%7."/>
       <w:lvlJc w:val="left"/>
       <w:pPr>
-        <w:tabs>
-          <w:tab w:val="num" w:pos="0"/>
-        </w:tabs>
         <w:ind w:left="4680" w:hanging="360"/>
       </w:pPr>
     </w:lvl>
@@ -8953,9 +8484,6 @@
       <w:lvlText w:val="%8."/>
       <w:lvlJc w:val="left"/>
       <w:pPr>
-        <w:tabs>
-          <w:tab w:val="num" w:pos="0"/>
-        </w:tabs>
         <w:ind w:left="5400" w:hanging="360"/>
       </w:pPr>
     </w:lvl>
@@ -8965,9 +8493,6 @@
       <w:lvlText w:val="%9."/>
       <w:lvlJc w:val="right"/>
       <w:pPr>
-        <w:tabs>
-          <w:tab w:val="num" w:pos="0"/>
-        </w:tabs>
         <w:ind w:left="6120" w:hanging="180"/>
       </w:pPr>
     </w:lvl>
@@ -8980,9 +8505,6 @@
       <w:lvlText w:val=""/>
       <w:lvlJc w:val="left"/>
       <w:pPr>
-        <w:tabs>
-          <w:tab w:val="num" w:pos="0"/>
-        </w:tabs>
         <w:ind w:left="0" w:hanging="0"/>
       </w:pPr>
     </w:lvl>
@@ -8993,9 +8515,6 @@
       <w:lvlText w:val=""/>
       <w:lvlJc w:val="left"/>
       <w:pPr>
-        <w:tabs>
-          <w:tab w:val="num" w:pos="0"/>
-        </w:tabs>
         <w:ind w:left="0" w:hanging="0"/>
       </w:pPr>
     </w:lvl>
@@ -9006,9 +8525,6 @@
       <w:lvlText w:val=""/>
       <w:lvlJc w:val="left"/>
       <w:pPr>
-        <w:tabs>
-          <w:tab w:val="num" w:pos="0"/>
-        </w:tabs>
         <w:ind w:left="0" w:hanging="0"/>
       </w:pPr>
     </w:lvl>
@@ -9019,9 +8535,6 @@
       <w:lvlText w:val=""/>
       <w:lvlJc w:val="left"/>
       <w:pPr>
-        <w:tabs>
-          <w:tab w:val="num" w:pos="0"/>
-        </w:tabs>
         <w:ind w:left="0" w:hanging="0"/>
       </w:pPr>
     </w:lvl>
@@ -9032,9 +8545,6 @@
       <w:lvlText w:val=""/>
       <w:lvlJc w:val="left"/>
       <w:pPr>
-        <w:tabs>
-          <w:tab w:val="num" w:pos="0"/>
-        </w:tabs>
         <w:ind w:left="0" w:hanging="0"/>
       </w:pPr>
     </w:lvl>
@@ -9045,9 +8555,6 @@
       <w:lvlText w:val=""/>
       <w:lvlJc w:val="left"/>
       <w:pPr>
-        <w:tabs>
-          <w:tab w:val="num" w:pos="0"/>
-        </w:tabs>
         <w:ind w:left="0" w:hanging="0"/>
       </w:pPr>
     </w:lvl>
@@ -9058,9 +8565,6 @@
       <w:lvlText w:val=""/>
       <w:lvlJc w:val="left"/>
       <w:pPr>
-        <w:tabs>
-          <w:tab w:val="num" w:pos="0"/>
-        </w:tabs>
         <w:ind w:left="0" w:hanging="0"/>
       </w:pPr>
     </w:lvl>
@@ -9071,9 +8575,6 @@
       <w:lvlText w:val=""/>
       <w:lvlJc w:val="left"/>
       <w:pPr>
-        <w:tabs>
-          <w:tab w:val="num" w:pos="0"/>
-        </w:tabs>
         <w:ind w:left="0" w:hanging="0"/>
       </w:pPr>
     </w:lvl>
@@ -9084,9 +8585,6 @@
       <w:lvlText w:val=""/>
       <w:lvlJc w:val="left"/>
       <w:pPr>
-        <w:tabs>
-          <w:tab w:val="num" w:pos="0"/>
-        </w:tabs>
         <w:ind w:left="0" w:hanging="0"/>
       </w:pPr>
     </w:lvl>
@@ -9110,9 +8608,7 @@
       </w:rPr>
     </w:rPrDefault>
     <w:pPrDefault>
-      <w:pPr>
-        <w:suppressAutoHyphens w:val="true"/>
-      </w:pPr>
+      <w:pPr/>
     </w:pPrDefault>
   </w:docDefaults>
   <w:latentStyles w:defLockedState="0" w:defUIPriority="99" w:defSemiHidden="0" w:defUnhideWhenUsed="0" w:defQFormat="0" w:count="375">
@@ -9546,6 +9042,14 @@
     <w:rPr>
       <w:sz w:val="22"/>
       <w:szCs w:val="22"/>
+    </w:rPr>
+  </w:style>
+  <w:style w:type="character" w:styleId="ListLabel1">
+    <w:name w:val="ListLabel 1"/>
+    <w:qFormat/>
+    <w:rPr>
+      <w:b/>
+      <w:sz w:val="24"/>
     </w:rPr>
   </w:style>
   <w:style w:type="paragraph" w:styleId="Heading">

</xml_diff>

<commit_message>
Revert "Merge branch 'master' of https://github.com/Philadelphia-Lawyers-for-Social-Equity/docket_dashboard into develop"
This reverts commit 30f00b9279e29236593af05c802d5fdf5856d091, reversing
changes made to c49b4bd2c73124c18f71a738226d63edf06abb82.
</commit_message>
<xml_diff>
--- a/platform/src/petition/templates/petition/petition.docx
+++ b/platform/src/petition/templates/petition/petition.docx
@@ -56,7 +56,7 @@
         <w:tblW w:w="9360" w:type="dxa"/>
         <w:jc w:val="left"/>
         <w:tblInd w:w="0" w:type="dxa"/>
-        <w:tblBorders/>
+        <w:tblLayout w:type="fixed"/>
         <w:tblCellMar>
           <w:top w:w="0" w:type="dxa"/>
           <w:left w:w="0" w:type="dxa"/>
@@ -455,9 +455,7 @@
         </w:rPr>
       </w:pPr>
       <w:r>
-        <w:rPr>
-          <w:rFonts w:cs="Arial"/>
-        </w:rPr>
+        <w:rPr/>
       </w:r>
     </w:p>
     <w:p>
@@ -1219,13 +1217,14 @@
         <w:tblW w:w="9350" w:type="dxa"/>
         <w:jc w:val="left"/>
         <w:tblInd w:w="378" w:type="dxa"/>
+        <w:tblLayout w:type="fixed"/>
         <w:tblCellMar>
           <w:top w:w="0" w:type="dxa"/>
           <w:left w:w="138" w:type="dxa"/>
           <w:bottom w:w="0" w:type="dxa"/>
           <w:right w:w="108" w:type="dxa"/>
         </w:tblCellMar>
-        <w:tblLook w:noVBand="1" w:val="04a0" w:noHBand="0" w:lastColumn="0" w:firstColumn="1" w:lastRow="0" w:firstRow="1"/>
+        <w:tblLook w:val="04a0" w:noVBand="1" w:noHBand="0" w:lastColumn="0" w:firstColumn="1" w:lastRow="0" w:firstRow="1"/>
       </w:tblPr>
       <w:tblGrid>
         <w:gridCol w:w="9350"/>
@@ -1240,8 +1239,6 @@
               <w:left w:val="nil"/>
               <w:bottom w:val="nil"/>
               <w:right w:val="nil"/>
-              <w:insideH w:val="nil"/>
-              <w:insideV w:val="nil"/>
             </w:tcBorders>
             <w:shd w:fill="auto" w:val="clear"/>
           </w:tcPr>
@@ -1275,8 +1272,6 @@
               <w:left w:val="nil"/>
               <w:bottom w:val="nil"/>
               <w:right w:val="nil"/>
-              <w:insideH w:val="nil"/>
-              <w:insideV w:val="nil"/>
             </w:tcBorders>
             <w:shd w:fill="auto" w:val="clear"/>
           </w:tcPr>
@@ -1310,8 +1305,6 @@
               <w:left w:val="nil"/>
               <w:bottom w:val="nil"/>
               <w:right w:val="nil"/>
-              <w:insideH w:val="nil"/>
-              <w:insideV w:val="nil"/>
             </w:tcBorders>
             <w:shd w:fill="auto" w:val="clear"/>
           </w:tcPr>
@@ -1419,21 +1412,14 @@
         <w:tblW w:w="10779" w:type="dxa"/>
         <w:jc w:val="left"/>
         <w:tblInd w:w="-621" w:type="dxa"/>
-        <w:tblBorders>
-          <w:top w:val="single" w:sz="4" w:space="0" w:color="000001"/>
-          <w:left w:val="single" w:sz="4" w:space="0" w:color="000001"/>
-          <w:bottom w:val="single" w:sz="4" w:space="0" w:color="000001"/>
-          <w:right w:val="single" w:sz="4" w:space="0" w:color="000001"/>
-          <w:insideH w:val="single" w:sz="4" w:space="0" w:color="000001"/>
-          <w:insideV w:val="single" w:sz="4" w:space="0" w:color="000001"/>
-        </w:tblBorders>
+        <w:tblLayout w:type="fixed"/>
         <w:tblCellMar>
           <w:top w:w="0" w:type="dxa"/>
           <w:left w:w="5" w:type="dxa"/>
           <w:bottom w:w="14" w:type="dxa"/>
           <w:right w:w="5" w:type="dxa"/>
         </w:tblCellMar>
-        <w:tblLook w:noVBand="0" w:val="0000" w:noHBand="0" w:lastColumn="0" w:firstColumn="0" w:lastRow="0" w:firstRow="0"/>
+        <w:tblLook w:val="0000" w:noVBand="0" w:noHBand="0" w:lastColumn="0" w:firstColumn="0" w:lastRow="0" w:firstRow="0"/>
       </w:tblPr>
       <w:tblGrid>
         <w:gridCol w:w="2049"/>
@@ -1452,8 +1438,6 @@
               <w:left w:val="single" w:sz="4" w:space="0" w:color="000001"/>
               <w:bottom w:val="single" w:sz="4" w:space="0" w:color="000001"/>
               <w:right w:val="single" w:sz="4" w:space="0" w:color="000001"/>
-              <w:insideH w:val="single" w:sz="4" w:space="0" w:color="000001"/>
-              <w:insideV w:val="single" w:sz="4" w:space="0" w:color="000001"/>
             </w:tcBorders>
             <w:shd w:fill="auto" w:val="clear"/>
           </w:tcPr>
@@ -1483,8 +1467,6 @@
               <w:left w:val="single" w:sz="4" w:space="0" w:color="000001"/>
               <w:bottom w:val="single" w:sz="4" w:space="0" w:color="000001"/>
               <w:right w:val="single" w:sz="4" w:space="0" w:color="000001"/>
-              <w:insideH w:val="single" w:sz="4" w:space="0" w:color="000001"/>
-              <w:insideV w:val="single" w:sz="4" w:space="0" w:color="000001"/>
             </w:tcBorders>
             <w:shd w:fill="auto" w:val="clear"/>
           </w:tcPr>
@@ -1622,8 +1604,6 @@
               <w:left w:val="single" w:sz="4" w:space="0" w:color="000001"/>
               <w:bottom w:val="single" w:sz="4" w:space="0" w:color="000001"/>
               <w:right w:val="single" w:sz="4" w:space="0" w:color="000001"/>
-              <w:insideH w:val="single" w:sz="4" w:space="0" w:color="000001"/>
-              <w:insideV w:val="single" w:sz="4" w:space="0" w:color="000001"/>
             </w:tcBorders>
             <w:shd w:fill="auto" w:val="clear"/>
           </w:tcPr>
@@ -1668,8 +1648,6 @@
               <w:left w:val="single" w:sz="4" w:space="0" w:color="000001"/>
               <w:bottom w:val="single" w:sz="4" w:space="0" w:color="000001"/>
               <w:right w:val="single" w:sz="4" w:space="0" w:color="000001"/>
-              <w:insideH w:val="single" w:sz="4" w:space="0" w:color="000001"/>
-              <w:insideV w:val="single" w:sz="4" w:space="0" w:color="000001"/>
             </w:tcBorders>
             <w:shd w:fill="auto" w:val="clear"/>
           </w:tcPr>
@@ -1701,8 +1679,6 @@
               <w:left w:val="single" w:sz="4" w:space="0" w:color="000001"/>
               <w:bottom w:val="single" w:sz="4" w:space="0" w:color="000001"/>
               <w:right w:val="single" w:sz="4" w:space="0" w:color="000001"/>
-              <w:insideH w:val="single" w:sz="4" w:space="0" w:color="000001"/>
-              <w:insideV w:val="single" w:sz="4" w:space="0" w:color="000001"/>
             </w:tcBorders>
             <w:shd w:fill="auto" w:val="clear"/>
           </w:tcPr>
@@ -1792,8 +1768,6 @@
               <w:left w:val="single" w:sz="4" w:space="0" w:color="000001"/>
               <w:bottom w:val="single" w:sz="4" w:space="0" w:color="000001"/>
               <w:right w:val="single" w:sz="4" w:space="0" w:color="000001"/>
-              <w:insideH w:val="single" w:sz="4" w:space="0" w:color="000001"/>
-              <w:insideV w:val="single" w:sz="4" w:space="0" w:color="000001"/>
             </w:tcBorders>
             <w:shd w:fill="auto" w:val="clear"/>
           </w:tcPr>
@@ -1827,8 +1801,6 @@
               <w:left w:val="single" w:sz="4" w:space="0" w:color="000001"/>
               <w:bottom w:val="single" w:sz="4" w:space="0" w:color="000001"/>
               <w:right w:val="single" w:sz="4" w:space="0" w:color="000001"/>
-              <w:insideH w:val="single" w:sz="4" w:space="0" w:color="000001"/>
-              <w:insideV w:val="single" w:sz="4" w:space="0" w:color="000001"/>
             </w:tcBorders>
             <w:shd w:fill="auto" w:val="clear"/>
           </w:tcPr>
@@ -1854,8 +1826,6 @@
               <w:left w:val="single" w:sz="4" w:space="0" w:color="000001"/>
               <w:bottom w:val="single" w:sz="4" w:space="0" w:color="000001"/>
               <w:right w:val="single" w:sz="4" w:space="0" w:color="000001"/>
-              <w:insideH w:val="single" w:sz="4" w:space="0" w:color="000001"/>
-              <w:insideV w:val="single" w:sz="4" w:space="0" w:color="000001"/>
             </w:tcBorders>
             <w:shd w:fill="auto" w:val="clear"/>
           </w:tcPr>
@@ -1881,8 +1851,6 @@
               <w:left w:val="single" w:sz="4" w:space="0" w:color="000001"/>
               <w:bottom w:val="single" w:sz="4" w:space="0" w:color="000001"/>
               <w:right w:val="single" w:sz="4" w:space="0" w:color="000001"/>
-              <w:insideH w:val="single" w:sz="4" w:space="0" w:color="000001"/>
-              <w:insideV w:val="single" w:sz="4" w:space="0" w:color="000001"/>
             </w:tcBorders>
             <w:shd w:fill="auto" w:val="clear"/>
           </w:tcPr>
@@ -1908,8 +1876,6 @@
               <w:left w:val="single" w:sz="4" w:space="0" w:color="000001"/>
               <w:bottom w:val="single" w:sz="4" w:space="0" w:color="000001"/>
               <w:right w:val="single" w:sz="4" w:space="0" w:color="000001"/>
-              <w:insideH w:val="single" w:sz="4" w:space="0" w:color="000001"/>
-              <w:insideV w:val="single" w:sz="4" w:space="0" w:color="000001"/>
             </w:tcBorders>
             <w:shd w:fill="auto" w:val="clear"/>
           </w:tcPr>
@@ -1935,8 +1901,6 @@
               <w:left w:val="single" w:sz="4" w:space="0" w:color="000001"/>
               <w:bottom w:val="single" w:sz="4" w:space="0" w:color="000001"/>
               <w:right w:val="single" w:sz="4" w:space="0" w:color="000001"/>
-              <w:insideH w:val="single" w:sz="4" w:space="0" w:color="000001"/>
-              <w:insideV w:val="single" w:sz="4" w:space="0" w:color="000001"/>
             </w:tcBorders>
             <w:shd w:fill="auto" w:val="clear"/>
           </w:tcPr>
@@ -1969,8 +1933,6 @@
               <w:left w:val="single" w:sz="4" w:space="0" w:color="000001"/>
               <w:bottom w:val="single" w:sz="4" w:space="0" w:color="000001"/>
               <w:right w:val="single" w:sz="4" w:space="0" w:color="000001"/>
-              <w:insideH w:val="single" w:sz="4" w:space="0" w:color="000001"/>
-              <w:insideV w:val="single" w:sz="4" w:space="0" w:color="000001"/>
             </w:tcBorders>
             <w:shd w:fill="auto" w:val="clear"/>
           </w:tcPr>
@@ -2144,13 +2106,14 @@
         <w:tblW w:w="8820" w:type="dxa"/>
         <w:jc w:val="left"/>
         <w:tblInd w:w="378" w:type="dxa"/>
+        <w:tblLayout w:type="fixed"/>
         <w:tblCellMar>
           <w:top w:w="0" w:type="dxa"/>
           <w:left w:w="138" w:type="dxa"/>
           <w:bottom w:w="0" w:type="dxa"/>
           <w:right w:w="108" w:type="dxa"/>
         </w:tblCellMar>
-        <w:tblLook w:noVBand="1" w:val="04a0" w:noHBand="0" w:lastColumn="0" w:firstColumn="1" w:lastRow="0" w:firstRow="1"/>
+        <w:tblLook w:val="04a0" w:noVBand="1" w:noHBand="0" w:lastColumn="0" w:firstColumn="1" w:lastRow="0" w:firstRow="1"/>
       </w:tblPr>
       <w:tblGrid>
         <w:gridCol w:w="8820"/>
@@ -2165,8 +2128,6 @@
               <w:left w:val="nil"/>
               <w:bottom w:val="nil"/>
               <w:right w:val="nil"/>
-              <w:insideH w:val="nil"/>
-              <w:insideV w:val="nil"/>
             </w:tcBorders>
             <w:shd w:fill="auto" w:val="clear"/>
           </w:tcPr>
@@ -2209,8 +2170,6 @@
               <w:left w:val="nil"/>
               <w:bottom w:val="nil"/>
               <w:right w:val="nil"/>
-              <w:insideH w:val="nil"/>
-              <w:insideV w:val="nil"/>
             </w:tcBorders>
             <w:shd w:fill="auto" w:val="clear"/>
           </w:tcPr>
@@ -2253,8 +2212,6 @@
               <w:left w:val="nil"/>
               <w:bottom w:val="nil"/>
               <w:right w:val="nil"/>
-              <w:insideH w:val="nil"/>
-              <w:insideV w:val="nil"/>
             </w:tcBorders>
             <w:shd w:fill="auto" w:val="clear"/>
           </w:tcPr>
@@ -2297,8 +2254,6 @@
               <w:left w:val="nil"/>
               <w:bottom w:val="nil"/>
               <w:right w:val="nil"/>
-              <w:insideH w:val="nil"/>
-              <w:insideV w:val="nil"/>
             </w:tcBorders>
             <w:shd w:fill="auto" w:val="clear"/>
           </w:tcPr>
@@ -2341,8 +2296,6 @@
               <w:left w:val="nil"/>
               <w:bottom w:val="nil"/>
               <w:right w:val="nil"/>
-              <w:insideH w:val="nil"/>
-              <w:insideV w:val="nil"/>
             </w:tcBorders>
             <w:shd w:fill="auto" w:val="clear"/>
           </w:tcPr>
@@ -2385,8 +2338,6 @@
               <w:left w:val="nil"/>
               <w:bottom w:val="nil"/>
               <w:right w:val="nil"/>
-              <w:insideH w:val="nil"/>
-              <w:insideV w:val="nil"/>
             </w:tcBorders>
             <w:shd w:fill="auto" w:val="clear"/>
           </w:tcPr>
@@ -2493,7 +2444,7 @@
         <w:tblW w:w="9360" w:type="dxa"/>
         <w:jc w:val="left"/>
         <w:tblInd w:w="0" w:type="dxa"/>
-        <w:tblBorders/>
+        <w:tblLayout w:type="fixed"/>
         <w:tblCellMar>
           <w:top w:w="55" w:type="dxa"/>
           <w:left w:w="55" w:type="dxa"/>
@@ -4147,21 +4098,14 @@
         <w:tblW w:w="10779" w:type="dxa"/>
         <w:jc w:val="left"/>
         <w:tblInd w:w="-621" w:type="dxa"/>
-        <w:tblBorders>
-          <w:top w:val="single" w:sz="4" w:space="0" w:color="000001"/>
-          <w:left w:val="single" w:sz="4" w:space="0" w:color="000001"/>
-          <w:bottom w:val="single" w:sz="4" w:space="0" w:color="000001"/>
-          <w:right w:val="single" w:sz="4" w:space="0" w:color="000001"/>
-          <w:insideH w:val="single" w:sz="4" w:space="0" w:color="000001"/>
-          <w:insideV w:val="single" w:sz="4" w:space="0" w:color="000001"/>
-        </w:tblBorders>
+        <w:tblLayout w:type="fixed"/>
         <w:tblCellMar>
           <w:top w:w="0" w:type="dxa"/>
           <w:left w:w="5" w:type="dxa"/>
           <w:bottom w:w="14" w:type="dxa"/>
           <w:right w:w="5" w:type="dxa"/>
         </w:tblCellMar>
-        <w:tblLook w:noVBand="0" w:val="0000" w:noHBand="0" w:lastColumn="0" w:firstColumn="0" w:lastRow="0" w:firstRow="0"/>
+        <w:tblLook w:val="0000" w:noVBand="0" w:noHBand="0" w:lastColumn="0" w:firstColumn="0" w:lastRow="0" w:firstRow="0"/>
       </w:tblPr>
       <w:tblGrid>
         <w:gridCol w:w="2136"/>
@@ -4186,8 +4130,6 @@
               <w:left w:val="single" w:sz="4" w:space="0" w:color="000001"/>
               <w:bottom w:val="single" w:sz="4" w:space="0" w:color="000001"/>
               <w:right w:val="single" w:sz="4" w:space="0" w:color="000001"/>
-              <w:insideH w:val="single" w:sz="4" w:space="0" w:color="000001"/>
-              <w:insideV w:val="single" w:sz="4" w:space="0" w:color="000001"/>
             </w:tcBorders>
             <w:shd w:color="auto" w:fill="BFBFBF" w:themeFill="background1" w:themeFillShade="bf" w:val="clear"/>
           </w:tcPr>
@@ -4406,8 +4348,6 @@
               <w:left w:val="single" w:sz="4" w:space="0" w:color="000001"/>
               <w:bottom w:val="single" w:sz="4" w:space="0" w:color="000001"/>
               <w:right w:val="single" w:sz="4" w:space="0" w:color="000001"/>
-              <w:insideH w:val="single" w:sz="4" w:space="0" w:color="000001"/>
-              <w:insideV w:val="single" w:sz="4" w:space="0" w:color="000001"/>
             </w:tcBorders>
             <w:shd w:fill="auto" w:val="clear"/>
           </w:tcPr>
@@ -4443,8 +4383,6 @@
               <w:left w:val="single" w:sz="4" w:space="0" w:color="000001"/>
               <w:bottom w:val="single" w:sz="4" w:space="0" w:color="000001"/>
               <w:right w:val="single" w:sz="4" w:space="0" w:color="000001"/>
-              <w:insideH w:val="single" w:sz="4" w:space="0" w:color="000001"/>
-              <w:insideV w:val="single" w:sz="4" w:space="0" w:color="000001"/>
             </w:tcBorders>
             <w:shd w:fill="auto" w:val="clear"/>
           </w:tcPr>
@@ -4482,8 +4420,6 @@
               <w:left w:val="single" w:sz="4" w:space="0" w:color="000001"/>
               <w:bottom w:val="single" w:sz="4" w:space="0" w:color="000001"/>
               <w:right w:val="single" w:sz="4" w:space="0" w:color="000001"/>
-              <w:insideH w:val="single" w:sz="4" w:space="0" w:color="000001"/>
-              <w:insideV w:val="single" w:sz="4" w:space="0" w:color="000001"/>
             </w:tcBorders>
             <w:shd w:fill="auto" w:val="clear"/>
           </w:tcPr>
@@ -4646,8 +4582,6 @@
               <w:left w:val="single" w:sz="4" w:space="0" w:color="000001"/>
               <w:bottom w:val="single" w:sz="4" w:space="0" w:color="000001"/>
               <w:right w:val="single" w:sz="4" w:space="0" w:color="000001"/>
-              <w:insideH w:val="single" w:sz="4" w:space="0" w:color="000001"/>
-              <w:insideV w:val="single" w:sz="4" w:space="0" w:color="000001"/>
             </w:tcBorders>
             <w:shd w:fill="auto" w:val="clear"/>
           </w:tcPr>
@@ -4738,8 +4672,6 @@
               <w:left w:val="single" w:sz="4" w:space="0" w:color="000001"/>
               <w:bottom w:val="single" w:sz="4" w:space="0" w:color="000001"/>
               <w:right w:val="single" w:sz="4" w:space="0" w:color="000001"/>
-              <w:insideH w:val="single" w:sz="4" w:space="0" w:color="000001"/>
-              <w:insideV w:val="single" w:sz="4" w:space="0" w:color="000001"/>
             </w:tcBorders>
             <w:shd w:fill="auto" w:val="clear"/>
           </w:tcPr>
@@ -4811,8 +4743,6 @@
               <w:left w:val="single" w:sz="4" w:space="0" w:color="000001"/>
               <w:bottom w:val="single" w:sz="4" w:space="0" w:color="000001"/>
               <w:right w:val="single" w:sz="4" w:space="0" w:color="000001"/>
-              <w:insideH w:val="single" w:sz="4" w:space="0" w:color="000001"/>
-              <w:insideV w:val="single" w:sz="4" w:space="0" w:color="000001"/>
             </w:tcBorders>
             <w:shd w:color="auto" w:fill="C0C0C0" w:val="clear"/>
           </w:tcPr>
@@ -4964,8 +4894,6 @@
               <w:left w:val="single" w:sz="4" w:space="0" w:color="000001"/>
               <w:bottom w:val="single" w:sz="8" w:space="0" w:color="000001"/>
               <w:right w:val="single" w:sz="4" w:space="0" w:color="000001"/>
-              <w:insideH w:val="single" w:sz="8" w:space="0" w:color="000001"/>
-              <w:insideV w:val="single" w:sz="4" w:space="0" w:color="000001"/>
             </w:tcBorders>
             <w:shd w:fill="auto" w:val="clear"/>
           </w:tcPr>
@@ -5038,31 +4966,77 @@
               <w:left w:val="single" w:sz="4" w:space="0" w:color="000001"/>
               <w:bottom w:val="single" w:sz="8" w:space="0" w:color="000001"/>
               <w:right w:val="single" w:sz="4" w:space="0" w:color="000001"/>
-              <w:insideH w:val="single" w:sz="8" w:space="0" w:color="000001"/>
-              <w:insideV w:val="single" w:sz="4" w:space="0" w:color="000001"/>
             </w:tcBorders>
             <w:shd w:fill="auto" w:val="clear"/>
           </w:tcPr>
           <w:p>
             <w:pPr>
               <w:pStyle w:val="Normal"/>
-              <w:spacing w:before="0" w:after="200"/>
-              <w:rPr/>
-            </w:pPr>
+              <w:widowControl w:val="false"/>
+              <w:spacing w:lineRule="exact" w:line="204" w:before="0" w:after="0"/>
+              <w:ind w:left="102" w:right="-20" w:hanging="0"/>
+              <w:rPr/>
+            </w:pPr>
+            <w:r>
+              <w:rPr>
+                <w:rFonts w:cs="Arial"/>
+                <w:b/>
+              </w:rPr>
+              <w:t>D</w:t>
+            </w:r>
+            <w:r>
+              <w:rPr>
+                <w:rFonts w:cs="Arial"/>
+                <w:b/>
+                <w:spacing w:val="1"/>
+              </w:rPr>
+              <w:t>a</w:t>
+            </w:r>
+            <w:r>
+              <w:rPr>
+                <w:rFonts w:cs="Arial"/>
+                <w:b/>
+              </w:rPr>
+              <w:t>te</w:t>
+            </w:r>
+            <w:r>
+              <w:rPr>
+                <w:rFonts w:cs="Arial"/>
+                <w:b/>
+                <w:spacing w:val="-3"/>
+              </w:rPr>
+              <w:t xml:space="preserve"> </w:t>
+            </w:r>
+            <w:r>
+              <w:rPr>
+                <w:rFonts w:cs="Arial"/>
+                <w:b/>
+                <w:spacing w:val="1"/>
+              </w:rPr>
+              <w:t>o</w:t>
+            </w:r>
+            <w:r>
+              <w:rPr>
+                <w:rFonts w:cs="Arial"/>
+                <w:b/>
+              </w:rPr>
+              <w:t>n</w:t>
+            </w:r>
             <w:r>
               <w:rPr>
                 <w:rFonts w:cs="Arial"/>
                 <w:b/>
                 <w:spacing w:val="-1"/>
               </w:rPr>
-              <w:t>O</w:t>
-            </w:r>
-            <w:r>
-              <w:rPr>
-                <w:rFonts w:cs="Arial"/>
-                <w:b/>
-              </w:rPr>
-              <w:t>ff</w:t>
+              <w:t xml:space="preserve"> </w:t>
+            </w:r>
+            <w:r>
+              <w:rPr>
+                <w:rFonts w:cs="Arial"/>
+                <w:b/>
+                <w:spacing w:val="-3"/>
+              </w:rPr>
+              <w:t>C</w:t>
             </w:r>
             <w:r>
               <w:rPr>
@@ -5070,37 +5044,23 @@
                 <w:b/>
                 <w:spacing w:val="1"/>
               </w:rPr>
-              <w:t>ens</w:t>
-            </w:r>
-            <w:r>
-              <w:rPr>
-                <w:rFonts w:cs="Arial"/>
-                <w:b/>
-              </w:rPr>
-              <w:t>e</w:t>
-            </w:r>
-            <w:r>
-              <w:rPr>
-                <w:rFonts w:cs="Arial"/>
-                <w:b/>
-                <w:spacing w:val="-5"/>
-              </w:rPr>
-              <w:t xml:space="preserve"> </w:t>
-            </w:r>
-            <w:r>
-              <w:rPr>
-                <w:rFonts w:cs="Arial"/>
-                <w:b/>
-                <w:spacing w:val="-2"/>
-              </w:rPr>
-              <w:t>T</w:t>
-            </w:r>
-            <w:r>
-              <w:rPr>
-                <w:rFonts w:cs="Arial"/>
-                <w:b/>
-              </w:rPr>
-              <w:t>r</w:t>
+              <w:t>o</w:t>
+            </w:r>
+            <w:r>
+              <w:rPr>
+                <w:rFonts w:cs="Arial"/>
+                <w:b/>
+                <w:spacing w:val="2"/>
+              </w:rPr>
+              <w:t>m</w:t>
+            </w:r>
+            <w:r>
+              <w:rPr>
+                <w:rFonts w:cs="Arial"/>
+                <w:b/>
+                <w:spacing w:val="-1"/>
+              </w:rPr>
+              <w:t>p</w:t>
             </w:r>
             <w:r>
               <w:rPr>
@@ -5108,7 +5068,7 @@
                 <w:b/>
                 <w:spacing w:val="1"/>
               </w:rPr>
-              <w:t>a</w:t>
+              <w:t>la</w:t>
             </w:r>
             <w:r>
               <w:rPr>
@@ -5116,7 +5076,7 @@
                 <w:b/>
                 <w:spacing w:val="-1"/>
               </w:rPr>
-              <w:t>c</w:t>
+              <w:t>i</w:t>
             </w:r>
             <w:r>
               <w:rPr>
@@ -5124,22 +5084,6 @@
                 <w:b/>
                 <w:spacing w:val="1"/>
               </w:rPr>
-              <w:t>k</w:t>
-            </w:r>
-            <w:r>
-              <w:rPr>
-                <w:rFonts w:cs="Arial"/>
-                <w:b/>
-                <w:spacing w:val="-1"/>
-              </w:rPr>
-              <w:t>i</w:t>
-            </w:r>
-            <w:r>
-              <w:rPr>
-                <w:rFonts w:cs="Arial"/>
-                <w:b/>
-                <w:spacing w:val="1"/>
-              </w:rPr>
               <w:t>n</w:t>
             </w:r>
             <w:r>
@@ -5147,97 +5091,20 @@
                 <w:rFonts w:cs="Arial"/>
                 <w:b/>
               </w:rPr>
-              <w:t>g</w:t>
-            </w:r>
-            <w:r>
-              <w:rPr>
-                <w:rFonts w:cs="Arial"/>
-                <w:b/>
-                <w:spacing w:val="-6"/>
-              </w:rPr>
-              <w:t xml:space="preserve"> </w:t>
-            </w:r>
-            <w:r>
-              <w:rPr>
-                <w:rFonts w:cs="Arial"/>
-                <w:b/>
-              </w:rPr>
-              <w:t>N</w:t>
-            </w:r>
-            <w:r>
-              <w:rPr>
-                <w:rFonts w:cs="Arial"/>
-                <w:b/>
-                <w:spacing w:val="-1"/>
-              </w:rPr>
-              <w:t>u</w:t>
-            </w:r>
-            <w:r>
-              <w:rPr>
-                <w:rFonts w:cs="Arial"/>
-                <w:b/>
-                <w:spacing w:val="2"/>
-              </w:rPr>
-              <w:t>m</w:t>
-            </w:r>
-            <w:r>
-              <w:rPr>
-                <w:rFonts w:cs="Arial"/>
-                <w:b/>
-                <w:spacing w:val="1"/>
-              </w:rPr>
-              <w:t>be</w:t>
-            </w:r>
-            <w:r>
-              <w:rPr>
-                <w:rFonts w:cs="Arial"/>
-                <w:b/>
-              </w:rPr>
-              <w:t>r</w:t>
-            </w:r>
-            <w:r>
-              <w:rPr>
-                <w:rFonts w:cs="Arial"/>
-                <w:b/>
-                <w:spacing w:val="-5"/>
-              </w:rPr>
-              <w:t xml:space="preserve"> </w:t>
-            </w:r>
-            <w:r>
-              <w:rPr>
-                <w:rFonts w:cs="Arial"/>
-                <w:b/>
-              </w:rPr>
-              <w:t>(</w:t>
-            </w:r>
-            <w:r>
-              <w:rPr>
-                <w:rFonts w:cs="Arial"/>
-                <w:b/>
-                <w:spacing w:val="-1"/>
-              </w:rPr>
-              <w:t>O</w:t>
-            </w:r>
-            <w:r>
-              <w:rPr>
-                <w:rFonts w:cs="Arial"/>
-                <w:b/>
-                <w:spacing w:val="-2"/>
-              </w:rPr>
-              <w:t>T</w:t>
-            </w:r>
-            <w:r>
-              <w:rPr>
-                <w:rFonts w:cs="Arial"/>
-                <w:b/>
-              </w:rPr>
-              <w:t>N):</w:t>
-            </w:r>
-            <w:r>
-              <w:rPr>
-                <w:rFonts w:cs="Arial"/>
-              </w:rPr>
-              <w:t xml:space="preserve">  {{ petition.otn }}</w:t>
+              <w:t>t:</w:t>
+            </w:r>
+          </w:p>
+          <w:p>
+            <w:pPr>
+              <w:pStyle w:val="Normal"/>
+              <w:widowControl w:val="false"/>
+              <w:spacing w:lineRule="exact" w:line="204" w:before="0" w:after="0"/>
+              <w:ind w:left="102" w:right="-20" w:hanging="0"/>
+              <w:rPr/>
+            </w:pPr>
+            <w:r>
+              <w:rPr/>
+              <w:t>{{ petition.arrest_date|date }}</w:t>
             </w:r>
           </w:p>
         </w:tc>
@@ -5254,8 +5121,6 @@
               <w:left w:val="single" w:sz="4" w:space="0" w:color="000001"/>
               <w:bottom w:val="single" w:sz="8" w:space="0" w:color="000001"/>
               <w:right w:val="single" w:sz="4" w:space="0" w:color="000001"/>
-              <w:insideH w:val="single" w:sz="8" w:space="0" w:color="000001"/>
-              <w:insideV w:val="single" w:sz="4" w:space="0" w:color="000001"/>
             </w:tcBorders>
             <w:shd w:fill="auto" w:val="clear"/>
           </w:tcPr>
@@ -5350,13 +5215,14 @@
               <w:tblW w:w="5182" w:type="dxa"/>
               <w:jc w:val="left"/>
               <w:tblInd w:w="0" w:type="dxa"/>
+              <w:tblLayout w:type="fixed"/>
               <w:tblCellMar>
                 <w:top w:w="0" w:type="dxa"/>
                 <w:left w:w="108" w:type="dxa"/>
                 <w:bottom w:w="0" w:type="dxa"/>
                 <w:right w:w="108" w:type="dxa"/>
               </w:tblCellMar>
-              <w:tblLook w:noVBand="1" w:val="04a0" w:noHBand="0" w:lastColumn="0" w:firstColumn="1" w:lastRow="0" w:firstRow="1"/>
+              <w:tblLook w:val="04a0" w:noVBand="1" w:noHBand="0" w:lastColumn="0" w:firstColumn="1" w:lastRow="0" w:firstRow="1"/>
             </w:tblPr>
             <w:tblGrid>
               <w:gridCol w:w="5182"/>
@@ -5371,8 +5237,6 @@
                     <w:left w:val="nil"/>
                     <w:bottom w:val="nil"/>
                     <w:right w:val="nil"/>
-                    <w:insideH w:val="nil"/>
-                    <w:insideV w:val="nil"/>
                   </w:tcBorders>
                   <w:shd w:fill="auto" w:val="clear"/>
                 </w:tcPr>
@@ -5406,8 +5270,6 @@
                     <w:left w:val="nil"/>
                     <w:bottom w:val="nil"/>
                     <w:right w:val="nil"/>
-                    <w:insideH w:val="nil"/>
-                    <w:insideV w:val="nil"/>
                   </w:tcBorders>
                   <w:shd w:fill="auto" w:val="clear"/>
                 </w:tcPr>
@@ -5441,8 +5303,6 @@
                     <w:left w:val="nil"/>
                     <w:bottom w:val="nil"/>
                     <w:right w:val="nil"/>
-                    <w:insideH w:val="nil"/>
-                    <w:insideV w:val="nil"/>
                   </w:tcBorders>
                   <w:shd w:fill="auto" w:val="clear"/>
                 </w:tcPr>
@@ -5491,8 +5351,6 @@
               <w:left w:val="single" w:sz="4" w:space="0" w:color="000001"/>
               <w:bottom w:val="single" w:sz="8" w:space="0" w:color="000001"/>
               <w:right w:val="single" w:sz="4" w:space="0" w:color="000001"/>
-              <w:insideH w:val="single" w:sz="8" w:space="0" w:color="000001"/>
-              <w:insideV w:val="single" w:sz="4" w:space="0" w:color="000001"/>
             </w:tcBorders>
             <w:shd w:fill="auto" w:val="clear"/>
           </w:tcPr>
@@ -5566,6 +5424,628 @@
               <w:t>1301 Filbert Street</w:t>
               <w:br/>
               <w:t>Philadelphia, PA 19107</w:t>
+            </w:r>
+          </w:p>
+        </w:tc>
+      </w:tr>
+      <w:tr>
+        <w:trPr/>
+        <w:tc>
+          <w:tcPr>
+            <w:tcW w:w="5219" w:type="dxa"/>
+            <w:gridSpan w:val="4"/>
+            <w:tcBorders>
+              <w:top w:val="single" w:sz="8" w:space="0" w:color="000001"/>
+              <w:left w:val="single" w:sz="4" w:space="0" w:color="000001"/>
+              <w:bottom w:val="single" w:sz="8" w:space="0" w:color="000001"/>
+              <w:right w:val="single" w:sz="4" w:space="0" w:color="000001"/>
+            </w:tcBorders>
+            <w:shd w:fill="auto" w:val="clear"/>
+          </w:tcPr>
+          <w:p>
+            <w:pPr>
+              <w:pStyle w:val="Normal"/>
+              <w:widowControl w:val="false"/>
+              <w:spacing w:lineRule="exact" w:line="205" w:before="0" w:after="0"/>
+              <w:ind w:left="102" w:right="-20" w:hanging="0"/>
+              <w:rPr/>
+            </w:pPr>
+            <w:r>
+              <w:rPr>
+                <w:rFonts w:cs="Arial"/>
+                <w:b/>
+              </w:rPr>
+              <w:t>N</w:t>
+            </w:r>
+            <w:r>
+              <w:rPr>
+                <w:rFonts w:cs="Arial"/>
+                <w:b/>
+                <w:spacing w:val="1"/>
+              </w:rPr>
+              <w:t>a</w:t>
+            </w:r>
+            <w:r>
+              <w:rPr>
+                <w:rFonts w:cs="Arial"/>
+                <w:b/>
+                <w:spacing w:val="2"/>
+              </w:rPr>
+              <w:t>m</w:t>
+            </w:r>
+            <w:r>
+              <w:rPr>
+                <w:rFonts w:cs="Arial"/>
+                <w:b/>
+              </w:rPr>
+              <w:t>e</w:t>
+            </w:r>
+            <w:r>
+              <w:rPr>
+                <w:rFonts w:cs="Arial"/>
+                <w:b/>
+                <w:spacing w:val="-4"/>
+              </w:rPr>
+              <w:t xml:space="preserve"> </w:t>
+            </w:r>
+            <w:r>
+              <w:rPr>
+                <w:rFonts w:cs="Arial"/>
+                <w:b/>
+                <w:spacing w:val="-1"/>
+              </w:rPr>
+              <w:t>o</w:t>
+            </w:r>
+            <w:r>
+              <w:rPr>
+                <w:rFonts w:cs="Arial"/>
+                <w:b/>
+              </w:rPr>
+              <w:t>f Arr</w:t>
+            </w:r>
+            <w:r>
+              <w:rPr>
+                <w:rFonts w:cs="Arial"/>
+                <w:b/>
+                <w:spacing w:val="1"/>
+              </w:rPr>
+              <w:t>e</w:t>
+            </w:r>
+            <w:r>
+              <w:rPr>
+                <w:rFonts w:cs="Arial"/>
+                <w:b/>
+                <w:spacing w:val="-1"/>
+              </w:rPr>
+              <w:t>s</w:t>
+            </w:r>
+            <w:r>
+              <w:rPr>
+                <w:rFonts w:cs="Arial"/>
+                <w:b/>
+              </w:rPr>
+              <w:t>t</w:t>
+            </w:r>
+            <w:r>
+              <w:rPr>
+                <w:rFonts w:cs="Arial"/>
+                <w:b/>
+                <w:spacing w:val="1"/>
+              </w:rPr>
+              <w:t>i</w:t>
+            </w:r>
+            <w:r>
+              <w:rPr>
+                <w:rFonts w:cs="Arial"/>
+                <w:b/>
+                <w:spacing w:val="-1"/>
+              </w:rPr>
+              <w:t>n</w:t>
+            </w:r>
+            <w:r>
+              <w:rPr>
+                <w:rFonts w:cs="Arial"/>
+                <w:b/>
+              </w:rPr>
+              <w:t>g</w:t>
+            </w:r>
+            <w:r>
+              <w:rPr>
+                <w:rFonts w:cs="Arial"/>
+                <w:b/>
+                <w:spacing w:val="-6"/>
+              </w:rPr>
+              <w:t xml:space="preserve"> </w:t>
+            </w:r>
+            <w:r>
+              <w:rPr>
+                <w:rFonts w:cs="Arial"/>
+                <w:b/>
+              </w:rPr>
+              <w:t>A</w:t>
+            </w:r>
+            <w:r>
+              <w:rPr>
+                <w:rFonts w:cs="Arial"/>
+                <w:b/>
+                <w:spacing w:val="1"/>
+              </w:rPr>
+              <w:t>g</w:t>
+            </w:r>
+            <w:r>
+              <w:rPr>
+                <w:rFonts w:cs="Arial"/>
+                <w:b/>
+                <w:spacing w:val="-1"/>
+              </w:rPr>
+              <w:t>e</w:t>
+            </w:r>
+            <w:r>
+              <w:rPr>
+                <w:rFonts w:cs="Arial"/>
+                <w:b/>
+                <w:spacing w:val="1"/>
+              </w:rPr>
+              <w:t>nc</w:t>
+            </w:r>
+            <w:r>
+              <w:rPr>
+                <w:rFonts w:cs="Arial"/>
+                <w:b/>
+                <w:spacing w:val="-1"/>
+              </w:rPr>
+              <w:t>y</w:t>
+            </w:r>
+            <w:r>
+              <w:rPr>
+                <w:rFonts w:cs="Arial"/>
+                <w:b/>
+              </w:rPr>
+              <w:t>:</w:t>
+            </w:r>
+          </w:p>
+          <w:p>
+            <w:pPr>
+              <w:pStyle w:val="Normal"/>
+              <w:widowControl w:val="false"/>
+              <w:spacing w:lineRule="exact" w:line="205" w:before="0" w:after="0"/>
+              <w:ind w:left="102" w:right="-20" w:hanging="0"/>
+              <w:rPr/>
+            </w:pPr>
+            <w:r>
+              <w:rPr>
+                <w:rFonts w:cs="Arial"/>
+              </w:rPr>
+              <w:t xml:space="preserve"> </w:t>
+            </w:r>
+            <w:r>
+              <w:rPr>
+                <w:rFonts w:eastAsia="Times New Roman" w:cs="Arial"/>
+                <w:color w:val="00000A"/>
+                <w:kern w:val="0"/>
+                <w:sz w:val="22"/>
+                <w:szCs w:val="22"/>
+                <w:lang w:val="en-US" w:eastAsia="en-US" w:bidi="ar-SA"/>
+              </w:rPr>
+              <w:t>{{ petition.arrest_agency }}</w:t>
+            </w:r>
+          </w:p>
+        </w:tc>
+        <w:tc>
+          <w:tcPr>
+            <w:tcW w:w="5560" w:type="dxa"/>
+            <w:gridSpan w:val="4"/>
+            <w:tcBorders>
+              <w:top w:val="single" w:sz="8" w:space="0" w:color="000001"/>
+              <w:left w:val="single" w:sz="4" w:space="0" w:color="000001"/>
+              <w:bottom w:val="single" w:sz="4" w:space="0" w:color="000001"/>
+              <w:right w:val="single" w:sz="4" w:space="0" w:color="000001"/>
+            </w:tcBorders>
+            <w:shd w:fill="auto" w:val="clear"/>
+          </w:tcPr>
+          <w:p>
+            <w:pPr>
+              <w:pStyle w:val="Normal"/>
+              <w:widowControl w:val="false"/>
+              <w:spacing w:lineRule="exact" w:line="205" w:before="0" w:after="0"/>
+              <w:ind w:left="85" w:right="-20" w:hanging="0"/>
+              <w:rPr/>
+            </w:pPr>
+            <w:r>
+              <w:rPr>
+                <w:rFonts w:cs="Arial"/>
+                <w:b/>
+                <w:spacing w:val="-1"/>
+              </w:rPr>
+              <w:t>O</w:t>
+            </w:r>
+            <w:r>
+              <w:rPr>
+                <w:rFonts w:cs="Arial"/>
+                <w:b/>
+              </w:rPr>
+              <w:t>ff</w:t>
+            </w:r>
+            <w:r>
+              <w:rPr>
+                <w:rFonts w:cs="Arial"/>
+                <w:b/>
+                <w:spacing w:val="1"/>
+              </w:rPr>
+              <w:t>ens</w:t>
+            </w:r>
+            <w:r>
+              <w:rPr>
+                <w:rFonts w:cs="Arial"/>
+                <w:b/>
+              </w:rPr>
+              <w:t>e</w:t>
+            </w:r>
+            <w:r>
+              <w:rPr>
+                <w:rFonts w:cs="Arial"/>
+                <w:b/>
+                <w:spacing w:val="-5"/>
+              </w:rPr>
+              <w:t xml:space="preserve"> </w:t>
+            </w:r>
+            <w:r>
+              <w:rPr>
+                <w:rFonts w:cs="Arial"/>
+                <w:b/>
+                <w:spacing w:val="-2"/>
+              </w:rPr>
+              <w:t>T</w:t>
+            </w:r>
+            <w:r>
+              <w:rPr>
+                <w:rFonts w:cs="Arial"/>
+                <w:b/>
+              </w:rPr>
+              <w:t>r</w:t>
+            </w:r>
+            <w:r>
+              <w:rPr>
+                <w:rFonts w:cs="Arial"/>
+                <w:b/>
+                <w:spacing w:val="1"/>
+              </w:rPr>
+              <w:t>a</w:t>
+            </w:r>
+            <w:r>
+              <w:rPr>
+                <w:rFonts w:cs="Arial"/>
+                <w:b/>
+                <w:spacing w:val="-1"/>
+              </w:rPr>
+              <w:t>c</w:t>
+            </w:r>
+            <w:r>
+              <w:rPr>
+                <w:rFonts w:cs="Arial"/>
+                <w:b/>
+                <w:spacing w:val="1"/>
+              </w:rPr>
+              <w:t>k</w:t>
+            </w:r>
+            <w:r>
+              <w:rPr>
+                <w:rFonts w:cs="Arial"/>
+                <w:b/>
+                <w:spacing w:val="-1"/>
+              </w:rPr>
+              <w:t>i</w:t>
+            </w:r>
+            <w:r>
+              <w:rPr>
+                <w:rFonts w:cs="Arial"/>
+                <w:b/>
+                <w:spacing w:val="1"/>
+              </w:rPr>
+              <w:t>n</w:t>
+            </w:r>
+            <w:r>
+              <w:rPr>
+                <w:rFonts w:cs="Arial"/>
+                <w:b/>
+              </w:rPr>
+              <w:t>g</w:t>
+            </w:r>
+            <w:r>
+              <w:rPr>
+                <w:rFonts w:cs="Arial"/>
+                <w:b/>
+                <w:spacing w:val="-6"/>
+              </w:rPr>
+              <w:t xml:space="preserve"> </w:t>
+            </w:r>
+            <w:r>
+              <w:rPr>
+                <w:rFonts w:cs="Arial"/>
+                <w:b/>
+              </w:rPr>
+              <w:t>N</w:t>
+            </w:r>
+            <w:r>
+              <w:rPr>
+                <w:rFonts w:cs="Arial"/>
+                <w:b/>
+                <w:spacing w:val="-1"/>
+              </w:rPr>
+              <w:t>u</w:t>
+            </w:r>
+            <w:r>
+              <w:rPr>
+                <w:rFonts w:cs="Arial"/>
+                <w:b/>
+                <w:spacing w:val="2"/>
+              </w:rPr>
+              <w:t>m</w:t>
+            </w:r>
+            <w:r>
+              <w:rPr>
+                <w:rFonts w:cs="Arial"/>
+                <w:b/>
+                <w:spacing w:val="1"/>
+              </w:rPr>
+              <w:t>be</w:t>
+            </w:r>
+            <w:r>
+              <w:rPr>
+                <w:rFonts w:cs="Arial"/>
+                <w:b/>
+              </w:rPr>
+              <w:t>r</w:t>
+            </w:r>
+            <w:r>
+              <w:rPr>
+                <w:rFonts w:cs="Arial"/>
+                <w:b/>
+                <w:spacing w:val="-5"/>
+              </w:rPr>
+              <w:t xml:space="preserve"> </w:t>
+            </w:r>
+            <w:r>
+              <w:rPr>
+                <w:rFonts w:cs="Arial"/>
+                <w:b/>
+              </w:rPr>
+              <w:t>(</w:t>
+            </w:r>
+            <w:r>
+              <w:rPr>
+                <w:rFonts w:cs="Arial"/>
+                <w:b/>
+                <w:spacing w:val="-1"/>
+              </w:rPr>
+              <w:t>O</w:t>
+            </w:r>
+            <w:r>
+              <w:rPr>
+                <w:rFonts w:cs="Arial"/>
+                <w:b/>
+                <w:spacing w:val="-2"/>
+              </w:rPr>
+              <w:t>T</w:t>
+            </w:r>
+            <w:r>
+              <w:rPr>
+                <w:rFonts w:cs="Arial"/>
+                <w:b/>
+              </w:rPr>
+              <w:t>N):</w:t>
+            </w:r>
+            <w:r>
+              <w:rPr>
+                <w:rFonts w:cs="Arial"/>
+              </w:rPr>
+              <w:t xml:space="preserve">  {{ petition.otn }}</w:t>
+            </w:r>
+          </w:p>
+        </w:tc>
+      </w:tr>
+      <w:tr>
+        <w:trPr>
+          <w:trHeight w:val="444" w:hRule="exact"/>
+        </w:trPr>
+        <w:tc>
+          <w:tcPr>
+            <w:tcW w:w="5219" w:type="dxa"/>
+            <w:gridSpan w:val="4"/>
+            <w:tcBorders>
+              <w:top w:val="single" w:sz="8" w:space="0" w:color="000001"/>
+              <w:left w:val="single" w:sz="4" w:space="0" w:color="000001"/>
+              <w:bottom w:val="single" w:sz="8" w:space="0" w:color="000001"/>
+              <w:right w:val="single" w:sz="4" w:space="0" w:color="000001"/>
+            </w:tcBorders>
+            <w:shd w:fill="auto" w:val="clear"/>
+          </w:tcPr>
+          <w:p>
+            <w:pPr>
+              <w:pStyle w:val="Normal"/>
+              <w:widowControl w:val="false"/>
+              <w:spacing w:lineRule="exact" w:line="205" w:before="0" w:after="0"/>
+              <w:ind w:left="102" w:right="-20" w:hanging="0"/>
+              <w:rPr/>
+            </w:pPr>
+            <w:r>
+              <w:rPr>
+                <w:rFonts w:cs="Arial"/>
+                <w:b/>
+              </w:rPr>
+              <w:t>N</w:t>
+            </w:r>
+            <w:r>
+              <w:rPr>
+                <w:rFonts w:cs="Arial"/>
+                <w:b/>
+                <w:spacing w:val="1"/>
+              </w:rPr>
+              <w:t>a</w:t>
+            </w:r>
+            <w:r>
+              <w:rPr>
+                <w:rFonts w:cs="Arial"/>
+                <w:b/>
+                <w:spacing w:val="2"/>
+              </w:rPr>
+              <w:t>m</w:t>
+            </w:r>
+            <w:r>
+              <w:rPr>
+                <w:rFonts w:cs="Arial"/>
+                <w:b/>
+              </w:rPr>
+              <w:t>e</w:t>
+            </w:r>
+            <w:r>
+              <w:rPr>
+                <w:rFonts w:cs="Arial"/>
+                <w:b/>
+                <w:spacing w:val="-4"/>
+              </w:rPr>
+              <w:t xml:space="preserve"> </w:t>
+            </w:r>
+            <w:r>
+              <w:rPr>
+                <w:rFonts w:cs="Arial"/>
+                <w:b/>
+                <w:spacing w:val="-1"/>
+              </w:rPr>
+              <w:t>o</w:t>
+            </w:r>
+            <w:r>
+              <w:rPr>
+                <w:rFonts w:cs="Arial"/>
+                <w:b/>
+              </w:rPr>
+              <w:t>f Aff</w:t>
+            </w:r>
+            <w:r>
+              <w:rPr>
+                <w:rFonts w:cs="Arial"/>
+                <w:b/>
+                <w:spacing w:val="-1"/>
+              </w:rPr>
+              <w:t>i</w:t>
+            </w:r>
+            <w:r>
+              <w:rPr>
+                <w:rFonts w:cs="Arial"/>
+                <w:b/>
+                <w:spacing w:val="1"/>
+              </w:rPr>
+              <w:t>an</w:t>
+            </w:r>
+            <w:r>
+              <w:rPr>
+                <w:rFonts w:cs="Arial"/>
+                <w:b/>
+              </w:rPr>
+              <w:t>t:</w:t>
+            </w:r>
+          </w:p>
+          <w:p>
+            <w:pPr>
+              <w:pStyle w:val="Normal"/>
+              <w:widowControl w:val="false"/>
+              <w:spacing w:lineRule="exact" w:line="205" w:before="0" w:after="0"/>
+              <w:ind w:left="102" w:right="-20" w:hanging="0"/>
+              <w:rPr/>
+            </w:pPr>
+            <w:r>
+              <w:rPr/>
+              <w:t>{{ petition.arrest_officer }}</w:t>
+            </w:r>
+          </w:p>
+        </w:tc>
+        <w:tc>
+          <w:tcPr>
+            <w:tcW w:w="5560" w:type="dxa"/>
+            <w:gridSpan w:val="4"/>
+            <w:tcBorders>
+              <w:top w:val="single" w:sz="8" w:space="0" w:color="000001"/>
+              <w:left w:val="single" w:sz="4" w:space="0" w:color="000001"/>
+              <w:bottom w:val="single" w:sz="8" w:space="0" w:color="000001"/>
+              <w:right w:val="single" w:sz="4" w:space="0" w:color="000001"/>
+            </w:tcBorders>
+            <w:shd w:fill="auto" w:val="clear"/>
+          </w:tcPr>
+          <w:p>
+            <w:pPr>
+              <w:pStyle w:val="Normal"/>
+              <w:widowControl w:val="false"/>
+              <w:spacing w:lineRule="exact" w:line="205" w:before="0" w:after="0"/>
+              <w:ind w:left="102" w:right="-20" w:hanging="0"/>
+              <w:rPr/>
+            </w:pPr>
+            <w:r>
+              <w:rPr>
+                <w:rFonts w:cs="Arial"/>
+                <w:b/>
+              </w:rPr>
+              <w:t>A</w:t>
+            </w:r>
+            <w:r>
+              <w:rPr>
+                <w:rFonts w:cs="Arial"/>
+                <w:b/>
+                <w:spacing w:val="1"/>
+              </w:rPr>
+              <w:t>dd</w:t>
+            </w:r>
+            <w:r>
+              <w:rPr>
+                <w:rFonts w:cs="Arial"/>
+                <w:b/>
+              </w:rPr>
+              <w:t>r</w:t>
+            </w:r>
+            <w:r>
+              <w:rPr>
+                <w:rFonts w:cs="Arial"/>
+                <w:b/>
+                <w:spacing w:val="1"/>
+              </w:rPr>
+              <w:t>e</w:t>
+            </w:r>
+            <w:r>
+              <w:rPr>
+                <w:rFonts w:cs="Arial"/>
+                <w:b/>
+                <w:spacing w:val="-1"/>
+              </w:rPr>
+              <w:t>s</w:t>
+            </w:r>
+            <w:r>
+              <w:rPr>
+                <w:rFonts w:cs="Arial"/>
+                <w:b/>
+                <w:spacing w:val="1"/>
+              </w:rPr>
+              <w:t>s</w:t>
+            </w:r>
+            <w:r>
+              <w:rPr>
+                <w:rFonts w:cs="Arial"/>
+                <w:b/>
+              </w:rPr>
+              <w:t>:</w:t>
+            </w:r>
+          </w:p>
+          <w:p>
+            <w:pPr>
+              <w:pStyle w:val="Normal"/>
+              <w:widowControl w:val="false"/>
+              <w:spacing w:lineRule="exact" w:line="205" w:before="0" w:after="0"/>
+              <w:ind w:left="102" w:right="-20" w:hanging="0"/>
+              <w:rPr/>
+            </w:pPr>
+            <w:r>
+              <w:rPr>
+                <w:rFonts w:cs="Arial"/>
+              </w:rPr>
+              <w:t>Philadelphia County, PA</w:t>
             </w:r>
           </w:p>
         </w:tc>
@@ -5581,8 +6061,6 @@
               <w:left w:val="single" w:sz="4" w:space="0" w:color="000001"/>
               <w:bottom w:val="single" w:sz="4" w:space="0" w:color="000001"/>
               <w:right w:val="single" w:sz="4" w:space="0" w:color="000001"/>
-              <w:insideH w:val="single" w:sz="4" w:space="0" w:color="000001"/>
-              <w:insideV w:val="single" w:sz="4" w:space="0" w:color="000001"/>
             </w:tcBorders>
             <w:shd w:fill="auto" w:val="clear"/>
           </w:tcPr>
@@ -5616,8 +6094,6 @@
               <w:left w:val="single" w:sz="4" w:space="0" w:color="000001"/>
               <w:bottom w:val="single" w:sz="4" w:space="0" w:color="000001"/>
               <w:right w:val="single" w:sz="4" w:space="0" w:color="000001"/>
-              <w:insideH w:val="single" w:sz="4" w:space="0" w:color="000001"/>
-              <w:insideV w:val="single" w:sz="4" w:space="0" w:color="000001"/>
             </w:tcBorders>
             <w:shd w:fill="auto" w:val="clear"/>
           </w:tcPr>
@@ -5648,8 +6124,6 @@
               <w:left w:val="single" w:sz="4" w:space="0" w:color="000001"/>
               <w:bottom w:val="single" w:sz="4" w:space="0" w:color="000001"/>
               <w:right w:val="single" w:sz="4" w:space="0" w:color="000001"/>
-              <w:insideH w:val="single" w:sz="4" w:space="0" w:color="000001"/>
-              <w:insideV w:val="single" w:sz="4" w:space="0" w:color="000001"/>
             </w:tcBorders>
             <w:shd w:fill="auto" w:val="clear"/>
           </w:tcPr>
@@ -5788,8 +6262,6 @@
               <w:left w:val="single" w:sz="4" w:space="0" w:color="000001"/>
               <w:bottom w:val="single" w:sz="4" w:space="0" w:color="000001"/>
               <w:right w:val="single" w:sz="4" w:space="0" w:color="000001"/>
-              <w:insideH w:val="single" w:sz="4" w:space="0" w:color="000001"/>
-              <w:insideV w:val="single" w:sz="4" w:space="0" w:color="000001"/>
             </w:tcBorders>
             <w:shd w:fill="auto" w:val="clear"/>
           </w:tcPr>
@@ -5835,8 +6307,6 @@
               <w:left w:val="single" w:sz="4" w:space="0" w:color="000001"/>
               <w:bottom w:val="single" w:sz="4" w:space="0" w:color="000001"/>
               <w:right w:val="single" w:sz="4" w:space="0" w:color="000001"/>
-              <w:insideH w:val="single" w:sz="4" w:space="0" w:color="000001"/>
-              <w:insideV w:val="single" w:sz="4" w:space="0" w:color="000001"/>
             </w:tcBorders>
             <w:shd w:fill="auto" w:val="clear"/>
           </w:tcPr>
@@ -5868,8 +6338,6 @@
               <w:left w:val="single" w:sz="4" w:space="0" w:color="000001"/>
               <w:bottom w:val="single" w:sz="4" w:space="0" w:color="000001"/>
               <w:right w:val="single" w:sz="4" w:space="0" w:color="000001"/>
-              <w:insideH w:val="single" w:sz="4" w:space="0" w:color="000001"/>
-              <w:insideV w:val="single" w:sz="4" w:space="0" w:color="000001"/>
             </w:tcBorders>
             <w:shd w:fill="auto" w:val="clear"/>
           </w:tcPr>
@@ -5959,8 +6427,6 @@
               <w:left w:val="single" w:sz="4" w:space="0" w:color="000001"/>
               <w:bottom w:val="single" w:sz="4" w:space="0" w:color="000001"/>
               <w:right w:val="single" w:sz="4" w:space="0" w:color="000001"/>
-              <w:insideH w:val="single" w:sz="4" w:space="0" w:color="000001"/>
-              <w:insideV w:val="single" w:sz="4" w:space="0" w:color="000001"/>
             </w:tcBorders>
             <w:shd w:fill="auto" w:val="clear"/>
           </w:tcPr>
@@ -5994,8 +6460,6 @@
               <w:left w:val="single" w:sz="4" w:space="0" w:color="000001"/>
               <w:bottom w:val="single" w:sz="4" w:space="0" w:color="000001"/>
               <w:right w:val="single" w:sz="4" w:space="0" w:color="000001"/>
-              <w:insideH w:val="single" w:sz="4" w:space="0" w:color="000001"/>
-              <w:insideV w:val="single" w:sz="4" w:space="0" w:color="000001"/>
             </w:tcBorders>
             <w:shd w:fill="auto" w:val="clear"/>
           </w:tcPr>
@@ -6024,8 +6488,6 @@
               <w:left w:val="single" w:sz="4" w:space="0" w:color="000001"/>
               <w:bottom w:val="single" w:sz="4" w:space="0" w:color="000001"/>
               <w:right w:val="single" w:sz="4" w:space="0" w:color="000001"/>
-              <w:insideH w:val="single" w:sz="4" w:space="0" w:color="000001"/>
-              <w:insideV w:val="single" w:sz="4" w:space="0" w:color="000001"/>
             </w:tcBorders>
             <w:shd w:fill="auto" w:val="clear"/>
           </w:tcPr>
@@ -6054,8 +6516,6 @@
               <w:left w:val="single" w:sz="4" w:space="0" w:color="000001"/>
               <w:bottom w:val="single" w:sz="4" w:space="0" w:color="000001"/>
               <w:right w:val="single" w:sz="4" w:space="0" w:color="000001"/>
-              <w:insideH w:val="single" w:sz="4" w:space="0" w:color="000001"/>
-              <w:insideV w:val="single" w:sz="4" w:space="0" w:color="000001"/>
             </w:tcBorders>
             <w:shd w:fill="auto" w:val="clear"/>
           </w:tcPr>
@@ -6084,8 +6544,6 @@
               <w:left w:val="single" w:sz="4" w:space="0" w:color="000001"/>
               <w:bottom w:val="single" w:sz="4" w:space="0" w:color="000001"/>
               <w:right w:val="single" w:sz="4" w:space="0" w:color="000001"/>
-              <w:insideH w:val="single" w:sz="4" w:space="0" w:color="000001"/>
-              <w:insideV w:val="single" w:sz="4" w:space="0" w:color="000001"/>
             </w:tcBorders>
             <w:shd w:fill="auto" w:val="clear"/>
           </w:tcPr>
@@ -6111,8 +6569,6 @@
               <w:left w:val="single" w:sz="4" w:space="0" w:color="000001"/>
               <w:bottom w:val="single" w:sz="4" w:space="0" w:color="000001"/>
               <w:right w:val="single" w:sz="4" w:space="0" w:color="000001"/>
-              <w:insideH w:val="single" w:sz="4" w:space="0" w:color="000001"/>
-              <w:insideV w:val="single" w:sz="4" w:space="0" w:color="000001"/>
             </w:tcBorders>
             <w:shd w:fill="auto" w:val="clear"/>
           </w:tcPr>
@@ -6147,8 +6603,6 @@
               <w:left w:val="single" w:sz="4" w:space="0" w:color="000001"/>
               <w:bottom w:val="single" w:sz="4" w:space="0" w:color="000001"/>
               <w:right w:val="single" w:sz="4" w:space="0" w:color="000001"/>
-              <w:insideH w:val="single" w:sz="4" w:space="0" w:color="000001"/>
-              <w:insideV w:val="single" w:sz="4" w:space="0" w:color="000001"/>
             </w:tcBorders>
             <w:shd w:fill="auto" w:val="clear"/>
           </w:tcPr>
@@ -6182,8 +6636,6 @@
               <w:left w:val="single" w:sz="4" w:space="0" w:color="000001"/>
               <w:bottom w:val="single" w:sz="8" w:space="0" w:color="000001"/>
               <w:right w:val="single" w:sz="4" w:space="0" w:color="000001"/>
-              <w:insideH w:val="single" w:sz="8" w:space="0" w:color="000001"/>
-              <w:insideV w:val="single" w:sz="4" w:space="0" w:color="000001"/>
             </w:tcBorders>
             <w:shd w:fill="auto" w:val="clear"/>
           </w:tcPr>
@@ -6237,8 +6689,6 @@
               <w:left w:val="single" w:sz="4" w:space="0" w:color="000001"/>
               <w:bottom w:val="single" w:sz="8" w:space="0" w:color="000001"/>
               <w:right w:val="single" w:sz="4" w:space="0" w:color="000001"/>
-              <w:insideH w:val="single" w:sz="8" w:space="0" w:color="000001"/>
-              <w:insideV w:val="single" w:sz="4" w:space="0" w:color="000001"/>
             </w:tcBorders>
             <w:shd w:fill="auto" w:val="clear"/>
           </w:tcPr>
@@ -6788,8 +7238,6 @@
               <w:left w:val="single" w:sz="4" w:space="0" w:color="000001"/>
               <w:bottom w:val="single" w:sz="4" w:space="0" w:color="000001"/>
               <w:right w:val="single" w:sz="4" w:space="0" w:color="000001"/>
-              <w:insideH w:val="single" w:sz="4" w:space="0" w:color="000001"/>
-              <w:insideV w:val="single" w:sz="4" w:space="0" w:color="000001"/>
             </w:tcBorders>
             <w:shd w:fill="auto" w:val="clear"/>
           </w:tcPr>
@@ -8409,7 +8857,7 @@
 </file>
 
 <file path=word/numbering.xml><?xml version="1.0" encoding="utf-8"?>
-<w:numbering xmlns:w="http://schemas.openxmlformats.org/wordprocessingml/2006/main" xmlns:o="urn:schemas-microsoft-com:office:office" xmlns:r="http://schemas.openxmlformats.org/officeDocument/2006/relationships" xmlns:v="urn:schemas-microsoft-com:vml">
+<w:numbering xmlns:w="http://schemas.openxmlformats.org/wordprocessingml/2006/main" xmlns:o="urn:schemas-microsoft-com:office:office" xmlns:r="http://schemas.openxmlformats.org/officeDocument/2006/relationships" xmlns:v="urn:schemas-microsoft-com:vml" xmlns:mc="http://schemas.openxmlformats.org/markup-compatibility/2006" xmlns:w14="http://schemas.microsoft.com/office/word/2010/wordml" mc:Ignorable="w14">
   <w:abstractNum w:abstractNumId="1">
     <w:lvl w:ilvl="0">
       <w:start w:val="1"/>
@@ -8417,6 +8865,9 @@
       <w:lvlText w:val="%1."/>
       <w:lvlJc w:val="left"/>
       <w:pPr>
+        <w:tabs>
+          <w:tab w:val="num" w:pos="0"/>
+        </w:tabs>
         <w:ind w:left="360" w:hanging="360"/>
       </w:pPr>
       <w:rPr>
@@ -8430,6 +8881,9 @@
       <w:lvlText w:val="%2."/>
       <w:lvlJc w:val="left"/>
       <w:pPr>
+        <w:tabs>
+          <w:tab w:val="num" w:pos="0"/>
+        </w:tabs>
         <w:ind w:left="1080" w:hanging="360"/>
       </w:pPr>
     </w:lvl>
@@ -8439,6 +8893,9 @@
       <w:lvlText w:val="%3."/>
       <w:lvlJc w:val="right"/>
       <w:pPr>
+        <w:tabs>
+          <w:tab w:val="num" w:pos="0"/>
+        </w:tabs>
         <w:ind w:left="1800" w:hanging="180"/>
       </w:pPr>
     </w:lvl>
@@ -8448,6 +8905,9 @@
       <w:lvlText w:val="%4."/>
       <w:lvlJc w:val="left"/>
       <w:pPr>
+        <w:tabs>
+          <w:tab w:val="num" w:pos="0"/>
+        </w:tabs>
         <w:ind w:left="2520" w:hanging="360"/>
       </w:pPr>
     </w:lvl>
@@ -8457,6 +8917,9 @@
       <w:lvlText w:val="%5."/>
       <w:lvlJc w:val="left"/>
       <w:pPr>
+        <w:tabs>
+          <w:tab w:val="num" w:pos="0"/>
+        </w:tabs>
         <w:ind w:left="3240" w:hanging="360"/>
       </w:pPr>
     </w:lvl>
@@ -8466,6 +8929,9 @@
       <w:lvlText w:val="%6."/>
       <w:lvlJc w:val="right"/>
       <w:pPr>
+        <w:tabs>
+          <w:tab w:val="num" w:pos="0"/>
+        </w:tabs>
         <w:ind w:left="3960" w:hanging="180"/>
       </w:pPr>
     </w:lvl>
@@ -8475,6 +8941,9 @@
       <w:lvlText w:val="%7."/>
       <w:lvlJc w:val="left"/>
       <w:pPr>
+        <w:tabs>
+          <w:tab w:val="num" w:pos="0"/>
+        </w:tabs>
         <w:ind w:left="4680" w:hanging="360"/>
       </w:pPr>
     </w:lvl>
@@ -8484,6 +8953,9 @@
       <w:lvlText w:val="%8."/>
       <w:lvlJc w:val="left"/>
       <w:pPr>
+        <w:tabs>
+          <w:tab w:val="num" w:pos="0"/>
+        </w:tabs>
         <w:ind w:left="5400" w:hanging="360"/>
       </w:pPr>
     </w:lvl>
@@ -8493,6 +8965,9 @@
       <w:lvlText w:val="%9."/>
       <w:lvlJc w:val="right"/>
       <w:pPr>
+        <w:tabs>
+          <w:tab w:val="num" w:pos="0"/>
+        </w:tabs>
         <w:ind w:left="6120" w:hanging="180"/>
       </w:pPr>
     </w:lvl>
@@ -8505,6 +8980,9 @@
       <w:lvlText w:val=""/>
       <w:lvlJc w:val="left"/>
       <w:pPr>
+        <w:tabs>
+          <w:tab w:val="num" w:pos="0"/>
+        </w:tabs>
         <w:ind w:left="0" w:hanging="0"/>
       </w:pPr>
     </w:lvl>
@@ -8515,6 +8993,9 @@
       <w:lvlText w:val=""/>
       <w:lvlJc w:val="left"/>
       <w:pPr>
+        <w:tabs>
+          <w:tab w:val="num" w:pos="0"/>
+        </w:tabs>
         <w:ind w:left="0" w:hanging="0"/>
       </w:pPr>
     </w:lvl>
@@ -8525,6 +9006,9 @@
       <w:lvlText w:val=""/>
       <w:lvlJc w:val="left"/>
       <w:pPr>
+        <w:tabs>
+          <w:tab w:val="num" w:pos="0"/>
+        </w:tabs>
         <w:ind w:left="0" w:hanging="0"/>
       </w:pPr>
     </w:lvl>
@@ -8535,6 +9019,9 @@
       <w:lvlText w:val=""/>
       <w:lvlJc w:val="left"/>
       <w:pPr>
+        <w:tabs>
+          <w:tab w:val="num" w:pos="0"/>
+        </w:tabs>
         <w:ind w:left="0" w:hanging="0"/>
       </w:pPr>
     </w:lvl>
@@ -8545,6 +9032,9 @@
       <w:lvlText w:val=""/>
       <w:lvlJc w:val="left"/>
       <w:pPr>
+        <w:tabs>
+          <w:tab w:val="num" w:pos="0"/>
+        </w:tabs>
         <w:ind w:left="0" w:hanging="0"/>
       </w:pPr>
     </w:lvl>
@@ -8555,6 +9045,9 @@
       <w:lvlText w:val=""/>
       <w:lvlJc w:val="left"/>
       <w:pPr>
+        <w:tabs>
+          <w:tab w:val="num" w:pos="0"/>
+        </w:tabs>
         <w:ind w:left="0" w:hanging="0"/>
       </w:pPr>
     </w:lvl>
@@ -8565,6 +9058,9 @@
       <w:lvlText w:val=""/>
       <w:lvlJc w:val="left"/>
       <w:pPr>
+        <w:tabs>
+          <w:tab w:val="num" w:pos="0"/>
+        </w:tabs>
         <w:ind w:left="0" w:hanging="0"/>
       </w:pPr>
     </w:lvl>
@@ -8575,6 +9071,9 @@
       <w:lvlText w:val=""/>
       <w:lvlJc w:val="left"/>
       <w:pPr>
+        <w:tabs>
+          <w:tab w:val="num" w:pos="0"/>
+        </w:tabs>
         <w:ind w:left="0" w:hanging="0"/>
       </w:pPr>
     </w:lvl>
@@ -8585,6 +9084,9 @@
       <w:lvlText w:val=""/>
       <w:lvlJc w:val="left"/>
       <w:pPr>
+        <w:tabs>
+          <w:tab w:val="num" w:pos="0"/>
+        </w:tabs>
         <w:ind w:left="0" w:hanging="0"/>
       </w:pPr>
     </w:lvl>
@@ -8608,7 +9110,9 @@
       </w:rPr>
     </w:rPrDefault>
     <w:pPrDefault>
-      <w:pPr/>
+      <w:pPr>
+        <w:suppressAutoHyphens w:val="true"/>
+      </w:pPr>
     </w:pPrDefault>
   </w:docDefaults>
   <w:latentStyles w:defLockedState="0" w:defUIPriority="99" w:defSemiHidden="0" w:defUnhideWhenUsed="0" w:defQFormat="0" w:count="375">
@@ -9042,14 +9546,6 @@
     <w:rPr>
       <w:sz w:val="22"/>
       <w:szCs w:val="22"/>
-    </w:rPr>
-  </w:style>
-  <w:style w:type="character" w:styleId="ListLabel1">
-    <w:name w:val="ListLabel 1"/>
-    <w:qFormat/>
-    <w:rPr>
-      <w:b/>
-      <w:sz w:val="24"/>
     </w:rPr>
   </w:style>
   <w:style w:type="paragraph" w:styleId="Heading">

</xml_diff>

<commit_message>
Fix template to change restitution > fines
</commit_message>
<xml_diff>
--- a/platform/src/petition/templates/petition/petition.docx
+++ b/platform/src/petition/templates/petition/petition.docx
@@ -1,6 +1,6 @@
 
 <file path=word/document.xml><?xml version="1.0" encoding="utf-8"?>
-<w:document xmlns:o="urn:schemas-microsoft-com:office:office" xmlns:r="http://schemas.openxmlformats.org/officeDocument/2006/relationships" xmlns:v="urn:schemas-microsoft-com:vml" xmlns:w="http://schemas.openxmlformats.org/wordprocessingml/2006/main" xmlns:w10="urn:schemas-microsoft-com:office:word" xmlns:wp="http://schemas.openxmlformats.org/drawingml/2006/wordprocessingDrawing" xmlns:wps="http://schemas.microsoft.com/office/word/2010/wordprocessingShape" xmlns:wpg="http://schemas.microsoft.com/office/word/2010/wordprocessingGroup" xmlns:mc="http://schemas.openxmlformats.org/markup-compatibility/2006" xmlns:wp14="http://schemas.microsoft.com/office/word/2010/wordprocessingDrawing" xmlns:w14="http://schemas.microsoft.com/office/word/2010/wordml" mc:Ignorable="w14 wp14">
+<w:document xmlns:o="urn:schemas-microsoft-com:office:office" xmlns:r="http://schemas.openxmlformats.org/officeDocument/2006/relationships" xmlns:v="urn:schemas-microsoft-com:vml" xmlns:w="http://schemas.openxmlformats.org/wordprocessingml/2006/main" xmlns:w10="urn:schemas-microsoft-com:office:word" xmlns:wp="http://schemas.openxmlformats.org/drawingml/2006/wordprocessingDrawing" xmlns:wps="http://schemas.microsoft.com/office/word/2010/wordprocessingShape" xmlns:wpg="http://schemas.microsoft.com/office/word/2010/wordprocessingGroup" xmlns:mc="http://schemas.openxmlformats.org/markup-compatibility/2006" xmlns:wp14="http://schemas.microsoft.com/office/word/2010/wordprocessingDrawing" xmlns:w14="http://schemas.microsoft.com/office/word/2010/wordml" xmlns:w15="http://schemas.microsoft.com/office/word/2012/wordml" mc:Ignorable="w14 wp14 w15">
   <w:body>
     <w:p>
       <w:pPr>
@@ -1226,7 +1226,7 @@
           <w:bottom w:w="0" w:type="dxa"/>
           <w:right w:w="108" w:type="dxa"/>
         </w:tblCellMar>
-        <w:tblLook w:firstRow="1" w:noVBand="1" w:lastRow="0" w:firstColumn="1" w:lastColumn="0" w:noHBand="0" w:val="04a0"/>
+        <w:tblLook w:val="04a0" w:noVBand="1" w:noHBand="0" w:lastColumn="0" w:firstColumn="1" w:lastRow="0" w:firstRow="1"/>
       </w:tblPr>
       <w:tblGrid>
         <w:gridCol w:w="9350"/>
@@ -1421,7 +1421,7 @@
           <w:bottom w:w="14" w:type="dxa"/>
           <w:right w:w="5" w:type="dxa"/>
         </w:tblCellMar>
-        <w:tblLook w:firstRow="0" w:noVBand="0" w:lastRow="0" w:firstColumn="0" w:lastColumn="0" w:noHBand="0" w:val="0000"/>
+        <w:tblLook w:val="0000" w:noVBand="0" w:noHBand="0" w:lastColumn="0" w:firstColumn="0" w:lastRow="0" w:firstRow="0"/>
       </w:tblPr>
       <w:tblGrid>
         <w:gridCol w:w="2049"/>
@@ -2013,7 +2013,7 @@
       </w:pPr>
       <w:r>
         <w:rPr/>
-        <w:t>The Petitioner’s sentence includes fines, costs and/or restitution in the amount of ${{ restitution.total }} and ${{ restitution.paid }}  has been paid off/adjusted.</w:t>
+        <w:t>The Petitioner’s sentence includes fines, costs and/or restitution in the amount of ${{ fines.total }} and ${{ fines.paid }}  has been paid off/adjusted.</w:t>
       </w:r>
     </w:p>
     <w:p>
@@ -2115,7 +2115,7 @@
           <w:bottom w:w="0" w:type="dxa"/>
           <w:right w:w="108" w:type="dxa"/>
         </w:tblCellMar>
-        <w:tblLook w:firstRow="1" w:noVBand="1" w:lastRow="0" w:firstColumn="1" w:lastColumn="0" w:noHBand="0" w:val="04a0"/>
+        <w:tblLook w:val="04a0" w:noVBand="1" w:noHBand="0" w:lastColumn="0" w:firstColumn="1" w:lastRow="0" w:firstRow="1"/>
       </w:tblPr>
       <w:tblGrid>
         <w:gridCol w:w="8820"/>
@@ -4107,7 +4107,7 @@
           <w:bottom w:w="14" w:type="dxa"/>
           <w:right w:w="5" w:type="dxa"/>
         </w:tblCellMar>
-        <w:tblLook w:firstRow="0" w:noVBand="0" w:lastRow="0" w:firstColumn="0" w:lastColumn="0" w:noHBand="0" w:val="0000"/>
+        <w:tblLook w:val="0000" w:noVBand="0" w:noHBand="0" w:lastColumn="0" w:firstColumn="0" w:lastRow="0" w:firstRow="0"/>
       </w:tblPr>
       <w:tblGrid>
         <w:gridCol w:w="2136"/>
@@ -5239,7 +5239,7 @@
                 <w:bottom w:w="0" w:type="dxa"/>
                 <w:right w:w="108" w:type="dxa"/>
               </w:tblCellMar>
-              <w:tblLook w:firstRow="1" w:noVBand="1" w:lastRow="0" w:firstColumn="1" w:lastColumn="0" w:noHBand="0" w:val="04a0"/>
+              <w:tblLook w:val="04a0" w:noVBand="1" w:noHBand="0" w:lastColumn="0" w:firstColumn="1" w:lastRow="0" w:firstRow="1"/>
             </w:tblPr>
             <w:tblGrid>
               <w:gridCol w:w="5182"/>
@@ -6666,7 +6666,23 @@
             </w:pPr>
             <w:r>
               <w:rPr/>
-              <w:t>The Petitioner’s sentence includes fines, costs and/or restitution in the amount of ${{ restitution.total }} and${{ restitution.paid }} has been paid off/adjusted.</w:t>
+              <w:t xml:space="preserve">The Petitioner’s sentence includes fines, costs and/or restitution in the amount of ${{ </w:t>
+            </w:r>
+            <w:r>
+              <w:rPr/>
+              <w:t>fines</w:t>
+            </w:r>
+            <w:r>
+              <w:rPr/>
+              <w:t xml:space="preserve">.total }} and${{ </w:t>
+            </w:r>
+            <w:r>
+              <w:rPr/>
+              <w:t>fines</w:t>
+            </w:r>
+            <w:r>
+              <w:rPr/>
+              <w:t>.paid }} has been paid off/adjusted.</w:t>
             </w:r>
           </w:p>
           <w:p>
@@ -8808,7 +8824,7 @@
       <w:footerReference w:type="default" r:id="rId3"/>
       <w:type w:val="nextPage"/>
       <w:pgSz w:w="12240" w:h="15840"/>
-      <w:pgMar w:left="1440" w:right="1440" w:header="720" w:top="1440" w:footer="720" w:bottom="1440" w:gutter="0"/>
+      <w:pgMar w:left="1440" w:right="1440" w:gutter="0" w:header="720" w:top="1440" w:footer="720" w:bottom="1440"/>
       <w:pgNumType w:start="1" w:fmt="decimal"/>
       <w:formProt w:val="false"/>
       <w:textDirection w:val="lrTb"/>
@@ -8819,7 +8835,7 @@
 </file>
 
 <file path=word/footer1.xml><?xml version="1.0" encoding="utf-8"?>
-<w:ftr xmlns:o="urn:schemas-microsoft-com:office:office" xmlns:r="http://schemas.openxmlformats.org/officeDocument/2006/relationships" xmlns:v="urn:schemas-microsoft-com:vml" xmlns:w="http://schemas.openxmlformats.org/wordprocessingml/2006/main" xmlns:w10="urn:schemas-microsoft-com:office:word" xmlns:wp="http://schemas.openxmlformats.org/drawingml/2006/wordprocessingDrawing" xmlns:wps="http://schemas.microsoft.com/office/word/2010/wordprocessingShape" xmlns:wpg="http://schemas.microsoft.com/office/word/2010/wordprocessingGroup" xmlns:mc="http://schemas.openxmlformats.org/markup-compatibility/2006" xmlns:wp14="http://schemas.microsoft.com/office/word/2010/wordprocessingDrawing" xmlns:w14="http://schemas.microsoft.com/office/word/2010/wordml" mc:Ignorable="w14 wp14">
+<w:ftr xmlns:o="urn:schemas-microsoft-com:office:office" xmlns:r="http://schemas.openxmlformats.org/officeDocument/2006/relationships" xmlns:v="urn:schemas-microsoft-com:vml" xmlns:w="http://schemas.openxmlformats.org/wordprocessingml/2006/main" xmlns:w10="urn:schemas-microsoft-com:office:word" xmlns:wp="http://schemas.openxmlformats.org/drawingml/2006/wordprocessingDrawing" xmlns:wps="http://schemas.microsoft.com/office/word/2010/wordprocessingShape" xmlns:wpg="http://schemas.microsoft.com/office/word/2010/wordprocessingGroup" xmlns:mc="http://schemas.openxmlformats.org/markup-compatibility/2006" xmlns:wp14="http://schemas.microsoft.com/office/word/2010/wordprocessingDrawing" xmlns:w14="http://schemas.microsoft.com/office/word/2010/wordml" xmlns:w15="http://schemas.microsoft.com/office/word/2012/wordml" mc:Ignorable="w14 wp14 w15">
   <w:p>
     <w:pPr>
       <w:pStyle w:val="Footer"/>
@@ -8832,7 +8848,7 @@
     </w:r>
     <w:r>
       <w:rPr/>
-      <w:instrText> PAGE </w:instrText>
+      <w:instrText xml:space="preserve"> PAGE </w:instrText>
     </w:r>
     <w:r>
       <w:rPr/>
@@ -8860,7 +8876,7 @@
 </file>
 
 <file path=word/header1.xml><?xml version="1.0" encoding="utf-8"?>
-<w:hdr xmlns:o="urn:schemas-microsoft-com:office:office" xmlns:r="http://schemas.openxmlformats.org/officeDocument/2006/relationships" xmlns:v="urn:schemas-microsoft-com:vml" xmlns:w="http://schemas.openxmlformats.org/wordprocessingml/2006/main" xmlns:w10="urn:schemas-microsoft-com:office:word" xmlns:wp="http://schemas.openxmlformats.org/drawingml/2006/wordprocessingDrawing" xmlns:wps="http://schemas.microsoft.com/office/word/2010/wordprocessingShape" xmlns:wpg="http://schemas.microsoft.com/office/word/2010/wordprocessingGroup" xmlns:mc="http://schemas.openxmlformats.org/markup-compatibility/2006" xmlns:wp14="http://schemas.microsoft.com/office/word/2010/wordprocessingDrawing" xmlns:w14="http://schemas.microsoft.com/office/word/2010/wordml" mc:Ignorable="w14 wp14">
+<w:hdr xmlns:o="urn:schemas-microsoft-com:office:office" xmlns:r="http://schemas.openxmlformats.org/officeDocument/2006/relationships" xmlns:v="urn:schemas-microsoft-com:vml" xmlns:w="http://schemas.openxmlformats.org/wordprocessingml/2006/main" xmlns:w10="urn:schemas-microsoft-com:office:word" xmlns:wp="http://schemas.openxmlformats.org/drawingml/2006/wordprocessingDrawing" xmlns:wps="http://schemas.microsoft.com/office/word/2010/wordprocessingShape" xmlns:wpg="http://schemas.microsoft.com/office/word/2010/wordprocessingGroup" xmlns:mc="http://schemas.openxmlformats.org/markup-compatibility/2006" xmlns:wp14="http://schemas.microsoft.com/office/word/2010/wordprocessingDrawing" xmlns:w14="http://schemas.microsoft.com/office/word/2010/wordml" xmlns:w15="http://schemas.microsoft.com/office/word/2012/wordml" mc:Ignorable="w14 wp14 w15">
   <w:p>
     <w:pPr>
       <w:pStyle w:val="Header"/>
@@ -8903,6 +8919,7 @@
         </w:tabs>
         <w:ind w:left="1080" w:hanging="360"/>
       </w:pPr>
+      <w:rPr/>
     </w:lvl>
     <w:lvl w:ilvl="2">
       <w:start w:val="1"/>
@@ -8915,6 +8932,7 @@
         </w:tabs>
         <w:ind w:left="1800" w:hanging="180"/>
       </w:pPr>
+      <w:rPr/>
     </w:lvl>
     <w:lvl w:ilvl="3">
       <w:start w:val="1"/>
@@ -8927,6 +8945,7 @@
         </w:tabs>
         <w:ind w:left="2520" w:hanging="360"/>
       </w:pPr>
+      <w:rPr/>
     </w:lvl>
     <w:lvl w:ilvl="4">
       <w:start w:val="1"/>
@@ -8939,6 +8958,7 @@
         </w:tabs>
         <w:ind w:left="3240" w:hanging="360"/>
       </w:pPr>
+      <w:rPr/>
     </w:lvl>
     <w:lvl w:ilvl="5">
       <w:start w:val="1"/>
@@ -8951,6 +8971,7 @@
         </w:tabs>
         <w:ind w:left="3960" w:hanging="180"/>
       </w:pPr>
+      <w:rPr/>
     </w:lvl>
     <w:lvl w:ilvl="6">
       <w:start w:val="1"/>
@@ -8963,6 +8984,7 @@
         </w:tabs>
         <w:ind w:left="4680" w:hanging="360"/>
       </w:pPr>
+      <w:rPr/>
     </w:lvl>
     <w:lvl w:ilvl="7">
       <w:start w:val="1"/>
@@ -8975,6 +8997,7 @@
         </w:tabs>
         <w:ind w:left="5400" w:hanging="360"/>
       </w:pPr>
+      <w:rPr/>
     </w:lvl>
     <w:lvl w:ilvl="8">
       <w:start w:val="1"/>
@@ -8987,6 +9010,7 @@
         </w:tabs>
         <w:ind w:left="6120" w:hanging="180"/>
       </w:pPr>
+      <w:rPr/>
     </w:lvl>
   </w:abstractNum>
   <w:abstractNum w:abstractNumId="2">

</xml_diff>

<commit_message>
Replace arrest date with complaint date
</commit_message>
<xml_diff>
--- a/platform/src/petition/templates/petition/petition.docx
+++ b/platform/src/petition/templates/petition/petition.docx
@@ -455,7 +455,9 @@
         </w:rPr>
       </w:pPr>
       <w:r>
-        <w:rPr/>
+        <w:rPr>
+          <w:rFonts w:cs="Arial"/>
+        </w:rPr>
       </w:r>
     </w:p>
     <w:p>
@@ -1224,7 +1226,7 @@
           <w:bottom w:w="0" w:type="dxa"/>
           <w:right w:w="108" w:type="dxa"/>
         </w:tblCellMar>
-        <w:tblLook w:val="04a0" w:noVBand="1" w:noHBand="0" w:lastColumn="0" w:firstColumn="1" w:lastRow="0" w:firstRow="1"/>
+        <w:tblLook w:firstRow="1" w:noVBand="1" w:lastRow="0" w:firstColumn="1" w:lastColumn="0" w:noHBand="0" w:val="04a0"/>
       </w:tblPr>
       <w:tblGrid>
         <w:gridCol w:w="9350"/>
@@ -1419,7 +1421,7 @@
           <w:bottom w:w="14" w:type="dxa"/>
           <w:right w:w="5" w:type="dxa"/>
         </w:tblCellMar>
-        <w:tblLook w:val="0000" w:noVBand="0" w:noHBand="0" w:lastColumn="0" w:firstColumn="0" w:lastRow="0" w:firstRow="0"/>
+        <w:tblLook w:firstRow="0" w:noVBand="0" w:lastRow="0" w:firstColumn="0" w:lastColumn="0" w:noHBand="0" w:val="0000"/>
       </w:tblPr>
       <w:tblGrid>
         <w:gridCol w:w="2049"/>
@@ -2113,7 +2115,7 @@
           <w:bottom w:w="0" w:type="dxa"/>
           <w:right w:w="108" w:type="dxa"/>
         </w:tblCellMar>
-        <w:tblLook w:val="04a0" w:noVBand="1" w:noHBand="0" w:lastColumn="0" w:firstColumn="1" w:lastRow="0" w:firstRow="1"/>
+        <w:tblLook w:firstRow="1" w:noVBand="1" w:lastRow="0" w:firstColumn="1" w:lastColumn="0" w:noHBand="0" w:val="04a0"/>
       </w:tblPr>
       <w:tblGrid>
         <w:gridCol w:w="8820"/>
@@ -4105,7 +4107,7 @@
           <w:bottom w:w="14" w:type="dxa"/>
           <w:right w:w="5" w:type="dxa"/>
         </w:tblCellMar>
-        <w:tblLook w:val="0000" w:noVBand="0" w:noHBand="0" w:lastColumn="0" w:firstColumn="0" w:lastRow="0" w:firstRow="0"/>
+        <w:tblLook w:firstRow="0" w:noVBand="0" w:lastRow="0" w:firstColumn="0" w:lastColumn="0" w:noHBand="0" w:val="0000"/>
       </w:tblPr>
       <w:tblGrid>
         <w:gridCol w:w="2136"/>
@@ -5104,7 +5106,22 @@
             </w:pPr>
             <w:r>
               <w:rPr/>
-              <w:t>{{ petition.arrest_date|date }}</w:t>
+              <w:t>{{ petition.</w:t>
+            </w:r>
+            <w:r>
+              <w:rPr>
+                <w:rFonts w:eastAsia="Times New Roman" w:cs="Times New Roman"/>
+                <w:color w:val="00000A"/>
+                <w:kern w:val="0"/>
+                <w:sz w:val="22"/>
+                <w:szCs w:val="22"/>
+                <w:lang w:val="en-US" w:eastAsia="en-US" w:bidi="ar-SA"/>
+              </w:rPr>
+              <w:t>complaint</w:t>
+            </w:r>
+            <w:r>
+              <w:rPr/>
+              <w:t>_date|date }}</w:t>
             </w:r>
           </w:p>
         </w:tc>
@@ -5222,7 +5239,7 @@
                 <w:bottom w:w="0" w:type="dxa"/>
                 <w:right w:w="108" w:type="dxa"/>
               </w:tblCellMar>
-              <w:tblLook w:val="04a0" w:noVBand="1" w:noHBand="0" w:lastColumn="0" w:firstColumn="1" w:lastRow="0" w:firstRow="1"/>
+              <w:tblLook w:firstRow="1" w:noVBand="1" w:lastRow="0" w:firstColumn="1" w:lastColumn="0" w:noHBand="0" w:val="04a0"/>
             </w:tblPr>
             <w:tblGrid>
               <w:gridCol w:w="5182"/>

</xml_diff>

<commit_message>
Utilize RTF to set line breaks for our address fields and merge with DEV branch
</commit_message>
<xml_diff>
--- a/platform/src/petition/templates/petition/petition.docx
+++ b/platform/src/petition/templates/petition/petition.docx
@@ -1,6 +1,6 @@
 
 <file path=word/document.xml><?xml version="1.0" encoding="utf-8"?>
-<w:document xmlns:wpc="http://schemas.microsoft.com/office/word/2010/wordprocessingCanvas" xmlns:cx="http://schemas.microsoft.com/office/drawing/2014/chartex" xmlns:cx1="http://schemas.microsoft.com/office/drawing/2015/9/8/chartex" xmlns:cx2="http://schemas.microsoft.com/office/drawing/2015/10/21/chartex" xmlns:cx3="http://schemas.microsoft.com/office/drawing/2016/5/9/chartex" xmlns:cx4="http://schemas.microsoft.com/office/drawing/2016/5/10/chartex" xmlns:cx5="http://schemas.microsoft.com/office/drawing/2016/5/11/chartex" xmlns:cx6="http://schemas.microsoft.com/office/drawing/2016/5/12/chartex" xmlns:cx7="http://schemas.microsoft.com/office/drawing/2016/5/13/chartex" xmlns:cx8="http://schemas.microsoft.com/office/drawing/2016/5/14/chartex" xmlns:mc="http://schemas.openxmlformats.org/markup-compatibility/2006" xmlns:aink="http://schemas.microsoft.com/office/drawing/2016/ink" xmlns:am3d="http://schemas.microsoft.com/office/drawing/2017/model3d" xmlns:o="urn:schemas-microsoft-com:office:office" xmlns:oel="http://schemas.microsoft.com/office/2019/extlst" xmlns:r="http://schemas.openxmlformats.org/officeDocument/2006/relationships" xmlns:m="http://schemas.openxmlformats.org/officeDocument/2006/math" xmlns:v="urn:schemas-microsoft-com:vml" xmlns:wp14="http://schemas.microsoft.com/office/word/2010/wordprocessingDrawing" xmlns:wp="http://schemas.openxmlformats.org/drawingml/2006/wordprocessingDrawing" xmlns:w10="urn:schemas-microsoft-com:office:word" xmlns:w="http://schemas.openxmlformats.org/wordprocessingml/2006/main" xmlns:w14="http://schemas.microsoft.com/office/word/2010/wordml" xmlns:w15="http://schemas.microsoft.com/office/word/2012/wordml" xmlns:w16cex="http://schemas.microsoft.com/office/word/2018/wordml/cex" xmlns:w16cid="http://schemas.microsoft.com/office/word/2016/wordml/cid" xmlns:w16="http://schemas.microsoft.com/office/word/2018/wordml" xmlns:w16du="http://schemas.microsoft.com/office/word/2023/wordml/word16du" xmlns:w16sdtdh="http://schemas.microsoft.com/office/word/2020/wordml/sdtdatahash" xmlns:w16se="http://schemas.microsoft.com/office/word/2015/wordml/symex" xmlns:wpg="http://schemas.microsoft.com/office/word/2010/wordprocessingGroup" xmlns:wpi="http://schemas.microsoft.com/office/word/2010/wordprocessingInk" xmlns:wne="http://schemas.microsoft.com/office/word/2006/wordml" xmlns:wps="http://schemas.microsoft.com/office/word/2010/wordprocessingShape" mc:Ignorable="w14 w15 w16se w16cid w16 w16cex w16sdtdh w16du wp14">
+<w:document xmlns:wpc="http://schemas.microsoft.com/office/word/2010/wordprocessingCanvas" xmlns:cx="http://schemas.microsoft.com/office/drawing/2014/chartex" xmlns:cx1="http://schemas.microsoft.com/office/drawing/2015/9/8/chartex" xmlns:cx2="http://schemas.microsoft.com/office/drawing/2015/10/21/chartex" xmlns:cx3="http://schemas.microsoft.com/office/drawing/2016/5/9/chartex" xmlns:cx4="http://schemas.microsoft.com/office/drawing/2016/5/10/chartex" xmlns:cx5="http://schemas.microsoft.com/office/drawing/2016/5/11/chartex" xmlns:cx6="http://schemas.microsoft.com/office/drawing/2016/5/12/chartex" xmlns:cx7="http://schemas.microsoft.com/office/drawing/2016/5/13/chartex" xmlns:cx8="http://schemas.microsoft.com/office/drawing/2016/5/14/chartex" xmlns:mc="http://schemas.openxmlformats.org/markup-compatibility/2006" xmlns:aink="http://schemas.microsoft.com/office/drawing/2016/ink" xmlns:am3d="http://schemas.microsoft.com/office/drawing/2017/model3d" xmlns:o="urn:schemas-microsoft-com:office:office" xmlns:oel="http://schemas.microsoft.com/office/2019/extlst" xmlns:r="http://schemas.openxmlformats.org/officeDocument/2006/relationships" xmlns:m="http://schemas.openxmlformats.org/officeDocument/2006/math" xmlns:v="urn:schemas-microsoft-com:vml" xmlns:wp14="http://schemas.microsoft.com/office/word/2010/wordprocessingDrawing" xmlns:wp="http://schemas.openxmlformats.org/drawingml/2006/wordprocessingDrawing" xmlns:w10="urn:schemas-microsoft-com:office:word" xmlns:w="http://schemas.openxmlformats.org/wordprocessingml/2006/main" xmlns:w14="http://schemas.microsoft.com/office/word/2010/wordml" xmlns:w15="http://schemas.microsoft.com/office/word/2012/wordml" xmlns:w16cex="http://schemas.microsoft.com/office/word/2018/wordml/cex" xmlns:w16cid="http://schemas.microsoft.com/office/word/2016/wordml/cid" xmlns:w16="http://schemas.microsoft.com/office/word/2018/wordml" xmlns:w16sdtdh="http://schemas.microsoft.com/office/word/2020/wordml/sdtdatahash" xmlns:w16se="http://schemas.microsoft.com/office/word/2015/wordml/symex" xmlns:wpg="http://schemas.microsoft.com/office/word/2010/wordprocessingGroup" xmlns:wpi="http://schemas.microsoft.com/office/word/2010/wordprocessingInk" xmlns:wne="http://schemas.microsoft.com/office/word/2006/wordml" xmlns:wps="http://schemas.microsoft.com/office/word/2010/wordprocessingShape" mc:Ignorable="w14 w15 w16se w16cid w16 w16cex w16sdtdh wp14">
   <w:body>
     <w:p>
       <w:pPr>
@@ -14,62 +14,22 @@
       </w:r>
       <w:r>
         <w:br/>
-        <w:t xml:space="preserve">BY: {{ </w:t>
-      </w:r>
-      <w:proofErr w:type="spellStart"/>
-      <w:r>
-        <w:t>attorney.user.first_name</w:t>
-      </w:r>
-      <w:proofErr w:type="spellEnd"/>
-      <w:r>
-        <w:t xml:space="preserve"> }} {{ </w:t>
-      </w:r>
-      <w:proofErr w:type="spellStart"/>
-      <w:r>
-        <w:t>attorney.user.last_name</w:t>
-      </w:r>
-      <w:proofErr w:type="spellEnd"/>
-      <w:r>
-        <w:t xml:space="preserve"> }}</w:t>
+        <w:t>BY: {{ attorney.user.first_name }} {{ attorney.user.last_name }}</w:t>
       </w:r>
       <w:r>
         <w:br/>
-        <w:t xml:space="preserve">Identification No.: {{ </w:t>
-      </w:r>
-      <w:proofErr w:type="spellStart"/>
-      <w:r>
-        <w:t>attorney.bar</w:t>
-      </w:r>
-      <w:proofErr w:type="spellEnd"/>
-      <w:r>
-        <w:t xml:space="preserve"> }}</w:t>
+        <w:t>Identification No.: {{ attorney.bar }}</w:t>
       </w:r>
       <w:r>
         <w:br/>
       </w:r>
       <w:r>
         <w:br/>
-        <w:t xml:space="preserve">{{ </w:t>
-      </w:r>
-      <w:proofErr w:type="spellStart"/>
-      <w:r>
-        <w:t>organization.address</w:t>
-      </w:r>
-      <w:proofErr w:type="spellEnd"/>
-      <w:r>
-        <w:t xml:space="preserve"> }}</w:t>
+        <w:t>{{r organization.formattedAddress }}</w:t>
       </w:r>
       <w:r>
         <w:br/>
-        <w:t xml:space="preserve">{{ </w:t>
-      </w:r>
-      <w:proofErr w:type="spellStart"/>
-      <w:r>
-        <w:t>organization.phone</w:t>
-      </w:r>
-      <w:proofErr w:type="spellEnd"/>
-      <w:r>
-        <w:t xml:space="preserve"> }}</w:t>
+        <w:t>{{ organization.phone }}</w:t>
       </w:r>
       <w:r>
         <w:br/>
@@ -92,7 +52,6 @@
     </w:p>
     <w:tbl>
       <w:tblPr>
-        <w:tblStyle w:val="a"/>
         <w:tblW w:w="9360" w:type="dxa"/>
         <w:tblLayout w:type="fixed"/>
         <w:tblLook w:val="0000" w:firstRow="0" w:lastRow="0" w:firstColumn="0" w:lastColumn="0" w:noHBand="0" w:noVBand="0"/>
@@ -187,15 +146,7 @@
               <w:jc w:val="center"/>
             </w:pPr>
             <w:r>
-              <w:t xml:space="preserve">{{ </w:t>
-            </w:r>
-            <w:proofErr w:type="spellStart"/>
-            <w:r>
-              <w:t>petitioner.address</w:t>
-            </w:r>
-            <w:proofErr w:type="spellEnd"/>
-            <w:r>
-              <w:t xml:space="preserve"> }}</w:t>
+              <w:t>{{r petitioner.formattedAddress }}</w:t>
             </w:r>
           </w:p>
         </w:tc>
@@ -476,15 +427,7 @@
             <w:bookmarkStart w:id="1" w:name="_heading=h.30j0zll" w:colFirst="0" w:colLast="0"/>
             <w:bookmarkEnd w:id="1"/>
             <w:r>
-              <w:t xml:space="preserve">{% </w:t>
-            </w:r>
-            <w:proofErr w:type="spellStart"/>
-            <w:r>
-              <w:t>endfor</w:t>
-            </w:r>
-            <w:proofErr w:type="spellEnd"/>
-            <w:r>
-              <w:t xml:space="preserve"> -%}</w:t>
+              <w:t>{% endfor -%}</w:t>
             </w:r>
           </w:p>
           <w:p>
@@ -498,15 +441,7 @@
               <w:spacing w:after="0" w:line="240" w:lineRule="auto"/>
             </w:pPr>
             <w:r>
-              <w:t xml:space="preserve">OTN# {{ </w:t>
-            </w:r>
-            <w:proofErr w:type="spellStart"/>
-            <w:r>
-              <w:t>petition.otn</w:t>
-            </w:r>
-            <w:proofErr w:type="spellEnd"/>
-            <w:r>
-              <w:t xml:space="preserve"> }}</w:t>
+              <w:t>OTN# {{ petition.otn }}</w:t>
             </w:r>
           </w:p>
         </w:tc>
@@ -584,39 +519,7 @@
           <w:sz w:val="24"/>
           <w:szCs w:val="24"/>
         </w:rPr>
-        <w:t xml:space="preserve">AND NOW, this ____ day of ___________, 20__, after consideration of the Petition for {{ </w:t>
-      </w:r>
-      <w:proofErr w:type="spellStart"/>
-      <w:r>
-        <w:rPr>
-          <w:sz w:val="24"/>
-          <w:szCs w:val="24"/>
-        </w:rPr>
-        <w:t>petition.ratio.value</w:t>
-      </w:r>
-      <w:proofErr w:type="spellEnd"/>
-      <w:r>
-        <w:rPr>
-          <w:sz w:val="24"/>
-          <w:szCs w:val="24"/>
-        </w:rPr>
-        <w:t xml:space="preserve"> }} Pursuant to </w:t>
-      </w:r>
-      <w:proofErr w:type="spellStart"/>
-      <w:r>
-        <w:rPr>
-          <w:sz w:val="24"/>
-          <w:szCs w:val="24"/>
-        </w:rPr>
-        <w:t>Pa.R.Crim.P</w:t>
-      </w:r>
-      <w:proofErr w:type="spellEnd"/>
-      <w:r>
-        <w:rPr>
-          <w:sz w:val="24"/>
-          <w:szCs w:val="24"/>
-        </w:rPr>
-        <w:t>. 790 presented by {{ petitioner.name }}, it is ORDERED that the Petition/Motion is _____________.</w:t>
+        <w:t>AND NOW, this ____ day of ___________, 20__, after consideration of the Petition for {{ petition.ratio.value }} Pursuant to Pa.R.Crim.P. 790 presented by {{ petitioner.name }}, it is ORDERED that the Petition/Motion is _____________.</w:t>
       </w:r>
     </w:p>
     <w:p>
@@ -643,23 +546,7 @@
           <w:sz w:val="24"/>
           <w:szCs w:val="24"/>
         </w:rPr>
-        <w:t xml:space="preserve">All criminal justice agencies upon which this order is served shall expunge all criminal history record information from defendant’s arrest record pertaining to the charges below.  Criminal history record information includes information collected by criminal justice agencies concerning this individual and arising from the initiation of these criminal proceedings including but not limited to all fingerprints, photographs, identifiable descriptions, dates and notations of arrests, indictments, </w:t>
-      </w:r>
-      <w:proofErr w:type="spellStart"/>
-      <w:r>
-        <w:rPr>
-          <w:sz w:val="24"/>
-          <w:szCs w:val="24"/>
-        </w:rPr>
-        <w:t>informations</w:t>
-      </w:r>
-      <w:proofErr w:type="spellEnd"/>
-      <w:r>
-        <w:rPr>
-          <w:sz w:val="24"/>
-          <w:szCs w:val="24"/>
-        </w:rPr>
-        <w:t xml:space="preserve"> or other formal criminal charges, any dispositions arising from the above-captioned proceedings, and all electronic or digital records regarding any of the foregoing. </w:t>
+        <w:t xml:space="preserve">All criminal justice agencies upon which this order is served shall expunge all criminal history record information from defendant’s arrest record pertaining to the charges below.  Criminal history record information includes information collected by criminal justice agencies concerning this individual and arising from the initiation of these criminal proceedings including but not limited to all fingerprints, photographs, identifiable descriptions, dates and notations of arrests, indictments, informations or other formal criminal charges, any dispositions arising from the above-captioned proceedings, and all electronic or digital records regarding any of the foregoing. </w:t>
       </w:r>
     </w:p>
     <w:p>
@@ -713,23 +600,7 @@
           <w:sz w:val="24"/>
           <w:szCs w:val="24"/>
         </w:rPr>
-        <w:t xml:space="preserve">The information required under </w:t>
-      </w:r>
-      <w:proofErr w:type="spellStart"/>
-      <w:r>
-        <w:rPr>
-          <w:sz w:val="24"/>
-          <w:szCs w:val="24"/>
-        </w:rPr>
-        <w:t>Pa.R.Crim.P</w:t>
-      </w:r>
-      <w:proofErr w:type="spellEnd"/>
-      <w:r>
-        <w:rPr>
-          <w:sz w:val="24"/>
-          <w:szCs w:val="24"/>
-        </w:rPr>
-        <w:t>. 790 appears on the attached page(s) which is hereby incorporated into this ORDER by reference.</w:t>
+        <w:t>The information required under Pa.R.Crim.P. 790 appears on the attached page(s) which is hereby incorporated into this ORDER by reference.</w:t>
       </w:r>
     </w:p>
     <w:p>
@@ -774,12 +645,6 @@
           <w:szCs w:val="24"/>
         </w:rPr>
         <w:tab/>
-      </w:r>
-      <w:r>
-        <w:rPr>
-          <w:sz w:val="24"/>
-          <w:szCs w:val="24"/>
-        </w:rPr>
         <w:t>BY THE COURT:</w:t>
       </w:r>
     </w:p>
@@ -873,23 +738,7 @@
           <w:sz w:val="24"/>
           <w:szCs w:val="24"/>
         </w:rPr>
-        <w:t xml:space="preserve">Pursuant to </w:t>
-      </w:r>
-      <w:proofErr w:type="spellStart"/>
-      <w:r>
-        <w:rPr>
-          <w:sz w:val="24"/>
-          <w:szCs w:val="24"/>
-        </w:rPr>
-        <w:t>Pa.R.Crim.P</w:t>
-      </w:r>
-      <w:proofErr w:type="spellEnd"/>
-      <w:r>
-        <w:rPr>
-          <w:sz w:val="24"/>
-          <w:szCs w:val="24"/>
-        </w:rPr>
-        <w:t>. 790, the following information is provided:</w:t>
+        <w:t>Pursuant to Pa.R.Crim.P. 790, the following information is provided:</w:t>
       </w:r>
     </w:p>
     <w:p>
@@ -906,7 +755,7 @@
       <w:pPr>
         <w:numPr>
           <w:ilvl w:val="0"/>
-          <w:numId w:val="1"/>
+          <w:numId w:val="2"/>
         </w:numPr>
         <w:pBdr>
           <w:top w:val="nil"/>
@@ -962,7 +811,7 @@
       <w:pPr>
         <w:numPr>
           <w:ilvl w:val="0"/>
-          <w:numId w:val="1"/>
+          <w:numId w:val="2"/>
         </w:numPr>
         <w:pBdr>
           <w:top w:val="nil"/>
@@ -992,25 +841,7 @@
           <w:sz w:val="24"/>
           <w:szCs w:val="24"/>
         </w:rPr>
-        <w:t xml:space="preserve"> {{ </w:t>
-      </w:r>
-      <w:proofErr w:type="spellStart"/>
-      <w:r>
-        <w:rPr>
-          <w:rFonts w:eastAsia="Calibri" w:cs="Calibri"/>
-          <w:sz w:val="24"/>
-          <w:szCs w:val="24"/>
-        </w:rPr>
-        <w:t>petitioner.aliases|comma_join</w:t>
-      </w:r>
-      <w:proofErr w:type="spellEnd"/>
-      <w:r>
-        <w:rPr>
-          <w:rFonts w:eastAsia="Calibri" w:cs="Calibri"/>
-          <w:sz w:val="24"/>
-          <w:szCs w:val="24"/>
-        </w:rPr>
-        <w:t xml:space="preserve"> }}</w:t>
+        <w:t xml:space="preserve"> {{ petitioner.aliases|comma_join }}</w:t>
       </w:r>
     </w:p>
     <w:p>
@@ -1023,7 +854,7 @@
       <w:pPr>
         <w:numPr>
           <w:ilvl w:val="0"/>
-          <w:numId w:val="1"/>
+          <w:numId w:val="2"/>
         </w:numPr>
         <w:pBdr>
           <w:top w:val="nil"/>
@@ -1076,21 +907,16 @@
         <w:rPr>
           <w:rFonts w:eastAsia="Calibri" w:cs="Calibri"/>
         </w:rPr>
-        <w:t xml:space="preserve">{{ </w:t>
-      </w:r>
-      <w:proofErr w:type="spellStart"/>
+        <w:t xml:space="preserve">{{r </w:t>
+      </w:r>
+      <w:r>
+        <w:t xml:space="preserve">petitioner.formattedAddress </w:t>
+      </w:r>
       <w:r>
         <w:rPr>
           <w:rFonts w:eastAsia="Calibri" w:cs="Calibri"/>
         </w:rPr>
-        <w:t>petitioner.address</w:t>
-      </w:r>
-      <w:proofErr w:type="spellEnd"/>
-      <w:r>
-        <w:rPr>
-          <w:rFonts w:eastAsia="Calibri" w:cs="Calibri"/>
-        </w:rPr>
-        <w:t xml:space="preserve"> }}</w:t>
+        <w:t>}}</w:t>
       </w:r>
     </w:p>
     <w:p>
@@ -1113,7 +939,7 @@
       <w:pPr>
         <w:numPr>
           <w:ilvl w:val="0"/>
-          <w:numId w:val="1"/>
+          <w:numId w:val="2"/>
         </w:numPr>
         <w:pBdr>
           <w:top w:val="nil"/>
@@ -1143,25 +969,7 @@
           <w:sz w:val="24"/>
           <w:szCs w:val="24"/>
         </w:rPr>
-        <w:t xml:space="preserve"> {{ </w:t>
-      </w:r>
-      <w:proofErr w:type="spellStart"/>
-      <w:r>
-        <w:rPr>
-          <w:rFonts w:eastAsia="Calibri" w:cs="Calibri"/>
-          <w:sz w:val="24"/>
-          <w:szCs w:val="24"/>
-        </w:rPr>
-        <w:t>petitioner.dob|date</w:t>
-      </w:r>
-      <w:proofErr w:type="spellEnd"/>
-      <w:r>
-        <w:rPr>
-          <w:rFonts w:eastAsia="Calibri" w:cs="Calibri"/>
-          <w:sz w:val="24"/>
-          <w:szCs w:val="24"/>
-        </w:rPr>
-        <w:t xml:space="preserve"> }}</w:t>
+        <w:t xml:space="preserve"> {{ petitioner.dob|date }}</w:t>
       </w:r>
     </w:p>
     <w:p>
@@ -1188,7 +996,7 @@
       <w:pPr>
         <w:numPr>
           <w:ilvl w:val="0"/>
-          <w:numId w:val="1"/>
+          <w:numId w:val="2"/>
         </w:numPr>
         <w:pBdr>
           <w:top w:val="nil"/>
@@ -1218,25 +1026,7 @@
           <w:sz w:val="24"/>
           <w:szCs w:val="24"/>
         </w:rPr>
-        <w:t xml:space="preserve"> {{ </w:t>
-      </w:r>
-      <w:proofErr w:type="spellStart"/>
-      <w:r>
-        <w:rPr>
-          <w:rFonts w:eastAsia="Calibri" w:cs="Calibri"/>
-          <w:sz w:val="24"/>
-          <w:szCs w:val="24"/>
-        </w:rPr>
-        <w:t>petitioner.ssn</w:t>
-      </w:r>
-      <w:proofErr w:type="spellEnd"/>
-      <w:r>
-        <w:rPr>
-          <w:rFonts w:eastAsia="Calibri" w:cs="Calibri"/>
-          <w:sz w:val="24"/>
-          <w:szCs w:val="24"/>
-        </w:rPr>
-        <w:t xml:space="preserve"> }}</w:t>
+        <w:t xml:space="preserve"> {{ petitioner.ssn }}</w:t>
       </w:r>
     </w:p>
     <w:p>
@@ -1249,7 +1039,7 @@
       <w:pPr>
         <w:numPr>
           <w:ilvl w:val="0"/>
-          <w:numId w:val="1"/>
+          <w:numId w:val="2"/>
         </w:numPr>
         <w:pBdr>
           <w:top w:val="nil"/>
@@ -1297,21 +1087,7 @@
         <w:rPr>
           <w:rFonts w:eastAsia="Calibri" w:cs="Calibri"/>
         </w:rPr>
-        <w:t xml:space="preserve">Judge {{ </w:t>
-      </w:r>
-      <w:proofErr w:type="spellStart"/>
-      <w:r>
-        <w:rPr>
-          <w:rFonts w:eastAsia="Calibri" w:cs="Calibri"/>
-        </w:rPr>
-        <w:t>petition.judge</w:t>
-      </w:r>
-      <w:proofErr w:type="spellEnd"/>
-      <w:r>
-        <w:rPr>
-          <w:rFonts w:eastAsia="Calibri" w:cs="Calibri"/>
-        </w:rPr>
-        <w:t xml:space="preserve"> }}</w:t>
+        <w:t>Judge {{ petition.judge }}</w:t>
       </w:r>
     </w:p>
     <w:p>
@@ -1373,7 +1149,7 @@
       <w:pPr>
         <w:numPr>
           <w:ilvl w:val="0"/>
-          <w:numId w:val="1"/>
+          <w:numId w:val="2"/>
         </w:numPr>
         <w:pBdr>
           <w:top w:val="nil"/>
@@ -1403,7 +1179,6 @@
     </w:p>
     <w:tbl>
       <w:tblPr>
-        <w:tblStyle w:val="a0"/>
         <w:tblW w:w="9350" w:type="dxa"/>
         <w:tblInd w:w="378" w:type="dxa"/>
         <w:tblBorders>
@@ -1500,15 +1275,7 @@
               <w:ind w:left="-18" w:right="-20"/>
             </w:pPr>
             <w:r>
-              <w:t xml:space="preserve">{%tr </w:t>
-            </w:r>
-            <w:proofErr w:type="spellStart"/>
-            <w:r>
-              <w:t>endfor</w:t>
-            </w:r>
-            <w:proofErr w:type="spellEnd"/>
-            <w:r>
-              <w:t xml:space="preserve"> %}</w:t>
+              <w:t>{%tr endfor %}</w:t>
             </w:r>
           </w:p>
         </w:tc>
@@ -1535,7 +1302,7 @@
       <w:pPr>
         <w:numPr>
           <w:ilvl w:val="0"/>
-          <w:numId w:val="1"/>
+          <w:numId w:val="2"/>
         </w:numPr>
         <w:pBdr>
           <w:top w:val="nil"/>
@@ -1565,25 +1332,7 @@
           <w:sz w:val="24"/>
           <w:szCs w:val="24"/>
         </w:rPr>
-        <w:t xml:space="preserve"> {{ </w:t>
-      </w:r>
-      <w:proofErr w:type="spellStart"/>
-      <w:r>
-        <w:rPr>
-          <w:rFonts w:eastAsia="Calibri" w:cs="Calibri"/>
-          <w:sz w:val="24"/>
-          <w:szCs w:val="24"/>
-        </w:rPr>
-        <w:t>petition.otn</w:t>
-      </w:r>
-      <w:proofErr w:type="spellEnd"/>
-      <w:r>
-        <w:rPr>
-          <w:rFonts w:eastAsia="Calibri" w:cs="Calibri"/>
-          <w:sz w:val="24"/>
-          <w:szCs w:val="24"/>
-        </w:rPr>
-        <w:t xml:space="preserve"> }}</w:t>
+        <w:t xml:space="preserve"> {{ petition.otn }}</w:t>
       </w:r>
     </w:p>
     <w:p>
@@ -1596,7 +1345,7 @@
       <w:pPr>
         <w:numPr>
           <w:ilvl w:val="0"/>
-          <w:numId w:val="1"/>
+          <w:numId w:val="2"/>
         </w:numPr>
         <w:pBdr>
           <w:top w:val="nil"/>
@@ -1623,7 +1372,6 @@
     </w:p>
     <w:tbl>
       <w:tblPr>
-        <w:tblStyle w:val="a1"/>
         <w:tblW w:w="10779" w:type="dxa"/>
         <w:tblInd w:w="-621" w:type="dxa"/>
         <w:tblLayout w:type="fixed"/>
@@ -1734,19 +1482,11 @@
                 <w:b/>
               </w:rPr>
             </w:pPr>
-            <w:proofErr w:type="spellStart"/>
             <w:r>
               <w:rPr>
                 <w:b/>
               </w:rPr>
-              <w:t>Disp</w:t>
-            </w:r>
-            <w:proofErr w:type="spellEnd"/>
-            <w:r>
-              <w:rPr>
-                <w:b/>
-              </w:rPr>
-              <w:t xml:space="preserve"> Date</w:t>
+              <w:t>Disp Date</w:t>
             </w:r>
           </w:p>
         </w:tc>
@@ -1828,15 +1568,7 @@
               <w:ind w:left="100" w:right="-20"/>
             </w:pPr>
             <w:r>
-              <w:t xml:space="preserve">{{ </w:t>
-            </w:r>
-            <w:proofErr w:type="spellStart"/>
-            <w:r>
-              <w:t>charge.statute</w:t>
-            </w:r>
-            <w:proofErr w:type="spellEnd"/>
-            <w:r>
-              <w:t xml:space="preserve"> }}</w:t>
+              <w:t>{{ charge.statute }}</w:t>
             </w:r>
           </w:p>
         </w:tc>
@@ -1858,15 +1590,7 @@
               <w:ind w:left="100" w:right="-20"/>
             </w:pPr>
             <w:r>
-              <w:t xml:space="preserve">{{ </w:t>
-            </w:r>
-            <w:proofErr w:type="spellStart"/>
-            <w:r>
-              <w:t>charge.description</w:t>
-            </w:r>
-            <w:proofErr w:type="spellEnd"/>
-            <w:r>
-              <w:t xml:space="preserve"> }}</w:t>
+              <w:t>{{ charge.description }}</w:t>
             </w:r>
           </w:p>
         </w:tc>
@@ -1888,15 +1612,7 @@
               <w:ind w:left="100" w:right="-20"/>
             </w:pPr>
             <w:r>
-              <w:t xml:space="preserve">{{ </w:t>
-            </w:r>
-            <w:proofErr w:type="spellStart"/>
-            <w:r>
-              <w:t>charge.grade</w:t>
-            </w:r>
-            <w:proofErr w:type="spellEnd"/>
-            <w:r>
-              <w:t xml:space="preserve"> }}</w:t>
+              <w:t>{{ charge.grade }}</w:t>
             </w:r>
           </w:p>
         </w:tc>
@@ -1918,15 +1634,7 @@
               <w:ind w:left="100" w:right="-20"/>
             </w:pPr>
             <w:r>
-              <w:t xml:space="preserve">{{ </w:t>
-            </w:r>
-            <w:proofErr w:type="spellStart"/>
-            <w:r>
-              <w:t>charge.date|date</w:t>
-            </w:r>
-            <w:proofErr w:type="spellEnd"/>
-            <w:r>
-              <w:t xml:space="preserve"> }}</w:t>
+              <w:t>{{ charge.date|date }}</w:t>
             </w:r>
           </w:p>
         </w:tc>
@@ -1948,15 +1656,7 @@
               <w:ind w:left="100" w:right="-20"/>
             </w:pPr>
             <w:r>
-              <w:t xml:space="preserve">{{ </w:t>
-            </w:r>
-            <w:proofErr w:type="spellStart"/>
-            <w:r>
-              <w:t>charge.disposition</w:t>
-            </w:r>
-            <w:proofErr w:type="spellEnd"/>
-            <w:r>
-              <w:t xml:space="preserve"> }}</w:t>
+              <w:t>{{ charge.disposition }}</w:t>
             </w:r>
           </w:p>
         </w:tc>
@@ -1985,15 +1685,7 @@
               <w:ind w:left="100" w:right="-20"/>
             </w:pPr>
             <w:r>
-              <w:t xml:space="preserve">{%tr </w:t>
-            </w:r>
-            <w:proofErr w:type="spellStart"/>
-            <w:r>
-              <w:t>endfor</w:t>
-            </w:r>
-            <w:proofErr w:type="spellEnd"/>
-            <w:r>
-              <w:t xml:space="preserve"> %}</w:t>
+              <w:t>{%tr endfor %}</w:t>
             </w:r>
           </w:p>
         </w:tc>
@@ -2025,46 +1717,14 @@
           <w:sz w:val="24"/>
           <w:szCs w:val="24"/>
         </w:rPr>
-        <w:t xml:space="preserve">{%p if </w:t>
-      </w:r>
-      <w:proofErr w:type="spellStart"/>
-      <w:r>
-        <w:rPr>
-          <w:sz w:val="24"/>
-          <w:szCs w:val="24"/>
-        </w:rPr>
-        <w:t>fines.total</w:t>
-      </w:r>
-      <w:proofErr w:type="spellEnd"/>
-      <w:r>
-        <w:rPr>
-          <w:sz w:val="24"/>
-          <w:szCs w:val="24"/>
-        </w:rPr>
-        <w:t xml:space="preserve"> and </w:t>
-      </w:r>
-      <w:proofErr w:type="spellStart"/>
-      <w:r>
-        <w:rPr>
-          <w:sz w:val="24"/>
-          <w:szCs w:val="24"/>
-        </w:rPr>
-        <w:t>fines.paid</w:t>
-      </w:r>
-      <w:proofErr w:type="spellEnd"/>
-      <w:r>
-        <w:rPr>
-          <w:sz w:val="24"/>
-          <w:szCs w:val="24"/>
-        </w:rPr>
-        <w:t xml:space="preserve"> %}</w:t>
+        <w:t>{%p if fines.total and fines.paid %}</w:t>
       </w:r>
     </w:p>
     <w:p>
       <w:pPr>
         <w:numPr>
           <w:ilvl w:val="0"/>
-          <w:numId w:val="1"/>
+          <w:numId w:val="2"/>
         </w:numPr>
         <w:pBdr>
           <w:top w:val="nil"/>
@@ -2112,35 +1772,7 @@
         <w:rPr>
           <w:rFonts w:eastAsia="Calibri" w:cs="Calibri"/>
         </w:rPr>
-        <w:t xml:space="preserve">The Petitioner’s sentence includes fines, costs and/or restitution in the amount of ${{ </w:t>
-      </w:r>
-      <w:proofErr w:type="spellStart"/>
-      <w:r>
-        <w:rPr>
-          <w:rFonts w:eastAsia="Calibri" w:cs="Calibri"/>
-        </w:rPr>
-        <w:t>fines.total</w:t>
-      </w:r>
-      <w:proofErr w:type="spellEnd"/>
-      <w:r>
-        <w:rPr>
-          <w:rFonts w:eastAsia="Calibri" w:cs="Calibri"/>
-        </w:rPr>
-        <w:t xml:space="preserve"> }} and ${{ </w:t>
-      </w:r>
-      <w:proofErr w:type="spellStart"/>
-      <w:r>
-        <w:rPr>
-          <w:rFonts w:eastAsia="Calibri" w:cs="Calibri"/>
-        </w:rPr>
-        <w:t>fines.paid</w:t>
-      </w:r>
-      <w:proofErr w:type="spellEnd"/>
-      <w:r>
-        <w:rPr>
-          <w:rFonts w:eastAsia="Calibri" w:cs="Calibri"/>
-        </w:rPr>
-        <w:t xml:space="preserve"> }}  has been paid off/adjusted.</w:t>
+        <w:t>The Petitioner’s sentence includes fines, costs and/or restitution in the amount of ${{ fines.total }} and ${{ fines.paid }}  has been paid off/adjusted.</w:t>
       </w:r>
     </w:p>
     <w:p>
@@ -2194,39 +1826,7 @@
           <w:sz w:val="24"/>
           <w:szCs w:val="24"/>
         </w:rPr>
-        <w:t xml:space="preserve">{% if </w:t>
-      </w:r>
-      <w:proofErr w:type="spellStart"/>
-      <w:r>
-        <w:rPr>
-          <w:sz w:val="24"/>
-          <w:szCs w:val="24"/>
-        </w:rPr>
-        <w:t>fines.total</w:t>
-      </w:r>
-      <w:proofErr w:type="spellEnd"/>
-      <w:r>
-        <w:rPr>
-          <w:sz w:val="24"/>
-          <w:szCs w:val="24"/>
-        </w:rPr>
-        <w:t xml:space="preserve"> and </w:t>
-      </w:r>
-      <w:proofErr w:type="spellStart"/>
-      <w:r>
-        <w:rPr>
-          <w:sz w:val="24"/>
-          <w:szCs w:val="24"/>
-        </w:rPr>
-        <w:t>fines.paid</w:t>
-      </w:r>
-      <w:proofErr w:type="spellEnd"/>
-      <w:r>
-        <w:rPr>
-          <w:sz w:val="24"/>
-          <w:szCs w:val="24"/>
-        </w:rPr>
-        <w:t xml:space="preserve"> %} </w:t>
+        <w:t xml:space="preserve">{% if fines.total and fines.paid %} </w:t>
       </w:r>
       <w:r>
         <w:rPr>
@@ -2274,21 +1874,14 @@
         <w:ind w:left="360"/>
       </w:pPr>
       <w:r>
-        <w:t xml:space="preserve">As a result of these arrests and subsequent photographing and fingerprinting, Petitioner has been caused to suffer embarrassment and irreparable harm and loss of job opportunities.  Expungement is proper under 18 </w:t>
-      </w:r>
-      <w:proofErr w:type="spellStart"/>
-      <w:r>
-        <w:t>Pa.C.S</w:t>
-      </w:r>
-      <w:proofErr w:type="spellEnd"/>
-      <w:r>
-        <w:t xml:space="preserve">. 9122 as the charges to be expunged were {{ </w:t>
-      </w:r>
-      <w:r>
-        <w:t>dispositions</w:t>
-      </w:r>
-      <w:r>
-        <w:t xml:space="preserve"> }}.</w:t>
+        <w:lastRenderedPageBreak/>
+        <w:t xml:space="preserve">As a result of these arrests and subsequent photographing and fingerprinting, Petitioner has been caused to suffer embarrassment and irreparable harm and loss of job opportunities.  Expungement is proper under 18 Pa.C.S. 9122 as the charges to be expunged were </w:t>
+      </w:r>
+      <w:r>
+        <w:rPr>
+          <w:color w:val="auto"/>
+        </w:rPr>
+        <w:t>{{ dispositions }}.</w:t>
       </w:r>
     </w:p>
     <w:p>
@@ -2315,39 +1908,7 @@
           <w:sz w:val="24"/>
           <w:szCs w:val="24"/>
         </w:rPr>
-        <w:t xml:space="preserve">{% if </w:t>
-      </w:r>
-      <w:proofErr w:type="spellStart"/>
-      <w:r>
-        <w:rPr>
-          <w:sz w:val="24"/>
-          <w:szCs w:val="24"/>
-        </w:rPr>
-        <w:t>fines.total</w:t>
-      </w:r>
-      <w:proofErr w:type="spellEnd"/>
-      <w:r>
-        <w:rPr>
-          <w:sz w:val="24"/>
-          <w:szCs w:val="24"/>
-        </w:rPr>
-        <w:t xml:space="preserve"> and </w:t>
-      </w:r>
-      <w:proofErr w:type="spellStart"/>
-      <w:r>
-        <w:rPr>
-          <w:sz w:val="24"/>
-          <w:szCs w:val="24"/>
-        </w:rPr>
-        <w:t>fines.paid</w:t>
-      </w:r>
-      <w:proofErr w:type="spellEnd"/>
-      <w:r>
-        <w:rPr>
-          <w:sz w:val="24"/>
-          <w:szCs w:val="24"/>
-        </w:rPr>
-        <w:t xml:space="preserve"> %} </w:t>
+        <w:t xml:space="preserve">{% if fines.total and fines.paid %} </w:t>
       </w:r>
       <w:r>
         <w:rPr>
@@ -2389,7 +1950,6 @@
     </w:p>
     <w:tbl>
       <w:tblPr>
-        <w:tblStyle w:val="a2"/>
         <w:tblW w:w="8820" w:type="dxa"/>
         <w:tblInd w:w="378" w:type="dxa"/>
         <w:tblBorders>
@@ -2652,62 +2212,22 @@
       </w:r>
       <w:r>
         <w:br/>
-        <w:t xml:space="preserve">BY: {{ </w:t>
-      </w:r>
-      <w:proofErr w:type="spellStart"/>
-      <w:r>
-        <w:t>attorney.user.first_name</w:t>
-      </w:r>
-      <w:proofErr w:type="spellEnd"/>
-      <w:r>
-        <w:t xml:space="preserve"> }} {{ </w:t>
-      </w:r>
-      <w:proofErr w:type="spellStart"/>
-      <w:r>
-        <w:t>attorney.user.last_name</w:t>
-      </w:r>
-      <w:proofErr w:type="spellEnd"/>
-      <w:r>
-        <w:t xml:space="preserve"> }}</w:t>
+        <w:t>BY: {{ attorney.user.first_name }} {{ attorney.user.last_name }}</w:t>
       </w:r>
       <w:r>
         <w:br/>
-        <w:t xml:space="preserve">Identification No.: {{ </w:t>
-      </w:r>
-      <w:proofErr w:type="spellStart"/>
-      <w:r>
-        <w:t>attorney.bar</w:t>
-      </w:r>
-      <w:proofErr w:type="spellEnd"/>
-      <w:r>
-        <w:t xml:space="preserve"> }}</w:t>
+        <w:t>Identification No.: {{ attorney.bar }}</w:t>
       </w:r>
       <w:r>
         <w:br/>
       </w:r>
       <w:r>
         <w:br/>
-        <w:t xml:space="preserve">{{ </w:t>
-      </w:r>
-      <w:proofErr w:type="spellStart"/>
-      <w:r>
-        <w:t>organization.address</w:t>
-      </w:r>
-      <w:proofErr w:type="spellEnd"/>
-      <w:r>
-        <w:t xml:space="preserve"> }}</w:t>
+        <w:t>{{r organization.formattedAddress }}</w:t>
       </w:r>
       <w:r>
         <w:br/>
-        <w:t xml:space="preserve">{{ </w:t>
-      </w:r>
-      <w:proofErr w:type="spellStart"/>
-      <w:r>
-        <w:t>organization.phone</w:t>
-      </w:r>
-      <w:proofErr w:type="spellEnd"/>
-      <w:r>
-        <w:t xml:space="preserve"> }}</w:t>
+        <w:t>{{ organization.phone }}</w:t>
       </w:r>
       <w:r>
         <w:br/>
@@ -2729,7 +2249,6 @@
     </w:p>
     <w:tbl>
       <w:tblPr>
-        <w:tblStyle w:val="a3"/>
         <w:tblW w:w="9360" w:type="dxa"/>
         <w:tblLayout w:type="fixed"/>
         <w:tblLook w:val="0000" w:firstRow="0" w:lastRow="0" w:firstColumn="0" w:lastColumn="0" w:noHBand="0" w:noVBand="0"/>
@@ -2825,15 +2344,7 @@
               <w:jc w:val="center"/>
             </w:pPr>
             <w:r>
-              <w:t xml:space="preserve">{{ </w:t>
-            </w:r>
-            <w:proofErr w:type="spellStart"/>
-            <w:r>
-              <w:t>petitioner.address</w:t>
-            </w:r>
-            <w:proofErr w:type="spellEnd"/>
-            <w:r>
-              <w:t xml:space="preserve"> }}                                                                                    </w:t>
+              <w:t xml:space="preserve">{{r petitioner.formattedAddress}}                                                                                    </w:t>
             </w:r>
           </w:p>
         </w:tc>
@@ -3098,15 +2609,7 @@
               <w:spacing w:after="0" w:line="240" w:lineRule="auto"/>
             </w:pPr>
             <w:r>
-              <w:t xml:space="preserve">{% </w:t>
-            </w:r>
-            <w:proofErr w:type="spellStart"/>
-            <w:r>
-              <w:t>endfor</w:t>
-            </w:r>
-            <w:proofErr w:type="spellEnd"/>
-            <w:r>
-              <w:t xml:space="preserve"> -%}</w:t>
+              <w:t>{% endfor -%}</w:t>
             </w:r>
           </w:p>
           <w:p>
@@ -3120,15 +2623,7 @@
               <w:spacing w:after="0" w:line="240" w:lineRule="auto"/>
             </w:pPr>
             <w:r>
-              <w:t xml:space="preserve">OTN# {{ </w:t>
-            </w:r>
-            <w:proofErr w:type="spellStart"/>
-            <w:r>
-              <w:t>petition.otn</w:t>
-            </w:r>
-            <w:proofErr w:type="spellEnd"/>
-            <w:r>
-              <w:t xml:space="preserve"> }}</w:t>
+              <w:t>OTN# {{ petition.otn }}</w:t>
             </w:r>
           </w:p>
           <w:p>
@@ -3141,15 +2636,7 @@
               <w:spacing w:after="0" w:line="240" w:lineRule="auto"/>
             </w:pPr>
             <w:r>
-              <w:t xml:space="preserve">DOB: {{ </w:t>
-            </w:r>
-            <w:proofErr w:type="spellStart"/>
-            <w:r>
-              <w:t>petitioner.dob|date</w:t>
-            </w:r>
-            <w:proofErr w:type="spellEnd"/>
-            <w:r>
-              <w:t xml:space="preserve"> }}</w:t>
+              <w:t>DOB: {{ petitioner.dob|date }}</w:t>
             </w:r>
           </w:p>
           <w:p>
@@ -3162,15 +2649,7 @@
               <w:spacing w:after="0" w:line="240" w:lineRule="auto"/>
             </w:pPr>
             <w:r>
-              <w:t xml:space="preserve">SSN: {{ </w:t>
-            </w:r>
-            <w:proofErr w:type="spellStart"/>
-            <w:r>
-              <w:t>petitioner.ssn</w:t>
-            </w:r>
-            <w:proofErr w:type="spellEnd"/>
-            <w:r>
-              <w:t xml:space="preserve"> }}</w:t>
+              <w:t>SSN: {{ petitioner.ssn }}</w:t>
             </w:r>
           </w:p>
         </w:tc>
@@ -3219,43 +2698,7 @@
           <w:sz w:val="24"/>
           <w:szCs w:val="24"/>
         </w:rPr>
-        <w:t xml:space="preserve">Petition for {{ </w:t>
-      </w:r>
-      <w:proofErr w:type="spellStart"/>
-      <w:r>
-        <w:rPr>
-          <w:b/>
-          <w:sz w:val="24"/>
-          <w:szCs w:val="24"/>
-        </w:rPr>
-        <w:t>petition.ratio.value</w:t>
-      </w:r>
-      <w:proofErr w:type="spellEnd"/>
-      <w:r>
-        <w:rPr>
-          <w:b/>
-          <w:sz w:val="24"/>
-          <w:szCs w:val="24"/>
-        </w:rPr>
-        <w:t xml:space="preserve"> }} Pursuant to </w:t>
-      </w:r>
-      <w:proofErr w:type="spellStart"/>
-      <w:r>
-        <w:rPr>
-          <w:b/>
-          <w:sz w:val="24"/>
-          <w:szCs w:val="24"/>
-        </w:rPr>
-        <w:t>Pa.R.Crim.P</w:t>
-      </w:r>
-      <w:proofErr w:type="spellEnd"/>
-      <w:r>
-        <w:rPr>
-          <w:b/>
-          <w:sz w:val="24"/>
-          <w:szCs w:val="24"/>
-        </w:rPr>
-        <w:t>. 790</w:t>
+        <w:t>Petition for {{ petition.ratio.value }} Pursuant to Pa.R.Crim.P. 790</w:t>
       </w:r>
     </w:p>
     <w:p>
@@ -3275,71 +2718,7 @@
           <w:sz w:val="24"/>
           <w:szCs w:val="24"/>
         </w:rPr>
-        <w:t xml:space="preserve">AND NOW, the Petitioner, through counsel {{ </w:t>
-      </w:r>
-      <w:proofErr w:type="spellStart"/>
-      <w:r>
-        <w:rPr>
-          <w:sz w:val="24"/>
-          <w:szCs w:val="24"/>
-        </w:rPr>
-        <w:t>attorney.user.first_name</w:t>
-      </w:r>
-      <w:proofErr w:type="spellEnd"/>
-      <w:r>
-        <w:rPr>
-          <w:sz w:val="24"/>
-          <w:szCs w:val="24"/>
-        </w:rPr>
-        <w:t xml:space="preserve"> }} {{ </w:t>
-      </w:r>
-      <w:proofErr w:type="spellStart"/>
-      <w:r>
-        <w:rPr>
-          <w:sz w:val="24"/>
-          <w:szCs w:val="24"/>
-        </w:rPr>
-        <w:t>attorney.user.last_name</w:t>
-      </w:r>
-      <w:proofErr w:type="spellEnd"/>
-      <w:r>
-        <w:rPr>
-          <w:sz w:val="24"/>
-          <w:szCs w:val="24"/>
-        </w:rPr>
-        <w:t xml:space="preserve"> }}, Esquire, avers the following and requests that this petition for {{ </w:t>
-      </w:r>
-      <w:proofErr w:type="spellStart"/>
-      <w:r>
-        <w:rPr>
-          <w:sz w:val="24"/>
-          <w:szCs w:val="24"/>
-        </w:rPr>
-        <w:t>petition.ratio.value</w:t>
-      </w:r>
-      <w:proofErr w:type="spellEnd"/>
-      <w:r>
-        <w:rPr>
-          <w:sz w:val="24"/>
-          <w:szCs w:val="24"/>
-        </w:rPr>
-        <w:t xml:space="preserve"> }} pursuant to </w:t>
-      </w:r>
-      <w:proofErr w:type="spellStart"/>
-      <w:r>
-        <w:rPr>
-          <w:sz w:val="24"/>
-          <w:szCs w:val="24"/>
-        </w:rPr>
-        <w:t>Pa.R.Crim.P</w:t>
-      </w:r>
-      <w:proofErr w:type="spellEnd"/>
-      <w:r>
-        <w:rPr>
-          <w:sz w:val="24"/>
-          <w:szCs w:val="24"/>
-        </w:rPr>
-        <w:t>. 790 be granted for the reasons set forth below.</w:t>
+        <w:t>AND NOW, the Petitioner, through counsel {{ attorney.user.first_name }} {{ attorney.user.last_name }}, Esquire, avers the following and requests that this petition for {{ petition.ratio.value }} pursuant to Pa.R.Crim.P. 790 be granted for the reasons set forth below.</w:t>
       </w:r>
     </w:p>
     <w:p>
@@ -3354,7 +2733,6 @@
     </w:p>
     <w:tbl>
       <w:tblPr>
-        <w:tblStyle w:val="a4"/>
         <w:tblW w:w="10779" w:type="dxa"/>
         <w:tblInd w:w="-621" w:type="dxa"/>
         <w:tblLayout w:type="fixed"/>
@@ -3479,15 +2857,7 @@
               <w:t>DOB:</w:t>
             </w:r>
             <w:r>
-              <w:t xml:space="preserve"> {{ </w:t>
-            </w:r>
-            <w:proofErr w:type="spellStart"/>
-            <w:r>
-              <w:t>petitioner.dob|date</w:t>
-            </w:r>
-            <w:proofErr w:type="spellEnd"/>
-            <w:r>
-              <w:t xml:space="preserve"> }}</w:t>
+              <w:t xml:space="preserve"> {{ petitioner.dob|date }}</w:t>
             </w:r>
           </w:p>
         </w:tc>
@@ -3516,15 +2886,7 @@
               <w:t>Social Security Number:</w:t>
             </w:r>
             <w:r>
-              <w:t xml:space="preserve"> {{ </w:t>
-            </w:r>
-            <w:proofErr w:type="spellStart"/>
-            <w:r>
-              <w:t>petitioner.ssn</w:t>
-            </w:r>
-            <w:proofErr w:type="spellEnd"/>
-            <w:r>
-              <w:t xml:space="preserve"> }}</w:t>
+              <w:t xml:space="preserve"> {{ petitioner.ssn }}</w:t>
             </w:r>
           </w:p>
         </w:tc>
@@ -3565,15 +2927,7 @@
               <w:ind w:left="102" w:right="-20"/>
             </w:pPr>
             <w:r>
-              <w:t xml:space="preserve">{{ </w:t>
-            </w:r>
-            <w:proofErr w:type="spellStart"/>
-            <w:r>
-              <w:t>petitioner.address</w:t>
-            </w:r>
-            <w:proofErr w:type="spellEnd"/>
-            <w:r>
-              <w:t xml:space="preserve"> }}</w:t>
+              <w:t>{{r petitioner.formattedAddress}}</w:t>
             </w:r>
           </w:p>
         </w:tc>
@@ -3602,15 +2956,7 @@
               <w:t>Alias(es):</w:t>
             </w:r>
             <w:r>
-              <w:t xml:space="preserve"> {{ </w:t>
-            </w:r>
-            <w:proofErr w:type="spellStart"/>
-            <w:r>
-              <w:t>petitioner.aliases|comma_join</w:t>
-            </w:r>
-            <w:proofErr w:type="spellEnd"/>
-            <w:r>
-              <w:t xml:space="preserve"> }}</w:t>
+              <w:t xml:space="preserve"> {{ petitioner.aliases|comma_join }}</w:t>
             </w:r>
           </w:p>
         </w:tc>
@@ -3676,18 +3022,7 @@
               <w:t>Judge</w:t>
             </w:r>
             <w:r>
-              <w:t>:</w:t>
-            </w:r>
-            <w:r>
-              <w:t xml:space="preserve"> {{ </w:t>
-            </w:r>
-            <w:proofErr w:type="spellStart"/>
-            <w:r>
-              <w:t>petition.judge</w:t>
-            </w:r>
-            <w:proofErr w:type="spellEnd"/>
-            <w:r>
-              <w:t xml:space="preserve"> }}</w:t>
+              <w:t>: {{ petition.judge }}</w:t>
             </w:r>
           </w:p>
           <w:p>
@@ -3730,21 +3065,7 @@
               <w:ind w:left="102" w:right="-20"/>
             </w:pPr>
             <w:r>
-              <w:t xml:space="preserve">{{ </w:t>
-            </w:r>
-            <w:proofErr w:type="spellStart"/>
-            <w:r>
-              <w:t>petition.</w:t>
-            </w:r>
-            <w:r>
-              <w:t>complaint</w:t>
-            </w:r>
-            <w:r>
-              <w:t>_date|date</w:t>
-            </w:r>
-            <w:proofErr w:type="spellEnd"/>
-            <w:r>
-              <w:t xml:space="preserve"> }}</w:t>
+              <w:t>{{ petition.complaint_date|date }}</w:t>
             </w:r>
           </w:p>
         </w:tc>
@@ -3779,7 +3100,6 @@
           </w:p>
           <w:tbl>
             <w:tblPr>
-              <w:tblStyle w:val="a5"/>
               <w:tblW w:w="5182" w:type="dxa"/>
               <w:tblBorders>
                 <w:top w:val="single" w:sz="4" w:space="0" w:color="000000"/>
@@ -3875,15 +3195,7 @@
                     <w:ind w:right="-20"/>
                   </w:pPr>
                   <w:r>
-                    <w:t xml:space="preserve">{%tr </w:t>
-                  </w:r>
-                  <w:proofErr w:type="spellStart"/>
-                  <w:r>
-                    <w:t>endfor</w:t>
-                  </w:r>
-                  <w:proofErr w:type="spellEnd"/>
-                  <w:r>
-                    <w:t xml:space="preserve"> %}</w:t>
+                    <w:t>{%tr endfor %}</w:t>
                   </w:r>
                 </w:p>
               </w:tc>
@@ -3967,18 +3279,7 @@
               <w:ind w:left="102" w:right="-20"/>
             </w:pPr>
             <w:r>
-              <w:t xml:space="preserve"> </w:t>
-            </w:r>
-            <w:r>
-              <w:t xml:space="preserve">{{ </w:t>
-            </w:r>
-            <w:proofErr w:type="spellStart"/>
-            <w:r>
-              <w:t>petition.arrest_agency</w:t>
-            </w:r>
-            <w:proofErr w:type="spellEnd"/>
-            <w:r>
-              <w:t xml:space="preserve"> }}</w:t>
+              <w:t xml:space="preserve"> {{ petition.arrest_agency }}</w:t>
             </w:r>
           </w:p>
         </w:tc>
@@ -4007,15 +3308,7 @@
               <w:t>Offense Tracking Number (OTN):</w:t>
             </w:r>
             <w:r>
-              <w:t xml:space="preserve">  {{ </w:t>
-            </w:r>
-            <w:proofErr w:type="spellStart"/>
-            <w:r>
-              <w:t>petition.otn</w:t>
-            </w:r>
-            <w:proofErr w:type="spellEnd"/>
-            <w:r>
-              <w:t xml:space="preserve"> }}</w:t>
+              <w:t xml:space="preserve">  {{ petition.otn }}</w:t>
             </w:r>
           </w:p>
         </w:tc>
@@ -4056,15 +3349,7 @@
               <w:ind w:left="102" w:right="-20"/>
             </w:pPr>
             <w:r>
-              <w:t xml:space="preserve">{{ </w:t>
-            </w:r>
-            <w:proofErr w:type="spellStart"/>
-            <w:r>
-              <w:t>petition.arrest_officer</w:t>
-            </w:r>
-            <w:proofErr w:type="spellEnd"/>
-            <w:r>
-              <w:t xml:space="preserve"> }}</w:t>
+              <w:t>{{ petition.arrest_officer }}</w:t>
             </w:r>
           </w:p>
         </w:tc>
@@ -4235,19 +3520,11 @@
                 <w:b/>
               </w:rPr>
             </w:pPr>
-            <w:proofErr w:type="spellStart"/>
             <w:r>
               <w:rPr>
                 <w:b/>
               </w:rPr>
-              <w:t>Disp</w:t>
-            </w:r>
-            <w:proofErr w:type="spellEnd"/>
-            <w:r>
-              <w:rPr>
-                <w:b/>
-              </w:rPr>
-              <w:t xml:space="preserve"> Date</w:t>
+              <w:t>Disp Date</w:t>
             </w:r>
           </w:p>
         </w:tc>
@@ -4330,15 +3607,7 @@
             </w:pPr>
             <w:r>
               <w:lastRenderedPageBreak/>
-              <w:t xml:space="preserve">{{ </w:t>
-            </w:r>
-            <w:proofErr w:type="spellStart"/>
-            <w:r>
-              <w:t>charge.code_section</w:t>
-            </w:r>
-            <w:proofErr w:type="spellEnd"/>
-            <w:r>
-              <w:t xml:space="preserve"> }}</w:t>
+              <w:t>{{ charge.code_section }}</w:t>
             </w:r>
           </w:p>
         </w:tc>
@@ -4361,15 +3630,7 @@
               <w:ind w:left="100" w:right="-20"/>
             </w:pPr>
             <w:r>
-              <w:t xml:space="preserve">{{ </w:t>
-            </w:r>
-            <w:proofErr w:type="spellStart"/>
-            <w:r>
-              <w:t>charge.statute</w:t>
-            </w:r>
-            <w:proofErr w:type="spellEnd"/>
-            <w:r>
-              <w:t xml:space="preserve"> }}</w:t>
+              <w:t>{{ charge.statute }}</w:t>
             </w:r>
           </w:p>
         </w:tc>
@@ -4392,15 +3653,7 @@
               <w:ind w:left="100" w:right="-20"/>
             </w:pPr>
             <w:r>
-              <w:t xml:space="preserve">{{ </w:t>
-            </w:r>
-            <w:proofErr w:type="spellStart"/>
-            <w:r>
-              <w:t>charge.grade</w:t>
-            </w:r>
-            <w:proofErr w:type="spellEnd"/>
-            <w:r>
-              <w:t xml:space="preserve"> }}</w:t>
+              <w:t>{{ charge.grade }}</w:t>
             </w:r>
           </w:p>
         </w:tc>
@@ -4423,15 +3676,7 @@
               <w:ind w:left="100" w:right="-20"/>
             </w:pPr>
             <w:r>
-              <w:t xml:space="preserve">{{ </w:t>
-            </w:r>
-            <w:proofErr w:type="spellStart"/>
-            <w:r>
-              <w:t>charge.date|date</w:t>
-            </w:r>
-            <w:proofErr w:type="spellEnd"/>
-            <w:r>
-              <w:t xml:space="preserve"> }}</w:t>
+              <w:t>{{ charge.date|date }}</w:t>
             </w:r>
           </w:p>
         </w:tc>
@@ -4453,15 +3698,7 @@
               <w:ind w:left="100" w:right="-20"/>
             </w:pPr>
             <w:r>
-              <w:t xml:space="preserve">{{ </w:t>
-            </w:r>
-            <w:proofErr w:type="spellStart"/>
-            <w:r>
-              <w:t>charge.disposition</w:t>
-            </w:r>
-            <w:proofErr w:type="spellEnd"/>
-            <w:r>
-              <w:t xml:space="preserve"> }}</w:t>
+              <w:t>{{ charge.disposition }}</w:t>
             </w:r>
           </w:p>
         </w:tc>
@@ -4490,15 +3727,7 @@
               <w:ind w:left="100" w:right="-20"/>
             </w:pPr>
             <w:r>
-              <w:t xml:space="preserve">{%tr </w:t>
-            </w:r>
-            <w:proofErr w:type="spellStart"/>
-            <w:r>
-              <w:t>endfor</w:t>
-            </w:r>
-            <w:proofErr w:type="spellEnd"/>
-            <w:r>
-              <w:t xml:space="preserve"> %}</w:t>
+              <w:t>{%tr endfor %}</w:t>
             </w:r>
           </w:p>
         </w:tc>
@@ -4526,23 +3755,7 @@
               <w:ind w:left="55"/>
             </w:pPr>
             <w:r>
-              <w:t xml:space="preserve">{%p if </w:t>
-            </w:r>
-            <w:proofErr w:type="spellStart"/>
-            <w:r>
-              <w:t>fines.total</w:t>
-            </w:r>
-            <w:proofErr w:type="spellEnd"/>
-            <w:r>
-              <w:t xml:space="preserve"> and </w:t>
-            </w:r>
-            <w:proofErr w:type="spellStart"/>
-            <w:r>
-              <w:t>fines.paid</w:t>
-            </w:r>
-            <w:proofErr w:type="spellEnd"/>
-            <w:r>
-              <w:t xml:space="preserve"> %}</w:t>
+              <w:t>{%p if fines.total and fines.paid %}</w:t>
             </w:r>
           </w:p>
           <w:p>
@@ -4552,23 +3765,7 @@
               <w:ind w:left="55"/>
             </w:pPr>
             <w:r>
-              <w:t xml:space="preserve">The Petitioner’s sentence includes fines, costs and/or restitution in the amount of ${{ </w:t>
-            </w:r>
-            <w:proofErr w:type="spellStart"/>
-            <w:r>
-              <w:t>fines.total</w:t>
-            </w:r>
-            <w:proofErr w:type="spellEnd"/>
-            <w:r>
-              <w:t xml:space="preserve"> }} and ${{ </w:t>
-            </w:r>
-            <w:proofErr w:type="spellStart"/>
-            <w:r>
-              <w:t>fines.paid</w:t>
-            </w:r>
-            <w:proofErr w:type="spellEnd"/>
-            <w:r>
-              <w:t xml:space="preserve"> }} has been paid off/adjusted.</w:t>
+              <w:t>The Petitioner’s sentence includes fines, costs and/or restitution in the amount of ${{ fines.total }} and ${{ fines.paid }} has been paid off/adjusted.</w:t>
             </w:r>
           </w:p>
           <w:p>
@@ -4622,21 +3819,7 @@
               <w:rPr>
                 <w:b/>
               </w:rPr>
-              <w:t xml:space="preserve">List the reason(s) for the {{ </w:t>
-            </w:r>
-            <w:proofErr w:type="spellStart"/>
-            <w:r>
-              <w:rPr>
-                <w:b/>
-              </w:rPr>
-              <w:t>petition.ratio.value</w:t>
-            </w:r>
-            <w:proofErr w:type="spellEnd"/>
-            <w:r>
-              <w:rPr>
-                <w:b/>
-              </w:rPr>
-              <w:t xml:space="preserve"> }}(please attach additional sheet(s) of paper if necessary):</w:t>
+              <w:t>List the reason(s) for the {{ petition.ratio.value }}(please attach additional sheet(s) of paper if necessary):</w:t>
             </w:r>
           </w:p>
           <w:p>
@@ -4646,23 +3829,13 @@
               <w:ind w:left="102" w:right="-20"/>
             </w:pPr>
             <w:r>
-              <w:t xml:space="preserve">As a result of these arrests and subsequent photographing and fingerprinting, Petitioner has been caused to suffer embarrassment and irreparable harm and loss of job opportunities.  Expungement is proper under 18 </w:t>
-            </w:r>
-            <w:proofErr w:type="spellStart"/>
-            <w:r>
-              <w:t>Pa.C.S</w:t>
-            </w:r>
-            <w:proofErr w:type="spellEnd"/>
-            <w:r>
-              <w:t xml:space="preserve">. 9122 as the charges to be expunged were {{ </w:t>
-            </w:r>
-            <w:proofErr w:type="spellStart"/>
-            <w:r>
-              <w:t>petition.disposition</w:t>
-            </w:r>
-            <w:proofErr w:type="spellEnd"/>
-            <w:r>
-              <w:t xml:space="preserve"> }}.</w:t>
+              <w:t xml:space="preserve">As a result of these arrests and subsequent photographing and fingerprinting, Petitioner has been caused to suffer embarrassment and irreparable harm and loss of job opportunities.  Expungement is proper under 18 Pa.C.S. 9122 as the charges to be expunged were </w:t>
+            </w:r>
+            <w:r>
+              <w:rPr>
+                <w:color w:val="auto"/>
+              </w:rPr>
+              <w:t>{{ dispositions }}.</w:t>
             </w:r>
           </w:p>
         </w:tc>
@@ -4719,23 +3892,7 @@
           <w:sz w:val="24"/>
           <w:szCs w:val="24"/>
         </w:rPr>
-        <w:t xml:space="preserve">The facts set forth in this petition are true and correct to the best of my personal knowledge or information and belief, and are made subject to the penalties of unsworn falsification to authorities under 18 </w:t>
-      </w:r>
-      <w:proofErr w:type="spellStart"/>
-      <w:r>
-        <w:rPr>
-          <w:sz w:val="24"/>
-          <w:szCs w:val="24"/>
-        </w:rPr>
-        <w:t>Pa.C.S</w:t>
-      </w:r>
-      <w:proofErr w:type="spellEnd"/>
-      <w:r>
-        <w:rPr>
-          <w:sz w:val="24"/>
-          <w:szCs w:val="24"/>
-        </w:rPr>
-        <w:t>. § 4904.</w:t>
+        <w:t>The facts set forth in this petition are true and correct to the best of my personal knowledge or information and belief, and are made subject to the penalties of unsworn falsification to authorities under 18 Pa.C.S. § 4904.</w:t>
       </w:r>
     </w:p>
     <w:p>
@@ -4783,43 +3940,7 @@
           <w:szCs w:val="24"/>
           <w:u w:val="single"/>
         </w:rPr>
-        <w:t xml:space="preserve">/s/ {{ </w:t>
-      </w:r>
-      <w:proofErr w:type="spellStart"/>
-      <w:r>
-        <w:rPr>
-          <w:sz w:val="24"/>
-          <w:szCs w:val="24"/>
-          <w:u w:val="single"/>
-        </w:rPr>
-        <w:t>attorney.user.first_name</w:t>
-      </w:r>
-      <w:proofErr w:type="spellEnd"/>
-      <w:r>
-        <w:rPr>
-          <w:sz w:val="24"/>
-          <w:szCs w:val="24"/>
-          <w:u w:val="single"/>
-        </w:rPr>
-        <w:t xml:space="preserve"> }} {{ </w:t>
-      </w:r>
-      <w:proofErr w:type="spellStart"/>
-      <w:r>
-        <w:rPr>
-          <w:sz w:val="24"/>
-          <w:szCs w:val="24"/>
-          <w:u w:val="single"/>
-        </w:rPr>
-        <w:t>attorney.user.last_name</w:t>
-      </w:r>
-      <w:proofErr w:type="spellEnd"/>
-      <w:r>
-        <w:rPr>
-          <w:sz w:val="24"/>
-          <w:szCs w:val="24"/>
-          <w:u w:val="single"/>
-        </w:rPr>
-        <w:t xml:space="preserve"> }}   </w:t>
+        <w:t xml:space="preserve">/s/ {{ attorney.user.first_name }} {{ attorney.user.last_name }}   </w:t>
       </w:r>
     </w:p>
     <w:p>
@@ -4832,39 +3953,7 @@
           <w:sz w:val="24"/>
           <w:szCs w:val="24"/>
         </w:rPr>
-        <w:t xml:space="preserve">{{ </w:t>
-      </w:r>
-      <w:proofErr w:type="spellStart"/>
-      <w:r>
-        <w:rPr>
-          <w:sz w:val="24"/>
-          <w:szCs w:val="24"/>
-        </w:rPr>
-        <w:t>attorney.user.first_name</w:t>
-      </w:r>
-      <w:proofErr w:type="spellEnd"/>
-      <w:r>
-        <w:rPr>
-          <w:sz w:val="24"/>
-          <w:szCs w:val="24"/>
-        </w:rPr>
-        <w:t xml:space="preserve"> }} {{ </w:t>
-      </w:r>
-      <w:proofErr w:type="spellStart"/>
-      <w:r>
-        <w:rPr>
-          <w:sz w:val="24"/>
-          <w:szCs w:val="24"/>
-        </w:rPr>
-        <w:t>attorney.user.last_name</w:t>
-      </w:r>
-      <w:proofErr w:type="spellEnd"/>
-      <w:r>
-        <w:rPr>
-          <w:sz w:val="24"/>
-          <w:szCs w:val="24"/>
-        </w:rPr>
-        <w:t xml:space="preserve"> }} Esquire</w:t>
+        <w:t>{{ attorney.user.first_name }} {{ attorney.user.last_name }} Esquire</w:t>
       </w:r>
     </w:p>
     <w:p>
@@ -4915,25 +4004,11 @@
           <w:szCs w:val="24"/>
         </w:rPr>
         <w:tab/>
-        <w:t xml:space="preserve">{{ </w:t>
-      </w:r>
-      <w:proofErr w:type="spellStart"/>
-      <w:r>
-        <w:rPr>
-          <w:sz w:val="24"/>
-          <w:szCs w:val="24"/>
-        </w:rPr>
-        <w:t>petition.date|date</w:t>
-      </w:r>
-      <w:proofErr w:type="spellEnd"/>
-      <w:r>
-        <w:rPr>
-          <w:sz w:val="24"/>
-          <w:szCs w:val="24"/>
-        </w:rPr>
-        <w:t xml:space="preserve"> }}</w:t>
-      </w:r>
-    </w:p>
+        <w:t>{{ petition.date|date }}</w:t>
+      </w:r>
+    </w:p>
+    <w:p/>
+    <w:p/>
     <w:sectPr>
       <w:headerReference w:type="default" r:id="rId8"/>
       <w:footerReference w:type="default" r:id="rId9"/>
@@ -4947,7 +4022,7 @@
 </file>
 
 <file path=word/endnotes.xml><?xml version="1.0" encoding="utf-8"?>
-<w:endnotes xmlns:wpc="http://schemas.microsoft.com/office/word/2010/wordprocessingCanvas" xmlns:cx="http://schemas.microsoft.com/office/drawing/2014/chartex" xmlns:cx1="http://schemas.microsoft.com/office/drawing/2015/9/8/chartex" xmlns:cx2="http://schemas.microsoft.com/office/drawing/2015/10/21/chartex" xmlns:cx3="http://schemas.microsoft.com/office/drawing/2016/5/9/chartex" xmlns:cx4="http://schemas.microsoft.com/office/drawing/2016/5/10/chartex" xmlns:cx5="http://schemas.microsoft.com/office/drawing/2016/5/11/chartex" xmlns:cx6="http://schemas.microsoft.com/office/drawing/2016/5/12/chartex" xmlns:cx7="http://schemas.microsoft.com/office/drawing/2016/5/13/chartex" xmlns:cx8="http://schemas.microsoft.com/office/drawing/2016/5/14/chartex" xmlns:mc="http://schemas.openxmlformats.org/markup-compatibility/2006" xmlns:aink="http://schemas.microsoft.com/office/drawing/2016/ink" xmlns:am3d="http://schemas.microsoft.com/office/drawing/2017/model3d" xmlns:o="urn:schemas-microsoft-com:office:office" xmlns:oel="http://schemas.microsoft.com/office/2019/extlst" xmlns:r="http://schemas.openxmlformats.org/officeDocument/2006/relationships" xmlns:m="http://schemas.openxmlformats.org/officeDocument/2006/math" xmlns:v="urn:schemas-microsoft-com:vml" xmlns:wp14="http://schemas.microsoft.com/office/word/2010/wordprocessingDrawing" xmlns:wp="http://schemas.openxmlformats.org/drawingml/2006/wordprocessingDrawing" xmlns:w10="urn:schemas-microsoft-com:office:word" xmlns:w="http://schemas.openxmlformats.org/wordprocessingml/2006/main" xmlns:w14="http://schemas.microsoft.com/office/word/2010/wordml" xmlns:w15="http://schemas.microsoft.com/office/word/2012/wordml" xmlns:w16cex="http://schemas.microsoft.com/office/word/2018/wordml/cex" xmlns:w16cid="http://schemas.microsoft.com/office/word/2016/wordml/cid" xmlns:w16="http://schemas.microsoft.com/office/word/2018/wordml" xmlns:w16du="http://schemas.microsoft.com/office/word/2023/wordml/word16du" xmlns:w16sdtdh="http://schemas.microsoft.com/office/word/2020/wordml/sdtdatahash" xmlns:w16se="http://schemas.microsoft.com/office/word/2015/wordml/symex" xmlns:wpg="http://schemas.microsoft.com/office/word/2010/wordprocessingGroup" xmlns:wpi="http://schemas.microsoft.com/office/word/2010/wordprocessingInk" xmlns:wne="http://schemas.microsoft.com/office/word/2006/wordml" xmlns:wps="http://schemas.microsoft.com/office/word/2010/wordprocessingShape" mc:Ignorable="w14 w15 w16se w16cid w16 w16cex w16sdtdh w16du wp14">
+<w:endnotes xmlns:wpc="http://schemas.microsoft.com/office/word/2010/wordprocessingCanvas" xmlns:cx="http://schemas.microsoft.com/office/drawing/2014/chartex" xmlns:cx1="http://schemas.microsoft.com/office/drawing/2015/9/8/chartex" xmlns:cx2="http://schemas.microsoft.com/office/drawing/2015/10/21/chartex" xmlns:cx3="http://schemas.microsoft.com/office/drawing/2016/5/9/chartex" xmlns:cx4="http://schemas.microsoft.com/office/drawing/2016/5/10/chartex" xmlns:cx5="http://schemas.microsoft.com/office/drawing/2016/5/11/chartex" xmlns:cx6="http://schemas.microsoft.com/office/drawing/2016/5/12/chartex" xmlns:cx7="http://schemas.microsoft.com/office/drawing/2016/5/13/chartex" xmlns:cx8="http://schemas.microsoft.com/office/drawing/2016/5/14/chartex" xmlns:mc="http://schemas.openxmlformats.org/markup-compatibility/2006" xmlns:aink="http://schemas.microsoft.com/office/drawing/2016/ink" xmlns:am3d="http://schemas.microsoft.com/office/drawing/2017/model3d" xmlns:o="urn:schemas-microsoft-com:office:office" xmlns:oel="http://schemas.microsoft.com/office/2019/extlst" xmlns:r="http://schemas.openxmlformats.org/officeDocument/2006/relationships" xmlns:m="http://schemas.openxmlformats.org/officeDocument/2006/math" xmlns:v="urn:schemas-microsoft-com:vml" xmlns:wp14="http://schemas.microsoft.com/office/word/2010/wordprocessingDrawing" xmlns:wp="http://schemas.openxmlformats.org/drawingml/2006/wordprocessingDrawing" xmlns:w10="urn:schemas-microsoft-com:office:word" xmlns:w="http://schemas.openxmlformats.org/wordprocessingml/2006/main" xmlns:w14="http://schemas.microsoft.com/office/word/2010/wordml" xmlns:w15="http://schemas.microsoft.com/office/word/2012/wordml" xmlns:w16cex="http://schemas.microsoft.com/office/word/2018/wordml/cex" xmlns:w16cid="http://schemas.microsoft.com/office/word/2016/wordml/cid" xmlns:w16="http://schemas.microsoft.com/office/word/2018/wordml" xmlns:w16sdtdh="http://schemas.microsoft.com/office/word/2020/wordml/sdtdatahash" xmlns:w16se="http://schemas.microsoft.com/office/word/2015/wordml/symex" xmlns:wpg="http://schemas.microsoft.com/office/word/2010/wordprocessingGroup" xmlns:wpi="http://schemas.microsoft.com/office/word/2010/wordprocessingInk" xmlns:wne="http://schemas.microsoft.com/office/word/2006/wordml" xmlns:wps="http://schemas.microsoft.com/office/word/2010/wordprocessingShape" mc:Ignorable="w14 w15 w16se w16cid w16 w16cex w16sdtdh wp14">
   <w:endnote w:type="separator" w:id="-1">
     <w:p>
       <w:pPr>
@@ -4972,7 +4047,7 @@
 </file>
 
 <file path=word/footer1.xml><?xml version="1.0" encoding="utf-8"?>
-<w:ftr xmlns:wpc="http://schemas.microsoft.com/office/word/2010/wordprocessingCanvas" xmlns:cx="http://schemas.microsoft.com/office/drawing/2014/chartex" xmlns:cx1="http://schemas.microsoft.com/office/drawing/2015/9/8/chartex" xmlns:cx2="http://schemas.microsoft.com/office/drawing/2015/10/21/chartex" xmlns:cx3="http://schemas.microsoft.com/office/drawing/2016/5/9/chartex" xmlns:cx4="http://schemas.microsoft.com/office/drawing/2016/5/10/chartex" xmlns:cx5="http://schemas.microsoft.com/office/drawing/2016/5/11/chartex" xmlns:cx6="http://schemas.microsoft.com/office/drawing/2016/5/12/chartex" xmlns:cx7="http://schemas.microsoft.com/office/drawing/2016/5/13/chartex" xmlns:cx8="http://schemas.microsoft.com/office/drawing/2016/5/14/chartex" xmlns:mc="http://schemas.openxmlformats.org/markup-compatibility/2006" xmlns:aink="http://schemas.microsoft.com/office/drawing/2016/ink" xmlns:am3d="http://schemas.microsoft.com/office/drawing/2017/model3d" xmlns:o="urn:schemas-microsoft-com:office:office" xmlns:oel="http://schemas.microsoft.com/office/2019/extlst" xmlns:r="http://schemas.openxmlformats.org/officeDocument/2006/relationships" xmlns:m="http://schemas.openxmlformats.org/officeDocument/2006/math" xmlns:v="urn:schemas-microsoft-com:vml" xmlns:wp14="http://schemas.microsoft.com/office/word/2010/wordprocessingDrawing" xmlns:wp="http://schemas.openxmlformats.org/drawingml/2006/wordprocessingDrawing" xmlns:w10="urn:schemas-microsoft-com:office:word" xmlns:w="http://schemas.openxmlformats.org/wordprocessingml/2006/main" xmlns:w14="http://schemas.microsoft.com/office/word/2010/wordml" xmlns:w15="http://schemas.microsoft.com/office/word/2012/wordml" xmlns:w16cex="http://schemas.microsoft.com/office/word/2018/wordml/cex" xmlns:w16cid="http://schemas.microsoft.com/office/word/2016/wordml/cid" xmlns:w16="http://schemas.microsoft.com/office/word/2018/wordml" xmlns:w16du="http://schemas.microsoft.com/office/word/2023/wordml/word16du" xmlns:w16sdtdh="http://schemas.microsoft.com/office/word/2020/wordml/sdtdatahash" xmlns:w16se="http://schemas.microsoft.com/office/word/2015/wordml/symex" xmlns:wpg="http://schemas.microsoft.com/office/word/2010/wordprocessingGroup" xmlns:wpi="http://schemas.microsoft.com/office/word/2010/wordprocessingInk" xmlns:wne="http://schemas.microsoft.com/office/word/2006/wordml" xmlns:wps="http://schemas.microsoft.com/office/word/2010/wordprocessingShape" mc:Ignorable="w14 w15 w16se w16cid w16 w16cex w16sdtdh w16du wp14">
+<w:ftr xmlns:wpc="http://schemas.microsoft.com/office/word/2010/wordprocessingCanvas" xmlns:cx="http://schemas.microsoft.com/office/drawing/2014/chartex" xmlns:cx1="http://schemas.microsoft.com/office/drawing/2015/9/8/chartex" xmlns:cx2="http://schemas.microsoft.com/office/drawing/2015/10/21/chartex" xmlns:cx3="http://schemas.microsoft.com/office/drawing/2016/5/9/chartex" xmlns:cx4="http://schemas.microsoft.com/office/drawing/2016/5/10/chartex" xmlns:cx5="http://schemas.microsoft.com/office/drawing/2016/5/11/chartex" xmlns:cx6="http://schemas.microsoft.com/office/drawing/2016/5/12/chartex" xmlns:cx7="http://schemas.microsoft.com/office/drawing/2016/5/13/chartex" xmlns:cx8="http://schemas.microsoft.com/office/drawing/2016/5/14/chartex" xmlns:mc="http://schemas.openxmlformats.org/markup-compatibility/2006" xmlns:aink="http://schemas.microsoft.com/office/drawing/2016/ink" xmlns:am3d="http://schemas.microsoft.com/office/drawing/2017/model3d" xmlns:o="urn:schemas-microsoft-com:office:office" xmlns:oel="http://schemas.microsoft.com/office/2019/extlst" xmlns:r="http://schemas.openxmlformats.org/officeDocument/2006/relationships" xmlns:m="http://schemas.openxmlformats.org/officeDocument/2006/math" xmlns:v="urn:schemas-microsoft-com:vml" xmlns:wp14="http://schemas.microsoft.com/office/word/2010/wordprocessingDrawing" xmlns:wp="http://schemas.openxmlformats.org/drawingml/2006/wordprocessingDrawing" xmlns:w10="urn:schemas-microsoft-com:office:word" xmlns:w="http://schemas.openxmlformats.org/wordprocessingml/2006/main" xmlns:w14="http://schemas.microsoft.com/office/word/2010/wordml" xmlns:w15="http://schemas.microsoft.com/office/word/2012/wordml" xmlns:w16cex="http://schemas.microsoft.com/office/word/2018/wordml/cex" xmlns:w16cid="http://schemas.microsoft.com/office/word/2016/wordml/cid" xmlns:w16="http://schemas.microsoft.com/office/word/2018/wordml" xmlns:w16sdtdh="http://schemas.microsoft.com/office/word/2020/wordml/sdtdatahash" xmlns:w16se="http://schemas.microsoft.com/office/word/2015/wordml/symex" xmlns:wpg="http://schemas.microsoft.com/office/word/2010/wordprocessingGroup" xmlns:wpi="http://schemas.microsoft.com/office/word/2010/wordprocessingInk" xmlns:wne="http://schemas.microsoft.com/office/word/2006/wordml" xmlns:wps="http://schemas.microsoft.com/office/word/2010/wordprocessingShape" mc:Ignorable="w14 w15 w16se w16cid w16 w16cex w16sdtdh wp14">
   <w:p>
     <w:pPr>
       <w:pBdr>
@@ -5047,7 +4122,7 @@
 </file>
 
 <file path=word/footnotes.xml><?xml version="1.0" encoding="utf-8"?>
-<w:footnotes xmlns:wpc="http://schemas.microsoft.com/office/word/2010/wordprocessingCanvas" xmlns:cx="http://schemas.microsoft.com/office/drawing/2014/chartex" xmlns:cx1="http://schemas.microsoft.com/office/drawing/2015/9/8/chartex" xmlns:cx2="http://schemas.microsoft.com/office/drawing/2015/10/21/chartex" xmlns:cx3="http://schemas.microsoft.com/office/drawing/2016/5/9/chartex" xmlns:cx4="http://schemas.microsoft.com/office/drawing/2016/5/10/chartex" xmlns:cx5="http://schemas.microsoft.com/office/drawing/2016/5/11/chartex" xmlns:cx6="http://schemas.microsoft.com/office/drawing/2016/5/12/chartex" xmlns:cx7="http://schemas.microsoft.com/office/drawing/2016/5/13/chartex" xmlns:cx8="http://schemas.microsoft.com/office/drawing/2016/5/14/chartex" xmlns:mc="http://schemas.openxmlformats.org/markup-compatibility/2006" xmlns:aink="http://schemas.microsoft.com/office/drawing/2016/ink" xmlns:am3d="http://schemas.microsoft.com/office/drawing/2017/model3d" xmlns:o="urn:schemas-microsoft-com:office:office" xmlns:oel="http://schemas.microsoft.com/office/2019/extlst" xmlns:r="http://schemas.openxmlformats.org/officeDocument/2006/relationships" xmlns:m="http://schemas.openxmlformats.org/officeDocument/2006/math" xmlns:v="urn:schemas-microsoft-com:vml" xmlns:wp14="http://schemas.microsoft.com/office/word/2010/wordprocessingDrawing" xmlns:wp="http://schemas.openxmlformats.org/drawingml/2006/wordprocessingDrawing" xmlns:w10="urn:schemas-microsoft-com:office:word" xmlns:w="http://schemas.openxmlformats.org/wordprocessingml/2006/main" xmlns:w14="http://schemas.microsoft.com/office/word/2010/wordml" xmlns:w15="http://schemas.microsoft.com/office/word/2012/wordml" xmlns:w16cex="http://schemas.microsoft.com/office/word/2018/wordml/cex" xmlns:w16cid="http://schemas.microsoft.com/office/word/2016/wordml/cid" xmlns:w16="http://schemas.microsoft.com/office/word/2018/wordml" xmlns:w16du="http://schemas.microsoft.com/office/word/2023/wordml/word16du" xmlns:w16sdtdh="http://schemas.microsoft.com/office/word/2020/wordml/sdtdatahash" xmlns:w16se="http://schemas.microsoft.com/office/word/2015/wordml/symex" xmlns:wpg="http://schemas.microsoft.com/office/word/2010/wordprocessingGroup" xmlns:wpi="http://schemas.microsoft.com/office/word/2010/wordprocessingInk" xmlns:wne="http://schemas.microsoft.com/office/word/2006/wordml" xmlns:wps="http://schemas.microsoft.com/office/word/2010/wordprocessingShape" mc:Ignorable="w14 w15 w16se w16cid w16 w16cex w16sdtdh w16du wp14">
+<w:footnotes xmlns:wpc="http://schemas.microsoft.com/office/word/2010/wordprocessingCanvas" xmlns:cx="http://schemas.microsoft.com/office/drawing/2014/chartex" xmlns:cx1="http://schemas.microsoft.com/office/drawing/2015/9/8/chartex" xmlns:cx2="http://schemas.microsoft.com/office/drawing/2015/10/21/chartex" xmlns:cx3="http://schemas.microsoft.com/office/drawing/2016/5/9/chartex" xmlns:cx4="http://schemas.microsoft.com/office/drawing/2016/5/10/chartex" xmlns:cx5="http://schemas.microsoft.com/office/drawing/2016/5/11/chartex" xmlns:cx6="http://schemas.microsoft.com/office/drawing/2016/5/12/chartex" xmlns:cx7="http://schemas.microsoft.com/office/drawing/2016/5/13/chartex" xmlns:cx8="http://schemas.microsoft.com/office/drawing/2016/5/14/chartex" xmlns:mc="http://schemas.openxmlformats.org/markup-compatibility/2006" xmlns:aink="http://schemas.microsoft.com/office/drawing/2016/ink" xmlns:am3d="http://schemas.microsoft.com/office/drawing/2017/model3d" xmlns:o="urn:schemas-microsoft-com:office:office" xmlns:oel="http://schemas.microsoft.com/office/2019/extlst" xmlns:r="http://schemas.openxmlformats.org/officeDocument/2006/relationships" xmlns:m="http://schemas.openxmlformats.org/officeDocument/2006/math" xmlns:v="urn:schemas-microsoft-com:vml" xmlns:wp14="http://schemas.microsoft.com/office/word/2010/wordprocessingDrawing" xmlns:wp="http://schemas.openxmlformats.org/drawingml/2006/wordprocessingDrawing" xmlns:w10="urn:schemas-microsoft-com:office:word" xmlns:w="http://schemas.openxmlformats.org/wordprocessingml/2006/main" xmlns:w14="http://schemas.microsoft.com/office/word/2010/wordml" xmlns:w15="http://schemas.microsoft.com/office/word/2012/wordml" xmlns:w16cex="http://schemas.microsoft.com/office/word/2018/wordml/cex" xmlns:w16cid="http://schemas.microsoft.com/office/word/2016/wordml/cid" xmlns:w16="http://schemas.microsoft.com/office/word/2018/wordml" xmlns:w16sdtdh="http://schemas.microsoft.com/office/word/2020/wordml/sdtdatahash" xmlns:w16se="http://schemas.microsoft.com/office/word/2015/wordml/symex" xmlns:wpg="http://schemas.microsoft.com/office/word/2010/wordprocessingGroup" xmlns:wpi="http://schemas.microsoft.com/office/word/2010/wordprocessingInk" xmlns:wne="http://schemas.microsoft.com/office/word/2006/wordml" xmlns:wps="http://schemas.microsoft.com/office/word/2010/wordprocessingShape" mc:Ignorable="w14 w15 w16se w16cid w16 w16cex w16sdtdh wp14">
   <w:footnote w:type="separator" w:id="-1">
     <w:p>
       <w:pPr>
@@ -5072,7 +4147,7 @@
 </file>
 
 <file path=word/header1.xml><?xml version="1.0" encoding="utf-8"?>
-<w:hdr xmlns:wpc="http://schemas.microsoft.com/office/word/2010/wordprocessingCanvas" xmlns:cx="http://schemas.microsoft.com/office/drawing/2014/chartex" xmlns:cx1="http://schemas.microsoft.com/office/drawing/2015/9/8/chartex" xmlns:cx2="http://schemas.microsoft.com/office/drawing/2015/10/21/chartex" xmlns:cx3="http://schemas.microsoft.com/office/drawing/2016/5/9/chartex" xmlns:cx4="http://schemas.microsoft.com/office/drawing/2016/5/10/chartex" xmlns:cx5="http://schemas.microsoft.com/office/drawing/2016/5/11/chartex" xmlns:cx6="http://schemas.microsoft.com/office/drawing/2016/5/12/chartex" xmlns:cx7="http://schemas.microsoft.com/office/drawing/2016/5/13/chartex" xmlns:cx8="http://schemas.microsoft.com/office/drawing/2016/5/14/chartex" xmlns:mc="http://schemas.openxmlformats.org/markup-compatibility/2006" xmlns:aink="http://schemas.microsoft.com/office/drawing/2016/ink" xmlns:am3d="http://schemas.microsoft.com/office/drawing/2017/model3d" xmlns:o="urn:schemas-microsoft-com:office:office" xmlns:oel="http://schemas.microsoft.com/office/2019/extlst" xmlns:r="http://schemas.openxmlformats.org/officeDocument/2006/relationships" xmlns:m="http://schemas.openxmlformats.org/officeDocument/2006/math" xmlns:v="urn:schemas-microsoft-com:vml" xmlns:wp14="http://schemas.microsoft.com/office/word/2010/wordprocessingDrawing" xmlns:wp="http://schemas.openxmlformats.org/drawingml/2006/wordprocessingDrawing" xmlns:w10="urn:schemas-microsoft-com:office:word" xmlns:w="http://schemas.openxmlformats.org/wordprocessingml/2006/main" xmlns:w14="http://schemas.microsoft.com/office/word/2010/wordml" xmlns:w15="http://schemas.microsoft.com/office/word/2012/wordml" xmlns:w16cex="http://schemas.microsoft.com/office/word/2018/wordml/cex" xmlns:w16cid="http://schemas.microsoft.com/office/word/2016/wordml/cid" xmlns:w16="http://schemas.microsoft.com/office/word/2018/wordml" xmlns:w16du="http://schemas.microsoft.com/office/word/2023/wordml/word16du" xmlns:w16sdtdh="http://schemas.microsoft.com/office/word/2020/wordml/sdtdatahash" xmlns:w16se="http://schemas.microsoft.com/office/word/2015/wordml/symex" xmlns:wpg="http://schemas.microsoft.com/office/word/2010/wordprocessingGroup" xmlns:wpi="http://schemas.microsoft.com/office/word/2010/wordprocessingInk" xmlns:wne="http://schemas.microsoft.com/office/word/2006/wordml" xmlns:wps="http://schemas.microsoft.com/office/word/2010/wordprocessingShape" mc:Ignorable="w14 w15 w16se w16cid w16 w16cex w16sdtdh w16du wp14">
+<w:hdr xmlns:wpc="http://schemas.microsoft.com/office/word/2010/wordprocessingCanvas" xmlns:cx="http://schemas.microsoft.com/office/drawing/2014/chartex" xmlns:cx1="http://schemas.microsoft.com/office/drawing/2015/9/8/chartex" xmlns:cx2="http://schemas.microsoft.com/office/drawing/2015/10/21/chartex" xmlns:cx3="http://schemas.microsoft.com/office/drawing/2016/5/9/chartex" xmlns:cx4="http://schemas.microsoft.com/office/drawing/2016/5/10/chartex" xmlns:cx5="http://schemas.microsoft.com/office/drawing/2016/5/11/chartex" xmlns:cx6="http://schemas.microsoft.com/office/drawing/2016/5/12/chartex" xmlns:cx7="http://schemas.microsoft.com/office/drawing/2016/5/13/chartex" xmlns:cx8="http://schemas.microsoft.com/office/drawing/2016/5/14/chartex" xmlns:mc="http://schemas.openxmlformats.org/markup-compatibility/2006" xmlns:aink="http://schemas.microsoft.com/office/drawing/2016/ink" xmlns:am3d="http://schemas.microsoft.com/office/drawing/2017/model3d" xmlns:o="urn:schemas-microsoft-com:office:office" xmlns:oel="http://schemas.microsoft.com/office/2019/extlst" xmlns:r="http://schemas.openxmlformats.org/officeDocument/2006/relationships" xmlns:m="http://schemas.openxmlformats.org/officeDocument/2006/math" xmlns:v="urn:schemas-microsoft-com:vml" xmlns:wp14="http://schemas.microsoft.com/office/word/2010/wordprocessingDrawing" xmlns:wp="http://schemas.openxmlformats.org/drawingml/2006/wordprocessingDrawing" xmlns:w10="urn:schemas-microsoft-com:office:word" xmlns:w="http://schemas.openxmlformats.org/wordprocessingml/2006/main" xmlns:w14="http://schemas.microsoft.com/office/word/2010/wordml" xmlns:w15="http://schemas.microsoft.com/office/word/2012/wordml" xmlns:w16cex="http://schemas.microsoft.com/office/word/2018/wordml/cex" xmlns:w16cid="http://schemas.microsoft.com/office/word/2016/wordml/cid" xmlns:w16="http://schemas.microsoft.com/office/word/2018/wordml" xmlns:w16sdtdh="http://schemas.microsoft.com/office/word/2020/wordml/sdtdatahash" xmlns:w16se="http://schemas.microsoft.com/office/word/2015/wordml/symex" xmlns:wpg="http://schemas.microsoft.com/office/word/2010/wordprocessingGroup" xmlns:wpi="http://schemas.microsoft.com/office/word/2010/wordprocessingInk" xmlns:wne="http://schemas.microsoft.com/office/word/2006/wordml" xmlns:wps="http://schemas.microsoft.com/office/word/2010/wordprocessingShape" mc:Ignorable="w14 w15 w16se w16cid w16 w16cex w16sdtdh wp14">
   <w:p>
     <w:pPr>
       <w:pBdr>
@@ -5096,11 +4171,11 @@
 </file>
 
 <file path=word/numbering.xml><?xml version="1.0" encoding="utf-8"?>
-<w:numbering xmlns:wpc="http://schemas.microsoft.com/office/word/2010/wordprocessingCanvas" xmlns:cx="http://schemas.microsoft.com/office/drawing/2014/chartex" xmlns:cx1="http://schemas.microsoft.com/office/drawing/2015/9/8/chartex" xmlns:cx2="http://schemas.microsoft.com/office/drawing/2015/10/21/chartex" xmlns:cx3="http://schemas.microsoft.com/office/drawing/2016/5/9/chartex" xmlns:cx4="http://schemas.microsoft.com/office/drawing/2016/5/10/chartex" xmlns:cx5="http://schemas.microsoft.com/office/drawing/2016/5/11/chartex" xmlns:cx6="http://schemas.microsoft.com/office/drawing/2016/5/12/chartex" xmlns:cx7="http://schemas.microsoft.com/office/drawing/2016/5/13/chartex" xmlns:cx8="http://schemas.microsoft.com/office/drawing/2016/5/14/chartex" xmlns:mc="http://schemas.openxmlformats.org/markup-compatibility/2006" xmlns:aink="http://schemas.microsoft.com/office/drawing/2016/ink" xmlns:am3d="http://schemas.microsoft.com/office/drawing/2017/model3d" xmlns:o="urn:schemas-microsoft-com:office:office" xmlns:oel="http://schemas.microsoft.com/office/2019/extlst" xmlns:r="http://schemas.openxmlformats.org/officeDocument/2006/relationships" xmlns:m="http://schemas.openxmlformats.org/officeDocument/2006/math" xmlns:v="urn:schemas-microsoft-com:vml" xmlns:wp14="http://schemas.microsoft.com/office/word/2010/wordprocessingDrawing" xmlns:wp="http://schemas.openxmlformats.org/drawingml/2006/wordprocessingDrawing" xmlns:w10="urn:schemas-microsoft-com:office:word" xmlns:w="http://schemas.openxmlformats.org/wordprocessingml/2006/main" xmlns:w14="http://schemas.microsoft.com/office/word/2010/wordml" xmlns:w15="http://schemas.microsoft.com/office/word/2012/wordml" xmlns:w16cex="http://schemas.microsoft.com/office/word/2018/wordml/cex" xmlns:w16cid="http://schemas.microsoft.com/office/word/2016/wordml/cid" xmlns:w16="http://schemas.microsoft.com/office/word/2018/wordml" xmlns:w16du="http://schemas.microsoft.com/office/word/2023/wordml/word16du" xmlns:w16sdtdh="http://schemas.microsoft.com/office/word/2020/wordml/sdtdatahash" xmlns:w16se="http://schemas.microsoft.com/office/word/2015/wordml/symex" xmlns:wpg="http://schemas.microsoft.com/office/word/2010/wordprocessingGroup" xmlns:wpi="http://schemas.microsoft.com/office/word/2010/wordprocessingInk" xmlns:wne="http://schemas.microsoft.com/office/word/2006/wordml" xmlns:wps="http://schemas.microsoft.com/office/word/2010/wordprocessingShape" mc:Ignorable="w14 w15 w16se w16cid w16 w16cex w16sdtdh w16du wp14">
+<w:numbering xmlns:wpc="http://schemas.microsoft.com/office/word/2010/wordprocessingCanvas" xmlns:cx="http://schemas.microsoft.com/office/drawing/2014/chartex" xmlns:cx1="http://schemas.microsoft.com/office/drawing/2015/9/8/chartex" xmlns:cx2="http://schemas.microsoft.com/office/drawing/2015/10/21/chartex" xmlns:cx3="http://schemas.microsoft.com/office/drawing/2016/5/9/chartex" xmlns:cx4="http://schemas.microsoft.com/office/drawing/2016/5/10/chartex" xmlns:cx5="http://schemas.microsoft.com/office/drawing/2016/5/11/chartex" xmlns:cx6="http://schemas.microsoft.com/office/drawing/2016/5/12/chartex" xmlns:cx7="http://schemas.microsoft.com/office/drawing/2016/5/13/chartex" xmlns:cx8="http://schemas.microsoft.com/office/drawing/2016/5/14/chartex" xmlns:mc="http://schemas.openxmlformats.org/markup-compatibility/2006" xmlns:aink="http://schemas.microsoft.com/office/drawing/2016/ink" xmlns:am3d="http://schemas.microsoft.com/office/drawing/2017/model3d" xmlns:o="urn:schemas-microsoft-com:office:office" xmlns:oel="http://schemas.microsoft.com/office/2019/extlst" xmlns:r="http://schemas.openxmlformats.org/officeDocument/2006/relationships" xmlns:m="http://schemas.openxmlformats.org/officeDocument/2006/math" xmlns:v="urn:schemas-microsoft-com:vml" xmlns:wp14="http://schemas.microsoft.com/office/word/2010/wordprocessingDrawing" xmlns:wp="http://schemas.openxmlformats.org/drawingml/2006/wordprocessingDrawing" xmlns:w10="urn:schemas-microsoft-com:office:word" xmlns:w="http://schemas.openxmlformats.org/wordprocessingml/2006/main" xmlns:w14="http://schemas.microsoft.com/office/word/2010/wordml" xmlns:w15="http://schemas.microsoft.com/office/word/2012/wordml" xmlns:w16cex="http://schemas.microsoft.com/office/word/2018/wordml/cex" xmlns:w16cid="http://schemas.microsoft.com/office/word/2016/wordml/cid" xmlns:w16="http://schemas.microsoft.com/office/word/2018/wordml" xmlns:w16sdtdh="http://schemas.microsoft.com/office/word/2020/wordml/sdtdatahash" xmlns:w16se="http://schemas.microsoft.com/office/word/2015/wordml/symex" xmlns:wpg="http://schemas.microsoft.com/office/word/2010/wordprocessingGroup" xmlns:wpi="http://schemas.microsoft.com/office/word/2010/wordprocessingInk" xmlns:wne="http://schemas.microsoft.com/office/word/2006/wordml" xmlns:wps="http://schemas.microsoft.com/office/word/2010/wordprocessingShape" mc:Ignorable="w14 w15 w16se w16cid w16 w16cex w16sdtdh wp14">
   <w:abstractNum w:abstractNumId="0" w15:restartNumberingAfterBreak="0">
-    <w:nsid w:val="7BDD23F9"/>
+    <w:nsid w:val="1C883117"/>
     <w:multiLevelType w:val="multilevel"/>
-    <w:tmpl w:val="8424C2C6"/>
+    <w:tmpl w:val="19C0388E"/>
     <w:lvl w:ilvl="0">
       <w:start w:val="1"/>
       <w:numFmt w:val="decimal"/>
@@ -5188,14 +4263,108 @@
       </w:pPr>
     </w:lvl>
   </w:abstractNum>
+  <w:abstractNum w:abstractNumId="1" w15:restartNumberingAfterBreak="0">
+    <w:nsid w:val="7BDD23F9"/>
+    <w:multiLevelType w:val="multilevel"/>
+    <w:tmpl w:val="8424C2C6"/>
+    <w:lvl w:ilvl="0">
+      <w:start w:val="1"/>
+      <w:numFmt w:val="decimal"/>
+      <w:lvlText w:val="%1."/>
+      <w:lvlJc w:val="left"/>
+      <w:pPr>
+        <w:ind w:left="360" w:hanging="360"/>
+      </w:pPr>
+      <w:rPr>
+        <w:b/>
+        <w:sz w:val="24"/>
+        <w:szCs w:val="24"/>
+      </w:rPr>
+    </w:lvl>
+    <w:lvl w:ilvl="1">
+      <w:start w:val="1"/>
+      <w:numFmt w:val="lowerLetter"/>
+      <w:lvlText w:val="%2."/>
+      <w:lvlJc w:val="left"/>
+      <w:pPr>
+        <w:ind w:left="1080" w:hanging="360"/>
+      </w:pPr>
+    </w:lvl>
+    <w:lvl w:ilvl="2">
+      <w:start w:val="1"/>
+      <w:numFmt w:val="lowerRoman"/>
+      <w:lvlText w:val="%3."/>
+      <w:lvlJc w:val="right"/>
+      <w:pPr>
+        <w:ind w:left="1800" w:hanging="180"/>
+      </w:pPr>
+    </w:lvl>
+    <w:lvl w:ilvl="3">
+      <w:start w:val="1"/>
+      <w:numFmt w:val="decimal"/>
+      <w:lvlText w:val="%4."/>
+      <w:lvlJc w:val="left"/>
+      <w:pPr>
+        <w:ind w:left="2520" w:hanging="360"/>
+      </w:pPr>
+    </w:lvl>
+    <w:lvl w:ilvl="4">
+      <w:start w:val="1"/>
+      <w:numFmt w:val="lowerLetter"/>
+      <w:lvlText w:val="%5."/>
+      <w:lvlJc w:val="left"/>
+      <w:pPr>
+        <w:ind w:left="3240" w:hanging="360"/>
+      </w:pPr>
+    </w:lvl>
+    <w:lvl w:ilvl="5">
+      <w:start w:val="1"/>
+      <w:numFmt w:val="lowerRoman"/>
+      <w:lvlText w:val="%6."/>
+      <w:lvlJc w:val="right"/>
+      <w:pPr>
+        <w:ind w:left="3960" w:hanging="180"/>
+      </w:pPr>
+    </w:lvl>
+    <w:lvl w:ilvl="6">
+      <w:start w:val="1"/>
+      <w:numFmt w:val="decimal"/>
+      <w:lvlText w:val="%7."/>
+      <w:lvlJc w:val="left"/>
+      <w:pPr>
+        <w:ind w:left="4680" w:hanging="360"/>
+      </w:pPr>
+    </w:lvl>
+    <w:lvl w:ilvl="7">
+      <w:start w:val="1"/>
+      <w:numFmt w:val="lowerLetter"/>
+      <w:lvlText w:val="%8."/>
+      <w:lvlJc w:val="left"/>
+      <w:pPr>
+        <w:ind w:left="5400" w:hanging="360"/>
+      </w:pPr>
+    </w:lvl>
+    <w:lvl w:ilvl="8">
+      <w:start w:val="1"/>
+      <w:numFmt w:val="lowerRoman"/>
+      <w:lvlText w:val="%9."/>
+      <w:lvlJc w:val="right"/>
+      <w:pPr>
+        <w:ind w:left="6120" w:hanging="180"/>
+      </w:pPr>
+    </w:lvl>
+  </w:abstractNum>
   <w:num w:numId="1" w16cid:durableId="1644769584">
+    <w:abstractNumId w:val="1"/>
+  </w:num>
+  <w:num w:numId="2" w16cid:durableId="687297512">
     <w:abstractNumId w:val="0"/>
   </w:num>
 </w:numbering>
 </file>
 
 <file path=word/styles.xml><?xml version="1.0" encoding="utf-8"?>
-<w:styles xmlns:mc="http://schemas.openxmlformats.org/markup-compatibility/2006" xmlns:r="http://schemas.openxmlformats.org/officeDocument/2006/relationships" xmlns:w="http://schemas.openxmlformats.org/wordprocessingml/2006/main" xmlns:w14="http://schemas.microsoft.com/office/word/2010/wordml" xmlns:w15="http://schemas.microsoft.com/office/word/2012/wordml" xmlns:w16cex="http://schemas.microsoft.com/office/word/2018/wordml/cex" xmlns:w16cid="http://schemas.microsoft.com/office/word/2016/wordml/cid" xmlns:w16="http://schemas.microsoft.com/office/word/2018/wordml" xmlns:w16du="http://schemas.microsoft.com/office/word/2023/wordml/word16du" xmlns:w16sdtdh="http://schemas.microsoft.com/office/word/2020/wordml/sdtdatahash" xmlns:w16se="http://schemas.microsoft.com/office/word/2015/wordml/symex" mc:Ignorable="w14 w15 w16se w16cid w16 w16cex w16sdtdh w16du">
+<w:styles xmlns:mc="http://schemas.openxmlformats.org/markup-compatibility/2006" xmlns:r="http://schemas.openxmlformats.org/officeDocument/2006/relationships" xmlns:w="http://schemas.openxmlformats.org/wordprocessingml/2006/main" xmlns:w14="http://schemas.microsoft.com/office/word/2010/wordml" xmlns:w15="http://schemas.microsoft.com/office/word/2012/wordml" xmlns:w16cex="http://schemas.microsoft.com/office/word/2018/wordml/cex" xmlns:w16cid="http://schemas.microsoft.com/office/word/2016/wordml/cid" xmlns:w16="http://schemas.microsoft.com/office/word/2018/wordml" xmlns:w16sdtdh="http://schemas.microsoft.com/office/word/2020/wordml/sdtdatahash" xmlns:w16se="http://schemas.microsoft.com/office/word/2015/wordml/symex" mc:Ignorable="w14 w15 w16se w16cid w16 w16cex w16sdtdh">
   <w:docDefaults>
     <w:rPrDefault>
       <w:rPr>
@@ -6308,8 +5477,8 @@
 <file path=customXml/itemProps1.xml><?xml version="1.0" encoding="utf-8"?>
 <ds:datastoreItem xmlns:ds="http://schemas.openxmlformats.org/officeDocument/2006/customXml" ds:itemID="{11111111-1234-1234-1234-123412341234}">
   <ds:schemaRefs>
+    <ds:schemaRef ds:uri="http://customooxmlschemas.google.com/"/>
     <ds:schemaRef ds:uri="http://schemas.openxmlformats.org/officeDocument/2006/relationships"/>
-    <ds:schemaRef ds:uri="http://customooxmlschemas.google.com/"/>
   </ds:schemaRefs>
 </ds:datastoreItem>
 </file>
</xml_diff>

<commit_message>
Revised petition template and backend to include arrest and complaint dates
</commit_message>
<xml_diff>
--- a/platform/src/petition/templates/petition/petition.docx
+++ b/platform/src/petition/templates/petition/petition.docx
@@ -1,6 +1,6 @@
 
 <file path=word/document.xml><?xml version="1.0" encoding="utf-8"?>
-<w:document xmlns:wpc="http://schemas.microsoft.com/office/word/2010/wordprocessingCanvas" xmlns:cx="http://schemas.microsoft.com/office/drawing/2014/chartex" xmlns:cx1="http://schemas.microsoft.com/office/drawing/2015/9/8/chartex" xmlns:cx2="http://schemas.microsoft.com/office/drawing/2015/10/21/chartex" xmlns:cx3="http://schemas.microsoft.com/office/drawing/2016/5/9/chartex" xmlns:cx4="http://schemas.microsoft.com/office/drawing/2016/5/10/chartex" xmlns:cx5="http://schemas.microsoft.com/office/drawing/2016/5/11/chartex" xmlns:cx6="http://schemas.microsoft.com/office/drawing/2016/5/12/chartex" xmlns:cx7="http://schemas.microsoft.com/office/drawing/2016/5/13/chartex" xmlns:cx8="http://schemas.microsoft.com/office/drawing/2016/5/14/chartex" xmlns:mc="http://schemas.openxmlformats.org/markup-compatibility/2006" xmlns:aink="http://schemas.microsoft.com/office/drawing/2016/ink" xmlns:am3d="http://schemas.microsoft.com/office/drawing/2017/model3d" xmlns:o="urn:schemas-microsoft-com:office:office" xmlns:oel="http://schemas.microsoft.com/office/2019/extlst" xmlns:r="http://schemas.openxmlformats.org/officeDocument/2006/relationships" xmlns:m="http://schemas.openxmlformats.org/officeDocument/2006/math" xmlns:v="urn:schemas-microsoft-com:vml" xmlns:wp14="http://schemas.microsoft.com/office/word/2010/wordprocessingDrawing" xmlns:wp="http://schemas.openxmlformats.org/drawingml/2006/wordprocessingDrawing" xmlns:w10="urn:schemas-microsoft-com:office:word" xmlns:w="http://schemas.openxmlformats.org/wordprocessingml/2006/main" xmlns:w14="http://schemas.microsoft.com/office/word/2010/wordml" xmlns:w15="http://schemas.microsoft.com/office/word/2012/wordml" xmlns:w16cex="http://schemas.microsoft.com/office/word/2018/wordml/cex" xmlns:w16cid="http://schemas.microsoft.com/office/word/2016/wordml/cid" xmlns:w16="http://schemas.microsoft.com/office/word/2018/wordml" xmlns:w16du="http://schemas.microsoft.com/office/word/2023/wordml/word16du" xmlns:w16sdtdh="http://schemas.microsoft.com/office/word/2020/wordml/sdtdatahash" xmlns:w16se="http://schemas.microsoft.com/office/word/2015/wordml/symex" xmlns:wpg="http://schemas.microsoft.com/office/word/2010/wordprocessingGroup" xmlns:wpi="http://schemas.microsoft.com/office/word/2010/wordprocessingInk" xmlns:wne="http://schemas.microsoft.com/office/word/2006/wordml" xmlns:wps="http://schemas.microsoft.com/office/word/2010/wordprocessingShape" mc:Ignorable="w14 w15 w16se w16cid w16 w16cex w16sdtdh w16du wp14">
+<w:document xmlns:wpc="http://schemas.microsoft.com/office/word/2010/wordprocessingCanvas" xmlns:cx="http://schemas.microsoft.com/office/drawing/2014/chartex" xmlns:cx1="http://schemas.microsoft.com/office/drawing/2015/9/8/chartex" xmlns:cx2="http://schemas.microsoft.com/office/drawing/2015/10/21/chartex" xmlns:cx3="http://schemas.microsoft.com/office/drawing/2016/5/9/chartex" xmlns:cx4="http://schemas.microsoft.com/office/drawing/2016/5/10/chartex" xmlns:cx5="http://schemas.microsoft.com/office/drawing/2016/5/11/chartex" xmlns:cx6="http://schemas.microsoft.com/office/drawing/2016/5/12/chartex" xmlns:cx7="http://schemas.microsoft.com/office/drawing/2016/5/13/chartex" xmlns:cx8="http://schemas.microsoft.com/office/drawing/2016/5/14/chartex" xmlns:mc="http://schemas.openxmlformats.org/markup-compatibility/2006" xmlns:aink="http://schemas.microsoft.com/office/drawing/2016/ink" xmlns:am3d="http://schemas.microsoft.com/office/drawing/2017/model3d" xmlns:o="urn:schemas-microsoft-com:office:office" xmlns:oel="http://schemas.microsoft.com/office/2019/extlst" xmlns:r="http://schemas.openxmlformats.org/officeDocument/2006/relationships" xmlns:m="http://schemas.openxmlformats.org/officeDocument/2006/math" xmlns:v="urn:schemas-microsoft-com:vml" xmlns:wp14="http://schemas.microsoft.com/office/word/2010/wordprocessingDrawing" xmlns:wp="http://schemas.openxmlformats.org/drawingml/2006/wordprocessingDrawing" xmlns:w10="urn:schemas-microsoft-com:office:word" xmlns:w="http://schemas.openxmlformats.org/wordprocessingml/2006/main" xmlns:w14="http://schemas.microsoft.com/office/word/2010/wordml" xmlns:w15="http://schemas.microsoft.com/office/word/2012/wordml" xmlns:w16cex="http://schemas.microsoft.com/office/word/2018/wordml/cex" xmlns:w16cid="http://schemas.microsoft.com/office/word/2016/wordml/cid" xmlns:w16="http://schemas.microsoft.com/office/word/2018/wordml" xmlns:w16du="http://schemas.microsoft.com/office/word/2023/wordml/word16du" xmlns:w16sdtdh="http://schemas.microsoft.com/office/word/2020/wordml/sdtdatahash" xmlns:w16sdtfl="http://schemas.microsoft.com/office/word/2024/wordml/sdtformatlock" xmlns:w16se="http://schemas.microsoft.com/office/word/2015/wordml/symex" xmlns:wpg="http://schemas.microsoft.com/office/word/2010/wordprocessingGroup" xmlns:wpi="http://schemas.microsoft.com/office/word/2010/wordprocessingInk" xmlns:wne="http://schemas.microsoft.com/office/word/2006/wordml" xmlns:wps="http://schemas.microsoft.com/office/word/2010/wordprocessingShape" mc:Ignorable="w14 w15 w16se w16cid w16 w16cex w16sdtdh w16sdtfl w16du wp14">
   <w:body>
     <w:p>
       <w:pPr>
@@ -14,22 +14,62 @@
       </w:r>
       <w:r>
         <w:br/>
-        <w:t>BY: {{ attorney.user.first_name }} {{ attorney.user.last_name }}</w:t>
+        <w:t xml:space="preserve">BY: {{ </w:t>
+      </w:r>
+      <w:proofErr w:type="spellStart"/>
+      <w:r>
+        <w:t>attorney.user.first_name</w:t>
+      </w:r>
+      <w:proofErr w:type="spellEnd"/>
+      <w:r>
+        <w:t xml:space="preserve"> }} {{ </w:t>
+      </w:r>
+      <w:proofErr w:type="spellStart"/>
+      <w:r>
+        <w:t>attorney.user.last_name</w:t>
+      </w:r>
+      <w:proofErr w:type="spellEnd"/>
+      <w:r>
+        <w:t xml:space="preserve"> }}</w:t>
       </w:r>
       <w:r>
         <w:br/>
-        <w:t>Identification No.: {{ attorney.bar }}</w:t>
+        <w:t xml:space="preserve">Identification No.: {{ </w:t>
+      </w:r>
+      <w:proofErr w:type="spellStart"/>
+      <w:r>
+        <w:t>attorney.bar</w:t>
+      </w:r>
+      <w:proofErr w:type="spellEnd"/>
+      <w:r>
+        <w:t xml:space="preserve"> }}</w:t>
       </w:r>
       <w:r>
         <w:br/>
       </w:r>
       <w:r>
         <w:br/>
-        <w:t>{{r organization.formattedAddress }}</w:t>
+        <w:t xml:space="preserve">{{r </w:t>
+      </w:r>
+      <w:proofErr w:type="spellStart"/>
+      <w:r>
+        <w:t>organization.formattedAddress</w:t>
+      </w:r>
+      <w:proofErr w:type="spellEnd"/>
+      <w:r>
+        <w:t xml:space="preserve"> }}</w:t>
       </w:r>
       <w:r>
         <w:br/>
-        <w:t>{{ organization.phone }}</w:t>
+        <w:t xml:space="preserve">{{ </w:t>
+      </w:r>
+      <w:proofErr w:type="spellStart"/>
+      <w:r>
+        <w:t>organization.phone</w:t>
+      </w:r>
+      <w:proofErr w:type="spellEnd"/>
+      <w:r>
+        <w:t xml:space="preserve"> }}</w:t>
       </w:r>
       <w:r>
         <w:br/>
@@ -146,7 +186,15 @@
               <w:jc w:val="center"/>
             </w:pPr>
             <w:r>
-              <w:t>{{r petitioner.formattedAddress }}</w:t>
+              <w:t xml:space="preserve">{{r </w:t>
+            </w:r>
+            <w:proofErr w:type="spellStart"/>
+            <w:r>
+              <w:t>petitioner.formattedAddress</w:t>
+            </w:r>
+            <w:proofErr w:type="spellEnd"/>
+            <w:r>
+              <w:t xml:space="preserve"> }}</w:t>
             </w:r>
           </w:p>
         </w:tc>
@@ -427,7 +475,15 @@
             <w:bookmarkStart w:id="1" w:name="_heading=h.30j0zll" w:colFirst="0" w:colLast="0"/>
             <w:bookmarkEnd w:id="1"/>
             <w:r>
-              <w:t>{% endfor -%}</w:t>
+              <w:t xml:space="preserve">{% </w:t>
+            </w:r>
+            <w:proofErr w:type="spellStart"/>
+            <w:r>
+              <w:t>endfor</w:t>
+            </w:r>
+            <w:proofErr w:type="spellEnd"/>
+            <w:r>
+              <w:t xml:space="preserve"> -%}</w:t>
             </w:r>
           </w:p>
           <w:p>
@@ -441,7 +497,15 @@
               <w:spacing w:after="0" w:line="240" w:lineRule="auto"/>
             </w:pPr>
             <w:r>
-              <w:t>OTN# {{ petition.otn }}</w:t>
+              <w:t xml:space="preserve">OTN# {{ </w:t>
+            </w:r>
+            <w:proofErr w:type="spellStart"/>
+            <w:r>
+              <w:t>petition.otn</w:t>
+            </w:r>
+            <w:proofErr w:type="spellEnd"/>
+            <w:r>
+              <w:t xml:space="preserve"> }}</w:t>
             </w:r>
           </w:p>
         </w:tc>
@@ -519,7 +583,39 @@
           <w:sz w:val="24"/>
           <w:szCs w:val="24"/>
         </w:rPr>
-        <w:t>AND NOW, this ____ day of ___________, 20__, after consideration of the Petition for {{ petition.ratio.value }} Pursuant to Pa.R.Crim.P. 790 presented by {{ petitioner.name }}, it is ORDERED that the Petition/Motion is _____________.</w:t>
+        <w:t xml:space="preserve">AND NOW, this ____ day of ___________, 20__, after consideration of the Petition for {{ </w:t>
+      </w:r>
+      <w:proofErr w:type="spellStart"/>
+      <w:r>
+        <w:rPr>
+          <w:sz w:val="24"/>
+          <w:szCs w:val="24"/>
+        </w:rPr>
+        <w:t>petition.ratio.value</w:t>
+      </w:r>
+      <w:proofErr w:type="spellEnd"/>
+      <w:r>
+        <w:rPr>
+          <w:sz w:val="24"/>
+          <w:szCs w:val="24"/>
+        </w:rPr>
+        <w:t xml:space="preserve"> }} Pursuant to </w:t>
+      </w:r>
+      <w:proofErr w:type="spellStart"/>
+      <w:r>
+        <w:rPr>
+          <w:sz w:val="24"/>
+          <w:szCs w:val="24"/>
+        </w:rPr>
+        <w:t>Pa.R.Crim.P</w:t>
+      </w:r>
+      <w:proofErr w:type="spellEnd"/>
+      <w:r>
+        <w:rPr>
+          <w:sz w:val="24"/>
+          <w:szCs w:val="24"/>
+        </w:rPr>
+        <w:t>. 790 presented by {{ petitioner.name }}, it is ORDERED that the Petition/Motion is _____________.</w:t>
       </w:r>
     </w:p>
     <w:p>
@@ -546,7 +642,23 @@
           <w:sz w:val="24"/>
           <w:szCs w:val="24"/>
         </w:rPr>
-        <w:t xml:space="preserve">All criminal justice agencies upon which this order is served shall expunge all criminal history record information from defendant’s arrest record pertaining to the charges below.  Criminal history record information includes information collected by criminal justice agencies concerning this individual and arising from the initiation of these criminal proceedings including but not limited to all fingerprints, photographs, identifiable descriptions, dates and notations of arrests, indictments, informations or other formal criminal charges, any dispositions arising from the above-captioned proceedings, and all electronic or digital records regarding any of the foregoing. </w:t>
+        <w:t xml:space="preserve">All criminal justice agencies upon which this order is served shall expunge all criminal history record information from defendant’s arrest record pertaining to the charges below.  Criminal history record information includes information collected by criminal justice agencies concerning this individual and arising from the initiation of these criminal proceedings including but not limited to all fingerprints, photographs, identifiable descriptions, dates and notations of arrests, indictments, </w:t>
+      </w:r>
+      <w:proofErr w:type="spellStart"/>
+      <w:r>
+        <w:rPr>
+          <w:sz w:val="24"/>
+          <w:szCs w:val="24"/>
+        </w:rPr>
+        <w:t>informations</w:t>
+      </w:r>
+      <w:proofErr w:type="spellEnd"/>
+      <w:r>
+        <w:rPr>
+          <w:sz w:val="24"/>
+          <w:szCs w:val="24"/>
+        </w:rPr>
+        <w:t xml:space="preserve"> or other formal criminal charges, any dispositions arising from the above-captioned proceedings, and all electronic or digital records regarding any of the foregoing. </w:t>
       </w:r>
     </w:p>
     <w:p>
@@ -600,7 +712,23 @@
           <w:sz w:val="24"/>
           <w:szCs w:val="24"/>
         </w:rPr>
-        <w:t>The information required under Pa.R.Crim.P. 790 appears on the attached page(s) which is hereby incorporated into this ORDER by reference.</w:t>
+        <w:t xml:space="preserve">The information required under </w:t>
+      </w:r>
+      <w:proofErr w:type="spellStart"/>
+      <w:r>
+        <w:rPr>
+          <w:sz w:val="24"/>
+          <w:szCs w:val="24"/>
+        </w:rPr>
+        <w:t>Pa.R.Crim.P</w:t>
+      </w:r>
+      <w:proofErr w:type="spellEnd"/>
+      <w:r>
+        <w:rPr>
+          <w:sz w:val="24"/>
+          <w:szCs w:val="24"/>
+        </w:rPr>
+        <w:t>. 790 appears on the attached page(s) which is hereby incorporated into this ORDER by reference.</w:t>
       </w:r>
     </w:p>
     <w:p>
@@ -738,7 +866,23 @@
           <w:sz w:val="24"/>
           <w:szCs w:val="24"/>
         </w:rPr>
-        <w:t>Pursuant to Pa.R.Crim.P. 790, the following information is provided:</w:t>
+        <w:t xml:space="preserve">Pursuant to </w:t>
+      </w:r>
+      <w:proofErr w:type="spellStart"/>
+      <w:r>
+        <w:rPr>
+          <w:sz w:val="24"/>
+          <w:szCs w:val="24"/>
+        </w:rPr>
+        <w:t>Pa.R.Crim.P</w:t>
+      </w:r>
+      <w:proofErr w:type="spellEnd"/>
+      <w:r>
+        <w:rPr>
+          <w:sz w:val="24"/>
+          <w:szCs w:val="24"/>
+        </w:rPr>
+        <w:t>. 790, the following information is provided:</w:t>
       </w:r>
     </w:p>
     <w:p>
@@ -841,7 +985,25 @@
           <w:sz w:val="24"/>
           <w:szCs w:val="24"/>
         </w:rPr>
-        <w:t xml:space="preserve"> {{ petitioner.aliases|comma_join }}</w:t>
+        <w:t xml:space="preserve"> {{ </w:t>
+      </w:r>
+      <w:proofErr w:type="spellStart"/>
+      <w:r>
+        <w:rPr>
+          <w:rFonts w:eastAsia="Calibri" w:cs="Calibri"/>
+          <w:sz w:val="24"/>
+          <w:szCs w:val="24"/>
+        </w:rPr>
+        <w:t>petitioner.aliases|comma_join</w:t>
+      </w:r>
+      <w:proofErr w:type="spellEnd"/>
+      <w:r>
+        <w:rPr>
+          <w:rFonts w:eastAsia="Calibri" w:cs="Calibri"/>
+          <w:sz w:val="24"/>
+          <w:szCs w:val="24"/>
+        </w:rPr>
+        <w:t xml:space="preserve"> }}</w:t>
       </w:r>
     </w:p>
     <w:p>
@@ -909,8 +1071,13 @@
         </w:rPr>
         <w:t xml:space="preserve">{{r </w:t>
       </w:r>
-      <w:r>
-        <w:t xml:space="preserve">petitioner.formattedAddress </w:t>
+      <w:proofErr w:type="spellStart"/>
+      <w:r>
+        <w:t>petitioner.formattedAddress</w:t>
+      </w:r>
+      <w:proofErr w:type="spellEnd"/>
+      <w:r>
+        <w:t xml:space="preserve"> </w:t>
       </w:r>
       <w:r>
         <w:rPr>
@@ -969,7 +1136,25 @@
           <w:sz w:val="24"/>
           <w:szCs w:val="24"/>
         </w:rPr>
-        <w:t xml:space="preserve"> {{ petitioner.dob|date }}</w:t>
+        <w:t xml:space="preserve"> {{ </w:t>
+      </w:r>
+      <w:proofErr w:type="spellStart"/>
+      <w:r>
+        <w:rPr>
+          <w:rFonts w:eastAsia="Calibri" w:cs="Calibri"/>
+          <w:sz w:val="24"/>
+          <w:szCs w:val="24"/>
+        </w:rPr>
+        <w:t>petitioner.dob|date</w:t>
+      </w:r>
+      <w:proofErr w:type="spellEnd"/>
+      <w:r>
+        <w:rPr>
+          <w:rFonts w:eastAsia="Calibri" w:cs="Calibri"/>
+          <w:sz w:val="24"/>
+          <w:szCs w:val="24"/>
+        </w:rPr>
+        <w:t xml:space="preserve"> }}</w:t>
       </w:r>
     </w:p>
     <w:p>
@@ -1026,7 +1211,25 @@
           <w:sz w:val="24"/>
           <w:szCs w:val="24"/>
         </w:rPr>
-        <w:t xml:space="preserve"> {{ petitioner.ssn }}</w:t>
+        <w:t xml:space="preserve"> {{ </w:t>
+      </w:r>
+      <w:proofErr w:type="spellStart"/>
+      <w:r>
+        <w:rPr>
+          <w:rFonts w:eastAsia="Calibri" w:cs="Calibri"/>
+          <w:sz w:val="24"/>
+          <w:szCs w:val="24"/>
+        </w:rPr>
+        <w:t>petitioner.ssn</w:t>
+      </w:r>
+      <w:proofErr w:type="spellEnd"/>
+      <w:r>
+        <w:rPr>
+          <w:rFonts w:eastAsia="Calibri" w:cs="Calibri"/>
+          <w:sz w:val="24"/>
+          <w:szCs w:val="24"/>
+        </w:rPr>
+        <w:t xml:space="preserve"> }}</w:t>
       </w:r>
     </w:p>
     <w:p>
@@ -1087,7 +1290,21 @@
         <w:rPr>
           <w:rFonts w:eastAsia="Calibri" w:cs="Calibri"/>
         </w:rPr>
-        <w:t>Judge {{ petition.judge }}</w:t>
+        <w:t xml:space="preserve">Judge {{ </w:t>
+      </w:r>
+      <w:proofErr w:type="spellStart"/>
+      <w:r>
+        <w:rPr>
+          <w:rFonts w:eastAsia="Calibri" w:cs="Calibri"/>
+        </w:rPr>
+        <w:t>petition.judge</w:t>
+      </w:r>
+      <w:proofErr w:type="spellEnd"/>
+      <w:r>
+        <w:rPr>
+          <w:rFonts w:eastAsia="Calibri" w:cs="Calibri"/>
+        </w:rPr>
+        <w:t xml:space="preserve"> }}</w:t>
       </w:r>
     </w:p>
     <w:p>
@@ -1174,7 +1391,92 @@
           <w:sz w:val="24"/>
           <w:szCs w:val="24"/>
         </w:rPr>
-        <w:t xml:space="preserve">Docket Number: </w:t>
+        <w:t>Name and mailing address of the affiant as shown on the complaint, if available</w:t>
+      </w:r>
+      <w:r>
+        <w:rPr>
+          <w:rFonts w:eastAsia="Calibri" w:cs="Calibri"/>
+          <w:b/>
+          <w:sz w:val="24"/>
+          <w:szCs w:val="24"/>
+        </w:rPr>
+        <w:t>:</w:t>
+      </w:r>
+    </w:p>
+    <w:p>
+      <w:pPr>
+        <w:spacing w:after="0" w:line="240" w:lineRule="auto"/>
+        <w:ind w:left="360"/>
+        <w:jc w:val="both"/>
+        <w:rPr>
+          <w:rFonts w:asciiTheme="minorHAnsi" w:hAnsiTheme="minorHAnsi" w:cstheme="minorHAnsi"/>
+        </w:rPr>
+      </w:pPr>
+      <w:r>
+        <w:rPr>
+          <w:rFonts w:asciiTheme="minorHAnsi" w:hAnsiTheme="minorHAnsi" w:cstheme="minorHAnsi"/>
+        </w:rPr>
+        <w:t>Philadelphia Police Dept, Philadelphia Police Dept, Philadelphia County, PA</w:t>
+      </w:r>
+    </w:p>
+    <w:p>
+      <w:pPr>
+        <w:pBdr>
+          <w:top w:val="nil"/>
+          <w:left w:val="nil"/>
+          <w:bottom w:val="nil"/>
+          <w:right w:val="nil"/>
+          <w:between w:val="nil"/>
+        </w:pBdr>
+        <w:spacing w:after="0" w:line="240" w:lineRule="auto"/>
+        <w:jc w:val="both"/>
+        <w:rPr>
+          <w:rFonts w:eastAsia="Calibri" w:cs="Calibri"/>
+          <w:b/>
+          <w:sz w:val="24"/>
+          <w:szCs w:val="24"/>
+        </w:rPr>
+      </w:pPr>
+      <w:r>
+        <w:rPr>
+          <w:rFonts w:eastAsia="Calibri" w:cs="Calibri"/>
+          <w:b/>
+          <w:sz w:val="24"/>
+          <w:szCs w:val="24"/>
+        </w:rPr>
+        <w:t xml:space="preserve"> </w:t>
+      </w:r>
+    </w:p>
+    <w:p>
+      <w:pPr>
+        <w:numPr>
+          <w:ilvl w:val="0"/>
+          <w:numId w:val="2"/>
+        </w:numPr>
+        <w:pBdr>
+          <w:top w:val="nil"/>
+          <w:left w:val="nil"/>
+          <w:bottom w:val="nil"/>
+          <w:right w:val="nil"/>
+          <w:between w:val="nil"/>
+        </w:pBdr>
+        <w:spacing w:after="0" w:line="240" w:lineRule="auto"/>
+        <w:jc w:val="both"/>
+        <w:rPr>
+          <w:rFonts w:eastAsia="Calibri" w:cs="Calibri"/>
+          <w:b/>
+          <w:sz w:val="24"/>
+          <w:szCs w:val="24"/>
+        </w:rPr>
+      </w:pPr>
+      <w:r>
+        <w:rPr>
+          <w:rFonts w:eastAsia="Calibri" w:cs="Calibri"/>
+          <w:b/>
+          <w:sz w:val="24"/>
+          <w:szCs w:val="24"/>
+        </w:rPr>
+        <w:t>Docket Number:</w:t>
       </w:r>
     </w:p>
     <w:tbl>
@@ -1275,7 +1577,15 @@
               <w:ind w:left="-18" w:right="-20"/>
             </w:pPr>
             <w:r>
-              <w:t>{%tr endfor %}</w:t>
+              <w:t xml:space="preserve">{%tr </w:t>
+            </w:r>
+            <w:proofErr w:type="spellStart"/>
+            <w:r>
+              <w:t>endfor</w:t>
+            </w:r>
+            <w:proofErr w:type="spellEnd"/>
+            <w:r>
+              <w:t xml:space="preserve"> %}</w:t>
             </w:r>
           </w:p>
         </w:tc>
@@ -1314,12 +1624,12 @@
         <w:spacing w:after="0" w:line="240" w:lineRule="auto"/>
         <w:jc w:val="both"/>
         <w:rPr>
-          <w:rFonts w:eastAsia="Calibri" w:cs="Calibri"/>
-        </w:rPr>
-      </w:pPr>
-      <w:r>
-        <w:rPr>
-          <w:rFonts w:eastAsia="Calibri" w:cs="Calibri"/>
+          <w:rFonts w:asciiTheme="minorHAnsi" w:eastAsia="Calibri" w:hAnsiTheme="minorHAnsi" w:cstheme="minorHAnsi"/>
+        </w:rPr>
+      </w:pPr>
+      <w:r>
+        <w:rPr>
+          <w:rFonts w:asciiTheme="minorHAnsi" w:eastAsia="Calibri" w:hAnsiTheme="minorHAnsi" w:cstheme="minorHAnsi"/>
           <w:b/>
           <w:sz w:val="24"/>
           <w:szCs w:val="24"/>
@@ -1328,17 +1638,46 @@
       </w:r>
       <w:r>
         <w:rPr>
-          <w:rFonts w:eastAsia="Calibri" w:cs="Calibri"/>
-          <w:sz w:val="24"/>
-          <w:szCs w:val="24"/>
-        </w:rPr>
-        <w:t xml:space="preserve"> {{ petition.otn }}</w:t>
-      </w:r>
-    </w:p>
-    <w:p>
-      <w:pPr>
-        <w:spacing w:after="0" w:line="240" w:lineRule="auto"/>
+          <w:rFonts w:asciiTheme="minorHAnsi" w:eastAsia="Calibri" w:hAnsiTheme="minorHAnsi" w:cstheme="minorHAnsi"/>
+          <w:sz w:val="24"/>
+          <w:szCs w:val="24"/>
+        </w:rPr>
+        <w:t xml:space="preserve"> {{ </w:t>
+      </w:r>
+      <w:proofErr w:type="spellStart"/>
+      <w:r>
+        <w:rPr>
+          <w:rFonts w:asciiTheme="minorHAnsi" w:eastAsia="Calibri" w:hAnsiTheme="minorHAnsi" w:cstheme="minorHAnsi"/>
+          <w:sz w:val="24"/>
+          <w:szCs w:val="24"/>
+        </w:rPr>
+        <w:t>petition.otn</w:t>
+      </w:r>
+      <w:proofErr w:type="spellEnd"/>
+      <w:r>
+        <w:rPr>
+          <w:rFonts w:asciiTheme="minorHAnsi" w:eastAsia="Calibri" w:hAnsiTheme="minorHAnsi" w:cstheme="minorHAnsi"/>
+          <w:sz w:val="24"/>
+          <w:szCs w:val="24"/>
+        </w:rPr>
+        <w:t xml:space="preserve"> }}</w:t>
+      </w:r>
+    </w:p>
+    <w:p>
+      <w:pPr>
+        <w:pBdr>
+          <w:top w:val="nil"/>
+          <w:left w:val="nil"/>
+          <w:bottom w:val="nil"/>
+          <w:right w:val="nil"/>
+          <w:between w:val="nil"/>
+        </w:pBdr>
+        <w:spacing w:after="0" w:line="240" w:lineRule="auto"/>
+        <w:ind w:left="360"/>
         <w:jc w:val="both"/>
+        <w:rPr>
+          <w:rFonts w:asciiTheme="minorHAnsi" w:eastAsia="Calibri" w:hAnsiTheme="minorHAnsi" w:cstheme="minorHAnsi"/>
+        </w:rPr>
       </w:pPr>
     </w:p>
     <w:p>
@@ -1357,368 +1696,203 @@
         <w:spacing w:after="0" w:line="240" w:lineRule="auto"/>
         <w:jc w:val="both"/>
         <w:rPr>
-          <w:rFonts w:eastAsia="Calibri" w:cs="Calibri"/>
-        </w:rPr>
-      </w:pPr>
-      <w:r>
-        <w:rPr>
-          <w:rFonts w:eastAsia="Calibri" w:cs="Calibri"/>
+          <w:rFonts w:asciiTheme="minorHAnsi" w:eastAsia="Calibri" w:hAnsiTheme="minorHAnsi" w:cstheme="minorHAnsi"/>
+        </w:rPr>
+      </w:pPr>
+      <w:r>
+        <w:rPr>
+          <w:rFonts w:asciiTheme="minorHAnsi" w:eastAsia="Calibri" w:hAnsiTheme="minorHAnsi" w:cstheme="minorHAnsi"/>
           <w:b/>
           <w:sz w:val="24"/>
           <w:szCs w:val="24"/>
         </w:rPr>
-        <w:t>The specific charges, as they appear on the charging document, to be expunged and applicable dispositions:</w:t>
-      </w:r>
-    </w:p>
-    <w:tbl>
-      <w:tblPr>
-        <w:tblW w:w="10779" w:type="dxa"/>
-        <w:tblInd w:w="-621" w:type="dxa"/>
-        <w:tblLayout w:type="fixed"/>
-        <w:tblLook w:val="0000" w:firstRow="0" w:lastRow="0" w:firstColumn="0" w:lastColumn="0" w:noHBand="0" w:noVBand="0"/>
-      </w:tblPr>
-      <w:tblGrid>
-        <w:gridCol w:w="2049"/>
-        <w:gridCol w:w="2966"/>
-        <w:gridCol w:w="814"/>
-        <w:gridCol w:w="1525"/>
-        <w:gridCol w:w="3425"/>
-      </w:tblGrid>
-      <w:tr>
-        <w:tc>
-          <w:tcPr>
-            <w:tcW w:w="2049" w:type="dxa"/>
-            <w:tcBorders>
-              <w:top w:val="single" w:sz="4" w:space="0" w:color="000001"/>
-              <w:left w:val="single" w:sz="4" w:space="0" w:color="000001"/>
-              <w:bottom w:val="single" w:sz="4" w:space="0" w:color="000001"/>
-              <w:right w:val="single" w:sz="4" w:space="0" w:color="000001"/>
-            </w:tcBorders>
-            <w:shd w:val="clear" w:color="auto" w:fill="auto"/>
-          </w:tcPr>
-          <w:p>
-            <w:pPr>
-              <w:widowControl w:val="0"/>
-              <w:spacing w:before="1" w:after="0" w:line="240" w:lineRule="auto"/>
-              <w:ind w:left="102" w:right="-20"/>
-            </w:pPr>
-            <w:r>
-              <w:rPr>
-                <w:b/>
-              </w:rPr>
-              <w:t>Code Section</w:t>
-            </w:r>
-          </w:p>
-        </w:tc>
-        <w:tc>
-          <w:tcPr>
-            <w:tcW w:w="2966" w:type="dxa"/>
-            <w:tcBorders>
-              <w:top w:val="single" w:sz="4" w:space="0" w:color="000001"/>
-              <w:left w:val="single" w:sz="4" w:space="0" w:color="000001"/>
-              <w:bottom w:val="single" w:sz="4" w:space="0" w:color="000001"/>
-              <w:right w:val="single" w:sz="4" w:space="0" w:color="000001"/>
-            </w:tcBorders>
-            <w:shd w:val="clear" w:color="auto" w:fill="auto"/>
-          </w:tcPr>
-          <w:p>
-            <w:pPr>
-              <w:widowControl w:val="0"/>
-              <w:spacing w:after="0" w:line="240" w:lineRule="auto"/>
-              <w:ind w:left="102" w:right="-20"/>
-            </w:pPr>
-            <w:r>
-              <w:rPr>
-                <w:b/>
-              </w:rPr>
-              <w:t>Statute Description</w:t>
-            </w:r>
-          </w:p>
-        </w:tc>
-        <w:tc>
-          <w:tcPr>
-            <w:tcW w:w="814" w:type="dxa"/>
-            <w:tcBorders>
-              <w:top w:val="single" w:sz="4" w:space="0" w:color="000001"/>
-              <w:left w:val="single" w:sz="4" w:space="0" w:color="000001"/>
-              <w:bottom w:val="single" w:sz="4" w:space="0" w:color="000001"/>
-              <w:right w:val="single" w:sz="4" w:space="0" w:color="000001"/>
-            </w:tcBorders>
-            <w:shd w:val="clear" w:color="auto" w:fill="auto"/>
-          </w:tcPr>
-          <w:p>
-            <w:pPr>
-              <w:widowControl w:val="0"/>
-              <w:spacing w:after="0" w:line="240" w:lineRule="auto"/>
-              <w:ind w:left="100" w:right="-20"/>
-              <w:jc w:val="both"/>
-            </w:pPr>
-            <w:r>
-              <w:rPr>
-                <w:b/>
-              </w:rPr>
-              <w:t>Grade</w:t>
-            </w:r>
-          </w:p>
-        </w:tc>
-        <w:tc>
-          <w:tcPr>
-            <w:tcW w:w="1525" w:type="dxa"/>
-            <w:tcBorders>
-              <w:top w:val="single" w:sz="4" w:space="0" w:color="000001"/>
-              <w:left w:val="single" w:sz="4" w:space="0" w:color="000001"/>
-              <w:bottom w:val="single" w:sz="4" w:space="0" w:color="000001"/>
-              <w:right w:val="single" w:sz="4" w:space="0" w:color="000001"/>
-            </w:tcBorders>
-            <w:shd w:val="clear" w:color="auto" w:fill="auto"/>
-          </w:tcPr>
-          <w:p>
-            <w:pPr>
-              <w:widowControl w:val="0"/>
-              <w:spacing w:after="0" w:line="240" w:lineRule="auto"/>
-              <w:ind w:left="100" w:right="-20"/>
-              <w:jc w:val="both"/>
-              <w:rPr>
-                <w:b/>
-              </w:rPr>
-            </w:pPr>
-            <w:r>
-              <w:rPr>
-                <w:b/>
-              </w:rPr>
-              <w:t>Disp Date</w:t>
-            </w:r>
-          </w:p>
-        </w:tc>
-        <w:tc>
-          <w:tcPr>
-            <w:tcW w:w="3425" w:type="dxa"/>
-            <w:tcBorders>
-              <w:top w:val="single" w:sz="4" w:space="0" w:color="000001"/>
-              <w:left w:val="single" w:sz="4" w:space="0" w:color="000001"/>
-              <w:bottom w:val="single" w:sz="4" w:space="0" w:color="000001"/>
-              <w:right w:val="single" w:sz="4" w:space="0" w:color="000001"/>
-            </w:tcBorders>
-            <w:shd w:val="clear" w:color="auto" w:fill="auto"/>
-          </w:tcPr>
-          <w:p>
-            <w:pPr>
-              <w:widowControl w:val="0"/>
-              <w:spacing w:after="0" w:line="240" w:lineRule="auto"/>
-              <w:ind w:left="100" w:right="-20"/>
-            </w:pPr>
-            <w:r>
-              <w:rPr>
-                <w:b/>
-              </w:rPr>
-              <w:t>Disposition</w:t>
-            </w:r>
-          </w:p>
-        </w:tc>
-      </w:tr>
-      <w:tr>
-        <w:trPr>
-          <w:cantSplit/>
-          <w:trHeight w:val="259"/>
-        </w:trPr>
-        <w:tc>
-          <w:tcPr>
-            <w:tcW w:w="10779" w:type="dxa"/>
-            <w:gridSpan w:val="5"/>
-            <w:tcBorders>
-              <w:top w:val="single" w:sz="4" w:space="0" w:color="000001"/>
-              <w:left w:val="single" w:sz="4" w:space="0" w:color="000001"/>
-              <w:bottom w:val="single" w:sz="4" w:space="0" w:color="000001"/>
-              <w:right w:val="single" w:sz="4" w:space="0" w:color="000001"/>
-            </w:tcBorders>
-            <w:shd w:val="clear" w:color="auto" w:fill="auto"/>
-          </w:tcPr>
-          <w:p>
-            <w:pPr>
-              <w:widowControl w:val="0"/>
-              <w:spacing w:after="0" w:line="240" w:lineRule="auto"/>
-              <w:ind w:left="100" w:right="-20"/>
-            </w:pPr>
-            <w:r>
-              <w:t>{%tr for charge in charges %}</w:t>
-            </w:r>
-          </w:p>
-        </w:tc>
-      </w:tr>
-      <w:tr>
-        <w:trPr>
-          <w:cantSplit/>
-          <w:trHeight w:val="259"/>
-        </w:trPr>
-        <w:tc>
-          <w:tcPr>
-            <w:tcW w:w="2049" w:type="dxa"/>
-            <w:tcBorders>
-              <w:top w:val="single" w:sz="4" w:space="0" w:color="000001"/>
-              <w:left w:val="single" w:sz="4" w:space="0" w:color="000001"/>
-              <w:bottom w:val="single" w:sz="4" w:space="0" w:color="000001"/>
-              <w:right w:val="single" w:sz="4" w:space="0" w:color="000001"/>
-            </w:tcBorders>
-            <w:shd w:val="clear" w:color="auto" w:fill="auto"/>
-          </w:tcPr>
-          <w:p>
-            <w:pPr>
-              <w:widowControl w:val="0"/>
-              <w:spacing w:after="0" w:line="240" w:lineRule="auto"/>
-              <w:ind w:left="100" w:right="-20"/>
-            </w:pPr>
-            <w:r>
-              <w:t>{{ charge.statute }}</w:t>
-            </w:r>
-          </w:p>
-        </w:tc>
-        <w:tc>
-          <w:tcPr>
-            <w:tcW w:w="2966" w:type="dxa"/>
-            <w:tcBorders>
-              <w:top w:val="single" w:sz="4" w:space="0" w:color="000001"/>
-              <w:left w:val="single" w:sz="4" w:space="0" w:color="000001"/>
-              <w:bottom w:val="single" w:sz="4" w:space="0" w:color="000001"/>
-              <w:right w:val="single" w:sz="4" w:space="0" w:color="000001"/>
-            </w:tcBorders>
-            <w:shd w:val="clear" w:color="auto" w:fill="auto"/>
-          </w:tcPr>
-          <w:p>
-            <w:pPr>
-              <w:widowControl w:val="0"/>
-              <w:spacing w:after="0" w:line="240" w:lineRule="auto"/>
-              <w:ind w:left="100" w:right="-20"/>
-            </w:pPr>
-            <w:r>
-              <w:t>{{ charge.description }}</w:t>
-            </w:r>
-          </w:p>
-        </w:tc>
-        <w:tc>
-          <w:tcPr>
-            <w:tcW w:w="814" w:type="dxa"/>
-            <w:tcBorders>
-              <w:top w:val="single" w:sz="4" w:space="0" w:color="000001"/>
-              <w:left w:val="single" w:sz="4" w:space="0" w:color="000001"/>
-              <w:bottom w:val="single" w:sz="4" w:space="0" w:color="000001"/>
-              <w:right w:val="single" w:sz="4" w:space="0" w:color="000001"/>
-            </w:tcBorders>
-            <w:shd w:val="clear" w:color="auto" w:fill="auto"/>
-          </w:tcPr>
-          <w:p>
-            <w:pPr>
-              <w:widowControl w:val="0"/>
-              <w:spacing w:after="0" w:line="240" w:lineRule="auto"/>
-              <w:ind w:left="100" w:right="-20"/>
-            </w:pPr>
-            <w:r>
-              <w:t>{{ charge.grade }}</w:t>
-            </w:r>
-          </w:p>
-        </w:tc>
-        <w:tc>
-          <w:tcPr>
-            <w:tcW w:w="1525" w:type="dxa"/>
-            <w:tcBorders>
-              <w:top w:val="single" w:sz="4" w:space="0" w:color="000001"/>
-              <w:left w:val="single" w:sz="4" w:space="0" w:color="000001"/>
-              <w:bottom w:val="single" w:sz="4" w:space="0" w:color="000001"/>
-              <w:right w:val="single" w:sz="4" w:space="0" w:color="000001"/>
-            </w:tcBorders>
-            <w:shd w:val="clear" w:color="auto" w:fill="auto"/>
-          </w:tcPr>
-          <w:p>
-            <w:pPr>
-              <w:widowControl w:val="0"/>
-              <w:spacing w:after="0" w:line="240" w:lineRule="auto"/>
-              <w:ind w:left="100" w:right="-20"/>
-            </w:pPr>
-            <w:r>
-              <w:t>{{ charge.date|date }}</w:t>
-            </w:r>
-          </w:p>
-        </w:tc>
-        <w:tc>
-          <w:tcPr>
-            <w:tcW w:w="3425" w:type="dxa"/>
-            <w:tcBorders>
-              <w:top w:val="single" w:sz="4" w:space="0" w:color="000001"/>
-              <w:left w:val="single" w:sz="4" w:space="0" w:color="000001"/>
-              <w:bottom w:val="single" w:sz="4" w:space="0" w:color="000001"/>
-              <w:right w:val="single" w:sz="4" w:space="0" w:color="000001"/>
-            </w:tcBorders>
-            <w:shd w:val="clear" w:color="auto" w:fill="auto"/>
-          </w:tcPr>
-          <w:p>
-            <w:pPr>
-              <w:widowControl w:val="0"/>
-              <w:spacing w:after="0" w:line="240" w:lineRule="auto"/>
-              <w:ind w:left="100" w:right="-20"/>
-            </w:pPr>
-            <w:r>
-              <w:t>{{ charge.disposition }}</w:t>
-            </w:r>
-          </w:p>
-        </w:tc>
-      </w:tr>
-      <w:tr>
-        <w:trPr>
-          <w:cantSplit/>
-          <w:trHeight w:val="259"/>
-        </w:trPr>
-        <w:tc>
-          <w:tcPr>
-            <w:tcW w:w="10779" w:type="dxa"/>
-            <w:gridSpan w:val="5"/>
-            <w:tcBorders>
-              <w:top w:val="single" w:sz="4" w:space="0" w:color="000001"/>
-              <w:left w:val="single" w:sz="4" w:space="0" w:color="000001"/>
-              <w:bottom w:val="single" w:sz="4" w:space="0" w:color="000001"/>
-              <w:right w:val="single" w:sz="4" w:space="0" w:color="000001"/>
-            </w:tcBorders>
-            <w:shd w:val="clear" w:color="auto" w:fill="auto"/>
-          </w:tcPr>
-          <w:p>
-            <w:pPr>
-              <w:widowControl w:val="0"/>
-              <w:spacing w:after="0" w:line="240" w:lineRule="auto"/>
-              <w:ind w:left="100" w:right="-20"/>
-            </w:pPr>
-            <w:r>
-              <w:t>{%tr endfor %}</w:t>
-            </w:r>
-          </w:p>
-        </w:tc>
-      </w:tr>
-    </w:tbl>
+        <w:t>The date on the complaint, or the date of arrest, and if available, the criminal justice agency that made the arrest:</w:t>
+      </w:r>
+      <w:r>
+        <w:rPr>
+          <w:rFonts w:asciiTheme="minorHAnsi" w:eastAsia="Calibri" w:hAnsiTheme="minorHAnsi" w:cstheme="minorHAnsi"/>
+          <w:bCs/>
+          <w:sz w:val="24"/>
+          <w:szCs w:val="24"/>
+        </w:rPr>
+        <w:t xml:space="preserve"> </w:t>
+      </w:r>
+      <w:r>
+        <w:rPr>
+          <w:rFonts w:asciiTheme="minorHAnsi" w:eastAsia="Calibri" w:hAnsiTheme="minorHAnsi" w:cstheme="minorHAnsi"/>
+          <w:bCs/>
+        </w:rPr>
+        <w:t xml:space="preserve">{% if </w:t>
+      </w:r>
+      <w:proofErr w:type="spellStart"/>
+      <w:r>
+        <w:rPr>
+          <w:rFonts w:asciiTheme="minorHAnsi" w:eastAsia="Calibri" w:hAnsiTheme="minorHAnsi" w:cstheme="minorHAnsi"/>
+          <w:bCs/>
+        </w:rPr>
+        <w:t>petition.</w:t>
+      </w:r>
+      <w:r>
+        <w:rPr>
+          <w:rFonts w:asciiTheme="minorHAnsi" w:eastAsia="Calibri" w:hAnsiTheme="minorHAnsi" w:cstheme="minorHAnsi"/>
+          <w:bCs/>
+        </w:rPr>
+        <w:t>complaint_date</w:t>
+      </w:r>
+      <w:proofErr w:type="spellEnd"/>
+      <w:r>
+        <w:rPr>
+          <w:rFonts w:asciiTheme="minorHAnsi" w:eastAsia="Calibri" w:hAnsiTheme="minorHAnsi" w:cstheme="minorHAnsi"/>
+          <w:bCs/>
+        </w:rPr>
+        <w:t xml:space="preserve"> %}Complaint Date: {{ </w:t>
+      </w:r>
+      <w:proofErr w:type="spellStart"/>
+      <w:r>
+        <w:rPr>
+          <w:rFonts w:asciiTheme="minorHAnsi" w:eastAsia="Calibri" w:hAnsiTheme="minorHAnsi" w:cstheme="minorHAnsi"/>
+          <w:bCs/>
+        </w:rPr>
+        <w:t>petition.</w:t>
+      </w:r>
+      <w:r>
+        <w:rPr>
+          <w:rFonts w:asciiTheme="minorHAnsi" w:eastAsia="Calibri" w:hAnsiTheme="minorHAnsi" w:cstheme="minorHAnsi"/>
+          <w:bCs/>
+        </w:rPr>
+        <w:t>complaint_date</w:t>
+      </w:r>
+      <w:r>
+        <w:rPr>
+          <w:rFonts w:asciiTheme="minorHAnsi" w:eastAsia="Calibri" w:hAnsiTheme="minorHAnsi" w:cstheme="minorHAnsi"/>
+          <w:bCs/>
+        </w:rPr>
+        <w:t>|date</w:t>
+      </w:r>
+      <w:proofErr w:type="spellEnd"/>
+      <w:r>
+        <w:rPr>
+          <w:rFonts w:asciiTheme="minorHAnsi" w:eastAsia="Calibri" w:hAnsiTheme="minorHAnsi" w:cstheme="minorHAnsi"/>
+          <w:bCs/>
+        </w:rPr>
+        <w:t xml:space="preserve"> }}; {% </w:t>
+      </w:r>
+      <w:proofErr w:type="spellStart"/>
+      <w:r>
+        <w:rPr>
+          <w:rFonts w:asciiTheme="minorHAnsi" w:eastAsia="Calibri" w:hAnsiTheme="minorHAnsi" w:cstheme="minorHAnsi"/>
+          <w:bCs/>
+        </w:rPr>
+        <w:t>el</w:t>
+      </w:r>
+      <w:r>
+        <w:rPr>
+          <w:rFonts w:asciiTheme="minorHAnsi" w:eastAsia="Calibri" w:hAnsiTheme="minorHAnsi" w:cstheme="minorHAnsi"/>
+          <w:bCs/>
+        </w:rPr>
+        <w:t>if</w:t>
+      </w:r>
+      <w:proofErr w:type="spellEnd"/>
+      <w:r>
+        <w:rPr>
+          <w:rFonts w:asciiTheme="minorHAnsi" w:eastAsia="Calibri" w:hAnsiTheme="minorHAnsi" w:cstheme="minorHAnsi"/>
+          <w:bCs/>
+        </w:rPr>
+        <w:t xml:space="preserve"> </w:t>
+      </w:r>
+      <w:proofErr w:type="spellStart"/>
+      <w:r>
+        <w:rPr>
+          <w:rFonts w:asciiTheme="minorHAnsi" w:eastAsia="Calibri" w:hAnsiTheme="minorHAnsi" w:cstheme="minorHAnsi"/>
+          <w:bCs/>
+        </w:rPr>
+        <w:t>petition.arrest_date</w:t>
+      </w:r>
+      <w:proofErr w:type="spellEnd"/>
+      <w:r>
+        <w:rPr>
+          <w:rFonts w:asciiTheme="minorHAnsi" w:eastAsia="Calibri" w:hAnsiTheme="minorHAnsi" w:cstheme="minorHAnsi"/>
+          <w:bCs/>
+        </w:rPr>
+        <w:t xml:space="preserve"> %}</w:t>
+      </w:r>
+      <w:r>
+        <w:rPr>
+          <w:rFonts w:asciiTheme="minorHAnsi" w:hAnsiTheme="minorHAnsi" w:cstheme="minorHAnsi"/>
+        </w:rPr>
+        <w:t xml:space="preserve">Arrest Date: {{ </w:t>
+      </w:r>
+      <w:proofErr w:type="spellStart"/>
+      <w:r>
+        <w:rPr>
+          <w:rFonts w:asciiTheme="minorHAnsi" w:hAnsiTheme="minorHAnsi" w:cstheme="minorHAnsi"/>
+        </w:rPr>
+        <w:t>petition.</w:t>
+      </w:r>
+      <w:r>
+        <w:rPr>
+          <w:rFonts w:asciiTheme="minorHAnsi" w:hAnsiTheme="minorHAnsi" w:cstheme="minorHAnsi"/>
+        </w:rPr>
+        <w:t>arrest_date</w:t>
+      </w:r>
+      <w:r>
+        <w:rPr>
+          <w:rFonts w:asciiTheme="minorHAnsi" w:hAnsiTheme="minorHAnsi" w:cstheme="minorHAnsi"/>
+        </w:rPr>
+        <w:t>|date</w:t>
+      </w:r>
+      <w:proofErr w:type="spellEnd"/>
+      <w:r>
+        <w:rPr>
+          <w:rFonts w:asciiTheme="minorHAnsi" w:hAnsiTheme="minorHAnsi" w:cstheme="minorHAnsi"/>
+        </w:rPr>
+        <w:t xml:space="preserve"> }}</w:t>
+      </w:r>
+      <w:r>
+        <w:rPr>
+          <w:rFonts w:asciiTheme="minorHAnsi" w:hAnsiTheme="minorHAnsi" w:cstheme="minorHAnsi"/>
+        </w:rPr>
+        <w:t xml:space="preserve"> {% else %}</w:t>
+      </w:r>
+      <w:r>
+        <w:rPr>
+          <w:rFonts w:asciiTheme="minorHAnsi" w:hAnsiTheme="minorHAnsi" w:cstheme="minorHAnsi"/>
+        </w:rPr>
+        <w:t xml:space="preserve">Complaint Date: </w:t>
+      </w:r>
+      <w:r>
+        <w:rPr>
+          <w:rFonts w:asciiTheme="minorHAnsi" w:hAnsiTheme="minorHAnsi" w:cstheme="minorHAnsi"/>
+        </w:rPr>
+        <w:t>N/A</w:t>
+      </w:r>
+      <w:r>
+        <w:rPr>
+          <w:rFonts w:asciiTheme="minorHAnsi" w:hAnsiTheme="minorHAnsi" w:cstheme="minorHAnsi"/>
+        </w:rPr>
+        <w:t xml:space="preserve">; </w:t>
+      </w:r>
+      <w:r>
+        <w:rPr>
+          <w:rFonts w:asciiTheme="minorHAnsi" w:hAnsiTheme="minorHAnsi" w:cstheme="minorHAnsi"/>
+        </w:rPr>
+        <w:t xml:space="preserve">{% endif %} </w:t>
+      </w:r>
+      <w:r>
+        <w:rPr>
+          <w:rFonts w:asciiTheme="minorHAnsi" w:hAnsiTheme="minorHAnsi" w:cstheme="minorHAnsi"/>
+        </w:rPr>
+        <w:t>Arresting Agency: Philadelphia Police Dept</w:t>
+      </w:r>
+    </w:p>
     <w:p>
       <w:pPr>
         <w:spacing w:after="0" w:line="240" w:lineRule="auto"/>
         <w:jc w:val="both"/>
         <w:rPr>
-          <w:b/>
-          <w:sz w:val="24"/>
-          <w:szCs w:val="24"/>
-        </w:rPr>
-      </w:pPr>
-    </w:p>
-    <w:p>
-      <w:pPr>
-        <w:spacing w:after="0" w:line="240" w:lineRule="auto"/>
-        <w:jc w:val="both"/>
-        <w:rPr>
-          <w:b/>
-          <w:sz w:val="24"/>
-          <w:szCs w:val="24"/>
-        </w:rPr>
-      </w:pPr>
-      <w:r>
-        <w:rPr>
-          <w:sz w:val="24"/>
-          <w:szCs w:val="24"/>
-        </w:rPr>
-        <w:t>{%p if fines.total and fines.paid %}</w:t>
-      </w:r>
+          <w:rFonts w:asciiTheme="minorHAnsi" w:hAnsiTheme="minorHAnsi" w:cstheme="minorHAnsi"/>
+        </w:rPr>
+      </w:pPr>
     </w:p>
     <w:p>
       <w:pPr>
@@ -1736,6 +1910,474 @@
         <w:spacing w:after="0" w:line="240" w:lineRule="auto"/>
         <w:jc w:val="both"/>
         <w:rPr>
+          <w:rFonts w:asciiTheme="minorHAnsi" w:eastAsia="Calibri" w:hAnsiTheme="minorHAnsi" w:cstheme="minorHAnsi"/>
+        </w:rPr>
+      </w:pPr>
+      <w:r>
+        <w:rPr>
+          <w:rFonts w:asciiTheme="minorHAnsi" w:eastAsia="Calibri" w:hAnsiTheme="minorHAnsi" w:cstheme="minorHAnsi"/>
+          <w:b/>
+          <w:sz w:val="24"/>
+          <w:szCs w:val="24"/>
+        </w:rPr>
+        <w:t>The specific charges, as they appear on the charging document, to be expunged and applicable dispositions:</w:t>
+      </w:r>
+    </w:p>
+    <w:tbl>
+      <w:tblPr>
+        <w:tblW w:w="10696" w:type="dxa"/>
+        <w:tblInd w:w="-621" w:type="dxa"/>
+        <w:tblLayout w:type="fixed"/>
+        <w:tblLook w:val="0000" w:firstRow="0" w:lastRow="0" w:firstColumn="0" w:lastColumn="0" w:noHBand="0" w:noVBand="0"/>
+      </w:tblPr>
+      <w:tblGrid>
+        <w:gridCol w:w="1876"/>
+        <w:gridCol w:w="2970"/>
+        <w:gridCol w:w="900"/>
+        <w:gridCol w:w="1530"/>
+        <w:gridCol w:w="3420"/>
+      </w:tblGrid>
+      <w:tr>
+        <w:tc>
+          <w:tcPr>
+            <w:tcW w:w="1876" w:type="dxa"/>
+            <w:tcBorders>
+              <w:top w:val="single" w:sz="4" w:space="0" w:color="000001"/>
+              <w:left w:val="single" w:sz="4" w:space="0" w:color="000001"/>
+              <w:bottom w:val="single" w:sz="4" w:space="0" w:color="000001"/>
+              <w:right w:val="single" w:sz="4" w:space="0" w:color="000001"/>
+            </w:tcBorders>
+            <w:shd w:val="clear" w:color="auto" w:fill="auto"/>
+          </w:tcPr>
+          <w:p>
+            <w:pPr>
+              <w:widowControl w:val="0"/>
+              <w:spacing w:before="1" w:after="0" w:line="240" w:lineRule="auto"/>
+              <w:ind w:left="102" w:right="-20"/>
+            </w:pPr>
+            <w:r>
+              <w:rPr>
+                <w:b/>
+              </w:rPr>
+              <w:t>Code Section</w:t>
+            </w:r>
+          </w:p>
+        </w:tc>
+        <w:tc>
+          <w:tcPr>
+            <w:tcW w:w="2970" w:type="dxa"/>
+            <w:tcBorders>
+              <w:top w:val="single" w:sz="4" w:space="0" w:color="000001"/>
+              <w:left w:val="single" w:sz="4" w:space="0" w:color="000001"/>
+              <w:bottom w:val="single" w:sz="4" w:space="0" w:color="000001"/>
+              <w:right w:val="single" w:sz="4" w:space="0" w:color="000001"/>
+            </w:tcBorders>
+            <w:shd w:val="clear" w:color="auto" w:fill="auto"/>
+          </w:tcPr>
+          <w:p>
+            <w:pPr>
+              <w:widowControl w:val="0"/>
+              <w:spacing w:after="0" w:line="240" w:lineRule="auto"/>
+              <w:ind w:left="102" w:right="-20"/>
+            </w:pPr>
+            <w:r>
+              <w:rPr>
+                <w:b/>
+              </w:rPr>
+              <w:t>Statute Description</w:t>
+            </w:r>
+          </w:p>
+        </w:tc>
+        <w:tc>
+          <w:tcPr>
+            <w:tcW w:w="900" w:type="dxa"/>
+            <w:tcBorders>
+              <w:top w:val="single" w:sz="4" w:space="0" w:color="000001"/>
+              <w:left w:val="single" w:sz="4" w:space="0" w:color="000001"/>
+              <w:bottom w:val="single" w:sz="4" w:space="0" w:color="000001"/>
+              <w:right w:val="single" w:sz="4" w:space="0" w:color="000001"/>
+            </w:tcBorders>
+            <w:shd w:val="clear" w:color="auto" w:fill="auto"/>
+          </w:tcPr>
+          <w:p>
+            <w:pPr>
+              <w:widowControl w:val="0"/>
+              <w:spacing w:after="0" w:line="240" w:lineRule="auto"/>
+              <w:ind w:left="100" w:right="-20"/>
+              <w:jc w:val="both"/>
+            </w:pPr>
+            <w:r>
+              <w:rPr>
+                <w:b/>
+              </w:rPr>
+              <w:t>Grade</w:t>
+            </w:r>
+          </w:p>
+        </w:tc>
+        <w:tc>
+          <w:tcPr>
+            <w:tcW w:w="1530" w:type="dxa"/>
+            <w:tcBorders>
+              <w:top w:val="single" w:sz="4" w:space="0" w:color="000001"/>
+              <w:left w:val="single" w:sz="4" w:space="0" w:color="000001"/>
+              <w:bottom w:val="single" w:sz="4" w:space="0" w:color="000001"/>
+              <w:right w:val="single" w:sz="4" w:space="0" w:color="000001"/>
+            </w:tcBorders>
+            <w:shd w:val="clear" w:color="auto" w:fill="auto"/>
+          </w:tcPr>
+          <w:p>
+            <w:pPr>
+              <w:widowControl w:val="0"/>
+              <w:spacing w:after="0" w:line="240" w:lineRule="auto"/>
+              <w:ind w:left="100" w:right="-20"/>
+              <w:jc w:val="both"/>
+              <w:rPr>
+                <w:b/>
+              </w:rPr>
+            </w:pPr>
+            <w:proofErr w:type="spellStart"/>
+            <w:r>
+              <w:rPr>
+                <w:b/>
+              </w:rPr>
+              <w:t>Disp</w:t>
+            </w:r>
+            <w:proofErr w:type="spellEnd"/>
+            <w:r>
+              <w:rPr>
+                <w:b/>
+              </w:rPr>
+              <w:t xml:space="preserve"> Date</w:t>
+            </w:r>
+          </w:p>
+        </w:tc>
+        <w:tc>
+          <w:tcPr>
+            <w:tcW w:w="3420" w:type="dxa"/>
+            <w:tcBorders>
+              <w:top w:val="single" w:sz="4" w:space="0" w:color="000001"/>
+              <w:left w:val="single" w:sz="4" w:space="0" w:color="000001"/>
+              <w:bottom w:val="single" w:sz="4" w:space="0" w:color="000001"/>
+              <w:right w:val="single" w:sz="4" w:space="0" w:color="000001"/>
+            </w:tcBorders>
+            <w:shd w:val="clear" w:color="auto" w:fill="auto"/>
+          </w:tcPr>
+          <w:p>
+            <w:pPr>
+              <w:widowControl w:val="0"/>
+              <w:spacing w:after="0" w:line="240" w:lineRule="auto"/>
+              <w:ind w:left="100" w:right="-20"/>
+            </w:pPr>
+            <w:r>
+              <w:rPr>
+                <w:b/>
+              </w:rPr>
+              <w:t>Disposition</w:t>
+            </w:r>
+          </w:p>
+        </w:tc>
+      </w:tr>
+      <w:tr>
+        <w:trPr>
+          <w:cantSplit/>
+          <w:trHeight w:val="259"/>
+        </w:trPr>
+        <w:tc>
+          <w:tcPr>
+            <w:tcW w:w="10696" w:type="dxa"/>
+            <w:gridSpan w:val="5"/>
+            <w:tcBorders>
+              <w:top w:val="single" w:sz="4" w:space="0" w:color="000001"/>
+              <w:left w:val="single" w:sz="4" w:space="0" w:color="000001"/>
+              <w:bottom w:val="single" w:sz="4" w:space="0" w:color="000001"/>
+              <w:right w:val="single" w:sz="4" w:space="0" w:color="000001"/>
+            </w:tcBorders>
+            <w:shd w:val="clear" w:color="auto" w:fill="auto"/>
+          </w:tcPr>
+          <w:p>
+            <w:pPr>
+              <w:widowControl w:val="0"/>
+              <w:spacing w:after="0" w:line="240" w:lineRule="auto"/>
+              <w:ind w:left="100" w:right="-20"/>
+            </w:pPr>
+            <w:r>
+              <w:t>{%tr for charge in charges %}</w:t>
+            </w:r>
+          </w:p>
+        </w:tc>
+      </w:tr>
+      <w:tr>
+        <w:trPr>
+          <w:cantSplit/>
+          <w:trHeight w:val="259"/>
+        </w:trPr>
+        <w:tc>
+          <w:tcPr>
+            <w:tcW w:w="1876" w:type="dxa"/>
+            <w:tcBorders>
+              <w:top w:val="single" w:sz="4" w:space="0" w:color="000001"/>
+              <w:left w:val="single" w:sz="4" w:space="0" w:color="000001"/>
+              <w:bottom w:val="single" w:sz="4" w:space="0" w:color="000001"/>
+              <w:right w:val="single" w:sz="4" w:space="0" w:color="000001"/>
+            </w:tcBorders>
+            <w:shd w:val="clear" w:color="auto" w:fill="auto"/>
+          </w:tcPr>
+          <w:p>
+            <w:pPr>
+              <w:widowControl w:val="0"/>
+              <w:spacing w:after="0" w:line="240" w:lineRule="auto"/>
+              <w:ind w:left="100" w:right="-20"/>
+            </w:pPr>
+            <w:r>
+              <w:t xml:space="preserve">{{ </w:t>
+            </w:r>
+            <w:proofErr w:type="spellStart"/>
+            <w:r>
+              <w:t>charge.statute</w:t>
+            </w:r>
+            <w:proofErr w:type="spellEnd"/>
+            <w:r>
+              <w:t xml:space="preserve"> }}</w:t>
+            </w:r>
+          </w:p>
+        </w:tc>
+        <w:tc>
+          <w:tcPr>
+            <w:tcW w:w="2970" w:type="dxa"/>
+            <w:tcBorders>
+              <w:top w:val="single" w:sz="4" w:space="0" w:color="000001"/>
+              <w:left w:val="single" w:sz="4" w:space="0" w:color="000001"/>
+              <w:bottom w:val="single" w:sz="4" w:space="0" w:color="000001"/>
+              <w:right w:val="single" w:sz="4" w:space="0" w:color="000001"/>
+            </w:tcBorders>
+            <w:shd w:val="clear" w:color="auto" w:fill="auto"/>
+          </w:tcPr>
+          <w:p>
+            <w:pPr>
+              <w:widowControl w:val="0"/>
+              <w:spacing w:after="0" w:line="240" w:lineRule="auto"/>
+              <w:ind w:left="100" w:right="-20"/>
+            </w:pPr>
+            <w:r>
+              <w:t xml:space="preserve">{{ </w:t>
+            </w:r>
+            <w:proofErr w:type="spellStart"/>
+            <w:r>
+              <w:t>charge.description</w:t>
+            </w:r>
+            <w:proofErr w:type="spellEnd"/>
+            <w:r>
+              <w:t xml:space="preserve"> }}</w:t>
+            </w:r>
+          </w:p>
+        </w:tc>
+        <w:tc>
+          <w:tcPr>
+            <w:tcW w:w="900" w:type="dxa"/>
+            <w:tcBorders>
+              <w:top w:val="single" w:sz="4" w:space="0" w:color="000001"/>
+              <w:left w:val="single" w:sz="4" w:space="0" w:color="000001"/>
+              <w:bottom w:val="single" w:sz="4" w:space="0" w:color="000001"/>
+              <w:right w:val="single" w:sz="4" w:space="0" w:color="000001"/>
+            </w:tcBorders>
+            <w:shd w:val="clear" w:color="auto" w:fill="auto"/>
+          </w:tcPr>
+          <w:p>
+            <w:pPr>
+              <w:widowControl w:val="0"/>
+              <w:spacing w:after="0" w:line="240" w:lineRule="auto"/>
+              <w:ind w:left="100" w:right="-20"/>
+            </w:pPr>
+            <w:r>
+              <w:t xml:space="preserve">{{ </w:t>
+            </w:r>
+            <w:proofErr w:type="spellStart"/>
+            <w:r>
+              <w:t>charge.grade</w:t>
+            </w:r>
+            <w:proofErr w:type="spellEnd"/>
+            <w:r>
+              <w:t xml:space="preserve"> }}</w:t>
+            </w:r>
+          </w:p>
+        </w:tc>
+        <w:tc>
+          <w:tcPr>
+            <w:tcW w:w="1530" w:type="dxa"/>
+            <w:tcBorders>
+              <w:top w:val="single" w:sz="4" w:space="0" w:color="000001"/>
+              <w:left w:val="single" w:sz="4" w:space="0" w:color="000001"/>
+              <w:bottom w:val="single" w:sz="4" w:space="0" w:color="000001"/>
+              <w:right w:val="single" w:sz="4" w:space="0" w:color="000001"/>
+            </w:tcBorders>
+            <w:shd w:val="clear" w:color="auto" w:fill="auto"/>
+          </w:tcPr>
+          <w:p>
+            <w:pPr>
+              <w:widowControl w:val="0"/>
+              <w:spacing w:after="0" w:line="240" w:lineRule="auto"/>
+              <w:ind w:left="100" w:right="-20"/>
+            </w:pPr>
+            <w:r>
+              <w:t xml:space="preserve">{{ </w:t>
+            </w:r>
+            <w:proofErr w:type="spellStart"/>
+            <w:r>
+              <w:t>charge.date|date</w:t>
+            </w:r>
+            <w:proofErr w:type="spellEnd"/>
+            <w:r>
+              <w:t xml:space="preserve"> }}</w:t>
+            </w:r>
+          </w:p>
+        </w:tc>
+        <w:tc>
+          <w:tcPr>
+            <w:tcW w:w="3420" w:type="dxa"/>
+            <w:tcBorders>
+              <w:top w:val="single" w:sz="4" w:space="0" w:color="000001"/>
+              <w:left w:val="single" w:sz="4" w:space="0" w:color="000001"/>
+              <w:bottom w:val="single" w:sz="4" w:space="0" w:color="000001"/>
+              <w:right w:val="single" w:sz="4" w:space="0" w:color="000001"/>
+            </w:tcBorders>
+            <w:shd w:val="clear" w:color="auto" w:fill="auto"/>
+          </w:tcPr>
+          <w:p>
+            <w:pPr>
+              <w:widowControl w:val="0"/>
+              <w:spacing w:after="0" w:line="240" w:lineRule="auto"/>
+              <w:ind w:left="100" w:right="-20"/>
+            </w:pPr>
+            <w:r>
+              <w:t xml:space="preserve">{{ </w:t>
+            </w:r>
+            <w:proofErr w:type="spellStart"/>
+            <w:r>
+              <w:t>charge.disposition</w:t>
+            </w:r>
+            <w:proofErr w:type="spellEnd"/>
+            <w:r>
+              <w:t xml:space="preserve"> }}</w:t>
+            </w:r>
+          </w:p>
+        </w:tc>
+      </w:tr>
+      <w:tr>
+        <w:trPr>
+          <w:cantSplit/>
+          <w:trHeight w:val="259"/>
+        </w:trPr>
+        <w:tc>
+          <w:tcPr>
+            <w:tcW w:w="10696" w:type="dxa"/>
+            <w:gridSpan w:val="5"/>
+            <w:tcBorders>
+              <w:top w:val="single" w:sz="4" w:space="0" w:color="000001"/>
+              <w:left w:val="single" w:sz="4" w:space="0" w:color="000001"/>
+              <w:bottom w:val="single" w:sz="4" w:space="0" w:color="000001"/>
+              <w:right w:val="single" w:sz="4" w:space="0" w:color="000001"/>
+            </w:tcBorders>
+            <w:shd w:val="clear" w:color="auto" w:fill="auto"/>
+          </w:tcPr>
+          <w:p>
+            <w:pPr>
+              <w:widowControl w:val="0"/>
+              <w:spacing w:after="0" w:line="240" w:lineRule="auto"/>
+              <w:ind w:left="100" w:right="-20"/>
+            </w:pPr>
+            <w:r>
+              <w:t xml:space="preserve">{%tr </w:t>
+            </w:r>
+            <w:proofErr w:type="spellStart"/>
+            <w:r>
+              <w:t>endfor</w:t>
+            </w:r>
+            <w:proofErr w:type="spellEnd"/>
+            <w:r>
+              <w:t xml:space="preserve"> %}</w:t>
+            </w:r>
+          </w:p>
+        </w:tc>
+      </w:tr>
+    </w:tbl>
+    <w:p>
+      <w:pPr>
+        <w:spacing w:after="0" w:line="240" w:lineRule="auto"/>
+        <w:jc w:val="both"/>
+        <w:rPr>
+          <w:b/>
+          <w:sz w:val="24"/>
+          <w:szCs w:val="24"/>
+        </w:rPr>
+      </w:pPr>
+    </w:p>
+    <w:p>
+      <w:pPr>
+        <w:spacing w:after="0" w:line="240" w:lineRule="auto"/>
+        <w:jc w:val="both"/>
+        <w:rPr>
+          <w:b/>
+          <w:sz w:val="24"/>
+          <w:szCs w:val="24"/>
+        </w:rPr>
+      </w:pPr>
+      <w:r>
+        <w:rPr>
+          <w:sz w:val="24"/>
+          <w:szCs w:val="24"/>
+        </w:rPr>
+        <w:lastRenderedPageBreak/>
+        <w:t xml:space="preserve">{%p if </w:t>
+      </w:r>
+      <w:proofErr w:type="spellStart"/>
+      <w:r>
+        <w:rPr>
+          <w:sz w:val="24"/>
+          <w:szCs w:val="24"/>
+        </w:rPr>
+        <w:t>fines.total</w:t>
+      </w:r>
+      <w:proofErr w:type="spellEnd"/>
+      <w:r>
+        <w:rPr>
+          <w:sz w:val="24"/>
+          <w:szCs w:val="24"/>
+        </w:rPr>
+        <w:t xml:space="preserve"> and </w:t>
+      </w:r>
+      <w:proofErr w:type="spellStart"/>
+      <w:r>
+        <w:rPr>
+          <w:sz w:val="24"/>
+          <w:szCs w:val="24"/>
+        </w:rPr>
+        <w:t>fines.paid</w:t>
+      </w:r>
+      <w:proofErr w:type="spellEnd"/>
+      <w:r>
+        <w:rPr>
+          <w:sz w:val="24"/>
+          <w:szCs w:val="24"/>
+        </w:rPr>
+        <w:t xml:space="preserve"> %}</w:t>
+      </w:r>
+    </w:p>
+    <w:p>
+      <w:pPr>
+        <w:numPr>
+          <w:ilvl w:val="0"/>
+          <w:numId w:val="2"/>
+        </w:numPr>
+        <w:pBdr>
+          <w:top w:val="nil"/>
+          <w:left w:val="nil"/>
+          <w:bottom w:val="nil"/>
+          <w:right w:val="nil"/>
+          <w:between w:val="nil"/>
+        </w:pBdr>
+        <w:spacing w:after="0" w:line="240" w:lineRule="auto"/>
+        <w:jc w:val="both"/>
+        <w:rPr>
           <w:rFonts w:eastAsia="Calibri" w:cs="Calibri"/>
           <w:b/>
           <w:sz w:val="24"/>
@@ -1772,7 +2414,35 @@
         <w:rPr>
           <w:rFonts w:eastAsia="Calibri" w:cs="Calibri"/>
         </w:rPr>
-        <w:t>The Petitioner’s sentence includes fines, costs and/or restitution in the amount of ${{ fines.total }} and ${{ fines.paid }}  has been paid off/adjusted.</w:t>
+        <w:t xml:space="preserve">The Petitioner’s sentence includes fines, costs and/or restitution in the amount of ${{ </w:t>
+      </w:r>
+      <w:proofErr w:type="spellStart"/>
+      <w:r>
+        <w:rPr>
+          <w:rFonts w:eastAsia="Calibri" w:cs="Calibri"/>
+        </w:rPr>
+        <w:t>fines.total</w:t>
+      </w:r>
+      <w:proofErr w:type="spellEnd"/>
+      <w:r>
+        <w:rPr>
+          <w:rFonts w:eastAsia="Calibri" w:cs="Calibri"/>
+        </w:rPr>
+        <w:t xml:space="preserve"> }} and ${{ </w:t>
+      </w:r>
+      <w:proofErr w:type="spellStart"/>
+      <w:r>
+        <w:rPr>
+          <w:rFonts w:eastAsia="Calibri" w:cs="Calibri"/>
+        </w:rPr>
+        <w:t>fines.paid</w:t>
+      </w:r>
+      <w:proofErr w:type="spellEnd"/>
+      <w:r>
+        <w:rPr>
+          <w:rFonts w:eastAsia="Calibri" w:cs="Calibri"/>
+        </w:rPr>
+        <w:t xml:space="preserve"> }}  has been paid off/adjusted.</w:t>
       </w:r>
     </w:p>
     <w:p>
@@ -1826,7 +2496,39 @@
           <w:sz w:val="24"/>
           <w:szCs w:val="24"/>
         </w:rPr>
-        <w:t xml:space="preserve">{% if fines.total and fines.paid %} </w:t>
+        <w:t xml:space="preserve">{% if </w:t>
+      </w:r>
+      <w:proofErr w:type="spellStart"/>
+      <w:r>
+        <w:rPr>
+          <w:sz w:val="24"/>
+          <w:szCs w:val="24"/>
+        </w:rPr>
+        <w:t>fines.total</w:t>
+      </w:r>
+      <w:proofErr w:type="spellEnd"/>
+      <w:r>
+        <w:rPr>
+          <w:sz w:val="24"/>
+          <w:szCs w:val="24"/>
+        </w:rPr>
+        <w:t xml:space="preserve"> and </w:t>
+      </w:r>
+      <w:proofErr w:type="spellStart"/>
+      <w:r>
+        <w:rPr>
+          <w:sz w:val="24"/>
+          <w:szCs w:val="24"/>
+        </w:rPr>
+        <w:t>fines.paid</w:t>
+      </w:r>
+      <w:proofErr w:type="spellEnd"/>
+      <w:r>
+        <w:rPr>
+          <w:sz w:val="24"/>
+          <w:szCs w:val="24"/>
+        </w:rPr>
+        <w:t xml:space="preserve"> %} </w:t>
       </w:r>
       <w:r>
         <w:rPr>
@@ -1834,7 +2536,23 @@
           <w:sz w:val="24"/>
           <w:szCs w:val="24"/>
         </w:rPr>
-        <w:t xml:space="preserve">11. </w:t>
+        <w:t>1</w:t>
+      </w:r>
+      <w:r>
+        <w:rPr>
+          <w:b/>
+          <w:sz w:val="24"/>
+          <w:szCs w:val="24"/>
+        </w:rPr>
+        <w:t>3</w:t>
+      </w:r>
+      <w:r>
+        <w:rPr>
+          <w:b/>
+          <w:sz w:val="24"/>
+          <w:szCs w:val="24"/>
+        </w:rPr>
+        <w:t xml:space="preserve">. </w:t>
       </w:r>
       <w:r>
         <w:rPr>
@@ -1849,7 +2567,23 @@
           <w:sz w:val="24"/>
           <w:szCs w:val="24"/>
         </w:rPr>
-        <w:t xml:space="preserve"> 10. </w:t>
+        <w:t xml:space="preserve"> 1</w:t>
+      </w:r>
+      <w:r>
+        <w:rPr>
+          <w:b/>
+          <w:sz w:val="24"/>
+          <w:szCs w:val="24"/>
+        </w:rPr>
+        <w:t>2</w:t>
+      </w:r>
+      <w:r>
+        <w:rPr>
+          <w:b/>
+          <w:sz w:val="24"/>
+          <w:szCs w:val="24"/>
+        </w:rPr>
+        <w:t xml:space="preserve">. </w:t>
       </w:r>
       <w:r>
         <w:rPr>
@@ -1874,8 +2608,15 @@
         <w:ind w:left="360"/>
       </w:pPr>
       <w:r>
-        <w:lastRenderedPageBreak/>
-        <w:t xml:space="preserve">As a result of these arrests and subsequent photographing and fingerprinting, Petitioner has been caused to suffer embarrassment and irreparable harm and loss of job opportunities.  Expungement is proper under 18 Pa.C.S. 9122 as the charges to be expunged were </w:t>
+        <w:t xml:space="preserve">As a result of these arrests and subsequent photographing and fingerprinting, Petitioner has been caused to suffer embarrassment and irreparable harm and loss of job opportunities.  Expungement is proper under 18 </w:t>
+      </w:r>
+      <w:proofErr w:type="spellStart"/>
+      <w:r>
+        <w:t>Pa.C.S</w:t>
+      </w:r>
+      <w:proofErr w:type="spellEnd"/>
+      <w:r>
+        <w:t xml:space="preserve">. 9122 as the charges to be expunged were </w:t>
       </w:r>
       <w:r>
         <w:rPr>
@@ -1908,7 +2649,39 @@
           <w:sz w:val="24"/>
           <w:szCs w:val="24"/>
         </w:rPr>
-        <w:t xml:space="preserve">{% if fines.total and fines.paid %} </w:t>
+        <w:t xml:space="preserve">{% if </w:t>
+      </w:r>
+      <w:proofErr w:type="spellStart"/>
+      <w:r>
+        <w:rPr>
+          <w:sz w:val="24"/>
+          <w:szCs w:val="24"/>
+        </w:rPr>
+        <w:t>fines.total</w:t>
+      </w:r>
+      <w:proofErr w:type="spellEnd"/>
+      <w:r>
+        <w:rPr>
+          <w:sz w:val="24"/>
+          <w:szCs w:val="24"/>
+        </w:rPr>
+        <w:t xml:space="preserve"> and </w:t>
+      </w:r>
+      <w:proofErr w:type="spellStart"/>
+      <w:r>
+        <w:rPr>
+          <w:sz w:val="24"/>
+          <w:szCs w:val="24"/>
+        </w:rPr>
+        <w:t>fines.paid</w:t>
+      </w:r>
+      <w:proofErr w:type="spellEnd"/>
+      <w:r>
+        <w:rPr>
+          <w:sz w:val="24"/>
+          <w:szCs w:val="24"/>
+        </w:rPr>
+        <w:t xml:space="preserve"> %} </w:t>
       </w:r>
       <w:r>
         <w:rPr>
@@ -1916,7 +2689,23 @@
           <w:sz w:val="24"/>
           <w:szCs w:val="24"/>
         </w:rPr>
-        <w:t xml:space="preserve">12. </w:t>
+        <w:t>1</w:t>
+      </w:r>
+      <w:r>
+        <w:rPr>
+          <w:b/>
+          <w:sz w:val="24"/>
+          <w:szCs w:val="24"/>
+        </w:rPr>
+        <w:t>4</w:t>
+      </w:r>
+      <w:r>
+        <w:rPr>
+          <w:b/>
+          <w:sz w:val="24"/>
+          <w:szCs w:val="24"/>
+        </w:rPr>
+        <w:t xml:space="preserve">. </w:t>
       </w:r>
       <w:r>
         <w:rPr>
@@ -1931,7 +2720,23 @@
           <w:sz w:val="24"/>
           <w:szCs w:val="24"/>
         </w:rPr>
-        <w:t xml:space="preserve"> 11. </w:t>
+        <w:t xml:space="preserve"> 1</w:t>
+      </w:r>
+      <w:r>
+        <w:rPr>
+          <w:b/>
+          <w:sz w:val="24"/>
+          <w:szCs w:val="24"/>
+        </w:rPr>
+        <w:t>2</w:t>
+      </w:r>
+      <w:r>
+        <w:rPr>
+          <w:b/>
+          <w:sz w:val="24"/>
+          <w:szCs w:val="24"/>
+        </w:rPr>
+        <w:t xml:space="preserve">. </w:t>
       </w:r>
       <w:r>
         <w:rPr>
@@ -2212,22 +3017,62 @@
       </w:r>
       <w:r>
         <w:br/>
-        <w:t>BY: {{ attorney.user.first_name }} {{ attorney.user.last_name }}</w:t>
+        <w:t xml:space="preserve">BY: {{ </w:t>
+      </w:r>
+      <w:proofErr w:type="spellStart"/>
+      <w:r>
+        <w:t>attorney.user.first_name</w:t>
+      </w:r>
+      <w:proofErr w:type="spellEnd"/>
+      <w:r>
+        <w:t xml:space="preserve"> }} {{ </w:t>
+      </w:r>
+      <w:proofErr w:type="spellStart"/>
+      <w:r>
+        <w:t>attorney.user.last_name</w:t>
+      </w:r>
+      <w:proofErr w:type="spellEnd"/>
+      <w:r>
+        <w:t xml:space="preserve"> }}</w:t>
       </w:r>
       <w:r>
         <w:br/>
-        <w:t>Identification No.: {{ attorney.bar }}</w:t>
+        <w:t xml:space="preserve">Identification No.: {{ </w:t>
+      </w:r>
+      <w:proofErr w:type="spellStart"/>
+      <w:r>
+        <w:t>attorney.bar</w:t>
+      </w:r>
+      <w:proofErr w:type="spellEnd"/>
+      <w:r>
+        <w:t xml:space="preserve"> }}</w:t>
       </w:r>
       <w:r>
         <w:br/>
       </w:r>
       <w:r>
         <w:br/>
-        <w:t>{{r organization.formattedAddress }}</w:t>
+        <w:t xml:space="preserve">{{r </w:t>
+      </w:r>
+      <w:proofErr w:type="spellStart"/>
+      <w:r>
+        <w:t>organization.formattedAddress</w:t>
+      </w:r>
+      <w:proofErr w:type="spellEnd"/>
+      <w:r>
+        <w:t xml:space="preserve"> }}</w:t>
       </w:r>
       <w:r>
         <w:br/>
-        <w:t>{{ organization.phone }}</w:t>
+        <w:t xml:space="preserve">{{ </w:t>
+      </w:r>
+      <w:proofErr w:type="spellStart"/>
+      <w:r>
+        <w:t>organization.phone</w:t>
+      </w:r>
+      <w:proofErr w:type="spellEnd"/>
+      <w:r>
+        <w:t xml:space="preserve"> }}</w:t>
       </w:r>
       <w:r>
         <w:br/>
@@ -2344,7 +3189,15 @@
               <w:jc w:val="center"/>
             </w:pPr>
             <w:r>
-              <w:t xml:space="preserve">{{r petitioner.formattedAddress}}                                                                                    </w:t>
+              <w:t xml:space="preserve">{{r </w:t>
+            </w:r>
+            <w:proofErr w:type="spellStart"/>
+            <w:r>
+              <w:t>petitioner.formattedAddress</w:t>
+            </w:r>
+            <w:proofErr w:type="spellEnd"/>
+            <w:r>
+              <w:t xml:space="preserve">}}                                                                                    </w:t>
             </w:r>
           </w:p>
         </w:tc>
@@ -2609,7 +3462,15 @@
               <w:spacing w:after="0" w:line="240" w:lineRule="auto"/>
             </w:pPr>
             <w:r>
-              <w:t>{% endfor -%}</w:t>
+              <w:t xml:space="preserve">{% </w:t>
+            </w:r>
+            <w:proofErr w:type="spellStart"/>
+            <w:r>
+              <w:t>endfor</w:t>
+            </w:r>
+            <w:proofErr w:type="spellEnd"/>
+            <w:r>
+              <w:t xml:space="preserve"> -%}</w:t>
             </w:r>
           </w:p>
           <w:p>
@@ -2623,7 +3484,15 @@
               <w:spacing w:after="0" w:line="240" w:lineRule="auto"/>
             </w:pPr>
             <w:r>
-              <w:t>OTN# {{ petition.otn }}</w:t>
+              <w:t xml:space="preserve">OTN# {{ </w:t>
+            </w:r>
+            <w:proofErr w:type="spellStart"/>
+            <w:r>
+              <w:t>petition.otn</w:t>
+            </w:r>
+            <w:proofErr w:type="spellEnd"/>
+            <w:r>
+              <w:t xml:space="preserve"> }}</w:t>
             </w:r>
           </w:p>
           <w:p>
@@ -2636,7 +3505,15 @@
               <w:spacing w:after="0" w:line="240" w:lineRule="auto"/>
             </w:pPr>
             <w:r>
-              <w:t>DOB: {{ petitioner.dob|date }}</w:t>
+              <w:t xml:space="preserve">DOB: {{ </w:t>
+            </w:r>
+            <w:proofErr w:type="spellStart"/>
+            <w:r>
+              <w:t>petitioner.dob|date</w:t>
+            </w:r>
+            <w:proofErr w:type="spellEnd"/>
+            <w:r>
+              <w:t xml:space="preserve"> }}</w:t>
             </w:r>
           </w:p>
           <w:p>
@@ -2649,7 +3526,15 @@
               <w:spacing w:after="0" w:line="240" w:lineRule="auto"/>
             </w:pPr>
             <w:r>
-              <w:t>SSN: {{ petitioner.ssn }}</w:t>
+              <w:t xml:space="preserve">SSN: {{ </w:t>
+            </w:r>
+            <w:proofErr w:type="spellStart"/>
+            <w:r>
+              <w:t>petitioner.ssn</w:t>
+            </w:r>
+            <w:proofErr w:type="spellEnd"/>
+            <w:r>
+              <w:t xml:space="preserve"> }}</w:t>
             </w:r>
           </w:p>
         </w:tc>
@@ -2698,7 +3583,43 @@
           <w:sz w:val="24"/>
           <w:szCs w:val="24"/>
         </w:rPr>
-        <w:t>Petition for {{ petition.ratio.value }} Pursuant to Pa.R.Crim.P. 790</w:t>
+        <w:t xml:space="preserve">Petition for {{ </w:t>
+      </w:r>
+      <w:proofErr w:type="spellStart"/>
+      <w:r>
+        <w:rPr>
+          <w:b/>
+          <w:sz w:val="24"/>
+          <w:szCs w:val="24"/>
+        </w:rPr>
+        <w:t>petition.ratio.value</w:t>
+      </w:r>
+      <w:proofErr w:type="spellEnd"/>
+      <w:r>
+        <w:rPr>
+          <w:b/>
+          <w:sz w:val="24"/>
+          <w:szCs w:val="24"/>
+        </w:rPr>
+        <w:t xml:space="preserve"> }} Pursuant to </w:t>
+      </w:r>
+      <w:proofErr w:type="spellStart"/>
+      <w:r>
+        <w:rPr>
+          <w:b/>
+          <w:sz w:val="24"/>
+          <w:szCs w:val="24"/>
+        </w:rPr>
+        <w:t>Pa.R.Crim.P</w:t>
+      </w:r>
+      <w:proofErr w:type="spellEnd"/>
+      <w:r>
+        <w:rPr>
+          <w:b/>
+          <w:sz w:val="24"/>
+          <w:szCs w:val="24"/>
+        </w:rPr>
+        <w:t>. 790</w:t>
       </w:r>
     </w:p>
     <w:p>
@@ -2718,7 +3639,71 @@
           <w:sz w:val="24"/>
           <w:szCs w:val="24"/>
         </w:rPr>
-        <w:t>AND NOW, the Petitioner, through counsel {{ attorney.user.first_name }} {{ attorney.user.last_name }}, Esquire, avers the following and requests that this petition for {{ petition.ratio.value }} pursuant to Pa.R.Crim.P. 790 be granted for the reasons set forth below.</w:t>
+        <w:t xml:space="preserve">AND NOW, the Petitioner, through counsel {{ </w:t>
+      </w:r>
+      <w:proofErr w:type="spellStart"/>
+      <w:r>
+        <w:rPr>
+          <w:sz w:val="24"/>
+          <w:szCs w:val="24"/>
+        </w:rPr>
+        <w:t>attorney.user.first_name</w:t>
+      </w:r>
+      <w:proofErr w:type="spellEnd"/>
+      <w:r>
+        <w:rPr>
+          <w:sz w:val="24"/>
+          <w:szCs w:val="24"/>
+        </w:rPr>
+        <w:t xml:space="preserve"> }} {{ </w:t>
+      </w:r>
+      <w:proofErr w:type="spellStart"/>
+      <w:r>
+        <w:rPr>
+          <w:sz w:val="24"/>
+          <w:szCs w:val="24"/>
+        </w:rPr>
+        <w:t>attorney.user.last_name</w:t>
+      </w:r>
+      <w:proofErr w:type="spellEnd"/>
+      <w:r>
+        <w:rPr>
+          <w:sz w:val="24"/>
+          <w:szCs w:val="24"/>
+        </w:rPr>
+        <w:t xml:space="preserve"> }}, Esquire, avers the following and requests that this petition for {{ </w:t>
+      </w:r>
+      <w:proofErr w:type="spellStart"/>
+      <w:r>
+        <w:rPr>
+          <w:sz w:val="24"/>
+          <w:szCs w:val="24"/>
+        </w:rPr>
+        <w:t>petition.ratio.value</w:t>
+      </w:r>
+      <w:proofErr w:type="spellEnd"/>
+      <w:r>
+        <w:rPr>
+          <w:sz w:val="24"/>
+          <w:szCs w:val="24"/>
+        </w:rPr>
+        <w:t xml:space="preserve"> }} pursuant to </w:t>
+      </w:r>
+      <w:proofErr w:type="spellStart"/>
+      <w:r>
+        <w:rPr>
+          <w:sz w:val="24"/>
+          <w:szCs w:val="24"/>
+        </w:rPr>
+        <w:t>Pa.R.Crim.P</w:t>
+      </w:r>
+      <w:proofErr w:type="spellEnd"/>
+      <w:r>
+        <w:rPr>
+          <w:sz w:val="24"/>
+          <w:szCs w:val="24"/>
+        </w:rPr>
+        <w:t>. 790 be granted for the reasons set forth below.</w:t>
       </w:r>
     </w:p>
     <w:p>
@@ -2739,14 +3724,15 @@
         <w:tblLook w:val="0000" w:firstRow="0" w:lastRow="0" w:firstColumn="0" w:lastColumn="0" w:noHBand="0" w:noVBand="0"/>
       </w:tblPr>
       <w:tblGrid>
-        <w:gridCol w:w="2136"/>
-        <w:gridCol w:w="2271"/>
-        <w:gridCol w:w="520"/>
-        <w:gridCol w:w="292"/>
+        <w:gridCol w:w="1966"/>
+        <w:gridCol w:w="2441"/>
+        <w:gridCol w:w="349"/>
+        <w:gridCol w:w="463"/>
         <w:gridCol w:w="428"/>
         <w:gridCol w:w="766"/>
         <w:gridCol w:w="941"/>
-        <w:gridCol w:w="3425"/>
+        <w:gridCol w:w="645"/>
+        <w:gridCol w:w="2780"/>
       </w:tblGrid>
       <w:tr>
         <w:trPr>
@@ -2755,7 +3741,7 @@
         <w:tc>
           <w:tcPr>
             <w:tcW w:w="10779" w:type="dxa"/>
-            <w:gridSpan w:val="8"/>
+            <w:gridSpan w:val="9"/>
             <w:tcBorders>
               <w:top w:val="single" w:sz="4" w:space="0" w:color="000001"/>
               <w:left w:val="single" w:sz="4" w:space="0" w:color="000001"/>
@@ -2857,14 +3843,22 @@
               <w:t>DOB:</w:t>
             </w:r>
             <w:r>
-              <w:t xml:space="preserve"> {{ petitioner.dob|date }}</w:t>
+              <w:t xml:space="preserve"> {{ </w:t>
+            </w:r>
+            <w:proofErr w:type="spellStart"/>
+            <w:r>
+              <w:t>petitioner.dob|date</w:t>
+            </w:r>
+            <w:proofErr w:type="spellEnd"/>
+            <w:r>
+              <w:t xml:space="preserve"> }}</w:t>
             </w:r>
           </w:p>
         </w:tc>
         <w:tc>
           <w:tcPr>
             <w:tcW w:w="4366" w:type="dxa"/>
-            <w:gridSpan w:val="2"/>
+            <w:gridSpan w:val="3"/>
             <w:tcBorders>
               <w:top w:val="single" w:sz="4" w:space="0" w:color="000001"/>
               <w:left w:val="single" w:sz="4" w:space="0" w:color="000001"/>
@@ -2886,7 +3880,15 @@
               <w:t>Social Security Number:</w:t>
             </w:r>
             <w:r>
-              <w:t xml:space="preserve"> {{ petitioner.ssn }}</w:t>
+              <w:t xml:space="preserve"> {{ </w:t>
+            </w:r>
+            <w:proofErr w:type="spellStart"/>
+            <w:r>
+              <w:t>petitioner.ssn</w:t>
+            </w:r>
+            <w:proofErr w:type="spellEnd"/>
+            <w:r>
+              <w:t xml:space="preserve"> }}</w:t>
             </w:r>
           </w:p>
         </w:tc>
@@ -2927,14 +3929,22 @@
               <w:ind w:left="102" w:right="-20"/>
             </w:pPr>
             <w:r>
-              <w:t>{{r petitioner.formattedAddress}}</w:t>
+              <w:t xml:space="preserve">{{r </w:t>
+            </w:r>
+            <w:proofErr w:type="spellStart"/>
+            <w:r>
+              <w:t>petitioner.formattedAddress</w:t>
+            </w:r>
+            <w:proofErr w:type="spellEnd"/>
+            <w:r>
+              <w:t>}}</w:t>
             </w:r>
           </w:p>
         </w:tc>
         <w:tc>
           <w:tcPr>
             <w:tcW w:w="6372" w:type="dxa"/>
-            <w:gridSpan w:val="6"/>
+            <w:gridSpan w:val="7"/>
             <w:tcBorders>
               <w:top w:val="single" w:sz="4" w:space="0" w:color="000001"/>
               <w:left w:val="single" w:sz="4" w:space="0" w:color="000001"/>
@@ -2956,7 +3966,15 @@
               <w:t>Alias(es):</w:t>
             </w:r>
             <w:r>
-              <w:t xml:space="preserve"> {{ petitioner.aliases|comma_join }}</w:t>
+              <w:t xml:space="preserve"> {{ </w:t>
+            </w:r>
+            <w:proofErr w:type="spellStart"/>
+            <w:r>
+              <w:t>petitioner.aliases|comma_join</w:t>
+            </w:r>
+            <w:proofErr w:type="spellEnd"/>
+            <w:r>
+              <w:t xml:space="preserve"> }}</w:t>
             </w:r>
           </w:p>
         </w:tc>
@@ -2968,7 +3986,7 @@
         <w:tc>
           <w:tcPr>
             <w:tcW w:w="10779" w:type="dxa"/>
-            <w:gridSpan w:val="8"/>
+            <w:gridSpan w:val="9"/>
             <w:tcBorders>
               <w:top w:val="single" w:sz="4" w:space="0" w:color="000001"/>
               <w:left w:val="single" w:sz="4" w:space="0" w:color="000001"/>
@@ -3022,7 +4040,15 @@
               <w:t>Judge</w:t>
             </w:r>
             <w:r>
-              <w:t>: {{ petition.judge }}</w:t>
+              <w:t xml:space="preserve">: {{ </w:t>
+            </w:r>
+            <w:proofErr w:type="spellStart"/>
+            <w:r>
+              <w:t>petition.judge</w:t>
+            </w:r>
+            <w:proofErr w:type="spellEnd"/>
+            <w:r>
+              <w:t xml:space="preserve"> }}</w:t>
             </w:r>
           </w:p>
           <w:p>
@@ -3036,7 +4062,7 @@
         <w:tc>
           <w:tcPr>
             <w:tcW w:w="5560" w:type="dxa"/>
-            <w:gridSpan w:val="4"/>
+            <w:gridSpan w:val="5"/>
             <w:tcBorders>
               <w:top w:val="single" w:sz="8" w:space="0" w:color="000001"/>
               <w:left w:val="single" w:sz="4" w:space="0" w:color="000001"/>
@@ -3055,17 +4081,18 @@
               <w:rPr>
                 <w:b/>
               </w:rPr>
-              <w:t>Date on Complaint:</w:t>
-            </w:r>
-          </w:p>
-          <w:p>
-            <w:pPr>
-              <w:widowControl w:val="0"/>
-              <w:spacing w:after="0" w:line="204" w:lineRule="auto"/>
-              <w:ind w:left="102" w:right="-20"/>
-            </w:pPr>
-            <w:r>
-              <w:t>{{ petition.complaint_date|date }}</w:t>
+              <w:t>Address:</w:t>
+            </w:r>
+            <w:r>
+              <w:t xml:space="preserve"> Criminal Justice Center</w:t>
+            </w:r>
+            <w:r>
+              <w:br/>
+              <w:t>1301 Filbert Street</w:t>
+            </w:r>
+            <w:r>
+              <w:br/>
+              <w:t>Philadelphia, PA 19107</w:t>
             </w:r>
           </w:p>
         </w:tc>
@@ -3195,7 +4222,15 @@
                     <w:ind w:right="-20"/>
                   </w:pPr>
                   <w:r>
-                    <w:t>{%tr endfor %}</w:t>
+                    <w:t xml:space="preserve">{%tr </w:t>
+                  </w:r>
+                  <w:proofErr w:type="spellStart"/>
+                  <w:r>
+                    <w:t>endfor</w:t>
+                  </w:r>
+                  <w:proofErr w:type="spellEnd"/>
+                  <w:r>
+                    <w:t xml:space="preserve"> %}</w:t>
                   </w:r>
                 </w:p>
               </w:tc>
@@ -3212,7 +4247,7 @@
         <w:tc>
           <w:tcPr>
             <w:tcW w:w="5560" w:type="dxa"/>
-            <w:gridSpan w:val="4"/>
+            <w:gridSpan w:val="5"/>
             <w:tcBorders>
               <w:left w:val="single" w:sz="4" w:space="0" w:color="000001"/>
               <w:bottom w:val="single" w:sz="8" w:space="0" w:color="000001"/>
@@ -3230,18 +4265,18 @@
               <w:rPr>
                 <w:b/>
               </w:rPr>
-              <w:t>Address:</w:t>
-            </w:r>
-            <w:r>
-              <w:t xml:space="preserve"> Criminal Justice Center</w:t>
-            </w:r>
-            <w:r>
-              <w:br/>
-              <w:t>1301 Filbert Street</w:t>
-            </w:r>
-            <w:r>
-              <w:br/>
-              <w:t>Philadelphia, PA 19107</w:t>
+              <w:t>Offense Tracking Number (OTN):</w:t>
+            </w:r>
+            <w:r>
+              <w:t xml:space="preserve">  {{ </w:t>
+            </w:r>
+            <w:proofErr w:type="spellStart"/>
+            <w:r>
+              <w:t>petition.otn</w:t>
+            </w:r>
+            <w:proofErr w:type="spellEnd"/>
+            <w:r>
+              <w:t xml:space="preserve"> }}</w:t>
             </w:r>
           </w:p>
         </w:tc>
@@ -3279,13 +4314,13 @@
               <w:ind w:left="102" w:right="-20"/>
             </w:pPr>
             <w:r>
-              <w:t xml:space="preserve"> {{ petition.arrest_agency }}</w:t>
+              <w:t>Philadelphia Police Dept</w:t>
             </w:r>
           </w:p>
         </w:tc>
         <w:tc>
           <w:tcPr>
-            <w:tcW w:w="5560" w:type="dxa"/>
+            <w:tcW w:w="2780" w:type="dxa"/>
             <w:gridSpan w:val="4"/>
             <w:tcBorders>
               <w:top w:val="single" w:sz="8" w:space="0" w:color="000001"/>
@@ -3304,11 +4339,77 @@
             <w:r>
               <w:rPr>
                 <w:b/>
-              </w:rPr>
-              <w:t>Offense Tracking Number (OTN):</w:t>
-            </w:r>
-            <w:r>
-              <w:t xml:space="preserve">  {{ petition.otn }}</w:t>
+                <w:bCs/>
+              </w:rPr>
+              <w:t>Date of Arrest:</w:t>
+            </w:r>
+          </w:p>
+          <w:p>
+            <w:pPr>
+              <w:widowControl w:val="0"/>
+              <w:spacing w:after="0" w:line="205" w:lineRule="auto"/>
+              <w:ind w:left="85" w:right="-20"/>
+            </w:pPr>
+            <w:r>
+              <w:t xml:space="preserve">{{ </w:t>
+            </w:r>
+            <w:proofErr w:type="spellStart"/>
+            <w:r>
+              <w:t>petition.arrest_date</w:t>
+            </w:r>
+            <w:r>
+              <w:t>|date</w:t>
+            </w:r>
+            <w:proofErr w:type="spellEnd"/>
+            <w:r>
+              <w:t xml:space="preserve"> }}</w:t>
+            </w:r>
+          </w:p>
+        </w:tc>
+        <w:tc>
+          <w:tcPr>
+            <w:tcW w:w="2780" w:type="dxa"/>
+            <w:tcBorders>
+              <w:top w:val="single" w:sz="8" w:space="0" w:color="000001"/>
+              <w:left w:val="single" w:sz="4" w:space="0" w:color="000001"/>
+              <w:bottom w:val="single" w:sz="4" w:space="0" w:color="000001"/>
+              <w:right w:val="single" w:sz="4" w:space="0" w:color="000001"/>
+            </w:tcBorders>
+            <w:shd w:val="clear" w:color="auto" w:fill="auto"/>
+          </w:tcPr>
+          <w:p>
+            <w:pPr>
+              <w:widowControl w:val="0"/>
+              <w:spacing w:after="0" w:line="205" w:lineRule="auto"/>
+              <w:ind w:left="85" w:right="-20"/>
+            </w:pPr>
+            <w:r>
+              <w:rPr>
+                <w:b/>
+                <w:bCs/>
+              </w:rPr>
+              <w:t>Date on Complaint:</w:t>
+            </w:r>
+          </w:p>
+          <w:p>
+            <w:pPr>
+              <w:widowControl w:val="0"/>
+              <w:spacing w:after="0" w:line="205" w:lineRule="auto"/>
+              <w:ind w:left="85" w:right="-20"/>
+            </w:pPr>
+            <w:r>
+              <w:t xml:space="preserve">{{ </w:t>
+            </w:r>
+            <w:proofErr w:type="spellStart"/>
+            <w:r>
+              <w:t>petition.complaint_date</w:t>
+            </w:r>
+            <w:r>
+              <w:t>|date</w:t>
+            </w:r>
+            <w:proofErr w:type="spellEnd"/>
+            <w:r>
+              <w:t xml:space="preserve"> }}</w:t>
             </w:r>
           </w:p>
         </w:tc>
@@ -3349,14 +4450,14 @@
               <w:ind w:left="102" w:right="-20"/>
             </w:pPr>
             <w:r>
-              <w:t>{{ petition.arrest_officer }}</w:t>
+              <w:t>Philadelphia Police Dept</w:t>
             </w:r>
           </w:p>
         </w:tc>
         <w:tc>
           <w:tcPr>
             <w:tcW w:w="5560" w:type="dxa"/>
-            <w:gridSpan w:val="4"/>
+            <w:gridSpan w:val="5"/>
             <w:tcBorders>
               <w:top w:val="single" w:sz="8" w:space="0" w:color="000001"/>
               <w:left w:val="single" w:sz="4" w:space="0" w:color="000001"/>
@@ -3370,9 +4471,13 @@
               <w:widowControl w:val="0"/>
               <w:spacing w:after="0" w:line="205" w:lineRule="auto"/>
               <w:ind w:left="102" w:right="-20"/>
-            </w:pPr>
-            <w:r>
-              <w:rPr>
+              <w:rPr>
+                <w:rFonts w:asciiTheme="minorHAnsi" w:hAnsiTheme="minorHAnsi" w:cstheme="minorHAnsi"/>
+              </w:rPr>
+            </w:pPr>
+            <w:r>
+              <w:rPr>
+                <w:rFonts w:asciiTheme="minorHAnsi" w:hAnsiTheme="minorHAnsi" w:cstheme="minorHAnsi"/>
                 <w:b/>
               </w:rPr>
               <w:t>Address:</w:t>
@@ -3385,7 +4490,10 @@
               <w:ind w:left="102" w:right="-20"/>
             </w:pPr>
             <w:r>
-              <w:t>Philadelphia County, PA</w:t>
+              <w:rPr>
+                <w:rFonts w:asciiTheme="minorHAnsi" w:hAnsiTheme="minorHAnsi" w:cstheme="minorHAnsi"/>
+              </w:rPr>
+              <w:t>Philadelphia Police Dept, Philadelphia County, PA</w:t>
             </w:r>
           </w:p>
         </w:tc>
@@ -3394,7 +4502,7 @@
         <w:tc>
           <w:tcPr>
             <w:tcW w:w="10779" w:type="dxa"/>
-            <w:gridSpan w:val="8"/>
+            <w:gridSpan w:val="9"/>
             <w:tcBorders>
               <w:top w:val="single" w:sz="4" w:space="0" w:color="000001"/>
               <w:left w:val="single" w:sz="4" w:space="0" w:color="000001"/>
@@ -3422,7 +4530,7 @@
       <w:tr>
         <w:tc>
           <w:tcPr>
-            <w:tcW w:w="2136" w:type="dxa"/>
+            <w:tcW w:w="1966" w:type="dxa"/>
             <w:tcBorders>
               <w:top w:val="single" w:sz="4" w:space="0" w:color="000001"/>
               <w:left w:val="single" w:sz="4" w:space="0" w:color="000001"/>
@@ -3447,7 +4555,7 @@
         </w:tc>
         <w:tc>
           <w:tcPr>
-            <w:tcW w:w="2791" w:type="dxa"/>
+            <w:tcW w:w="2790" w:type="dxa"/>
             <w:gridSpan w:val="2"/>
             <w:tcBorders>
               <w:top w:val="single" w:sz="4" w:space="0" w:color="000001"/>
@@ -3473,7 +4581,7 @@
         </w:tc>
         <w:tc>
           <w:tcPr>
-            <w:tcW w:w="720" w:type="dxa"/>
+            <w:tcW w:w="891" w:type="dxa"/>
             <w:gridSpan w:val="2"/>
             <w:tcBorders>
               <w:top w:val="single" w:sz="4" w:space="0" w:color="000001"/>
@@ -3520,17 +4628,26 @@
                 <w:b/>
               </w:rPr>
             </w:pPr>
+            <w:proofErr w:type="spellStart"/>
             <w:r>
               <w:rPr>
                 <w:b/>
               </w:rPr>
-              <w:t>Disp Date</w:t>
+              <w:t>Disp</w:t>
+            </w:r>
+            <w:proofErr w:type="spellEnd"/>
+            <w:r>
+              <w:rPr>
+                <w:b/>
+              </w:rPr>
+              <w:t xml:space="preserve"> Date</w:t>
             </w:r>
           </w:p>
         </w:tc>
         <w:tc>
           <w:tcPr>
             <w:tcW w:w="3425" w:type="dxa"/>
+            <w:gridSpan w:val="2"/>
             <w:tcBorders>
               <w:top w:val="single" w:sz="4" w:space="0" w:color="000001"/>
               <w:left w:val="single" w:sz="4" w:space="0" w:color="000001"/>
@@ -3562,7 +4679,7 @@
         <w:tc>
           <w:tcPr>
             <w:tcW w:w="10779" w:type="dxa"/>
-            <w:gridSpan w:val="8"/>
+            <w:gridSpan w:val="9"/>
             <w:tcBorders>
               <w:top w:val="single" w:sz="4" w:space="0" w:color="000001"/>
               <w:left w:val="single" w:sz="4" w:space="0" w:color="000001"/>
@@ -3578,6 +4695,7 @@
               <w:ind w:left="100" w:right="-20"/>
             </w:pPr>
             <w:r>
+              <w:lastRenderedPageBreak/>
               <w:t>{%tr for charge in charges %}</w:t>
             </w:r>
           </w:p>
@@ -3590,7 +4708,7 @@
         </w:trPr>
         <w:tc>
           <w:tcPr>
-            <w:tcW w:w="2136" w:type="dxa"/>
+            <w:tcW w:w="1966" w:type="dxa"/>
             <w:tcBorders>
               <w:top w:val="single" w:sz="4" w:space="0" w:color="000001"/>
               <w:left w:val="single" w:sz="4" w:space="0" w:color="000001"/>
@@ -3606,14 +4724,21 @@
               <w:ind w:left="100" w:right="-20"/>
             </w:pPr>
             <w:r>
-              <w:lastRenderedPageBreak/>
-              <w:t>{{ charge.statute }}</w:t>
+              <w:t xml:space="preserve">{{ </w:t>
+            </w:r>
+            <w:proofErr w:type="spellStart"/>
+            <w:r>
+              <w:t>charge.statute</w:t>
+            </w:r>
+            <w:proofErr w:type="spellEnd"/>
+            <w:r>
+              <w:t xml:space="preserve"> }}</w:t>
             </w:r>
           </w:p>
         </w:tc>
         <w:tc>
           <w:tcPr>
-            <w:tcW w:w="2791" w:type="dxa"/>
+            <w:tcW w:w="2790" w:type="dxa"/>
             <w:gridSpan w:val="2"/>
             <w:tcBorders>
               <w:top w:val="single" w:sz="4" w:space="0" w:color="000001"/>
@@ -3630,13 +4755,21 @@
               <w:ind w:left="100" w:right="-20"/>
             </w:pPr>
             <w:r>
-              <w:t>{{ charge.description }}</w:t>
+              <w:t xml:space="preserve">{{ </w:t>
+            </w:r>
+            <w:proofErr w:type="spellStart"/>
+            <w:r>
+              <w:t>charge.description</w:t>
+            </w:r>
+            <w:proofErr w:type="spellEnd"/>
+            <w:r>
+              <w:t xml:space="preserve"> }}</w:t>
             </w:r>
           </w:p>
         </w:tc>
         <w:tc>
           <w:tcPr>
-            <w:tcW w:w="720" w:type="dxa"/>
+            <w:tcW w:w="891" w:type="dxa"/>
             <w:gridSpan w:val="2"/>
             <w:tcBorders>
               <w:top w:val="single" w:sz="4" w:space="0" w:color="000001"/>
@@ -3653,7 +4786,15 @@
               <w:ind w:left="100" w:right="-20"/>
             </w:pPr>
             <w:r>
-              <w:t>{{ charge.grade }}</w:t>
+              <w:t xml:space="preserve">{{ </w:t>
+            </w:r>
+            <w:proofErr w:type="spellStart"/>
+            <w:r>
+              <w:t>charge.grade</w:t>
+            </w:r>
+            <w:proofErr w:type="spellEnd"/>
+            <w:r>
+              <w:t xml:space="preserve"> }}</w:t>
             </w:r>
           </w:p>
         </w:tc>
@@ -3676,13 +4817,22 @@
               <w:ind w:left="100" w:right="-20"/>
             </w:pPr>
             <w:r>
-              <w:t>{{ charge.date|date }}</w:t>
+              <w:t xml:space="preserve">{{ </w:t>
+            </w:r>
+            <w:proofErr w:type="spellStart"/>
+            <w:r>
+              <w:t>charge.date|date</w:t>
+            </w:r>
+            <w:proofErr w:type="spellEnd"/>
+            <w:r>
+              <w:t xml:space="preserve"> }}</w:t>
             </w:r>
           </w:p>
         </w:tc>
         <w:tc>
           <w:tcPr>
             <w:tcW w:w="3425" w:type="dxa"/>
+            <w:gridSpan w:val="2"/>
             <w:tcBorders>
               <w:top w:val="single" w:sz="4" w:space="0" w:color="000001"/>
               <w:left w:val="single" w:sz="4" w:space="0" w:color="000001"/>
@@ -3698,7 +4848,15 @@
               <w:ind w:left="100" w:right="-20"/>
             </w:pPr>
             <w:r>
-              <w:t>{{ charge.disposition }}</w:t>
+              <w:t xml:space="preserve">{{ </w:t>
+            </w:r>
+            <w:proofErr w:type="spellStart"/>
+            <w:r>
+              <w:t>charge.disposition</w:t>
+            </w:r>
+            <w:proofErr w:type="spellEnd"/>
+            <w:r>
+              <w:t xml:space="preserve"> }}</w:t>
             </w:r>
           </w:p>
         </w:tc>
@@ -3711,7 +4869,7 @@
         <w:tc>
           <w:tcPr>
             <w:tcW w:w="10779" w:type="dxa"/>
-            <w:gridSpan w:val="8"/>
+            <w:gridSpan w:val="9"/>
             <w:tcBorders>
               <w:top w:val="single" w:sz="4" w:space="0" w:color="000001"/>
               <w:left w:val="single" w:sz="4" w:space="0" w:color="000001"/>
@@ -3727,7 +4885,15 @@
               <w:ind w:left="100" w:right="-20"/>
             </w:pPr>
             <w:r>
-              <w:t>{%tr endfor %}</w:t>
+              <w:t xml:space="preserve">{%tr </w:t>
+            </w:r>
+            <w:proofErr w:type="spellStart"/>
+            <w:r>
+              <w:t>endfor</w:t>
+            </w:r>
+            <w:proofErr w:type="spellEnd"/>
+            <w:r>
+              <w:t xml:space="preserve"> %}</w:t>
             </w:r>
           </w:p>
         </w:tc>
@@ -3739,7 +4905,7 @@
         <w:tc>
           <w:tcPr>
             <w:tcW w:w="10779" w:type="dxa"/>
-            <w:gridSpan w:val="8"/>
+            <w:gridSpan w:val="9"/>
             <w:tcBorders>
               <w:top w:val="single" w:sz="4" w:space="0" w:color="000001"/>
               <w:left w:val="single" w:sz="4" w:space="0" w:color="000001"/>
@@ -3755,7 +4921,23 @@
               <w:ind w:left="55"/>
             </w:pPr>
             <w:r>
-              <w:t>{%p if fines.total and fines.paid %}</w:t>
+              <w:t xml:space="preserve">{%p if </w:t>
+            </w:r>
+            <w:proofErr w:type="spellStart"/>
+            <w:r>
+              <w:t>fines.total</w:t>
+            </w:r>
+            <w:proofErr w:type="spellEnd"/>
+            <w:r>
+              <w:t xml:space="preserve"> and </w:t>
+            </w:r>
+            <w:proofErr w:type="spellStart"/>
+            <w:r>
+              <w:t>fines.paid</w:t>
+            </w:r>
+            <w:proofErr w:type="spellEnd"/>
+            <w:r>
+              <w:t xml:space="preserve"> %}</w:t>
             </w:r>
           </w:p>
           <w:p>
@@ -3765,7 +4947,23 @@
               <w:ind w:left="55"/>
             </w:pPr>
             <w:r>
-              <w:t>The Petitioner’s sentence includes fines, costs and/or restitution in the amount of ${{ fines.total }} and ${{ fines.paid }} has been paid off/adjusted.</w:t>
+              <w:t xml:space="preserve">The Petitioner’s sentence includes fines, costs and/or restitution in the amount of ${{ </w:t>
+            </w:r>
+            <w:proofErr w:type="spellStart"/>
+            <w:r>
+              <w:t>fines.total</w:t>
+            </w:r>
+            <w:proofErr w:type="spellEnd"/>
+            <w:r>
+              <w:t xml:space="preserve"> }} and ${{ </w:t>
+            </w:r>
+            <w:proofErr w:type="spellStart"/>
+            <w:r>
+              <w:t>fines.paid</w:t>
+            </w:r>
+            <w:proofErr w:type="spellEnd"/>
+            <w:r>
+              <w:t xml:space="preserve"> }} has been paid off/adjusted.</w:t>
             </w:r>
           </w:p>
           <w:p>
@@ -3800,7 +4998,7 @@
         <w:tc>
           <w:tcPr>
             <w:tcW w:w="10779" w:type="dxa"/>
-            <w:gridSpan w:val="8"/>
+            <w:gridSpan w:val="9"/>
             <w:tcBorders>
               <w:top w:val="single" w:sz="8" w:space="0" w:color="000001"/>
               <w:left w:val="single" w:sz="4" w:space="0" w:color="000001"/>
@@ -3819,7 +5017,21 @@
               <w:rPr>
                 <w:b/>
               </w:rPr>
-              <w:t>List the reason(s) for the {{ petition.ratio.value }}(please attach additional sheet(s) of paper if necessary):</w:t>
+              <w:t xml:space="preserve">List the reason(s) for the {{ </w:t>
+            </w:r>
+            <w:proofErr w:type="spellStart"/>
+            <w:r>
+              <w:rPr>
+                <w:b/>
+              </w:rPr>
+              <w:t>petition.ratio.value</w:t>
+            </w:r>
+            <w:proofErr w:type="spellEnd"/>
+            <w:r>
+              <w:rPr>
+                <w:b/>
+              </w:rPr>
+              <w:t xml:space="preserve"> }}(please attach additional sheet(s) of paper if necessary):</w:t>
             </w:r>
           </w:p>
           <w:p>
@@ -3829,7 +5041,15 @@
               <w:ind w:left="102" w:right="-20"/>
             </w:pPr>
             <w:r>
-              <w:t xml:space="preserve">As a result of these arrests and subsequent photographing and fingerprinting, Petitioner has been caused to suffer embarrassment and irreparable harm and loss of job opportunities.  Expungement is proper under 18 Pa.C.S. 9122 as the charges to be expunged were </w:t>
+              <w:t xml:space="preserve">As a result of these arrests and subsequent photographing and fingerprinting, Petitioner has been caused to suffer embarrassment and irreparable harm and loss of job opportunities.  Expungement is proper under 18 </w:t>
+            </w:r>
+            <w:proofErr w:type="spellStart"/>
+            <w:r>
+              <w:t>Pa.C.S</w:t>
+            </w:r>
+            <w:proofErr w:type="spellEnd"/>
+            <w:r>
+              <w:t xml:space="preserve">. 9122 as the charges to be expunged were </w:t>
             </w:r>
             <w:r>
               <w:rPr>
@@ -3847,7 +5067,7 @@
         <w:tc>
           <w:tcPr>
             <w:tcW w:w="10779" w:type="dxa"/>
-            <w:gridSpan w:val="8"/>
+            <w:gridSpan w:val="9"/>
             <w:tcBorders>
               <w:top w:val="single" w:sz="8" w:space="0" w:color="000001"/>
               <w:left w:val="single" w:sz="4" w:space="0" w:color="000001"/>
@@ -3892,7 +5112,23 @@
           <w:sz w:val="24"/>
           <w:szCs w:val="24"/>
         </w:rPr>
-        <w:t>The facts set forth in this petition are true and correct to the best of my personal knowledge or information and belief, and are made subject to the penalties of unsworn falsification to authorities under 18 Pa.C.S. § 4904.</w:t>
+        <w:t xml:space="preserve">The facts set forth in this petition are true and correct to the best of my personal knowledge or information and belief, and are made subject to the penalties of unsworn falsification to authorities under 18 </w:t>
+      </w:r>
+      <w:proofErr w:type="spellStart"/>
+      <w:r>
+        <w:rPr>
+          <w:sz w:val="24"/>
+          <w:szCs w:val="24"/>
+        </w:rPr>
+        <w:t>Pa.C.S</w:t>
+      </w:r>
+      <w:proofErr w:type="spellEnd"/>
+      <w:r>
+        <w:rPr>
+          <w:sz w:val="24"/>
+          <w:szCs w:val="24"/>
+        </w:rPr>
+        <w:t>. § 4904.</w:t>
       </w:r>
     </w:p>
     <w:p>
@@ -3940,7 +5176,43 @@
           <w:szCs w:val="24"/>
           <w:u w:val="single"/>
         </w:rPr>
-        <w:t xml:space="preserve">/s/ {{ attorney.user.first_name }} {{ attorney.user.last_name }}   </w:t>
+        <w:t xml:space="preserve">/s/ {{ </w:t>
+      </w:r>
+      <w:proofErr w:type="spellStart"/>
+      <w:r>
+        <w:rPr>
+          <w:sz w:val="24"/>
+          <w:szCs w:val="24"/>
+          <w:u w:val="single"/>
+        </w:rPr>
+        <w:t>attorney.user.first_name</w:t>
+      </w:r>
+      <w:proofErr w:type="spellEnd"/>
+      <w:r>
+        <w:rPr>
+          <w:sz w:val="24"/>
+          <w:szCs w:val="24"/>
+          <w:u w:val="single"/>
+        </w:rPr>
+        <w:t xml:space="preserve"> }} {{ </w:t>
+      </w:r>
+      <w:proofErr w:type="spellStart"/>
+      <w:r>
+        <w:rPr>
+          <w:sz w:val="24"/>
+          <w:szCs w:val="24"/>
+          <w:u w:val="single"/>
+        </w:rPr>
+        <w:t>attorney.user.last_name</w:t>
+      </w:r>
+      <w:proofErr w:type="spellEnd"/>
+      <w:r>
+        <w:rPr>
+          <w:sz w:val="24"/>
+          <w:szCs w:val="24"/>
+          <w:u w:val="single"/>
+        </w:rPr>
+        <w:t xml:space="preserve"> }}   </w:t>
       </w:r>
     </w:p>
     <w:p>
@@ -3953,7 +5225,39 @@
           <w:sz w:val="24"/>
           <w:szCs w:val="24"/>
         </w:rPr>
-        <w:t>{{ attorney.user.first_name }} {{ attorney.user.last_name }} Esquire</w:t>
+        <w:t xml:space="preserve">{{ </w:t>
+      </w:r>
+      <w:proofErr w:type="spellStart"/>
+      <w:r>
+        <w:rPr>
+          <w:sz w:val="24"/>
+          <w:szCs w:val="24"/>
+        </w:rPr>
+        <w:t>attorney.user.first_name</w:t>
+      </w:r>
+      <w:proofErr w:type="spellEnd"/>
+      <w:r>
+        <w:rPr>
+          <w:sz w:val="24"/>
+          <w:szCs w:val="24"/>
+        </w:rPr>
+        <w:t xml:space="preserve"> }} {{ </w:t>
+      </w:r>
+      <w:proofErr w:type="spellStart"/>
+      <w:r>
+        <w:rPr>
+          <w:sz w:val="24"/>
+          <w:szCs w:val="24"/>
+        </w:rPr>
+        <w:t>attorney.user.last_name</w:t>
+      </w:r>
+      <w:proofErr w:type="spellEnd"/>
+      <w:r>
+        <w:rPr>
+          <w:sz w:val="24"/>
+          <w:szCs w:val="24"/>
+        </w:rPr>
+        <w:t xml:space="preserve"> }} Esquire</w:t>
       </w:r>
     </w:p>
     <w:p>
@@ -4004,7 +5308,23 @@
           <w:szCs w:val="24"/>
         </w:rPr>
         <w:tab/>
-        <w:t>{{ petition.date|date }}</w:t>
+        <w:t xml:space="preserve">{{ </w:t>
+      </w:r>
+      <w:proofErr w:type="spellStart"/>
+      <w:r>
+        <w:rPr>
+          <w:sz w:val="24"/>
+          <w:szCs w:val="24"/>
+        </w:rPr>
+        <w:t>petition.date|date</w:t>
+      </w:r>
+      <w:proofErr w:type="spellEnd"/>
+      <w:r>
+        <w:rPr>
+          <w:sz w:val="24"/>
+          <w:szCs w:val="24"/>
+        </w:rPr>
+        <w:t xml:space="preserve"> }}</w:t>
       </w:r>
     </w:p>
     <w:p/>
@@ -4022,7 +5342,7 @@
 </file>
 
 <file path=word/endnotes.xml><?xml version="1.0" encoding="utf-8"?>
-<w:endnotes xmlns:wpc="http://schemas.microsoft.com/office/word/2010/wordprocessingCanvas" xmlns:cx="http://schemas.microsoft.com/office/drawing/2014/chartex" xmlns:cx1="http://schemas.microsoft.com/office/drawing/2015/9/8/chartex" xmlns:cx2="http://schemas.microsoft.com/office/drawing/2015/10/21/chartex" xmlns:cx3="http://schemas.microsoft.com/office/drawing/2016/5/9/chartex" xmlns:cx4="http://schemas.microsoft.com/office/drawing/2016/5/10/chartex" xmlns:cx5="http://schemas.microsoft.com/office/drawing/2016/5/11/chartex" xmlns:cx6="http://schemas.microsoft.com/office/drawing/2016/5/12/chartex" xmlns:cx7="http://schemas.microsoft.com/office/drawing/2016/5/13/chartex" xmlns:cx8="http://schemas.microsoft.com/office/drawing/2016/5/14/chartex" xmlns:mc="http://schemas.openxmlformats.org/markup-compatibility/2006" xmlns:aink="http://schemas.microsoft.com/office/drawing/2016/ink" xmlns:am3d="http://schemas.microsoft.com/office/drawing/2017/model3d" xmlns:o="urn:schemas-microsoft-com:office:office" xmlns:oel="http://schemas.microsoft.com/office/2019/extlst" xmlns:r="http://schemas.openxmlformats.org/officeDocument/2006/relationships" xmlns:m="http://schemas.openxmlformats.org/officeDocument/2006/math" xmlns:v="urn:schemas-microsoft-com:vml" xmlns:wp14="http://schemas.microsoft.com/office/word/2010/wordprocessingDrawing" xmlns:wp="http://schemas.openxmlformats.org/drawingml/2006/wordprocessingDrawing" xmlns:w10="urn:schemas-microsoft-com:office:word" xmlns:w="http://schemas.openxmlformats.org/wordprocessingml/2006/main" xmlns:w14="http://schemas.microsoft.com/office/word/2010/wordml" xmlns:w15="http://schemas.microsoft.com/office/word/2012/wordml" xmlns:w16cex="http://schemas.microsoft.com/office/word/2018/wordml/cex" xmlns:w16cid="http://schemas.microsoft.com/office/word/2016/wordml/cid" xmlns:w16="http://schemas.microsoft.com/office/word/2018/wordml" xmlns:w16du="http://schemas.microsoft.com/office/word/2023/wordml/word16du" xmlns:w16sdtdh="http://schemas.microsoft.com/office/word/2020/wordml/sdtdatahash" xmlns:w16se="http://schemas.microsoft.com/office/word/2015/wordml/symex" xmlns:wpg="http://schemas.microsoft.com/office/word/2010/wordprocessingGroup" xmlns:wpi="http://schemas.microsoft.com/office/word/2010/wordprocessingInk" xmlns:wne="http://schemas.microsoft.com/office/word/2006/wordml" xmlns:wps="http://schemas.microsoft.com/office/word/2010/wordprocessingShape" mc:Ignorable="w14 w15 w16se w16cid w16 w16cex w16sdtdh w16du wp14">
+<w:endnotes xmlns:wpc="http://schemas.microsoft.com/office/word/2010/wordprocessingCanvas" xmlns:cx="http://schemas.microsoft.com/office/drawing/2014/chartex" xmlns:cx1="http://schemas.microsoft.com/office/drawing/2015/9/8/chartex" xmlns:cx2="http://schemas.microsoft.com/office/drawing/2015/10/21/chartex" xmlns:cx3="http://schemas.microsoft.com/office/drawing/2016/5/9/chartex" xmlns:cx4="http://schemas.microsoft.com/office/drawing/2016/5/10/chartex" xmlns:cx5="http://schemas.microsoft.com/office/drawing/2016/5/11/chartex" xmlns:cx6="http://schemas.microsoft.com/office/drawing/2016/5/12/chartex" xmlns:cx7="http://schemas.microsoft.com/office/drawing/2016/5/13/chartex" xmlns:cx8="http://schemas.microsoft.com/office/drawing/2016/5/14/chartex" xmlns:mc="http://schemas.openxmlformats.org/markup-compatibility/2006" xmlns:aink="http://schemas.microsoft.com/office/drawing/2016/ink" xmlns:am3d="http://schemas.microsoft.com/office/drawing/2017/model3d" xmlns:o="urn:schemas-microsoft-com:office:office" xmlns:oel="http://schemas.microsoft.com/office/2019/extlst" xmlns:r="http://schemas.openxmlformats.org/officeDocument/2006/relationships" xmlns:m="http://schemas.openxmlformats.org/officeDocument/2006/math" xmlns:v="urn:schemas-microsoft-com:vml" xmlns:wp14="http://schemas.microsoft.com/office/word/2010/wordprocessingDrawing" xmlns:wp="http://schemas.openxmlformats.org/drawingml/2006/wordprocessingDrawing" xmlns:w10="urn:schemas-microsoft-com:office:word" xmlns:w="http://schemas.openxmlformats.org/wordprocessingml/2006/main" xmlns:w14="http://schemas.microsoft.com/office/word/2010/wordml" xmlns:w15="http://schemas.microsoft.com/office/word/2012/wordml" xmlns:w16cex="http://schemas.microsoft.com/office/word/2018/wordml/cex" xmlns:w16cid="http://schemas.microsoft.com/office/word/2016/wordml/cid" xmlns:w16="http://schemas.microsoft.com/office/word/2018/wordml" xmlns:w16du="http://schemas.microsoft.com/office/word/2023/wordml/word16du" xmlns:w16sdtdh="http://schemas.microsoft.com/office/word/2020/wordml/sdtdatahash" xmlns:w16sdtfl="http://schemas.microsoft.com/office/word/2024/wordml/sdtformatlock" xmlns:w16se="http://schemas.microsoft.com/office/word/2015/wordml/symex" xmlns:wpg="http://schemas.microsoft.com/office/word/2010/wordprocessingGroup" xmlns:wpi="http://schemas.microsoft.com/office/word/2010/wordprocessingInk" xmlns:wne="http://schemas.microsoft.com/office/word/2006/wordml" xmlns:wps="http://schemas.microsoft.com/office/word/2010/wordprocessingShape" mc:Ignorable="w14 w15 w16se w16cid w16 w16cex w16sdtdh w16sdtfl w16du wp14">
   <w:endnote w:type="separator" w:id="-1">
     <w:p>
       <w:pPr>
@@ -4047,7 +5367,7 @@
 </file>
 
 <file path=word/footer1.xml><?xml version="1.0" encoding="utf-8"?>
-<w:ftr xmlns:wpc="http://schemas.microsoft.com/office/word/2010/wordprocessingCanvas" xmlns:cx="http://schemas.microsoft.com/office/drawing/2014/chartex" xmlns:cx1="http://schemas.microsoft.com/office/drawing/2015/9/8/chartex" xmlns:cx2="http://schemas.microsoft.com/office/drawing/2015/10/21/chartex" xmlns:cx3="http://schemas.microsoft.com/office/drawing/2016/5/9/chartex" xmlns:cx4="http://schemas.microsoft.com/office/drawing/2016/5/10/chartex" xmlns:cx5="http://schemas.microsoft.com/office/drawing/2016/5/11/chartex" xmlns:cx6="http://schemas.microsoft.com/office/drawing/2016/5/12/chartex" xmlns:cx7="http://schemas.microsoft.com/office/drawing/2016/5/13/chartex" xmlns:cx8="http://schemas.microsoft.com/office/drawing/2016/5/14/chartex" xmlns:mc="http://schemas.openxmlformats.org/markup-compatibility/2006" xmlns:aink="http://schemas.microsoft.com/office/drawing/2016/ink" xmlns:am3d="http://schemas.microsoft.com/office/drawing/2017/model3d" xmlns:o="urn:schemas-microsoft-com:office:office" xmlns:oel="http://schemas.microsoft.com/office/2019/extlst" xmlns:r="http://schemas.openxmlformats.org/officeDocument/2006/relationships" xmlns:m="http://schemas.openxmlformats.org/officeDocument/2006/math" xmlns:v="urn:schemas-microsoft-com:vml" xmlns:wp14="http://schemas.microsoft.com/office/word/2010/wordprocessingDrawing" xmlns:wp="http://schemas.openxmlformats.org/drawingml/2006/wordprocessingDrawing" xmlns:w10="urn:schemas-microsoft-com:office:word" xmlns:w="http://schemas.openxmlformats.org/wordprocessingml/2006/main" xmlns:w14="http://schemas.microsoft.com/office/word/2010/wordml" xmlns:w15="http://schemas.microsoft.com/office/word/2012/wordml" xmlns:w16cex="http://schemas.microsoft.com/office/word/2018/wordml/cex" xmlns:w16cid="http://schemas.microsoft.com/office/word/2016/wordml/cid" xmlns:w16="http://schemas.microsoft.com/office/word/2018/wordml" xmlns:w16du="http://schemas.microsoft.com/office/word/2023/wordml/word16du" xmlns:w16sdtdh="http://schemas.microsoft.com/office/word/2020/wordml/sdtdatahash" xmlns:w16se="http://schemas.microsoft.com/office/word/2015/wordml/symex" xmlns:wpg="http://schemas.microsoft.com/office/word/2010/wordprocessingGroup" xmlns:wpi="http://schemas.microsoft.com/office/word/2010/wordprocessingInk" xmlns:wne="http://schemas.microsoft.com/office/word/2006/wordml" xmlns:wps="http://schemas.microsoft.com/office/word/2010/wordprocessingShape" mc:Ignorable="w14 w15 w16se w16cid w16 w16cex w16sdtdh w16du wp14">
+<w:ftr xmlns:wpc="http://schemas.microsoft.com/office/word/2010/wordprocessingCanvas" xmlns:cx="http://schemas.microsoft.com/office/drawing/2014/chartex" xmlns:cx1="http://schemas.microsoft.com/office/drawing/2015/9/8/chartex" xmlns:cx2="http://schemas.microsoft.com/office/drawing/2015/10/21/chartex" xmlns:cx3="http://schemas.microsoft.com/office/drawing/2016/5/9/chartex" xmlns:cx4="http://schemas.microsoft.com/office/drawing/2016/5/10/chartex" xmlns:cx5="http://schemas.microsoft.com/office/drawing/2016/5/11/chartex" xmlns:cx6="http://schemas.microsoft.com/office/drawing/2016/5/12/chartex" xmlns:cx7="http://schemas.microsoft.com/office/drawing/2016/5/13/chartex" xmlns:cx8="http://schemas.microsoft.com/office/drawing/2016/5/14/chartex" xmlns:mc="http://schemas.openxmlformats.org/markup-compatibility/2006" xmlns:aink="http://schemas.microsoft.com/office/drawing/2016/ink" xmlns:am3d="http://schemas.microsoft.com/office/drawing/2017/model3d" xmlns:o="urn:schemas-microsoft-com:office:office" xmlns:oel="http://schemas.microsoft.com/office/2019/extlst" xmlns:r="http://schemas.openxmlformats.org/officeDocument/2006/relationships" xmlns:m="http://schemas.openxmlformats.org/officeDocument/2006/math" xmlns:v="urn:schemas-microsoft-com:vml" xmlns:wp14="http://schemas.microsoft.com/office/word/2010/wordprocessingDrawing" xmlns:wp="http://schemas.openxmlformats.org/drawingml/2006/wordprocessingDrawing" xmlns:w10="urn:schemas-microsoft-com:office:word" xmlns:w="http://schemas.openxmlformats.org/wordprocessingml/2006/main" xmlns:w14="http://schemas.microsoft.com/office/word/2010/wordml" xmlns:w15="http://schemas.microsoft.com/office/word/2012/wordml" xmlns:w16cex="http://schemas.microsoft.com/office/word/2018/wordml/cex" xmlns:w16cid="http://schemas.microsoft.com/office/word/2016/wordml/cid" xmlns:w16="http://schemas.microsoft.com/office/word/2018/wordml" xmlns:w16du="http://schemas.microsoft.com/office/word/2023/wordml/word16du" xmlns:w16sdtdh="http://schemas.microsoft.com/office/word/2020/wordml/sdtdatahash" xmlns:w16sdtfl="http://schemas.microsoft.com/office/word/2024/wordml/sdtformatlock" xmlns:w16se="http://schemas.microsoft.com/office/word/2015/wordml/symex" xmlns:wpg="http://schemas.microsoft.com/office/word/2010/wordprocessingGroup" xmlns:wpi="http://schemas.microsoft.com/office/word/2010/wordprocessingInk" xmlns:wne="http://schemas.microsoft.com/office/word/2006/wordml" xmlns:wps="http://schemas.microsoft.com/office/word/2010/wordprocessingShape" mc:Ignorable="w14 w15 w16se w16cid w16 w16cex w16sdtdh w16sdtfl w16du wp14">
   <w:p>
     <w:pPr>
       <w:pBdr>
@@ -4122,7 +5442,7 @@
 </file>
 
 <file path=word/footnotes.xml><?xml version="1.0" encoding="utf-8"?>
-<w:footnotes xmlns:wpc="http://schemas.microsoft.com/office/word/2010/wordprocessingCanvas" xmlns:cx="http://schemas.microsoft.com/office/drawing/2014/chartex" xmlns:cx1="http://schemas.microsoft.com/office/drawing/2015/9/8/chartex" xmlns:cx2="http://schemas.microsoft.com/office/drawing/2015/10/21/chartex" xmlns:cx3="http://schemas.microsoft.com/office/drawing/2016/5/9/chartex" xmlns:cx4="http://schemas.microsoft.com/office/drawing/2016/5/10/chartex" xmlns:cx5="http://schemas.microsoft.com/office/drawing/2016/5/11/chartex" xmlns:cx6="http://schemas.microsoft.com/office/drawing/2016/5/12/chartex" xmlns:cx7="http://schemas.microsoft.com/office/drawing/2016/5/13/chartex" xmlns:cx8="http://schemas.microsoft.com/office/drawing/2016/5/14/chartex" xmlns:mc="http://schemas.openxmlformats.org/markup-compatibility/2006" xmlns:aink="http://schemas.microsoft.com/office/drawing/2016/ink" xmlns:am3d="http://schemas.microsoft.com/office/drawing/2017/model3d" xmlns:o="urn:schemas-microsoft-com:office:office" xmlns:oel="http://schemas.microsoft.com/office/2019/extlst" xmlns:r="http://schemas.openxmlformats.org/officeDocument/2006/relationships" xmlns:m="http://schemas.openxmlformats.org/officeDocument/2006/math" xmlns:v="urn:schemas-microsoft-com:vml" xmlns:wp14="http://schemas.microsoft.com/office/word/2010/wordprocessingDrawing" xmlns:wp="http://schemas.openxmlformats.org/drawingml/2006/wordprocessingDrawing" xmlns:w10="urn:schemas-microsoft-com:office:word" xmlns:w="http://schemas.openxmlformats.org/wordprocessingml/2006/main" xmlns:w14="http://schemas.microsoft.com/office/word/2010/wordml" xmlns:w15="http://schemas.microsoft.com/office/word/2012/wordml" xmlns:w16cex="http://schemas.microsoft.com/office/word/2018/wordml/cex" xmlns:w16cid="http://schemas.microsoft.com/office/word/2016/wordml/cid" xmlns:w16="http://schemas.microsoft.com/office/word/2018/wordml" xmlns:w16du="http://schemas.microsoft.com/office/word/2023/wordml/word16du" xmlns:w16sdtdh="http://schemas.microsoft.com/office/word/2020/wordml/sdtdatahash" xmlns:w16se="http://schemas.microsoft.com/office/word/2015/wordml/symex" xmlns:wpg="http://schemas.microsoft.com/office/word/2010/wordprocessingGroup" xmlns:wpi="http://schemas.microsoft.com/office/word/2010/wordprocessingInk" xmlns:wne="http://schemas.microsoft.com/office/word/2006/wordml" xmlns:wps="http://schemas.microsoft.com/office/word/2010/wordprocessingShape" mc:Ignorable="w14 w15 w16se w16cid w16 w16cex w16sdtdh w16du wp14">
+<w:footnotes xmlns:wpc="http://schemas.microsoft.com/office/word/2010/wordprocessingCanvas" xmlns:cx="http://schemas.microsoft.com/office/drawing/2014/chartex" xmlns:cx1="http://schemas.microsoft.com/office/drawing/2015/9/8/chartex" xmlns:cx2="http://schemas.microsoft.com/office/drawing/2015/10/21/chartex" xmlns:cx3="http://schemas.microsoft.com/office/drawing/2016/5/9/chartex" xmlns:cx4="http://schemas.microsoft.com/office/drawing/2016/5/10/chartex" xmlns:cx5="http://schemas.microsoft.com/office/drawing/2016/5/11/chartex" xmlns:cx6="http://schemas.microsoft.com/office/drawing/2016/5/12/chartex" xmlns:cx7="http://schemas.microsoft.com/office/drawing/2016/5/13/chartex" xmlns:cx8="http://schemas.microsoft.com/office/drawing/2016/5/14/chartex" xmlns:mc="http://schemas.openxmlformats.org/markup-compatibility/2006" xmlns:aink="http://schemas.microsoft.com/office/drawing/2016/ink" xmlns:am3d="http://schemas.microsoft.com/office/drawing/2017/model3d" xmlns:o="urn:schemas-microsoft-com:office:office" xmlns:oel="http://schemas.microsoft.com/office/2019/extlst" xmlns:r="http://schemas.openxmlformats.org/officeDocument/2006/relationships" xmlns:m="http://schemas.openxmlformats.org/officeDocument/2006/math" xmlns:v="urn:schemas-microsoft-com:vml" xmlns:wp14="http://schemas.microsoft.com/office/word/2010/wordprocessingDrawing" xmlns:wp="http://schemas.openxmlformats.org/drawingml/2006/wordprocessingDrawing" xmlns:w10="urn:schemas-microsoft-com:office:word" xmlns:w="http://schemas.openxmlformats.org/wordprocessingml/2006/main" xmlns:w14="http://schemas.microsoft.com/office/word/2010/wordml" xmlns:w15="http://schemas.microsoft.com/office/word/2012/wordml" xmlns:w16cex="http://schemas.microsoft.com/office/word/2018/wordml/cex" xmlns:w16cid="http://schemas.microsoft.com/office/word/2016/wordml/cid" xmlns:w16="http://schemas.microsoft.com/office/word/2018/wordml" xmlns:w16du="http://schemas.microsoft.com/office/word/2023/wordml/word16du" xmlns:w16sdtdh="http://schemas.microsoft.com/office/word/2020/wordml/sdtdatahash" xmlns:w16sdtfl="http://schemas.microsoft.com/office/word/2024/wordml/sdtformatlock" xmlns:w16se="http://schemas.microsoft.com/office/word/2015/wordml/symex" xmlns:wpg="http://schemas.microsoft.com/office/word/2010/wordprocessingGroup" xmlns:wpi="http://schemas.microsoft.com/office/word/2010/wordprocessingInk" xmlns:wne="http://schemas.microsoft.com/office/word/2006/wordml" xmlns:wps="http://schemas.microsoft.com/office/word/2010/wordprocessingShape" mc:Ignorable="w14 w15 w16se w16cid w16 w16cex w16sdtdh w16sdtfl w16du wp14">
   <w:footnote w:type="separator" w:id="-1">
     <w:p>
       <w:pPr>
@@ -4147,7 +5467,7 @@
 </file>
 
 <file path=word/header1.xml><?xml version="1.0" encoding="utf-8"?>
-<w:hdr xmlns:wpc="http://schemas.microsoft.com/office/word/2010/wordprocessingCanvas" xmlns:cx="http://schemas.microsoft.com/office/drawing/2014/chartex" xmlns:cx1="http://schemas.microsoft.com/office/drawing/2015/9/8/chartex" xmlns:cx2="http://schemas.microsoft.com/office/drawing/2015/10/21/chartex" xmlns:cx3="http://schemas.microsoft.com/office/drawing/2016/5/9/chartex" xmlns:cx4="http://schemas.microsoft.com/office/drawing/2016/5/10/chartex" xmlns:cx5="http://schemas.microsoft.com/office/drawing/2016/5/11/chartex" xmlns:cx6="http://schemas.microsoft.com/office/drawing/2016/5/12/chartex" xmlns:cx7="http://schemas.microsoft.com/office/drawing/2016/5/13/chartex" xmlns:cx8="http://schemas.microsoft.com/office/drawing/2016/5/14/chartex" xmlns:mc="http://schemas.openxmlformats.org/markup-compatibility/2006" xmlns:aink="http://schemas.microsoft.com/office/drawing/2016/ink" xmlns:am3d="http://schemas.microsoft.com/office/drawing/2017/model3d" xmlns:o="urn:schemas-microsoft-com:office:office" xmlns:oel="http://schemas.microsoft.com/office/2019/extlst" xmlns:r="http://schemas.openxmlformats.org/officeDocument/2006/relationships" xmlns:m="http://schemas.openxmlformats.org/officeDocument/2006/math" xmlns:v="urn:schemas-microsoft-com:vml" xmlns:wp14="http://schemas.microsoft.com/office/word/2010/wordprocessingDrawing" xmlns:wp="http://schemas.openxmlformats.org/drawingml/2006/wordprocessingDrawing" xmlns:w10="urn:schemas-microsoft-com:office:word" xmlns:w="http://schemas.openxmlformats.org/wordprocessingml/2006/main" xmlns:w14="http://schemas.microsoft.com/office/word/2010/wordml" xmlns:w15="http://schemas.microsoft.com/office/word/2012/wordml" xmlns:w16cex="http://schemas.microsoft.com/office/word/2018/wordml/cex" xmlns:w16cid="http://schemas.microsoft.com/office/word/2016/wordml/cid" xmlns:w16="http://schemas.microsoft.com/office/word/2018/wordml" xmlns:w16du="http://schemas.microsoft.com/office/word/2023/wordml/word16du" xmlns:w16sdtdh="http://schemas.microsoft.com/office/word/2020/wordml/sdtdatahash" xmlns:w16se="http://schemas.microsoft.com/office/word/2015/wordml/symex" xmlns:wpg="http://schemas.microsoft.com/office/word/2010/wordprocessingGroup" xmlns:wpi="http://schemas.microsoft.com/office/word/2010/wordprocessingInk" xmlns:wne="http://schemas.microsoft.com/office/word/2006/wordml" xmlns:wps="http://schemas.microsoft.com/office/word/2010/wordprocessingShape" mc:Ignorable="w14 w15 w16se w16cid w16 w16cex w16sdtdh w16du wp14">
+<w:hdr xmlns:wpc="http://schemas.microsoft.com/office/word/2010/wordprocessingCanvas" xmlns:cx="http://schemas.microsoft.com/office/drawing/2014/chartex" xmlns:cx1="http://schemas.microsoft.com/office/drawing/2015/9/8/chartex" xmlns:cx2="http://schemas.microsoft.com/office/drawing/2015/10/21/chartex" xmlns:cx3="http://schemas.microsoft.com/office/drawing/2016/5/9/chartex" xmlns:cx4="http://schemas.microsoft.com/office/drawing/2016/5/10/chartex" xmlns:cx5="http://schemas.microsoft.com/office/drawing/2016/5/11/chartex" xmlns:cx6="http://schemas.microsoft.com/office/drawing/2016/5/12/chartex" xmlns:cx7="http://schemas.microsoft.com/office/drawing/2016/5/13/chartex" xmlns:cx8="http://schemas.microsoft.com/office/drawing/2016/5/14/chartex" xmlns:mc="http://schemas.openxmlformats.org/markup-compatibility/2006" xmlns:aink="http://schemas.microsoft.com/office/drawing/2016/ink" xmlns:am3d="http://schemas.microsoft.com/office/drawing/2017/model3d" xmlns:o="urn:schemas-microsoft-com:office:office" xmlns:oel="http://schemas.microsoft.com/office/2019/extlst" xmlns:r="http://schemas.openxmlformats.org/officeDocument/2006/relationships" xmlns:m="http://schemas.openxmlformats.org/officeDocument/2006/math" xmlns:v="urn:schemas-microsoft-com:vml" xmlns:wp14="http://schemas.microsoft.com/office/word/2010/wordprocessingDrawing" xmlns:wp="http://schemas.openxmlformats.org/drawingml/2006/wordprocessingDrawing" xmlns:w10="urn:schemas-microsoft-com:office:word" xmlns:w="http://schemas.openxmlformats.org/wordprocessingml/2006/main" xmlns:w14="http://schemas.microsoft.com/office/word/2010/wordml" xmlns:w15="http://schemas.microsoft.com/office/word/2012/wordml" xmlns:w16cex="http://schemas.microsoft.com/office/word/2018/wordml/cex" xmlns:w16cid="http://schemas.microsoft.com/office/word/2016/wordml/cid" xmlns:w16="http://schemas.microsoft.com/office/word/2018/wordml" xmlns:w16du="http://schemas.microsoft.com/office/word/2023/wordml/word16du" xmlns:w16sdtdh="http://schemas.microsoft.com/office/word/2020/wordml/sdtdatahash" xmlns:w16sdtfl="http://schemas.microsoft.com/office/word/2024/wordml/sdtformatlock" xmlns:w16se="http://schemas.microsoft.com/office/word/2015/wordml/symex" xmlns:wpg="http://schemas.microsoft.com/office/word/2010/wordprocessingGroup" xmlns:wpi="http://schemas.microsoft.com/office/word/2010/wordprocessingInk" xmlns:wne="http://schemas.microsoft.com/office/word/2006/wordml" xmlns:wps="http://schemas.microsoft.com/office/word/2010/wordprocessingShape" mc:Ignorable="w14 w15 w16se w16cid w16 w16cex w16sdtdh w16sdtfl w16du wp14">
   <w:p>
     <w:pPr>
       <w:pBdr>
@@ -4171,7 +5491,7 @@
 </file>
 
 <file path=word/numbering.xml><?xml version="1.0" encoding="utf-8"?>
-<w:numbering xmlns:wpc="http://schemas.microsoft.com/office/word/2010/wordprocessingCanvas" xmlns:cx="http://schemas.microsoft.com/office/drawing/2014/chartex" xmlns:cx1="http://schemas.microsoft.com/office/drawing/2015/9/8/chartex" xmlns:cx2="http://schemas.microsoft.com/office/drawing/2015/10/21/chartex" xmlns:cx3="http://schemas.microsoft.com/office/drawing/2016/5/9/chartex" xmlns:cx4="http://schemas.microsoft.com/office/drawing/2016/5/10/chartex" xmlns:cx5="http://schemas.microsoft.com/office/drawing/2016/5/11/chartex" xmlns:cx6="http://schemas.microsoft.com/office/drawing/2016/5/12/chartex" xmlns:cx7="http://schemas.microsoft.com/office/drawing/2016/5/13/chartex" xmlns:cx8="http://schemas.microsoft.com/office/drawing/2016/5/14/chartex" xmlns:mc="http://schemas.openxmlformats.org/markup-compatibility/2006" xmlns:aink="http://schemas.microsoft.com/office/drawing/2016/ink" xmlns:am3d="http://schemas.microsoft.com/office/drawing/2017/model3d" xmlns:o="urn:schemas-microsoft-com:office:office" xmlns:oel="http://schemas.microsoft.com/office/2019/extlst" xmlns:r="http://schemas.openxmlformats.org/officeDocument/2006/relationships" xmlns:m="http://schemas.openxmlformats.org/officeDocument/2006/math" xmlns:v="urn:schemas-microsoft-com:vml" xmlns:wp14="http://schemas.microsoft.com/office/word/2010/wordprocessingDrawing" xmlns:wp="http://schemas.openxmlformats.org/drawingml/2006/wordprocessingDrawing" xmlns:w10="urn:schemas-microsoft-com:office:word" xmlns:w="http://schemas.openxmlformats.org/wordprocessingml/2006/main" xmlns:w14="http://schemas.microsoft.com/office/word/2010/wordml" xmlns:w15="http://schemas.microsoft.com/office/word/2012/wordml" xmlns:w16cex="http://schemas.microsoft.com/office/word/2018/wordml/cex" xmlns:w16cid="http://schemas.microsoft.com/office/word/2016/wordml/cid" xmlns:w16="http://schemas.microsoft.com/office/word/2018/wordml" xmlns:w16du="http://schemas.microsoft.com/office/word/2023/wordml/word16du" xmlns:w16sdtdh="http://schemas.microsoft.com/office/word/2020/wordml/sdtdatahash" xmlns:w16se="http://schemas.microsoft.com/office/word/2015/wordml/symex" xmlns:wpg="http://schemas.microsoft.com/office/word/2010/wordprocessingGroup" xmlns:wpi="http://schemas.microsoft.com/office/word/2010/wordprocessingInk" xmlns:wne="http://schemas.microsoft.com/office/word/2006/wordml" xmlns:wps="http://schemas.microsoft.com/office/word/2010/wordprocessingShape" mc:Ignorable="w14 w15 w16se w16cid w16 w16cex w16sdtdh w16du wp14">
+<w:numbering xmlns:wpc="http://schemas.microsoft.com/office/word/2010/wordprocessingCanvas" xmlns:cx="http://schemas.microsoft.com/office/drawing/2014/chartex" xmlns:cx1="http://schemas.microsoft.com/office/drawing/2015/9/8/chartex" xmlns:cx2="http://schemas.microsoft.com/office/drawing/2015/10/21/chartex" xmlns:cx3="http://schemas.microsoft.com/office/drawing/2016/5/9/chartex" xmlns:cx4="http://schemas.microsoft.com/office/drawing/2016/5/10/chartex" xmlns:cx5="http://schemas.microsoft.com/office/drawing/2016/5/11/chartex" xmlns:cx6="http://schemas.microsoft.com/office/drawing/2016/5/12/chartex" xmlns:cx7="http://schemas.microsoft.com/office/drawing/2016/5/13/chartex" xmlns:cx8="http://schemas.microsoft.com/office/drawing/2016/5/14/chartex" xmlns:mc="http://schemas.openxmlformats.org/markup-compatibility/2006" xmlns:aink="http://schemas.microsoft.com/office/drawing/2016/ink" xmlns:am3d="http://schemas.microsoft.com/office/drawing/2017/model3d" xmlns:o="urn:schemas-microsoft-com:office:office" xmlns:oel="http://schemas.microsoft.com/office/2019/extlst" xmlns:r="http://schemas.openxmlformats.org/officeDocument/2006/relationships" xmlns:m="http://schemas.openxmlformats.org/officeDocument/2006/math" xmlns:v="urn:schemas-microsoft-com:vml" xmlns:wp14="http://schemas.microsoft.com/office/word/2010/wordprocessingDrawing" xmlns:wp="http://schemas.openxmlformats.org/drawingml/2006/wordprocessingDrawing" xmlns:w10="urn:schemas-microsoft-com:office:word" xmlns:w="http://schemas.openxmlformats.org/wordprocessingml/2006/main" xmlns:w14="http://schemas.microsoft.com/office/word/2010/wordml" xmlns:w15="http://schemas.microsoft.com/office/word/2012/wordml" xmlns:w16cex="http://schemas.microsoft.com/office/word/2018/wordml/cex" xmlns:w16cid="http://schemas.microsoft.com/office/word/2016/wordml/cid" xmlns:w16="http://schemas.microsoft.com/office/word/2018/wordml" xmlns:w16du="http://schemas.microsoft.com/office/word/2023/wordml/word16du" xmlns:w16sdtdh="http://schemas.microsoft.com/office/word/2020/wordml/sdtdatahash" xmlns:w16sdtfl="http://schemas.microsoft.com/office/word/2024/wordml/sdtformatlock" xmlns:w16se="http://schemas.microsoft.com/office/word/2015/wordml/symex" xmlns:wpg="http://schemas.microsoft.com/office/word/2010/wordprocessingGroup" xmlns:wpi="http://schemas.microsoft.com/office/word/2010/wordprocessingInk" xmlns:wne="http://schemas.microsoft.com/office/word/2006/wordml" xmlns:wps="http://schemas.microsoft.com/office/word/2010/wordprocessingShape" mc:Ignorable="w14 w15 w16se w16cid w16 w16cex w16sdtdh w16sdtfl w16du wp14">
   <w:abstractNum w:abstractNumId="0" w15:restartNumberingAfterBreak="0">
     <w:nsid w:val="1C883117"/>
     <w:multiLevelType w:val="multilevel"/>
@@ -4364,7 +5684,7 @@
 </file>
 
 <file path=word/styles.xml><?xml version="1.0" encoding="utf-8"?>
-<w:styles xmlns:mc="http://schemas.openxmlformats.org/markup-compatibility/2006" xmlns:r="http://schemas.openxmlformats.org/officeDocument/2006/relationships" xmlns:w="http://schemas.openxmlformats.org/wordprocessingml/2006/main" xmlns:w14="http://schemas.microsoft.com/office/word/2010/wordml" xmlns:w15="http://schemas.microsoft.com/office/word/2012/wordml" xmlns:w16cex="http://schemas.microsoft.com/office/word/2018/wordml/cex" xmlns:w16cid="http://schemas.microsoft.com/office/word/2016/wordml/cid" xmlns:w16="http://schemas.microsoft.com/office/word/2018/wordml" xmlns:w16du="http://schemas.microsoft.com/office/word/2023/wordml/word16du" xmlns:w16sdtdh="http://schemas.microsoft.com/office/word/2020/wordml/sdtdatahash" xmlns:w16se="http://schemas.microsoft.com/office/word/2015/wordml/symex" mc:Ignorable="w14 w15 w16se w16cid w16 w16cex w16sdtdh w16du">
+<w:styles xmlns:mc="http://schemas.openxmlformats.org/markup-compatibility/2006" xmlns:r="http://schemas.openxmlformats.org/officeDocument/2006/relationships" xmlns:w="http://schemas.openxmlformats.org/wordprocessingml/2006/main" xmlns:w14="http://schemas.microsoft.com/office/word/2010/wordml" xmlns:w15="http://schemas.microsoft.com/office/word/2012/wordml" xmlns:w16cex="http://schemas.microsoft.com/office/word/2018/wordml/cex" xmlns:w16cid="http://schemas.microsoft.com/office/word/2016/wordml/cid" xmlns:w16="http://schemas.microsoft.com/office/word/2018/wordml" xmlns:w16du="http://schemas.microsoft.com/office/word/2023/wordml/word16du" xmlns:w16sdtdh="http://schemas.microsoft.com/office/word/2020/wordml/sdtdatahash" xmlns:w16sdtfl="http://schemas.microsoft.com/office/word/2024/wordml/sdtformatlock" xmlns:w16se="http://schemas.microsoft.com/office/word/2015/wordml/symex" mc:Ignorable="w14 w15 w16se w16cid w16 w16cex w16sdtdh w16sdtfl w16du">
   <w:docDefaults>
     <w:rPrDefault>
       <w:rPr>

</xml_diff>